<commit_message>
TL-43 Felhasználói dokumentáció bővítve
</commit_message>
<xml_diff>
--- a/documents/Szakdolgozat.docx
+++ b/documents/Szakdolgozat.docx
@@ -1,6 +1,6 @@
 
 <file path=word/document.xml><?xml version="1.0" encoding="utf-8"?>
-<w:document xmlns:wpc="http://schemas.microsoft.com/office/word/2010/wordprocessingCanvas" xmlns:cx="http://schemas.microsoft.com/office/drawing/2014/chartex" xmlns:cx1="http://schemas.microsoft.com/office/drawing/2015/9/8/chartex" xmlns:mc="http://schemas.openxmlformats.org/markup-compatibility/2006" xmlns:o="urn:schemas-microsoft-com:office:office" xmlns:r="http://schemas.openxmlformats.org/officeDocument/2006/relationships" xmlns:m="http://schemas.openxmlformats.org/officeDocument/2006/math" xmlns:v="urn:schemas-microsoft-com:vml" xmlns:wp14="http://schemas.microsoft.com/office/word/2010/wordprocessingDrawing" xmlns:wp="http://schemas.openxmlformats.org/drawingml/2006/wordprocessingDrawing" xmlns:w10="urn:schemas-microsoft-com:office:word" xmlns:w="http://schemas.openxmlformats.org/wordprocessingml/2006/main" xmlns:w14="http://schemas.microsoft.com/office/word/2010/wordml" xmlns:w15="http://schemas.microsoft.com/office/word/2012/wordml" xmlns:w16se="http://schemas.microsoft.com/office/word/2015/wordml/symex" xmlns:wpg="http://schemas.microsoft.com/office/word/2010/wordprocessingGroup" xmlns:wpi="http://schemas.microsoft.com/office/word/2010/wordprocessingInk" xmlns:wne="http://schemas.microsoft.com/office/word/2006/wordml" xmlns:wps="http://schemas.microsoft.com/office/word/2010/wordprocessingShape" mc:Ignorable="w14 w15 w16se wp14">
+<w:document xmlns:wpc="http://schemas.microsoft.com/office/word/2010/wordprocessingCanvas" xmlns:cx="http://schemas.microsoft.com/office/drawing/2014/chartex" xmlns:cx1="http://schemas.microsoft.com/office/drawing/2015/9/8/chartex" xmlns:cx2="http://schemas.microsoft.com/office/drawing/2015/10/21/chartex" xmlns:cx3="http://schemas.microsoft.com/office/drawing/2016/5/9/chartex" xmlns:cx4="http://schemas.microsoft.com/office/drawing/2016/5/10/chartex" xmlns:cx5="http://schemas.microsoft.com/office/drawing/2016/5/11/chartex" xmlns:cx6="http://schemas.microsoft.com/office/drawing/2016/5/12/chartex" xmlns:cx7="http://schemas.microsoft.com/office/drawing/2016/5/13/chartex" xmlns:cx8="http://schemas.microsoft.com/office/drawing/2016/5/14/chartex" xmlns:mc="http://schemas.openxmlformats.org/markup-compatibility/2006" xmlns:aink="http://schemas.microsoft.com/office/drawing/2016/ink" xmlns:am3d="http://schemas.microsoft.com/office/drawing/2017/model3d" xmlns:o="urn:schemas-microsoft-com:office:office" xmlns:oel="http://schemas.microsoft.com/office/2019/extlst" xmlns:r="http://schemas.openxmlformats.org/officeDocument/2006/relationships" xmlns:m="http://schemas.openxmlformats.org/officeDocument/2006/math" xmlns:v="urn:schemas-microsoft-com:vml" xmlns:wp14="http://schemas.microsoft.com/office/word/2010/wordprocessingDrawing" xmlns:wp="http://schemas.openxmlformats.org/drawingml/2006/wordprocessingDrawing" xmlns:w10="urn:schemas-microsoft-com:office:word" xmlns:w="http://schemas.openxmlformats.org/wordprocessingml/2006/main" xmlns:w14="http://schemas.microsoft.com/office/word/2010/wordml" xmlns:w15="http://schemas.microsoft.com/office/word/2012/wordml" xmlns:w16cex="http://schemas.microsoft.com/office/word/2018/wordml/cex" xmlns:w16cid="http://schemas.microsoft.com/office/word/2016/wordml/cid" xmlns:w16="http://schemas.microsoft.com/office/word/2018/wordml" xmlns:w16sdtdh="http://schemas.microsoft.com/office/word/2020/wordml/sdtdatahash" xmlns:w16se="http://schemas.microsoft.com/office/word/2015/wordml/symex" xmlns:wpg="http://schemas.microsoft.com/office/word/2010/wordprocessingGroup" xmlns:wpi="http://schemas.microsoft.com/office/word/2010/wordprocessingInk" xmlns:wne="http://schemas.microsoft.com/office/word/2006/wordml" xmlns:wps="http://schemas.microsoft.com/office/word/2010/wordprocessingShape" mc:Ignorable="w14 w15 w16se w16cid w16 w16cex w16sdtdh wp14">
   <w:body>
     <w:p>
       <w:pPr>
@@ -124,16 +124,29 @@
         <w:spacing w:before="1680" w:after="3600"/>
         <w:jc w:val="center"/>
         <w:rPr>
+          <w:rFonts w:cstheme="minorHAnsi"/>
+          <w:smallCaps/>
           <w:sz w:val="32"/>
           <w:szCs w:val="32"/>
         </w:rPr>
       </w:pPr>
       <w:r>
         <w:rPr>
+          <w:rFonts w:cstheme="minorHAnsi"/>
+          <w:smallCaps/>
           <w:sz w:val="32"/>
           <w:szCs w:val="32"/>
         </w:rPr>
-        <w:t>TIER LIST</w:t>
+        <w:t>T</w:t>
+      </w:r>
+      <w:r>
+        <w:rPr>
+          <w:rFonts w:cstheme="minorHAnsi"/>
+          <w:smallCaps/>
+          <w:sz w:val="32"/>
+          <w:szCs w:val="32"/>
+        </w:rPr>
+        <w:t>ier List</w:t>
       </w:r>
     </w:p>
     <w:p>
@@ -198,27 +211,7 @@
           <w:szCs w:val="28"/>
         </w:rPr>
         <w:lastRenderedPageBreak/>
-        <w:t xml:space="preserve">NYILATKOZAT A </w:t>
-      </w:r>
-      <w:r>
-        <w:rPr>
-          <w:rFonts w:eastAsia="Garamond" w:cs="Times New Roman"/>
-          <w:b/>
-          <w:bCs/>
-          <w:sz w:val="28"/>
-          <w:szCs w:val="28"/>
-        </w:rPr>
-        <w:t>ZÁRÓ</w:t>
-      </w:r>
-      <w:r>
-        <w:rPr>
-          <w:rFonts w:eastAsia="Garamond" w:cs="Times New Roman"/>
-          <w:b/>
-          <w:bCs/>
-          <w:sz w:val="28"/>
-          <w:szCs w:val="28"/>
-        </w:rPr>
-        <w:t>DOLGOZATRÓL</w:t>
+        <w:t>NYILATKOZAT A ZÁRÓDOLGOZATRÓL</w:t>
       </w:r>
     </w:p>
     <w:p>
@@ -248,13 +241,6 @@
           <w:szCs w:val="28"/>
         </w:rPr>
         <w:tab/>
-      </w:r>
-      <w:r>
-        <w:rPr>
-          <w:rFonts w:eastAsia="Garamond" w:cs="Times New Roman"/>
-          <w:sz w:val="28"/>
-          <w:szCs w:val="28"/>
-        </w:rPr>
         <w:t xml:space="preserve"> (név) tanuló</w:t>
       </w:r>
     </w:p>
@@ -309,23 +295,7 @@
           <w:sz w:val="28"/>
           <w:szCs w:val="28"/>
         </w:rPr>
-        <w:t xml:space="preserve">című </w:t>
-      </w:r>
-      <w:r>
-        <w:rPr>
-          <w:rFonts w:eastAsia="Garamond" w:cs="Times New Roman"/>
-          <w:sz w:val="28"/>
-          <w:szCs w:val="28"/>
-        </w:rPr>
-        <w:t>záró</w:t>
-      </w:r>
-      <w:r>
-        <w:rPr>
-          <w:rFonts w:eastAsia="Garamond" w:cs="Times New Roman"/>
-          <w:sz w:val="28"/>
-          <w:szCs w:val="28"/>
-        </w:rPr>
-        <w:t>dolgozatomat (nyomtatott és elektronikus formában) a Bajai SZC Türr István Gazdasági Szakgimnáziumának pedagógusai és tanulói:</w:t>
+        <w:t>című záródolgozatomat (nyomtatott és elektronikus formában) a Bajai SZC Türr István Gazdasági Szakgimnáziumának pedagógusai és tanulói:</w:t>
       </w:r>
     </w:p>
     <w:p>
@@ -392,23 +362,7 @@
           <w:sz w:val="28"/>
           <w:szCs w:val="28"/>
         </w:rPr>
-        <w:t xml:space="preserve">Ugyanakkor kijelentem, hogy a </w:t>
-      </w:r>
-      <w:r>
-        <w:rPr>
-          <w:rFonts w:eastAsia="Garamond" w:cs="Times New Roman"/>
-          <w:sz w:val="28"/>
-          <w:szCs w:val="28"/>
-        </w:rPr>
-        <w:t>záródolgozat</w:t>
-      </w:r>
-      <w:r>
-        <w:rPr>
-          <w:rFonts w:eastAsia="Garamond" w:cs="Times New Roman"/>
-          <w:sz w:val="28"/>
-          <w:szCs w:val="28"/>
-        </w:rPr>
-        <w:t xml:space="preserve"> </w:t>
+        <w:t xml:space="preserve">Ugyanakkor kijelentem, hogy a záródolgozat </w:t>
       </w:r>
       <w:r>
         <w:rPr>
@@ -448,39 +402,7 @@
           <w:sz w:val="28"/>
           <w:szCs w:val="28"/>
         </w:rPr>
-        <w:t>Baja, 20</w:t>
-      </w:r>
-      <w:r>
-        <w:rPr>
-          <w:rFonts w:eastAsia="Garamond" w:cs="Times New Roman"/>
-          <w:sz w:val="28"/>
-          <w:szCs w:val="28"/>
-        </w:rPr>
-        <w:t>24</w:t>
-      </w:r>
-      <w:r>
-        <w:rPr>
-          <w:rFonts w:eastAsia="Garamond" w:cs="Times New Roman"/>
-          <w:sz w:val="28"/>
-          <w:szCs w:val="28"/>
-        </w:rPr>
-        <w:t>. április 2</w:t>
-      </w:r>
-      <w:r>
-        <w:rPr>
-          <w:rFonts w:eastAsia="Garamond" w:cs="Times New Roman"/>
-          <w:sz w:val="28"/>
-          <w:szCs w:val="28"/>
-        </w:rPr>
-        <w:t>5</w:t>
-      </w:r>
-      <w:r>
-        <w:rPr>
-          <w:rFonts w:eastAsia="Garamond" w:cs="Times New Roman"/>
-          <w:sz w:val="28"/>
-          <w:szCs w:val="28"/>
-        </w:rPr>
-        <w:t>.</w:t>
+        <w:t>Baja, 2024. április 25.</w:t>
       </w:r>
     </w:p>
     <w:p>
@@ -494,7 +416,6 @@
           <w:rFonts w:eastAsia="Garamond" w:cs="Times New Roman"/>
           <w:sz w:val="28"/>
           <w:szCs w:val="28"/>
-          <w:lang w:val="en-US"/>
         </w:rPr>
       </w:pPr>
       <w:r>
@@ -502,7 +423,6 @@
           <w:rFonts w:eastAsia="Garamond" w:cs="Times New Roman"/>
           <w:sz w:val="28"/>
           <w:szCs w:val="28"/>
-          <w:lang w:val="en-US"/>
         </w:rPr>
         <w:tab/>
       </w:r>
@@ -511,7 +431,6 @@
           <w:rFonts w:eastAsia="Garamond" w:cs="Times New Roman"/>
           <w:sz w:val="28"/>
           <w:szCs w:val="28"/>
-          <w:lang w:val="en-US"/>
         </w:rPr>
         <w:tab/>
       </w:r>
@@ -526,7 +445,6 @@
           <w:rFonts w:eastAsia="Garamond" w:cs="Times New Roman"/>
           <w:sz w:val="28"/>
           <w:szCs w:val="28"/>
-          <w:lang w:val="en-US"/>
         </w:rPr>
       </w:pPr>
       <w:r>
@@ -534,27 +452,15 @@
           <w:rFonts w:eastAsia="Garamond" w:cs="Times New Roman"/>
           <w:sz w:val="28"/>
           <w:szCs w:val="28"/>
-          <w:lang w:val="en-US"/>
         </w:rPr>
         <w:tab/>
-      </w:r>
-      <w:proofErr w:type="gramStart"/>
+        <w:t>aláírás</w:t>
+      </w:r>
       <w:r>
         <w:rPr>
           <w:rFonts w:eastAsia="Garamond" w:cs="Times New Roman"/>
           <w:sz w:val="28"/>
           <w:szCs w:val="28"/>
-          <w:lang w:val="en-US"/>
-        </w:rPr>
-        <w:t>aláírás</w:t>
-      </w:r>
-      <w:proofErr w:type="gramEnd"/>
-      <w:r>
-        <w:rPr>
-          <w:rFonts w:eastAsia="Garamond" w:cs="Times New Roman"/>
-          <w:sz w:val="28"/>
-          <w:szCs w:val="28"/>
-          <w:lang w:val="en-US"/>
         </w:rPr>
         <w:br w:type="page"/>
       </w:r>
@@ -565,18 +471,18 @@
         <w:rPr>
           <w:b/>
           <w:sz w:val="32"/>
+          <w:lang w:val="hu-HU"/>
         </w:rPr>
       </w:pPr>
       <w:r>
         <w:rPr>
           <w:b/>
           <w:sz w:val="32"/>
+          <w:lang w:val="hu-HU"/>
         </w:rPr>
         <w:lastRenderedPageBreak/>
         <w:t>Tartalomjegyzék</w:t>
       </w:r>
-      <w:bookmarkStart w:id="0" w:name="_GoBack"/>
-      <w:bookmarkEnd w:id="0"/>
     </w:p>
     <w:p>
       <w:pPr>
@@ -585,9 +491,10 @@
           <w:rFonts w:asciiTheme="minorHAnsi" w:eastAsiaTheme="minorEastAsia" w:hAnsiTheme="minorHAnsi" w:cstheme="minorBidi"/>
           <w:noProof/>
           <w:color w:val="auto"/>
-          <w:sz w:val="22"/>
-          <w:szCs w:val="22"/>
+          <w:kern w:val="2"/>
+          <w:szCs w:val="24"/>
           <w:lang w:val="hu-HU" w:eastAsia="hu-HU"/>
+          <w14:ligatures w14:val="standardContextual"/>
         </w:rPr>
       </w:pPr>
       <w:r>
@@ -596,6 +503,7 @@
           <w:i/>
           <w:sz w:val="28"/>
           <w:szCs w:val="28"/>
+          <w:lang w:val="hu-HU"/>
         </w:rPr>
         <w:fldChar w:fldCharType="begin"/>
       </w:r>
@@ -605,6 +513,7 @@
           <w:i/>
           <w:sz w:val="28"/>
           <w:szCs w:val="28"/>
+          <w:lang w:val="hu-HU"/>
         </w:rPr>
         <w:instrText xml:space="preserve"> TOC \o "1-3" \u </w:instrText>
       </w:r>
@@ -614,6 +523,7 @@
           <w:i/>
           <w:sz w:val="28"/>
           <w:szCs w:val="28"/>
+          <w:lang w:val="hu-HU"/>
         </w:rPr>
         <w:fldChar w:fldCharType="separate"/>
       </w:r>
@@ -628,9 +538,10 @@
           <w:rFonts w:asciiTheme="minorHAnsi" w:eastAsiaTheme="minorEastAsia" w:hAnsiTheme="minorHAnsi" w:cstheme="minorBidi"/>
           <w:noProof/>
           <w:color w:val="auto"/>
-          <w:sz w:val="22"/>
-          <w:szCs w:val="22"/>
+          <w:kern w:val="2"/>
+          <w:szCs w:val="24"/>
           <w:lang w:val="hu-HU" w:eastAsia="hu-HU"/>
+          <w14:ligatures w14:val="standardContextual"/>
         </w:rPr>
         <w:tab/>
       </w:r>
@@ -656,7 +567,7 @@
         <w:rPr>
           <w:noProof/>
         </w:rPr>
-        <w:instrText xml:space="preserve"> PAGEREF _Toc163554107 \h </w:instrText>
+        <w:instrText xml:space="preserve"> PAGEREF _Toc163586822 \h </w:instrText>
       </w:r>
       <w:r>
         <w:rPr>
@@ -689,9 +600,10 @@
           <w:rFonts w:asciiTheme="minorHAnsi" w:eastAsiaTheme="minorEastAsia" w:hAnsiTheme="minorHAnsi" w:cstheme="minorBidi"/>
           <w:noProof/>
           <w:color w:val="auto"/>
-          <w:sz w:val="22"/>
-          <w:szCs w:val="22"/>
+          <w:kern w:val="2"/>
+          <w:szCs w:val="24"/>
           <w:lang w:val="hu-HU" w:eastAsia="hu-HU"/>
+          <w14:ligatures w14:val="standardContextual"/>
         </w:rPr>
       </w:pPr>
       <w:r>
@@ -705,9 +617,10 @@
           <w:rFonts w:asciiTheme="minorHAnsi" w:eastAsiaTheme="minorEastAsia" w:hAnsiTheme="minorHAnsi" w:cstheme="minorBidi"/>
           <w:noProof/>
           <w:color w:val="auto"/>
-          <w:sz w:val="22"/>
-          <w:szCs w:val="22"/>
+          <w:kern w:val="2"/>
+          <w:szCs w:val="24"/>
           <w:lang w:val="hu-HU" w:eastAsia="hu-HU"/>
+          <w14:ligatures w14:val="standardContextual"/>
         </w:rPr>
         <w:tab/>
       </w:r>
@@ -733,7 +646,7 @@
         <w:rPr>
           <w:noProof/>
         </w:rPr>
-        <w:instrText xml:space="preserve"> PAGEREF _Toc163554108 \h </w:instrText>
+        <w:instrText xml:space="preserve"> PAGEREF _Toc163586823 \h </w:instrText>
       </w:r>
       <w:r>
         <w:rPr>
@@ -750,7 +663,7 @@
         <w:rPr>
           <w:noProof/>
         </w:rPr>
-        <w:t>5</w:t>
+        <w:t>6</w:t>
       </w:r>
       <w:r>
         <w:rPr>
@@ -763,14 +676,16 @@
       <w:pPr>
         <w:pStyle w:val="TJ2"/>
         <w:tabs>
-          <w:tab w:val="left" w:pos="880"/>
+          <w:tab w:val="left" w:pos="960"/>
           <w:tab w:val="right" w:leader="dot" w:pos="8493"/>
         </w:tabs>
         <w:rPr>
           <w:rFonts w:asciiTheme="minorHAnsi" w:eastAsiaTheme="minorEastAsia" w:hAnsiTheme="minorHAnsi"/>
           <w:noProof/>
-          <w:sz w:val="22"/>
+          <w:kern w:val="2"/>
+          <w:szCs w:val="24"/>
           <w:lang w:eastAsia="hu-HU"/>
+          <w14:ligatures w14:val="standardContextual"/>
         </w:rPr>
       </w:pPr>
       <w:r>
@@ -783,8 +698,10 @@
         <w:rPr>
           <w:rFonts w:asciiTheme="minorHAnsi" w:eastAsiaTheme="minorEastAsia" w:hAnsiTheme="minorHAnsi"/>
           <w:noProof/>
-          <w:sz w:val="22"/>
+          <w:kern w:val="2"/>
+          <w:szCs w:val="24"/>
           <w:lang w:eastAsia="hu-HU"/>
+          <w14:ligatures w14:val="standardContextual"/>
         </w:rPr>
         <w:tab/>
       </w:r>
@@ -810,7 +727,7 @@
         <w:rPr>
           <w:noProof/>
         </w:rPr>
-        <w:instrText xml:space="preserve"> PAGEREF _Toc163554109 \h </w:instrText>
+        <w:instrText xml:space="preserve"> PAGEREF _Toc163586824 \h </w:instrText>
       </w:r>
       <w:r>
         <w:rPr>
@@ -827,7 +744,7 @@
         <w:rPr>
           <w:noProof/>
         </w:rPr>
-        <w:t>5</w:t>
+        <w:t>6</w:t>
       </w:r>
       <w:r>
         <w:rPr>
@@ -840,14 +757,16 @@
       <w:pPr>
         <w:pStyle w:val="TJ2"/>
         <w:tabs>
-          <w:tab w:val="left" w:pos="880"/>
+          <w:tab w:val="left" w:pos="960"/>
           <w:tab w:val="right" w:leader="dot" w:pos="8493"/>
         </w:tabs>
         <w:rPr>
           <w:rFonts w:asciiTheme="minorHAnsi" w:eastAsiaTheme="minorEastAsia" w:hAnsiTheme="minorHAnsi"/>
           <w:noProof/>
-          <w:sz w:val="22"/>
+          <w:kern w:val="2"/>
+          <w:szCs w:val="24"/>
           <w:lang w:eastAsia="hu-HU"/>
+          <w14:ligatures w14:val="standardContextual"/>
         </w:rPr>
       </w:pPr>
       <w:r>
@@ -860,8 +779,10 @@
         <w:rPr>
           <w:rFonts w:asciiTheme="minorHAnsi" w:eastAsiaTheme="minorEastAsia" w:hAnsiTheme="minorHAnsi"/>
           <w:noProof/>
-          <w:sz w:val="22"/>
+          <w:kern w:val="2"/>
+          <w:szCs w:val="24"/>
           <w:lang w:eastAsia="hu-HU"/>
+          <w14:ligatures w14:val="standardContextual"/>
         </w:rPr>
         <w:tab/>
       </w:r>
@@ -887,7 +808,7 @@
         <w:rPr>
           <w:noProof/>
         </w:rPr>
-        <w:instrText xml:space="preserve"> PAGEREF _Toc163554110 \h </w:instrText>
+        <w:instrText xml:space="preserve"> PAGEREF _Toc163586825 \h </w:instrText>
       </w:r>
       <w:r>
         <w:rPr>
@@ -904,7 +825,7 @@
         <w:rPr>
           <w:noProof/>
         </w:rPr>
-        <w:t>7</w:t>
+        <w:t>8</w:t>
       </w:r>
       <w:r>
         <w:rPr>
@@ -915,14 +836,96 @@
     </w:p>
     <w:p>
       <w:pPr>
+        <w:pStyle w:val="TJ2"/>
+        <w:tabs>
+          <w:tab w:val="left" w:pos="960"/>
+          <w:tab w:val="right" w:leader="dot" w:pos="8493"/>
+        </w:tabs>
+        <w:rPr>
+          <w:rFonts w:asciiTheme="minorHAnsi" w:eastAsiaTheme="minorEastAsia" w:hAnsiTheme="minorHAnsi"/>
+          <w:noProof/>
+          <w:kern w:val="2"/>
+          <w:szCs w:val="24"/>
+          <w:lang w:eastAsia="hu-HU"/>
+          <w14:ligatures w14:val="standardContextual"/>
+        </w:rPr>
+      </w:pPr>
+      <w:r>
+        <w:rPr>
+          <w:noProof/>
+        </w:rPr>
+        <w:t>2.3.</w:t>
+      </w:r>
+      <w:r>
+        <w:rPr>
+          <w:rFonts w:asciiTheme="minorHAnsi" w:eastAsiaTheme="minorEastAsia" w:hAnsiTheme="minorHAnsi"/>
+          <w:noProof/>
+          <w:kern w:val="2"/>
+          <w:szCs w:val="24"/>
+          <w:lang w:eastAsia="hu-HU"/>
+          <w14:ligatures w14:val="standardContextual"/>
+        </w:rPr>
+        <w:tab/>
+      </w:r>
+      <w:r>
+        <w:rPr>
+          <w:noProof/>
+        </w:rPr>
+        <w:t>Lista készítő</w:t>
+      </w:r>
+      <w:r>
+        <w:rPr>
+          <w:noProof/>
+        </w:rPr>
+        <w:tab/>
+      </w:r>
+      <w:r>
+        <w:rPr>
+          <w:noProof/>
+        </w:rPr>
+        <w:fldChar w:fldCharType="begin"/>
+      </w:r>
+      <w:r>
+        <w:rPr>
+          <w:noProof/>
+        </w:rPr>
+        <w:instrText xml:space="preserve"> PAGEREF _Toc163586826 \h </w:instrText>
+      </w:r>
+      <w:r>
+        <w:rPr>
+          <w:noProof/>
+        </w:rPr>
+      </w:r>
+      <w:r>
+        <w:rPr>
+          <w:noProof/>
+        </w:rPr>
+        <w:fldChar w:fldCharType="separate"/>
+      </w:r>
+      <w:r>
+        <w:rPr>
+          <w:noProof/>
+        </w:rPr>
+        <w:t>11</w:t>
+      </w:r>
+      <w:r>
+        <w:rPr>
+          <w:noProof/>
+        </w:rPr>
+        <w:fldChar w:fldCharType="end"/>
+      </w:r>
+    </w:p>
+    <w:p>
+      <w:pPr>
         <w:pStyle w:val="TJ1"/>
         <w:rPr>
           <w:rFonts w:asciiTheme="minorHAnsi" w:eastAsiaTheme="minorEastAsia" w:hAnsiTheme="minorHAnsi" w:cstheme="minorBidi"/>
           <w:noProof/>
           <w:color w:val="auto"/>
-          <w:sz w:val="22"/>
-          <w:szCs w:val="22"/>
+          <w:kern w:val="2"/>
+          <w:szCs w:val="24"/>
           <w:lang w:val="hu-HU" w:eastAsia="hu-HU"/>
+          <w14:ligatures w14:val="standardContextual"/>
         </w:rPr>
       </w:pPr>
       <w:r>
@@ -936,9 +939,10 @@
           <w:rFonts w:asciiTheme="minorHAnsi" w:eastAsiaTheme="minorEastAsia" w:hAnsiTheme="minorHAnsi" w:cstheme="minorBidi"/>
           <w:noProof/>
           <w:color w:val="auto"/>
-          <w:sz w:val="22"/>
-          <w:szCs w:val="22"/>
+          <w:kern w:val="2"/>
+          <w:szCs w:val="24"/>
           <w:lang w:val="hu-HU" w:eastAsia="hu-HU"/>
+          <w14:ligatures w14:val="standardContextual"/>
         </w:rPr>
         <w:tab/>
       </w:r>
@@ -964,7 +968,7 @@
         <w:rPr>
           <w:noProof/>
         </w:rPr>
-        <w:instrText xml:space="preserve"> PAGEREF _Toc163554111 \h </w:instrText>
+        <w:instrText xml:space="preserve"> PAGEREF _Toc163586827 \h </w:instrText>
       </w:r>
       <w:r>
         <w:rPr>
@@ -981,7 +985,7 @@
         <w:rPr>
           <w:noProof/>
         </w:rPr>
-        <w:t>9</w:t>
+        <w:t>12</w:t>
       </w:r>
       <w:r>
         <w:rPr>
@@ -999,7 +1003,6 @@
           <w:color w:val="000000" w:themeColor="text1"/>
           <w:sz w:val="28"/>
           <w:szCs w:val="28"/>
-          <w:lang w:val="en-US"/>
         </w:rPr>
         <w:fldChar w:fldCharType="end"/>
       </w:r>
@@ -1011,7 +1014,6 @@
           <w:color w:val="000000" w:themeColor="text1"/>
           <w:sz w:val="28"/>
           <w:szCs w:val="28"/>
-          <w:lang w:val="en-US"/>
         </w:rPr>
         <w:br w:type="page"/>
       </w:r>
@@ -1026,45 +1028,82 @@
         <w:ind w:left="357" w:hanging="357"/>
         <w:rPr>
           <w:rFonts w:eastAsia="Garamond"/>
-          <w:lang w:val="en-US"/>
-        </w:rPr>
-      </w:pPr>
-      <w:bookmarkStart w:id="1" w:name="_Toc163551242"/>
-      <w:bookmarkStart w:id="2" w:name="_Toc163551337"/>
-      <w:bookmarkStart w:id="3" w:name="_Toc163553140"/>
-      <w:bookmarkStart w:id="4" w:name="_Toc163554107"/>
+        </w:rPr>
+      </w:pPr>
+      <w:bookmarkStart w:id="0" w:name="_Toc163551242"/>
+      <w:bookmarkStart w:id="1" w:name="_Toc163551337"/>
+      <w:bookmarkStart w:id="2" w:name="_Toc163553140"/>
+      <w:bookmarkStart w:id="3" w:name="_Toc163586822"/>
       <w:r>
         <w:rPr>
           <w:rFonts w:eastAsia="Garamond"/>
-          <w:lang w:val="en-US"/>
         </w:rPr>
         <w:lastRenderedPageBreak/>
         <w:t>Bevezetés</w:t>
       </w:r>
+      <w:bookmarkEnd w:id="0"/>
       <w:bookmarkEnd w:id="1"/>
       <w:bookmarkEnd w:id="2"/>
       <w:bookmarkEnd w:id="3"/>
-      <w:bookmarkEnd w:id="4"/>
-    </w:p>
-    <w:p>
-      <w:pPr>
-        <w:rPr>
-          <w:lang w:val="en-US"/>
-        </w:rPr>
-      </w:pPr>
-      <w:proofErr w:type="spellStart"/>
-      <w:r>
-        <w:rPr>
-          <w:lang w:val="en-US"/>
-        </w:rPr>
-        <w:t>Szöveg</w:t>
-      </w:r>
-      <w:proofErr w:type="spellEnd"/>
-      <w:r>
-        <w:rPr>
-          <w:lang w:val="en-US"/>
-        </w:rPr>
-        <w:t>.</w:t>
+    </w:p>
+    <w:p>
+      <w:r>
+        <w:t>A szakdolgozatom egy</w:t>
+      </w:r>
+      <w:r>
+        <w:t xml:space="preserve"> </w:t>
+      </w:r>
+      <w:r>
+        <w:t>anime</w:t>
+      </w:r>
+      <w:r>
+        <w:t xml:space="preserve"> témára specializálódott</w:t>
+      </w:r>
+      <w:r>
+        <w:t xml:space="preserve"> Tier List</w:t>
+      </w:r>
+      <w:r>
+        <w:t xml:space="preserve"> weboldal, ahol</w:t>
+      </w:r>
+      <w:r>
+        <w:t xml:space="preserve"> k</w:t>
+      </w:r>
+      <w:r>
+        <w:t>araktereket lehet rangsorolni.</w:t>
+      </w:r>
+    </w:p>
+    <w:p>
+      <w:r>
+        <w:t>A Tier List röviden egy olyan lista, amiben rangsorolni tudunk valamilyen elemeket, valamilyen szempontok alapján. A kiválasztott elemeket különböző kategóriákba, szintekbe, azaz „tier”-ekbe sorolhatunk és ezekben általában felül szerepelnek a „jobb”, alul pedig a „rosszabb” elemek. A témát és az abban szereplő elemeket, szinteket mi választjuk, és azt is, hogy mi alapján szeretnénk elrendezni.</w:t>
+      </w:r>
+    </w:p>
+    <w:p>
+      <w:r>
+        <w:t>Az én oldalamon a téma adott, az elemek pedig az anime karakterek, de a besorolási szempontok a felhasználó kreativitására van bízva.</w:t>
+      </w:r>
+    </w:p>
+    <w:p>
+      <w:r>
+        <w:t>A témaválasztásom azért erre esett, mivel az általam tapasztalt oldalakon sok bővítési lehetőséget láttam és a legtöbb oldalon egy képen kívül semmilyen információt nem kaphatunk az adott elemekről.</w:t>
+      </w:r>
+      <w:r>
+        <w:t xml:space="preserve"> Kevés anime témára specializálódott oldalt találtam, ezért egy jól átgondolt, hasznos funkciókkal kibővített felület volt az elképzelés, ahol a felhasználó szabadon létrehozhatja saját listáját.</w:t>
+      </w:r>
+    </w:p>
+    <w:p>
+      <w:r>
+        <w:t>Az egyik leghasznosabb funkció az anime Tier List-ek elkészítéséhez, egy karakter kereső, ami a Jikan API segítségével egyszerűen megvalósíthattam. A cél az, hogy ha valaki tudja kit szeretne felhasználni listájában, akkor egyszerűen csak rákeres és már helyezheti is kedve szerint. Bármikor módosíthatja a már bent lévő karaktereket, vagy ha már valamiért nincs rá szüksége, akkor törölheti azokat. Kategóriákat is szabadon testre szabhatjuk, attól függően mi lesz a lista témája.</w:t>
+      </w:r>
+    </w:p>
+    <w:p>
+      <w:r>
+        <w:t xml:space="preserve">A közös listák készítése se okoz problémát, mivel minden – a lista oldalán tartózkodó – felhasználó látja az adott pillanatban történő módosításokat, tehát ha egy karakter át lesz helyezve, vagy valamilyen adata szerkesztve lett, akkor arról mindenki </w:t>
+      </w:r>
+      <w:r>
+        <w:t>tudni fog. Az oldal jogosultságokat lehet társítani a felhasználóknak a listáinkhoz, hogy korlátozzuk vagy bővítsük az elvégezhető műveletek számát.</w:t>
+      </w:r>
+      <w:r>
+        <w:br w:type="page"/>
       </w:r>
     </w:p>
     <w:p>
@@ -1075,117 +1114,24 @@
           <w:numId w:val="2"/>
         </w:numPr>
         <w:ind w:left="357" w:hanging="357"/>
-        <w:rPr>
-          <w:lang w:val="en-US"/>
-        </w:rPr>
-      </w:pPr>
-      <w:bookmarkStart w:id="5" w:name="_Toc163553141"/>
-      <w:bookmarkStart w:id="6" w:name="_Toc163554108"/>
-      <w:proofErr w:type="spellStart"/>
-      <w:r>
-        <w:rPr>
-          <w:lang w:val="en-US"/>
-        </w:rPr>
-        <w:t>Felhasználói</w:t>
-      </w:r>
-      <w:proofErr w:type="spellEnd"/>
-      <w:r>
-        <w:rPr>
-          <w:lang w:val="en-US"/>
-        </w:rPr>
-        <w:t xml:space="preserve"> </w:t>
-      </w:r>
-      <w:proofErr w:type="spellStart"/>
-      <w:r>
-        <w:rPr>
-          <w:lang w:val="en-US"/>
-        </w:rPr>
-        <w:t>dokumentáció</w:t>
-      </w:r>
+      </w:pPr>
+      <w:bookmarkStart w:id="4" w:name="_Toc163553141"/>
+      <w:bookmarkStart w:id="5" w:name="_Toc163586823"/>
+      <w:r>
+        <w:lastRenderedPageBreak/>
+        <w:t>Felhasználói dokumentáció</w:t>
+      </w:r>
+      <w:bookmarkEnd w:id="4"/>
       <w:bookmarkEnd w:id="5"/>
-      <w:bookmarkEnd w:id="6"/>
-      <w:proofErr w:type="spellEnd"/>
-    </w:p>
-    <w:p>
-      <w:r>
-        <w:t xml:space="preserve">Az oldal </w:t>
-      </w:r>
-      <w:proofErr w:type="spellStart"/>
-      <w:r>
-        <w:t>Anime</w:t>
-      </w:r>
-      <w:proofErr w:type="spellEnd"/>
-      <w:r>
-        <w:t xml:space="preserve"> karakterekből álló </w:t>
-      </w:r>
-      <w:proofErr w:type="spellStart"/>
-      <w:r>
-        <w:t>Tier</w:t>
-      </w:r>
-      <w:proofErr w:type="spellEnd"/>
-      <w:r>
-        <w:t xml:space="preserve"> List-</w:t>
-      </w:r>
-      <w:proofErr w:type="spellStart"/>
-      <w:r>
-        <w:t>ek</w:t>
-      </w:r>
-      <w:proofErr w:type="spellEnd"/>
-      <w:r>
-        <w:t xml:space="preserve"> létrehozásának ad egy gyors és egyszerű felhasználói felületet, ahol szabadon elkészítheted a saját listádat.</w:t>
-      </w:r>
-    </w:p>
-    <w:p>
-      <w:r>
-        <w:t xml:space="preserve">A </w:t>
-      </w:r>
-      <w:proofErr w:type="spellStart"/>
-      <w:r>
-        <w:t>Tier</w:t>
-      </w:r>
-      <w:proofErr w:type="spellEnd"/>
-      <w:r>
-        <w:t xml:space="preserve"> List egy olyan listát jelent, amelyben adott témák karaktereit, szereplőit, elemeit rangsorolják valamilyen szempontok, például hatékonyság, hasznosság vagy erő alapján. Legtöbb esetben – mint ezen az oldalon is – szintekre („</w:t>
-      </w:r>
-      <w:proofErr w:type="spellStart"/>
-      <w:r>
-        <w:t>tier</w:t>
-      </w:r>
-      <w:proofErr w:type="spellEnd"/>
-      <w:r>
-        <w:t>”-</w:t>
-      </w:r>
-      <w:proofErr w:type="spellStart"/>
-      <w:r>
-        <w:t>ekbe</w:t>
-      </w:r>
-      <w:proofErr w:type="spellEnd"/>
-      <w:r>
-        <w:t xml:space="preserve">) sorolják az elemeket, ebben a legjobbak a legfelsőbb, míg a kevésbé „jók” az alsóbb kategóriákban helyezkednek el. A </w:t>
-      </w:r>
-      <w:proofErr w:type="spellStart"/>
-      <w:r>
-        <w:t>Tier</w:t>
-      </w:r>
-      <w:proofErr w:type="spellEnd"/>
-      <w:r>
-        <w:t xml:space="preserve"> List segít az embereknek eligazodni az adott témában, jelen esetben akár egy </w:t>
-      </w:r>
-      <w:proofErr w:type="spellStart"/>
-      <w:r>
-        <w:t>anime</w:t>
-      </w:r>
-      <w:proofErr w:type="spellEnd"/>
-      <w:r>
-        <w:t xml:space="preserve"> vagy </w:t>
-      </w:r>
-      <w:proofErr w:type="spellStart"/>
-      <w:r>
-        <w:t>animék</w:t>
-      </w:r>
-      <w:proofErr w:type="spellEnd"/>
-      <w:r>
-        <w:t xml:space="preserve"> közötti világokban, hogy ezáltal több információt szerezhessenek egy-egy karakterről. Ezen a területen több különböző gondolat is kialakulhat, így ezek vélemények kifejezéséhez is hozzájárulhat egy ilyen lista.</w:t>
+    </w:p>
+    <w:p>
+      <w:r>
+        <w:t>Az oldal Anime karakterekből álló Tier List-ek létrehozásának ad egy gyors és egyszerű felhasználói felületet, ahol szabadon elkészítheted a saját listádat.</w:t>
+      </w:r>
+    </w:p>
+    <w:p>
+      <w:r>
+        <w:t>A Tier List egy olyan listát jelent, amelyben adott témák karaktereit, szereplőit, elemeit rangsorolják valamilyen szempontok, például hatékonyság, hasznosság vagy erő alapján. Legtöbb esetben – mint ezen az oldalon is – szintekre („tier”-ekbe) sorolják az elemeket, ebben a legjobbak a legfelsőbb, míg a kevésbé „jók” az alsóbb kategóriákban helyezkednek el. A Tier List segít az embereknek eligazodni az adott témában, jelen esetben akár egy anime vagy animék közötti világokban, hogy ezáltal több információt szerezhessenek egy-egy karakterről. Ezen a területen több különböző gondolat is kialakulhat, így ezek vélemények kifejezéséhez is hozzájárulhat egy ilyen lista.</w:t>
       </w:r>
     </w:p>
     <w:p>
@@ -1197,28 +1143,23 @@
         </w:numPr>
         <w:ind w:left="720"/>
       </w:pPr>
-      <w:bookmarkStart w:id="7" w:name="_Toc163554109"/>
+      <w:bookmarkStart w:id="6" w:name="_Toc163586824"/>
       <w:r>
         <w:t>Főoldal</w:t>
       </w:r>
-      <w:bookmarkEnd w:id="7"/>
-    </w:p>
-    <w:p>
-      <w:r>
-        <w:t xml:space="preserve">A </w:t>
-      </w:r>
-      <w:proofErr w:type="spellStart"/>
-      <w:r>
-        <w:t>főoldalunkon</w:t>
-      </w:r>
-      <w:proofErr w:type="spellEnd"/>
-      <w:r>
-        <w:t xml:space="preserve"> találhatunk néhány információt az oldalról. Elérhetjük a regisztrációt és a bejelentkezést is.</w:t>
-      </w:r>
-    </w:p>
-    <w:p>
-      <w:r>
-        <w:pict>
+      <w:bookmarkEnd w:id="6"/>
+    </w:p>
+    <w:p>
+      <w:r>
+        <w:t>A főoldalunkon találhatunk néhány információt az oldalról. Elérhetjük a regisztrációt és a bejelentkezést is.</w:t>
+      </w:r>
+    </w:p>
+    <w:p>
+      <w:pPr>
+        <w:jc w:val="center"/>
+      </w:pPr>
+      <w:r>
+        <w:pict w14:anchorId="74ED8EB0">
           <v:shapetype id="_x0000_t75" coordsize="21600,21600" o:spt="75" o:preferrelative="t" path="m@4@5l@4@11@9@11@9@5xe" filled="f" stroked="f">
             <v:stroke joinstyle="miter"/>
             <v:formulas>
@@ -1246,16 +1187,16 @@
     </w:p>
     <w:p>
       <w:r>
-        <w:t>Az oldal használatához kötelező a regisztráció, e</w:t>
-      </w:r>
-      <w:r>
-        <w:t xml:space="preserve">z </w:t>
-      </w:r>
-      <w:r>
-        <w:t>nélkül semmilyen funkciót nem érhetünk el!</w:t>
-      </w:r>
-    </w:p>
-    <w:p>
+        <w:t>Az oldal használatához kötelező a regisztráció, ez nélkül semmilyen funkciót nem érhetünk el!</w:t>
+      </w:r>
+      <w:r>
+        <w:br w:type="page"/>
+      </w:r>
+    </w:p>
+    <w:p>
+      <w:pPr>
+        <w:spacing w:after="0"/>
+      </w:pPr>
       <w:r>
         <w:lastRenderedPageBreak/>
         <w:t>Regisztráció során három adatot kell megadnunk:</w:t>
@@ -1314,13 +1255,8 @@
         </w:rPr>
         <w:tab/>
       </w:r>
-      <w:proofErr w:type="gramStart"/>
-      <w:r>
-        <w:t>Adj</w:t>
-      </w:r>
-      <w:proofErr w:type="gramEnd"/>
-      <w:r>
-        <w:t xml:space="preserve"> megy egy felhasználónevet!</w:t>
+      <w:r>
+        <w:t>Adj megy egy felhasználónevet!</w:t>
       </w:r>
     </w:p>
     <w:p>
@@ -1462,15 +1398,7 @@
       </w:pPr>
       <w:r>
         <w:tab/>
-        <w:t xml:space="preserve">A </w:t>
-      </w:r>
-      <w:proofErr w:type="spellStart"/>
-      <w:r>
-        <w:t>jelszavadnak</w:t>
-      </w:r>
-      <w:proofErr w:type="spellEnd"/>
-      <w:r>
-        <w:t xml:space="preserve"> legalább 8 karakter hosszúnak kell lennie!</w:t>
+        <w:t>A jelszavadnak legalább 8 karakter hosszúnak kell lennie!</w:t>
       </w:r>
     </w:p>
     <w:p>
@@ -1532,8 +1460,11 @@
       </w:r>
     </w:p>
     <w:p>
-      <w:r>
-        <w:pict>
+      <w:pPr>
+        <w:jc w:val="center"/>
+      </w:pPr>
+      <w:r>
+        <w:pict w14:anchorId="5887DF49">
           <v:shape id="_x0000_i1026" type="#_x0000_t75" style="width:424.5pt;height:239.25pt">
             <v:imagedata r:id="rId7" o:title="főoldal - regisztráció"/>
           </v:shape>
@@ -1543,15 +1474,7 @@
     <w:p>
       <w:r>
         <w:lastRenderedPageBreak/>
-        <w:t xml:space="preserve">Bejelentkezés során a már regisztrált felhasználónk nevét és jelszavát szükséges megadnunk. Az emailünkben kapott hitelesítést csak azután tudjuk elvégezni, miután bejutottunk a </w:t>
-      </w:r>
-      <w:proofErr w:type="spellStart"/>
-      <w:r>
-        <w:t>felhasználónkba</w:t>
-      </w:r>
-      <w:proofErr w:type="spellEnd"/>
-      <w:r>
-        <w:t>.</w:t>
+        <w:t>Bejelentkezés során a már regisztrált felhasználónk nevét és jelszavát szükséges megadnunk. Az emailünkben kapott hitelesítést csak azután tudjuk elvégezni, miután bejutottunk a felhasználónkba.</w:t>
       </w:r>
     </w:p>
     <w:p>
@@ -1568,6 +1491,7 @@
         </w:numPr>
         <w:spacing w:line="259" w:lineRule="auto"/>
         <w:ind w:left="357" w:hanging="357"/>
+        <w:contextualSpacing w:val="0"/>
         <w:jc w:val="left"/>
       </w:pPr>
       <w:r>
@@ -1575,35 +1499,7 @@
           <w:b/>
           <w:bCs/>
         </w:rPr>
-        <w:t>Felhasználóné</w:t>
-      </w:r>
-      <w:r>
-        <w:rPr>
-          <w:b/>
-          <w:bCs/>
-        </w:rPr>
-        <w:t>v l</w:t>
-      </w:r>
-      <w:r>
-        <w:rPr>
-          <w:b/>
-          <w:bCs/>
-        </w:rPr>
-        <w:t>ehetséges hibaüzenete</w:t>
-      </w:r>
-      <w:r>
-        <w:rPr>
-          <w:b/>
-          <w:bCs/>
-        </w:rPr>
-        <w:t>i</w:t>
-      </w:r>
-      <w:r>
-        <w:rPr>
-          <w:b/>
-          <w:bCs/>
-        </w:rPr>
-        <w:t>:</w:t>
+        <w:t>Felhasználónév lehetséges hibaüzenetei:</w:t>
       </w:r>
     </w:p>
     <w:p>
@@ -1619,13 +1515,8 @@
         </w:rPr>
         <w:tab/>
       </w:r>
-      <w:proofErr w:type="gramStart"/>
-      <w:r>
-        <w:t>Adj</w:t>
-      </w:r>
-      <w:proofErr w:type="gramEnd"/>
-      <w:r>
-        <w:t xml:space="preserve"> megy egy felhasználónevet!</w:t>
+      <w:r>
+        <w:t>Adj megy egy felhasználónevet!</w:t>
       </w:r>
     </w:p>
     <w:p>
@@ -1646,7 +1537,7 @@
           <w:ilvl w:val="0"/>
           <w:numId w:val="3"/>
         </w:numPr>
-        <w:spacing w:before="360" w:after="0" w:line="259" w:lineRule="auto"/>
+        <w:spacing w:before="360" w:line="259" w:lineRule="auto"/>
         <w:ind w:left="363" w:hanging="357"/>
         <w:contextualSpacing w:val="0"/>
         <w:jc w:val="left"/>
@@ -1656,35 +1547,7 @@
           <w:b/>
           <w:bCs/>
         </w:rPr>
-        <w:t>Jelszó</w:t>
-      </w:r>
-      <w:r>
-        <w:rPr>
-          <w:b/>
-          <w:bCs/>
-        </w:rPr>
-        <w:t xml:space="preserve"> l</w:t>
-      </w:r>
-      <w:r>
-        <w:rPr>
-          <w:b/>
-          <w:bCs/>
-        </w:rPr>
-        <w:t>ehetséges hibaüzenete</w:t>
-      </w:r>
-      <w:r>
-        <w:rPr>
-          <w:b/>
-          <w:bCs/>
-        </w:rPr>
-        <w:t>i</w:t>
-      </w:r>
-      <w:r>
-        <w:rPr>
-          <w:b/>
-          <w:bCs/>
-        </w:rPr>
-        <w:t>:</w:t>
+        <w:t>Jelszó lehetséges hibaüzenetei:</w:t>
       </w:r>
     </w:p>
     <w:p>
@@ -1710,8 +1573,11 @@
       </w:r>
     </w:p>
     <w:p>
-      <w:r>
-        <w:pict>
+      <w:pPr>
+        <w:jc w:val="center"/>
+      </w:pPr>
+      <w:r>
+        <w:pict w14:anchorId="6F8DDC57">
           <v:shape id="_x0000_i1027" type="#_x0000_t75" style="width:424.5pt;height:239.25pt">
             <v:imagedata r:id="rId8" o:title="főoldal - bejelentkezés"/>
           </v:shape>
@@ -1727,336 +1593,41 @@
         </w:numPr>
         <w:ind w:left="720"/>
       </w:pPr>
-      <w:bookmarkStart w:id="8" w:name="_Toc163554110"/>
+      <w:bookmarkStart w:id="7" w:name="_Toc163586825"/>
       <w:r>
         <w:t>Listák</w:t>
       </w:r>
-      <w:bookmarkEnd w:id="8"/>
-    </w:p>
-    <w:p>
-      <w:r>
-        <w:t>Ezen az oldal elérheted az összes már létező listádat, létrehozhatsz újakat.</w:t>
-      </w:r>
-    </w:p>
-    <w:p>
-      <w:r>
-        <w:t>Egy listának az alábbi adatokat tudod megadni:</w:t>
-      </w:r>
-    </w:p>
-    <w:p>
-      <w:pPr>
-        <w:pStyle w:val="Listaszerbekezds"/>
-        <w:numPr>
-          <w:ilvl w:val="0"/>
-          <w:numId w:val="3"/>
-        </w:numPr>
-        <w:spacing w:after="160" w:line="259" w:lineRule="auto"/>
-        <w:ind w:left="357" w:hanging="357"/>
-        <w:jc w:val="left"/>
-        <w:rPr>
-          <w:b/>
-          <w:bCs/>
-        </w:rPr>
-      </w:pPr>
-      <w:r>
-        <w:rPr>
-          <w:b/>
-          <w:bCs/>
-        </w:rPr>
-        <w:t>Név:</w:t>
-      </w:r>
-      <w:r>
-        <w:rPr>
-          <w:b/>
-          <w:bCs/>
-        </w:rPr>
-        <w:t xml:space="preserve"> </w:t>
-      </w:r>
-      <w:r>
-        <w:t>A lista megjelenő neve, ez alapján tudod beazonosítani. Ez egy kötelező mező.</w:t>
-      </w:r>
-    </w:p>
-    <w:p>
-      <w:pPr>
-        <w:pStyle w:val="Listaszerbekezds"/>
-        <w:numPr>
-          <w:ilvl w:val="0"/>
-          <w:numId w:val="3"/>
-        </w:numPr>
-        <w:spacing w:after="160" w:line="259" w:lineRule="auto"/>
-        <w:ind w:left="357" w:hanging="357"/>
-        <w:jc w:val="left"/>
-      </w:pPr>
-      <w:r>
-        <w:rPr>
-          <w:b/>
-          <w:bCs/>
-        </w:rPr>
-        <w:t>Leírás:</w:t>
-      </w:r>
-      <w:r>
-        <w:t xml:space="preserve"> Rövid információ. Nem kötelező mező.</w:t>
-      </w:r>
-    </w:p>
-    <w:p>
-      <w:pPr>
-        <w:pStyle w:val="Listaszerbekezds"/>
-        <w:numPr>
-          <w:ilvl w:val="0"/>
-          <w:numId w:val="3"/>
-        </w:numPr>
-        <w:spacing w:after="160" w:line="259" w:lineRule="auto"/>
-        <w:ind w:left="357" w:hanging="357"/>
-        <w:jc w:val="left"/>
-      </w:pPr>
-      <w:r>
-        <w:rPr>
-          <w:b/>
-          <w:bCs/>
-        </w:rPr>
-        <w:t xml:space="preserve">Státusz: </w:t>
-      </w:r>
-      <w:r>
-        <w:t>Ezzel a funkcióval megjelölheted a jelenlegi állapotot, de hatása nincs a listádra.</w:t>
-      </w:r>
-    </w:p>
-    <w:p>
-      <w:pPr>
-        <w:pStyle w:val="Listaszerbekezds"/>
-        <w:numPr>
-          <w:ilvl w:val="0"/>
-          <w:numId w:val="3"/>
-        </w:numPr>
-        <w:spacing w:after="160" w:line="259" w:lineRule="auto"/>
-        <w:ind w:left="357" w:hanging="357"/>
-        <w:jc w:val="left"/>
-      </w:pPr>
-      <w:r>
-        <w:rPr>
-          <w:b/>
-          <w:bCs/>
-        </w:rPr>
-        <w:t xml:space="preserve">Láhatóság: </w:t>
-      </w:r>
-      <w:r>
-        <w:t>A publikus listákra bárki rákereshet és megnézheti, a privátot kizárólag az arra jogosultságot kapó felhasználók tekinthetik meg.</w:t>
-      </w:r>
-    </w:p>
-    <w:p>
-      <w:r>
+      <w:bookmarkEnd w:id="7"/>
+    </w:p>
+    <w:p>
+      <w:r>
+        <w:t>Ez oldal ad felületet számodra, hogy a listáidat kezeljed, létrehozz újakat, módosítsd azokat vagy akár törölj belőlük. Minden listához külön-külön kapcsolódnak jogosultságok, amiknél felhasználóknak adhatsz engedélyt a kiválasztott lista elérésére.</w:t>
+      </w:r>
+    </w:p>
+    <w:p>
+      <w:r>
+        <w:t>Jobb alul egy navigáció jelenhet meg, ha már megnyitottál egy listát, akkor itt tudsz váltani a jelenlegi és a készítő oldal között.</w:t>
+      </w:r>
+    </w:p>
+    <w:p>
+      <w:r>
+        <w:t>A bal oldali részen megtalálhatóak a már létrehozott listák, ezekre kattintva módosíthatod, megnyithatod vagy törölheted azokat.</w:t>
+      </w:r>
+    </w:p>
+    <w:p>
+      <w:pPr>
+        <w:jc w:val="center"/>
+      </w:pPr>
+      <w:r>
+        <w:rPr>
+          <w:noProof/>
+        </w:rPr>
         <w:lastRenderedPageBreak/>
-        <w:t>Az új lista létrehozás alatt találhatunk egy lista böngészőt, amiknél megtalálhatjuk az összes velünk megosztott és publikus listákat. Látható, hogy ki és mikor módosította utoljára az adott listát, valamint hogy a tulajdonosa milyen státuszba sorolja azt.</w:t>
-      </w:r>
-    </w:p>
-    <w:p>
-      <w:pPr>
-        <w:jc w:val="center"/>
-      </w:pPr>
-      <w:r>
-        <w:pict>
-          <v:shape id="_x0000_i1028" type="#_x0000_t75" style="width:364.5pt;height:164.25pt">
-            <v:imagedata r:id="rId9" o:title="lista - létrehozás" cropbottom="39856f" cropleft="33579f"/>
-          </v:shape>
-        </w:pict>
-      </w:r>
-    </w:p>
-    <w:p>
-      <w:r>
-        <w:t>Egy listára kattintva megtekinthetjük annak összes adatát és jogosultságait.</w:t>
-      </w:r>
-    </w:p>
-    <w:p>
-      <w:pPr>
-        <w:spacing w:after="0"/>
-      </w:pPr>
-      <w:r>
-        <w:t>A jogosultságoknál az alábbi adatokat lehet megadni:</w:t>
-      </w:r>
-    </w:p>
-    <w:p>
-      <w:pPr>
-        <w:pStyle w:val="Listaszerbekezds"/>
-        <w:numPr>
-          <w:ilvl w:val="0"/>
-          <w:numId w:val="3"/>
-        </w:numPr>
-        <w:spacing w:after="160" w:line="259" w:lineRule="auto"/>
-        <w:ind w:left="357" w:hanging="357"/>
-        <w:jc w:val="left"/>
-      </w:pPr>
-      <w:r>
-        <w:rPr>
-          <w:b/>
-          <w:bCs/>
-        </w:rPr>
-        <w:t xml:space="preserve">Felhasználó: </w:t>
-      </w:r>
-      <w:r>
-        <w:t>Ide a pontos felhasználónevet kell megadni.</w:t>
-      </w:r>
-    </w:p>
-    <w:p>
-      <w:pPr>
-        <w:pStyle w:val="Listaszerbekezds"/>
-        <w:spacing w:after="0" w:line="240" w:lineRule="auto"/>
-        <w:ind w:left="357"/>
-        <w:rPr>
-          <w:b/>
-          <w:bCs/>
-        </w:rPr>
-      </w:pPr>
-      <w:r>
-        <w:rPr>
-          <w:b/>
-          <w:bCs/>
-        </w:rPr>
-        <w:t>Lehetséges hibaüzenetek:</w:t>
-      </w:r>
-    </w:p>
-    <w:p>
-      <w:pPr>
-        <w:pStyle w:val="Listaszerbekezds"/>
-        <w:spacing w:after="0" w:line="240" w:lineRule="auto"/>
-        <w:ind w:left="357"/>
-      </w:pPr>
-      <w:r>
-        <w:rPr>
-          <w:b/>
-          <w:bCs/>
-        </w:rPr>
-        <w:tab/>
-      </w:r>
-      <w:r>
-        <w:t>Írj be egy felhasználónevet!</w:t>
-      </w:r>
-    </w:p>
-    <w:p>
-      <w:pPr>
-        <w:pStyle w:val="Listaszerbekezds"/>
-        <w:spacing w:line="240" w:lineRule="auto"/>
-        <w:ind w:left="357"/>
-        <w:contextualSpacing w:val="0"/>
-      </w:pPr>
-      <w:r>
-        <w:tab/>
-        <w:t>Nem található felhasználó!</w:t>
-      </w:r>
-    </w:p>
-    <w:p>
-      <w:pPr>
-        <w:pStyle w:val="Listaszerbekezds"/>
-        <w:numPr>
-          <w:ilvl w:val="0"/>
-          <w:numId w:val="3"/>
-        </w:numPr>
-        <w:spacing w:after="160" w:line="259" w:lineRule="auto"/>
-        <w:ind w:left="357" w:hanging="357"/>
-        <w:jc w:val="left"/>
-      </w:pPr>
-      <w:r>
-        <w:rPr>
-          <w:b/>
-          <w:bCs/>
-        </w:rPr>
-        <w:t xml:space="preserve">Jogosultság: </w:t>
-      </w:r>
-      <w:r>
-        <w:t>A felhasználóknak három különböző jogosu</w:t>
-      </w:r>
-      <w:r>
-        <w:t>ltságot lehet adni</w:t>
-      </w:r>
-      <w:r>
-        <w:t>:</w:t>
-      </w:r>
-    </w:p>
-    <w:p>
-      <w:pPr>
-        <w:pStyle w:val="Listaszerbekezds"/>
-        <w:spacing w:after="0" w:line="240" w:lineRule="auto"/>
-        <w:ind w:left="357"/>
-      </w:pPr>
-      <w:r>
-        <w:tab/>
-      </w:r>
-      <w:r>
-        <w:rPr>
-          <w:b/>
-          <w:bCs/>
-        </w:rPr>
-        <w:t>Megtekintés:</w:t>
-      </w:r>
-      <w:r>
-        <w:rPr>
-          <w:b/>
-          <w:bCs/>
-        </w:rPr>
-        <w:t xml:space="preserve"> </w:t>
-      </w:r>
-      <w:r>
-        <w:t>Meg tudják tekinteni. Privát listánál van jelentősége.</w:t>
-      </w:r>
-    </w:p>
-    <w:p>
-      <w:pPr>
-        <w:pStyle w:val="Listaszerbekezds"/>
-        <w:spacing w:after="0" w:line="240" w:lineRule="auto"/>
-        <w:ind w:left="357"/>
-      </w:pPr>
-      <w:r>
-        <w:rPr>
-          <w:b/>
-          <w:bCs/>
-        </w:rPr>
-        <w:tab/>
-        <w:t xml:space="preserve">Mozgatás: </w:t>
-      </w:r>
-      <w:r>
-        <w:t>Karakterek és kategóriák mozgatása</w:t>
-      </w:r>
-      <w:r>
-        <w:t>.</w:t>
-      </w:r>
-      <w:r>
-        <w:t xml:space="preserve"> </w:t>
-      </w:r>
-    </w:p>
-    <w:p>
-      <w:pPr>
-        <w:pStyle w:val="Listaszerbekezds"/>
-        <w:spacing w:line="240" w:lineRule="auto"/>
-        <w:ind w:left="357"/>
-        <w:rPr>
-          <w:noProof/>
-          <w:lang w:eastAsia="hu-HU"/>
-        </w:rPr>
-      </w:pPr>
-      <w:r>
-        <w:rPr>
-          <w:b/>
-          <w:bCs/>
-        </w:rPr>
-        <w:tab/>
-        <w:t>Szerkesztés:</w:t>
-      </w:r>
-      <w:r>
-        <w:t xml:space="preserve"> Lista tulajdonságain kívül minden elérhető számára.</w:t>
-      </w:r>
-    </w:p>
-    <w:p>
-      <w:pPr>
-        <w:jc w:val="center"/>
-      </w:pPr>
-      <w:r>
-        <w:rPr>
-          <w:noProof/>
-          <w:lang w:eastAsia="hu-HU"/>
-        </w:rPr>
         <w:drawing>
-          <wp:inline distT="0" distB="0" distL="0" distR="0" wp14:anchorId="02AC3DE2" wp14:editId="24CECB37">
-            <wp:extent cx="4240364" cy="3057525"/>
-            <wp:effectExtent l="0" t="0" r="8255" b="0"/>
-            <wp:docPr id="1" name="Kép 1" descr="C:\Users\egersdorferdominik\AppData\Local\Microsoft\Windows\INetCache\Content.Word\lista - módosítás.png"/>
+          <wp:inline distT="0" distB="0" distL="0" distR="0" wp14:anchorId="7F6CD87A" wp14:editId="4CA18FB2">
+            <wp:extent cx="5391150" cy="3038475"/>
+            <wp:effectExtent l="0" t="0" r="0" b="9525"/>
+            <wp:docPr id="861492887" name="Kép 3" descr="A képen képernyőkép, szoftver, Multimédiás szoftver, Grafikai szoftver látható&#10;&#10;Automatikusan generált leírás"/>
             <wp:cNvGraphicFramePr>
               <a:graphicFrameLocks xmlns:a="http://schemas.openxmlformats.org/drawingml/2006/main" noChangeAspect="1"/>
             </wp:cNvGraphicFramePr>
@@ -2064,20 +1635,20 @@
               <a:graphicData uri="http://schemas.openxmlformats.org/drawingml/2006/picture">
                 <pic:pic xmlns:pic="http://schemas.openxmlformats.org/drawingml/2006/picture">
                   <pic:nvPicPr>
-                    <pic:cNvPr id="0" name="Picture 15" descr="C:\Users\egersdorferdominik\AppData\Local\Microsoft\Windows\INetCache\Content.Word\lista - módosítás.png"/>
+                    <pic:cNvPr id="861492887" name="Kép 3" descr="A képen képernyőkép, szoftver, Multimédiás szoftver, Grafikai szoftver látható&#10;&#10;Automatikusan generált leírás"/>
                     <pic:cNvPicPr>
                       <a:picLocks noChangeAspect="1" noChangeArrowheads="1"/>
                     </pic:cNvPicPr>
                   </pic:nvPicPr>
                   <pic:blipFill>
-                    <a:blip r:embed="rId10">
+                    <a:blip r:embed="rId9" cstate="print">
                       <a:extLst>
                         <a:ext uri="{28A0092B-C50C-407E-A947-70E740481C1C}">
                           <a14:useLocalDpi xmlns:a14="http://schemas.microsoft.com/office/drawing/2010/main" val="0"/>
                         </a:ext>
                       </a:extLst>
                     </a:blip>
-                    <a:srcRect l="51237" t="37617"/>
+                    <a:srcRect/>
                     <a:stretch>
                       <a:fillRect/>
                     </a:stretch>
@@ -2085,7 +1656,7 @@
                   <pic:spPr bwMode="auto">
                     <a:xfrm>
                       <a:off x="0" y="0"/>
-                      <a:ext cx="4246816" cy="3062177"/>
+                      <a:ext cx="5391150" cy="3038475"/>
                     </a:xfrm>
                     <a:prstGeom prst="rect">
                       <a:avLst/>
@@ -2103,6 +1674,742 @@
       </w:r>
     </w:p>
     <w:p>
+      <w:r>
+        <w:t>Alapértelmezetten az új lista létrehozás és a lista kereső jelenik meg.</w:t>
+      </w:r>
+    </w:p>
+    <w:p>
+      <w:pPr>
+        <w:spacing w:after="0"/>
+      </w:pPr>
+      <w:r>
+        <w:t>Egy listának az alábbi adatokat tudod megadni:</w:t>
+      </w:r>
+    </w:p>
+    <w:p>
+      <w:pPr>
+        <w:pStyle w:val="Listaszerbekezds"/>
+        <w:numPr>
+          <w:ilvl w:val="0"/>
+          <w:numId w:val="3"/>
+        </w:numPr>
+        <w:spacing w:after="160"/>
+        <w:ind w:left="357" w:hanging="357"/>
+        <w:jc w:val="left"/>
+        <w:rPr>
+          <w:b/>
+          <w:bCs/>
+        </w:rPr>
+      </w:pPr>
+      <w:r>
+        <w:rPr>
+          <w:b/>
+          <w:bCs/>
+        </w:rPr>
+        <w:t xml:space="preserve">Név: </w:t>
+      </w:r>
+      <w:r>
+        <w:t>A lista megjelenő neve, ez alapján tudod beazonosítani. Ez egy kötelező mező.</w:t>
+      </w:r>
+    </w:p>
+    <w:p>
+      <w:pPr>
+        <w:pStyle w:val="Listaszerbekezds"/>
+        <w:numPr>
+          <w:ilvl w:val="0"/>
+          <w:numId w:val="3"/>
+        </w:numPr>
+        <w:spacing w:after="160"/>
+        <w:ind w:left="357" w:hanging="357"/>
+        <w:jc w:val="left"/>
+      </w:pPr>
+      <w:r>
+        <w:rPr>
+          <w:b/>
+          <w:bCs/>
+        </w:rPr>
+        <w:t>Leírás:</w:t>
+      </w:r>
+      <w:r>
+        <w:t xml:space="preserve"> Rövid információ. Nem kötelező mező.</w:t>
+      </w:r>
+    </w:p>
+    <w:p>
+      <w:pPr>
+        <w:pStyle w:val="Listaszerbekezds"/>
+        <w:numPr>
+          <w:ilvl w:val="0"/>
+          <w:numId w:val="3"/>
+        </w:numPr>
+        <w:spacing w:after="160"/>
+        <w:ind w:left="357" w:hanging="357"/>
+        <w:jc w:val="left"/>
+      </w:pPr>
+      <w:r>
+        <w:rPr>
+          <w:b/>
+          <w:bCs/>
+        </w:rPr>
+        <w:t xml:space="preserve">Státusz: </w:t>
+      </w:r>
+      <w:r>
+        <w:t>Ezzel a funkcióval megjelölheted a jelenlegi állapotot, de hatása nincs a listádra.</w:t>
+      </w:r>
+    </w:p>
+    <w:p>
+      <w:pPr>
+        <w:pStyle w:val="Listaszerbekezds"/>
+        <w:numPr>
+          <w:ilvl w:val="0"/>
+          <w:numId w:val="3"/>
+        </w:numPr>
+        <w:spacing w:after="160"/>
+        <w:ind w:left="357" w:hanging="357"/>
+        <w:jc w:val="left"/>
+      </w:pPr>
+      <w:r>
+        <w:rPr>
+          <w:b/>
+          <w:bCs/>
+        </w:rPr>
+        <w:t xml:space="preserve">Láhatóság: </w:t>
+      </w:r>
+      <w:r>
+        <w:t>A publikus listákra bárki rákereshet és megnézheti, a privátot kizárólag az arra jogosultságot kapó felhasználók tekinthetik meg.</w:t>
+      </w:r>
+    </w:p>
+    <w:p>
+      <w:pPr>
+        <w:spacing w:line="259" w:lineRule="auto"/>
+        <w:jc w:val="center"/>
+      </w:pPr>
+      <w:r>
+        <w:rPr>
+          <w:noProof/>
+        </w:rPr>
+        <w:drawing>
+          <wp:inline distT="0" distB="0" distL="0" distR="0" wp14:anchorId="695CC291" wp14:editId="55DA7EC7">
+            <wp:extent cx="5399405" cy="2323553"/>
+            <wp:effectExtent l="0" t="0" r="0" b="635"/>
+            <wp:docPr id="174958263" name="Kép 1" descr="A képen képernyőkép, szöveg, szoftver, Multimédiás szoftver látható&#10;&#10;Automatikusan generált leírás"/>
+            <wp:cNvGraphicFramePr>
+              <a:graphicFrameLocks xmlns:a="http://schemas.openxmlformats.org/drawingml/2006/main" noChangeAspect="1"/>
+            </wp:cNvGraphicFramePr>
+            <a:graphic xmlns:a="http://schemas.openxmlformats.org/drawingml/2006/main">
+              <a:graphicData uri="http://schemas.openxmlformats.org/drawingml/2006/picture">
+                <pic:pic xmlns:pic="http://schemas.openxmlformats.org/drawingml/2006/picture">
+                  <pic:nvPicPr>
+                    <pic:cNvPr id="174958263" name="Kép 1" descr="A képen képernyőkép, szöveg, szoftver, Multimédiás szoftver látható&#10;&#10;Automatikusan generált leírás"/>
+                    <pic:cNvPicPr>
+                      <a:picLocks noChangeAspect="1" noChangeArrowheads="1"/>
+                    </pic:cNvPicPr>
+                  </pic:nvPicPr>
+                  <pic:blipFill>
+                    <a:blip r:embed="rId10">
+                      <a:extLst>
+                        <a:ext uri="{28A0092B-C50C-407E-A947-70E740481C1C}">
+                          <a14:useLocalDpi xmlns:a14="http://schemas.microsoft.com/office/drawing/2010/main" val="0"/>
+                        </a:ext>
+                      </a:extLst>
+                    </a:blip>
+                    <a:srcRect/>
+                    <a:stretch>
+                      <a:fillRect/>
+                    </a:stretch>
+                  </pic:blipFill>
+                  <pic:spPr bwMode="auto">
+                    <a:xfrm>
+                      <a:off x="0" y="0"/>
+                      <a:ext cx="5399405" cy="2323553"/>
+                    </a:xfrm>
+                    <a:prstGeom prst="rect">
+                      <a:avLst/>
+                    </a:prstGeom>
+                    <a:noFill/>
+                    <a:ln>
+                      <a:noFill/>
+                    </a:ln>
+                  </pic:spPr>
+                </pic:pic>
+              </a:graphicData>
+            </a:graphic>
+          </wp:inline>
+        </w:drawing>
+      </w:r>
+    </w:p>
+    <w:p>
+      <w:r>
+        <w:t xml:space="preserve">Az új lista létrehozás alatt találhatunk egy lista böngészőt, amiknél </w:t>
+      </w:r>
+      <w:r>
+        <w:t>láthatjuk</w:t>
+      </w:r>
+      <w:r>
+        <w:t xml:space="preserve"> az</w:t>
+      </w:r>
+      <w:r>
+        <w:t xml:space="preserve"> </w:t>
+      </w:r>
+      <w:r>
+        <w:t xml:space="preserve">összes velünk megosztott és publikus listákat. Látható, hogy ki és mikor módosította utoljára az adott </w:t>
+      </w:r>
+      <w:r>
+        <w:t>listát,</w:t>
+      </w:r>
+      <w:r>
+        <w:t xml:space="preserve"> </w:t>
+      </w:r>
+      <w:r>
+        <w:t>valamint,</w:t>
+      </w:r>
+      <w:r>
+        <w:t xml:space="preserve"> hogy a tulajdonosa milyen státuszba sorolja azt.</w:t>
+      </w:r>
+    </w:p>
+    <w:p>
+      <w:r>
+        <w:lastRenderedPageBreak/>
+        <w:t xml:space="preserve">Egy listára kattintva megtekinthetjük annak összes adatát és </w:t>
+      </w:r>
+      <w:r>
+        <w:t xml:space="preserve">a már hozzáadott </w:t>
+      </w:r>
+      <w:r>
+        <w:t xml:space="preserve">felhasználók </w:t>
+      </w:r>
+      <w:r>
+        <w:t>jogosultság</w:t>
+      </w:r>
+      <w:r>
+        <w:t>ait</w:t>
+      </w:r>
+      <w:r>
+        <w:t>.</w:t>
+      </w:r>
+    </w:p>
+    <w:p>
+      <w:pPr>
+        <w:spacing w:after="0"/>
+      </w:pPr>
+      <w:r>
+        <w:t>A jogosultságoknál az alábbi adatokat lehet megadni:</w:t>
+      </w:r>
+    </w:p>
+    <w:p>
+      <w:pPr>
+        <w:pStyle w:val="Listaszerbekezds"/>
+        <w:numPr>
+          <w:ilvl w:val="0"/>
+          <w:numId w:val="3"/>
+        </w:numPr>
+        <w:spacing w:line="259" w:lineRule="auto"/>
+        <w:ind w:left="357" w:hanging="357"/>
+        <w:contextualSpacing w:val="0"/>
+        <w:jc w:val="left"/>
+      </w:pPr>
+      <w:r>
+        <w:rPr>
+          <w:b/>
+          <w:bCs/>
+        </w:rPr>
+        <w:t xml:space="preserve">Felhasználó: </w:t>
+      </w:r>
+      <w:r>
+        <w:t>Ide a pontos felhasználónevet kell megadni.</w:t>
+      </w:r>
+    </w:p>
+    <w:p>
+      <w:pPr>
+        <w:pStyle w:val="Listaszerbekezds"/>
+        <w:spacing w:line="240" w:lineRule="auto"/>
+        <w:ind w:left="357"/>
+        <w:contextualSpacing w:val="0"/>
+        <w:rPr>
+          <w:b/>
+          <w:bCs/>
+        </w:rPr>
+      </w:pPr>
+      <w:r>
+        <w:rPr>
+          <w:b/>
+          <w:bCs/>
+        </w:rPr>
+        <w:t>Lehetséges hibaüzenetek:</w:t>
+      </w:r>
+    </w:p>
+    <w:p>
+      <w:pPr>
+        <w:pStyle w:val="Listaszerbekezds"/>
+        <w:spacing w:after="0" w:line="240" w:lineRule="auto"/>
+        <w:ind w:left="357"/>
+      </w:pPr>
+      <w:r>
+        <w:rPr>
+          <w:b/>
+          <w:bCs/>
+        </w:rPr>
+        <w:tab/>
+      </w:r>
+      <w:r>
+        <w:t>Írj be egy felhasználónevet!</w:t>
+      </w:r>
+    </w:p>
+    <w:p>
+      <w:pPr>
+        <w:pStyle w:val="Listaszerbekezds"/>
+        <w:spacing w:line="240" w:lineRule="auto"/>
+        <w:ind w:left="357"/>
+        <w:contextualSpacing w:val="0"/>
+      </w:pPr>
+      <w:r>
+        <w:tab/>
+        <w:t>Nem található felhasználó!</w:t>
+      </w:r>
+    </w:p>
+    <w:p>
+      <w:pPr>
+        <w:pStyle w:val="Listaszerbekezds"/>
+        <w:numPr>
+          <w:ilvl w:val="0"/>
+          <w:numId w:val="3"/>
+        </w:numPr>
+        <w:spacing w:line="259" w:lineRule="auto"/>
+        <w:ind w:left="357" w:hanging="357"/>
+        <w:contextualSpacing w:val="0"/>
+        <w:jc w:val="left"/>
+      </w:pPr>
+      <w:r>
+        <w:rPr>
+          <w:b/>
+          <w:bCs/>
+        </w:rPr>
+        <w:t xml:space="preserve">Jogosultság: </w:t>
+      </w:r>
+      <w:r>
+        <w:t>A felhasználóknak három különböző jogosu</w:t>
+      </w:r>
+      <w:r>
+        <w:t>ltságot lehet adni</w:t>
+      </w:r>
+      <w:r>
+        <w:t>:</w:t>
+      </w:r>
+    </w:p>
+    <w:p>
+      <w:pPr>
+        <w:pStyle w:val="Listaszerbekezds"/>
+        <w:spacing w:after="0" w:line="240" w:lineRule="auto"/>
+        <w:ind w:left="357"/>
+      </w:pPr>
+      <w:r>
+        <w:rPr>
+          <w:b/>
+          <w:bCs/>
+        </w:rPr>
+        <w:t xml:space="preserve">Megtekintés: </w:t>
+      </w:r>
+      <w:r>
+        <w:t>Meg tudják tekinteni. Privát listánál van jelentősége.</w:t>
+      </w:r>
+    </w:p>
+    <w:p>
+      <w:pPr>
+        <w:pStyle w:val="Listaszerbekezds"/>
+        <w:spacing w:after="0" w:line="240" w:lineRule="auto"/>
+        <w:ind w:left="357"/>
+      </w:pPr>
+      <w:r>
+        <w:rPr>
+          <w:b/>
+          <w:bCs/>
+        </w:rPr>
+        <w:t xml:space="preserve">Mozgatás: </w:t>
+      </w:r>
+      <w:r>
+        <w:t>Karakterek és kategóriák mozgatása.</w:t>
+      </w:r>
+      <w:r>
+        <w:t xml:space="preserve"> </w:t>
+      </w:r>
+    </w:p>
+    <w:p>
+      <w:pPr>
+        <w:pStyle w:val="Listaszerbekezds"/>
+        <w:ind w:left="357"/>
+        <w:rPr>
+          <w:lang w:eastAsia="hu-HU"/>
+        </w:rPr>
+      </w:pPr>
+      <w:r>
+        <w:rPr>
+          <w:b/>
+          <w:bCs/>
+        </w:rPr>
+        <w:t>Szerkesztés:</w:t>
+      </w:r>
+      <w:r>
+        <w:t xml:space="preserve"> Lista tulajdonságain kívül minden elérhető számára.</w:t>
+      </w:r>
+    </w:p>
+    <w:p>
+      <w:pPr>
+        <w:jc w:val="center"/>
+      </w:pPr>
+      <w:r>
+        <w:rPr>
+          <w:noProof/>
+          <w:lang w:eastAsia="hu-HU"/>
+        </w:rPr>
+        <w:drawing>
+          <wp:inline distT="0" distB="0" distL="0" distR="0" wp14:anchorId="7CB05AF1" wp14:editId="0315FE42">
+            <wp:extent cx="5400675" cy="3829050"/>
+            <wp:effectExtent l="0" t="0" r="9525" b="0"/>
+            <wp:docPr id="1119529278" name="Kép 2"/>
+            <wp:cNvGraphicFramePr>
+              <a:graphicFrameLocks xmlns:a="http://schemas.openxmlformats.org/drawingml/2006/main" noChangeAspect="1"/>
+            </wp:cNvGraphicFramePr>
+            <a:graphic xmlns:a="http://schemas.openxmlformats.org/drawingml/2006/main">
+              <a:graphicData uri="http://schemas.openxmlformats.org/drawingml/2006/picture">
+                <pic:pic xmlns:pic="http://schemas.openxmlformats.org/drawingml/2006/picture">
+                  <pic:nvPicPr>
+                    <pic:cNvPr id="0" name="Picture 15"/>
+                    <pic:cNvPicPr>
+                      <a:picLocks noChangeAspect="1" noChangeArrowheads="1"/>
+                    </pic:cNvPicPr>
+                  </pic:nvPicPr>
+                  <pic:blipFill>
+                    <a:blip r:embed="rId11">
+                      <a:extLst>
+                        <a:ext uri="{28A0092B-C50C-407E-A947-70E740481C1C}">
+                          <a14:useLocalDpi xmlns:a14="http://schemas.microsoft.com/office/drawing/2010/main" val="0"/>
+                        </a:ext>
+                      </a:extLst>
+                    </a:blip>
+                    <a:srcRect/>
+                    <a:stretch>
+                      <a:fillRect/>
+                    </a:stretch>
+                  </pic:blipFill>
+                  <pic:spPr bwMode="auto">
+                    <a:xfrm>
+                      <a:off x="0" y="0"/>
+                      <a:ext cx="5400675" cy="3829050"/>
+                    </a:xfrm>
+                    <a:prstGeom prst="rect">
+                      <a:avLst/>
+                    </a:prstGeom>
+                    <a:noFill/>
+                    <a:ln>
+                      <a:noFill/>
+                    </a:ln>
+                  </pic:spPr>
+                </pic:pic>
+              </a:graphicData>
+            </a:graphic>
+          </wp:inline>
+        </w:drawing>
+      </w:r>
+    </w:p>
+    <w:p>
+      <w:r>
+        <w:t>Új jogosultságot a jobb fent található fehér ikonra kattintva tudunk hozzáadni, míg módosítani a már meglévő felhasználókra kattintva. Mindkettőnél ugyan ott – alul – megjelenik az ehhez szükséges felület.</w:t>
+      </w:r>
+      <w:r>
+        <w:br w:type="page"/>
+      </w:r>
+    </w:p>
+    <w:p>
+      <w:pPr>
+        <w:pStyle w:val="Cmsor2"/>
+        <w:numPr>
+          <w:ilvl w:val="1"/>
+          <w:numId w:val="2"/>
+        </w:numPr>
+        <w:ind w:left="720"/>
+      </w:pPr>
+      <w:bookmarkStart w:id="8" w:name="_Toc163586826"/>
+      <w:r>
+        <w:lastRenderedPageBreak/>
+        <w:t>Lista készítő</w:t>
+      </w:r>
+      <w:bookmarkEnd w:id="8"/>
+    </w:p>
+    <w:p>
+      <w:r>
+        <w:t>Minden lista módosításához erre az oldalra kell eljutnia a felhasználónak, amit a listák kezeléséből, az oldalt található navigációs menüből vagy a profil oldalról nyithat meg.</w:t>
+      </w:r>
+    </w:p>
+    <w:p>
+      <w:r>
+        <w:t>Itt mindenki a jogosultságaitól függően láthat gombokat és hajthat végre műveleteket.</w:t>
+      </w:r>
+      <w:r>
+        <w:t xml:space="preserve"> A „Kategória hozzáadás” és a karakter hozzáadást jelző gomb az alsó sávban nem látható, ha Szerkesztés alatti jogosultsággal rendelkezik.</w:t>
+      </w:r>
+    </w:p>
+    <w:p>
+      <w:r>
+        <w:t>A legalsó üres szint a nem használt karakterek</w:t>
+      </w:r>
+      <w:r>
+        <w:t>nek ad helyet, ide tudunk felvenni újakat is. A felette található színes sávok már az általunk létrehozott kategóriák, amiket tudunk módosítani. Lista létrehozás után négy darab előre beállított szint kerül létrehozásra (A, B, C, D).</w:t>
+      </w:r>
+    </w:p>
+    <w:p>
+      <w:pPr>
+        <w:spacing w:after="0"/>
+      </w:pPr>
+      <w:r>
+        <w:t>Jobb felső sarokban két ikon található:</w:t>
+      </w:r>
+    </w:p>
+    <w:p>
+      <w:pPr>
+        <w:pStyle w:val="Listaszerbekezds"/>
+        <w:numPr>
+          <w:ilvl w:val="0"/>
+          <w:numId w:val="3"/>
+        </w:numPr>
+        <w:ind w:left="357" w:hanging="357"/>
+        <w:rPr>
+          <w:b/>
+          <w:bCs/>
+        </w:rPr>
+      </w:pPr>
+      <w:r>
+        <w:rPr>
+          <w:b/>
+          <w:bCs/>
+        </w:rPr>
+        <w:drawing>
+          <wp:inline distT="0" distB="0" distL="0" distR="0" wp14:anchorId="4F6064AA" wp14:editId="1CE3A478">
+            <wp:extent cx="144000" cy="144000"/>
+            <wp:effectExtent l="0" t="0" r="8890" b="8890"/>
+            <wp:docPr id="676197643" name="Ábra 1"/>
+            <wp:cNvGraphicFramePr>
+              <a:graphicFrameLocks xmlns:a="http://schemas.openxmlformats.org/drawingml/2006/main" noChangeAspect="1"/>
+            </wp:cNvGraphicFramePr>
+            <a:graphic xmlns:a="http://schemas.openxmlformats.org/drawingml/2006/main">
+              <a:graphicData uri="http://schemas.openxmlformats.org/drawingml/2006/picture">
+                <pic:pic xmlns:pic="http://schemas.openxmlformats.org/drawingml/2006/picture">
+                  <pic:nvPicPr>
+                    <pic:cNvPr id="676197643" name=""/>
+                    <pic:cNvPicPr/>
+                  </pic:nvPicPr>
+                  <pic:blipFill>
+                    <a:blip r:embed="rId12">
+                      <a:extLst>
+                        <a:ext uri="{96DAC541-7B7A-43D3-8B79-37D633B846F1}">
+                          <asvg:svgBlip xmlns:asvg="http://schemas.microsoft.com/office/drawing/2016/SVG/main" r:embed="rId13"/>
+                        </a:ext>
+                      </a:extLst>
+                    </a:blip>
+                    <a:stretch>
+                      <a:fillRect/>
+                    </a:stretch>
+                  </pic:blipFill>
+                  <pic:spPr>
+                    <a:xfrm>
+                      <a:off x="0" y="0"/>
+                      <a:ext cx="144000" cy="144000"/>
+                    </a:xfrm>
+                    <a:prstGeom prst="rect">
+                      <a:avLst/>
+                    </a:prstGeom>
+                  </pic:spPr>
+                </pic:pic>
+              </a:graphicData>
+            </a:graphic>
+          </wp:inline>
+        </w:drawing>
+      </w:r>
+      <w:r>
+        <w:rPr>
+          <w:b/>
+          <w:bCs/>
+        </w:rPr>
+        <w:t xml:space="preserve"> Oldal </w:t>
+      </w:r>
+      <w:r>
+        <w:rPr>
+          <w:b/>
+          <w:bCs/>
+        </w:rPr>
+        <w:t>újra töltése:</w:t>
+      </w:r>
+      <w:r>
+        <w:rPr>
+          <w:b/>
+          <w:bCs/>
+        </w:rPr>
+        <w:t xml:space="preserve"> </w:t>
+      </w:r>
+      <w:r>
+        <w:t>Ahhoz, hogy ne kelljen az egész oldalt újra betölteni, ezzel a gombbal kizárólag a megnyitott tier listet lehet frissíteni.</w:t>
+      </w:r>
+    </w:p>
+    <w:p>
+      <w:pPr>
+        <w:pStyle w:val="Listaszerbekezds"/>
+        <w:numPr>
+          <w:ilvl w:val="0"/>
+          <w:numId w:val="3"/>
+        </w:numPr>
+        <w:ind w:left="357" w:hanging="357"/>
+        <w:rPr>
+          <w:b/>
+          <w:bCs/>
+        </w:rPr>
+      </w:pPr>
+      <w:r>
+        <w:rPr>
+          <w:b/>
+          <w:bCs/>
+        </w:rPr>
+        <w:drawing>
+          <wp:inline distT="0" distB="0" distL="0" distR="0" wp14:anchorId="5276A475" wp14:editId="7BD1E2D1">
+            <wp:extent cx="144000" cy="144000"/>
+            <wp:effectExtent l="0" t="0" r="8890" b="8890"/>
+            <wp:docPr id="685071779" name="Ábra 1"/>
+            <wp:cNvGraphicFramePr>
+              <a:graphicFrameLocks xmlns:a="http://schemas.openxmlformats.org/drawingml/2006/main" noChangeAspect="1"/>
+            </wp:cNvGraphicFramePr>
+            <a:graphic xmlns:a="http://schemas.openxmlformats.org/drawingml/2006/main">
+              <a:graphicData uri="http://schemas.openxmlformats.org/drawingml/2006/picture">
+                <pic:pic xmlns:pic="http://schemas.openxmlformats.org/drawingml/2006/picture">
+                  <pic:nvPicPr>
+                    <pic:cNvPr id="685071779" name=""/>
+                    <pic:cNvPicPr/>
+                  </pic:nvPicPr>
+                  <pic:blipFill>
+                    <a:blip r:embed="rId14">
+                      <a:extLst>
+                        <a:ext uri="{96DAC541-7B7A-43D3-8B79-37D633B846F1}">
+                          <asvg:svgBlip xmlns:asvg="http://schemas.microsoft.com/office/drawing/2016/SVG/main" r:embed="rId15"/>
+                        </a:ext>
+                      </a:extLst>
+                    </a:blip>
+                    <a:stretch>
+                      <a:fillRect/>
+                    </a:stretch>
+                  </pic:blipFill>
+                  <pic:spPr>
+                    <a:xfrm>
+                      <a:off x="0" y="0"/>
+                      <a:ext cx="144000" cy="144000"/>
+                    </a:xfrm>
+                    <a:prstGeom prst="rect">
+                      <a:avLst/>
+                    </a:prstGeom>
+                  </pic:spPr>
+                </pic:pic>
+              </a:graphicData>
+            </a:graphic>
+          </wp:inline>
+        </w:drawing>
+      </w:r>
+      <w:r>
+        <w:rPr>
+          <w:b/>
+          <w:bCs/>
+        </w:rPr>
+        <w:t xml:space="preserve"> Megosztás</w:t>
+      </w:r>
+      <w:r>
+        <w:rPr>
+          <w:b/>
+          <w:bCs/>
+        </w:rPr>
+        <w:t xml:space="preserve">: </w:t>
+      </w:r>
+      <w:r>
+        <w:t>Erre kattintva egy linket fog kimásolni, amit mások megnyitva elérhetik a listádat. Csak akkor fog működik</w:t>
+      </w:r>
+      <w:r>
+        <w:t xml:space="preserve"> a megosztott link</w:t>
+      </w:r>
+      <w:r>
+        <w:t>, ha a lista publikus és/vagy jogosultsága van a megtekintéshez</w:t>
+      </w:r>
+      <w:r>
+        <w:t xml:space="preserve"> az elküldött felhasználónak</w:t>
+      </w:r>
+      <w:r>
+        <w:t>!</w:t>
+      </w:r>
+    </w:p>
+    <w:p>
+      <w:r>
+        <w:rPr>
+          <w:noProof/>
+        </w:rPr>
+        <w:drawing>
+          <wp:inline distT="0" distB="0" distL="0" distR="0" wp14:anchorId="6DD7978C" wp14:editId="54AE3617">
+            <wp:extent cx="5391150" cy="3038475"/>
+            <wp:effectExtent l="0" t="0" r="0" b="9525"/>
+            <wp:docPr id="1155721312" name="Kép 5"/>
+            <wp:cNvGraphicFramePr>
+              <a:graphicFrameLocks xmlns:a="http://schemas.openxmlformats.org/drawingml/2006/main" noChangeAspect="1"/>
+            </wp:cNvGraphicFramePr>
+            <a:graphic xmlns:a="http://schemas.openxmlformats.org/drawingml/2006/main">
+              <a:graphicData uri="http://schemas.openxmlformats.org/drawingml/2006/picture">
+                <pic:pic xmlns:pic="http://schemas.openxmlformats.org/drawingml/2006/picture">
+                  <pic:nvPicPr>
+                    <pic:cNvPr id="0" name="Picture 17"/>
+                    <pic:cNvPicPr>
+                      <a:picLocks noChangeAspect="1" noChangeArrowheads="1"/>
+                    </pic:cNvPicPr>
+                  </pic:nvPicPr>
+                  <pic:blipFill>
+                    <a:blip r:embed="rId16" cstate="print">
+                      <a:extLst>
+                        <a:ext uri="{28A0092B-C50C-407E-A947-70E740481C1C}">
+                          <a14:useLocalDpi xmlns:a14="http://schemas.microsoft.com/office/drawing/2010/main" val="0"/>
+                        </a:ext>
+                      </a:extLst>
+                    </a:blip>
+                    <a:srcRect/>
+                    <a:stretch>
+                      <a:fillRect/>
+                    </a:stretch>
+                  </pic:blipFill>
+                  <pic:spPr bwMode="auto">
+                    <a:xfrm>
+                      <a:off x="0" y="0"/>
+                      <a:ext cx="5391150" cy="3038475"/>
+                    </a:xfrm>
+                    <a:prstGeom prst="rect">
+                      <a:avLst/>
+                    </a:prstGeom>
+                    <a:noFill/>
+                    <a:ln>
+                      <a:noFill/>
+                    </a:ln>
+                  </pic:spPr>
+                </pic:pic>
+              </a:graphicData>
+            </a:graphic>
+          </wp:inline>
+        </w:drawing>
+      </w:r>
+    </w:p>
+    <w:p>
+      <w:pPr>
+        <w:spacing w:line="259" w:lineRule="auto"/>
+        <w:rPr>
+          <w:rFonts w:eastAsiaTheme="majorEastAsia" w:cstheme="majorBidi"/>
+          <w:b/>
+          <w:color w:val="000000" w:themeColor="text1"/>
+          <w:sz w:val="32"/>
+          <w:szCs w:val="32"/>
+        </w:rPr>
+      </w:pPr>
+      <w:bookmarkStart w:id="9" w:name="_Toc163553142"/>
+      <w:r>
+        <w:br w:type="page"/>
+      </w:r>
+    </w:p>
+    <w:p>
       <w:pPr>
         <w:pStyle w:val="Cmsor1"/>
         <w:numPr>
@@ -2110,37 +2417,14 @@
           <w:numId w:val="2"/>
         </w:numPr>
         <w:ind w:left="357" w:hanging="357"/>
-        <w:rPr>
-          <w:lang w:val="en-US"/>
-        </w:rPr>
-      </w:pPr>
-      <w:bookmarkStart w:id="9" w:name="_Toc163553142"/>
-      <w:bookmarkStart w:id="10" w:name="_Toc163554111"/>
-      <w:proofErr w:type="spellStart"/>
-      <w:r>
-        <w:rPr>
-          <w:lang w:val="en-US"/>
-        </w:rPr>
+      </w:pPr>
+      <w:bookmarkStart w:id="10" w:name="_Toc163586827"/>
+      <w:r>
         <w:lastRenderedPageBreak/>
-        <w:t>Fejlesztői</w:t>
-      </w:r>
-      <w:proofErr w:type="spellEnd"/>
-      <w:r>
-        <w:rPr>
-          <w:lang w:val="en-US"/>
-        </w:rPr>
-        <w:t xml:space="preserve"> </w:t>
-      </w:r>
-      <w:proofErr w:type="spellStart"/>
-      <w:r>
-        <w:rPr>
-          <w:lang w:val="en-US"/>
-        </w:rPr>
-        <w:t>dokumentáció</w:t>
+        <w:t>Fejlesztői dokumentáció</w:t>
       </w:r>
       <w:bookmarkEnd w:id="9"/>
       <w:bookmarkEnd w:id="10"/>
-      <w:proofErr w:type="spellEnd"/>
     </w:p>
     <w:p>
       <w:pPr>
@@ -2148,19 +2432,8 @@
           <w:lang w:val="en-US"/>
         </w:rPr>
       </w:pPr>
-      <w:proofErr w:type="spellStart"/>
-      <w:r>
-        <w:rPr>
-          <w:lang w:val="en-US"/>
-        </w:rPr>
-        <w:t>Szöveg</w:t>
-      </w:r>
-      <w:proofErr w:type="spellEnd"/>
-      <w:r>
-        <w:rPr>
-          <w:lang w:val="en-US"/>
-        </w:rPr>
-        <w:t>.</w:t>
+      <w:r>
+        <w:t>Szöveg.</w:t>
       </w:r>
     </w:p>
     <w:sectPr>
@@ -2174,7 +2447,7 @@
 </file>
 
 <file path=word/numbering.xml><?xml version="1.0" encoding="utf-8"?>
-<w:numbering xmlns:wpc="http://schemas.microsoft.com/office/word/2010/wordprocessingCanvas" xmlns:cx="http://schemas.microsoft.com/office/drawing/2014/chartex" xmlns:cx1="http://schemas.microsoft.com/office/drawing/2015/9/8/chartex" xmlns:mc="http://schemas.openxmlformats.org/markup-compatibility/2006" xmlns:o="urn:schemas-microsoft-com:office:office" xmlns:r="http://schemas.openxmlformats.org/officeDocument/2006/relationships" xmlns:m="http://schemas.openxmlformats.org/officeDocument/2006/math" xmlns:v="urn:schemas-microsoft-com:vml" xmlns:wp14="http://schemas.microsoft.com/office/word/2010/wordprocessingDrawing" xmlns:wp="http://schemas.openxmlformats.org/drawingml/2006/wordprocessingDrawing" xmlns:w10="urn:schemas-microsoft-com:office:word" xmlns:w="http://schemas.openxmlformats.org/wordprocessingml/2006/main" xmlns:w14="http://schemas.microsoft.com/office/word/2010/wordml" xmlns:w15="http://schemas.microsoft.com/office/word/2012/wordml" xmlns:w16se="http://schemas.microsoft.com/office/word/2015/wordml/symex" xmlns:wpg="http://schemas.microsoft.com/office/word/2010/wordprocessingGroup" xmlns:wpi="http://schemas.microsoft.com/office/word/2010/wordprocessingInk" xmlns:wne="http://schemas.microsoft.com/office/word/2006/wordml" xmlns:wps="http://schemas.microsoft.com/office/word/2010/wordprocessingShape" mc:Ignorable="w14 w15 w16se wp14">
+<w:numbering xmlns:wpc="http://schemas.microsoft.com/office/word/2010/wordprocessingCanvas" xmlns:cx="http://schemas.microsoft.com/office/drawing/2014/chartex" xmlns:cx1="http://schemas.microsoft.com/office/drawing/2015/9/8/chartex" xmlns:cx2="http://schemas.microsoft.com/office/drawing/2015/10/21/chartex" xmlns:cx3="http://schemas.microsoft.com/office/drawing/2016/5/9/chartex" xmlns:cx4="http://schemas.microsoft.com/office/drawing/2016/5/10/chartex" xmlns:cx5="http://schemas.microsoft.com/office/drawing/2016/5/11/chartex" xmlns:cx6="http://schemas.microsoft.com/office/drawing/2016/5/12/chartex" xmlns:cx7="http://schemas.microsoft.com/office/drawing/2016/5/13/chartex" xmlns:cx8="http://schemas.microsoft.com/office/drawing/2016/5/14/chartex" xmlns:mc="http://schemas.openxmlformats.org/markup-compatibility/2006" xmlns:aink="http://schemas.microsoft.com/office/drawing/2016/ink" xmlns:am3d="http://schemas.microsoft.com/office/drawing/2017/model3d" xmlns:o="urn:schemas-microsoft-com:office:office" xmlns:oel="http://schemas.microsoft.com/office/2019/extlst" xmlns:r="http://schemas.openxmlformats.org/officeDocument/2006/relationships" xmlns:m="http://schemas.openxmlformats.org/officeDocument/2006/math" xmlns:v="urn:schemas-microsoft-com:vml" xmlns:wp14="http://schemas.microsoft.com/office/word/2010/wordprocessingDrawing" xmlns:wp="http://schemas.openxmlformats.org/drawingml/2006/wordprocessingDrawing" xmlns:w10="urn:schemas-microsoft-com:office:word" xmlns:w="http://schemas.openxmlformats.org/wordprocessingml/2006/main" xmlns:w14="http://schemas.microsoft.com/office/word/2010/wordml" xmlns:w15="http://schemas.microsoft.com/office/word/2012/wordml" xmlns:w16cex="http://schemas.microsoft.com/office/word/2018/wordml/cex" xmlns:w16cid="http://schemas.microsoft.com/office/word/2016/wordml/cid" xmlns:w16="http://schemas.microsoft.com/office/word/2018/wordml" xmlns:w16sdtdh="http://schemas.microsoft.com/office/word/2020/wordml/sdtdatahash" xmlns:w16se="http://schemas.microsoft.com/office/word/2015/wordml/symex" xmlns:wpg="http://schemas.microsoft.com/office/word/2010/wordprocessingGroup" xmlns:wpi="http://schemas.microsoft.com/office/word/2010/wordprocessingInk" xmlns:wne="http://schemas.microsoft.com/office/word/2006/wordml" xmlns:wps="http://schemas.microsoft.com/office/word/2010/wordprocessingShape" mc:Ignorable="w14 w15 w16se w16cid w16 w16cex w16sdtdh wp14">
   <w:abstractNum w:abstractNumId="0" w15:restartNumberingAfterBreak="0">
     <w:nsid w:val="40E66E32"/>
     <w:multiLevelType w:val="multilevel"/>
@@ -2521,20 +2794,20 @@
       </w:rPr>
     </w:lvl>
   </w:abstractNum>
-  <w:num w:numId="1">
+  <w:num w:numId="1" w16cid:durableId="1243369906">
     <w:abstractNumId w:val="2"/>
   </w:num>
-  <w:num w:numId="2">
+  <w:num w:numId="2" w16cid:durableId="411002281">
     <w:abstractNumId w:val="0"/>
   </w:num>
-  <w:num w:numId="3">
+  <w:num w:numId="3" w16cid:durableId="882256483">
     <w:abstractNumId w:val="1"/>
   </w:num>
 </w:numbering>
 </file>
 
 <file path=word/styles.xml><?xml version="1.0" encoding="utf-8"?>
-<w:styles xmlns:mc="http://schemas.openxmlformats.org/markup-compatibility/2006" xmlns:r="http://schemas.openxmlformats.org/officeDocument/2006/relationships" xmlns:w="http://schemas.openxmlformats.org/wordprocessingml/2006/main" xmlns:w14="http://schemas.microsoft.com/office/word/2010/wordml" xmlns:w15="http://schemas.microsoft.com/office/word/2012/wordml" xmlns:w16se="http://schemas.microsoft.com/office/word/2015/wordml/symex" mc:Ignorable="w14 w15 w16se">
+<w:styles xmlns:mc="http://schemas.openxmlformats.org/markup-compatibility/2006" xmlns:r="http://schemas.openxmlformats.org/officeDocument/2006/relationships" xmlns:w="http://schemas.openxmlformats.org/wordprocessingml/2006/main" xmlns:w14="http://schemas.microsoft.com/office/word/2010/wordml" xmlns:w15="http://schemas.microsoft.com/office/word/2012/wordml" xmlns:w16cex="http://schemas.microsoft.com/office/word/2018/wordml/cex" xmlns:w16cid="http://schemas.microsoft.com/office/word/2016/wordml/cid" xmlns:w16="http://schemas.microsoft.com/office/word/2018/wordml" xmlns:w16sdtdh="http://schemas.microsoft.com/office/word/2020/wordml/sdtdatahash" xmlns:w16se="http://schemas.microsoft.com/office/word/2015/wordml/symex" mc:Ignorable="w14 w15 w16se w16cid w16 w16cex w16sdtdh">
   <w:docDefaults>
     <w:rPrDefault>
       <w:rPr>
@@ -2550,7 +2823,7 @@
       </w:pPr>
     </w:pPrDefault>
   </w:docDefaults>
-  <w:latentStyles w:defLockedState="0" w:defUIPriority="99" w:defSemiHidden="0" w:defUnhideWhenUsed="0" w:defQFormat="0" w:count="371">
+  <w:latentStyles w:defLockedState="0" w:defUIPriority="99" w:defSemiHidden="0" w:defUnhideWhenUsed="0" w:defQFormat="0" w:count="376">
     <w:lsdException w:name="Normal" w:uiPriority="0" w:qFormat="1"/>
     <w:lsdException w:name="heading 1" w:uiPriority="9" w:qFormat="1"/>
     <w:lsdException w:name="heading 2" w:semiHidden="1" w:uiPriority="9" w:unhideWhenUsed="1" w:qFormat="1"/>
@@ -2922,6 +3195,11 @@
     <w:lsdException w:name="List Table 5 Dark Accent 6" w:uiPriority="50"/>
     <w:lsdException w:name="List Table 6 Colorful Accent 6" w:uiPriority="51"/>
     <w:lsdException w:name="List Table 7 Colorful Accent 6" w:uiPriority="52"/>
+    <w:lsdException w:name="Mention" w:semiHidden="1" w:unhideWhenUsed="1"/>
+    <w:lsdException w:name="Smart Hyperlink" w:semiHidden="1" w:unhideWhenUsed="1"/>
+    <w:lsdException w:name="Hashtag" w:semiHidden="1" w:unhideWhenUsed="1"/>
+    <w:lsdException w:name="Unresolved Mention" w:semiHidden="1" w:unhideWhenUsed="1"/>
+    <w:lsdException w:name="Smart Link" w:semiHidden="1" w:unhideWhenUsed="1"/>
   </w:latentStyles>
   <w:style w:type="paragraph" w:default="1" w:styleId="Norml">
     <w:name w:val="Normal"/>
@@ -3166,6 +3444,29 @@
       <w:spacing w:after="100"/>
       <w:ind w:left="480"/>
     </w:pPr>
+  </w:style>
+  <w:style w:type="paragraph" w:customStyle="1" w:styleId="paragraph">
+    <w:name w:val="paragraph"/>
+    <w:basedOn w:val="Norml"/>
+    <w:rsid w:val="00C93927"/>
+    <w:pPr>
+      <w:spacing w:before="100" w:beforeAutospacing="1" w:after="100" w:afterAutospacing="1" w:line="240" w:lineRule="auto"/>
+    </w:pPr>
+    <w:rPr>
+      <w:rFonts w:eastAsia="Times New Roman" w:cs="Times New Roman"/>
+      <w:szCs w:val="24"/>
+      <w:lang w:eastAsia="hu-HU"/>
+    </w:rPr>
+  </w:style>
+  <w:style w:type="character" w:customStyle="1" w:styleId="normaltextrun">
+    <w:name w:val="normaltextrun"/>
+    <w:basedOn w:val="Bekezdsalapbettpusa"/>
+    <w:rsid w:val="00C93927"/>
+  </w:style>
+  <w:style w:type="character" w:customStyle="1" w:styleId="eop">
+    <w:name w:val="eop"/>
+    <w:basedOn w:val="Bekezdsalapbettpusa"/>
+    <w:rsid w:val="00C93927"/>
   </w:style>
 </w:styles>
 </file>

</xml_diff>

<commit_message>
TL-43 Felhasználói dokumentáció: karakter és kategória hozzáadások
</commit_message>
<xml_diff>
--- a/documents/Szakdolgozat.docx
+++ b/documents/Szakdolgozat.docx
@@ -1,6 +1,6 @@
 
 <file path=word/document.xml><?xml version="1.0" encoding="utf-8"?>
-<w:document xmlns:wpc="http://schemas.microsoft.com/office/word/2010/wordprocessingCanvas" xmlns:cx="http://schemas.microsoft.com/office/drawing/2014/chartex" xmlns:cx1="http://schemas.microsoft.com/office/drawing/2015/9/8/chartex" xmlns:cx2="http://schemas.microsoft.com/office/drawing/2015/10/21/chartex" xmlns:cx3="http://schemas.microsoft.com/office/drawing/2016/5/9/chartex" xmlns:cx4="http://schemas.microsoft.com/office/drawing/2016/5/10/chartex" xmlns:cx5="http://schemas.microsoft.com/office/drawing/2016/5/11/chartex" xmlns:cx6="http://schemas.microsoft.com/office/drawing/2016/5/12/chartex" xmlns:cx7="http://schemas.microsoft.com/office/drawing/2016/5/13/chartex" xmlns:cx8="http://schemas.microsoft.com/office/drawing/2016/5/14/chartex" xmlns:mc="http://schemas.openxmlformats.org/markup-compatibility/2006" xmlns:aink="http://schemas.microsoft.com/office/drawing/2016/ink" xmlns:am3d="http://schemas.microsoft.com/office/drawing/2017/model3d" xmlns:o="urn:schemas-microsoft-com:office:office" xmlns:oel="http://schemas.microsoft.com/office/2019/extlst" xmlns:r="http://schemas.openxmlformats.org/officeDocument/2006/relationships" xmlns:m="http://schemas.openxmlformats.org/officeDocument/2006/math" xmlns:v="urn:schemas-microsoft-com:vml" xmlns:wp14="http://schemas.microsoft.com/office/word/2010/wordprocessingDrawing" xmlns:wp="http://schemas.openxmlformats.org/drawingml/2006/wordprocessingDrawing" xmlns:w10="urn:schemas-microsoft-com:office:word" xmlns:w="http://schemas.openxmlformats.org/wordprocessingml/2006/main" xmlns:w14="http://schemas.microsoft.com/office/word/2010/wordml" xmlns:w15="http://schemas.microsoft.com/office/word/2012/wordml" xmlns:w16cex="http://schemas.microsoft.com/office/word/2018/wordml/cex" xmlns:w16cid="http://schemas.microsoft.com/office/word/2016/wordml/cid" xmlns:w16="http://schemas.microsoft.com/office/word/2018/wordml" xmlns:w16sdtdh="http://schemas.microsoft.com/office/word/2020/wordml/sdtdatahash" xmlns:w16se="http://schemas.microsoft.com/office/word/2015/wordml/symex" xmlns:wpg="http://schemas.microsoft.com/office/word/2010/wordprocessingGroup" xmlns:wpi="http://schemas.microsoft.com/office/word/2010/wordprocessingInk" xmlns:wne="http://schemas.microsoft.com/office/word/2006/wordml" xmlns:wps="http://schemas.microsoft.com/office/word/2010/wordprocessingShape" mc:Ignorable="w14 w15 w16se w16cid w16 w16cex w16sdtdh wp14">
+<w:document xmlns:wpc="http://schemas.microsoft.com/office/word/2010/wordprocessingCanvas" xmlns:cx="http://schemas.microsoft.com/office/drawing/2014/chartex" xmlns:cx1="http://schemas.microsoft.com/office/drawing/2015/9/8/chartex" xmlns:mc="http://schemas.openxmlformats.org/markup-compatibility/2006" xmlns:o="urn:schemas-microsoft-com:office:office" xmlns:r="http://schemas.openxmlformats.org/officeDocument/2006/relationships" xmlns:m="http://schemas.openxmlformats.org/officeDocument/2006/math" xmlns:v="urn:schemas-microsoft-com:vml" xmlns:wp14="http://schemas.microsoft.com/office/word/2010/wordprocessingDrawing" xmlns:wp="http://schemas.openxmlformats.org/drawingml/2006/wordprocessingDrawing" xmlns:w10="urn:schemas-microsoft-com:office:word" xmlns:w="http://schemas.openxmlformats.org/wordprocessingml/2006/main" xmlns:w14="http://schemas.microsoft.com/office/word/2010/wordml" xmlns:w15="http://schemas.microsoft.com/office/word/2012/wordml" xmlns:w16se="http://schemas.microsoft.com/office/word/2015/wordml/symex" xmlns:wpg="http://schemas.microsoft.com/office/word/2010/wordprocessingGroup" xmlns:wpi="http://schemas.microsoft.com/office/word/2010/wordprocessingInk" xmlns:wne="http://schemas.microsoft.com/office/word/2006/wordml" xmlns:wps="http://schemas.microsoft.com/office/word/2010/wordprocessingShape" mc:Ignorable="w14 w15 w16se wp14">
   <w:body>
     <w:p>
       <w:pPr>
@@ -220,6 +220,7 @@
           <w:tab w:val="left" w:leader="dot" w:pos="6804"/>
         </w:tabs>
         <w:spacing w:before="600"/>
+        <w:jc w:val="center"/>
         <w:rPr>
           <w:rFonts w:eastAsia="Garamond" w:cs="Times New Roman"/>
           <w:sz w:val="28"/>
@@ -483,6 +484,8 @@
         <w:lastRenderedPageBreak/>
         <w:t>Tartalomjegyzék</w:t>
       </w:r>
+      <w:bookmarkStart w:id="0" w:name="_GoBack"/>
+      <w:bookmarkEnd w:id="0"/>
     </w:p>
     <w:p>
       <w:pPr>
@@ -491,10 +494,9 @@
           <w:rFonts w:asciiTheme="minorHAnsi" w:eastAsiaTheme="minorEastAsia" w:hAnsiTheme="minorHAnsi" w:cstheme="minorBidi"/>
           <w:noProof/>
           <w:color w:val="auto"/>
-          <w:kern w:val="2"/>
-          <w:szCs w:val="24"/>
+          <w:sz w:val="22"/>
+          <w:szCs w:val="22"/>
           <w:lang w:val="hu-HU" w:eastAsia="hu-HU"/>
-          <w14:ligatures w14:val="standardContextual"/>
         </w:rPr>
       </w:pPr>
       <w:r>
@@ -538,10 +540,9 @@
           <w:rFonts w:asciiTheme="minorHAnsi" w:eastAsiaTheme="minorEastAsia" w:hAnsiTheme="minorHAnsi" w:cstheme="minorBidi"/>
           <w:noProof/>
           <w:color w:val="auto"/>
-          <w:kern w:val="2"/>
-          <w:szCs w:val="24"/>
+          <w:sz w:val="22"/>
+          <w:szCs w:val="22"/>
           <w:lang w:val="hu-HU" w:eastAsia="hu-HU"/>
-          <w14:ligatures w14:val="standardContextual"/>
         </w:rPr>
         <w:tab/>
       </w:r>
@@ -567,7 +568,7 @@
         <w:rPr>
           <w:noProof/>
         </w:rPr>
-        <w:instrText xml:space="preserve"> PAGEREF _Toc163586822 \h </w:instrText>
+        <w:instrText xml:space="preserve"> PAGEREF _Toc163634104 \h </w:instrText>
       </w:r>
       <w:r>
         <w:rPr>
@@ -600,10 +601,9 @@
           <w:rFonts w:asciiTheme="minorHAnsi" w:eastAsiaTheme="minorEastAsia" w:hAnsiTheme="minorHAnsi" w:cstheme="minorBidi"/>
           <w:noProof/>
           <w:color w:val="auto"/>
-          <w:kern w:val="2"/>
-          <w:szCs w:val="24"/>
+          <w:sz w:val="22"/>
+          <w:szCs w:val="22"/>
           <w:lang w:val="hu-HU" w:eastAsia="hu-HU"/>
-          <w14:ligatures w14:val="standardContextual"/>
         </w:rPr>
       </w:pPr>
       <w:r>
@@ -617,10 +617,9 @@
           <w:rFonts w:asciiTheme="minorHAnsi" w:eastAsiaTheme="minorEastAsia" w:hAnsiTheme="minorHAnsi" w:cstheme="minorBidi"/>
           <w:noProof/>
           <w:color w:val="auto"/>
-          <w:kern w:val="2"/>
-          <w:szCs w:val="24"/>
+          <w:sz w:val="22"/>
+          <w:szCs w:val="22"/>
           <w:lang w:val="hu-HU" w:eastAsia="hu-HU"/>
-          <w14:ligatures w14:val="standardContextual"/>
         </w:rPr>
         <w:tab/>
       </w:r>
@@ -646,7 +645,7 @@
         <w:rPr>
           <w:noProof/>
         </w:rPr>
-        <w:instrText xml:space="preserve"> PAGEREF _Toc163586823 \h </w:instrText>
+        <w:instrText xml:space="preserve"> PAGEREF _Toc163634105 \h </w:instrText>
       </w:r>
       <w:r>
         <w:rPr>
@@ -676,16 +675,14 @@
       <w:pPr>
         <w:pStyle w:val="TJ2"/>
         <w:tabs>
-          <w:tab w:val="left" w:pos="960"/>
+          <w:tab w:val="left" w:pos="880"/>
           <w:tab w:val="right" w:leader="dot" w:pos="8493"/>
         </w:tabs>
         <w:rPr>
           <w:rFonts w:asciiTheme="minorHAnsi" w:eastAsiaTheme="minorEastAsia" w:hAnsiTheme="minorHAnsi"/>
           <w:noProof/>
-          <w:kern w:val="2"/>
-          <w:szCs w:val="24"/>
+          <w:sz w:val="22"/>
           <w:lang w:eastAsia="hu-HU"/>
-          <w14:ligatures w14:val="standardContextual"/>
         </w:rPr>
       </w:pPr>
       <w:r>
@@ -698,10 +695,8 @@
         <w:rPr>
           <w:rFonts w:asciiTheme="minorHAnsi" w:eastAsiaTheme="minorEastAsia" w:hAnsiTheme="minorHAnsi"/>
           <w:noProof/>
-          <w:kern w:val="2"/>
-          <w:szCs w:val="24"/>
+          <w:sz w:val="22"/>
           <w:lang w:eastAsia="hu-HU"/>
-          <w14:ligatures w14:val="standardContextual"/>
         </w:rPr>
         <w:tab/>
       </w:r>
@@ -727,7 +722,7 @@
         <w:rPr>
           <w:noProof/>
         </w:rPr>
-        <w:instrText xml:space="preserve"> PAGEREF _Toc163586824 \h </w:instrText>
+        <w:instrText xml:space="preserve"> PAGEREF _Toc163634106 \h </w:instrText>
       </w:r>
       <w:r>
         <w:rPr>
@@ -745,6 +740,160 @@
           <w:noProof/>
         </w:rPr>
         <w:t>6</w:t>
+      </w:r>
+      <w:r>
+        <w:rPr>
+          <w:noProof/>
+        </w:rPr>
+        <w:fldChar w:fldCharType="end"/>
+      </w:r>
+    </w:p>
+    <w:p>
+      <w:pPr>
+        <w:pStyle w:val="TJ3"/>
+        <w:tabs>
+          <w:tab w:val="left" w:pos="1320"/>
+          <w:tab w:val="right" w:leader="dot" w:pos="8493"/>
+        </w:tabs>
+        <w:rPr>
+          <w:rFonts w:asciiTheme="minorHAnsi" w:eastAsiaTheme="minorEastAsia" w:hAnsiTheme="minorHAnsi"/>
+          <w:noProof/>
+          <w:sz w:val="22"/>
+          <w:lang w:eastAsia="hu-HU"/>
+        </w:rPr>
+      </w:pPr>
+      <w:r>
+        <w:rPr>
+          <w:noProof/>
+        </w:rPr>
+        <w:t>2.1.1.</w:t>
+      </w:r>
+      <w:r>
+        <w:rPr>
+          <w:rFonts w:asciiTheme="minorHAnsi" w:eastAsiaTheme="minorEastAsia" w:hAnsiTheme="minorHAnsi"/>
+          <w:noProof/>
+          <w:sz w:val="22"/>
+          <w:lang w:eastAsia="hu-HU"/>
+        </w:rPr>
+        <w:tab/>
+      </w:r>
+      <w:r>
+        <w:rPr>
+          <w:noProof/>
+        </w:rPr>
+        <w:t>Regisztráció</w:t>
+      </w:r>
+      <w:r>
+        <w:rPr>
+          <w:noProof/>
+        </w:rPr>
+        <w:tab/>
+      </w:r>
+      <w:r>
+        <w:rPr>
+          <w:noProof/>
+        </w:rPr>
+        <w:fldChar w:fldCharType="begin"/>
+      </w:r>
+      <w:r>
+        <w:rPr>
+          <w:noProof/>
+        </w:rPr>
+        <w:instrText xml:space="preserve"> PAGEREF _Toc163634107 \h </w:instrText>
+      </w:r>
+      <w:r>
+        <w:rPr>
+          <w:noProof/>
+        </w:rPr>
+      </w:r>
+      <w:r>
+        <w:rPr>
+          <w:noProof/>
+        </w:rPr>
+        <w:fldChar w:fldCharType="separate"/>
+      </w:r>
+      <w:r>
+        <w:rPr>
+          <w:noProof/>
+        </w:rPr>
+        <w:t>7</w:t>
+      </w:r>
+      <w:r>
+        <w:rPr>
+          <w:noProof/>
+        </w:rPr>
+        <w:fldChar w:fldCharType="end"/>
+      </w:r>
+    </w:p>
+    <w:p>
+      <w:pPr>
+        <w:pStyle w:val="TJ3"/>
+        <w:tabs>
+          <w:tab w:val="left" w:pos="1320"/>
+          <w:tab w:val="right" w:leader="dot" w:pos="8493"/>
+        </w:tabs>
+        <w:rPr>
+          <w:rFonts w:asciiTheme="minorHAnsi" w:eastAsiaTheme="minorEastAsia" w:hAnsiTheme="minorHAnsi"/>
+          <w:noProof/>
+          <w:sz w:val="22"/>
+          <w:lang w:eastAsia="hu-HU"/>
+        </w:rPr>
+      </w:pPr>
+      <w:r>
+        <w:rPr>
+          <w:noProof/>
+        </w:rPr>
+        <w:t>2.1.2.</w:t>
+      </w:r>
+      <w:r>
+        <w:rPr>
+          <w:rFonts w:asciiTheme="minorHAnsi" w:eastAsiaTheme="minorEastAsia" w:hAnsiTheme="minorHAnsi"/>
+          <w:noProof/>
+          <w:sz w:val="22"/>
+          <w:lang w:eastAsia="hu-HU"/>
+        </w:rPr>
+        <w:tab/>
+      </w:r>
+      <w:r>
+        <w:rPr>
+          <w:noProof/>
+        </w:rPr>
+        <w:t>Bejelentkezés</w:t>
+      </w:r>
+      <w:r>
+        <w:rPr>
+          <w:noProof/>
+        </w:rPr>
+        <w:tab/>
+      </w:r>
+      <w:r>
+        <w:rPr>
+          <w:noProof/>
+        </w:rPr>
+        <w:fldChar w:fldCharType="begin"/>
+      </w:r>
+      <w:r>
+        <w:rPr>
+          <w:noProof/>
+        </w:rPr>
+        <w:instrText xml:space="preserve"> PAGEREF _Toc163634108 \h </w:instrText>
+      </w:r>
+      <w:r>
+        <w:rPr>
+          <w:noProof/>
+        </w:rPr>
+      </w:r>
+      <w:r>
+        <w:rPr>
+          <w:noProof/>
+        </w:rPr>
+        <w:fldChar w:fldCharType="separate"/>
+      </w:r>
+      <w:r>
+        <w:rPr>
+          <w:noProof/>
+        </w:rPr>
+        <w:t>8</w:t>
       </w:r>
       <w:r>
         <w:rPr>
@@ -757,16 +906,14 @@
       <w:pPr>
         <w:pStyle w:val="TJ2"/>
         <w:tabs>
-          <w:tab w:val="left" w:pos="960"/>
+          <w:tab w:val="left" w:pos="880"/>
           <w:tab w:val="right" w:leader="dot" w:pos="8493"/>
         </w:tabs>
         <w:rPr>
           <w:rFonts w:asciiTheme="minorHAnsi" w:eastAsiaTheme="minorEastAsia" w:hAnsiTheme="minorHAnsi"/>
           <w:noProof/>
-          <w:kern w:val="2"/>
-          <w:szCs w:val="24"/>
+          <w:sz w:val="22"/>
           <w:lang w:eastAsia="hu-HU"/>
-          <w14:ligatures w14:val="standardContextual"/>
         </w:rPr>
       </w:pPr>
       <w:r>
@@ -779,10 +926,8 @@
         <w:rPr>
           <w:rFonts w:asciiTheme="minorHAnsi" w:eastAsiaTheme="minorEastAsia" w:hAnsiTheme="minorHAnsi"/>
           <w:noProof/>
-          <w:kern w:val="2"/>
-          <w:szCs w:val="24"/>
+          <w:sz w:val="22"/>
           <w:lang w:eastAsia="hu-HU"/>
-          <w14:ligatures w14:val="standardContextual"/>
         </w:rPr>
         <w:tab/>
       </w:r>
@@ -808,7 +953,7 @@
         <w:rPr>
           <w:noProof/>
         </w:rPr>
-        <w:instrText xml:space="preserve"> PAGEREF _Toc163586825 \h </w:instrText>
+        <w:instrText xml:space="preserve"> PAGEREF _Toc163634109 \h </w:instrText>
       </w:r>
       <w:r>
         <w:rPr>
@@ -826,6 +971,160 @@
           <w:noProof/>
         </w:rPr>
         <w:t>8</w:t>
+      </w:r>
+      <w:r>
+        <w:rPr>
+          <w:noProof/>
+        </w:rPr>
+        <w:fldChar w:fldCharType="end"/>
+      </w:r>
+    </w:p>
+    <w:p>
+      <w:pPr>
+        <w:pStyle w:val="TJ3"/>
+        <w:tabs>
+          <w:tab w:val="left" w:pos="1320"/>
+          <w:tab w:val="right" w:leader="dot" w:pos="8493"/>
+        </w:tabs>
+        <w:rPr>
+          <w:rFonts w:asciiTheme="minorHAnsi" w:eastAsiaTheme="minorEastAsia" w:hAnsiTheme="minorHAnsi"/>
+          <w:noProof/>
+          <w:sz w:val="22"/>
+          <w:lang w:eastAsia="hu-HU"/>
+        </w:rPr>
+      </w:pPr>
+      <w:r>
+        <w:rPr>
+          <w:noProof/>
+        </w:rPr>
+        <w:t>2.2.1.</w:t>
+      </w:r>
+      <w:r>
+        <w:rPr>
+          <w:rFonts w:asciiTheme="minorHAnsi" w:eastAsiaTheme="minorEastAsia" w:hAnsiTheme="minorHAnsi"/>
+          <w:noProof/>
+          <w:sz w:val="22"/>
+          <w:lang w:eastAsia="hu-HU"/>
+        </w:rPr>
+        <w:tab/>
+      </w:r>
+      <w:r>
+        <w:rPr>
+          <w:noProof/>
+        </w:rPr>
+        <w:t>Új lista</w:t>
+      </w:r>
+      <w:r>
+        <w:rPr>
+          <w:noProof/>
+        </w:rPr>
+        <w:tab/>
+      </w:r>
+      <w:r>
+        <w:rPr>
+          <w:noProof/>
+        </w:rPr>
+        <w:fldChar w:fldCharType="begin"/>
+      </w:r>
+      <w:r>
+        <w:rPr>
+          <w:noProof/>
+        </w:rPr>
+        <w:instrText xml:space="preserve"> PAGEREF _Toc163634110 \h </w:instrText>
+      </w:r>
+      <w:r>
+        <w:rPr>
+          <w:noProof/>
+        </w:rPr>
+      </w:r>
+      <w:r>
+        <w:rPr>
+          <w:noProof/>
+        </w:rPr>
+        <w:fldChar w:fldCharType="separate"/>
+      </w:r>
+      <w:r>
+        <w:rPr>
+          <w:noProof/>
+        </w:rPr>
+        <w:t>9</w:t>
+      </w:r>
+      <w:r>
+        <w:rPr>
+          <w:noProof/>
+        </w:rPr>
+        <w:fldChar w:fldCharType="end"/>
+      </w:r>
+    </w:p>
+    <w:p>
+      <w:pPr>
+        <w:pStyle w:val="TJ3"/>
+        <w:tabs>
+          <w:tab w:val="left" w:pos="1320"/>
+          <w:tab w:val="right" w:leader="dot" w:pos="8493"/>
+        </w:tabs>
+        <w:rPr>
+          <w:rFonts w:asciiTheme="minorHAnsi" w:eastAsiaTheme="minorEastAsia" w:hAnsiTheme="minorHAnsi"/>
+          <w:noProof/>
+          <w:sz w:val="22"/>
+          <w:lang w:eastAsia="hu-HU"/>
+        </w:rPr>
+      </w:pPr>
+      <w:r>
+        <w:rPr>
+          <w:noProof/>
+        </w:rPr>
+        <w:t>2.2.2.</w:t>
+      </w:r>
+      <w:r>
+        <w:rPr>
+          <w:rFonts w:asciiTheme="minorHAnsi" w:eastAsiaTheme="minorEastAsia" w:hAnsiTheme="minorHAnsi"/>
+          <w:noProof/>
+          <w:sz w:val="22"/>
+          <w:lang w:eastAsia="hu-HU"/>
+        </w:rPr>
+        <w:tab/>
+      </w:r>
+      <w:r>
+        <w:rPr>
+          <w:noProof/>
+        </w:rPr>
+        <w:t>Jogosultságok</w:t>
+      </w:r>
+      <w:r>
+        <w:rPr>
+          <w:noProof/>
+        </w:rPr>
+        <w:tab/>
+      </w:r>
+      <w:r>
+        <w:rPr>
+          <w:noProof/>
+        </w:rPr>
+        <w:fldChar w:fldCharType="begin"/>
+      </w:r>
+      <w:r>
+        <w:rPr>
+          <w:noProof/>
+        </w:rPr>
+        <w:instrText xml:space="preserve"> PAGEREF _Toc163634111 \h </w:instrText>
+      </w:r>
+      <w:r>
+        <w:rPr>
+          <w:noProof/>
+        </w:rPr>
+      </w:r>
+      <w:r>
+        <w:rPr>
+          <w:noProof/>
+        </w:rPr>
+        <w:fldChar w:fldCharType="separate"/>
+      </w:r>
+      <w:r>
+        <w:rPr>
+          <w:noProof/>
+        </w:rPr>
+        <w:t>10</w:t>
       </w:r>
       <w:r>
         <w:rPr>
@@ -838,16 +1137,14 @@
       <w:pPr>
         <w:pStyle w:val="TJ2"/>
         <w:tabs>
-          <w:tab w:val="left" w:pos="960"/>
+          <w:tab w:val="left" w:pos="880"/>
           <w:tab w:val="right" w:leader="dot" w:pos="8493"/>
         </w:tabs>
         <w:rPr>
           <w:rFonts w:asciiTheme="minorHAnsi" w:eastAsiaTheme="minorEastAsia" w:hAnsiTheme="minorHAnsi"/>
           <w:noProof/>
-          <w:kern w:val="2"/>
-          <w:szCs w:val="24"/>
+          <w:sz w:val="22"/>
           <w:lang w:eastAsia="hu-HU"/>
-          <w14:ligatures w14:val="standardContextual"/>
         </w:rPr>
       </w:pPr>
       <w:r>
@@ -860,10 +1157,8 @@
         <w:rPr>
           <w:rFonts w:asciiTheme="minorHAnsi" w:eastAsiaTheme="minorEastAsia" w:hAnsiTheme="minorHAnsi"/>
           <w:noProof/>
-          <w:kern w:val="2"/>
-          <w:szCs w:val="24"/>
+          <w:sz w:val="22"/>
           <w:lang w:eastAsia="hu-HU"/>
-          <w14:ligatures w14:val="standardContextual"/>
         </w:rPr>
         <w:tab/>
       </w:r>
@@ -889,7 +1184,7 @@
         <w:rPr>
           <w:noProof/>
         </w:rPr>
-        <w:instrText xml:space="preserve"> PAGEREF _Toc163586826 \h </w:instrText>
+        <w:instrText xml:space="preserve"> PAGEREF _Toc163634112 \h </w:instrText>
       </w:r>
       <w:r>
         <w:rPr>
@@ -917,15 +1212,322 @@
     </w:p>
     <w:p>
       <w:pPr>
+        <w:pStyle w:val="TJ3"/>
+        <w:tabs>
+          <w:tab w:val="left" w:pos="1320"/>
+          <w:tab w:val="right" w:leader="dot" w:pos="8493"/>
+        </w:tabs>
+        <w:rPr>
+          <w:rFonts w:asciiTheme="minorHAnsi" w:eastAsiaTheme="minorEastAsia" w:hAnsiTheme="minorHAnsi"/>
+          <w:noProof/>
+          <w:sz w:val="22"/>
+          <w:lang w:eastAsia="hu-HU"/>
+        </w:rPr>
+      </w:pPr>
+      <w:r>
+        <w:rPr>
+          <w:noProof/>
+        </w:rPr>
+        <w:t>2.3.1.</w:t>
+      </w:r>
+      <w:r>
+        <w:rPr>
+          <w:rFonts w:asciiTheme="minorHAnsi" w:eastAsiaTheme="minorEastAsia" w:hAnsiTheme="minorHAnsi"/>
+          <w:noProof/>
+          <w:sz w:val="22"/>
+          <w:lang w:eastAsia="hu-HU"/>
+        </w:rPr>
+        <w:tab/>
+      </w:r>
+      <w:r>
+        <w:rPr>
+          <w:noProof/>
+        </w:rPr>
+        <w:t>Karakterek</w:t>
+      </w:r>
+      <w:r>
+        <w:rPr>
+          <w:noProof/>
+        </w:rPr>
+        <w:tab/>
+      </w:r>
+      <w:r>
+        <w:rPr>
+          <w:noProof/>
+        </w:rPr>
+        <w:fldChar w:fldCharType="begin"/>
+      </w:r>
+      <w:r>
+        <w:rPr>
+          <w:noProof/>
+        </w:rPr>
+        <w:instrText xml:space="preserve"> PAGEREF _Toc163634113 \h </w:instrText>
+      </w:r>
+      <w:r>
+        <w:rPr>
+          <w:noProof/>
+        </w:rPr>
+      </w:r>
+      <w:r>
+        <w:rPr>
+          <w:noProof/>
+        </w:rPr>
+        <w:fldChar w:fldCharType="separate"/>
+      </w:r>
+      <w:r>
+        <w:rPr>
+          <w:noProof/>
+        </w:rPr>
+        <w:t>12</w:t>
+      </w:r>
+      <w:r>
+        <w:rPr>
+          <w:noProof/>
+        </w:rPr>
+        <w:fldChar w:fldCharType="end"/>
+      </w:r>
+    </w:p>
+    <w:p>
+      <w:pPr>
+        <w:pStyle w:val="TJ3"/>
+        <w:tabs>
+          <w:tab w:val="left" w:pos="1320"/>
+          <w:tab w:val="right" w:leader="dot" w:pos="8493"/>
+        </w:tabs>
+        <w:rPr>
+          <w:rFonts w:asciiTheme="minorHAnsi" w:eastAsiaTheme="minorEastAsia" w:hAnsiTheme="minorHAnsi"/>
+          <w:noProof/>
+          <w:sz w:val="22"/>
+          <w:lang w:eastAsia="hu-HU"/>
+        </w:rPr>
+      </w:pPr>
+      <w:r>
+        <w:rPr>
+          <w:noProof/>
+        </w:rPr>
+        <w:t>2.3.2.</w:t>
+      </w:r>
+      <w:r>
+        <w:rPr>
+          <w:rFonts w:asciiTheme="minorHAnsi" w:eastAsiaTheme="minorEastAsia" w:hAnsiTheme="minorHAnsi"/>
+          <w:noProof/>
+          <w:sz w:val="22"/>
+          <w:lang w:eastAsia="hu-HU"/>
+        </w:rPr>
+        <w:tab/>
+      </w:r>
+      <w:r>
+        <w:rPr>
+          <w:noProof/>
+        </w:rPr>
+        <w:t>Kategóriák</w:t>
+      </w:r>
+      <w:r>
+        <w:rPr>
+          <w:noProof/>
+        </w:rPr>
+        <w:tab/>
+      </w:r>
+      <w:r>
+        <w:rPr>
+          <w:noProof/>
+        </w:rPr>
+        <w:fldChar w:fldCharType="begin"/>
+      </w:r>
+      <w:r>
+        <w:rPr>
+          <w:noProof/>
+        </w:rPr>
+        <w:instrText xml:space="preserve"> PAGEREF _Toc163634114 \h </w:instrText>
+      </w:r>
+      <w:r>
+        <w:rPr>
+          <w:noProof/>
+        </w:rPr>
+      </w:r>
+      <w:r>
+        <w:rPr>
+          <w:noProof/>
+        </w:rPr>
+        <w:fldChar w:fldCharType="separate"/>
+      </w:r>
+      <w:r>
+        <w:rPr>
+          <w:noProof/>
+        </w:rPr>
+        <w:t>12</w:t>
+      </w:r>
+      <w:r>
+        <w:rPr>
+          <w:noProof/>
+        </w:rPr>
+        <w:fldChar w:fldCharType="end"/>
+      </w:r>
+    </w:p>
+    <w:p>
+      <w:pPr>
+        <w:pStyle w:val="TJ3"/>
+        <w:tabs>
+          <w:tab w:val="left" w:pos="1320"/>
+          <w:tab w:val="right" w:leader="dot" w:pos="8493"/>
+        </w:tabs>
+        <w:rPr>
+          <w:rFonts w:asciiTheme="minorHAnsi" w:eastAsiaTheme="minorEastAsia" w:hAnsiTheme="minorHAnsi"/>
+          <w:noProof/>
+          <w:sz w:val="22"/>
+          <w:lang w:eastAsia="hu-HU"/>
+        </w:rPr>
+      </w:pPr>
+      <w:r>
+        <w:rPr>
+          <w:noProof/>
+        </w:rPr>
+        <w:t>2.3.3.</w:t>
+      </w:r>
+      <w:r>
+        <w:rPr>
+          <w:rFonts w:asciiTheme="minorHAnsi" w:eastAsiaTheme="minorEastAsia" w:hAnsiTheme="minorHAnsi"/>
+          <w:noProof/>
+          <w:sz w:val="22"/>
+          <w:lang w:eastAsia="hu-HU"/>
+        </w:rPr>
+        <w:tab/>
+      </w:r>
+      <w:r>
+        <w:rPr>
+          <w:noProof/>
+        </w:rPr>
+        <w:t>Karakter hozzáadása</w:t>
+      </w:r>
+      <w:r>
+        <w:rPr>
+          <w:noProof/>
+        </w:rPr>
+        <w:tab/>
+      </w:r>
+      <w:r>
+        <w:rPr>
+          <w:noProof/>
+        </w:rPr>
+        <w:fldChar w:fldCharType="begin"/>
+      </w:r>
+      <w:r>
+        <w:rPr>
+          <w:noProof/>
+        </w:rPr>
+        <w:instrText xml:space="preserve"> PAGEREF _Toc163634115 \h </w:instrText>
+      </w:r>
+      <w:r>
+        <w:rPr>
+          <w:noProof/>
+        </w:rPr>
+      </w:r>
+      <w:r>
+        <w:rPr>
+          <w:noProof/>
+        </w:rPr>
+        <w:fldChar w:fldCharType="separate"/>
+      </w:r>
+      <w:r>
+        <w:rPr>
+          <w:noProof/>
+        </w:rPr>
+        <w:t>13</w:t>
+      </w:r>
+      <w:r>
+        <w:rPr>
+          <w:noProof/>
+        </w:rPr>
+        <w:fldChar w:fldCharType="end"/>
+      </w:r>
+    </w:p>
+    <w:p>
+      <w:pPr>
+        <w:pStyle w:val="TJ3"/>
+        <w:tabs>
+          <w:tab w:val="left" w:pos="1320"/>
+          <w:tab w:val="right" w:leader="dot" w:pos="8493"/>
+        </w:tabs>
+        <w:rPr>
+          <w:rFonts w:asciiTheme="minorHAnsi" w:eastAsiaTheme="minorEastAsia" w:hAnsiTheme="minorHAnsi"/>
+          <w:noProof/>
+          <w:sz w:val="22"/>
+          <w:lang w:eastAsia="hu-HU"/>
+        </w:rPr>
+      </w:pPr>
+      <w:r>
+        <w:rPr>
+          <w:noProof/>
+        </w:rPr>
+        <w:t>2.3.4.</w:t>
+      </w:r>
+      <w:r>
+        <w:rPr>
+          <w:rFonts w:asciiTheme="minorHAnsi" w:eastAsiaTheme="minorEastAsia" w:hAnsiTheme="minorHAnsi"/>
+          <w:noProof/>
+          <w:sz w:val="22"/>
+          <w:lang w:eastAsia="hu-HU"/>
+        </w:rPr>
+        <w:tab/>
+      </w:r>
+      <w:r>
+        <w:rPr>
+          <w:noProof/>
+        </w:rPr>
+        <w:t>Kategória hozzáadása</w:t>
+      </w:r>
+      <w:r>
+        <w:rPr>
+          <w:noProof/>
+        </w:rPr>
+        <w:tab/>
+      </w:r>
+      <w:r>
+        <w:rPr>
+          <w:noProof/>
+        </w:rPr>
+        <w:fldChar w:fldCharType="begin"/>
+      </w:r>
+      <w:r>
+        <w:rPr>
+          <w:noProof/>
+        </w:rPr>
+        <w:instrText xml:space="preserve"> PAGEREF _Toc163634116 \h </w:instrText>
+      </w:r>
+      <w:r>
+        <w:rPr>
+          <w:noProof/>
+        </w:rPr>
+      </w:r>
+      <w:r>
+        <w:rPr>
+          <w:noProof/>
+        </w:rPr>
+        <w:fldChar w:fldCharType="separate"/>
+      </w:r>
+      <w:r>
+        <w:rPr>
+          <w:noProof/>
+        </w:rPr>
+        <w:t>14</w:t>
+      </w:r>
+      <w:r>
+        <w:rPr>
+          <w:noProof/>
+        </w:rPr>
+        <w:fldChar w:fldCharType="end"/>
+      </w:r>
+    </w:p>
+    <w:p>
+      <w:pPr>
         <w:pStyle w:val="TJ1"/>
         <w:rPr>
           <w:rFonts w:asciiTheme="minorHAnsi" w:eastAsiaTheme="minorEastAsia" w:hAnsiTheme="minorHAnsi" w:cstheme="minorBidi"/>
           <w:noProof/>
           <w:color w:val="auto"/>
-          <w:kern w:val="2"/>
-          <w:szCs w:val="24"/>
+          <w:sz w:val="22"/>
+          <w:szCs w:val="22"/>
           <w:lang w:val="hu-HU" w:eastAsia="hu-HU"/>
-          <w14:ligatures w14:val="standardContextual"/>
         </w:rPr>
       </w:pPr>
       <w:r>
@@ -939,10 +1541,9 @@
           <w:rFonts w:asciiTheme="minorHAnsi" w:eastAsiaTheme="minorEastAsia" w:hAnsiTheme="minorHAnsi" w:cstheme="minorBidi"/>
           <w:noProof/>
           <w:color w:val="auto"/>
-          <w:kern w:val="2"/>
-          <w:szCs w:val="24"/>
+          <w:sz w:val="22"/>
+          <w:szCs w:val="22"/>
           <w:lang w:val="hu-HU" w:eastAsia="hu-HU"/>
-          <w14:ligatures w14:val="standardContextual"/>
         </w:rPr>
         <w:tab/>
       </w:r>
@@ -968,7 +1569,7 @@
         <w:rPr>
           <w:noProof/>
         </w:rPr>
-        <w:instrText xml:space="preserve"> PAGEREF _Toc163586827 \h </w:instrText>
+        <w:instrText xml:space="preserve"> PAGEREF _Toc163634117 \h </w:instrText>
       </w:r>
       <w:r>
         <w:rPr>
@@ -985,7 +1586,7 @@
         <w:rPr>
           <w:noProof/>
         </w:rPr>
-        <w:t>12</w:t>
+        <w:t>15</w:t>
       </w:r>
       <w:r>
         <w:rPr>
@@ -1030,10 +1631,10 @@
           <w:rFonts w:eastAsia="Garamond"/>
         </w:rPr>
       </w:pPr>
-      <w:bookmarkStart w:id="0" w:name="_Toc163551242"/>
-      <w:bookmarkStart w:id="1" w:name="_Toc163551337"/>
-      <w:bookmarkStart w:id="2" w:name="_Toc163553140"/>
-      <w:bookmarkStart w:id="3" w:name="_Toc163586822"/>
+      <w:bookmarkStart w:id="1" w:name="_Toc163551242"/>
+      <w:bookmarkStart w:id="2" w:name="_Toc163551337"/>
+      <w:bookmarkStart w:id="3" w:name="_Toc163553140"/>
+      <w:bookmarkStart w:id="4" w:name="_Toc163634104"/>
       <w:r>
         <w:rPr>
           <w:rFonts w:eastAsia="Garamond"/>
@@ -1041,10 +1642,10 @@
         <w:lastRenderedPageBreak/>
         <w:t>Bevezetés</w:t>
       </w:r>
-      <w:bookmarkEnd w:id="0"/>
       <w:bookmarkEnd w:id="1"/>
       <w:bookmarkEnd w:id="2"/>
       <w:bookmarkEnd w:id="3"/>
+      <w:bookmarkEnd w:id="4"/>
     </w:p>
     <w:p>
       <w:r>
@@ -1115,14 +1716,14 @@
         </w:numPr>
         <w:ind w:left="357" w:hanging="357"/>
       </w:pPr>
-      <w:bookmarkStart w:id="4" w:name="_Toc163553141"/>
-      <w:bookmarkStart w:id="5" w:name="_Toc163586823"/>
+      <w:bookmarkStart w:id="5" w:name="_Toc163553141"/>
+      <w:bookmarkStart w:id="6" w:name="_Toc163634105"/>
       <w:r>
         <w:lastRenderedPageBreak/>
         <w:t>Felhasználói dokumentáció</w:t>
       </w:r>
-      <w:bookmarkEnd w:id="4"/>
       <w:bookmarkEnd w:id="5"/>
+      <w:bookmarkEnd w:id="6"/>
     </w:p>
     <w:p>
       <w:r>
@@ -1143,11 +1744,11 @@
         </w:numPr>
         <w:ind w:left="720"/>
       </w:pPr>
-      <w:bookmarkStart w:id="6" w:name="_Toc163586824"/>
+      <w:bookmarkStart w:id="7" w:name="_Toc163634106"/>
       <w:r>
         <w:t>Főoldal</w:t>
       </w:r>
-      <w:bookmarkEnd w:id="6"/>
+      <w:bookmarkEnd w:id="7"/>
     </w:p>
     <w:p>
       <w:r>
@@ -1179,8 +1780,8 @@
             <v:path o:extrusionok="f" gradientshapeok="t" o:connecttype="rect"/>
             <o:lock v:ext="edit" aspectratio="t"/>
           </v:shapetype>
-          <v:shape id="_x0000_i1025" type="#_x0000_t75" style="width:424.5pt;height:239.25pt">
-            <v:imagedata r:id="rId6" o:title="főoldal"/>
+          <v:shape id="_x0000_i1079" type="#_x0000_t75" style="width:424.5pt;height:239.25pt">
+            <v:imagedata r:id="rId8" o:title="főoldal"/>
           </v:shape>
         </w:pict>
       </w:r>
@@ -1195,10 +1796,25 @@
     </w:p>
     <w:p>
       <w:pPr>
+        <w:pStyle w:val="Cmsor3"/>
+        <w:numPr>
+          <w:ilvl w:val="2"/>
+          <w:numId w:val="2"/>
+        </w:numPr>
+        <w:ind w:left="720"/>
+      </w:pPr>
+      <w:bookmarkStart w:id="8" w:name="_Toc163634107"/>
+      <w:r>
+        <w:lastRenderedPageBreak/>
+        <w:t>Regisztráció</w:t>
+      </w:r>
+      <w:bookmarkEnd w:id="8"/>
+    </w:p>
+    <w:p>
+      <w:pPr>
         <w:spacing w:after="0"/>
       </w:pPr>
       <w:r>
-        <w:lastRenderedPageBreak/>
         <w:t>Regisztráció során három adatot kell megadnunk:</w:t>
       </w:r>
     </w:p>
@@ -1465,15 +2081,30 @@
       </w:pPr>
       <w:r>
         <w:pict w14:anchorId="5887DF49">
-          <v:shape id="_x0000_i1026" type="#_x0000_t75" style="width:424.5pt;height:239.25pt">
-            <v:imagedata r:id="rId7" o:title="főoldal - regisztráció"/>
+          <v:shape id="_x0000_i1080" type="#_x0000_t75" style="width:424.5pt;height:239.25pt">
+            <v:imagedata r:id="rId9" o:title="főoldal - regisztráció"/>
           </v:shape>
         </w:pict>
       </w:r>
     </w:p>
     <w:p>
+      <w:pPr>
+        <w:pStyle w:val="Cmsor3"/>
+        <w:numPr>
+          <w:ilvl w:val="2"/>
+          <w:numId w:val="2"/>
+        </w:numPr>
+        <w:ind w:left="720"/>
+      </w:pPr>
+      <w:bookmarkStart w:id="9" w:name="_Toc163634108"/>
       <w:r>
         <w:lastRenderedPageBreak/>
+        <w:t>Bejelentkezés</w:t>
+      </w:r>
+      <w:bookmarkEnd w:id="9"/>
+    </w:p>
+    <w:p>
+      <w:r>
         <w:t>Bejelentkezés során a már regisztrált felhasználónk nevét és jelszavát szükséges megadnunk. Az emailünkben kapott hitelesítést csak azután tudjuk elvégezni, miután bejutottunk a felhasználónkba.</w:t>
       </w:r>
     </w:p>
@@ -1578,8 +2209,8 @@
       </w:pPr>
       <w:r>
         <w:pict w14:anchorId="6F8DDC57">
-          <v:shape id="_x0000_i1027" type="#_x0000_t75" style="width:424.5pt;height:239.25pt">
-            <v:imagedata r:id="rId8" o:title="főoldal - bejelentkezés"/>
+          <v:shape id="_x0000_i1081" type="#_x0000_t75" style="width:424.5pt;height:239.25pt">
+            <v:imagedata r:id="rId10" o:title="főoldal - bejelentkezés"/>
           </v:shape>
         </w:pict>
       </w:r>
@@ -1593,11 +2224,11 @@
         </w:numPr>
         <w:ind w:left="720"/>
       </w:pPr>
-      <w:bookmarkStart w:id="7" w:name="_Toc163586825"/>
+      <w:bookmarkStart w:id="10" w:name="_Toc163634109"/>
       <w:r>
         <w:t>Listák</w:t>
       </w:r>
-      <w:bookmarkEnd w:id="7"/>
+      <w:bookmarkEnd w:id="10"/>
     </w:p>
     <w:p>
       <w:r>
@@ -1621,6 +2252,7 @@
       <w:r>
         <w:rPr>
           <w:noProof/>
+          <w:lang w:eastAsia="hu-HU"/>
         </w:rPr>
         <w:lastRenderedPageBreak/>
         <w:drawing>
@@ -1641,7 +2273,7 @@
                     </pic:cNvPicPr>
                   </pic:nvPicPr>
                   <pic:blipFill>
-                    <a:blip r:embed="rId9" cstate="print">
+                    <a:blip r:embed="rId11" cstate="print">
                       <a:extLst>
                         <a:ext uri="{28A0092B-C50C-407E-A947-70E740481C1C}">
                           <a14:useLocalDpi xmlns:a14="http://schemas.microsoft.com/office/drawing/2010/main" val="0"/>
@@ -1680,6 +2312,21 @@
     </w:p>
     <w:p>
       <w:pPr>
+        <w:pStyle w:val="Cmsor3"/>
+        <w:numPr>
+          <w:ilvl w:val="2"/>
+          <w:numId w:val="2"/>
+        </w:numPr>
+        <w:ind w:left="720"/>
+      </w:pPr>
+      <w:bookmarkStart w:id="11" w:name="_Toc163634110"/>
+      <w:r>
+        <w:t>Új lista</w:t>
+      </w:r>
+      <w:bookmarkEnd w:id="11"/>
+    </w:p>
+    <w:p>
+      <w:pPr>
         <w:spacing w:after="0"/>
       </w:pPr>
       <w:r>
@@ -1786,6 +2433,7 @@
       <w:r>
         <w:rPr>
           <w:noProof/>
+          <w:lang w:eastAsia="hu-HU"/>
         </w:rPr>
         <w:drawing>
           <wp:inline distT="0" distB="0" distL="0" distR="0" wp14:anchorId="695CC291" wp14:editId="55DA7EC7">
@@ -1805,7 +2453,7 @@
                     </pic:cNvPicPr>
                   </pic:nvPicPr>
                   <pic:blipFill>
-                    <a:blip r:embed="rId10">
+                    <a:blip r:embed="rId12">
                       <a:extLst>
                         <a:ext uri="{28A0092B-C50C-407E-A947-70E740481C1C}">
                           <a14:useLocalDpi xmlns:a14="http://schemas.microsoft.com/office/drawing/2010/main" val="0"/>
@@ -1839,6 +2487,7 @@
     </w:p>
     <w:p>
       <w:r>
+        <w:lastRenderedPageBreak/>
         <w:t xml:space="preserve">Az új lista létrehozás alatt találhatunk egy lista böngészőt, amiknél </w:t>
       </w:r>
       <w:r>
@@ -1868,7 +2517,6 @@
     </w:p>
     <w:p>
       <w:r>
-        <w:lastRenderedPageBreak/>
         <w:t xml:space="preserve">Egy listára kattintva megtekinthetjük annak összes adatát és </w:t>
       </w:r>
       <w:r>
@@ -1886,6 +2534,21 @@
       <w:r>
         <w:t>.</w:t>
       </w:r>
+    </w:p>
+    <w:p>
+      <w:pPr>
+        <w:pStyle w:val="Cmsor3"/>
+        <w:numPr>
+          <w:ilvl w:val="2"/>
+          <w:numId w:val="2"/>
+        </w:numPr>
+        <w:ind w:left="720"/>
+      </w:pPr>
+      <w:bookmarkStart w:id="12" w:name="_Toc163634111"/>
+      <w:r>
+        <w:t>Jogosultságok</w:t>
+      </w:r>
+      <w:bookmarkEnd w:id="12"/>
     </w:p>
     <w:p>
       <w:pPr>
@@ -2078,7 +2741,7 @@
                     </pic:cNvPicPr>
                   </pic:nvPicPr>
                   <pic:blipFill>
-                    <a:blip r:embed="rId11">
+                    <a:blip r:embed="rId13">
                       <a:extLst>
                         <a:ext uri="{28A0092B-C50C-407E-A947-70E740481C1C}">
                           <a14:useLocalDpi xmlns:a14="http://schemas.microsoft.com/office/drawing/2010/main" val="0"/>
@@ -2127,12 +2790,12 @@
         </w:numPr>
         <w:ind w:left="720"/>
       </w:pPr>
-      <w:bookmarkStart w:id="8" w:name="_Toc163586826"/>
+      <w:bookmarkStart w:id="13" w:name="_Toc163634112"/>
       <w:r>
         <w:lastRenderedPageBreak/>
         <w:t>Lista készítő</w:t>
       </w:r>
-      <w:bookmarkEnd w:id="8"/>
+      <w:bookmarkEnd w:id="13"/>
     </w:p>
     <w:p>
       <w:r>
@@ -2180,6 +2843,8 @@
         <w:rPr>
           <w:b/>
           <w:bCs/>
+          <w:noProof/>
+          <w:lang w:eastAsia="hu-HU"/>
         </w:rPr>
         <w:drawing>
           <wp:inline distT="0" distB="0" distL="0" distR="0" wp14:anchorId="4F6064AA" wp14:editId="1CE3A478">
@@ -2197,10 +2862,10 @@
                     <pic:cNvPicPr/>
                   </pic:nvPicPr>
                   <pic:blipFill>
-                    <a:blip r:embed="rId12">
+                    <a:blip r:embed="rId14">
                       <a:extLst>
                         <a:ext uri="{96DAC541-7B7A-43D3-8B79-37D633B846F1}">
-                          <asvg:svgBlip xmlns:asvg="http://schemas.microsoft.com/office/drawing/2016/SVG/main" r:embed="rId13"/>
+                          <asvg:svgBlip xmlns:asvg="http://schemas.microsoft.com/office/drawing/2016/SVG/main" xmlns:w16sdtdh="http://schemas.microsoft.com/office/word/2020/wordml/sdtdatahash" xmlns:w16="http://schemas.microsoft.com/office/word/2018/wordml" xmlns:w16cid="http://schemas.microsoft.com/office/word/2016/wordml/cid" xmlns:w16cex="http://schemas.microsoft.com/office/word/2018/wordml/cex" xmlns:w="http://schemas.openxmlformats.org/wordprocessingml/2006/main" xmlns:w10="urn:schemas-microsoft-com:office:word" xmlns:v="urn:schemas-microsoft-com:vml" xmlns:oel="http://schemas.microsoft.com/office/2019/extlst" xmlns:o="urn:schemas-microsoft-com:office:office" xmlns:am3d="http://schemas.microsoft.com/office/drawing/2017/model3d" xmlns:aink="http://schemas.microsoft.com/office/drawing/2016/ink" xmlns:cx8="http://schemas.microsoft.com/office/drawing/2016/5/14/chartex" xmlns:cx7="http://schemas.microsoft.com/office/drawing/2016/5/13/chartex" xmlns:cx6="http://schemas.microsoft.com/office/drawing/2016/5/12/chartex" xmlns:cx5="http://schemas.microsoft.com/office/drawing/2016/5/11/chartex" xmlns:cx4="http://schemas.microsoft.com/office/drawing/2016/5/10/chartex" xmlns:cx3="http://schemas.microsoft.com/office/drawing/2016/5/9/chartex" xmlns:cx2="http://schemas.microsoft.com/office/drawing/2015/10/21/chartex" xmlns="" r:embed="rId15"/>
                         </a:ext>
                       </a:extLst>
                     </a:blip>
@@ -2265,6 +2930,8 @@
         <w:rPr>
           <w:b/>
           <w:bCs/>
+          <w:noProof/>
+          <w:lang w:eastAsia="hu-HU"/>
         </w:rPr>
         <w:drawing>
           <wp:inline distT="0" distB="0" distL="0" distR="0" wp14:anchorId="5276A475" wp14:editId="7BD1E2D1">
@@ -2282,10 +2949,10 @@
                     <pic:cNvPicPr/>
                   </pic:nvPicPr>
                   <pic:blipFill>
-                    <a:blip r:embed="rId14">
+                    <a:blip r:embed="rId16">
                       <a:extLst>
                         <a:ext uri="{96DAC541-7B7A-43D3-8B79-37D633B846F1}">
-                          <asvg:svgBlip xmlns:asvg="http://schemas.microsoft.com/office/drawing/2016/SVG/main" r:embed="rId15"/>
+                          <asvg:svgBlip xmlns:asvg="http://schemas.microsoft.com/office/drawing/2016/SVG/main" xmlns:w16sdtdh="http://schemas.microsoft.com/office/word/2020/wordml/sdtdatahash" xmlns:w16="http://schemas.microsoft.com/office/word/2018/wordml" xmlns:w16cid="http://schemas.microsoft.com/office/word/2016/wordml/cid" xmlns:w16cex="http://schemas.microsoft.com/office/word/2018/wordml/cex" xmlns:w="http://schemas.openxmlformats.org/wordprocessingml/2006/main" xmlns:w10="urn:schemas-microsoft-com:office:word" xmlns:v="urn:schemas-microsoft-com:vml" xmlns:oel="http://schemas.microsoft.com/office/2019/extlst" xmlns:o="urn:schemas-microsoft-com:office:office" xmlns:am3d="http://schemas.microsoft.com/office/drawing/2017/model3d" xmlns:aink="http://schemas.microsoft.com/office/drawing/2016/ink" xmlns:cx8="http://schemas.microsoft.com/office/drawing/2016/5/14/chartex" xmlns:cx7="http://schemas.microsoft.com/office/drawing/2016/5/13/chartex" xmlns:cx6="http://schemas.microsoft.com/office/drawing/2016/5/12/chartex" xmlns:cx5="http://schemas.microsoft.com/office/drawing/2016/5/11/chartex" xmlns:cx4="http://schemas.microsoft.com/office/drawing/2016/5/10/chartex" xmlns:cx3="http://schemas.microsoft.com/office/drawing/2016/5/9/chartex" xmlns:cx2="http://schemas.microsoft.com/office/drawing/2015/10/21/chartex" xmlns="" r:embed="rId17"/>
                         </a:ext>
                       </a:extLst>
                     </a:blip>
@@ -2342,6 +3009,7 @@
       <w:r>
         <w:rPr>
           <w:noProof/>
+          <w:lang w:eastAsia="hu-HU"/>
         </w:rPr>
         <w:drawing>
           <wp:inline distT="0" distB="0" distL="0" distR="0" wp14:anchorId="6DD7978C" wp14:editId="54AE3617">
@@ -2361,7 +3029,7 @@
                     </pic:cNvPicPr>
                   </pic:nvPicPr>
                   <pic:blipFill>
-                    <a:blip r:embed="rId16" cstate="print">
+                    <a:blip r:embed="rId18" cstate="print">
                       <a:extLst>
                         <a:ext uri="{28A0092B-C50C-407E-A947-70E740481C1C}">
                           <a14:useLocalDpi xmlns:a14="http://schemas.microsoft.com/office/drawing/2010/main" val="0"/>
@@ -2392,19 +3060,552 @@
           </wp:inline>
         </w:drawing>
       </w:r>
-    </w:p>
-    <w:p>
-      <w:pPr>
+      <w:r>
+        <w:br w:type="page"/>
+      </w:r>
+    </w:p>
+    <w:p>
+      <w:pPr>
+        <w:pStyle w:val="Cmsor3"/>
+        <w:numPr>
+          <w:ilvl w:val="2"/>
+          <w:numId w:val="2"/>
+        </w:numPr>
+        <w:ind w:left="720"/>
+      </w:pPr>
+      <w:bookmarkStart w:id="14" w:name="_Toc163634113"/>
+      <w:r>
+        <w:lastRenderedPageBreak/>
+        <w:t>Karakterek</w:t>
+      </w:r>
+      <w:bookmarkEnd w:id="14"/>
+    </w:p>
+    <w:p>
+      <w:r>
+        <w:t>Leírás.</w:t>
+      </w:r>
+    </w:p>
+    <w:p>
+      <w:pPr>
+        <w:pStyle w:val="Cmsor3"/>
+        <w:numPr>
+          <w:ilvl w:val="2"/>
+          <w:numId w:val="2"/>
+        </w:numPr>
+        <w:ind w:left="720"/>
+      </w:pPr>
+      <w:bookmarkStart w:id="15" w:name="_Toc163634114"/>
+      <w:r>
+        <w:t>Kategóriák</w:t>
+      </w:r>
+      <w:bookmarkEnd w:id="15"/>
+    </w:p>
+    <w:p>
+      <w:r>
+        <w:t>Leírás</w:t>
+      </w:r>
+      <w:r>
+        <w:br w:type="page"/>
+      </w:r>
+    </w:p>
+    <w:p>
+      <w:pPr>
+        <w:pStyle w:val="Cmsor3"/>
+        <w:numPr>
+          <w:ilvl w:val="2"/>
+          <w:numId w:val="2"/>
+        </w:numPr>
+        <w:ind w:left="720"/>
+      </w:pPr>
+      <w:bookmarkStart w:id="16" w:name="_Toc163634115"/>
+      <w:r>
+        <w:lastRenderedPageBreak/>
+        <w:t>Karakter hozzáadása</w:t>
+      </w:r>
+      <w:bookmarkEnd w:id="16"/>
+    </w:p>
+    <w:p>
+      <w:r>
+        <w:t xml:space="preserve">Az üres kategóriában található „+” gombra kattintva tudjuk előhozni az új karakter hozzáadása ablakot. </w:t>
+      </w:r>
+      <w:r>
+        <w:t>Karakter hozzáadáshoz öt adatot tudunk megadni:</w:t>
+      </w:r>
+    </w:p>
+    <w:p>
+      <w:pPr>
+        <w:pStyle w:val="Listaszerbekezds"/>
+        <w:numPr>
+          <w:ilvl w:val="0"/>
+          <w:numId w:val="3"/>
+        </w:numPr>
         <w:spacing w:line="259" w:lineRule="auto"/>
-        <w:rPr>
-          <w:rFonts w:eastAsiaTheme="majorEastAsia" w:cstheme="majorBidi"/>
-          <w:b/>
-          <w:color w:val="000000" w:themeColor="text1"/>
-          <w:sz w:val="32"/>
-          <w:szCs w:val="32"/>
-        </w:rPr>
-      </w:pPr>
-      <w:bookmarkStart w:id="9" w:name="_Toc163553142"/>
+        <w:ind w:left="357" w:hanging="357"/>
+        <w:contextualSpacing w:val="0"/>
+        <w:jc w:val="left"/>
+      </w:pPr>
+      <w:r>
+        <w:rPr>
+          <w:b/>
+          <w:bCs/>
+        </w:rPr>
+        <w:t>Név</w:t>
+      </w:r>
+      <w:r>
+        <w:rPr>
+          <w:b/>
+          <w:bCs/>
+        </w:rPr>
+        <w:t>:</w:t>
+      </w:r>
+      <w:r>
+        <w:t xml:space="preserve"> </w:t>
+      </w:r>
+      <w:r>
+        <w:t>Karakter neve, kötelező mező.</w:t>
+      </w:r>
+    </w:p>
+    <w:p>
+      <w:pPr>
+        <w:pStyle w:val="Listaszerbekezds"/>
+        <w:ind w:left="363"/>
+        <w:rPr>
+          <w:b/>
+          <w:bCs/>
+        </w:rPr>
+      </w:pPr>
+      <w:r>
+        <w:rPr>
+          <w:b/>
+          <w:bCs/>
+        </w:rPr>
+        <w:t>Lehetséges hibaüzenetek:</w:t>
+      </w:r>
+    </w:p>
+    <w:p>
+      <w:pPr>
+        <w:pStyle w:val="Listaszerbekezds"/>
+        <w:spacing w:after="0" w:line="240" w:lineRule="auto"/>
+        <w:ind w:left="363"/>
+      </w:pPr>
+      <w:r>
+        <w:rPr>
+          <w:b/>
+          <w:bCs/>
+        </w:rPr>
+        <w:tab/>
+      </w:r>
+      <w:r>
+        <w:t>Üres mező!</w:t>
+      </w:r>
+    </w:p>
+    <w:p>
+      <w:pPr>
+        <w:pStyle w:val="Listaszerbekezds"/>
+        <w:numPr>
+          <w:ilvl w:val="0"/>
+          <w:numId w:val="3"/>
+        </w:numPr>
+        <w:spacing w:before="360" w:line="259" w:lineRule="auto"/>
+        <w:ind w:left="357" w:hanging="357"/>
+        <w:contextualSpacing w:val="0"/>
+        <w:jc w:val="left"/>
+      </w:pPr>
+      <w:r>
+        <w:rPr>
+          <w:b/>
+          <w:bCs/>
+        </w:rPr>
+        <w:t>URL</w:t>
+      </w:r>
+      <w:r>
+        <w:rPr>
+          <w:b/>
+          <w:bCs/>
+        </w:rPr>
+        <w:t>:</w:t>
+      </w:r>
+      <w:r>
+        <w:t xml:space="preserve"> </w:t>
+      </w:r>
+      <w:r>
+        <w:t>A karakterről egy oldal URL, ahol leírás található, például MyAnimeList.</w:t>
+      </w:r>
+      <w:r>
+        <w:t xml:space="preserve"> Nem kötelező adat.</w:t>
+      </w:r>
+    </w:p>
+    <w:p>
+      <w:pPr>
+        <w:pStyle w:val="Listaszerbekezds"/>
+        <w:ind w:left="363"/>
+        <w:rPr>
+          <w:b/>
+          <w:bCs/>
+        </w:rPr>
+      </w:pPr>
+      <w:r>
+        <w:rPr>
+          <w:b/>
+          <w:bCs/>
+        </w:rPr>
+        <w:t>Lehetséges hibaüzenetek:</w:t>
+      </w:r>
+    </w:p>
+    <w:p>
+      <w:pPr>
+        <w:pStyle w:val="Listaszerbekezds"/>
+        <w:spacing w:after="0" w:line="240" w:lineRule="auto"/>
+        <w:ind w:left="363"/>
+      </w:pPr>
+      <w:r>
+        <w:tab/>
+      </w:r>
+      <w:r>
+        <w:t>Nem megfelelő URL formátum!</w:t>
+      </w:r>
+    </w:p>
+    <w:p>
+      <w:pPr>
+        <w:pStyle w:val="Listaszerbekezds"/>
+        <w:numPr>
+          <w:ilvl w:val="0"/>
+          <w:numId w:val="3"/>
+        </w:numPr>
+        <w:spacing w:before="360" w:line="259" w:lineRule="auto"/>
+        <w:ind w:left="357" w:hanging="357"/>
+        <w:contextualSpacing w:val="0"/>
+        <w:jc w:val="left"/>
+      </w:pPr>
+      <w:r>
+        <w:rPr>
+          <w:b/>
+          <w:bCs/>
+        </w:rPr>
+        <w:t>Kép</w:t>
+      </w:r>
+      <w:r>
+        <w:rPr>
+          <w:b/>
+          <w:bCs/>
+        </w:rPr>
+        <w:t>:</w:t>
+      </w:r>
+      <w:r>
+        <w:t xml:space="preserve"> </w:t>
+      </w:r>
+      <w:r>
+        <w:t>Karakter képe. Belinkelhető és feltölthető a kép. Kötelező mező.</w:t>
+      </w:r>
+    </w:p>
+    <w:p>
+      <w:pPr>
+        <w:pStyle w:val="Listaszerbekezds"/>
+        <w:ind w:left="363"/>
+        <w:rPr>
+          <w:b/>
+          <w:bCs/>
+        </w:rPr>
+      </w:pPr>
+      <w:r>
+        <w:rPr>
+          <w:b/>
+          <w:bCs/>
+        </w:rPr>
+        <w:t>Lehetséges hibaüzenetek:</w:t>
+      </w:r>
+    </w:p>
+    <w:p>
+      <w:pPr>
+        <w:pStyle w:val="Listaszerbekezds"/>
+        <w:spacing w:after="0" w:line="240" w:lineRule="auto"/>
+        <w:ind w:left="851"/>
+      </w:pPr>
+      <w:r>
+        <w:t>Üres mező!</w:t>
+      </w:r>
+    </w:p>
+    <w:p>
+      <w:pPr>
+        <w:spacing w:after="240" w:line="240" w:lineRule="auto"/>
+        <w:ind w:left="709" w:firstLine="709"/>
+      </w:pPr>
+      <w:r>
+        <w:t>Az URL-en nincs elérhető kép!</w:t>
+      </w:r>
+    </w:p>
+    <w:p>
+      <w:r>
+        <w:t>A következők a karakterhez tartozó anime adatai, amik nem kötelező adatok.</w:t>
+      </w:r>
+    </w:p>
+    <w:p>
+      <w:pPr>
+        <w:pStyle w:val="Listaszerbekezds"/>
+        <w:numPr>
+          <w:ilvl w:val="0"/>
+          <w:numId w:val="3"/>
+        </w:numPr>
+        <w:spacing w:line="259" w:lineRule="auto"/>
+        <w:ind w:left="357" w:hanging="357"/>
+        <w:contextualSpacing w:val="0"/>
+        <w:jc w:val="left"/>
+      </w:pPr>
+      <w:r>
+        <w:rPr>
+          <w:b/>
+          <w:bCs/>
+        </w:rPr>
+        <w:t>Cím</w:t>
+      </w:r>
+      <w:r>
+        <w:rPr>
+          <w:b/>
+          <w:bCs/>
+        </w:rPr>
+        <w:t>:</w:t>
+      </w:r>
+      <w:r>
+        <w:t xml:space="preserve"> </w:t>
+      </w:r>
+      <w:r>
+        <w:t>Anime címe</w:t>
+      </w:r>
+      <w:r>
+        <w:rPr>
+          <w:b/>
+          <w:bCs/>
+        </w:rPr>
+        <w:t>.</w:t>
+      </w:r>
+    </w:p>
+    <w:p>
+      <w:pPr>
+        <w:pStyle w:val="Listaszerbekezds"/>
+        <w:numPr>
+          <w:ilvl w:val="0"/>
+          <w:numId w:val="3"/>
+        </w:numPr>
+        <w:spacing w:before="360" w:line="259" w:lineRule="auto"/>
+        <w:ind w:left="357" w:hanging="357"/>
+        <w:contextualSpacing w:val="0"/>
+        <w:jc w:val="left"/>
+      </w:pPr>
+      <w:r>
+        <w:rPr>
+          <w:b/>
+          <w:bCs/>
+        </w:rPr>
+        <w:t>URL</w:t>
+      </w:r>
+      <w:r>
+        <w:rPr>
+          <w:b/>
+          <w:bCs/>
+        </w:rPr>
+        <w:t>:</w:t>
+      </w:r>
+      <w:r>
+        <w:t xml:space="preserve"> </w:t>
+      </w:r>
+      <w:r>
+        <w:t xml:space="preserve">Az animéről </w:t>
+      </w:r>
+      <w:r>
+        <w:t>egy oldal URL, ahol leírás található, például MyAnimeList</w:t>
+      </w:r>
+      <w:r>
+        <w:t>.</w:t>
+      </w:r>
+    </w:p>
+    <w:p>
+      <w:pPr>
+        <w:pStyle w:val="Listaszerbekezds"/>
+        <w:ind w:left="363"/>
+        <w:rPr>
+          <w:b/>
+          <w:bCs/>
+        </w:rPr>
+      </w:pPr>
+      <w:r>
+        <w:rPr>
+          <w:b/>
+          <w:bCs/>
+        </w:rPr>
+        <w:t>Lehetséges hibaüzenetek:</w:t>
+      </w:r>
+    </w:p>
+    <w:p>
+      <w:pPr>
+        <w:pStyle w:val="Listaszerbekezds"/>
+        <w:spacing w:after="0" w:line="240" w:lineRule="auto"/>
+        <w:ind w:left="363"/>
+      </w:pPr>
+      <w:r>
+        <w:tab/>
+      </w:r>
+      <w:r>
+        <w:t>Nem megfelelő URL formátum!</w:t>
+      </w:r>
+    </w:p>
+    <w:p>
+      <w:pPr>
+        <w:spacing w:before="240"/>
+        <w:jc w:val="center"/>
+      </w:pPr>
+      <w:r>
+        <w:pict w14:anchorId="38342119">
+          <v:shape id="_x0000_i1082" type="#_x0000_t75" style="width:312pt;height:237pt">
+            <v:imagedata r:id="rId19" o:title="lista készítő - karakter hozzáadás"/>
+          </v:shape>
+        </w:pict>
+      </w:r>
+      <w:bookmarkStart w:id="17" w:name="_Toc163553142"/>
+      <w:r>
+        <w:br w:type="page"/>
+      </w:r>
+    </w:p>
+    <w:p>
+      <w:pPr>
+        <w:pStyle w:val="Cmsor3"/>
+        <w:numPr>
+          <w:ilvl w:val="2"/>
+          <w:numId w:val="2"/>
+        </w:numPr>
+        <w:ind w:left="720"/>
+      </w:pPr>
+      <w:bookmarkStart w:id="18" w:name="_Toc163634116"/>
+      <w:r>
+        <w:lastRenderedPageBreak/>
+        <w:t>Kategória hozzáadása</w:t>
+      </w:r>
+      <w:bookmarkEnd w:id="18"/>
+    </w:p>
+    <w:p>
+      <w:r>
+        <w:t>A kategóriák alatt található „Kategória hozzáadás” gombra kattintva megjelenik az létrehozó ablak, ahol két adatot tudunk megadni:</w:t>
+      </w:r>
+    </w:p>
+    <w:p>
+      <w:pPr>
+        <w:pStyle w:val="Listaszerbekezds"/>
+        <w:numPr>
+          <w:ilvl w:val="0"/>
+          <w:numId w:val="3"/>
+        </w:numPr>
+        <w:spacing w:line="259" w:lineRule="auto"/>
+        <w:ind w:left="357" w:hanging="357"/>
+        <w:contextualSpacing w:val="0"/>
+        <w:jc w:val="left"/>
+      </w:pPr>
+      <w:r>
+        <w:rPr>
+          <w:b/>
+          <w:bCs/>
+        </w:rPr>
+        <w:t>Cím</w:t>
+      </w:r>
+      <w:r>
+        <w:rPr>
+          <w:b/>
+          <w:bCs/>
+        </w:rPr>
+        <w:t>:</w:t>
+      </w:r>
+      <w:r>
+        <w:t xml:space="preserve"> </w:t>
+      </w:r>
+      <w:r>
+        <w:t>Kategória címe, ez fog megjelenni a létrejött szinten. Kötelező mező.</w:t>
+      </w:r>
+    </w:p>
+    <w:p>
+      <w:pPr>
+        <w:pStyle w:val="Listaszerbekezds"/>
+        <w:ind w:left="363"/>
+        <w:rPr>
+          <w:b/>
+          <w:bCs/>
+        </w:rPr>
+      </w:pPr>
+      <w:r>
+        <w:rPr>
+          <w:b/>
+          <w:bCs/>
+        </w:rPr>
+        <w:t>Lehetséges hibaüzenetek:</w:t>
+      </w:r>
+    </w:p>
+    <w:p>
+      <w:pPr>
+        <w:pStyle w:val="Listaszerbekezds"/>
+        <w:spacing w:after="0" w:line="240" w:lineRule="auto"/>
+        <w:ind w:left="363"/>
+      </w:pPr>
+      <w:r>
+        <w:rPr>
+          <w:b/>
+          <w:bCs/>
+        </w:rPr>
+        <w:tab/>
+      </w:r>
+      <w:r>
+        <w:t>Üres mező!</w:t>
+      </w:r>
+    </w:p>
+    <w:p>
+      <w:pPr>
+        <w:pStyle w:val="Listaszerbekezds"/>
+        <w:numPr>
+          <w:ilvl w:val="0"/>
+          <w:numId w:val="3"/>
+        </w:numPr>
+        <w:spacing w:before="360" w:line="259" w:lineRule="auto"/>
+        <w:ind w:left="357" w:hanging="357"/>
+        <w:contextualSpacing w:val="0"/>
+        <w:jc w:val="left"/>
+      </w:pPr>
+      <w:r>
+        <w:rPr>
+          <w:b/>
+          <w:bCs/>
+        </w:rPr>
+        <w:t>Szín</w:t>
+      </w:r>
+      <w:r>
+        <w:rPr>
+          <w:b/>
+          <w:bCs/>
+        </w:rPr>
+        <w:t>:</w:t>
+      </w:r>
+      <w:r>
+        <w:t xml:space="preserve"> </w:t>
+      </w:r>
+      <w:r>
+        <w:t>Kategória színe, tetszés szerint állítható. Szöveg színe alkalmazkodik a háttérhez.</w:t>
+      </w:r>
+    </w:p>
+    <w:p>
+      <w:pPr>
+        <w:spacing w:before="360" w:line="259" w:lineRule="auto"/>
+      </w:pPr>
+      <w:r>
+        <w:t>Az új kategória az összes többi alatt fog megjelenni, ahonnan bármikor áthelyezhetjük.</w:t>
+      </w:r>
+    </w:p>
+    <w:p>
+      <w:pPr>
+        <w:spacing w:before="240"/>
+        <w:jc w:val="center"/>
+      </w:pPr>
+      <w:r>
+        <w:pict w14:anchorId="64A00912">
+          <v:shape id="_x0000_i1083" type="#_x0000_t75" style="width:312pt;height:162pt">
+            <v:imagedata r:id="rId20" o:title="lista készítő - kategória létrehozás"/>
+          </v:shape>
+        </w:pict>
+      </w:r>
       <w:r>
         <w:br w:type="page"/>
       </w:r>
@@ -2418,13 +3619,13 @@
         </w:numPr>
         <w:ind w:left="357" w:hanging="357"/>
       </w:pPr>
-      <w:bookmarkStart w:id="10" w:name="_Toc163586827"/>
+      <w:bookmarkStart w:id="19" w:name="_Toc163634117"/>
       <w:r>
         <w:lastRenderedPageBreak/>
         <w:t>Fejlesztői dokumentáció</w:t>
       </w:r>
-      <w:bookmarkEnd w:id="9"/>
-      <w:bookmarkEnd w:id="10"/>
+      <w:bookmarkEnd w:id="17"/>
+      <w:bookmarkEnd w:id="19"/>
     </w:p>
     <w:p>
       <w:pPr>
@@ -2433,7 +3634,10 @@
         </w:rPr>
       </w:pPr>
       <w:r>
-        <w:t>Szöveg.</w:t>
+        <w:t>Ide kerül majd a fejlesztői dokumentációm</w:t>
+      </w:r>
+      <w:r>
+        <w:t>.</w:t>
       </w:r>
     </w:p>
     <w:sectPr>
@@ -2446,8 +3650,58 @@
 </w:document>
 </file>
 
+<file path=word/endnotes.xml><?xml version="1.0" encoding="utf-8"?>
+<w:endnotes xmlns:wpc="http://schemas.microsoft.com/office/word/2010/wordprocessingCanvas" xmlns:cx="http://schemas.microsoft.com/office/drawing/2014/chartex" xmlns:cx1="http://schemas.microsoft.com/office/drawing/2015/9/8/chartex" xmlns:mc="http://schemas.openxmlformats.org/markup-compatibility/2006" xmlns:o="urn:schemas-microsoft-com:office:office" xmlns:r="http://schemas.openxmlformats.org/officeDocument/2006/relationships" xmlns:m="http://schemas.openxmlformats.org/officeDocument/2006/math" xmlns:v="urn:schemas-microsoft-com:vml" xmlns:wp14="http://schemas.microsoft.com/office/word/2010/wordprocessingDrawing" xmlns:wp="http://schemas.openxmlformats.org/drawingml/2006/wordprocessingDrawing" xmlns:w10="urn:schemas-microsoft-com:office:word" xmlns:w="http://schemas.openxmlformats.org/wordprocessingml/2006/main" xmlns:w14="http://schemas.microsoft.com/office/word/2010/wordml" xmlns:w15="http://schemas.microsoft.com/office/word/2012/wordml" xmlns:w16se="http://schemas.microsoft.com/office/word/2015/wordml/symex" xmlns:wpg="http://schemas.microsoft.com/office/word/2010/wordprocessingGroup" xmlns:wpi="http://schemas.microsoft.com/office/word/2010/wordprocessingInk" xmlns:wne="http://schemas.microsoft.com/office/word/2006/wordml" xmlns:wps="http://schemas.microsoft.com/office/word/2010/wordprocessingShape" mc:Ignorable="w14 w15 w16se wp14">
+  <w:endnote w:type="separator" w:id="-1">
+    <w:p>
+      <w:pPr>
+        <w:spacing w:after="0" w:line="240" w:lineRule="auto"/>
+      </w:pPr>
+      <w:r>
+        <w:separator/>
+      </w:r>
+    </w:p>
+  </w:endnote>
+  <w:endnote w:type="continuationSeparator" w:id="0">
+    <w:p>
+      <w:pPr>
+        <w:spacing w:after="0" w:line="240" w:lineRule="auto"/>
+      </w:pPr>
+      <w:r>
+        <w:continuationSeparator/>
+      </w:r>
+    </w:p>
+  </w:endnote>
+</w:endnotes>
+</file>
+
+<file path=word/footnotes.xml><?xml version="1.0" encoding="utf-8"?>
+<w:footnotes xmlns:wpc="http://schemas.microsoft.com/office/word/2010/wordprocessingCanvas" xmlns:cx="http://schemas.microsoft.com/office/drawing/2014/chartex" xmlns:cx1="http://schemas.microsoft.com/office/drawing/2015/9/8/chartex" xmlns:mc="http://schemas.openxmlformats.org/markup-compatibility/2006" xmlns:o="urn:schemas-microsoft-com:office:office" xmlns:r="http://schemas.openxmlformats.org/officeDocument/2006/relationships" xmlns:m="http://schemas.openxmlformats.org/officeDocument/2006/math" xmlns:v="urn:schemas-microsoft-com:vml" xmlns:wp14="http://schemas.microsoft.com/office/word/2010/wordprocessingDrawing" xmlns:wp="http://schemas.openxmlformats.org/drawingml/2006/wordprocessingDrawing" xmlns:w10="urn:schemas-microsoft-com:office:word" xmlns:w="http://schemas.openxmlformats.org/wordprocessingml/2006/main" xmlns:w14="http://schemas.microsoft.com/office/word/2010/wordml" xmlns:w15="http://schemas.microsoft.com/office/word/2012/wordml" xmlns:w16se="http://schemas.microsoft.com/office/word/2015/wordml/symex" xmlns:wpg="http://schemas.microsoft.com/office/word/2010/wordprocessingGroup" xmlns:wpi="http://schemas.microsoft.com/office/word/2010/wordprocessingInk" xmlns:wne="http://schemas.microsoft.com/office/word/2006/wordml" xmlns:wps="http://schemas.microsoft.com/office/word/2010/wordprocessingShape" mc:Ignorable="w14 w15 w16se wp14">
+  <w:footnote w:type="separator" w:id="-1">
+    <w:p>
+      <w:pPr>
+        <w:spacing w:after="0" w:line="240" w:lineRule="auto"/>
+      </w:pPr>
+      <w:r>
+        <w:separator/>
+      </w:r>
+    </w:p>
+  </w:footnote>
+  <w:footnote w:type="continuationSeparator" w:id="0">
+    <w:p>
+      <w:pPr>
+        <w:spacing w:after="0" w:line="240" w:lineRule="auto"/>
+      </w:pPr>
+      <w:r>
+        <w:continuationSeparator/>
+      </w:r>
+    </w:p>
+  </w:footnote>
+</w:footnotes>
+</file>
+
 <file path=word/numbering.xml><?xml version="1.0" encoding="utf-8"?>
-<w:numbering xmlns:wpc="http://schemas.microsoft.com/office/word/2010/wordprocessingCanvas" xmlns:cx="http://schemas.microsoft.com/office/drawing/2014/chartex" xmlns:cx1="http://schemas.microsoft.com/office/drawing/2015/9/8/chartex" xmlns:cx2="http://schemas.microsoft.com/office/drawing/2015/10/21/chartex" xmlns:cx3="http://schemas.microsoft.com/office/drawing/2016/5/9/chartex" xmlns:cx4="http://schemas.microsoft.com/office/drawing/2016/5/10/chartex" xmlns:cx5="http://schemas.microsoft.com/office/drawing/2016/5/11/chartex" xmlns:cx6="http://schemas.microsoft.com/office/drawing/2016/5/12/chartex" xmlns:cx7="http://schemas.microsoft.com/office/drawing/2016/5/13/chartex" xmlns:cx8="http://schemas.microsoft.com/office/drawing/2016/5/14/chartex" xmlns:mc="http://schemas.openxmlformats.org/markup-compatibility/2006" xmlns:aink="http://schemas.microsoft.com/office/drawing/2016/ink" xmlns:am3d="http://schemas.microsoft.com/office/drawing/2017/model3d" xmlns:o="urn:schemas-microsoft-com:office:office" xmlns:oel="http://schemas.microsoft.com/office/2019/extlst" xmlns:r="http://schemas.openxmlformats.org/officeDocument/2006/relationships" xmlns:m="http://schemas.openxmlformats.org/officeDocument/2006/math" xmlns:v="urn:schemas-microsoft-com:vml" xmlns:wp14="http://schemas.microsoft.com/office/word/2010/wordprocessingDrawing" xmlns:wp="http://schemas.openxmlformats.org/drawingml/2006/wordprocessingDrawing" xmlns:w10="urn:schemas-microsoft-com:office:word" xmlns:w="http://schemas.openxmlformats.org/wordprocessingml/2006/main" xmlns:w14="http://schemas.microsoft.com/office/word/2010/wordml" xmlns:w15="http://schemas.microsoft.com/office/word/2012/wordml" xmlns:w16cex="http://schemas.microsoft.com/office/word/2018/wordml/cex" xmlns:w16cid="http://schemas.microsoft.com/office/word/2016/wordml/cid" xmlns:w16="http://schemas.microsoft.com/office/word/2018/wordml" xmlns:w16sdtdh="http://schemas.microsoft.com/office/word/2020/wordml/sdtdatahash" xmlns:w16se="http://schemas.microsoft.com/office/word/2015/wordml/symex" xmlns:wpg="http://schemas.microsoft.com/office/word/2010/wordprocessingGroup" xmlns:wpi="http://schemas.microsoft.com/office/word/2010/wordprocessingInk" xmlns:wne="http://schemas.microsoft.com/office/word/2006/wordml" xmlns:wps="http://schemas.microsoft.com/office/word/2010/wordprocessingShape" mc:Ignorable="w14 w15 w16se w16cid w16 w16cex w16sdtdh wp14">
+<w:numbering xmlns:wpc="http://schemas.microsoft.com/office/word/2010/wordprocessingCanvas" xmlns:cx="http://schemas.microsoft.com/office/drawing/2014/chartex" xmlns:cx1="http://schemas.microsoft.com/office/drawing/2015/9/8/chartex" xmlns:mc="http://schemas.openxmlformats.org/markup-compatibility/2006" xmlns:o="urn:schemas-microsoft-com:office:office" xmlns:r="http://schemas.openxmlformats.org/officeDocument/2006/relationships" xmlns:m="http://schemas.openxmlformats.org/officeDocument/2006/math" xmlns:v="urn:schemas-microsoft-com:vml" xmlns:wp14="http://schemas.microsoft.com/office/word/2010/wordprocessingDrawing" xmlns:wp="http://schemas.openxmlformats.org/drawingml/2006/wordprocessingDrawing" xmlns:w10="urn:schemas-microsoft-com:office:word" xmlns:w="http://schemas.openxmlformats.org/wordprocessingml/2006/main" xmlns:w14="http://schemas.microsoft.com/office/word/2010/wordml" xmlns:w15="http://schemas.microsoft.com/office/word/2012/wordml" xmlns:w16se="http://schemas.microsoft.com/office/word/2015/wordml/symex" xmlns:wpg="http://schemas.microsoft.com/office/word/2010/wordprocessingGroup" xmlns:wpi="http://schemas.microsoft.com/office/word/2010/wordprocessingInk" xmlns:wne="http://schemas.microsoft.com/office/word/2006/wordml" xmlns:wps="http://schemas.microsoft.com/office/word/2010/wordprocessingShape" mc:Ignorable="w14 w15 w16se wp14">
   <w:abstractNum w:abstractNumId="0" w15:restartNumberingAfterBreak="0">
     <w:nsid w:val="40E66E32"/>
     <w:multiLevelType w:val="multilevel"/>
@@ -2794,20 +4048,20 @@
       </w:rPr>
     </w:lvl>
   </w:abstractNum>
-  <w:num w:numId="1" w16cid:durableId="1243369906">
+  <w:num w:numId="1">
     <w:abstractNumId w:val="2"/>
   </w:num>
-  <w:num w:numId="2" w16cid:durableId="411002281">
+  <w:num w:numId="2">
     <w:abstractNumId w:val="0"/>
   </w:num>
-  <w:num w:numId="3" w16cid:durableId="882256483">
+  <w:num w:numId="3">
     <w:abstractNumId w:val="1"/>
   </w:num>
 </w:numbering>
 </file>
 
 <file path=word/styles.xml><?xml version="1.0" encoding="utf-8"?>
-<w:styles xmlns:mc="http://schemas.openxmlformats.org/markup-compatibility/2006" xmlns:r="http://schemas.openxmlformats.org/officeDocument/2006/relationships" xmlns:w="http://schemas.openxmlformats.org/wordprocessingml/2006/main" xmlns:w14="http://schemas.microsoft.com/office/word/2010/wordml" xmlns:w15="http://schemas.microsoft.com/office/word/2012/wordml" xmlns:w16cex="http://schemas.microsoft.com/office/word/2018/wordml/cex" xmlns:w16cid="http://schemas.microsoft.com/office/word/2016/wordml/cid" xmlns:w16="http://schemas.microsoft.com/office/word/2018/wordml" xmlns:w16sdtdh="http://schemas.microsoft.com/office/word/2020/wordml/sdtdatahash" xmlns:w16se="http://schemas.microsoft.com/office/word/2015/wordml/symex" mc:Ignorable="w14 w15 w16se w16cid w16 w16cex w16sdtdh">
+<w:styles xmlns:mc="http://schemas.openxmlformats.org/markup-compatibility/2006" xmlns:r="http://schemas.openxmlformats.org/officeDocument/2006/relationships" xmlns:w="http://schemas.openxmlformats.org/wordprocessingml/2006/main" xmlns:w14="http://schemas.microsoft.com/office/word/2010/wordml" xmlns:w15="http://schemas.microsoft.com/office/word/2012/wordml" xmlns:w16se="http://schemas.microsoft.com/office/word/2015/wordml/symex" mc:Ignorable="w14 w15 w16se">
   <w:docDefaults>
     <w:rPrDefault>
       <w:rPr>
@@ -2823,7 +4077,7 @@
       </w:pPr>
     </w:pPrDefault>
   </w:docDefaults>
-  <w:latentStyles w:defLockedState="0" w:defUIPriority="99" w:defSemiHidden="0" w:defUnhideWhenUsed="0" w:defQFormat="0" w:count="376">
+  <w:latentStyles w:defLockedState="0" w:defUIPriority="99" w:defSemiHidden="0" w:defUnhideWhenUsed="0" w:defQFormat="0" w:count="371">
     <w:lsdException w:name="Normal" w:uiPriority="0" w:qFormat="1"/>
     <w:lsdException w:name="heading 1" w:uiPriority="9" w:qFormat="1"/>
     <w:lsdException w:name="heading 2" w:semiHidden="1" w:uiPriority="9" w:unhideWhenUsed="1" w:qFormat="1"/>
@@ -3195,11 +4449,6 @@
     <w:lsdException w:name="List Table 5 Dark Accent 6" w:uiPriority="50"/>
     <w:lsdException w:name="List Table 6 Colorful Accent 6" w:uiPriority="51"/>
     <w:lsdException w:name="List Table 7 Colorful Accent 6" w:uiPriority="52"/>
-    <w:lsdException w:name="Mention" w:semiHidden="1" w:unhideWhenUsed="1"/>
-    <w:lsdException w:name="Smart Hyperlink" w:semiHidden="1" w:unhideWhenUsed="1"/>
-    <w:lsdException w:name="Hashtag" w:semiHidden="1" w:unhideWhenUsed="1"/>
-    <w:lsdException w:name="Unresolved Mention" w:semiHidden="1" w:unhideWhenUsed="1"/>
-    <w:lsdException w:name="Smart Link" w:semiHidden="1" w:unhideWhenUsed="1"/>
   </w:latentStyles>
   <w:style w:type="paragraph" w:default="1" w:styleId="Norml">
     <w:name w:val="Normal"/>
@@ -3437,7 +4686,6 @@
     <w:next w:val="Norml"/>
     <w:autoRedefine/>
     <w:uiPriority w:val="39"/>
-    <w:semiHidden/>
     <w:unhideWhenUsed/>
     <w:rsid w:val="00CD0532"/>
     <w:pPr>
@@ -3467,6 +4715,58 @@
     <w:name w:val="eop"/>
     <w:basedOn w:val="Bekezdsalapbettpusa"/>
     <w:rsid w:val="00C93927"/>
+  </w:style>
+  <w:style w:type="paragraph" w:styleId="lfej">
+    <w:name w:val="header"/>
+    <w:basedOn w:val="Norml"/>
+    <w:link w:val="lfejChar"/>
+    <w:uiPriority w:val="99"/>
+    <w:unhideWhenUsed/>
+    <w:rsid w:val="005A45E4"/>
+    <w:pPr>
+      <w:tabs>
+        <w:tab w:val="center" w:pos="4536"/>
+        <w:tab w:val="right" w:pos="9072"/>
+      </w:tabs>
+      <w:spacing w:after="0" w:line="240" w:lineRule="auto"/>
+    </w:pPr>
+  </w:style>
+  <w:style w:type="character" w:customStyle="1" w:styleId="lfejChar">
+    <w:name w:val="Élőfej Char"/>
+    <w:basedOn w:val="Bekezdsalapbettpusa"/>
+    <w:link w:val="lfej"/>
+    <w:uiPriority w:val="99"/>
+    <w:rsid w:val="005A45E4"/>
+    <w:rPr>
+      <w:rFonts w:ascii="Times New Roman" w:hAnsi="Times New Roman"/>
+      <w:sz w:val="24"/>
+    </w:rPr>
+  </w:style>
+  <w:style w:type="paragraph" w:styleId="llb">
+    <w:name w:val="footer"/>
+    <w:basedOn w:val="Norml"/>
+    <w:link w:val="llbChar"/>
+    <w:uiPriority w:val="99"/>
+    <w:unhideWhenUsed/>
+    <w:rsid w:val="005A45E4"/>
+    <w:pPr>
+      <w:tabs>
+        <w:tab w:val="center" w:pos="4536"/>
+        <w:tab w:val="right" w:pos="9072"/>
+      </w:tabs>
+      <w:spacing w:after="0" w:line="240" w:lineRule="auto"/>
+    </w:pPr>
+  </w:style>
+  <w:style w:type="character" w:customStyle="1" w:styleId="llbChar">
+    <w:name w:val="Élőláb Char"/>
+    <w:basedOn w:val="Bekezdsalapbettpusa"/>
+    <w:link w:val="llb"/>
+    <w:uiPriority w:val="99"/>
+    <w:rsid w:val="005A45E4"/>
+    <w:rPr>
+      <w:rFonts w:ascii="Times New Roman" w:hAnsi="Times New Roman"/>
+      <w:sz w:val="24"/>
+    </w:rPr>
   </w:style>
 </w:styles>
 </file>
@@ -3737,7 +5037,7 @@
 </file>
 
 <file path=customXml/itemProps1.xml><?xml version="1.0" encoding="utf-8"?>
-<ds:datastoreItem xmlns:ds="http://schemas.openxmlformats.org/officeDocument/2006/customXml" ds:itemID="{9726CCAB-C460-4229-9A87-4C9608EB8B6F}">
+<ds:datastoreItem xmlns:ds="http://schemas.openxmlformats.org/officeDocument/2006/customXml" ds:itemID="{9CCD02DB-38D2-4D92-B6BA-5CDF85836473}">
   <ds:schemaRefs>
     <ds:schemaRef ds:uri="http://schemas.openxmlformats.org/officeDocument/2006/bibliography"/>
   </ds:schemaRefs>

</xml_diff>

<commit_message>
TL-43 Karakter leírás elkezdve
</commit_message>
<xml_diff>
--- a/documents/Szakdolgozat.docx
+++ b/documents/Szakdolgozat.docx
@@ -484,8 +484,6 @@
         <w:lastRenderedPageBreak/>
         <w:t>Tartalomjegyzék</w:t>
       </w:r>
-      <w:bookmarkStart w:id="0" w:name="_GoBack"/>
-      <w:bookmarkEnd w:id="0"/>
     </w:p>
     <w:p>
       <w:pPr>
@@ -568,7 +566,7 @@
         <w:rPr>
           <w:noProof/>
         </w:rPr>
-        <w:instrText xml:space="preserve"> PAGEREF _Toc163634104 \h </w:instrText>
+        <w:instrText xml:space="preserve"> PAGEREF _Toc163640037 \h </w:instrText>
       </w:r>
       <w:r>
         <w:rPr>
@@ -645,7 +643,7 @@
         <w:rPr>
           <w:noProof/>
         </w:rPr>
-        <w:instrText xml:space="preserve"> PAGEREF _Toc163634105 \h </w:instrText>
+        <w:instrText xml:space="preserve"> PAGEREF _Toc163640038 \h </w:instrText>
       </w:r>
       <w:r>
         <w:rPr>
@@ -722,7 +720,7 @@
         <w:rPr>
           <w:noProof/>
         </w:rPr>
-        <w:instrText xml:space="preserve"> PAGEREF _Toc163634106 \h </w:instrText>
+        <w:instrText xml:space="preserve"> PAGEREF _Toc163640039 \h </w:instrText>
       </w:r>
       <w:r>
         <w:rPr>
@@ -799,7 +797,7 @@
         <w:rPr>
           <w:noProof/>
         </w:rPr>
-        <w:instrText xml:space="preserve"> PAGEREF _Toc163634107 \h </w:instrText>
+        <w:instrText xml:space="preserve"> PAGEREF _Toc163640040 \h </w:instrText>
       </w:r>
       <w:r>
         <w:rPr>
@@ -876,7 +874,7 @@
         <w:rPr>
           <w:noProof/>
         </w:rPr>
-        <w:instrText xml:space="preserve"> PAGEREF _Toc163634108 \h </w:instrText>
+        <w:instrText xml:space="preserve"> PAGEREF _Toc163640041 \h </w:instrText>
       </w:r>
       <w:r>
         <w:rPr>
@@ -953,7 +951,7 @@
         <w:rPr>
           <w:noProof/>
         </w:rPr>
-        <w:instrText xml:space="preserve"> PAGEREF _Toc163634109 \h </w:instrText>
+        <w:instrText xml:space="preserve"> PAGEREF _Toc163640042 \h </w:instrText>
       </w:r>
       <w:r>
         <w:rPr>
@@ -1030,7 +1028,7 @@
         <w:rPr>
           <w:noProof/>
         </w:rPr>
-        <w:instrText xml:space="preserve"> PAGEREF _Toc163634110 \h </w:instrText>
+        <w:instrText xml:space="preserve"> PAGEREF _Toc163640043 \h </w:instrText>
       </w:r>
       <w:r>
         <w:rPr>
@@ -1107,7 +1105,7 @@
         <w:rPr>
           <w:noProof/>
         </w:rPr>
-        <w:instrText xml:space="preserve"> PAGEREF _Toc163634111 \h </w:instrText>
+        <w:instrText xml:space="preserve"> PAGEREF _Toc163640044 \h </w:instrText>
       </w:r>
       <w:r>
         <w:rPr>
@@ -1184,7 +1182,7 @@
         <w:rPr>
           <w:noProof/>
         </w:rPr>
-        <w:instrText xml:space="preserve"> PAGEREF _Toc163634112 \h </w:instrText>
+        <w:instrText xml:space="preserve"> PAGEREF _Toc163640045 \h </w:instrText>
       </w:r>
       <w:r>
         <w:rPr>
@@ -1261,7 +1259,7 @@
         <w:rPr>
           <w:noProof/>
         </w:rPr>
-        <w:instrText xml:space="preserve"> PAGEREF _Toc163634113 \h </w:instrText>
+        <w:instrText xml:space="preserve"> PAGEREF _Toc163640046 \h </w:instrText>
       </w:r>
       <w:r>
         <w:rPr>
@@ -1338,7 +1336,7 @@
         <w:rPr>
           <w:noProof/>
         </w:rPr>
-        <w:instrText xml:space="preserve"> PAGEREF _Toc163634114 \h </w:instrText>
+        <w:instrText xml:space="preserve"> PAGEREF _Toc163640047 \h </w:instrText>
       </w:r>
       <w:r>
         <w:rPr>
@@ -1415,7 +1413,7 @@
         <w:rPr>
           <w:noProof/>
         </w:rPr>
-        <w:instrText xml:space="preserve"> PAGEREF _Toc163634115 \h </w:instrText>
+        <w:instrText xml:space="preserve"> PAGEREF _Toc163640048 \h </w:instrText>
       </w:r>
       <w:r>
         <w:rPr>
@@ -1474,6 +1472,83 @@
         <w:rPr>
           <w:noProof/>
         </w:rPr>
+        <w:t>Karakter módosítás</w:t>
+      </w:r>
+      <w:r>
+        <w:rPr>
+          <w:noProof/>
+        </w:rPr>
+        <w:tab/>
+      </w:r>
+      <w:r>
+        <w:rPr>
+          <w:noProof/>
+        </w:rPr>
+        <w:fldChar w:fldCharType="begin"/>
+      </w:r>
+      <w:r>
+        <w:rPr>
+          <w:noProof/>
+        </w:rPr>
+        <w:instrText xml:space="preserve"> PAGEREF _Toc163640049 \h </w:instrText>
+      </w:r>
+      <w:r>
+        <w:rPr>
+          <w:noProof/>
+        </w:rPr>
+      </w:r>
+      <w:r>
+        <w:rPr>
+          <w:noProof/>
+        </w:rPr>
+        <w:fldChar w:fldCharType="separate"/>
+      </w:r>
+      <w:r>
+        <w:rPr>
+          <w:noProof/>
+        </w:rPr>
+        <w:t>14</w:t>
+      </w:r>
+      <w:r>
+        <w:rPr>
+          <w:noProof/>
+        </w:rPr>
+        <w:fldChar w:fldCharType="end"/>
+      </w:r>
+    </w:p>
+    <w:p>
+      <w:pPr>
+        <w:pStyle w:val="TJ3"/>
+        <w:tabs>
+          <w:tab w:val="left" w:pos="1320"/>
+          <w:tab w:val="right" w:leader="dot" w:pos="8493"/>
+        </w:tabs>
+        <w:rPr>
+          <w:rFonts w:asciiTheme="minorHAnsi" w:eastAsiaTheme="minorEastAsia" w:hAnsiTheme="minorHAnsi"/>
+          <w:noProof/>
+          <w:sz w:val="22"/>
+          <w:lang w:eastAsia="hu-HU"/>
+        </w:rPr>
+      </w:pPr>
+      <w:r>
+        <w:rPr>
+          <w:noProof/>
+        </w:rPr>
+        <w:t>2.3.5.</w:t>
+      </w:r>
+      <w:r>
+        <w:rPr>
+          <w:rFonts w:asciiTheme="minorHAnsi" w:eastAsiaTheme="minorEastAsia" w:hAnsiTheme="minorHAnsi"/>
+          <w:noProof/>
+          <w:sz w:val="22"/>
+          <w:lang w:eastAsia="hu-HU"/>
+        </w:rPr>
+        <w:tab/>
+      </w:r>
+      <w:r>
+        <w:rPr>
+          <w:noProof/>
+        </w:rPr>
         <w:t>Kategória hozzáadása</w:t>
       </w:r>
       <w:r>
@@ -1492,7 +1567,7 @@
         <w:rPr>
           <w:noProof/>
         </w:rPr>
-        <w:instrText xml:space="preserve"> PAGEREF _Toc163634116 \h </w:instrText>
+        <w:instrText xml:space="preserve"> PAGEREF _Toc163640050 \h </w:instrText>
       </w:r>
       <w:r>
         <w:rPr>
@@ -1509,7 +1584,84 @@
         <w:rPr>
           <w:noProof/>
         </w:rPr>
-        <w:t>14</w:t>
+        <w:t>15</w:t>
+      </w:r>
+      <w:r>
+        <w:rPr>
+          <w:noProof/>
+        </w:rPr>
+        <w:fldChar w:fldCharType="end"/>
+      </w:r>
+    </w:p>
+    <w:p>
+      <w:pPr>
+        <w:pStyle w:val="TJ3"/>
+        <w:tabs>
+          <w:tab w:val="left" w:pos="1320"/>
+          <w:tab w:val="right" w:leader="dot" w:pos="8493"/>
+        </w:tabs>
+        <w:rPr>
+          <w:rFonts w:asciiTheme="minorHAnsi" w:eastAsiaTheme="minorEastAsia" w:hAnsiTheme="minorHAnsi"/>
+          <w:noProof/>
+          <w:sz w:val="22"/>
+          <w:lang w:eastAsia="hu-HU"/>
+        </w:rPr>
+      </w:pPr>
+      <w:r>
+        <w:rPr>
+          <w:noProof/>
+        </w:rPr>
+        <w:t>2.3.6.</w:t>
+      </w:r>
+      <w:r>
+        <w:rPr>
+          <w:rFonts w:asciiTheme="minorHAnsi" w:eastAsiaTheme="minorEastAsia" w:hAnsiTheme="minorHAnsi"/>
+          <w:noProof/>
+          <w:sz w:val="22"/>
+          <w:lang w:eastAsia="hu-HU"/>
+        </w:rPr>
+        <w:tab/>
+      </w:r>
+      <w:r>
+        <w:rPr>
+          <w:noProof/>
+        </w:rPr>
+        <w:t>Kategória módosítás</w:t>
+      </w:r>
+      <w:r>
+        <w:rPr>
+          <w:noProof/>
+        </w:rPr>
+        <w:tab/>
+      </w:r>
+      <w:r>
+        <w:rPr>
+          <w:noProof/>
+        </w:rPr>
+        <w:fldChar w:fldCharType="begin"/>
+      </w:r>
+      <w:r>
+        <w:rPr>
+          <w:noProof/>
+        </w:rPr>
+        <w:instrText xml:space="preserve"> PAGEREF _Toc163640051 \h </w:instrText>
+      </w:r>
+      <w:r>
+        <w:rPr>
+          <w:noProof/>
+        </w:rPr>
+      </w:r>
+      <w:r>
+        <w:rPr>
+          <w:noProof/>
+        </w:rPr>
+        <w:fldChar w:fldCharType="separate"/>
+      </w:r>
+      <w:r>
+        <w:rPr>
+          <w:noProof/>
+        </w:rPr>
+        <w:t>15</w:t>
       </w:r>
       <w:r>
         <w:rPr>
@@ -1569,7 +1721,7 @@
         <w:rPr>
           <w:noProof/>
         </w:rPr>
-        <w:instrText xml:space="preserve"> PAGEREF _Toc163634117 \h </w:instrText>
+        <w:instrText xml:space="preserve"> PAGEREF _Toc163640052 \h </w:instrText>
       </w:r>
       <w:r>
         <w:rPr>
@@ -1586,7 +1738,7 @@
         <w:rPr>
           <w:noProof/>
         </w:rPr>
-        <w:t>15</w:t>
+        <w:t>16</w:t>
       </w:r>
       <w:r>
         <w:rPr>
@@ -1631,10 +1783,10 @@
           <w:rFonts w:eastAsia="Garamond"/>
         </w:rPr>
       </w:pPr>
-      <w:bookmarkStart w:id="1" w:name="_Toc163551242"/>
-      <w:bookmarkStart w:id="2" w:name="_Toc163551337"/>
-      <w:bookmarkStart w:id="3" w:name="_Toc163553140"/>
-      <w:bookmarkStart w:id="4" w:name="_Toc163634104"/>
+      <w:bookmarkStart w:id="0" w:name="_Toc163551242"/>
+      <w:bookmarkStart w:id="1" w:name="_Toc163551337"/>
+      <w:bookmarkStart w:id="2" w:name="_Toc163553140"/>
+      <w:bookmarkStart w:id="3" w:name="_Toc163640037"/>
       <w:r>
         <w:rPr>
           <w:rFonts w:eastAsia="Garamond"/>
@@ -1642,10 +1794,10 @@
         <w:lastRenderedPageBreak/>
         <w:t>Bevezetés</w:t>
       </w:r>
+      <w:bookmarkEnd w:id="0"/>
       <w:bookmarkEnd w:id="1"/>
       <w:bookmarkEnd w:id="2"/>
       <w:bookmarkEnd w:id="3"/>
-      <w:bookmarkEnd w:id="4"/>
     </w:p>
     <w:p>
       <w:r>
@@ -1716,14 +1868,14 @@
         </w:numPr>
         <w:ind w:left="357" w:hanging="357"/>
       </w:pPr>
-      <w:bookmarkStart w:id="5" w:name="_Toc163553141"/>
-      <w:bookmarkStart w:id="6" w:name="_Toc163634105"/>
+      <w:bookmarkStart w:id="4" w:name="_Toc163553141"/>
+      <w:bookmarkStart w:id="5" w:name="_Toc163640038"/>
       <w:r>
         <w:lastRenderedPageBreak/>
         <w:t>Felhasználói dokumentáció</w:t>
       </w:r>
+      <w:bookmarkEnd w:id="4"/>
       <w:bookmarkEnd w:id="5"/>
-      <w:bookmarkEnd w:id="6"/>
     </w:p>
     <w:p>
       <w:r>
@@ -1744,11 +1896,11 @@
         </w:numPr>
         <w:ind w:left="720"/>
       </w:pPr>
-      <w:bookmarkStart w:id="7" w:name="_Toc163634106"/>
+      <w:bookmarkStart w:id="6" w:name="_Toc163640039"/>
       <w:r>
         <w:t>Főoldal</w:t>
       </w:r>
-      <w:bookmarkEnd w:id="7"/>
+      <w:bookmarkEnd w:id="6"/>
     </w:p>
     <w:p>
       <w:r>
@@ -1780,7 +1932,7 @@
             <v:path o:extrusionok="f" gradientshapeok="t" o:connecttype="rect"/>
             <o:lock v:ext="edit" aspectratio="t"/>
           </v:shapetype>
-          <v:shape id="_x0000_i1079" type="#_x0000_t75" style="width:424.5pt;height:239.25pt">
+          <v:shape id="_x0000_i1025" type="#_x0000_t75" style="width:424.5pt;height:239.25pt">
             <v:imagedata r:id="rId8" o:title="főoldal"/>
           </v:shape>
         </w:pict>
@@ -1803,12 +1955,12 @@
         </w:numPr>
         <w:ind w:left="720"/>
       </w:pPr>
-      <w:bookmarkStart w:id="8" w:name="_Toc163634107"/>
+      <w:bookmarkStart w:id="7" w:name="_Toc163640040"/>
       <w:r>
         <w:lastRenderedPageBreak/>
         <w:t>Regisztráció</w:t>
       </w:r>
-      <w:bookmarkEnd w:id="8"/>
+      <w:bookmarkEnd w:id="7"/>
     </w:p>
     <w:p>
       <w:pPr>
@@ -2081,7 +2233,7 @@
       </w:pPr>
       <w:r>
         <w:pict w14:anchorId="5887DF49">
-          <v:shape id="_x0000_i1080" type="#_x0000_t75" style="width:424.5pt;height:239.25pt">
+          <v:shape id="_x0000_i1026" type="#_x0000_t75" style="width:424.5pt;height:239.25pt">
             <v:imagedata r:id="rId9" o:title="főoldal - regisztráció"/>
           </v:shape>
         </w:pict>
@@ -2096,12 +2248,12 @@
         </w:numPr>
         <w:ind w:left="720"/>
       </w:pPr>
-      <w:bookmarkStart w:id="9" w:name="_Toc163634108"/>
+      <w:bookmarkStart w:id="8" w:name="_Toc163640041"/>
       <w:r>
         <w:lastRenderedPageBreak/>
         <w:t>Bejelentkezés</w:t>
       </w:r>
-      <w:bookmarkEnd w:id="9"/>
+      <w:bookmarkEnd w:id="8"/>
     </w:p>
     <w:p>
       <w:r>
@@ -2209,7 +2361,7 @@
       </w:pPr>
       <w:r>
         <w:pict w14:anchorId="6F8DDC57">
-          <v:shape id="_x0000_i1081" type="#_x0000_t75" style="width:424.5pt;height:239.25pt">
+          <v:shape id="_x0000_i1027" type="#_x0000_t75" style="width:424.5pt;height:239.25pt">
             <v:imagedata r:id="rId10" o:title="főoldal - bejelentkezés"/>
           </v:shape>
         </w:pict>
@@ -2224,11 +2376,11 @@
         </w:numPr>
         <w:ind w:left="720"/>
       </w:pPr>
-      <w:bookmarkStart w:id="10" w:name="_Toc163634109"/>
+      <w:bookmarkStart w:id="9" w:name="_Toc163640042"/>
       <w:r>
         <w:t>Listák</w:t>
       </w:r>
-      <w:bookmarkEnd w:id="10"/>
+      <w:bookmarkEnd w:id="9"/>
     </w:p>
     <w:p>
       <w:r>
@@ -2319,11 +2471,11 @@
         </w:numPr>
         <w:ind w:left="720"/>
       </w:pPr>
-      <w:bookmarkStart w:id="11" w:name="_Toc163634110"/>
+      <w:bookmarkStart w:id="10" w:name="_Toc163640043"/>
       <w:r>
         <w:t>Új lista</w:t>
       </w:r>
-      <w:bookmarkEnd w:id="11"/>
+      <w:bookmarkEnd w:id="10"/>
     </w:p>
     <w:p>
       <w:pPr>
@@ -2544,11 +2696,11 @@
         </w:numPr>
         <w:ind w:left="720"/>
       </w:pPr>
-      <w:bookmarkStart w:id="12" w:name="_Toc163634111"/>
+      <w:bookmarkStart w:id="11" w:name="_Toc163640044"/>
       <w:r>
         <w:t>Jogosultságok</w:t>
       </w:r>
-      <w:bookmarkEnd w:id="12"/>
+      <w:bookmarkEnd w:id="11"/>
     </w:p>
     <w:p>
       <w:pPr>
@@ -2790,12 +2942,12 @@
         </w:numPr>
         <w:ind w:left="720"/>
       </w:pPr>
-      <w:bookmarkStart w:id="13" w:name="_Toc163634112"/>
+      <w:bookmarkStart w:id="12" w:name="_Toc163640045"/>
       <w:r>
         <w:lastRenderedPageBreak/>
         <w:t>Lista készítő</w:t>
       </w:r>
-      <w:bookmarkEnd w:id="13"/>
+      <w:bookmarkEnd w:id="12"/>
     </w:p>
     <w:p>
       <w:r>
@@ -2865,7 +3017,7 @@
                     <a:blip r:embed="rId14">
                       <a:extLst>
                         <a:ext uri="{96DAC541-7B7A-43D3-8B79-37D633B846F1}">
-                          <asvg:svgBlip xmlns:asvg="http://schemas.microsoft.com/office/drawing/2016/SVG/main" xmlns:w16sdtdh="http://schemas.microsoft.com/office/word/2020/wordml/sdtdatahash" xmlns:w16="http://schemas.microsoft.com/office/word/2018/wordml" xmlns:w16cid="http://schemas.microsoft.com/office/word/2016/wordml/cid" xmlns:w16cex="http://schemas.microsoft.com/office/word/2018/wordml/cex" xmlns:w="http://schemas.openxmlformats.org/wordprocessingml/2006/main" xmlns:w10="urn:schemas-microsoft-com:office:word" xmlns:v="urn:schemas-microsoft-com:vml" xmlns:oel="http://schemas.microsoft.com/office/2019/extlst" xmlns:o="urn:schemas-microsoft-com:office:office" xmlns:am3d="http://schemas.microsoft.com/office/drawing/2017/model3d" xmlns:aink="http://schemas.microsoft.com/office/drawing/2016/ink" xmlns:cx8="http://schemas.microsoft.com/office/drawing/2016/5/14/chartex" xmlns:cx7="http://schemas.microsoft.com/office/drawing/2016/5/13/chartex" xmlns:cx6="http://schemas.microsoft.com/office/drawing/2016/5/12/chartex" xmlns:cx5="http://schemas.microsoft.com/office/drawing/2016/5/11/chartex" xmlns:cx4="http://schemas.microsoft.com/office/drawing/2016/5/10/chartex" xmlns:cx3="http://schemas.microsoft.com/office/drawing/2016/5/9/chartex" xmlns:cx2="http://schemas.microsoft.com/office/drawing/2015/10/21/chartex" xmlns="" r:embed="rId15"/>
+                          <asvg:svgBlip xmlns="" xmlns:cx2="http://schemas.microsoft.com/office/drawing/2015/10/21/chartex" xmlns:cx3="http://schemas.microsoft.com/office/drawing/2016/5/9/chartex" xmlns:cx4="http://schemas.microsoft.com/office/drawing/2016/5/10/chartex" xmlns:cx5="http://schemas.microsoft.com/office/drawing/2016/5/11/chartex" xmlns:cx6="http://schemas.microsoft.com/office/drawing/2016/5/12/chartex" xmlns:cx7="http://schemas.microsoft.com/office/drawing/2016/5/13/chartex" xmlns:cx8="http://schemas.microsoft.com/office/drawing/2016/5/14/chartex" xmlns:aink="http://schemas.microsoft.com/office/drawing/2016/ink" xmlns:am3d="http://schemas.microsoft.com/office/drawing/2017/model3d" xmlns:o="urn:schemas-microsoft-com:office:office" xmlns:oel="http://schemas.microsoft.com/office/2019/extlst" xmlns:v="urn:schemas-microsoft-com:vml" xmlns:w10="urn:schemas-microsoft-com:office:word" xmlns:w="http://schemas.openxmlformats.org/wordprocessingml/2006/main" xmlns:w16cex="http://schemas.microsoft.com/office/word/2018/wordml/cex" xmlns:w16cid="http://schemas.microsoft.com/office/word/2016/wordml/cid" xmlns:w16="http://schemas.microsoft.com/office/word/2018/wordml" xmlns:w16sdtdh="http://schemas.microsoft.com/office/word/2020/wordml/sdtdatahash" xmlns:asvg="http://schemas.microsoft.com/office/drawing/2016/SVG/main" r:embed="rId15"/>
                         </a:ext>
                       </a:extLst>
                     </a:blip>
@@ -2952,7 +3104,7 @@
                     <a:blip r:embed="rId16">
                       <a:extLst>
                         <a:ext uri="{96DAC541-7B7A-43D3-8B79-37D633B846F1}">
-                          <asvg:svgBlip xmlns:asvg="http://schemas.microsoft.com/office/drawing/2016/SVG/main" xmlns:w16sdtdh="http://schemas.microsoft.com/office/word/2020/wordml/sdtdatahash" xmlns:w16="http://schemas.microsoft.com/office/word/2018/wordml" xmlns:w16cid="http://schemas.microsoft.com/office/word/2016/wordml/cid" xmlns:w16cex="http://schemas.microsoft.com/office/word/2018/wordml/cex" xmlns:w="http://schemas.openxmlformats.org/wordprocessingml/2006/main" xmlns:w10="urn:schemas-microsoft-com:office:word" xmlns:v="urn:schemas-microsoft-com:vml" xmlns:oel="http://schemas.microsoft.com/office/2019/extlst" xmlns:o="urn:schemas-microsoft-com:office:office" xmlns:am3d="http://schemas.microsoft.com/office/drawing/2017/model3d" xmlns:aink="http://schemas.microsoft.com/office/drawing/2016/ink" xmlns:cx8="http://schemas.microsoft.com/office/drawing/2016/5/14/chartex" xmlns:cx7="http://schemas.microsoft.com/office/drawing/2016/5/13/chartex" xmlns:cx6="http://schemas.microsoft.com/office/drawing/2016/5/12/chartex" xmlns:cx5="http://schemas.microsoft.com/office/drawing/2016/5/11/chartex" xmlns:cx4="http://schemas.microsoft.com/office/drawing/2016/5/10/chartex" xmlns:cx3="http://schemas.microsoft.com/office/drawing/2016/5/9/chartex" xmlns:cx2="http://schemas.microsoft.com/office/drawing/2015/10/21/chartex" xmlns="" r:embed="rId17"/>
+                          <asvg:svgBlip xmlns="" xmlns:cx2="http://schemas.microsoft.com/office/drawing/2015/10/21/chartex" xmlns:cx3="http://schemas.microsoft.com/office/drawing/2016/5/9/chartex" xmlns:cx4="http://schemas.microsoft.com/office/drawing/2016/5/10/chartex" xmlns:cx5="http://schemas.microsoft.com/office/drawing/2016/5/11/chartex" xmlns:cx6="http://schemas.microsoft.com/office/drawing/2016/5/12/chartex" xmlns:cx7="http://schemas.microsoft.com/office/drawing/2016/5/13/chartex" xmlns:cx8="http://schemas.microsoft.com/office/drawing/2016/5/14/chartex" xmlns:aink="http://schemas.microsoft.com/office/drawing/2016/ink" xmlns:am3d="http://schemas.microsoft.com/office/drawing/2017/model3d" xmlns:o="urn:schemas-microsoft-com:office:office" xmlns:oel="http://schemas.microsoft.com/office/2019/extlst" xmlns:v="urn:schemas-microsoft-com:vml" xmlns:w10="urn:schemas-microsoft-com:office:word" xmlns:w="http://schemas.openxmlformats.org/wordprocessingml/2006/main" xmlns:w16cex="http://schemas.microsoft.com/office/word/2018/wordml/cex" xmlns:w16cid="http://schemas.microsoft.com/office/word/2016/wordml/cid" xmlns:w16="http://schemas.microsoft.com/office/word/2018/wordml" xmlns:w16sdtdh="http://schemas.microsoft.com/office/word/2020/wordml/sdtdatahash" xmlns:asvg="http://schemas.microsoft.com/office/drawing/2016/SVG/main" r:embed="rId17"/>
                         </a:ext>
                       </a:extLst>
                     </a:blip>
@@ -3073,16 +3225,72 @@
         </w:numPr>
         <w:ind w:left="720"/>
       </w:pPr>
-      <w:bookmarkStart w:id="14" w:name="_Toc163634113"/>
+      <w:bookmarkStart w:id="13" w:name="_Toc163640046"/>
       <w:r>
         <w:lastRenderedPageBreak/>
         <w:t>Karakterek</w:t>
       </w:r>
+      <w:bookmarkEnd w:id="13"/>
+    </w:p>
+    <w:p>
+      <w:r>
+        <w:t>A karakterek a szinteken megjelenő elemek, alapértelmezetten csak egy képként jelennek meg.</w:t>
+      </w:r>
+    </w:p>
+    <w:p>
+      <w:r>
+        <w:t>Két funkció elérhető:</w:t>
+      </w:r>
+    </w:p>
+    <w:p>
+      <w:pPr>
+        <w:pStyle w:val="Listaszerbekezds"/>
+        <w:numPr>
+          <w:ilvl w:val="0"/>
+          <w:numId w:val="3"/>
+        </w:numPr>
+        <w:ind w:left="357" w:hanging="357"/>
+      </w:pPr>
+      <w:r>
+        <w:rPr>
+          <w:b/>
+        </w:rPr>
+        <w:t>Információ kinyitás:</w:t>
+      </w:r>
+      <w:r>
+        <w:t xml:space="preserve"> Jobb kattintással kinyitható az információs rész, ahol a megadott adatok láthatóak, valamint itt érhető el a módosítása is. Bal alul található a karakter és anime URL-jének megnyitása, ami külön oldalon fog megjelenni. Bezárni az „X”-el vagy újbóli jobb kattintással tudjuk.</w:t>
+      </w:r>
+    </w:p>
+    <w:p>
+      <w:pPr>
+        <w:pStyle w:val="Listaszerbekezds"/>
+        <w:numPr>
+          <w:ilvl w:val="0"/>
+          <w:numId w:val="3"/>
+        </w:numPr>
+        <w:ind w:left="357" w:hanging="357"/>
+      </w:pPr>
+      <w:r>
+        <w:rPr>
+          <w:b/>
+        </w:rPr>
+        <w:t>Mozgatás:</w:t>
+      </w:r>
+      <w:r>
+        <w:t xml:space="preserve"> Hosszan letartva a bal klikket tudjuk áthúzni a karaktert a kiválasztott helyre, akár szinten belül, akár másik kategóriába. Amint elengedjük, már az új helyére is fog kerülni.</w:t>
+      </w:r>
+    </w:p>
+    <w:p>
+      <w:r>
+        <w:t xml:space="preserve">// </w:t>
+      </w:r>
+      <w:r>
+        <w:t xml:space="preserve">kép </w:t>
+      </w:r>
+      <w:bookmarkStart w:id="14" w:name="_GoBack"/>
       <w:bookmarkEnd w:id="14"/>
-    </w:p>
-    <w:p>
-      <w:r>
-        <w:t>Leírás.</w:t>
+      <w:r>
+        <w:t>megjegyzés: azumanga (amerikaya)</w:t>
       </w:r>
     </w:p>
     <w:p>
@@ -3094,7 +3302,7 @@
         </w:numPr>
         <w:ind w:left="720"/>
       </w:pPr>
-      <w:bookmarkStart w:id="15" w:name="_Toc163634114"/>
+      <w:bookmarkStart w:id="15" w:name="_Toc163640047"/>
       <w:r>
         <w:t>Kategóriák</w:t>
       </w:r>
@@ -3102,7 +3310,12 @@
     </w:p>
     <w:p>
       <w:r>
-        <w:t>Leírás</w:t>
+        <w:t>Ide is kellene írni valamit.</w:t>
+      </w:r>
+    </w:p>
+    <w:p>
+      <w:r>
+        <w:t>Kell egy kép csak a kategóriáról.</w:t>
       </w:r>
       <w:r>
         <w:br w:type="page"/>
@@ -3117,7 +3330,7 @@
         </w:numPr>
         <w:ind w:left="720"/>
       </w:pPr>
-      <w:bookmarkStart w:id="16" w:name="_Toc163634115"/>
+      <w:bookmarkStart w:id="16" w:name="_Toc163640048"/>
       <w:r>
         <w:lastRenderedPageBreak/>
         <w:t>Karakter hozzáadása</w:t>
@@ -3455,7 +3668,7 @@
       </w:pPr>
       <w:r>
         <w:pict w14:anchorId="38342119">
-          <v:shape id="_x0000_i1082" type="#_x0000_t75" style="width:312pt;height:237pt">
+          <v:shape id="_x0000_i1028" type="#_x0000_t75" style="width:312pt;height:237pt">
             <v:imagedata r:id="rId19" o:title="lista készítő - karakter hozzáadás"/>
           </v:shape>
         </w:pict>
@@ -3474,12 +3687,31 @@
         </w:numPr>
         <w:ind w:left="720"/>
       </w:pPr>
-      <w:bookmarkStart w:id="18" w:name="_Toc163634116"/>
+      <w:bookmarkStart w:id="18" w:name="_Toc163640049"/>
+      <w:r>
+        <w:lastRenderedPageBreak/>
+        <w:t>Karakter módosítás</w:t>
+      </w:r>
+      <w:bookmarkEnd w:id="18"/>
+      <w:r>
+        <w:br w:type="page"/>
+      </w:r>
+    </w:p>
+    <w:p>
+      <w:pPr>
+        <w:pStyle w:val="Cmsor3"/>
+        <w:numPr>
+          <w:ilvl w:val="2"/>
+          <w:numId w:val="2"/>
+        </w:numPr>
+        <w:ind w:left="720"/>
+      </w:pPr>
+      <w:bookmarkStart w:id="19" w:name="_Toc163640050"/>
       <w:r>
         <w:lastRenderedPageBreak/>
         <w:t>Kategória hozzáadása</w:t>
       </w:r>
-      <w:bookmarkEnd w:id="18"/>
+      <w:bookmarkEnd w:id="19"/>
     </w:p>
     <w:p>
       <w:r>
@@ -3601,11 +3833,26 @@
       </w:pPr>
       <w:r>
         <w:pict w14:anchorId="64A00912">
-          <v:shape id="_x0000_i1083" type="#_x0000_t75" style="width:312pt;height:162pt">
+          <v:shape id="_x0000_i1029" type="#_x0000_t75" style="width:312pt;height:162pt">
             <v:imagedata r:id="rId20" o:title="lista készítő - kategória létrehozás"/>
           </v:shape>
         </w:pict>
       </w:r>
+    </w:p>
+    <w:p>
+      <w:pPr>
+        <w:pStyle w:val="Cmsor3"/>
+        <w:numPr>
+          <w:ilvl w:val="2"/>
+          <w:numId w:val="2"/>
+        </w:numPr>
+        <w:ind w:left="720"/>
+      </w:pPr>
+      <w:bookmarkStart w:id="20" w:name="_Toc163640051"/>
+      <w:r>
+        <w:t>Kategória módosítás</w:t>
+      </w:r>
+      <w:bookmarkEnd w:id="20"/>
       <w:r>
         <w:br w:type="page"/>
       </w:r>
@@ -3619,13 +3866,13 @@
         </w:numPr>
         <w:ind w:left="357" w:hanging="357"/>
       </w:pPr>
-      <w:bookmarkStart w:id="19" w:name="_Toc163634117"/>
+      <w:bookmarkStart w:id="21" w:name="_Toc163640052"/>
       <w:r>
         <w:lastRenderedPageBreak/>
         <w:t>Fejlesztői dokumentáció</w:t>
       </w:r>
       <w:bookmarkEnd w:id="17"/>
-      <w:bookmarkEnd w:id="19"/>
+      <w:bookmarkEnd w:id="21"/>
     </w:p>
     <w:p>
       <w:pPr>
@@ -5037,7 +5284,7 @@
 </file>
 
 <file path=customXml/itemProps1.xml><?xml version="1.0" encoding="utf-8"?>
-<ds:datastoreItem xmlns:ds="http://schemas.openxmlformats.org/officeDocument/2006/customXml" ds:itemID="{9CCD02DB-38D2-4D92-B6BA-5CDF85836473}">
+<ds:datastoreItem xmlns:ds="http://schemas.openxmlformats.org/officeDocument/2006/customXml" ds:itemID="{C79E8A78-2564-414C-9053-FC32539087BD}">
   <ds:schemaRefs>
     <ds:schemaRef ds:uri="http://schemas.openxmlformats.org/officeDocument/2006/bibliography"/>
   </ds:schemaRefs>

</xml_diff>

<commit_message>
TL-43 Karakterek és kategóriák leírása
</commit_message>
<xml_diff>
--- a/documents/Szakdolgozat.docx
+++ b/documents/Szakdolgozat.docx
@@ -1,6 +1,6 @@
 
 <file path=word/document.xml><?xml version="1.0" encoding="utf-8"?>
-<w:document xmlns:wpc="http://schemas.microsoft.com/office/word/2010/wordprocessingCanvas" xmlns:cx="http://schemas.microsoft.com/office/drawing/2014/chartex" xmlns:cx1="http://schemas.microsoft.com/office/drawing/2015/9/8/chartex" xmlns:cx2="http://schemas.microsoft.com/office/drawing/2015/10/21/chartex" xmlns:cx3="http://schemas.microsoft.com/office/drawing/2016/5/9/chartex" xmlns:cx4="http://schemas.microsoft.com/office/drawing/2016/5/10/chartex" xmlns:cx5="http://schemas.microsoft.com/office/drawing/2016/5/11/chartex" xmlns:cx6="http://schemas.microsoft.com/office/drawing/2016/5/12/chartex" xmlns:cx7="http://schemas.microsoft.com/office/drawing/2016/5/13/chartex" xmlns:cx8="http://schemas.microsoft.com/office/drawing/2016/5/14/chartex" xmlns:mc="http://schemas.openxmlformats.org/markup-compatibility/2006" xmlns:aink="http://schemas.microsoft.com/office/drawing/2016/ink" xmlns:am3d="http://schemas.microsoft.com/office/drawing/2017/model3d" xmlns:o="urn:schemas-microsoft-com:office:office" xmlns:oel="http://schemas.microsoft.com/office/2019/extlst" xmlns:r="http://schemas.openxmlformats.org/officeDocument/2006/relationships" xmlns:m="http://schemas.openxmlformats.org/officeDocument/2006/math" xmlns:v="urn:schemas-microsoft-com:vml" xmlns:wp14="http://schemas.microsoft.com/office/word/2010/wordprocessingDrawing" xmlns:wp="http://schemas.openxmlformats.org/drawingml/2006/wordprocessingDrawing" xmlns:w10="urn:schemas-microsoft-com:office:word" xmlns:w="http://schemas.openxmlformats.org/wordprocessingml/2006/main" xmlns:w14="http://schemas.microsoft.com/office/word/2010/wordml" xmlns:w15="http://schemas.microsoft.com/office/word/2012/wordml" xmlns:w16cex="http://schemas.microsoft.com/office/word/2018/wordml/cex" xmlns:w16cid="http://schemas.microsoft.com/office/word/2016/wordml/cid" xmlns:w16="http://schemas.microsoft.com/office/word/2018/wordml" xmlns:w16sdtdh="http://schemas.microsoft.com/office/word/2020/wordml/sdtdatahash" xmlns:w16se="http://schemas.microsoft.com/office/word/2015/wordml/symex" xmlns:wpg="http://schemas.microsoft.com/office/word/2010/wordprocessingGroup" xmlns:wpi="http://schemas.microsoft.com/office/word/2010/wordprocessingInk" xmlns:wne="http://schemas.microsoft.com/office/word/2006/wordml" xmlns:wps="http://schemas.microsoft.com/office/word/2010/wordprocessingShape" mc:Ignorable="w14 w15 w16se w16cid w16 w16cex w16sdtdh wp14">
+<w:document xmlns:wpc="http://schemas.microsoft.com/office/word/2010/wordprocessingCanvas" xmlns:cx="http://schemas.microsoft.com/office/drawing/2014/chartex" xmlns:cx1="http://schemas.microsoft.com/office/drawing/2015/9/8/chartex" xmlns:mc="http://schemas.openxmlformats.org/markup-compatibility/2006" xmlns:o="urn:schemas-microsoft-com:office:office" xmlns:r="http://schemas.openxmlformats.org/officeDocument/2006/relationships" xmlns:m="http://schemas.openxmlformats.org/officeDocument/2006/math" xmlns:v="urn:schemas-microsoft-com:vml" xmlns:wp14="http://schemas.microsoft.com/office/word/2010/wordprocessingDrawing" xmlns:wp="http://schemas.openxmlformats.org/drawingml/2006/wordprocessingDrawing" xmlns:w10="urn:schemas-microsoft-com:office:word" xmlns:w="http://schemas.openxmlformats.org/wordprocessingml/2006/main" xmlns:w14="http://schemas.microsoft.com/office/word/2010/wordml" xmlns:w15="http://schemas.microsoft.com/office/word/2012/wordml" xmlns:w16se="http://schemas.microsoft.com/office/word/2015/wordml/symex" xmlns:wpg="http://schemas.microsoft.com/office/word/2010/wordprocessingGroup" xmlns:wpi="http://schemas.microsoft.com/office/word/2010/wordprocessingInk" xmlns:wne="http://schemas.microsoft.com/office/word/2006/wordml" xmlns:wps="http://schemas.microsoft.com/office/word/2010/wordprocessingShape" mc:Ignorable="w14 w15 w16se wp14">
   <w:body>
     <w:p>
       <w:pPr>
@@ -492,10 +492,9 @@
           <w:rFonts w:asciiTheme="minorHAnsi" w:eastAsiaTheme="minorEastAsia" w:hAnsiTheme="minorHAnsi" w:cstheme="minorBidi"/>
           <w:noProof/>
           <w:color w:val="auto"/>
-          <w:kern w:val="2"/>
-          <w:szCs w:val="24"/>
+          <w:sz w:val="22"/>
+          <w:szCs w:val="22"/>
           <w:lang w:val="hu-HU" w:eastAsia="hu-HU"/>
-          <w14:ligatures w14:val="standardContextual"/>
         </w:rPr>
       </w:pPr>
       <w:r>
@@ -539,10 +538,9 @@
           <w:rFonts w:asciiTheme="minorHAnsi" w:eastAsiaTheme="minorEastAsia" w:hAnsiTheme="minorHAnsi" w:cstheme="minorBidi"/>
           <w:noProof/>
           <w:color w:val="auto"/>
-          <w:kern w:val="2"/>
-          <w:szCs w:val="24"/>
+          <w:sz w:val="22"/>
+          <w:szCs w:val="22"/>
           <w:lang w:val="hu-HU" w:eastAsia="hu-HU"/>
-          <w14:ligatures w14:val="standardContextual"/>
         </w:rPr>
         <w:tab/>
       </w:r>
@@ -568,7 +566,7 @@
         <w:rPr>
           <w:noProof/>
         </w:rPr>
-        <w:instrText xml:space="preserve"> PAGEREF _Toc163671900 \h </w:instrText>
+        <w:instrText xml:space="preserve"> PAGEREF _Toc163726451 \h </w:instrText>
       </w:r>
       <w:r>
         <w:rPr>
@@ -601,10 +599,9 @@
           <w:rFonts w:asciiTheme="minorHAnsi" w:eastAsiaTheme="minorEastAsia" w:hAnsiTheme="minorHAnsi" w:cstheme="minorBidi"/>
           <w:noProof/>
           <w:color w:val="auto"/>
-          <w:kern w:val="2"/>
-          <w:szCs w:val="24"/>
+          <w:sz w:val="22"/>
+          <w:szCs w:val="22"/>
           <w:lang w:val="hu-HU" w:eastAsia="hu-HU"/>
-          <w14:ligatures w14:val="standardContextual"/>
         </w:rPr>
       </w:pPr>
       <w:r>
@@ -618,10 +615,9 @@
           <w:rFonts w:asciiTheme="minorHAnsi" w:eastAsiaTheme="minorEastAsia" w:hAnsiTheme="minorHAnsi" w:cstheme="minorBidi"/>
           <w:noProof/>
           <w:color w:val="auto"/>
-          <w:kern w:val="2"/>
-          <w:szCs w:val="24"/>
+          <w:sz w:val="22"/>
+          <w:szCs w:val="22"/>
           <w:lang w:val="hu-HU" w:eastAsia="hu-HU"/>
-          <w14:ligatures w14:val="standardContextual"/>
         </w:rPr>
         <w:tab/>
       </w:r>
@@ -647,7 +643,7 @@
         <w:rPr>
           <w:noProof/>
         </w:rPr>
-        <w:instrText xml:space="preserve"> PAGEREF _Toc163671901 \h </w:instrText>
+        <w:instrText xml:space="preserve"> PAGEREF _Toc163726452 \h </w:instrText>
       </w:r>
       <w:r>
         <w:rPr>
@@ -677,16 +673,14 @@
       <w:pPr>
         <w:pStyle w:val="TJ2"/>
         <w:tabs>
-          <w:tab w:val="left" w:pos="960"/>
+          <w:tab w:val="left" w:pos="880"/>
           <w:tab w:val="right" w:leader="dot" w:pos="8493"/>
         </w:tabs>
         <w:rPr>
           <w:rFonts w:asciiTheme="minorHAnsi" w:eastAsiaTheme="minorEastAsia" w:hAnsiTheme="minorHAnsi"/>
           <w:noProof/>
-          <w:kern w:val="2"/>
-          <w:szCs w:val="24"/>
+          <w:sz w:val="22"/>
           <w:lang w:eastAsia="hu-HU"/>
-          <w14:ligatures w14:val="standardContextual"/>
         </w:rPr>
       </w:pPr>
       <w:r>
@@ -699,10 +693,8 @@
         <w:rPr>
           <w:rFonts w:asciiTheme="minorHAnsi" w:eastAsiaTheme="minorEastAsia" w:hAnsiTheme="minorHAnsi"/>
           <w:noProof/>
-          <w:kern w:val="2"/>
-          <w:szCs w:val="24"/>
+          <w:sz w:val="22"/>
           <w:lang w:eastAsia="hu-HU"/>
-          <w14:ligatures w14:val="standardContextual"/>
         </w:rPr>
         <w:tab/>
       </w:r>
@@ -728,7 +720,7 @@
         <w:rPr>
           <w:noProof/>
         </w:rPr>
-        <w:instrText xml:space="preserve"> PAGEREF _Toc163671902 \h </w:instrText>
+        <w:instrText xml:space="preserve"> PAGEREF _Toc163726453 \h </w:instrText>
       </w:r>
       <w:r>
         <w:rPr>
@@ -758,16 +750,14 @@
       <w:pPr>
         <w:pStyle w:val="TJ3"/>
         <w:tabs>
-          <w:tab w:val="left" w:pos="1440"/>
+          <w:tab w:val="left" w:pos="1320"/>
           <w:tab w:val="right" w:leader="dot" w:pos="8493"/>
         </w:tabs>
         <w:rPr>
           <w:rFonts w:asciiTheme="minorHAnsi" w:eastAsiaTheme="minorEastAsia" w:hAnsiTheme="minorHAnsi"/>
           <w:noProof/>
-          <w:kern w:val="2"/>
-          <w:szCs w:val="24"/>
+          <w:sz w:val="22"/>
           <w:lang w:eastAsia="hu-HU"/>
-          <w14:ligatures w14:val="standardContextual"/>
         </w:rPr>
       </w:pPr>
       <w:r>
@@ -780,10 +770,8 @@
         <w:rPr>
           <w:rFonts w:asciiTheme="minorHAnsi" w:eastAsiaTheme="minorEastAsia" w:hAnsiTheme="minorHAnsi"/>
           <w:noProof/>
-          <w:kern w:val="2"/>
-          <w:szCs w:val="24"/>
+          <w:sz w:val="22"/>
           <w:lang w:eastAsia="hu-HU"/>
-          <w14:ligatures w14:val="standardContextual"/>
         </w:rPr>
         <w:tab/>
       </w:r>
@@ -809,7 +797,7 @@
         <w:rPr>
           <w:noProof/>
         </w:rPr>
-        <w:instrText xml:space="preserve"> PAGEREF _Toc163671903 \h </w:instrText>
+        <w:instrText xml:space="preserve"> PAGEREF _Toc163726454 \h </w:instrText>
       </w:r>
       <w:r>
         <w:rPr>
@@ -839,16 +827,14 @@
       <w:pPr>
         <w:pStyle w:val="TJ3"/>
         <w:tabs>
-          <w:tab w:val="left" w:pos="1440"/>
+          <w:tab w:val="left" w:pos="1320"/>
           <w:tab w:val="right" w:leader="dot" w:pos="8493"/>
         </w:tabs>
         <w:rPr>
           <w:rFonts w:asciiTheme="minorHAnsi" w:eastAsiaTheme="minorEastAsia" w:hAnsiTheme="minorHAnsi"/>
           <w:noProof/>
-          <w:kern w:val="2"/>
-          <w:szCs w:val="24"/>
+          <w:sz w:val="22"/>
           <w:lang w:eastAsia="hu-HU"/>
-          <w14:ligatures w14:val="standardContextual"/>
         </w:rPr>
       </w:pPr>
       <w:r>
@@ -861,10 +847,8 @@
         <w:rPr>
           <w:rFonts w:asciiTheme="minorHAnsi" w:eastAsiaTheme="minorEastAsia" w:hAnsiTheme="minorHAnsi"/>
           <w:noProof/>
-          <w:kern w:val="2"/>
-          <w:szCs w:val="24"/>
+          <w:sz w:val="22"/>
           <w:lang w:eastAsia="hu-HU"/>
-          <w14:ligatures w14:val="standardContextual"/>
         </w:rPr>
         <w:tab/>
       </w:r>
@@ -890,7 +874,7 @@
         <w:rPr>
           <w:noProof/>
         </w:rPr>
-        <w:instrText xml:space="preserve"> PAGEREF _Toc163671904 \h </w:instrText>
+        <w:instrText xml:space="preserve"> PAGEREF _Toc163726455 \h </w:instrText>
       </w:r>
       <w:r>
         <w:rPr>
@@ -920,16 +904,14 @@
       <w:pPr>
         <w:pStyle w:val="TJ2"/>
         <w:tabs>
-          <w:tab w:val="left" w:pos="960"/>
+          <w:tab w:val="left" w:pos="880"/>
           <w:tab w:val="right" w:leader="dot" w:pos="8493"/>
         </w:tabs>
         <w:rPr>
           <w:rFonts w:asciiTheme="minorHAnsi" w:eastAsiaTheme="minorEastAsia" w:hAnsiTheme="minorHAnsi"/>
           <w:noProof/>
-          <w:kern w:val="2"/>
-          <w:szCs w:val="24"/>
+          <w:sz w:val="22"/>
           <w:lang w:eastAsia="hu-HU"/>
-          <w14:ligatures w14:val="standardContextual"/>
         </w:rPr>
       </w:pPr>
       <w:r>
@@ -942,10 +924,8 @@
         <w:rPr>
           <w:rFonts w:asciiTheme="minorHAnsi" w:eastAsiaTheme="minorEastAsia" w:hAnsiTheme="minorHAnsi"/>
           <w:noProof/>
-          <w:kern w:val="2"/>
-          <w:szCs w:val="24"/>
+          <w:sz w:val="22"/>
           <w:lang w:eastAsia="hu-HU"/>
-          <w14:ligatures w14:val="standardContextual"/>
         </w:rPr>
         <w:tab/>
       </w:r>
@@ -971,7 +951,7 @@
         <w:rPr>
           <w:noProof/>
         </w:rPr>
-        <w:instrText xml:space="preserve"> PAGEREF _Toc163671905 \h </w:instrText>
+        <w:instrText xml:space="preserve"> PAGEREF _Toc163726456 \h </w:instrText>
       </w:r>
       <w:r>
         <w:rPr>
@@ -1001,16 +981,14 @@
       <w:pPr>
         <w:pStyle w:val="TJ3"/>
         <w:tabs>
-          <w:tab w:val="left" w:pos="1440"/>
+          <w:tab w:val="left" w:pos="1320"/>
           <w:tab w:val="right" w:leader="dot" w:pos="8493"/>
         </w:tabs>
         <w:rPr>
           <w:rFonts w:asciiTheme="minorHAnsi" w:eastAsiaTheme="minorEastAsia" w:hAnsiTheme="minorHAnsi"/>
           <w:noProof/>
-          <w:kern w:val="2"/>
-          <w:szCs w:val="24"/>
+          <w:sz w:val="22"/>
           <w:lang w:eastAsia="hu-HU"/>
-          <w14:ligatures w14:val="standardContextual"/>
         </w:rPr>
       </w:pPr>
       <w:r>
@@ -1023,10 +1001,8 @@
         <w:rPr>
           <w:rFonts w:asciiTheme="minorHAnsi" w:eastAsiaTheme="minorEastAsia" w:hAnsiTheme="minorHAnsi"/>
           <w:noProof/>
-          <w:kern w:val="2"/>
-          <w:szCs w:val="24"/>
+          <w:sz w:val="22"/>
           <w:lang w:eastAsia="hu-HU"/>
-          <w14:ligatures w14:val="standardContextual"/>
         </w:rPr>
         <w:tab/>
       </w:r>
@@ -1052,7 +1028,7 @@
         <w:rPr>
           <w:noProof/>
         </w:rPr>
-        <w:instrText xml:space="preserve"> PAGEREF _Toc163671906 \h </w:instrText>
+        <w:instrText xml:space="preserve"> PAGEREF _Toc163726457 \h </w:instrText>
       </w:r>
       <w:r>
         <w:rPr>
@@ -1082,16 +1058,14 @@
       <w:pPr>
         <w:pStyle w:val="TJ3"/>
         <w:tabs>
-          <w:tab w:val="left" w:pos="1440"/>
+          <w:tab w:val="left" w:pos="1320"/>
           <w:tab w:val="right" w:leader="dot" w:pos="8493"/>
         </w:tabs>
         <w:rPr>
           <w:rFonts w:asciiTheme="minorHAnsi" w:eastAsiaTheme="minorEastAsia" w:hAnsiTheme="minorHAnsi"/>
           <w:noProof/>
-          <w:kern w:val="2"/>
-          <w:szCs w:val="24"/>
+          <w:sz w:val="22"/>
           <w:lang w:eastAsia="hu-HU"/>
-          <w14:ligatures w14:val="standardContextual"/>
         </w:rPr>
       </w:pPr>
       <w:r>
@@ -1104,10 +1078,8 @@
         <w:rPr>
           <w:rFonts w:asciiTheme="minorHAnsi" w:eastAsiaTheme="minorEastAsia" w:hAnsiTheme="minorHAnsi"/>
           <w:noProof/>
-          <w:kern w:val="2"/>
-          <w:szCs w:val="24"/>
+          <w:sz w:val="22"/>
           <w:lang w:eastAsia="hu-HU"/>
-          <w14:ligatures w14:val="standardContextual"/>
         </w:rPr>
         <w:tab/>
       </w:r>
@@ -1133,7 +1105,7 @@
         <w:rPr>
           <w:noProof/>
         </w:rPr>
-        <w:instrText xml:space="preserve"> PAGEREF _Toc163671907 \h </w:instrText>
+        <w:instrText xml:space="preserve"> PAGEREF _Toc163726458 \h </w:instrText>
       </w:r>
       <w:r>
         <w:rPr>
@@ -1163,16 +1135,14 @@
       <w:pPr>
         <w:pStyle w:val="TJ2"/>
         <w:tabs>
-          <w:tab w:val="left" w:pos="960"/>
+          <w:tab w:val="left" w:pos="880"/>
           <w:tab w:val="right" w:leader="dot" w:pos="8493"/>
         </w:tabs>
         <w:rPr>
           <w:rFonts w:asciiTheme="minorHAnsi" w:eastAsiaTheme="minorEastAsia" w:hAnsiTheme="minorHAnsi"/>
           <w:noProof/>
-          <w:kern w:val="2"/>
-          <w:szCs w:val="24"/>
+          <w:sz w:val="22"/>
           <w:lang w:eastAsia="hu-HU"/>
-          <w14:ligatures w14:val="standardContextual"/>
         </w:rPr>
       </w:pPr>
       <w:r>
@@ -1185,10 +1155,8 @@
         <w:rPr>
           <w:rFonts w:asciiTheme="minorHAnsi" w:eastAsiaTheme="minorEastAsia" w:hAnsiTheme="minorHAnsi"/>
           <w:noProof/>
-          <w:kern w:val="2"/>
-          <w:szCs w:val="24"/>
+          <w:sz w:val="22"/>
           <w:lang w:eastAsia="hu-HU"/>
-          <w14:ligatures w14:val="standardContextual"/>
         </w:rPr>
         <w:tab/>
       </w:r>
@@ -1214,7 +1182,7 @@
         <w:rPr>
           <w:noProof/>
         </w:rPr>
-        <w:instrText xml:space="preserve"> PAGEREF _Toc163671908 \h </w:instrText>
+        <w:instrText xml:space="preserve"> PAGEREF _Toc163726459 \h </w:instrText>
       </w:r>
       <w:r>
         <w:rPr>
@@ -1244,16 +1212,14 @@
       <w:pPr>
         <w:pStyle w:val="TJ3"/>
         <w:tabs>
-          <w:tab w:val="left" w:pos="1440"/>
+          <w:tab w:val="left" w:pos="1320"/>
           <w:tab w:val="right" w:leader="dot" w:pos="8493"/>
         </w:tabs>
         <w:rPr>
           <w:rFonts w:asciiTheme="minorHAnsi" w:eastAsiaTheme="minorEastAsia" w:hAnsiTheme="minorHAnsi"/>
           <w:noProof/>
-          <w:kern w:val="2"/>
-          <w:szCs w:val="24"/>
+          <w:sz w:val="22"/>
           <w:lang w:eastAsia="hu-HU"/>
-          <w14:ligatures w14:val="standardContextual"/>
         </w:rPr>
       </w:pPr>
       <w:r>
@@ -1266,10 +1232,8 @@
         <w:rPr>
           <w:rFonts w:asciiTheme="minorHAnsi" w:eastAsiaTheme="minorEastAsia" w:hAnsiTheme="minorHAnsi"/>
           <w:noProof/>
-          <w:kern w:val="2"/>
-          <w:szCs w:val="24"/>
+          <w:sz w:val="22"/>
           <w:lang w:eastAsia="hu-HU"/>
-          <w14:ligatures w14:val="standardContextual"/>
         </w:rPr>
         <w:tab/>
       </w:r>
@@ -1295,7 +1259,7 @@
         <w:rPr>
           <w:noProof/>
         </w:rPr>
-        <w:instrText xml:space="preserve"> PAGEREF _Toc163671909 \h </w:instrText>
+        <w:instrText xml:space="preserve"> PAGEREF _Toc163726460 \h </w:instrText>
       </w:r>
       <w:r>
         <w:rPr>
@@ -1325,16 +1289,14 @@
       <w:pPr>
         <w:pStyle w:val="TJ3"/>
         <w:tabs>
-          <w:tab w:val="left" w:pos="1440"/>
+          <w:tab w:val="left" w:pos="1320"/>
           <w:tab w:val="right" w:leader="dot" w:pos="8493"/>
         </w:tabs>
         <w:rPr>
           <w:rFonts w:asciiTheme="minorHAnsi" w:eastAsiaTheme="minorEastAsia" w:hAnsiTheme="minorHAnsi"/>
           <w:noProof/>
-          <w:kern w:val="2"/>
-          <w:szCs w:val="24"/>
+          <w:sz w:val="22"/>
           <w:lang w:eastAsia="hu-HU"/>
-          <w14:ligatures w14:val="standardContextual"/>
         </w:rPr>
       </w:pPr>
       <w:r>
@@ -1347,10 +1309,8 @@
         <w:rPr>
           <w:rFonts w:asciiTheme="minorHAnsi" w:eastAsiaTheme="minorEastAsia" w:hAnsiTheme="minorHAnsi"/>
           <w:noProof/>
-          <w:kern w:val="2"/>
-          <w:szCs w:val="24"/>
+          <w:sz w:val="22"/>
           <w:lang w:eastAsia="hu-HU"/>
-          <w14:ligatures w14:val="standardContextual"/>
         </w:rPr>
         <w:tab/>
       </w:r>
@@ -1358,7 +1318,7 @@
         <w:rPr>
           <w:noProof/>
         </w:rPr>
-        <w:t>Kategóriák</w:t>
+        <w:t>Karakter hozzáadása</w:t>
       </w:r>
       <w:r>
         <w:rPr>
@@ -1376,7 +1336,7 @@
         <w:rPr>
           <w:noProof/>
         </w:rPr>
-        <w:instrText xml:space="preserve"> PAGEREF _Toc163671910 \h </w:instrText>
+        <w:instrText xml:space="preserve"> PAGEREF _Toc163726461 \h </w:instrText>
       </w:r>
       <w:r>
         <w:rPr>
@@ -1406,16 +1366,14 @@
       <w:pPr>
         <w:pStyle w:val="TJ3"/>
         <w:tabs>
-          <w:tab w:val="left" w:pos="1440"/>
+          <w:tab w:val="left" w:pos="1320"/>
           <w:tab w:val="right" w:leader="dot" w:pos="8493"/>
         </w:tabs>
         <w:rPr>
           <w:rFonts w:asciiTheme="minorHAnsi" w:eastAsiaTheme="minorEastAsia" w:hAnsiTheme="minorHAnsi"/>
           <w:noProof/>
-          <w:kern w:val="2"/>
-          <w:szCs w:val="24"/>
+          <w:sz w:val="22"/>
           <w:lang w:eastAsia="hu-HU"/>
-          <w14:ligatures w14:val="standardContextual"/>
         </w:rPr>
       </w:pPr>
       <w:r>
@@ -1428,10 +1386,8 @@
         <w:rPr>
           <w:rFonts w:asciiTheme="minorHAnsi" w:eastAsiaTheme="minorEastAsia" w:hAnsiTheme="minorHAnsi"/>
           <w:noProof/>
-          <w:kern w:val="2"/>
-          <w:szCs w:val="24"/>
+          <w:sz w:val="22"/>
           <w:lang w:eastAsia="hu-HU"/>
-          <w14:ligatures w14:val="standardContextual"/>
         </w:rPr>
         <w:tab/>
       </w:r>
@@ -1439,7 +1395,7 @@
         <w:rPr>
           <w:noProof/>
         </w:rPr>
-        <w:t>Karakter hozzáadása</w:t>
+        <w:t>Karakter módosítás</w:t>
       </w:r>
       <w:r>
         <w:rPr>
@@ -1457,7 +1413,7 @@
         <w:rPr>
           <w:noProof/>
         </w:rPr>
-        <w:instrText xml:space="preserve"> PAGEREF _Toc163671911 \h </w:instrText>
+        <w:instrText xml:space="preserve"> PAGEREF _Toc163726462 \h </w:instrText>
       </w:r>
       <w:r>
         <w:rPr>
@@ -1487,16 +1443,14 @@
       <w:pPr>
         <w:pStyle w:val="TJ3"/>
         <w:tabs>
-          <w:tab w:val="left" w:pos="1440"/>
+          <w:tab w:val="left" w:pos="1320"/>
           <w:tab w:val="right" w:leader="dot" w:pos="8493"/>
         </w:tabs>
         <w:rPr>
           <w:rFonts w:asciiTheme="minorHAnsi" w:eastAsiaTheme="minorEastAsia" w:hAnsiTheme="minorHAnsi"/>
           <w:noProof/>
-          <w:kern w:val="2"/>
-          <w:szCs w:val="24"/>
+          <w:sz w:val="22"/>
           <w:lang w:eastAsia="hu-HU"/>
-          <w14:ligatures w14:val="standardContextual"/>
         </w:rPr>
       </w:pPr>
       <w:r>
@@ -1509,10 +1463,8 @@
         <w:rPr>
           <w:rFonts w:asciiTheme="minorHAnsi" w:eastAsiaTheme="minorEastAsia" w:hAnsiTheme="minorHAnsi"/>
           <w:noProof/>
-          <w:kern w:val="2"/>
-          <w:szCs w:val="24"/>
+          <w:sz w:val="22"/>
           <w:lang w:eastAsia="hu-HU"/>
-          <w14:ligatures w14:val="standardContextual"/>
         </w:rPr>
         <w:tab/>
       </w:r>
@@ -1520,7 +1472,7 @@
         <w:rPr>
           <w:noProof/>
         </w:rPr>
-        <w:t>Karakter módosítás</w:t>
+        <w:t>Kategóriák</w:t>
       </w:r>
       <w:r>
         <w:rPr>
@@ -1538,7 +1490,7 @@
         <w:rPr>
           <w:noProof/>
         </w:rPr>
-        <w:instrText xml:space="preserve"> PAGEREF _Toc163671912 \h </w:instrText>
+        <w:instrText xml:space="preserve"> PAGEREF _Toc163726463 \h </w:instrText>
       </w:r>
       <w:r>
         <w:rPr>
@@ -1568,16 +1520,14 @@
       <w:pPr>
         <w:pStyle w:val="TJ3"/>
         <w:tabs>
-          <w:tab w:val="left" w:pos="1440"/>
+          <w:tab w:val="left" w:pos="1320"/>
           <w:tab w:val="right" w:leader="dot" w:pos="8493"/>
         </w:tabs>
         <w:rPr>
           <w:rFonts w:asciiTheme="minorHAnsi" w:eastAsiaTheme="minorEastAsia" w:hAnsiTheme="minorHAnsi"/>
           <w:noProof/>
-          <w:kern w:val="2"/>
-          <w:szCs w:val="24"/>
+          <w:sz w:val="22"/>
           <w:lang w:eastAsia="hu-HU"/>
-          <w14:ligatures w14:val="standardContextual"/>
         </w:rPr>
       </w:pPr>
       <w:r>
@@ -1590,10 +1540,8 @@
         <w:rPr>
           <w:rFonts w:asciiTheme="minorHAnsi" w:eastAsiaTheme="minorEastAsia" w:hAnsiTheme="minorHAnsi"/>
           <w:noProof/>
-          <w:kern w:val="2"/>
-          <w:szCs w:val="24"/>
+          <w:sz w:val="22"/>
           <w:lang w:eastAsia="hu-HU"/>
-          <w14:ligatures w14:val="standardContextual"/>
         </w:rPr>
         <w:tab/>
       </w:r>
@@ -1619,7 +1567,7 @@
         <w:rPr>
           <w:noProof/>
         </w:rPr>
-        <w:instrText xml:space="preserve"> PAGEREF _Toc163671913 \h </w:instrText>
+        <w:instrText xml:space="preserve"> PAGEREF _Toc163726464 \h </w:instrText>
       </w:r>
       <w:r>
         <w:rPr>
@@ -1636,7 +1584,7 @@
         <w:rPr>
           <w:noProof/>
         </w:rPr>
-        <w:t>15</w:t>
+        <w:t>14</w:t>
       </w:r>
       <w:r>
         <w:rPr>
@@ -1649,16 +1597,14 @@
       <w:pPr>
         <w:pStyle w:val="TJ3"/>
         <w:tabs>
-          <w:tab w:val="left" w:pos="1440"/>
+          <w:tab w:val="left" w:pos="1320"/>
           <w:tab w:val="right" w:leader="dot" w:pos="8493"/>
         </w:tabs>
         <w:rPr>
           <w:rFonts w:asciiTheme="minorHAnsi" w:eastAsiaTheme="minorEastAsia" w:hAnsiTheme="minorHAnsi"/>
           <w:noProof/>
-          <w:kern w:val="2"/>
-          <w:szCs w:val="24"/>
+          <w:sz w:val="22"/>
           <w:lang w:eastAsia="hu-HU"/>
-          <w14:ligatures w14:val="standardContextual"/>
         </w:rPr>
       </w:pPr>
       <w:r>
@@ -1671,10 +1617,8 @@
         <w:rPr>
           <w:rFonts w:asciiTheme="minorHAnsi" w:eastAsiaTheme="minorEastAsia" w:hAnsiTheme="minorHAnsi"/>
           <w:noProof/>
-          <w:kern w:val="2"/>
-          <w:szCs w:val="24"/>
+          <w:sz w:val="22"/>
           <w:lang w:eastAsia="hu-HU"/>
-          <w14:ligatures w14:val="standardContextual"/>
         </w:rPr>
         <w:tab/>
       </w:r>
@@ -1700,7 +1644,7 @@
         <w:rPr>
           <w:noProof/>
         </w:rPr>
-        <w:instrText xml:space="preserve"> PAGEREF _Toc163671914 \h </w:instrText>
+        <w:instrText xml:space="preserve"> PAGEREF _Toc163726465 \h </w:instrText>
       </w:r>
       <w:r>
         <w:rPr>
@@ -1728,15 +1672,91 @@
     </w:p>
     <w:p>
       <w:pPr>
+        <w:pStyle w:val="TJ2"/>
+        <w:tabs>
+          <w:tab w:val="left" w:pos="880"/>
+          <w:tab w:val="right" w:leader="dot" w:pos="8493"/>
+        </w:tabs>
+        <w:rPr>
+          <w:rFonts w:asciiTheme="minorHAnsi" w:eastAsiaTheme="minorEastAsia" w:hAnsiTheme="minorHAnsi"/>
+          <w:noProof/>
+          <w:sz w:val="22"/>
+          <w:lang w:eastAsia="hu-HU"/>
+        </w:rPr>
+      </w:pPr>
+      <w:r>
+        <w:rPr>
+          <w:noProof/>
+        </w:rPr>
+        <w:t>2.4.</w:t>
+      </w:r>
+      <w:r>
+        <w:rPr>
+          <w:rFonts w:asciiTheme="minorHAnsi" w:eastAsiaTheme="minorEastAsia" w:hAnsiTheme="minorHAnsi"/>
+          <w:noProof/>
+          <w:sz w:val="22"/>
+          <w:lang w:eastAsia="hu-HU"/>
+        </w:rPr>
+        <w:tab/>
+      </w:r>
+      <w:r>
+        <w:rPr>
+          <w:noProof/>
+        </w:rPr>
+        <w:t>Profil</w:t>
+      </w:r>
+      <w:r>
+        <w:rPr>
+          <w:noProof/>
+        </w:rPr>
+        <w:tab/>
+      </w:r>
+      <w:r>
+        <w:rPr>
+          <w:noProof/>
+        </w:rPr>
+        <w:fldChar w:fldCharType="begin"/>
+      </w:r>
+      <w:r>
+        <w:rPr>
+          <w:noProof/>
+        </w:rPr>
+        <w:instrText xml:space="preserve"> PAGEREF _Toc163726466 \h </w:instrText>
+      </w:r>
+      <w:r>
+        <w:rPr>
+          <w:noProof/>
+        </w:rPr>
+      </w:r>
+      <w:r>
+        <w:rPr>
+          <w:noProof/>
+        </w:rPr>
+        <w:fldChar w:fldCharType="separate"/>
+      </w:r>
+      <w:r>
+        <w:rPr>
+          <w:noProof/>
+        </w:rPr>
+        <w:t>15</w:t>
+      </w:r>
+      <w:r>
+        <w:rPr>
+          <w:noProof/>
+        </w:rPr>
+        <w:fldChar w:fldCharType="end"/>
+      </w:r>
+    </w:p>
+    <w:p>
+      <w:pPr>
         <w:pStyle w:val="TJ1"/>
         <w:rPr>
           <w:rFonts w:asciiTheme="minorHAnsi" w:eastAsiaTheme="minorEastAsia" w:hAnsiTheme="minorHAnsi" w:cstheme="minorBidi"/>
           <w:noProof/>
           <w:color w:val="auto"/>
-          <w:kern w:val="2"/>
-          <w:szCs w:val="24"/>
+          <w:sz w:val="22"/>
+          <w:szCs w:val="22"/>
           <w:lang w:val="hu-HU" w:eastAsia="hu-HU"/>
-          <w14:ligatures w14:val="standardContextual"/>
         </w:rPr>
       </w:pPr>
       <w:r>
@@ -1750,10 +1770,9 @@
           <w:rFonts w:asciiTheme="minorHAnsi" w:eastAsiaTheme="minorEastAsia" w:hAnsiTheme="minorHAnsi" w:cstheme="minorBidi"/>
           <w:noProof/>
           <w:color w:val="auto"/>
-          <w:kern w:val="2"/>
-          <w:szCs w:val="24"/>
+          <w:sz w:val="22"/>
+          <w:szCs w:val="22"/>
           <w:lang w:val="hu-HU" w:eastAsia="hu-HU"/>
-          <w14:ligatures w14:val="standardContextual"/>
         </w:rPr>
         <w:tab/>
       </w:r>
@@ -1779,7 +1798,7 @@
         <w:rPr>
           <w:noProof/>
         </w:rPr>
-        <w:instrText xml:space="preserve"> PAGEREF _Toc163671915 \h </w:instrText>
+        <w:instrText xml:space="preserve"> PAGEREF _Toc163726467 \h </w:instrText>
       </w:r>
       <w:r>
         <w:rPr>
@@ -1828,6 +1847,8 @@
         </w:rPr>
         <w:br w:type="page"/>
       </w:r>
+      <w:bookmarkStart w:id="0" w:name="_GoBack"/>
+      <w:bookmarkEnd w:id="0"/>
     </w:p>
     <w:p>
       <w:pPr>
@@ -1841,10 +1862,10 @@
           <w:rFonts w:eastAsia="Garamond"/>
         </w:rPr>
       </w:pPr>
-      <w:bookmarkStart w:id="0" w:name="_Toc163551242"/>
-      <w:bookmarkStart w:id="1" w:name="_Toc163551337"/>
-      <w:bookmarkStart w:id="2" w:name="_Toc163553140"/>
-      <w:bookmarkStart w:id="3" w:name="_Toc163671900"/>
+      <w:bookmarkStart w:id="1" w:name="_Toc163551242"/>
+      <w:bookmarkStart w:id="2" w:name="_Toc163551337"/>
+      <w:bookmarkStart w:id="3" w:name="_Toc163553140"/>
+      <w:bookmarkStart w:id="4" w:name="_Toc163726451"/>
       <w:r>
         <w:rPr>
           <w:rFonts w:eastAsia="Garamond"/>
@@ -1852,10 +1873,10 @@
         <w:lastRenderedPageBreak/>
         <w:t>Bevezetés</w:t>
       </w:r>
-      <w:bookmarkEnd w:id="0"/>
       <w:bookmarkEnd w:id="1"/>
       <w:bookmarkEnd w:id="2"/>
       <w:bookmarkEnd w:id="3"/>
+      <w:bookmarkEnd w:id="4"/>
     </w:p>
     <w:p>
       <w:r>
@@ -1887,8 +1908,9 @@
       <w:r>
         <w:t>A Tier List röviden egy olyan lista, amiben rangsorolni tudunk valamilyen elemeket, valamilyen szempontok alapján. A kiválasztott elemeket különböző kategóriákba, szintekbe, azaz „tier”-ekbe sorolhatunk és ezekben általában felül szerepelnek a „jobb”, alul pedig a „rosszabb” elemek. A témát és az abban szereplő elemeket, szinteket mi választjuk, és azt is, hogy mi alapján szeretnénk elrendezni.</w:t>
       </w:r>
-    </w:p>
-    <w:p>
+      <w:r>
+        <w:t xml:space="preserve"> </w:t>
+      </w:r>
       <w:r>
         <w:t>Az én oldalamon a téma adott, az elemek pedig az anime karakterek, de a besorolási szempontok a felhasználó kreativitására van bízva.</w:t>
       </w:r>
@@ -1911,7 +1933,13 @@
         <w:t xml:space="preserve">A közös listák készítése se okoz problémát, mivel minden – a lista oldalán tartózkodó – felhasználó látja az adott pillanatban történő módosításokat, tehát ha egy karakter át lesz helyezve, vagy valamilyen adata szerkesztve lett, akkor arról mindenki </w:t>
       </w:r>
       <w:r>
-        <w:t>tudni fog. Az oldal jogosultságokat lehet társítani a felhasználóknak a listáinkhoz, hogy korlátozzuk vagy bővítsük az elvégezhető műveletek számát.</w:t>
+        <w:t>tudni fog. Az oldal</w:t>
+      </w:r>
+      <w:r>
+        <w:t>on</w:t>
+      </w:r>
+      <w:r>
+        <w:t xml:space="preserve"> jogosultságokat lehet társítani a felhasználóknak a listáinkhoz, hogy korlátozzuk vagy bővítsük az elvégezhető műveletek számát.</w:t>
       </w:r>
       <w:r>
         <w:br w:type="page"/>
@@ -1926,14 +1954,14 @@
         </w:numPr>
         <w:ind w:left="357" w:hanging="357"/>
       </w:pPr>
-      <w:bookmarkStart w:id="4" w:name="_Toc163553141"/>
-      <w:bookmarkStart w:id="5" w:name="_Toc163671901"/>
+      <w:bookmarkStart w:id="5" w:name="_Toc163553141"/>
+      <w:bookmarkStart w:id="6" w:name="_Toc163726452"/>
       <w:r>
         <w:lastRenderedPageBreak/>
         <w:t>Felhasználói dokumentáció</w:t>
       </w:r>
-      <w:bookmarkEnd w:id="4"/>
       <w:bookmarkEnd w:id="5"/>
+      <w:bookmarkEnd w:id="6"/>
     </w:p>
     <w:p>
       <w:r>
@@ -1954,11 +1982,11 @@
         </w:numPr>
         <w:ind w:left="720"/>
       </w:pPr>
-      <w:bookmarkStart w:id="6" w:name="_Toc163671902"/>
+      <w:bookmarkStart w:id="7" w:name="_Toc163726453"/>
       <w:r>
         <w:t>Főoldal</w:t>
       </w:r>
-      <w:bookmarkEnd w:id="6"/>
+      <w:bookmarkEnd w:id="7"/>
     </w:p>
     <w:p>
       <w:r>
@@ -1990,7 +2018,7 @@
             <v:path o:extrusionok="f" gradientshapeok="t" o:connecttype="rect"/>
             <o:lock v:ext="edit" aspectratio="t"/>
           </v:shapetype>
-          <v:shape id="_x0000_i1025" type="#_x0000_t75" style="width:424.5pt;height:239.25pt">
+          <v:shape id="_x0000_i1043" type="#_x0000_t75" style="width:424.5pt;height:239.25pt">
             <v:imagedata r:id="rId8" o:title="főoldal"/>
           </v:shape>
         </w:pict>
@@ -2013,12 +2041,12 @@
         </w:numPr>
         <w:ind w:left="720"/>
       </w:pPr>
-      <w:bookmarkStart w:id="7" w:name="_Toc163671903"/>
+      <w:bookmarkStart w:id="8" w:name="_Toc163726454"/>
       <w:r>
         <w:lastRenderedPageBreak/>
         <w:t>Regisztráció</w:t>
       </w:r>
-      <w:bookmarkEnd w:id="7"/>
+      <w:bookmarkEnd w:id="8"/>
     </w:p>
     <w:p>
       <w:pPr>
@@ -2291,7 +2319,7 @@
       </w:pPr>
       <w:r>
         <w:pict w14:anchorId="5887DF49">
-          <v:shape id="_x0000_i1026" type="#_x0000_t75" style="width:424.5pt;height:239.25pt">
+          <v:shape id="_x0000_i1044" type="#_x0000_t75" style="width:424.5pt;height:239.25pt">
             <v:imagedata r:id="rId9" o:title="főoldal - regisztráció"/>
           </v:shape>
         </w:pict>
@@ -2306,12 +2334,12 @@
         </w:numPr>
         <w:ind w:left="720"/>
       </w:pPr>
-      <w:bookmarkStart w:id="8" w:name="_Toc163671904"/>
+      <w:bookmarkStart w:id="9" w:name="_Toc163726455"/>
       <w:r>
         <w:lastRenderedPageBreak/>
         <w:t>Bejelentkezés</w:t>
       </w:r>
-      <w:bookmarkEnd w:id="8"/>
+      <w:bookmarkEnd w:id="9"/>
     </w:p>
     <w:p>
       <w:r>
@@ -2419,7 +2447,7 @@
       </w:pPr>
       <w:r>
         <w:pict w14:anchorId="6F8DDC57">
-          <v:shape id="_x0000_i1027" type="#_x0000_t75" style="width:424.5pt;height:239.25pt">
+          <v:shape id="_x0000_i1045" type="#_x0000_t75" style="width:424.5pt;height:239.25pt">
             <v:imagedata r:id="rId10" o:title="főoldal - bejelentkezés"/>
           </v:shape>
         </w:pict>
@@ -2434,15 +2462,21 @@
         </w:numPr>
         <w:ind w:left="720"/>
       </w:pPr>
-      <w:bookmarkStart w:id="9" w:name="_Toc163671905"/>
+      <w:bookmarkStart w:id="10" w:name="_Toc163726456"/>
       <w:r>
         <w:t>Listák</w:t>
       </w:r>
-      <w:bookmarkEnd w:id="9"/>
-    </w:p>
-    <w:p>
-      <w:r>
-        <w:t>Ez oldal ad felületet számodra, hogy a listáidat kezeljed, létrehozz újakat, módosítsd azokat vagy akár törölj belőlük. Minden listához külön-külön kapcsolódnak jogosultságok, amiknél felhasználóknak adhatsz engedélyt a kiválasztott lista elérésére.</w:t>
+      <w:bookmarkEnd w:id="10"/>
+    </w:p>
+    <w:p>
+      <w:r>
+        <w:t xml:space="preserve">Ez oldal ad felületet számodra, hogy a listáidat kezeljed, létrehozz újakat, </w:t>
+      </w:r>
+      <w:r>
+        <w:t>módosítsad</w:t>
+      </w:r>
+      <w:r>
+        <w:t xml:space="preserve"> azokat vagy akár törölj belőlük. Minden listához külön-külön kapcsolódnak jogosultságok, amiknél felhasználóknak adhatsz engedélyt a kiválasztott lista elérésére.</w:t>
       </w:r>
     </w:p>
     <w:p>
@@ -2529,11 +2563,11 @@
         </w:numPr>
         <w:ind w:left="720"/>
       </w:pPr>
-      <w:bookmarkStart w:id="10" w:name="_Toc163671906"/>
+      <w:bookmarkStart w:id="11" w:name="_Toc163726457"/>
       <w:r>
         <w:t>Új lista</w:t>
       </w:r>
-      <w:bookmarkEnd w:id="10"/>
+      <w:bookmarkEnd w:id="11"/>
     </w:p>
     <w:p>
       <w:pPr>
@@ -2636,11 +2670,15 @@
       </w:r>
     </w:p>
     <w:p>
-      <w:r>
-        <w:rPr>
-          <w:b/>
-          <w:bCs/>
-          <w:noProof/>
+      <w:pPr>
+        <w:jc w:val="center"/>
+      </w:pPr>
+      <w:r>
+        <w:rPr>
+          <w:b/>
+          <w:bCs/>
+          <w:noProof/>
+          <w:lang w:eastAsia="hu-HU"/>
         </w:rPr>
         <mc:AlternateContent>
           <mc:Choice Requires="wps">
@@ -2709,7 +2747,7 @@
               </wp:inline>
             </w:drawing>
           </mc:Choice>
-          <mc:Fallback>
+          <mc:Fallback xmlns:cx2="http://schemas.microsoft.com/office/drawing/2015/10/21/chartex" xmlns:cx3="http://schemas.microsoft.com/office/drawing/2016/5/9/chartex" xmlns:cx4="http://schemas.microsoft.com/office/drawing/2016/5/10/chartex" xmlns:cx5="http://schemas.microsoft.com/office/drawing/2016/5/11/chartex" xmlns:cx6="http://schemas.microsoft.com/office/drawing/2016/5/12/chartex" xmlns:cx7="http://schemas.microsoft.com/office/drawing/2016/5/13/chartex" xmlns:cx8="http://schemas.microsoft.com/office/drawing/2016/5/14/chartex" xmlns:aink="http://schemas.microsoft.com/office/drawing/2016/ink" xmlns:am3d="http://schemas.microsoft.com/office/drawing/2017/model3d" xmlns:oel="http://schemas.microsoft.com/office/2019/extlst" xmlns:w16cex="http://schemas.microsoft.com/office/word/2018/wordml/cex" xmlns:w16cid="http://schemas.microsoft.com/office/word/2016/wordml/cid" xmlns:w16="http://schemas.microsoft.com/office/word/2018/wordml" xmlns:w16sdtdh="http://schemas.microsoft.com/office/word/2020/wordml/sdtdatahash">
             <w:pict>
               <v:roundrect w14:anchorId="4F11AE6D" id="Téglalap: lekerekített 5" o:spid="_x0000_s1026" style="width:425.15pt;height:182.85pt;visibility:visible;mso-wrap-style:square;mso-left-percent:-10001;mso-top-percent:-10001;mso-position-horizontal:absolute;mso-position-horizontal-relative:char;mso-position-vertical:absolute;mso-position-vertical-relative:line;mso-left-percent:-10001;mso-top-percent:-10001;v-text-anchor:middle" arcsize="3425f" o:gfxdata="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" stroked="f" strokeweight="1pt">
                 <v:fill r:id="rId13" o:title="" recolor="t" rotate="t" type="frame"/>
@@ -2780,11 +2818,11 @@
         </w:numPr>
         <w:ind w:left="720"/>
       </w:pPr>
-      <w:bookmarkStart w:id="11" w:name="_Toc163671907"/>
+      <w:bookmarkStart w:id="12" w:name="_Toc163726458"/>
       <w:r>
         <w:t>Jogosultságok</w:t>
       </w:r>
-      <w:bookmarkEnd w:id="11"/>
+      <w:bookmarkEnd w:id="12"/>
     </w:p>
     <w:p>
       <w:pPr>
@@ -2948,11 +2986,15 @@
       </w:r>
     </w:p>
     <w:p>
-      <w:r>
-        <w:rPr>
-          <w:b/>
-          <w:bCs/>
-          <w:noProof/>
+      <w:pPr>
+        <w:jc w:val="center"/>
+      </w:pPr>
+      <w:r>
+        <w:rPr>
+          <w:b/>
+          <w:bCs/>
+          <w:noProof/>
+          <w:lang w:eastAsia="hu-HU"/>
         </w:rPr>
         <mc:AlternateContent>
           <mc:Choice Requires="wps">
@@ -3021,7 +3063,7 @@
               </wp:inline>
             </w:drawing>
           </mc:Choice>
-          <mc:Fallback>
+          <mc:Fallback xmlns:cx2="http://schemas.microsoft.com/office/drawing/2015/10/21/chartex" xmlns:cx3="http://schemas.microsoft.com/office/drawing/2016/5/9/chartex" xmlns:cx4="http://schemas.microsoft.com/office/drawing/2016/5/10/chartex" xmlns:cx5="http://schemas.microsoft.com/office/drawing/2016/5/11/chartex" xmlns:cx6="http://schemas.microsoft.com/office/drawing/2016/5/12/chartex" xmlns:cx7="http://schemas.microsoft.com/office/drawing/2016/5/13/chartex" xmlns:cx8="http://schemas.microsoft.com/office/drawing/2016/5/14/chartex" xmlns:aink="http://schemas.microsoft.com/office/drawing/2016/ink" xmlns:am3d="http://schemas.microsoft.com/office/drawing/2017/model3d" xmlns:oel="http://schemas.microsoft.com/office/2019/extlst" xmlns:w16cex="http://schemas.microsoft.com/office/word/2018/wordml/cex" xmlns:w16cid="http://schemas.microsoft.com/office/word/2016/wordml/cid" xmlns:w16="http://schemas.microsoft.com/office/word/2018/wordml" xmlns:w16sdtdh="http://schemas.microsoft.com/office/word/2020/wordml/sdtdatahash">
             <w:pict>
               <v:roundrect w14:anchorId="36FF0843" id="Téglalap: lekerekített 5" o:spid="_x0000_s1026" style="width:425.15pt;height:301.6pt;visibility:visible;mso-wrap-style:square;mso-left-percent:-10001;mso-top-percent:-10001;mso-position-horizontal:absolute;mso-position-horizontal-relative:char;mso-position-vertical:absolute;mso-position-vertical-relative:line;mso-left-percent:-10001;mso-top-percent:-10001;v-text-anchor:middle" arcsize="3425f" o:gfxdata="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" stroked="f" strokeweight="1pt">
                 <v:fill r:id="rId15" o:title="" recolor="t" rotate="t" type="frame"/>
@@ -3050,12 +3092,12 @@
         </w:numPr>
         <w:ind w:left="720"/>
       </w:pPr>
-      <w:bookmarkStart w:id="12" w:name="_Toc163671908"/>
+      <w:bookmarkStart w:id="13" w:name="_Toc163726459"/>
       <w:r>
         <w:lastRenderedPageBreak/>
         <w:t>Lista készítő</w:t>
       </w:r>
-      <w:bookmarkEnd w:id="12"/>
+      <w:bookmarkEnd w:id="13"/>
     </w:p>
     <w:p>
       <w:r>
@@ -3125,7 +3167,7 @@
                     <a:blip r:embed="rId16">
                       <a:extLst>
                         <a:ext uri="{96DAC541-7B7A-43D3-8B79-37D633B846F1}">
-                          <asvg:svgBlip xmlns:asvg="http://schemas.microsoft.com/office/drawing/2016/SVG/main" r:embed="rId17"/>
+                          <asvg:svgBlip xmlns="" xmlns:cx2="http://schemas.microsoft.com/office/drawing/2015/10/21/chartex" xmlns:cx3="http://schemas.microsoft.com/office/drawing/2016/5/9/chartex" xmlns:cx4="http://schemas.microsoft.com/office/drawing/2016/5/10/chartex" xmlns:cx5="http://schemas.microsoft.com/office/drawing/2016/5/11/chartex" xmlns:cx6="http://schemas.microsoft.com/office/drawing/2016/5/12/chartex" xmlns:cx7="http://schemas.microsoft.com/office/drawing/2016/5/13/chartex" xmlns:cx8="http://schemas.microsoft.com/office/drawing/2016/5/14/chartex" xmlns:aink="http://schemas.microsoft.com/office/drawing/2016/ink" xmlns:am3d="http://schemas.microsoft.com/office/drawing/2017/model3d" xmlns:o="urn:schemas-microsoft-com:office:office" xmlns:oel="http://schemas.microsoft.com/office/2019/extlst" xmlns:v="urn:schemas-microsoft-com:vml" xmlns:w10="urn:schemas-microsoft-com:office:word" xmlns:w="http://schemas.openxmlformats.org/wordprocessingml/2006/main" xmlns:w16cex="http://schemas.microsoft.com/office/word/2018/wordml/cex" xmlns:w16cid="http://schemas.microsoft.com/office/word/2016/wordml/cid" xmlns:w16="http://schemas.microsoft.com/office/word/2018/wordml" xmlns:w16sdtdh="http://schemas.microsoft.com/office/word/2020/wordml/sdtdatahash" xmlns:asvg="http://schemas.microsoft.com/office/drawing/2016/SVG/main" r:embed="rId17"/>
                         </a:ext>
                       </a:extLst>
                     </a:blip>
@@ -3212,7 +3254,7 @@
                     <a:blip r:embed="rId18">
                       <a:extLst>
                         <a:ext uri="{96DAC541-7B7A-43D3-8B79-37D633B846F1}">
-                          <asvg:svgBlip xmlns:asvg="http://schemas.microsoft.com/office/drawing/2016/SVG/main" r:embed="rId19"/>
+                          <asvg:svgBlip xmlns="" xmlns:cx2="http://schemas.microsoft.com/office/drawing/2015/10/21/chartex" xmlns:cx3="http://schemas.microsoft.com/office/drawing/2016/5/9/chartex" xmlns:cx4="http://schemas.microsoft.com/office/drawing/2016/5/10/chartex" xmlns:cx5="http://schemas.microsoft.com/office/drawing/2016/5/11/chartex" xmlns:cx6="http://schemas.microsoft.com/office/drawing/2016/5/12/chartex" xmlns:cx7="http://schemas.microsoft.com/office/drawing/2016/5/13/chartex" xmlns:cx8="http://schemas.microsoft.com/office/drawing/2016/5/14/chartex" xmlns:aink="http://schemas.microsoft.com/office/drawing/2016/ink" xmlns:am3d="http://schemas.microsoft.com/office/drawing/2017/model3d" xmlns:o="urn:schemas-microsoft-com:office:office" xmlns:oel="http://schemas.microsoft.com/office/2019/extlst" xmlns:v="urn:schemas-microsoft-com:vml" xmlns:w10="urn:schemas-microsoft-com:office:word" xmlns:w="http://schemas.openxmlformats.org/wordprocessingml/2006/main" xmlns:w16cex="http://schemas.microsoft.com/office/word/2018/wordml/cex" xmlns:w16cid="http://schemas.microsoft.com/office/word/2016/wordml/cid" xmlns:w16="http://schemas.microsoft.com/office/word/2018/wordml" xmlns:w16sdtdh="http://schemas.microsoft.com/office/word/2020/wordml/sdtdatahash" xmlns:asvg="http://schemas.microsoft.com/office/drawing/2016/SVG/main" r:embed="rId19"/>
                         </a:ext>
                       </a:extLst>
                     </a:blip>
@@ -3266,6 +3308,9 @@
       </w:r>
     </w:p>
     <w:p>
+      <w:pPr>
+        <w:jc w:val="center"/>
+      </w:pPr>
       <w:r>
         <w:rPr>
           <w:noProof/>
@@ -3333,12 +3378,12 @@
         </w:numPr>
         <w:ind w:left="720"/>
       </w:pPr>
-      <w:bookmarkStart w:id="13" w:name="_Toc163671909"/>
+      <w:bookmarkStart w:id="14" w:name="_Toc163726460"/>
       <w:r>
         <w:lastRenderedPageBreak/>
         <w:t>Karakterek</w:t>
       </w:r>
-      <w:bookmarkEnd w:id="13"/>
+      <w:bookmarkEnd w:id="14"/>
     </w:p>
     <w:p>
       <w:r>
@@ -3395,6 +3440,7 @@
       <w:r>
         <w:rPr>
           <w:noProof/>
+          <w:lang w:eastAsia="hu-HU"/>
         </w:rPr>
         <w:drawing>
           <wp:inline distT="0" distB="0" distL="0" distR="0" wp14:anchorId="1F9C4A73" wp14:editId="163CB4EC">
@@ -3451,6 +3497,7 @@
       <w:r>
         <w:rPr>
           <w:noProof/>
+          <w:lang w:eastAsia="hu-HU"/>
         </w:rPr>
         <w:drawing>
           <wp:inline distT="0" distB="0" distL="0" distR="0" wp14:anchorId="5A826416" wp14:editId="31F56FF7">
@@ -3511,166 +3558,27 @@
         </w:numPr>
         <w:ind w:left="720"/>
       </w:pPr>
-      <w:bookmarkStart w:id="14" w:name="_Toc163671910"/>
-      <w:r>
-        <w:t>Kategóriák</w:t>
-      </w:r>
-      <w:bookmarkEnd w:id="14"/>
-    </w:p>
-    <w:p>
-      <w:r>
-        <w:t>A kategóriák a listádban lévő szintek, amik három fő részből állnak:</w:t>
-      </w:r>
-    </w:p>
-    <w:p>
-      <w:pPr>
-        <w:pStyle w:val="Listaszerbekezds"/>
-        <w:numPr>
-          <w:ilvl w:val="0"/>
-          <w:numId w:val="3"/>
-        </w:numPr>
-        <w:ind w:left="357" w:hanging="357"/>
-      </w:pPr>
-      <w:r>
-        <w:rPr>
-          <w:b/>
-          <w:bCs/>
-        </w:rPr>
-        <w:t>Mozgatás:</w:t>
-      </w:r>
-      <w:r>
-        <w:t xml:space="preserve"> A bal oldali két csíkos sáv segítségével áthúzható a kategória.</w:t>
-      </w:r>
-      <w:r>
-        <w:t xml:space="preserve"> Legalább mozgatási jogosultság kell hozzá, hogy használható legyen.</w:t>
-      </w:r>
-    </w:p>
-    <w:p>
-      <w:pPr>
-        <w:pStyle w:val="Listaszerbekezds"/>
-        <w:numPr>
-          <w:ilvl w:val="0"/>
-          <w:numId w:val="3"/>
-        </w:numPr>
-        <w:ind w:left="357" w:hanging="357"/>
-      </w:pPr>
-      <w:r>
-        <w:rPr>
-          <w:b/>
-          <w:bCs/>
-        </w:rPr>
-        <w:t>Cím:</w:t>
-      </w:r>
-      <w:r>
-        <w:t xml:space="preserve"> Egy négyzet, aminek háttérszíne a kategória színe, rajta pedig a címe.</w:t>
-      </w:r>
-      <w:r>
-        <w:t xml:space="preserve"> A szöveg alkalmazkodik a háttérhez, így az mindig látható és olvasható.</w:t>
-      </w:r>
-    </w:p>
-    <w:p>
-      <w:pPr>
-        <w:pStyle w:val="Listaszerbekezds"/>
-        <w:numPr>
-          <w:ilvl w:val="0"/>
-          <w:numId w:val="3"/>
-        </w:numPr>
-        <w:ind w:left="357" w:hanging="357"/>
-      </w:pPr>
-      <w:r>
-        <w:rPr>
-          <w:b/>
-          <w:bCs/>
-        </w:rPr>
-        <w:t>Karakterek:</w:t>
-      </w:r>
-      <w:r>
-        <w:t xml:space="preserve"> Az összes behúzott karakter itt lesz.</w:t>
-      </w:r>
-      <w:r>
-        <w:t xml:space="preserve"> Mozgatási jogosultság szükséges hozzá.</w:t>
-      </w:r>
-    </w:p>
-    <w:p>
-      <w:pPr>
-        <w:jc w:val="center"/>
-      </w:pPr>
-      <w:r>
-        <w:rPr>
-          <w:noProof/>
-        </w:rPr>
-        <w:drawing>
-          <wp:inline distT="0" distB="0" distL="0" distR="0" wp14:anchorId="0B2E3CD3" wp14:editId="68BBFB45">
-            <wp:extent cx="5391150" cy="904875"/>
-            <wp:effectExtent l="0" t="0" r="0" b="9525"/>
-            <wp:docPr id="880388352" name="Kép 6"/>
-            <wp:cNvGraphicFramePr>
-              <a:graphicFrameLocks xmlns:a="http://schemas.openxmlformats.org/drawingml/2006/main" noChangeAspect="1"/>
-            </wp:cNvGraphicFramePr>
-            <a:graphic xmlns:a="http://schemas.openxmlformats.org/drawingml/2006/main">
-              <a:graphicData uri="http://schemas.openxmlformats.org/drawingml/2006/picture">
-                <pic:pic xmlns:pic="http://schemas.openxmlformats.org/drawingml/2006/picture">
-                  <pic:nvPicPr>
-                    <pic:cNvPr id="0" name="Picture 9"/>
-                    <pic:cNvPicPr>
-                      <a:picLocks noChangeAspect="1" noChangeArrowheads="1"/>
-                    </pic:cNvPicPr>
-                  </pic:nvPicPr>
-                  <pic:blipFill>
-                    <a:blip r:embed="rId23">
-                      <a:extLst>
-                        <a:ext uri="{28A0092B-C50C-407E-A947-70E740481C1C}">
-                          <a14:useLocalDpi xmlns:a14="http://schemas.microsoft.com/office/drawing/2010/main" val="0"/>
-                        </a:ext>
-                      </a:extLst>
-                    </a:blip>
-                    <a:srcRect/>
-                    <a:stretch>
-                      <a:fillRect/>
-                    </a:stretch>
-                  </pic:blipFill>
-                  <pic:spPr bwMode="auto">
-                    <a:xfrm>
-                      <a:off x="0" y="0"/>
-                      <a:ext cx="5391150" cy="904875"/>
-                    </a:xfrm>
-                    <a:prstGeom prst="roundRect">
-                      <a:avLst/>
-                    </a:prstGeom>
-                    <a:noFill/>
-                    <a:ln>
-                      <a:noFill/>
-                    </a:ln>
-                  </pic:spPr>
-                </pic:pic>
-              </a:graphicData>
-            </a:graphic>
-          </wp:inline>
-        </w:drawing>
-      </w:r>
-      <w:r>
-        <w:br w:type="page"/>
-      </w:r>
-    </w:p>
-    <w:p>
-      <w:pPr>
-        <w:pStyle w:val="Cmsor3"/>
-        <w:numPr>
-          <w:ilvl w:val="2"/>
-          <w:numId w:val="2"/>
-        </w:numPr>
-        <w:ind w:left="720"/>
-      </w:pPr>
-      <w:bookmarkStart w:id="15" w:name="_Toc163671911"/>
-      <w:r>
-        <w:lastRenderedPageBreak/>
+      <w:bookmarkStart w:id="15" w:name="_Toc163726461"/>
+      <w:r>
         <w:t>Karakter hozzáadása</w:t>
       </w:r>
       <w:bookmarkEnd w:id="15"/>
     </w:p>
     <w:p>
-      <w:r>
-        <w:t xml:space="preserve">Az üres kategóriában található „+” gombra kattintva tudjuk előhozni az új karakter hozzáadása ablakot. </w:t>
+      <w:pPr>
+        <w:jc w:val="left"/>
+      </w:pPr>
+      <w:r>
+        <w:t>Az üres kategóriában található „+” gombra kattintva tudjuk előhozni az új karakter hozzáadása ablakot.</w:t>
+      </w:r>
+      <w:r>
+        <w:t xml:space="preserve"> </w:t>
+      </w:r>
+      <w:r>
+        <w:t>Jobb felül kereshetünk karakterekre név alapján, amikből választva kitölti a mezőket.</w:t>
+      </w:r>
+      <w:r>
+        <w:t xml:space="preserve"> </w:t>
       </w:r>
       <w:r>
         <w:t>Karakter hozzáadáshoz öt adatot tudunk megadni:</w:t>
@@ -3880,6 +3788,7 @@
     </w:p>
     <w:p>
       <w:r>
+        <w:lastRenderedPageBreak/>
         <w:t>A következők a karakterhez tartozó anime adatai, amik nem kötelező adatok.</w:t>
       </w:r>
     </w:p>
@@ -3991,6 +3900,7 @@
       <w:r>
         <w:t>Nem megfelelő URL formátum!</w:t>
       </w:r>
+      <w:bookmarkStart w:id="16" w:name="_Toc163553142"/>
     </w:p>
     <w:p>
       <w:pPr>
@@ -3998,15 +3908,87 @@
         <w:jc w:val="center"/>
       </w:pPr>
       <w:r>
-        <w:pict w14:anchorId="38342119">
-          <v:shape id="_x0000_i1028" type="#_x0000_t75" style="width:312pt;height:237pt">
-            <v:imagedata r:id="rId24" o:title="lista készítő - karakter hozzáadás"/>
-          </v:shape>
-        </w:pict>
-      </w:r>
-      <w:bookmarkStart w:id="16" w:name="_Toc163553142"/>
-      <w:r>
-        <w:br w:type="page"/>
+        <w:rPr>
+          <w:noProof/>
+          <w:lang w:eastAsia="hu-HU"/>
+        </w:rPr>
+        <mc:AlternateContent>
+          <mc:Choice Requires="wps">
+            <w:drawing>
+              <wp:inline distT="0" distB="0" distL="0" distR="0" wp14:anchorId="3E6EA755" wp14:editId="6CA5EEC9">
+                <wp:extent cx="3963035" cy="3009265"/>
+                <wp:effectExtent l="0" t="0" r="0" b="635"/>
+                <wp:docPr id="1" name="Lekerekített téglalap 1"/>
+                <wp:cNvGraphicFramePr/>
+                <a:graphic xmlns:a="http://schemas.openxmlformats.org/drawingml/2006/main">
+                  <a:graphicData uri="http://schemas.microsoft.com/office/word/2010/wordprocessingShape">
+                    <wps:wsp>
+                      <wps:cNvSpPr/>
+                      <wps:spPr>
+                        <a:xfrm>
+                          <a:off x="0" y="0"/>
+                          <a:ext cx="3963035" cy="3009265"/>
+                        </a:xfrm>
+                        <a:prstGeom prst="roundRect">
+                          <a:avLst>
+                            <a:gd name="adj" fmla="val 5589"/>
+                          </a:avLst>
+                        </a:prstGeom>
+                        <a:blipFill dpi="0" rotWithShape="1">
+                          <a:blip r:embed="rId23">
+                            <a:extLst>
+                              <a:ext uri="{28A0092B-C50C-407E-A947-70E740481C1C}">
+                                <a14:useLocalDpi xmlns:a14="http://schemas.microsoft.com/office/drawing/2010/main" val="0"/>
+                              </a:ext>
+                            </a:extLst>
+                          </a:blip>
+                          <a:srcRect/>
+                          <a:stretch>
+                            <a:fillRect/>
+                          </a:stretch>
+                        </a:blipFill>
+                        <a:ln>
+                          <a:noFill/>
+                        </a:ln>
+                      </wps:spPr>
+                      <wps:style>
+                        <a:lnRef idx="2">
+                          <a:schemeClr val="accent1">
+                            <a:shade val="50000"/>
+                          </a:schemeClr>
+                        </a:lnRef>
+                        <a:fillRef idx="1">
+                          <a:schemeClr val="accent1"/>
+                        </a:fillRef>
+                        <a:effectRef idx="0">
+                          <a:schemeClr val="accent1"/>
+                        </a:effectRef>
+                        <a:fontRef idx="minor">
+                          <a:schemeClr val="lt1"/>
+                        </a:fontRef>
+                      </wps:style>
+                      <wps:bodyPr rot="0" spcFirstLastPara="0" vertOverflow="overflow" horzOverflow="overflow" vert="horz" wrap="square" lIns="91440" tIns="45720" rIns="91440" bIns="45720" numCol="1" spcCol="0" rtlCol="0" fromWordArt="0" anchor="ctr" anchorCtr="0" forceAA="0" compatLnSpc="1">
+                        <a:prstTxWarp prst="textNoShape">
+                          <a:avLst/>
+                        </a:prstTxWarp>
+                        <a:noAutofit/>
+                      </wps:bodyPr>
+                    </wps:wsp>
+                  </a:graphicData>
+                </a:graphic>
+              </wp:inline>
+            </w:drawing>
+          </mc:Choice>
+          <mc:Fallback>
+            <w:pict>
+              <v:roundrect w14:anchorId="1CAD99C1" id="Lekerekített téglalap 1" o:spid="_x0000_s1026" style="width:312.05pt;height:236.95pt;visibility:visible;mso-wrap-style:square;mso-left-percent:-10001;mso-top-percent:-10001;mso-position-horizontal:absolute;mso-position-horizontal-relative:char;mso-position-vertical:absolute;mso-position-vertical-relative:line;mso-left-percent:-10001;mso-top-percent:-10001;v-text-anchor:middle" arcsize="3662f" o:gfxdata="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" stroked="f" strokeweight="1pt">
+                <v:fill r:id="rId25" o:title="" recolor="t" rotate="t" type="frame"/>
+                <v:stroke joinstyle="miter"/>
+                <w10:anchorlock/>
+              </v:roundrect>
+            </w:pict>
+          </mc:Fallback>
+        </mc:AlternateContent>
       </w:r>
     </w:p>
     <w:p>
@@ -4018,16 +4000,45 @@
         </w:numPr>
         <w:ind w:left="720"/>
       </w:pPr>
-      <w:bookmarkStart w:id="17" w:name="_Toc163671912"/>
-      <w:r>
-        <w:lastRenderedPageBreak/>
+      <w:bookmarkStart w:id="17" w:name="_Toc163726462"/>
+      <w:r>
         <w:t>Karakter módosítás</w:t>
       </w:r>
       <w:bookmarkEnd w:id="17"/>
     </w:p>
     <w:p>
       <w:r>
-        <w:t>Leírás…</w:t>
+        <w:t xml:space="preserve">A karakter információknál a jobb alsó sarokban tudjuk elérni a szerkesztést. </w:t>
+      </w:r>
+      <w:r>
+        <w:t xml:space="preserve">Ekkor az adatok módosíthatóvá válnak. A karakter és a hozzá tartozó anime külön módosítható, ezek között jobb alul lehet váltogatni. </w:t>
+      </w:r>
+      <w:r>
+        <w:t xml:space="preserve">Menteni és törölni a bal alsó sarokban található ikonokra kattintva tudunk. </w:t>
+      </w:r>
+      <w:r>
+        <w:t>A karakterünk adatainak módosítása és törlése nem visszavonható.</w:t>
+      </w:r>
+      <w:r>
+        <w:t xml:space="preserve"> </w:t>
+      </w:r>
+      <w:r>
+        <w:t>Ha mégsem szeretnénk módosítani, akkor a jobb felső sarokban található „X”-re kattintva visszatérhetünk az információk megtekintéséhez.</w:t>
+      </w:r>
+      <w:r>
+        <w:t xml:space="preserve"> </w:t>
+      </w:r>
+      <w:r>
+        <w:t xml:space="preserve">Az itt lévő mezők </w:t>
+      </w:r>
+      <w:r>
+        <w:t>megegyeznek</w:t>
+      </w:r>
+      <w:r>
+        <w:t xml:space="preserve"> a hozzáadásnál lévőkkel</w:t>
+      </w:r>
+      <w:r>
+        <w:t>, de itt nem jelenik meg hibaüzenet. A hibás értékeknél egy piros „X” jelenik meg.</w:t>
       </w:r>
     </w:p>
     <w:p>
@@ -4037,6 +4048,7 @@
       <w:r>
         <w:rPr>
           <w:noProof/>
+          <w:lang w:eastAsia="hu-HU"/>
         </w:rPr>
         <w:drawing>
           <wp:inline distT="0" distB="0" distL="0" distR="0" wp14:anchorId="703C6166" wp14:editId="2DAA7325">
@@ -4056,7 +4068,7 @@
                     </pic:cNvPicPr>
                   </pic:nvPicPr>
                   <pic:blipFill>
-                    <a:blip r:embed="rId25">
+                    <a:blip r:embed="rId26">
                       <a:extLst>
                         <a:ext uri="{28A0092B-C50C-407E-A947-70E740481C1C}">
                           <a14:useLocalDpi xmlns:a14="http://schemas.microsoft.com/office/drawing/2010/main" val="0"/>
@@ -4087,8 +4099,6 @@
           </wp:inline>
         </w:drawing>
       </w:r>
-    </w:p>
-    <w:p>
       <w:r>
         <w:br w:type="page"/>
       </w:r>
@@ -4102,16 +4112,19 @@
         </w:numPr>
         <w:ind w:left="720"/>
       </w:pPr>
-      <w:bookmarkStart w:id="18" w:name="_Toc163671913"/>
+      <w:bookmarkStart w:id="18" w:name="_Toc163726463"/>
       <w:r>
         <w:lastRenderedPageBreak/>
-        <w:t>Kategória hozzáadása</w:t>
+        <w:t>Kategóriák</w:t>
       </w:r>
       <w:bookmarkEnd w:id="18"/>
     </w:p>
     <w:p>
       <w:r>
-        <w:t>A kategóriák alatt található „Kategória hozzáadás” gombra kattintva megjelenik az létrehozó ablak, ahol két adatot tudunk megadni:</w:t>
+        <w:t>A kategóriák a listáidban található szintek, amikbe kerülnek a karakterek. Három fő részből áll</w:t>
+      </w:r>
+      <w:r>
+        <w:t>:</w:t>
       </w:r>
     </w:p>
     <w:p>
@@ -4121,64 +4134,17 @@
           <w:ilvl w:val="0"/>
           <w:numId w:val="3"/>
         </w:numPr>
-        <w:spacing w:line="259" w:lineRule="auto"/>
         <w:ind w:left="357" w:hanging="357"/>
-        <w:contextualSpacing w:val="0"/>
-        <w:jc w:val="left"/>
-      </w:pPr>
-      <w:r>
-        <w:rPr>
-          <w:b/>
-          <w:bCs/>
-        </w:rPr>
-        <w:t>Cím</w:t>
-      </w:r>
-      <w:r>
-        <w:rPr>
-          <w:b/>
-          <w:bCs/>
-        </w:rPr>
-        <w:t>:</w:t>
-      </w:r>
-      <w:r>
-        <w:t xml:space="preserve"> </w:t>
-      </w:r>
-      <w:r>
-        <w:t>Kategória címe, ez fog megjelenni a létrejött szinten. Kötelező mező.</w:t>
-      </w:r>
-    </w:p>
-    <w:p>
-      <w:pPr>
-        <w:pStyle w:val="Listaszerbekezds"/>
-        <w:ind w:left="363"/>
-        <w:rPr>
-          <w:b/>
-          <w:bCs/>
-        </w:rPr>
-      </w:pPr>
-      <w:r>
-        <w:rPr>
-          <w:b/>
-          <w:bCs/>
-        </w:rPr>
-        <w:t>Lehetséges hibaüzenetek:</w:t>
-      </w:r>
-    </w:p>
-    <w:p>
-      <w:pPr>
-        <w:pStyle w:val="Listaszerbekezds"/>
-        <w:spacing w:after="0" w:line="240" w:lineRule="auto"/>
-        <w:ind w:left="363"/>
-      </w:pPr>
-      <w:r>
-        <w:rPr>
-          <w:b/>
-          <w:bCs/>
-        </w:rPr>
-        <w:tab/>
-      </w:r>
-      <w:r>
-        <w:t>Üres mező!</w:t>
+      </w:pPr>
+      <w:r>
+        <w:rPr>
+          <w:b/>
+          <w:bCs/>
+        </w:rPr>
+        <w:t>Mozgatás:</w:t>
+      </w:r>
+      <w:r>
+        <w:t xml:space="preserve"> A bal oldali két csíkos sáv segítségével áthúzható a kategória. Legalább mozgatási jogosultság kell hozzá, hogy használható legyen.</w:t>
       </w:r>
     </w:p>
     <w:p>
@@ -4188,79 +4154,53 @@
           <w:ilvl w:val="0"/>
           <w:numId w:val="3"/>
         </w:numPr>
-        <w:spacing w:before="360" w:line="259" w:lineRule="auto"/>
         <w:ind w:left="357" w:hanging="357"/>
-        <w:contextualSpacing w:val="0"/>
-        <w:jc w:val="left"/>
-      </w:pPr>
-      <w:r>
-        <w:rPr>
-          <w:b/>
-          <w:bCs/>
-        </w:rPr>
-        <w:t>Szín</w:t>
-      </w:r>
-      <w:r>
-        <w:rPr>
-          <w:b/>
-          <w:bCs/>
-        </w:rPr>
-        <w:t>:</w:t>
-      </w:r>
-      <w:r>
-        <w:t xml:space="preserve"> </w:t>
-      </w:r>
-      <w:r>
-        <w:t>Kategória színe, tetszés szerint állítható. Szöveg színe alkalmazkodik a háttérhez.</w:t>
-      </w:r>
-    </w:p>
-    <w:p>
-      <w:pPr>
-        <w:spacing w:before="360" w:line="259" w:lineRule="auto"/>
-      </w:pPr>
-      <w:r>
-        <w:t>Az új kategória az összes többi alatt fog megjelenni, ahonnan bármikor áthelyezhetjük.</w:t>
-      </w:r>
-    </w:p>
-    <w:p>
-      <w:pPr>
-        <w:spacing w:before="240"/>
+      </w:pPr>
+      <w:r>
+        <w:rPr>
+          <w:b/>
+          <w:bCs/>
+        </w:rPr>
+        <w:t>Cím:</w:t>
+      </w:r>
+      <w:r>
+        <w:t xml:space="preserve"> Egy négyzet, aminek háttérszíne a kategória színe, rajta pedig a címe. A szöveg alkalmazkodik a háttérhez, így az mindig látható és olvasható.</w:t>
+      </w:r>
+    </w:p>
+    <w:p>
+      <w:pPr>
+        <w:pStyle w:val="Listaszerbekezds"/>
+        <w:numPr>
+          <w:ilvl w:val="0"/>
+          <w:numId w:val="3"/>
+        </w:numPr>
+        <w:ind w:left="357" w:hanging="357"/>
+      </w:pPr>
+      <w:r>
+        <w:rPr>
+          <w:b/>
+          <w:bCs/>
+        </w:rPr>
+        <w:t>Karakterek:</w:t>
+      </w:r>
+      <w:r>
+        <w:t xml:space="preserve"> Az összes behúzott karakter itt lesz. Mozgatási jogosultság szükséges hozzá.</w:t>
+      </w:r>
+    </w:p>
+    <w:p>
+      <w:pPr>
         <w:jc w:val="center"/>
       </w:pPr>
       <w:r>
-        <w:pict w14:anchorId="64A00912">
-          <v:shape id="_x0000_i1029" type="#_x0000_t75" style="width:312pt;height:162pt">
-            <v:imagedata r:id="rId26" o:title="lista készítő - kategória létrehozás"/>
-          </v:shape>
-        </w:pict>
-      </w:r>
-    </w:p>
-    <w:p>
-      <w:pPr>
-        <w:pStyle w:val="Cmsor3"/>
-        <w:numPr>
-          <w:ilvl w:val="2"/>
-          <w:numId w:val="2"/>
-        </w:numPr>
-        <w:ind w:left="720"/>
-      </w:pPr>
-      <w:bookmarkStart w:id="19" w:name="_Toc163671914"/>
-      <w:r>
-        <w:t>Kategória módosítás</w:t>
-      </w:r>
-      <w:bookmarkEnd w:id="19"/>
-    </w:p>
-    <w:p/>
-    <w:p>
-      <w:r>
-        <w:rPr>
-          <w:noProof/>
+        <w:rPr>
+          <w:noProof/>
+          <w:lang w:eastAsia="hu-HU"/>
         </w:rPr>
         <w:drawing>
-          <wp:inline distT="0" distB="0" distL="0" distR="0" wp14:anchorId="7A0D61AA" wp14:editId="1AE6875B">
+          <wp:inline distT="0" distB="0" distL="0" distR="0" wp14:anchorId="70E78C12" wp14:editId="7DF57F4D">
             <wp:extent cx="5391150" cy="904875"/>
             <wp:effectExtent l="0" t="0" r="0" b="9525"/>
-            <wp:docPr id="1933094454" name="Kép 8"/>
+            <wp:docPr id="5" name="Kép 6"/>
             <wp:cNvGraphicFramePr>
               <a:graphicFrameLocks xmlns:a="http://schemas.openxmlformats.org/drawingml/2006/main" noChangeAspect="1"/>
             </wp:cNvGraphicFramePr>
@@ -4268,7 +4208,7 @@
               <a:graphicData uri="http://schemas.openxmlformats.org/drawingml/2006/picture">
                 <pic:pic xmlns:pic="http://schemas.openxmlformats.org/drawingml/2006/picture">
                   <pic:nvPicPr>
-                    <pic:cNvPr id="0" name="Picture 17"/>
+                    <pic:cNvPr id="0" name="Picture 9"/>
                     <pic:cNvPicPr>
                       <a:picLocks noChangeAspect="1" noChangeArrowheads="1"/>
                     </pic:cNvPicPr>
@@ -4307,6 +4247,331 @@
       </w:r>
     </w:p>
     <w:p>
+      <w:pPr>
+        <w:pStyle w:val="Cmsor3"/>
+        <w:numPr>
+          <w:ilvl w:val="2"/>
+          <w:numId w:val="2"/>
+        </w:numPr>
+        <w:ind w:left="720"/>
+      </w:pPr>
+      <w:bookmarkStart w:id="19" w:name="_Toc163726464"/>
+      <w:r>
+        <w:t>Kategória hozzáadása</w:t>
+      </w:r>
+      <w:bookmarkEnd w:id="19"/>
+    </w:p>
+    <w:p>
+      <w:r>
+        <w:t>A kategóriák alatt található „Kategória hozzáadás” gombra kattintva megjelenik az létrehozó ablak, ahol két adatot tudunk megadni:</w:t>
+      </w:r>
+    </w:p>
+    <w:p>
+      <w:pPr>
+        <w:pStyle w:val="Listaszerbekezds"/>
+        <w:numPr>
+          <w:ilvl w:val="0"/>
+          <w:numId w:val="3"/>
+        </w:numPr>
+        <w:spacing w:line="259" w:lineRule="auto"/>
+        <w:ind w:left="357" w:hanging="357"/>
+        <w:contextualSpacing w:val="0"/>
+        <w:jc w:val="left"/>
+      </w:pPr>
+      <w:r>
+        <w:rPr>
+          <w:b/>
+          <w:bCs/>
+        </w:rPr>
+        <w:t>Cím</w:t>
+      </w:r>
+      <w:r>
+        <w:rPr>
+          <w:b/>
+          <w:bCs/>
+        </w:rPr>
+        <w:t>:</w:t>
+      </w:r>
+      <w:r>
+        <w:t xml:space="preserve"> </w:t>
+      </w:r>
+      <w:r>
+        <w:t>Kategória címe, ez fog megjelenni a létrejött szinten. Kötelező mező.</w:t>
+      </w:r>
+    </w:p>
+    <w:p>
+      <w:pPr>
+        <w:pStyle w:val="Listaszerbekezds"/>
+        <w:ind w:left="363"/>
+        <w:rPr>
+          <w:b/>
+          <w:bCs/>
+        </w:rPr>
+      </w:pPr>
+      <w:r>
+        <w:rPr>
+          <w:b/>
+          <w:bCs/>
+        </w:rPr>
+        <w:t>Lehetséges hibaüzenetek:</w:t>
+      </w:r>
+    </w:p>
+    <w:p>
+      <w:pPr>
+        <w:pStyle w:val="Listaszerbekezds"/>
+        <w:spacing w:after="0" w:line="240" w:lineRule="auto"/>
+        <w:ind w:left="363"/>
+      </w:pPr>
+      <w:r>
+        <w:rPr>
+          <w:b/>
+          <w:bCs/>
+        </w:rPr>
+        <w:tab/>
+      </w:r>
+      <w:r>
+        <w:t>Üres mező!</w:t>
+      </w:r>
+    </w:p>
+    <w:p>
+      <w:pPr>
+        <w:pStyle w:val="Listaszerbekezds"/>
+        <w:numPr>
+          <w:ilvl w:val="0"/>
+          <w:numId w:val="3"/>
+        </w:numPr>
+        <w:spacing w:before="360" w:line="259" w:lineRule="auto"/>
+        <w:ind w:left="357" w:hanging="357"/>
+        <w:contextualSpacing w:val="0"/>
+        <w:jc w:val="left"/>
+      </w:pPr>
+      <w:r>
+        <w:rPr>
+          <w:b/>
+          <w:bCs/>
+        </w:rPr>
+        <w:t>Szín</w:t>
+      </w:r>
+      <w:r>
+        <w:rPr>
+          <w:b/>
+          <w:bCs/>
+        </w:rPr>
+        <w:t>:</w:t>
+      </w:r>
+      <w:r>
+        <w:t xml:space="preserve"> </w:t>
+      </w:r>
+      <w:r>
+        <w:t>Kategória színe, tetszés szerint állítható. Szöveg színe alkalmazkodik a háttérhez.</w:t>
+      </w:r>
+    </w:p>
+    <w:p>
+      <w:pPr>
+        <w:spacing w:before="360" w:line="259" w:lineRule="auto"/>
+      </w:pPr>
+      <w:r>
+        <w:t>Az új kategória az összes többi alatt fog megjelenni, ahonnan bármikor áthelyezhetjük.</w:t>
+      </w:r>
+    </w:p>
+    <w:p>
+      <w:pPr>
+        <w:spacing w:before="240" w:after="240" w:line="259" w:lineRule="auto"/>
+        <w:jc w:val="center"/>
+      </w:pPr>
+      <w:r>
+        <w:rPr>
+          <w:noProof/>
+          <w:lang w:eastAsia="hu-HU"/>
+        </w:rPr>
+        <mc:AlternateContent>
+          <mc:Choice Requires="wps">
+            <w:drawing>
+              <wp:inline distT="0" distB="0" distL="0" distR="0" wp14:anchorId="1D8B2B01" wp14:editId="0E17FD6C">
+                <wp:extent cx="3963035" cy="2059200"/>
+                <wp:effectExtent l="0" t="0" r="0" b="0"/>
+                <wp:docPr id="2" name="Lekerekített téglalap 2"/>
+                <wp:cNvGraphicFramePr/>
+                <a:graphic xmlns:a="http://schemas.openxmlformats.org/drawingml/2006/main">
+                  <a:graphicData uri="http://schemas.microsoft.com/office/word/2010/wordprocessingShape">
+                    <wps:wsp>
+                      <wps:cNvSpPr/>
+                      <wps:spPr>
+                        <a:xfrm>
+                          <a:off x="0" y="0"/>
+                          <a:ext cx="3963035" cy="2059200"/>
+                        </a:xfrm>
+                        <a:prstGeom prst="roundRect">
+                          <a:avLst>
+                            <a:gd name="adj" fmla="val 5589"/>
+                          </a:avLst>
+                        </a:prstGeom>
+                        <a:blipFill dpi="0" rotWithShape="1">
+                          <a:blip r:embed="rId28">
+                            <a:extLst>
+                              <a:ext uri="{28A0092B-C50C-407E-A947-70E740481C1C}">
+                                <a14:useLocalDpi xmlns:a14="http://schemas.microsoft.com/office/drawing/2010/main" val="0"/>
+                              </a:ext>
+                            </a:extLst>
+                          </a:blip>
+                          <a:srcRect/>
+                          <a:stretch>
+                            <a:fillRect/>
+                          </a:stretch>
+                        </a:blipFill>
+                        <a:ln>
+                          <a:noFill/>
+                        </a:ln>
+                      </wps:spPr>
+                      <wps:style>
+                        <a:lnRef idx="2">
+                          <a:schemeClr val="accent1">
+                            <a:shade val="50000"/>
+                          </a:schemeClr>
+                        </a:lnRef>
+                        <a:fillRef idx="1">
+                          <a:schemeClr val="accent1"/>
+                        </a:fillRef>
+                        <a:effectRef idx="0">
+                          <a:schemeClr val="accent1"/>
+                        </a:effectRef>
+                        <a:fontRef idx="minor">
+                          <a:schemeClr val="lt1"/>
+                        </a:fontRef>
+                      </wps:style>
+                      <wps:bodyPr rot="0" spcFirstLastPara="0" vertOverflow="overflow" horzOverflow="overflow" vert="horz" wrap="square" lIns="91440" tIns="45720" rIns="91440" bIns="45720" numCol="1" spcCol="0" rtlCol="0" fromWordArt="0" anchor="ctr" anchorCtr="0" forceAA="0" compatLnSpc="1">
+                        <a:prstTxWarp prst="textNoShape">
+                          <a:avLst/>
+                        </a:prstTxWarp>
+                        <a:noAutofit/>
+                      </wps:bodyPr>
+                    </wps:wsp>
+                  </a:graphicData>
+                </a:graphic>
+              </wp:inline>
+            </w:drawing>
+          </mc:Choice>
+          <mc:Fallback>
+            <w:pict>
+              <v:roundrect w14:anchorId="6222FC2A" id="Lekerekített téglalap 2" o:spid="_x0000_s1026" style="width:312.05pt;height:162.15pt;visibility:visible;mso-wrap-style:square;mso-left-percent:-10001;mso-top-percent:-10001;mso-position-horizontal:absolute;mso-position-horizontal-relative:char;mso-position-vertical:absolute;mso-position-vertical-relative:line;mso-left-percent:-10001;mso-top-percent:-10001;v-text-anchor:middle" arcsize="3662f" o:gfxdata="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" stroked="f" strokeweight="1pt">
+                <v:fill r:id="rId29" o:title="" recolor="t" rotate="t" type="frame"/>
+                <v:stroke joinstyle="miter"/>
+                <w10:anchorlock/>
+              </v:roundrect>
+            </w:pict>
+          </mc:Fallback>
+        </mc:AlternateContent>
+      </w:r>
+    </w:p>
+    <w:p>
+      <w:pPr>
+        <w:pStyle w:val="Cmsor3"/>
+        <w:numPr>
+          <w:ilvl w:val="2"/>
+          <w:numId w:val="2"/>
+        </w:numPr>
+        <w:ind w:left="720"/>
+      </w:pPr>
+      <w:bookmarkStart w:id="20" w:name="_Toc163726465"/>
+      <w:r>
+        <w:lastRenderedPageBreak/>
+        <w:t>Kategória módosítás</w:t>
+      </w:r>
+      <w:bookmarkEnd w:id="20"/>
+    </w:p>
+    <w:p>
+      <w:r>
+        <w:t xml:space="preserve">A kategóriára ráhúzva az egerünket megjelenik a szerkesztés ikon a kategória címénél. Erre kattintva tudjuk módosítani a szintünk címét és színét. </w:t>
+      </w:r>
+      <w:r>
+        <w:t>Hiba üzenetek a karakter módosításhoz hasonlóan itt se jelenik meg, egyedüli hiba lehetőség az „Üres mező!”. Menteni a bal alsó sarokban lévő zöld mentés ikonnal, törölni a mellette található piros szemetesre kattintva tudunk. Az „X”-re kattintva a módosítások nem hajtódnak végre, visszaáll az eredeti állapotába.</w:t>
+      </w:r>
+    </w:p>
+    <w:p>
+      <w:r>
+        <w:t>A törlés esetén a benne található összes karakter is elvész, ezért érdemes előtte áthelyezni azokat, amikre később még szükségünk lehet, mivel ez a művelet nem visszavonható.</w:t>
+      </w:r>
+    </w:p>
+    <w:p>
+      <w:pPr>
+        <w:jc w:val="center"/>
+      </w:pPr>
+      <w:r>
+        <w:rPr>
+          <w:noProof/>
+          <w:lang w:eastAsia="hu-HU"/>
+        </w:rPr>
+        <w:drawing>
+          <wp:inline distT="0" distB="0" distL="0" distR="0" wp14:anchorId="7A0D61AA" wp14:editId="1AE6875B">
+            <wp:extent cx="5391150" cy="904875"/>
+            <wp:effectExtent l="0" t="0" r="0" b="9525"/>
+            <wp:docPr id="1933094454" name="Kép 8"/>
+            <wp:cNvGraphicFramePr>
+              <a:graphicFrameLocks xmlns:a="http://schemas.openxmlformats.org/drawingml/2006/main" noChangeAspect="1"/>
+            </wp:cNvGraphicFramePr>
+            <a:graphic xmlns:a="http://schemas.openxmlformats.org/drawingml/2006/main">
+              <a:graphicData uri="http://schemas.openxmlformats.org/drawingml/2006/picture">
+                <pic:pic xmlns:pic="http://schemas.openxmlformats.org/drawingml/2006/picture">
+                  <pic:nvPicPr>
+                    <pic:cNvPr id="0" name="Picture 17"/>
+                    <pic:cNvPicPr>
+                      <a:picLocks noChangeAspect="1" noChangeArrowheads="1"/>
+                    </pic:cNvPicPr>
+                  </pic:nvPicPr>
+                  <pic:blipFill>
+                    <a:blip r:embed="rId30">
+                      <a:extLst>
+                        <a:ext uri="{28A0092B-C50C-407E-A947-70E740481C1C}">
+                          <a14:useLocalDpi xmlns:a14="http://schemas.microsoft.com/office/drawing/2010/main" val="0"/>
+                        </a:ext>
+                      </a:extLst>
+                    </a:blip>
+                    <a:srcRect/>
+                    <a:stretch>
+                      <a:fillRect/>
+                    </a:stretch>
+                  </pic:blipFill>
+                  <pic:spPr bwMode="auto">
+                    <a:xfrm>
+                      <a:off x="0" y="0"/>
+                      <a:ext cx="5391150" cy="904875"/>
+                    </a:xfrm>
+                    <a:prstGeom prst="roundRect">
+                      <a:avLst/>
+                    </a:prstGeom>
+                    <a:noFill/>
+                    <a:ln>
+                      <a:noFill/>
+                    </a:ln>
+                  </pic:spPr>
+                </pic:pic>
+              </a:graphicData>
+            </a:graphic>
+          </wp:inline>
+        </w:drawing>
+      </w:r>
+    </w:p>
+    <w:p>
+      <w:pPr>
+        <w:pStyle w:val="Cmsor2"/>
+        <w:numPr>
+          <w:ilvl w:val="1"/>
+          <w:numId w:val="2"/>
+        </w:numPr>
+        <w:ind w:left="720"/>
+      </w:pPr>
+      <w:bookmarkStart w:id="21" w:name="_Toc163726466"/>
+      <w:r>
+        <w:t>Profil</w:t>
+      </w:r>
+      <w:bookmarkEnd w:id="21"/>
+    </w:p>
+    <w:p>
+      <w:r>
+        <w:t>Profil leírás.</w:t>
+      </w:r>
+    </w:p>
+    <w:p>
       <w:r>
         <w:br w:type="page"/>
       </w:r>
@@ -4320,13 +4585,13 @@
         </w:numPr>
         <w:ind w:left="357" w:hanging="357"/>
       </w:pPr>
-      <w:bookmarkStart w:id="20" w:name="_Toc163671915"/>
+      <w:bookmarkStart w:id="22" w:name="_Toc163726467"/>
       <w:r>
         <w:lastRenderedPageBreak/>
         <w:t>Fejlesztői dokumentáció</w:t>
       </w:r>
       <w:bookmarkEnd w:id="16"/>
-      <w:bookmarkEnd w:id="20"/>
+      <w:bookmarkEnd w:id="22"/>
     </w:p>
     <w:p>
       <w:pPr>
@@ -4352,7 +4617,7 @@
 </file>
 
 <file path=word/endnotes.xml><?xml version="1.0" encoding="utf-8"?>
-<w:endnotes xmlns:wpc="http://schemas.microsoft.com/office/word/2010/wordprocessingCanvas" xmlns:cx="http://schemas.microsoft.com/office/drawing/2014/chartex" xmlns:cx1="http://schemas.microsoft.com/office/drawing/2015/9/8/chartex" xmlns:cx2="http://schemas.microsoft.com/office/drawing/2015/10/21/chartex" xmlns:cx3="http://schemas.microsoft.com/office/drawing/2016/5/9/chartex" xmlns:cx4="http://schemas.microsoft.com/office/drawing/2016/5/10/chartex" xmlns:cx5="http://schemas.microsoft.com/office/drawing/2016/5/11/chartex" xmlns:cx6="http://schemas.microsoft.com/office/drawing/2016/5/12/chartex" xmlns:cx7="http://schemas.microsoft.com/office/drawing/2016/5/13/chartex" xmlns:cx8="http://schemas.microsoft.com/office/drawing/2016/5/14/chartex" xmlns:mc="http://schemas.openxmlformats.org/markup-compatibility/2006" xmlns:aink="http://schemas.microsoft.com/office/drawing/2016/ink" xmlns:am3d="http://schemas.microsoft.com/office/drawing/2017/model3d" xmlns:o="urn:schemas-microsoft-com:office:office" xmlns:oel="http://schemas.microsoft.com/office/2019/extlst" xmlns:r="http://schemas.openxmlformats.org/officeDocument/2006/relationships" xmlns:m="http://schemas.openxmlformats.org/officeDocument/2006/math" xmlns:v="urn:schemas-microsoft-com:vml" xmlns:wp14="http://schemas.microsoft.com/office/word/2010/wordprocessingDrawing" xmlns:wp="http://schemas.openxmlformats.org/drawingml/2006/wordprocessingDrawing" xmlns:w10="urn:schemas-microsoft-com:office:word" xmlns:w="http://schemas.openxmlformats.org/wordprocessingml/2006/main" xmlns:w14="http://schemas.microsoft.com/office/word/2010/wordml" xmlns:w15="http://schemas.microsoft.com/office/word/2012/wordml" xmlns:w16cex="http://schemas.microsoft.com/office/word/2018/wordml/cex" xmlns:w16cid="http://schemas.microsoft.com/office/word/2016/wordml/cid" xmlns:w16="http://schemas.microsoft.com/office/word/2018/wordml" xmlns:w16sdtdh="http://schemas.microsoft.com/office/word/2020/wordml/sdtdatahash" xmlns:w16se="http://schemas.microsoft.com/office/word/2015/wordml/symex" xmlns:wpg="http://schemas.microsoft.com/office/word/2010/wordprocessingGroup" xmlns:wpi="http://schemas.microsoft.com/office/word/2010/wordprocessingInk" xmlns:wne="http://schemas.microsoft.com/office/word/2006/wordml" xmlns:wps="http://schemas.microsoft.com/office/word/2010/wordprocessingShape" mc:Ignorable="w14 w15 w16se w16cid w16 w16cex w16sdtdh wp14">
+<w:endnotes xmlns:wpc="http://schemas.microsoft.com/office/word/2010/wordprocessingCanvas" xmlns:cx="http://schemas.microsoft.com/office/drawing/2014/chartex" xmlns:cx1="http://schemas.microsoft.com/office/drawing/2015/9/8/chartex" xmlns:mc="http://schemas.openxmlformats.org/markup-compatibility/2006" xmlns:o="urn:schemas-microsoft-com:office:office" xmlns:r="http://schemas.openxmlformats.org/officeDocument/2006/relationships" xmlns:m="http://schemas.openxmlformats.org/officeDocument/2006/math" xmlns:v="urn:schemas-microsoft-com:vml" xmlns:wp14="http://schemas.microsoft.com/office/word/2010/wordprocessingDrawing" xmlns:wp="http://schemas.openxmlformats.org/drawingml/2006/wordprocessingDrawing" xmlns:w10="urn:schemas-microsoft-com:office:word" xmlns:w="http://schemas.openxmlformats.org/wordprocessingml/2006/main" xmlns:w14="http://schemas.microsoft.com/office/word/2010/wordml" xmlns:w15="http://schemas.microsoft.com/office/word/2012/wordml" xmlns:w16se="http://schemas.microsoft.com/office/word/2015/wordml/symex" xmlns:wpg="http://schemas.microsoft.com/office/word/2010/wordprocessingGroup" xmlns:wpi="http://schemas.microsoft.com/office/word/2010/wordprocessingInk" xmlns:wne="http://schemas.microsoft.com/office/word/2006/wordml" xmlns:wps="http://schemas.microsoft.com/office/word/2010/wordprocessingShape" mc:Ignorable="w14 w15 w16se wp14">
   <w:endnote w:type="separator" w:id="-1">
     <w:p>
       <w:pPr>
@@ -4377,7 +4642,7 @@
 </file>
 
 <file path=word/footnotes.xml><?xml version="1.0" encoding="utf-8"?>
-<w:footnotes xmlns:wpc="http://schemas.microsoft.com/office/word/2010/wordprocessingCanvas" xmlns:cx="http://schemas.microsoft.com/office/drawing/2014/chartex" xmlns:cx1="http://schemas.microsoft.com/office/drawing/2015/9/8/chartex" xmlns:cx2="http://schemas.microsoft.com/office/drawing/2015/10/21/chartex" xmlns:cx3="http://schemas.microsoft.com/office/drawing/2016/5/9/chartex" xmlns:cx4="http://schemas.microsoft.com/office/drawing/2016/5/10/chartex" xmlns:cx5="http://schemas.microsoft.com/office/drawing/2016/5/11/chartex" xmlns:cx6="http://schemas.microsoft.com/office/drawing/2016/5/12/chartex" xmlns:cx7="http://schemas.microsoft.com/office/drawing/2016/5/13/chartex" xmlns:cx8="http://schemas.microsoft.com/office/drawing/2016/5/14/chartex" xmlns:mc="http://schemas.openxmlformats.org/markup-compatibility/2006" xmlns:aink="http://schemas.microsoft.com/office/drawing/2016/ink" xmlns:am3d="http://schemas.microsoft.com/office/drawing/2017/model3d" xmlns:o="urn:schemas-microsoft-com:office:office" xmlns:oel="http://schemas.microsoft.com/office/2019/extlst" xmlns:r="http://schemas.openxmlformats.org/officeDocument/2006/relationships" xmlns:m="http://schemas.openxmlformats.org/officeDocument/2006/math" xmlns:v="urn:schemas-microsoft-com:vml" xmlns:wp14="http://schemas.microsoft.com/office/word/2010/wordprocessingDrawing" xmlns:wp="http://schemas.openxmlformats.org/drawingml/2006/wordprocessingDrawing" xmlns:w10="urn:schemas-microsoft-com:office:word" xmlns:w="http://schemas.openxmlformats.org/wordprocessingml/2006/main" xmlns:w14="http://schemas.microsoft.com/office/word/2010/wordml" xmlns:w15="http://schemas.microsoft.com/office/word/2012/wordml" xmlns:w16cex="http://schemas.microsoft.com/office/word/2018/wordml/cex" xmlns:w16cid="http://schemas.microsoft.com/office/word/2016/wordml/cid" xmlns:w16="http://schemas.microsoft.com/office/word/2018/wordml" xmlns:w16sdtdh="http://schemas.microsoft.com/office/word/2020/wordml/sdtdatahash" xmlns:w16se="http://schemas.microsoft.com/office/word/2015/wordml/symex" xmlns:wpg="http://schemas.microsoft.com/office/word/2010/wordprocessingGroup" xmlns:wpi="http://schemas.microsoft.com/office/word/2010/wordprocessingInk" xmlns:wne="http://schemas.microsoft.com/office/word/2006/wordml" xmlns:wps="http://schemas.microsoft.com/office/word/2010/wordprocessingShape" mc:Ignorable="w14 w15 w16se w16cid w16 w16cex w16sdtdh wp14">
+<w:footnotes xmlns:wpc="http://schemas.microsoft.com/office/word/2010/wordprocessingCanvas" xmlns:cx="http://schemas.microsoft.com/office/drawing/2014/chartex" xmlns:cx1="http://schemas.microsoft.com/office/drawing/2015/9/8/chartex" xmlns:mc="http://schemas.openxmlformats.org/markup-compatibility/2006" xmlns:o="urn:schemas-microsoft-com:office:office" xmlns:r="http://schemas.openxmlformats.org/officeDocument/2006/relationships" xmlns:m="http://schemas.openxmlformats.org/officeDocument/2006/math" xmlns:v="urn:schemas-microsoft-com:vml" xmlns:wp14="http://schemas.microsoft.com/office/word/2010/wordprocessingDrawing" xmlns:wp="http://schemas.openxmlformats.org/drawingml/2006/wordprocessingDrawing" xmlns:w10="urn:schemas-microsoft-com:office:word" xmlns:w="http://schemas.openxmlformats.org/wordprocessingml/2006/main" xmlns:w14="http://schemas.microsoft.com/office/word/2010/wordml" xmlns:w15="http://schemas.microsoft.com/office/word/2012/wordml" xmlns:w16se="http://schemas.microsoft.com/office/word/2015/wordml/symex" xmlns:wpg="http://schemas.microsoft.com/office/word/2010/wordprocessingGroup" xmlns:wpi="http://schemas.microsoft.com/office/word/2010/wordprocessingInk" xmlns:wne="http://schemas.microsoft.com/office/word/2006/wordml" xmlns:wps="http://schemas.microsoft.com/office/word/2010/wordprocessingShape" mc:Ignorable="w14 w15 w16se wp14">
   <w:footnote w:type="separator" w:id="-1">
     <w:p>
       <w:pPr>
@@ -4402,7 +4667,7 @@
 </file>
 
 <file path=word/numbering.xml><?xml version="1.0" encoding="utf-8"?>
-<w:numbering xmlns:wpc="http://schemas.microsoft.com/office/word/2010/wordprocessingCanvas" xmlns:cx="http://schemas.microsoft.com/office/drawing/2014/chartex" xmlns:cx1="http://schemas.microsoft.com/office/drawing/2015/9/8/chartex" xmlns:cx2="http://schemas.microsoft.com/office/drawing/2015/10/21/chartex" xmlns:cx3="http://schemas.microsoft.com/office/drawing/2016/5/9/chartex" xmlns:cx4="http://schemas.microsoft.com/office/drawing/2016/5/10/chartex" xmlns:cx5="http://schemas.microsoft.com/office/drawing/2016/5/11/chartex" xmlns:cx6="http://schemas.microsoft.com/office/drawing/2016/5/12/chartex" xmlns:cx7="http://schemas.microsoft.com/office/drawing/2016/5/13/chartex" xmlns:cx8="http://schemas.microsoft.com/office/drawing/2016/5/14/chartex" xmlns:mc="http://schemas.openxmlformats.org/markup-compatibility/2006" xmlns:aink="http://schemas.microsoft.com/office/drawing/2016/ink" xmlns:am3d="http://schemas.microsoft.com/office/drawing/2017/model3d" xmlns:o="urn:schemas-microsoft-com:office:office" xmlns:oel="http://schemas.microsoft.com/office/2019/extlst" xmlns:r="http://schemas.openxmlformats.org/officeDocument/2006/relationships" xmlns:m="http://schemas.openxmlformats.org/officeDocument/2006/math" xmlns:v="urn:schemas-microsoft-com:vml" xmlns:wp14="http://schemas.microsoft.com/office/word/2010/wordprocessingDrawing" xmlns:wp="http://schemas.openxmlformats.org/drawingml/2006/wordprocessingDrawing" xmlns:w10="urn:schemas-microsoft-com:office:word" xmlns:w="http://schemas.openxmlformats.org/wordprocessingml/2006/main" xmlns:w14="http://schemas.microsoft.com/office/word/2010/wordml" xmlns:w15="http://schemas.microsoft.com/office/word/2012/wordml" xmlns:w16cex="http://schemas.microsoft.com/office/word/2018/wordml/cex" xmlns:w16cid="http://schemas.microsoft.com/office/word/2016/wordml/cid" xmlns:w16="http://schemas.microsoft.com/office/word/2018/wordml" xmlns:w16sdtdh="http://schemas.microsoft.com/office/word/2020/wordml/sdtdatahash" xmlns:w16se="http://schemas.microsoft.com/office/word/2015/wordml/symex" xmlns:wpg="http://schemas.microsoft.com/office/word/2010/wordprocessingGroup" xmlns:wpi="http://schemas.microsoft.com/office/word/2010/wordprocessingInk" xmlns:wne="http://schemas.microsoft.com/office/word/2006/wordml" xmlns:wps="http://schemas.microsoft.com/office/word/2010/wordprocessingShape" mc:Ignorable="w14 w15 w16se w16cid w16 w16cex w16sdtdh wp14">
+<w:numbering xmlns:wpc="http://schemas.microsoft.com/office/word/2010/wordprocessingCanvas" xmlns:cx="http://schemas.microsoft.com/office/drawing/2014/chartex" xmlns:cx1="http://schemas.microsoft.com/office/drawing/2015/9/8/chartex" xmlns:mc="http://schemas.openxmlformats.org/markup-compatibility/2006" xmlns:o="urn:schemas-microsoft-com:office:office" xmlns:r="http://schemas.openxmlformats.org/officeDocument/2006/relationships" xmlns:m="http://schemas.openxmlformats.org/officeDocument/2006/math" xmlns:v="urn:schemas-microsoft-com:vml" xmlns:wp14="http://schemas.microsoft.com/office/word/2010/wordprocessingDrawing" xmlns:wp="http://schemas.openxmlformats.org/drawingml/2006/wordprocessingDrawing" xmlns:w10="urn:schemas-microsoft-com:office:word" xmlns:w="http://schemas.openxmlformats.org/wordprocessingml/2006/main" xmlns:w14="http://schemas.microsoft.com/office/word/2010/wordml" xmlns:w15="http://schemas.microsoft.com/office/word/2012/wordml" xmlns:w16se="http://schemas.microsoft.com/office/word/2015/wordml/symex" xmlns:wpg="http://schemas.microsoft.com/office/word/2010/wordprocessingGroup" xmlns:wpi="http://schemas.microsoft.com/office/word/2010/wordprocessingInk" xmlns:wne="http://schemas.microsoft.com/office/word/2006/wordml" xmlns:wps="http://schemas.microsoft.com/office/word/2010/wordprocessingShape" mc:Ignorable="w14 w15 w16se wp14">
   <w:abstractNum w:abstractNumId="0" w15:restartNumberingAfterBreak="0">
     <w:nsid w:val="40E66E32"/>
     <w:multiLevelType w:val="multilevel"/>
@@ -4749,20 +5014,20 @@
       </w:rPr>
     </w:lvl>
   </w:abstractNum>
-  <w:num w:numId="1" w16cid:durableId="801272888">
+  <w:num w:numId="1">
     <w:abstractNumId w:val="2"/>
   </w:num>
-  <w:num w:numId="2" w16cid:durableId="431048524">
+  <w:num w:numId="2">
     <w:abstractNumId w:val="0"/>
   </w:num>
-  <w:num w:numId="3" w16cid:durableId="1942836018">
+  <w:num w:numId="3">
     <w:abstractNumId w:val="1"/>
   </w:num>
 </w:numbering>
 </file>
 
 <file path=word/styles.xml><?xml version="1.0" encoding="utf-8"?>
-<w:styles xmlns:mc="http://schemas.openxmlformats.org/markup-compatibility/2006" xmlns:r="http://schemas.openxmlformats.org/officeDocument/2006/relationships" xmlns:w="http://schemas.openxmlformats.org/wordprocessingml/2006/main" xmlns:w14="http://schemas.microsoft.com/office/word/2010/wordml" xmlns:w15="http://schemas.microsoft.com/office/word/2012/wordml" xmlns:w16cex="http://schemas.microsoft.com/office/word/2018/wordml/cex" xmlns:w16cid="http://schemas.microsoft.com/office/word/2016/wordml/cid" xmlns:w16="http://schemas.microsoft.com/office/word/2018/wordml" xmlns:w16sdtdh="http://schemas.microsoft.com/office/word/2020/wordml/sdtdatahash" xmlns:w16se="http://schemas.microsoft.com/office/word/2015/wordml/symex" mc:Ignorable="w14 w15 w16se w16cid w16 w16cex w16sdtdh">
+<w:styles xmlns:mc="http://schemas.openxmlformats.org/markup-compatibility/2006" xmlns:r="http://schemas.openxmlformats.org/officeDocument/2006/relationships" xmlns:w="http://schemas.openxmlformats.org/wordprocessingml/2006/main" xmlns:w14="http://schemas.microsoft.com/office/word/2010/wordml" xmlns:w15="http://schemas.microsoft.com/office/word/2012/wordml" xmlns:w16se="http://schemas.microsoft.com/office/word/2015/wordml/symex" mc:Ignorable="w14 w15 w16se">
   <w:docDefaults>
     <w:rPrDefault>
       <w:rPr>
@@ -4778,7 +5043,7 @@
       </w:pPr>
     </w:pPrDefault>
   </w:docDefaults>
-  <w:latentStyles w:defLockedState="0" w:defUIPriority="99" w:defSemiHidden="0" w:defUnhideWhenUsed="0" w:defQFormat="0" w:count="376">
+  <w:latentStyles w:defLockedState="0" w:defUIPriority="99" w:defSemiHidden="0" w:defUnhideWhenUsed="0" w:defQFormat="0" w:count="371">
     <w:lsdException w:name="Normal" w:uiPriority="0" w:qFormat="1"/>
     <w:lsdException w:name="heading 1" w:uiPriority="9" w:qFormat="1"/>
     <w:lsdException w:name="heading 2" w:semiHidden="1" w:uiPriority="9" w:unhideWhenUsed="1" w:qFormat="1"/>
@@ -5150,18 +5415,14 @@
     <w:lsdException w:name="List Table 5 Dark Accent 6" w:uiPriority="50"/>
     <w:lsdException w:name="List Table 6 Colorful Accent 6" w:uiPriority="51"/>
     <w:lsdException w:name="List Table 7 Colorful Accent 6" w:uiPriority="52"/>
-    <w:lsdException w:name="Mention" w:semiHidden="1" w:unhideWhenUsed="1"/>
-    <w:lsdException w:name="Smart Hyperlink" w:semiHidden="1" w:unhideWhenUsed="1"/>
-    <w:lsdException w:name="Hashtag" w:semiHidden="1" w:unhideWhenUsed="1"/>
-    <w:lsdException w:name="Unresolved Mention" w:semiHidden="1" w:unhideWhenUsed="1"/>
-    <w:lsdException w:name="Smart Link" w:semiHidden="1" w:unhideWhenUsed="1"/>
   </w:latentStyles>
   <w:style w:type="paragraph" w:default="1" w:styleId="Norml">
     <w:name w:val="Normal"/>
     <w:qFormat/>
-    <w:rsid w:val="008B20E4"/>
+    <w:rsid w:val="00344ADB"/>
     <w:pPr>
       <w:spacing w:line="360" w:lineRule="auto"/>
+      <w:jc w:val="both"/>
     </w:pPr>
     <w:rPr>
       <w:rFonts w:ascii="Times New Roman" w:hAnsi="Times New Roman"/>
@@ -5314,7 +5575,6 @@
       <w:spacing w:after="120"/>
       <w:ind w:left="720" w:firstLine="567"/>
       <w:contextualSpacing/>
-      <w:jc w:val="both"/>
     </w:pPr>
     <w:rPr>
       <w:rFonts w:eastAsia="Calibri" w:cstheme="minorHAnsi"/>
@@ -5743,7 +6003,7 @@
 </file>
 
 <file path=customXml/itemProps1.xml><?xml version="1.0" encoding="utf-8"?>
-<ds:datastoreItem xmlns:ds="http://schemas.openxmlformats.org/officeDocument/2006/customXml" ds:itemID="{C79E8A78-2564-414C-9053-FC32539087BD}">
+<ds:datastoreItem xmlns:ds="http://schemas.openxmlformats.org/officeDocument/2006/customXml" ds:itemID="{81989A44-3A5E-421B-A1A4-4721B17896F6}">
   <ds:schemaRefs>
     <ds:schemaRef ds:uri="http://schemas.openxmlformats.org/officeDocument/2006/bibliography"/>
   </ds:schemaRefs>

</xml_diff>

<commit_message>
TL-43 Profil oldal elkezdve
</commit_message>
<xml_diff>
--- a/documents/Szakdolgozat.docx
+++ b/documents/Szakdolgozat.docx
@@ -1,6 +1,6 @@
 
 <file path=word/document.xml><?xml version="1.0" encoding="utf-8"?>
-<w:document xmlns:wpc="http://schemas.microsoft.com/office/word/2010/wordprocessingCanvas" xmlns:cx="http://schemas.microsoft.com/office/drawing/2014/chartex" xmlns:cx1="http://schemas.microsoft.com/office/drawing/2015/9/8/chartex" xmlns:mc="http://schemas.openxmlformats.org/markup-compatibility/2006" xmlns:o="urn:schemas-microsoft-com:office:office" xmlns:r="http://schemas.openxmlformats.org/officeDocument/2006/relationships" xmlns:m="http://schemas.openxmlformats.org/officeDocument/2006/math" xmlns:v="urn:schemas-microsoft-com:vml" xmlns:wp14="http://schemas.microsoft.com/office/word/2010/wordprocessingDrawing" xmlns:wp="http://schemas.openxmlformats.org/drawingml/2006/wordprocessingDrawing" xmlns:w10="urn:schemas-microsoft-com:office:word" xmlns:w="http://schemas.openxmlformats.org/wordprocessingml/2006/main" xmlns:w14="http://schemas.microsoft.com/office/word/2010/wordml" xmlns:w15="http://schemas.microsoft.com/office/word/2012/wordml" xmlns:w16se="http://schemas.microsoft.com/office/word/2015/wordml/symex" xmlns:wpg="http://schemas.microsoft.com/office/word/2010/wordprocessingGroup" xmlns:wpi="http://schemas.microsoft.com/office/word/2010/wordprocessingInk" xmlns:wne="http://schemas.microsoft.com/office/word/2006/wordml" xmlns:wps="http://schemas.microsoft.com/office/word/2010/wordprocessingShape" mc:Ignorable="w14 w15 w16se wp14">
+<w:document xmlns:wpc="http://schemas.microsoft.com/office/word/2010/wordprocessingCanvas" xmlns:cx="http://schemas.microsoft.com/office/drawing/2014/chartex" xmlns:cx1="http://schemas.microsoft.com/office/drawing/2015/9/8/chartex" xmlns:cx2="http://schemas.microsoft.com/office/drawing/2015/10/21/chartex" xmlns:cx3="http://schemas.microsoft.com/office/drawing/2016/5/9/chartex" xmlns:cx4="http://schemas.microsoft.com/office/drawing/2016/5/10/chartex" xmlns:cx5="http://schemas.microsoft.com/office/drawing/2016/5/11/chartex" xmlns:cx6="http://schemas.microsoft.com/office/drawing/2016/5/12/chartex" xmlns:cx7="http://schemas.microsoft.com/office/drawing/2016/5/13/chartex" xmlns:cx8="http://schemas.microsoft.com/office/drawing/2016/5/14/chartex" xmlns:mc="http://schemas.openxmlformats.org/markup-compatibility/2006" xmlns:aink="http://schemas.microsoft.com/office/drawing/2016/ink" xmlns:am3d="http://schemas.microsoft.com/office/drawing/2017/model3d" xmlns:o="urn:schemas-microsoft-com:office:office" xmlns:oel="http://schemas.microsoft.com/office/2019/extlst" xmlns:r="http://schemas.openxmlformats.org/officeDocument/2006/relationships" xmlns:m="http://schemas.openxmlformats.org/officeDocument/2006/math" xmlns:v="urn:schemas-microsoft-com:vml" xmlns:wp14="http://schemas.microsoft.com/office/word/2010/wordprocessingDrawing" xmlns:wp="http://schemas.openxmlformats.org/drawingml/2006/wordprocessingDrawing" xmlns:w10="urn:schemas-microsoft-com:office:word" xmlns:w="http://schemas.openxmlformats.org/wordprocessingml/2006/main" xmlns:w14="http://schemas.microsoft.com/office/word/2010/wordml" xmlns:w15="http://schemas.microsoft.com/office/word/2012/wordml" xmlns:w16cex="http://schemas.microsoft.com/office/word/2018/wordml/cex" xmlns:w16cid="http://schemas.microsoft.com/office/word/2016/wordml/cid" xmlns:w16="http://schemas.microsoft.com/office/word/2018/wordml" xmlns:w16sdtdh="http://schemas.microsoft.com/office/word/2020/wordml/sdtdatahash" xmlns:w16se="http://schemas.microsoft.com/office/word/2015/wordml/symex" xmlns:wpg="http://schemas.microsoft.com/office/word/2010/wordprocessingGroup" xmlns:wpi="http://schemas.microsoft.com/office/word/2010/wordprocessingInk" xmlns:wne="http://schemas.microsoft.com/office/word/2006/wordml" xmlns:wps="http://schemas.microsoft.com/office/word/2010/wordprocessingShape" mc:Ignorable="w14 w15 w16se w16cid w16 w16cex w16sdtdh wp14">
   <w:body>
     <w:p>
       <w:pPr>
@@ -492,9 +492,10 @@
           <w:rFonts w:asciiTheme="minorHAnsi" w:eastAsiaTheme="minorEastAsia" w:hAnsiTheme="minorHAnsi" w:cstheme="minorBidi"/>
           <w:noProof/>
           <w:color w:val="auto"/>
-          <w:sz w:val="22"/>
-          <w:szCs w:val="22"/>
+          <w:kern w:val="2"/>
+          <w:szCs w:val="24"/>
           <w:lang w:val="hu-HU" w:eastAsia="hu-HU"/>
+          <w14:ligatures w14:val="standardContextual"/>
         </w:rPr>
       </w:pPr>
       <w:r>
@@ -538,9 +539,10 @@
           <w:rFonts w:asciiTheme="minorHAnsi" w:eastAsiaTheme="minorEastAsia" w:hAnsiTheme="minorHAnsi" w:cstheme="minorBidi"/>
           <w:noProof/>
           <w:color w:val="auto"/>
-          <w:sz w:val="22"/>
-          <w:szCs w:val="22"/>
+          <w:kern w:val="2"/>
+          <w:szCs w:val="24"/>
           <w:lang w:val="hu-HU" w:eastAsia="hu-HU"/>
+          <w14:ligatures w14:val="standardContextual"/>
         </w:rPr>
         <w:tab/>
       </w:r>
@@ -566,7 +568,7 @@
         <w:rPr>
           <w:noProof/>
         </w:rPr>
-        <w:instrText xml:space="preserve"> PAGEREF _Toc163726451 \h </w:instrText>
+        <w:instrText xml:space="preserve"> PAGEREF _Toc163756787 \h </w:instrText>
       </w:r>
       <w:r>
         <w:rPr>
@@ -599,9 +601,10 @@
           <w:rFonts w:asciiTheme="minorHAnsi" w:eastAsiaTheme="minorEastAsia" w:hAnsiTheme="minorHAnsi" w:cstheme="minorBidi"/>
           <w:noProof/>
           <w:color w:val="auto"/>
-          <w:sz w:val="22"/>
-          <w:szCs w:val="22"/>
+          <w:kern w:val="2"/>
+          <w:szCs w:val="24"/>
           <w:lang w:val="hu-HU" w:eastAsia="hu-HU"/>
+          <w14:ligatures w14:val="standardContextual"/>
         </w:rPr>
       </w:pPr>
       <w:r>
@@ -615,9 +618,10 @@
           <w:rFonts w:asciiTheme="minorHAnsi" w:eastAsiaTheme="minorEastAsia" w:hAnsiTheme="minorHAnsi" w:cstheme="minorBidi"/>
           <w:noProof/>
           <w:color w:val="auto"/>
-          <w:sz w:val="22"/>
-          <w:szCs w:val="22"/>
+          <w:kern w:val="2"/>
+          <w:szCs w:val="24"/>
           <w:lang w:val="hu-HU" w:eastAsia="hu-HU"/>
+          <w14:ligatures w14:val="standardContextual"/>
         </w:rPr>
         <w:tab/>
       </w:r>
@@ -643,7 +647,7 @@
         <w:rPr>
           <w:noProof/>
         </w:rPr>
-        <w:instrText xml:space="preserve"> PAGEREF _Toc163726452 \h </w:instrText>
+        <w:instrText xml:space="preserve"> PAGEREF _Toc163756788 \h </w:instrText>
       </w:r>
       <w:r>
         <w:rPr>
@@ -673,14 +677,16 @@
       <w:pPr>
         <w:pStyle w:val="TJ2"/>
         <w:tabs>
-          <w:tab w:val="left" w:pos="880"/>
+          <w:tab w:val="left" w:pos="960"/>
           <w:tab w:val="right" w:leader="dot" w:pos="8493"/>
         </w:tabs>
         <w:rPr>
           <w:rFonts w:asciiTheme="minorHAnsi" w:eastAsiaTheme="minorEastAsia" w:hAnsiTheme="minorHAnsi"/>
           <w:noProof/>
-          <w:sz w:val="22"/>
+          <w:kern w:val="2"/>
+          <w:szCs w:val="24"/>
           <w:lang w:eastAsia="hu-HU"/>
+          <w14:ligatures w14:val="standardContextual"/>
         </w:rPr>
       </w:pPr>
       <w:r>
@@ -693,8 +699,10 @@
         <w:rPr>
           <w:rFonts w:asciiTheme="minorHAnsi" w:eastAsiaTheme="minorEastAsia" w:hAnsiTheme="minorHAnsi"/>
           <w:noProof/>
-          <w:sz w:val="22"/>
+          <w:kern w:val="2"/>
+          <w:szCs w:val="24"/>
           <w:lang w:eastAsia="hu-HU"/>
+          <w14:ligatures w14:val="standardContextual"/>
         </w:rPr>
         <w:tab/>
       </w:r>
@@ -720,7 +728,7 @@
         <w:rPr>
           <w:noProof/>
         </w:rPr>
-        <w:instrText xml:space="preserve"> PAGEREF _Toc163726453 \h </w:instrText>
+        <w:instrText xml:space="preserve"> PAGEREF _Toc163756789 \h </w:instrText>
       </w:r>
       <w:r>
         <w:rPr>
@@ -750,14 +758,16 @@
       <w:pPr>
         <w:pStyle w:val="TJ3"/>
         <w:tabs>
-          <w:tab w:val="left" w:pos="1320"/>
+          <w:tab w:val="left" w:pos="1440"/>
           <w:tab w:val="right" w:leader="dot" w:pos="8493"/>
         </w:tabs>
         <w:rPr>
           <w:rFonts w:asciiTheme="minorHAnsi" w:eastAsiaTheme="minorEastAsia" w:hAnsiTheme="minorHAnsi"/>
           <w:noProof/>
-          <w:sz w:val="22"/>
+          <w:kern w:val="2"/>
+          <w:szCs w:val="24"/>
           <w:lang w:eastAsia="hu-HU"/>
+          <w14:ligatures w14:val="standardContextual"/>
         </w:rPr>
       </w:pPr>
       <w:r>
@@ -770,8 +780,10 @@
         <w:rPr>
           <w:rFonts w:asciiTheme="minorHAnsi" w:eastAsiaTheme="minorEastAsia" w:hAnsiTheme="minorHAnsi"/>
           <w:noProof/>
-          <w:sz w:val="22"/>
+          <w:kern w:val="2"/>
+          <w:szCs w:val="24"/>
           <w:lang w:eastAsia="hu-HU"/>
+          <w14:ligatures w14:val="standardContextual"/>
         </w:rPr>
         <w:tab/>
       </w:r>
@@ -797,7 +809,7 @@
         <w:rPr>
           <w:noProof/>
         </w:rPr>
-        <w:instrText xml:space="preserve"> PAGEREF _Toc163726454 \h </w:instrText>
+        <w:instrText xml:space="preserve"> PAGEREF _Toc163756790 \h </w:instrText>
       </w:r>
       <w:r>
         <w:rPr>
@@ -827,14 +839,16 @@
       <w:pPr>
         <w:pStyle w:val="TJ3"/>
         <w:tabs>
-          <w:tab w:val="left" w:pos="1320"/>
+          <w:tab w:val="left" w:pos="1440"/>
           <w:tab w:val="right" w:leader="dot" w:pos="8493"/>
         </w:tabs>
         <w:rPr>
           <w:rFonts w:asciiTheme="minorHAnsi" w:eastAsiaTheme="minorEastAsia" w:hAnsiTheme="minorHAnsi"/>
           <w:noProof/>
-          <w:sz w:val="22"/>
+          <w:kern w:val="2"/>
+          <w:szCs w:val="24"/>
           <w:lang w:eastAsia="hu-HU"/>
+          <w14:ligatures w14:val="standardContextual"/>
         </w:rPr>
       </w:pPr>
       <w:r>
@@ -847,8 +861,10 @@
         <w:rPr>
           <w:rFonts w:asciiTheme="minorHAnsi" w:eastAsiaTheme="minorEastAsia" w:hAnsiTheme="minorHAnsi"/>
           <w:noProof/>
-          <w:sz w:val="22"/>
+          <w:kern w:val="2"/>
+          <w:szCs w:val="24"/>
           <w:lang w:eastAsia="hu-HU"/>
+          <w14:ligatures w14:val="standardContextual"/>
         </w:rPr>
         <w:tab/>
       </w:r>
@@ -874,7 +890,7 @@
         <w:rPr>
           <w:noProof/>
         </w:rPr>
-        <w:instrText xml:space="preserve"> PAGEREF _Toc163726455 \h </w:instrText>
+        <w:instrText xml:space="preserve"> PAGEREF _Toc163756791 \h </w:instrText>
       </w:r>
       <w:r>
         <w:rPr>
@@ -904,14 +920,16 @@
       <w:pPr>
         <w:pStyle w:val="TJ2"/>
         <w:tabs>
-          <w:tab w:val="left" w:pos="880"/>
+          <w:tab w:val="left" w:pos="960"/>
           <w:tab w:val="right" w:leader="dot" w:pos="8493"/>
         </w:tabs>
         <w:rPr>
           <w:rFonts w:asciiTheme="minorHAnsi" w:eastAsiaTheme="minorEastAsia" w:hAnsiTheme="minorHAnsi"/>
           <w:noProof/>
-          <w:sz w:val="22"/>
+          <w:kern w:val="2"/>
+          <w:szCs w:val="24"/>
           <w:lang w:eastAsia="hu-HU"/>
+          <w14:ligatures w14:val="standardContextual"/>
         </w:rPr>
       </w:pPr>
       <w:r>
@@ -924,8 +942,10 @@
         <w:rPr>
           <w:rFonts w:asciiTheme="minorHAnsi" w:eastAsiaTheme="minorEastAsia" w:hAnsiTheme="minorHAnsi"/>
           <w:noProof/>
-          <w:sz w:val="22"/>
+          <w:kern w:val="2"/>
+          <w:szCs w:val="24"/>
           <w:lang w:eastAsia="hu-HU"/>
+          <w14:ligatures w14:val="standardContextual"/>
         </w:rPr>
         <w:tab/>
       </w:r>
@@ -951,7 +971,7 @@
         <w:rPr>
           <w:noProof/>
         </w:rPr>
-        <w:instrText xml:space="preserve"> PAGEREF _Toc163726456 \h </w:instrText>
+        <w:instrText xml:space="preserve"> PAGEREF _Toc163756792 \h </w:instrText>
       </w:r>
       <w:r>
         <w:rPr>
@@ -981,14 +1001,16 @@
       <w:pPr>
         <w:pStyle w:val="TJ3"/>
         <w:tabs>
-          <w:tab w:val="left" w:pos="1320"/>
+          <w:tab w:val="left" w:pos="1440"/>
           <w:tab w:val="right" w:leader="dot" w:pos="8493"/>
         </w:tabs>
         <w:rPr>
           <w:rFonts w:asciiTheme="minorHAnsi" w:eastAsiaTheme="minorEastAsia" w:hAnsiTheme="minorHAnsi"/>
           <w:noProof/>
-          <w:sz w:val="22"/>
+          <w:kern w:val="2"/>
+          <w:szCs w:val="24"/>
           <w:lang w:eastAsia="hu-HU"/>
+          <w14:ligatures w14:val="standardContextual"/>
         </w:rPr>
       </w:pPr>
       <w:r>
@@ -1001,8 +1023,10 @@
         <w:rPr>
           <w:rFonts w:asciiTheme="minorHAnsi" w:eastAsiaTheme="minorEastAsia" w:hAnsiTheme="minorHAnsi"/>
           <w:noProof/>
-          <w:sz w:val="22"/>
+          <w:kern w:val="2"/>
+          <w:szCs w:val="24"/>
           <w:lang w:eastAsia="hu-HU"/>
+          <w14:ligatures w14:val="standardContextual"/>
         </w:rPr>
         <w:tab/>
       </w:r>
@@ -1028,7 +1052,7 @@
         <w:rPr>
           <w:noProof/>
         </w:rPr>
-        <w:instrText xml:space="preserve"> PAGEREF _Toc163726457 \h </w:instrText>
+        <w:instrText xml:space="preserve"> PAGEREF _Toc163756793 \h </w:instrText>
       </w:r>
       <w:r>
         <w:rPr>
@@ -1058,14 +1082,16 @@
       <w:pPr>
         <w:pStyle w:val="TJ3"/>
         <w:tabs>
-          <w:tab w:val="left" w:pos="1320"/>
+          <w:tab w:val="left" w:pos="1440"/>
           <w:tab w:val="right" w:leader="dot" w:pos="8493"/>
         </w:tabs>
         <w:rPr>
           <w:rFonts w:asciiTheme="minorHAnsi" w:eastAsiaTheme="minorEastAsia" w:hAnsiTheme="minorHAnsi"/>
           <w:noProof/>
-          <w:sz w:val="22"/>
+          <w:kern w:val="2"/>
+          <w:szCs w:val="24"/>
           <w:lang w:eastAsia="hu-HU"/>
+          <w14:ligatures w14:val="standardContextual"/>
         </w:rPr>
       </w:pPr>
       <w:r>
@@ -1078,8 +1104,10 @@
         <w:rPr>
           <w:rFonts w:asciiTheme="minorHAnsi" w:eastAsiaTheme="minorEastAsia" w:hAnsiTheme="minorHAnsi"/>
           <w:noProof/>
-          <w:sz w:val="22"/>
+          <w:kern w:val="2"/>
+          <w:szCs w:val="24"/>
           <w:lang w:eastAsia="hu-HU"/>
+          <w14:ligatures w14:val="standardContextual"/>
         </w:rPr>
         <w:tab/>
       </w:r>
@@ -1105,7 +1133,7 @@
         <w:rPr>
           <w:noProof/>
         </w:rPr>
-        <w:instrText xml:space="preserve"> PAGEREF _Toc163726458 \h </w:instrText>
+        <w:instrText xml:space="preserve"> PAGEREF _Toc163756794 \h </w:instrText>
       </w:r>
       <w:r>
         <w:rPr>
@@ -1135,14 +1163,16 @@
       <w:pPr>
         <w:pStyle w:val="TJ2"/>
         <w:tabs>
-          <w:tab w:val="left" w:pos="880"/>
+          <w:tab w:val="left" w:pos="960"/>
           <w:tab w:val="right" w:leader="dot" w:pos="8493"/>
         </w:tabs>
         <w:rPr>
           <w:rFonts w:asciiTheme="minorHAnsi" w:eastAsiaTheme="minorEastAsia" w:hAnsiTheme="minorHAnsi"/>
           <w:noProof/>
-          <w:sz w:val="22"/>
+          <w:kern w:val="2"/>
+          <w:szCs w:val="24"/>
           <w:lang w:eastAsia="hu-HU"/>
+          <w14:ligatures w14:val="standardContextual"/>
         </w:rPr>
       </w:pPr>
       <w:r>
@@ -1155,8 +1185,10 @@
         <w:rPr>
           <w:rFonts w:asciiTheme="minorHAnsi" w:eastAsiaTheme="minorEastAsia" w:hAnsiTheme="minorHAnsi"/>
           <w:noProof/>
-          <w:sz w:val="22"/>
+          <w:kern w:val="2"/>
+          <w:szCs w:val="24"/>
           <w:lang w:eastAsia="hu-HU"/>
+          <w14:ligatures w14:val="standardContextual"/>
         </w:rPr>
         <w:tab/>
       </w:r>
@@ -1182,7 +1214,7 @@
         <w:rPr>
           <w:noProof/>
         </w:rPr>
-        <w:instrText xml:space="preserve"> PAGEREF _Toc163726459 \h </w:instrText>
+        <w:instrText xml:space="preserve"> PAGEREF _Toc163756795 \h </w:instrText>
       </w:r>
       <w:r>
         <w:rPr>
@@ -1212,14 +1244,16 @@
       <w:pPr>
         <w:pStyle w:val="TJ3"/>
         <w:tabs>
-          <w:tab w:val="left" w:pos="1320"/>
+          <w:tab w:val="left" w:pos="1440"/>
           <w:tab w:val="right" w:leader="dot" w:pos="8493"/>
         </w:tabs>
         <w:rPr>
           <w:rFonts w:asciiTheme="minorHAnsi" w:eastAsiaTheme="minorEastAsia" w:hAnsiTheme="minorHAnsi"/>
           <w:noProof/>
-          <w:sz w:val="22"/>
+          <w:kern w:val="2"/>
+          <w:szCs w:val="24"/>
           <w:lang w:eastAsia="hu-HU"/>
+          <w14:ligatures w14:val="standardContextual"/>
         </w:rPr>
       </w:pPr>
       <w:r>
@@ -1232,8 +1266,10 @@
         <w:rPr>
           <w:rFonts w:asciiTheme="minorHAnsi" w:eastAsiaTheme="minorEastAsia" w:hAnsiTheme="minorHAnsi"/>
           <w:noProof/>
-          <w:sz w:val="22"/>
+          <w:kern w:val="2"/>
+          <w:szCs w:val="24"/>
           <w:lang w:eastAsia="hu-HU"/>
+          <w14:ligatures w14:val="standardContextual"/>
         </w:rPr>
         <w:tab/>
       </w:r>
@@ -1259,7 +1295,7 @@
         <w:rPr>
           <w:noProof/>
         </w:rPr>
-        <w:instrText xml:space="preserve"> PAGEREF _Toc163726460 \h </w:instrText>
+        <w:instrText xml:space="preserve"> PAGEREF _Toc163756796 \h </w:instrText>
       </w:r>
       <w:r>
         <w:rPr>
@@ -1289,14 +1325,16 @@
       <w:pPr>
         <w:pStyle w:val="TJ3"/>
         <w:tabs>
-          <w:tab w:val="left" w:pos="1320"/>
+          <w:tab w:val="left" w:pos="1440"/>
           <w:tab w:val="right" w:leader="dot" w:pos="8493"/>
         </w:tabs>
         <w:rPr>
           <w:rFonts w:asciiTheme="minorHAnsi" w:eastAsiaTheme="minorEastAsia" w:hAnsiTheme="minorHAnsi"/>
           <w:noProof/>
-          <w:sz w:val="22"/>
+          <w:kern w:val="2"/>
+          <w:szCs w:val="24"/>
           <w:lang w:eastAsia="hu-HU"/>
+          <w14:ligatures w14:val="standardContextual"/>
         </w:rPr>
       </w:pPr>
       <w:r>
@@ -1309,8 +1347,10 @@
         <w:rPr>
           <w:rFonts w:asciiTheme="minorHAnsi" w:eastAsiaTheme="minorEastAsia" w:hAnsiTheme="minorHAnsi"/>
           <w:noProof/>
-          <w:sz w:val="22"/>
+          <w:kern w:val="2"/>
+          <w:szCs w:val="24"/>
           <w:lang w:eastAsia="hu-HU"/>
+          <w14:ligatures w14:val="standardContextual"/>
         </w:rPr>
         <w:tab/>
       </w:r>
@@ -1336,7 +1376,7 @@
         <w:rPr>
           <w:noProof/>
         </w:rPr>
-        <w:instrText xml:space="preserve"> PAGEREF _Toc163726461 \h </w:instrText>
+        <w:instrText xml:space="preserve"> PAGEREF _Toc163756797 \h </w:instrText>
       </w:r>
       <w:r>
         <w:rPr>
@@ -1366,14 +1406,16 @@
       <w:pPr>
         <w:pStyle w:val="TJ3"/>
         <w:tabs>
-          <w:tab w:val="left" w:pos="1320"/>
+          <w:tab w:val="left" w:pos="1440"/>
           <w:tab w:val="right" w:leader="dot" w:pos="8493"/>
         </w:tabs>
         <w:rPr>
           <w:rFonts w:asciiTheme="minorHAnsi" w:eastAsiaTheme="minorEastAsia" w:hAnsiTheme="minorHAnsi"/>
           <w:noProof/>
-          <w:sz w:val="22"/>
+          <w:kern w:val="2"/>
+          <w:szCs w:val="24"/>
           <w:lang w:eastAsia="hu-HU"/>
+          <w14:ligatures w14:val="standardContextual"/>
         </w:rPr>
       </w:pPr>
       <w:r>
@@ -1386,8 +1428,10 @@
         <w:rPr>
           <w:rFonts w:asciiTheme="minorHAnsi" w:eastAsiaTheme="minorEastAsia" w:hAnsiTheme="minorHAnsi"/>
           <w:noProof/>
-          <w:sz w:val="22"/>
+          <w:kern w:val="2"/>
+          <w:szCs w:val="24"/>
           <w:lang w:eastAsia="hu-HU"/>
+          <w14:ligatures w14:val="standardContextual"/>
         </w:rPr>
         <w:tab/>
       </w:r>
@@ -1413,7 +1457,7 @@
         <w:rPr>
           <w:noProof/>
         </w:rPr>
-        <w:instrText xml:space="preserve"> PAGEREF _Toc163726462 \h </w:instrText>
+        <w:instrText xml:space="preserve"> PAGEREF _Toc163756798 \h </w:instrText>
       </w:r>
       <w:r>
         <w:rPr>
@@ -1443,14 +1487,16 @@
       <w:pPr>
         <w:pStyle w:val="TJ3"/>
         <w:tabs>
-          <w:tab w:val="left" w:pos="1320"/>
+          <w:tab w:val="left" w:pos="1440"/>
           <w:tab w:val="right" w:leader="dot" w:pos="8493"/>
         </w:tabs>
         <w:rPr>
           <w:rFonts w:asciiTheme="minorHAnsi" w:eastAsiaTheme="minorEastAsia" w:hAnsiTheme="minorHAnsi"/>
           <w:noProof/>
-          <w:sz w:val="22"/>
+          <w:kern w:val="2"/>
+          <w:szCs w:val="24"/>
           <w:lang w:eastAsia="hu-HU"/>
+          <w14:ligatures w14:val="standardContextual"/>
         </w:rPr>
       </w:pPr>
       <w:r>
@@ -1463,8 +1509,10 @@
         <w:rPr>
           <w:rFonts w:asciiTheme="minorHAnsi" w:eastAsiaTheme="minorEastAsia" w:hAnsiTheme="minorHAnsi"/>
           <w:noProof/>
-          <w:sz w:val="22"/>
+          <w:kern w:val="2"/>
+          <w:szCs w:val="24"/>
           <w:lang w:eastAsia="hu-HU"/>
+          <w14:ligatures w14:val="standardContextual"/>
         </w:rPr>
         <w:tab/>
       </w:r>
@@ -1490,7 +1538,7 @@
         <w:rPr>
           <w:noProof/>
         </w:rPr>
-        <w:instrText xml:space="preserve"> PAGEREF _Toc163726463 \h </w:instrText>
+        <w:instrText xml:space="preserve"> PAGEREF _Toc163756799 \h </w:instrText>
       </w:r>
       <w:r>
         <w:rPr>
@@ -1520,14 +1568,16 @@
       <w:pPr>
         <w:pStyle w:val="TJ3"/>
         <w:tabs>
-          <w:tab w:val="left" w:pos="1320"/>
+          <w:tab w:val="left" w:pos="1440"/>
           <w:tab w:val="right" w:leader="dot" w:pos="8493"/>
         </w:tabs>
         <w:rPr>
           <w:rFonts w:asciiTheme="minorHAnsi" w:eastAsiaTheme="minorEastAsia" w:hAnsiTheme="minorHAnsi"/>
           <w:noProof/>
-          <w:sz w:val="22"/>
+          <w:kern w:val="2"/>
+          <w:szCs w:val="24"/>
           <w:lang w:eastAsia="hu-HU"/>
+          <w14:ligatures w14:val="standardContextual"/>
         </w:rPr>
       </w:pPr>
       <w:r>
@@ -1540,8 +1590,10 @@
         <w:rPr>
           <w:rFonts w:asciiTheme="minorHAnsi" w:eastAsiaTheme="minorEastAsia" w:hAnsiTheme="minorHAnsi"/>
           <w:noProof/>
-          <w:sz w:val="22"/>
+          <w:kern w:val="2"/>
+          <w:szCs w:val="24"/>
           <w:lang w:eastAsia="hu-HU"/>
+          <w14:ligatures w14:val="standardContextual"/>
         </w:rPr>
         <w:tab/>
       </w:r>
@@ -1567,7 +1619,7 @@
         <w:rPr>
           <w:noProof/>
         </w:rPr>
-        <w:instrText xml:space="preserve"> PAGEREF _Toc163726464 \h </w:instrText>
+        <w:instrText xml:space="preserve"> PAGEREF _Toc163756800 \h </w:instrText>
       </w:r>
       <w:r>
         <w:rPr>
@@ -1597,14 +1649,16 @@
       <w:pPr>
         <w:pStyle w:val="TJ3"/>
         <w:tabs>
-          <w:tab w:val="left" w:pos="1320"/>
+          <w:tab w:val="left" w:pos="1440"/>
           <w:tab w:val="right" w:leader="dot" w:pos="8493"/>
         </w:tabs>
         <w:rPr>
           <w:rFonts w:asciiTheme="minorHAnsi" w:eastAsiaTheme="minorEastAsia" w:hAnsiTheme="minorHAnsi"/>
           <w:noProof/>
-          <w:sz w:val="22"/>
+          <w:kern w:val="2"/>
+          <w:szCs w:val="24"/>
           <w:lang w:eastAsia="hu-HU"/>
+          <w14:ligatures w14:val="standardContextual"/>
         </w:rPr>
       </w:pPr>
       <w:r>
@@ -1617,8 +1671,10 @@
         <w:rPr>
           <w:rFonts w:asciiTheme="minorHAnsi" w:eastAsiaTheme="minorEastAsia" w:hAnsiTheme="minorHAnsi"/>
           <w:noProof/>
-          <w:sz w:val="22"/>
+          <w:kern w:val="2"/>
+          <w:szCs w:val="24"/>
           <w:lang w:eastAsia="hu-HU"/>
+          <w14:ligatures w14:val="standardContextual"/>
         </w:rPr>
         <w:tab/>
       </w:r>
@@ -1644,7 +1700,7 @@
         <w:rPr>
           <w:noProof/>
         </w:rPr>
-        <w:instrText xml:space="preserve"> PAGEREF _Toc163726465 \h </w:instrText>
+        <w:instrText xml:space="preserve"> PAGEREF _Toc163756801 \h </w:instrText>
       </w:r>
       <w:r>
         <w:rPr>
@@ -1674,14 +1730,16 @@
       <w:pPr>
         <w:pStyle w:val="TJ2"/>
         <w:tabs>
-          <w:tab w:val="left" w:pos="880"/>
+          <w:tab w:val="left" w:pos="960"/>
           <w:tab w:val="right" w:leader="dot" w:pos="8493"/>
         </w:tabs>
         <w:rPr>
           <w:rFonts w:asciiTheme="minorHAnsi" w:eastAsiaTheme="minorEastAsia" w:hAnsiTheme="minorHAnsi"/>
           <w:noProof/>
-          <w:sz w:val="22"/>
+          <w:kern w:val="2"/>
+          <w:szCs w:val="24"/>
           <w:lang w:eastAsia="hu-HU"/>
+          <w14:ligatures w14:val="standardContextual"/>
         </w:rPr>
       </w:pPr>
       <w:r>
@@ -1694,8 +1752,10 @@
         <w:rPr>
           <w:rFonts w:asciiTheme="minorHAnsi" w:eastAsiaTheme="minorEastAsia" w:hAnsiTheme="minorHAnsi"/>
           <w:noProof/>
-          <w:sz w:val="22"/>
+          <w:kern w:val="2"/>
+          <w:szCs w:val="24"/>
           <w:lang w:eastAsia="hu-HU"/>
+          <w14:ligatures w14:val="standardContextual"/>
         </w:rPr>
         <w:tab/>
       </w:r>
@@ -1721,7 +1781,7 @@
         <w:rPr>
           <w:noProof/>
         </w:rPr>
-        <w:instrText xml:space="preserve"> PAGEREF _Toc163726466 \h </w:instrText>
+        <w:instrText xml:space="preserve"> PAGEREF _Toc163756802 \h </w:instrText>
       </w:r>
       <w:r>
         <w:rPr>
@@ -1749,14 +1809,177 @@
     </w:p>
     <w:p>
       <w:pPr>
+        <w:pStyle w:val="TJ3"/>
+        <w:tabs>
+          <w:tab w:val="left" w:pos="1440"/>
+          <w:tab w:val="right" w:leader="dot" w:pos="8493"/>
+        </w:tabs>
+        <w:rPr>
+          <w:rFonts w:asciiTheme="minorHAnsi" w:eastAsiaTheme="minorEastAsia" w:hAnsiTheme="minorHAnsi"/>
+          <w:noProof/>
+          <w:kern w:val="2"/>
+          <w:szCs w:val="24"/>
+          <w:lang w:eastAsia="hu-HU"/>
+          <w14:ligatures w14:val="standardContextual"/>
+        </w:rPr>
+      </w:pPr>
+      <w:r>
+        <w:rPr>
+          <w:noProof/>
+        </w:rPr>
+        <w:t>2.4.1.</w:t>
+      </w:r>
+      <w:r>
+        <w:rPr>
+          <w:rFonts w:asciiTheme="minorHAnsi" w:eastAsiaTheme="minorEastAsia" w:hAnsiTheme="minorHAnsi"/>
+          <w:noProof/>
+          <w:kern w:val="2"/>
+          <w:szCs w:val="24"/>
+          <w:lang w:eastAsia="hu-HU"/>
+          <w14:ligatures w14:val="standardContextual"/>
+        </w:rPr>
+        <w:tab/>
+      </w:r>
+      <w:r>
+        <w:rPr>
+          <w:noProof/>
+        </w:rPr>
+        <w:t>Statisztikák</w:t>
+      </w:r>
+      <w:r>
+        <w:rPr>
+          <w:noProof/>
+        </w:rPr>
+        <w:tab/>
+      </w:r>
+      <w:r>
+        <w:rPr>
+          <w:noProof/>
+        </w:rPr>
+        <w:fldChar w:fldCharType="begin"/>
+      </w:r>
+      <w:r>
+        <w:rPr>
+          <w:noProof/>
+        </w:rPr>
+        <w:instrText xml:space="preserve"> PAGEREF _Toc163756803 \h </w:instrText>
+      </w:r>
+      <w:r>
+        <w:rPr>
+          <w:noProof/>
+        </w:rPr>
+      </w:r>
+      <w:r>
+        <w:rPr>
+          <w:noProof/>
+        </w:rPr>
+        <w:fldChar w:fldCharType="separate"/>
+      </w:r>
+      <w:r>
+        <w:rPr>
+          <w:noProof/>
+        </w:rPr>
+        <w:t>16</w:t>
+      </w:r>
+      <w:r>
+        <w:rPr>
+          <w:noProof/>
+        </w:rPr>
+        <w:fldChar w:fldCharType="end"/>
+      </w:r>
+    </w:p>
+    <w:p>
+      <w:pPr>
+        <w:pStyle w:val="TJ3"/>
+        <w:tabs>
+          <w:tab w:val="left" w:pos="1440"/>
+          <w:tab w:val="right" w:leader="dot" w:pos="8493"/>
+        </w:tabs>
+        <w:rPr>
+          <w:rFonts w:asciiTheme="minorHAnsi" w:eastAsiaTheme="minorEastAsia" w:hAnsiTheme="minorHAnsi"/>
+          <w:noProof/>
+          <w:kern w:val="2"/>
+          <w:szCs w:val="24"/>
+          <w:lang w:eastAsia="hu-HU"/>
+          <w14:ligatures w14:val="standardContextual"/>
+        </w:rPr>
+      </w:pPr>
+      <w:r>
+        <w:rPr>
+          <w:noProof/>
+        </w:rPr>
+        <w:t>2.4.2.</w:t>
+      </w:r>
+      <w:r>
+        <w:rPr>
+          <w:rFonts w:asciiTheme="minorHAnsi" w:eastAsiaTheme="minorEastAsia" w:hAnsiTheme="minorHAnsi"/>
+          <w:noProof/>
+          <w:kern w:val="2"/>
+          <w:szCs w:val="24"/>
+          <w:lang w:eastAsia="hu-HU"/>
+          <w14:ligatures w14:val="standardContextual"/>
+        </w:rPr>
+        <w:tab/>
+      </w:r>
+      <w:r>
+        <w:rPr>
+          <w:noProof/>
+        </w:rPr>
+        <w:t>Adatok módosítása</w:t>
+      </w:r>
+      <w:r>
+        <w:rPr>
+          <w:noProof/>
+        </w:rPr>
+        <w:tab/>
+      </w:r>
+      <w:r>
+        <w:rPr>
+          <w:noProof/>
+        </w:rPr>
+        <w:fldChar w:fldCharType="begin"/>
+      </w:r>
+      <w:r>
+        <w:rPr>
+          <w:noProof/>
+        </w:rPr>
+        <w:instrText xml:space="preserve"> PAGEREF _Toc163756804 \h </w:instrText>
+      </w:r>
+      <w:r>
+        <w:rPr>
+          <w:noProof/>
+        </w:rPr>
+      </w:r>
+      <w:r>
+        <w:rPr>
+          <w:noProof/>
+        </w:rPr>
+        <w:fldChar w:fldCharType="separate"/>
+      </w:r>
+      <w:r>
+        <w:rPr>
+          <w:noProof/>
+        </w:rPr>
+        <w:t>16</w:t>
+      </w:r>
+      <w:r>
+        <w:rPr>
+          <w:noProof/>
+        </w:rPr>
+        <w:fldChar w:fldCharType="end"/>
+      </w:r>
+    </w:p>
+    <w:p>
+      <w:pPr>
         <w:pStyle w:val="TJ1"/>
         <w:rPr>
           <w:rFonts w:asciiTheme="minorHAnsi" w:eastAsiaTheme="minorEastAsia" w:hAnsiTheme="minorHAnsi" w:cstheme="minorBidi"/>
           <w:noProof/>
           <w:color w:val="auto"/>
-          <w:sz w:val="22"/>
-          <w:szCs w:val="22"/>
+          <w:kern w:val="2"/>
+          <w:szCs w:val="24"/>
           <w:lang w:val="hu-HU" w:eastAsia="hu-HU"/>
+          <w14:ligatures w14:val="standardContextual"/>
         </w:rPr>
       </w:pPr>
       <w:r>
@@ -1770,9 +1993,10 @@
           <w:rFonts w:asciiTheme="minorHAnsi" w:eastAsiaTheme="minorEastAsia" w:hAnsiTheme="minorHAnsi" w:cstheme="minorBidi"/>
           <w:noProof/>
           <w:color w:val="auto"/>
-          <w:sz w:val="22"/>
-          <w:szCs w:val="22"/>
+          <w:kern w:val="2"/>
+          <w:szCs w:val="24"/>
           <w:lang w:val="hu-HU" w:eastAsia="hu-HU"/>
+          <w14:ligatures w14:val="standardContextual"/>
         </w:rPr>
         <w:tab/>
       </w:r>
@@ -1798,7 +2022,7 @@
         <w:rPr>
           <w:noProof/>
         </w:rPr>
-        <w:instrText xml:space="preserve"> PAGEREF _Toc163726467 \h </w:instrText>
+        <w:instrText xml:space="preserve"> PAGEREF _Toc163756805 \h </w:instrText>
       </w:r>
       <w:r>
         <w:rPr>
@@ -1815,7 +2039,7 @@
         <w:rPr>
           <w:noProof/>
         </w:rPr>
-        <w:t>16</w:t>
+        <w:t>17</w:t>
       </w:r>
       <w:r>
         <w:rPr>
@@ -1847,8 +2071,6 @@
         </w:rPr>
         <w:br w:type="page"/>
       </w:r>
-      <w:bookmarkStart w:id="0" w:name="_GoBack"/>
-      <w:bookmarkEnd w:id="0"/>
     </w:p>
     <w:p>
       <w:pPr>
@@ -1862,10 +2084,10 @@
           <w:rFonts w:eastAsia="Garamond"/>
         </w:rPr>
       </w:pPr>
-      <w:bookmarkStart w:id="1" w:name="_Toc163551242"/>
-      <w:bookmarkStart w:id="2" w:name="_Toc163551337"/>
-      <w:bookmarkStart w:id="3" w:name="_Toc163553140"/>
-      <w:bookmarkStart w:id="4" w:name="_Toc163726451"/>
+      <w:bookmarkStart w:id="0" w:name="_Toc163551242"/>
+      <w:bookmarkStart w:id="1" w:name="_Toc163551337"/>
+      <w:bookmarkStart w:id="2" w:name="_Toc163553140"/>
+      <w:bookmarkStart w:id="3" w:name="_Toc163756787"/>
       <w:r>
         <w:rPr>
           <w:rFonts w:eastAsia="Garamond"/>
@@ -1873,10 +2095,10 @@
         <w:lastRenderedPageBreak/>
         <w:t>Bevezetés</w:t>
       </w:r>
+      <w:bookmarkEnd w:id="0"/>
       <w:bookmarkEnd w:id="1"/>
       <w:bookmarkEnd w:id="2"/>
       <w:bookmarkEnd w:id="3"/>
-      <w:bookmarkEnd w:id="4"/>
     </w:p>
     <w:p>
       <w:r>
@@ -1906,7 +2128,15 @@
     </w:p>
     <w:p>
       <w:r>
-        <w:t>A Tier List röviden egy olyan lista, amiben rangsorolni tudunk valamilyen elemeket, valamilyen szempontok alapján. A kiválasztott elemeket különböző kategóriákba, szintekbe, azaz „tier”-ekbe sorolhatunk és ezekben általában felül szerepelnek a „jobb”, alul pedig a „rosszabb” elemek. A témát és az abban szereplő elemeket, szinteket mi választjuk, és azt is, hogy mi alapján szeretnénk elrendezni.</w:t>
+        <w:t>A Tier List röviden egy olyan lista, amiben rangsorolni tudunk valamilyen elemeket, valamilyen szempontok alapján. A kiválasztott elemeket különböző kategóriákba, szintekbe, azaz „</w:t>
+      </w:r>
+      <w:proofErr w:type="gramStart"/>
+      <w:r>
+        <w:t>tier”-</w:t>
+      </w:r>
+      <w:proofErr w:type="gramEnd"/>
+      <w:r>
+        <w:t>ekbe sorolhatunk és ezekben általában felül szerepelnek a „jobb”, alul pedig a „rosszabb” elemek. A témát és az abban szereplő elemeket, szinteket mi választjuk, és azt is, hogy mi alapján szeretnénk elrendezni.</w:t>
       </w:r>
       <w:r>
         <w:t xml:space="preserve"> </w:t>
@@ -1954,14 +2184,14 @@
         </w:numPr>
         <w:ind w:left="357" w:hanging="357"/>
       </w:pPr>
-      <w:bookmarkStart w:id="5" w:name="_Toc163553141"/>
-      <w:bookmarkStart w:id="6" w:name="_Toc163726452"/>
+      <w:bookmarkStart w:id="4" w:name="_Toc163553141"/>
+      <w:bookmarkStart w:id="5" w:name="_Toc163756788"/>
       <w:r>
         <w:lastRenderedPageBreak/>
         <w:t>Felhasználói dokumentáció</w:t>
       </w:r>
+      <w:bookmarkEnd w:id="4"/>
       <w:bookmarkEnd w:id="5"/>
-      <w:bookmarkEnd w:id="6"/>
     </w:p>
     <w:p>
       <w:r>
@@ -1970,7 +2200,15 @@
     </w:p>
     <w:p>
       <w:r>
-        <w:t>A Tier List egy olyan listát jelent, amelyben adott témák karaktereit, szereplőit, elemeit rangsorolják valamilyen szempontok, például hatékonyság, hasznosság vagy erő alapján. Legtöbb esetben – mint ezen az oldalon is – szintekre („tier”-ekbe) sorolják az elemeket, ebben a legjobbak a legfelsőbb, míg a kevésbé „jók” az alsóbb kategóriákban helyezkednek el. A Tier List segít az embereknek eligazodni az adott témában, jelen esetben akár egy anime vagy animék közötti világokban, hogy ezáltal több információt szerezhessenek egy-egy karakterről. Ezen a területen több különböző gondolat is kialakulhat, így ezek vélemények kifejezéséhez is hozzájárulhat egy ilyen lista.</w:t>
+        <w:t>A Tier List egy olyan listát jelent, amelyben adott témák karaktereit, szereplőit, elemeit rangsorolják valamilyen szempontok, például hatékonyság, hasznosság vagy erő alapján. Legtöbb esetben – mint ezen az oldalon is – szintekre („</w:t>
+      </w:r>
+      <w:proofErr w:type="gramStart"/>
+      <w:r>
+        <w:t>tier”-</w:t>
+      </w:r>
+      <w:proofErr w:type="gramEnd"/>
+      <w:r>
+        <w:t>ekbe) sorolják az elemeket, ebben a legjobbak a legfelsőbb, míg a kevésbé „jók” az alsóbb kategóriákban helyezkednek el. A Tier List segít az embereknek eligazodni az adott témában, jelen esetben akár egy anime vagy animék közötti világokban, hogy ezáltal több információt szerezhessenek egy-egy karakterről. Ezen a területen több különböző gondolat is kialakulhat, így ezek vélemények kifejezéséhez is hozzájárulhat egy ilyen lista.</w:t>
       </w:r>
     </w:p>
     <w:p>
@@ -1982,11 +2220,11 @@
         </w:numPr>
         <w:ind w:left="720"/>
       </w:pPr>
-      <w:bookmarkStart w:id="7" w:name="_Toc163726453"/>
+      <w:bookmarkStart w:id="6" w:name="_Toc163756789"/>
       <w:r>
         <w:t>Főoldal</w:t>
       </w:r>
-      <w:bookmarkEnd w:id="7"/>
+      <w:bookmarkEnd w:id="6"/>
     </w:p>
     <w:p>
       <w:r>
@@ -2018,7 +2256,7 @@
             <v:path o:extrusionok="f" gradientshapeok="t" o:connecttype="rect"/>
             <o:lock v:ext="edit" aspectratio="t"/>
           </v:shapetype>
-          <v:shape id="_x0000_i1043" type="#_x0000_t75" style="width:424.5pt;height:239.25pt">
+          <v:shape id="_x0000_i1025" type="#_x0000_t75" style="width:424.5pt;height:239.25pt">
             <v:imagedata r:id="rId8" o:title="főoldal"/>
           </v:shape>
         </w:pict>
@@ -2041,12 +2279,12 @@
         </w:numPr>
         <w:ind w:left="720"/>
       </w:pPr>
-      <w:bookmarkStart w:id="8" w:name="_Toc163726454"/>
+      <w:bookmarkStart w:id="7" w:name="_Toc163756790"/>
       <w:r>
         <w:lastRenderedPageBreak/>
         <w:t>Regisztráció</w:t>
       </w:r>
-      <w:bookmarkEnd w:id="8"/>
+      <w:bookmarkEnd w:id="7"/>
     </w:p>
     <w:p>
       <w:pPr>
@@ -2319,7 +2557,7 @@
       </w:pPr>
       <w:r>
         <w:pict w14:anchorId="5887DF49">
-          <v:shape id="_x0000_i1044" type="#_x0000_t75" style="width:424.5pt;height:239.25pt">
+          <v:shape id="_x0000_i1026" type="#_x0000_t75" style="width:424.5pt;height:239.25pt">
             <v:imagedata r:id="rId9" o:title="főoldal - regisztráció"/>
           </v:shape>
         </w:pict>
@@ -2334,12 +2572,12 @@
         </w:numPr>
         <w:ind w:left="720"/>
       </w:pPr>
-      <w:bookmarkStart w:id="9" w:name="_Toc163726455"/>
+      <w:bookmarkStart w:id="8" w:name="_Toc163756791"/>
       <w:r>
         <w:lastRenderedPageBreak/>
         <w:t>Bejelentkezés</w:t>
       </w:r>
-      <w:bookmarkEnd w:id="9"/>
+      <w:bookmarkEnd w:id="8"/>
     </w:p>
     <w:p>
       <w:r>
@@ -2447,7 +2685,7 @@
       </w:pPr>
       <w:r>
         <w:pict w14:anchorId="6F8DDC57">
-          <v:shape id="_x0000_i1045" type="#_x0000_t75" style="width:424.5pt;height:239.25pt">
+          <v:shape id="_x0000_i1027" type="#_x0000_t75" style="width:424.5pt;height:239.25pt">
             <v:imagedata r:id="rId10" o:title="főoldal - bejelentkezés"/>
           </v:shape>
         </w:pict>
@@ -2462,11 +2700,11 @@
         </w:numPr>
         <w:ind w:left="720"/>
       </w:pPr>
-      <w:bookmarkStart w:id="10" w:name="_Toc163726456"/>
+      <w:bookmarkStart w:id="9" w:name="_Toc163756792"/>
       <w:r>
         <w:t>Listák</w:t>
       </w:r>
-      <w:bookmarkEnd w:id="10"/>
+      <w:bookmarkEnd w:id="9"/>
     </w:p>
     <w:p>
       <w:r>
@@ -2563,11 +2801,11 @@
         </w:numPr>
         <w:ind w:left="720"/>
       </w:pPr>
-      <w:bookmarkStart w:id="11" w:name="_Toc163726457"/>
+      <w:bookmarkStart w:id="10" w:name="_Toc163756793"/>
       <w:r>
         <w:t>Új lista</w:t>
       </w:r>
-      <w:bookmarkEnd w:id="11"/>
+      <w:bookmarkEnd w:id="10"/>
     </w:p>
     <w:p>
       <w:pPr>
@@ -2747,7 +2985,7 @@
               </wp:inline>
             </w:drawing>
           </mc:Choice>
-          <mc:Fallback xmlns:cx2="http://schemas.microsoft.com/office/drawing/2015/10/21/chartex" xmlns:cx3="http://schemas.microsoft.com/office/drawing/2016/5/9/chartex" xmlns:cx4="http://schemas.microsoft.com/office/drawing/2016/5/10/chartex" xmlns:cx5="http://schemas.microsoft.com/office/drawing/2016/5/11/chartex" xmlns:cx6="http://schemas.microsoft.com/office/drawing/2016/5/12/chartex" xmlns:cx7="http://schemas.microsoft.com/office/drawing/2016/5/13/chartex" xmlns:cx8="http://schemas.microsoft.com/office/drawing/2016/5/14/chartex" xmlns:aink="http://schemas.microsoft.com/office/drawing/2016/ink" xmlns:am3d="http://schemas.microsoft.com/office/drawing/2017/model3d" xmlns:oel="http://schemas.microsoft.com/office/2019/extlst" xmlns:w16cex="http://schemas.microsoft.com/office/word/2018/wordml/cex" xmlns:w16cid="http://schemas.microsoft.com/office/word/2016/wordml/cid" xmlns:w16="http://schemas.microsoft.com/office/word/2018/wordml" xmlns:w16sdtdh="http://schemas.microsoft.com/office/word/2020/wordml/sdtdatahash">
+          <mc:Fallback>
             <w:pict>
               <v:roundrect w14:anchorId="4F11AE6D" id="Téglalap: lekerekített 5" o:spid="_x0000_s1026" style="width:425.15pt;height:182.85pt;visibility:visible;mso-wrap-style:square;mso-left-percent:-10001;mso-top-percent:-10001;mso-position-horizontal:absolute;mso-position-horizontal-relative:char;mso-position-vertical:absolute;mso-position-vertical-relative:line;mso-left-percent:-10001;mso-top-percent:-10001;v-text-anchor:middle" arcsize="3425f" o:gfxdata="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" stroked="f" strokeweight="1pt">
                 <v:fill r:id="rId13" o:title="" recolor="t" rotate="t" type="frame"/>
@@ -2818,11 +3056,11 @@
         </w:numPr>
         <w:ind w:left="720"/>
       </w:pPr>
-      <w:bookmarkStart w:id="12" w:name="_Toc163726458"/>
+      <w:bookmarkStart w:id="11" w:name="_Toc163756794"/>
       <w:r>
         <w:t>Jogosultságok</w:t>
       </w:r>
-      <w:bookmarkEnd w:id="12"/>
+      <w:bookmarkEnd w:id="11"/>
     </w:p>
     <w:p>
       <w:pPr>
@@ -3063,7 +3301,7 @@
               </wp:inline>
             </w:drawing>
           </mc:Choice>
-          <mc:Fallback xmlns:cx2="http://schemas.microsoft.com/office/drawing/2015/10/21/chartex" xmlns:cx3="http://schemas.microsoft.com/office/drawing/2016/5/9/chartex" xmlns:cx4="http://schemas.microsoft.com/office/drawing/2016/5/10/chartex" xmlns:cx5="http://schemas.microsoft.com/office/drawing/2016/5/11/chartex" xmlns:cx6="http://schemas.microsoft.com/office/drawing/2016/5/12/chartex" xmlns:cx7="http://schemas.microsoft.com/office/drawing/2016/5/13/chartex" xmlns:cx8="http://schemas.microsoft.com/office/drawing/2016/5/14/chartex" xmlns:aink="http://schemas.microsoft.com/office/drawing/2016/ink" xmlns:am3d="http://schemas.microsoft.com/office/drawing/2017/model3d" xmlns:oel="http://schemas.microsoft.com/office/2019/extlst" xmlns:w16cex="http://schemas.microsoft.com/office/word/2018/wordml/cex" xmlns:w16cid="http://schemas.microsoft.com/office/word/2016/wordml/cid" xmlns:w16="http://schemas.microsoft.com/office/word/2018/wordml" xmlns:w16sdtdh="http://schemas.microsoft.com/office/word/2020/wordml/sdtdatahash">
+          <mc:Fallback>
             <w:pict>
               <v:roundrect w14:anchorId="36FF0843" id="Téglalap: lekerekített 5" o:spid="_x0000_s1026" style="width:425.15pt;height:301.6pt;visibility:visible;mso-wrap-style:square;mso-left-percent:-10001;mso-top-percent:-10001;mso-position-horizontal:absolute;mso-position-horizontal-relative:char;mso-position-vertical:absolute;mso-position-vertical-relative:line;mso-left-percent:-10001;mso-top-percent:-10001;v-text-anchor:middle" arcsize="3425f" o:gfxdata="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" stroked="f" strokeweight="1pt">
                 <v:fill r:id="rId15" o:title="" recolor="t" rotate="t" type="frame"/>
@@ -3092,12 +3330,12 @@
         </w:numPr>
         <w:ind w:left="720"/>
       </w:pPr>
-      <w:bookmarkStart w:id="13" w:name="_Toc163726459"/>
+      <w:bookmarkStart w:id="12" w:name="_Toc163756795"/>
       <w:r>
         <w:lastRenderedPageBreak/>
         <w:t>Lista készítő</w:t>
       </w:r>
-      <w:bookmarkEnd w:id="13"/>
+      <w:bookmarkEnd w:id="12"/>
     </w:p>
     <w:p>
       <w:r>
@@ -3118,6 +3356,14 @@
       </w:r>
       <w:r>
         <w:t>nek ad helyet, ide tudunk felvenni újakat is. A felette található színes sávok már az általunk létrehozott kategóriák, amiket tudunk módosítani. Lista létrehozás után négy darab előre beállított szint kerül létrehozásra (A, B, C, D).</w:t>
+      </w:r>
+    </w:p>
+    <w:p>
+      <w:r>
+        <w:t>Az oldalon jelenlévő felhasználók láthatják egymás műveleteit, áthelyezett karaktereket, kategóriákat, módosított adatokat, törléseket. Ez nagyban elősegítheti a többszemélyes listakészítés végrehajtását</w:t>
+      </w:r>
+      <w:r>
+        <w:t xml:space="preserve"> vagy akár egy lista elkészülésének megfigyelését.</w:t>
       </w:r>
     </w:p>
     <w:p>
@@ -3167,7 +3413,7 @@
                     <a:blip r:embed="rId16">
                       <a:extLst>
                         <a:ext uri="{96DAC541-7B7A-43D3-8B79-37D633B846F1}">
-                          <asvg:svgBlip xmlns="" xmlns:cx2="http://schemas.microsoft.com/office/drawing/2015/10/21/chartex" xmlns:cx3="http://schemas.microsoft.com/office/drawing/2016/5/9/chartex" xmlns:cx4="http://schemas.microsoft.com/office/drawing/2016/5/10/chartex" xmlns:cx5="http://schemas.microsoft.com/office/drawing/2016/5/11/chartex" xmlns:cx6="http://schemas.microsoft.com/office/drawing/2016/5/12/chartex" xmlns:cx7="http://schemas.microsoft.com/office/drawing/2016/5/13/chartex" xmlns:cx8="http://schemas.microsoft.com/office/drawing/2016/5/14/chartex" xmlns:aink="http://schemas.microsoft.com/office/drawing/2016/ink" xmlns:am3d="http://schemas.microsoft.com/office/drawing/2017/model3d" xmlns:o="urn:schemas-microsoft-com:office:office" xmlns:oel="http://schemas.microsoft.com/office/2019/extlst" xmlns:v="urn:schemas-microsoft-com:vml" xmlns:w10="urn:schemas-microsoft-com:office:word" xmlns:w="http://schemas.openxmlformats.org/wordprocessingml/2006/main" xmlns:w16cex="http://schemas.microsoft.com/office/word/2018/wordml/cex" xmlns:w16cid="http://schemas.microsoft.com/office/word/2016/wordml/cid" xmlns:w16="http://schemas.microsoft.com/office/word/2018/wordml" xmlns:w16sdtdh="http://schemas.microsoft.com/office/word/2020/wordml/sdtdatahash" xmlns:asvg="http://schemas.microsoft.com/office/drawing/2016/SVG/main" r:embed="rId17"/>
+                          <asvg:svgBlip xmlns:asvg="http://schemas.microsoft.com/office/drawing/2016/SVG/main" r:embed="rId17"/>
                         </a:ext>
                       </a:extLst>
                     </a:blip>
@@ -3254,7 +3500,7 @@
                     <a:blip r:embed="rId18">
                       <a:extLst>
                         <a:ext uri="{96DAC541-7B7A-43D3-8B79-37D633B846F1}">
-                          <asvg:svgBlip xmlns="" xmlns:cx2="http://schemas.microsoft.com/office/drawing/2015/10/21/chartex" xmlns:cx3="http://schemas.microsoft.com/office/drawing/2016/5/9/chartex" xmlns:cx4="http://schemas.microsoft.com/office/drawing/2016/5/10/chartex" xmlns:cx5="http://schemas.microsoft.com/office/drawing/2016/5/11/chartex" xmlns:cx6="http://schemas.microsoft.com/office/drawing/2016/5/12/chartex" xmlns:cx7="http://schemas.microsoft.com/office/drawing/2016/5/13/chartex" xmlns:cx8="http://schemas.microsoft.com/office/drawing/2016/5/14/chartex" xmlns:aink="http://schemas.microsoft.com/office/drawing/2016/ink" xmlns:am3d="http://schemas.microsoft.com/office/drawing/2017/model3d" xmlns:o="urn:schemas-microsoft-com:office:office" xmlns:oel="http://schemas.microsoft.com/office/2019/extlst" xmlns:v="urn:schemas-microsoft-com:vml" xmlns:w10="urn:schemas-microsoft-com:office:word" xmlns:w="http://schemas.openxmlformats.org/wordprocessingml/2006/main" xmlns:w16cex="http://schemas.microsoft.com/office/word/2018/wordml/cex" xmlns:w16cid="http://schemas.microsoft.com/office/word/2016/wordml/cid" xmlns:w16="http://schemas.microsoft.com/office/word/2018/wordml" xmlns:w16sdtdh="http://schemas.microsoft.com/office/word/2020/wordml/sdtdatahash" xmlns:asvg="http://schemas.microsoft.com/office/drawing/2016/SVG/main" r:embed="rId19"/>
+                          <asvg:svgBlip xmlns:asvg="http://schemas.microsoft.com/office/drawing/2016/SVG/main" r:embed="rId19"/>
                         </a:ext>
                       </a:extLst>
                     </a:blip>
@@ -3378,12 +3624,12 @@
         </w:numPr>
         <w:ind w:left="720"/>
       </w:pPr>
-      <w:bookmarkStart w:id="14" w:name="_Toc163726460"/>
+      <w:bookmarkStart w:id="13" w:name="_Toc163756796"/>
       <w:r>
         <w:lastRenderedPageBreak/>
         <w:t>Karakterek</w:t>
       </w:r>
-      <w:bookmarkEnd w:id="14"/>
+      <w:bookmarkEnd w:id="13"/>
     </w:p>
     <w:p>
       <w:r>
@@ -3411,7 +3657,25 @@
         <w:t>Információ kinyitás:</w:t>
       </w:r>
       <w:r>
-        <w:t xml:space="preserve"> Jobb kattintással kinyitható az információs rész, ahol a megadott adatok láthatóak, valamint itt érhető el a módosítása is. Bal alul található a karakter és anime URL-jének megnyitása, ami külön oldalon fog megjelenni. Bezárni az „X”-el vagy újbóli jobb kattintással tudjuk.</w:t>
+        <w:t xml:space="preserve"> Jobb kattintással kinyitható az információs rész, ahol a megadott adatok láthatóak, valamint itt érhető el a módosítása is. Bal alul található a karakter és anime </w:t>
+      </w:r>
+      <w:r>
+        <w:t>URL ikonok</w:t>
+      </w:r>
+      <w:r>
+        <w:t>, ami</w:t>
+      </w:r>
+      <w:r>
+        <w:t>re kattintva</w:t>
+      </w:r>
+      <w:r>
+        <w:t xml:space="preserve"> külön oldalon </w:t>
+      </w:r>
+      <w:r>
+        <w:t>fogja megnyitni a megadott linket</w:t>
+      </w:r>
+      <w:r>
+        <w:t>. Bezárni az „X”-el vagy újbóli jobb kattintással tudjuk.</w:t>
       </w:r>
     </w:p>
     <w:p>
@@ -3558,11 +3822,11 @@
         </w:numPr>
         <w:ind w:left="720"/>
       </w:pPr>
-      <w:bookmarkStart w:id="15" w:name="_Toc163726461"/>
+      <w:bookmarkStart w:id="14" w:name="_Toc163756797"/>
       <w:r>
         <w:t>Karakter hozzáadása</w:t>
       </w:r>
-      <w:bookmarkEnd w:id="15"/>
+      <w:bookmarkEnd w:id="14"/>
     </w:p>
     <w:p>
       <w:pPr>
@@ -3572,10 +3836,7 @@
         <w:t>Az üres kategóriában található „+” gombra kattintva tudjuk előhozni az új karakter hozzáadása ablakot.</w:t>
       </w:r>
       <w:r>
-        <w:t xml:space="preserve"> </w:t>
-      </w:r>
-      <w:r>
-        <w:t>Jobb felül kereshetünk karakterekre név alapján, amikből választva kitölti a mezőket.</w:t>
+        <w:t xml:space="preserve"> Jobb felül kereshetünk karakterekre név alapján, amikből választva kitölti a mezőket.</w:t>
       </w:r>
       <w:r>
         <w:t xml:space="preserve"> </w:t>
@@ -3900,7 +4161,7 @@
       <w:r>
         <w:t>Nem megfelelő URL formátum!</w:t>
       </w:r>
-      <w:bookmarkStart w:id="16" w:name="_Toc163553142"/>
+      <w:bookmarkStart w:id="15" w:name="_Toc163553142"/>
     </w:p>
     <w:p>
       <w:pPr>
@@ -4000,11 +4261,11 @@
         </w:numPr>
         <w:ind w:left="720"/>
       </w:pPr>
-      <w:bookmarkStart w:id="17" w:name="_Toc163726462"/>
+      <w:bookmarkStart w:id="16" w:name="_Toc163756798"/>
       <w:r>
         <w:t>Karakter módosítás</w:t>
       </w:r>
-      <w:bookmarkEnd w:id="17"/>
+      <w:bookmarkEnd w:id="16"/>
     </w:p>
     <w:p>
       <w:r>
@@ -4014,13 +4275,16 @@
         <w:t xml:space="preserve">Ekkor az adatok módosíthatóvá válnak. A karakter és a hozzá tartozó anime külön módosítható, ezek között jobb alul lehet váltogatni. </w:t>
       </w:r>
       <w:r>
-        <w:t xml:space="preserve">Menteni és törölni a bal alsó sarokban található ikonokra kattintva tudunk. </w:t>
-      </w:r>
-      <w:r>
-        <w:t>A karakterünk adatainak módosítása és törlése nem visszavonható.</w:t>
+        <w:t>Menteni és törölni a bal alsó sarokban található ikonokra</w:t>
       </w:r>
       <w:r>
         <w:t xml:space="preserve"> </w:t>
+      </w:r>
+      <w:r>
+        <w:t xml:space="preserve">kattintva tudunk. </w:t>
+      </w:r>
+      <w:r>
+        <w:t xml:space="preserve">A karakterünk adatainak módosítása és törlése nem visszavonható. </w:t>
       </w:r>
       <w:r>
         <w:t>Ha mégsem szeretnénk módosítani, akkor a jobb felső sarokban található „X”-re kattintva visszatérhetünk az információk megtekintéséhez.</w:t>
@@ -4112,12 +4376,12 @@
         </w:numPr>
         <w:ind w:left="720"/>
       </w:pPr>
-      <w:bookmarkStart w:id="18" w:name="_Toc163726463"/>
+      <w:bookmarkStart w:id="17" w:name="_Toc163756799"/>
       <w:r>
         <w:lastRenderedPageBreak/>
         <w:t>Kategóriák</w:t>
       </w:r>
-      <w:bookmarkEnd w:id="18"/>
+      <w:bookmarkEnd w:id="17"/>
     </w:p>
     <w:p>
       <w:r>
@@ -4184,7 +4448,7 @@
         <w:t>Karakterek:</w:t>
       </w:r>
       <w:r>
-        <w:t xml:space="preserve"> Az összes behúzott karakter itt lesz. Mozgatási jogosultság szükséges hozzá.</w:t>
+        <w:t xml:space="preserve"> Az összes behúzott karakter itt lesz.</w:t>
       </w:r>
     </w:p>
     <w:p>
@@ -4255,15 +4519,15 @@
         </w:numPr>
         <w:ind w:left="720"/>
       </w:pPr>
-      <w:bookmarkStart w:id="19" w:name="_Toc163726464"/>
+      <w:bookmarkStart w:id="18" w:name="_Toc163756800"/>
       <w:r>
         <w:t>Kategória hozzáadása</w:t>
       </w:r>
-      <w:bookmarkEnd w:id="19"/>
-    </w:p>
-    <w:p>
-      <w:r>
-        <w:t>A kategóriák alatt található „Kategória hozzáadás” gombra kattintva megjelenik az létrehozó ablak, ahol két adatot tudunk megadni:</w:t>
+      <w:bookmarkEnd w:id="18"/>
+    </w:p>
+    <w:p>
+      <w:r>
+        <w:t>A kategóriák alatt található „Kategória hozzáadás” gombra kattintva megjelenik a létrehozó ablak, ahol két adatot tudunk megadni:</w:t>
       </w:r>
     </w:p>
     <w:p>
@@ -4372,6 +4636,9 @@
       </w:pPr>
       <w:r>
         <w:t>Az új kategória az összes többi alatt fog megjelenni, ahonnan bármikor áthelyezhetjük.</w:t>
+      </w:r>
+      <w:r>
+        <w:t xml:space="preserve"> Az előnézetben látni fogjuk a beírt címet is.</w:t>
       </w:r>
     </w:p>
     <w:p>
@@ -4472,19 +4739,181 @@
         </w:numPr>
         <w:ind w:left="720"/>
       </w:pPr>
-      <w:bookmarkStart w:id="20" w:name="_Toc163726465"/>
+      <w:bookmarkStart w:id="19" w:name="_Toc163756801"/>
       <w:r>
         <w:lastRenderedPageBreak/>
         <w:t>Kategória módosítás</w:t>
       </w:r>
-      <w:bookmarkEnd w:id="20"/>
-    </w:p>
-    <w:p>
-      <w:r>
-        <w:t xml:space="preserve">A kategóriára ráhúzva az egerünket megjelenik a szerkesztés ikon a kategória címénél. Erre kattintva tudjuk módosítani a szintünk címét és színét. </w:t>
-      </w:r>
-      <w:r>
-        <w:t>Hiba üzenetek a karakter módosításhoz hasonlóan itt se jelenik meg, egyedüli hiba lehetőség az „Üres mező!”. Menteni a bal alsó sarokban lévő zöld mentés ikonnal, törölni a mellette található piros szemetesre kattintva tudunk. Az „X”-re kattintva a módosítások nem hajtódnak végre, visszaáll az eredeti állapotába.</w:t>
+      <w:bookmarkEnd w:id="19"/>
+    </w:p>
+    <w:p>
+      <w:r>
+        <w:t>A kategóriára ráhúzva az egerünket megjelenik a szerkesztés ikon</w:t>
+      </w:r>
+      <w:r>
+        <w:t xml:space="preserve"> </w:t>
+      </w:r>
+      <w:r>
+        <w:rPr>
+          <w:noProof/>
+        </w:rPr>
+        <w:drawing>
+          <wp:inline distT="0" distB="0" distL="0" distR="0" wp14:anchorId="6160363E" wp14:editId="5DE8F550">
+            <wp:extent cx="146050" cy="146050"/>
+            <wp:effectExtent l="0" t="0" r="6350" b="6350"/>
+            <wp:docPr id="1975763295" name="Kép 1"/>
+            <wp:cNvGraphicFramePr>
+              <a:graphicFrameLocks xmlns:a="http://schemas.openxmlformats.org/drawingml/2006/main" noChangeAspect="1"/>
+            </wp:cNvGraphicFramePr>
+            <a:graphic xmlns:a="http://schemas.openxmlformats.org/drawingml/2006/main">
+              <a:graphicData uri="http://schemas.openxmlformats.org/drawingml/2006/picture">
+                <pic:pic xmlns:pic="http://schemas.openxmlformats.org/drawingml/2006/picture">
+                  <pic:nvPicPr>
+                    <pic:cNvPr id="0" name="Picture 5"/>
+                    <pic:cNvPicPr>
+                      <a:picLocks noChangeAspect="1" noChangeArrowheads="1"/>
+                    </pic:cNvPicPr>
+                  </pic:nvPicPr>
+                  <pic:blipFill>
+                    <a:blip r:embed="rId30">
+                      <a:extLst>
+                        <a:ext uri="{28A0092B-C50C-407E-A947-70E740481C1C}">
+                          <a14:useLocalDpi xmlns:a14="http://schemas.microsoft.com/office/drawing/2010/main" val="0"/>
+                        </a:ext>
+                      </a:extLst>
+                    </a:blip>
+                    <a:srcRect/>
+                    <a:stretch>
+                      <a:fillRect/>
+                    </a:stretch>
+                  </pic:blipFill>
+                  <pic:spPr bwMode="auto">
+                    <a:xfrm>
+                      <a:off x="0" y="0"/>
+                      <a:ext cx="146050" cy="146050"/>
+                    </a:xfrm>
+                    <a:prstGeom prst="rect">
+                      <a:avLst/>
+                    </a:prstGeom>
+                    <a:noFill/>
+                  </pic:spPr>
+                </pic:pic>
+              </a:graphicData>
+            </a:graphic>
+          </wp:inline>
+        </w:drawing>
+      </w:r>
+      <w:r>
+        <w:t xml:space="preserve"> a kategória címénél. Erre kattintva tudjuk módosítani a szintünk címét és színét. </w:t>
+      </w:r>
+      <w:r>
+        <w:t xml:space="preserve">Hiba üzenetek a karakter módosításhoz hasonlóan itt se jelenik meg, egyedüli hiba lehetőség az „Üres mező!”. Menteni a bal alsó sarokban lévő zöld </w:t>
+      </w:r>
+      <w:r>
+        <w:t xml:space="preserve">mentés ikonnal </w:t>
+      </w:r>
+      <w:r>
+        <w:rPr>
+          <w:noProof/>
+          <w:color w:val="059669"/>
+        </w:rPr>
+        <w:drawing>
+          <wp:inline distT="0" distB="0" distL="0" distR="0" wp14:anchorId="7732B524" wp14:editId="6F5C10D9">
+            <wp:extent cx="129600" cy="147600"/>
+            <wp:effectExtent l="0" t="0" r="3810" b="5080"/>
+            <wp:docPr id="1841563917" name="Kép 2"/>
+            <wp:cNvGraphicFramePr>
+              <a:graphicFrameLocks xmlns:a="http://schemas.openxmlformats.org/drawingml/2006/main" noChangeAspect="1"/>
+            </wp:cNvGraphicFramePr>
+            <a:graphic xmlns:a="http://schemas.openxmlformats.org/drawingml/2006/main">
+              <a:graphicData uri="http://schemas.openxmlformats.org/drawingml/2006/picture">
+                <pic:pic xmlns:pic="http://schemas.openxmlformats.org/drawingml/2006/picture">
+                  <pic:nvPicPr>
+                    <pic:cNvPr id="0" name="Picture 6"/>
+                    <pic:cNvPicPr>
+                      <a:picLocks noChangeAspect="1" noChangeArrowheads="1"/>
+                    </pic:cNvPicPr>
+                  </pic:nvPicPr>
+                  <pic:blipFill>
+                    <a:blip r:embed="rId31">
+                      <a:extLst>
+                        <a:ext uri="{28A0092B-C50C-407E-A947-70E740481C1C}">
+                          <a14:useLocalDpi xmlns:a14="http://schemas.microsoft.com/office/drawing/2010/main" val="0"/>
+                        </a:ext>
+                      </a:extLst>
+                    </a:blip>
+                    <a:srcRect/>
+                    <a:stretch>
+                      <a:fillRect/>
+                    </a:stretch>
+                  </pic:blipFill>
+                  <pic:spPr bwMode="auto">
+                    <a:xfrm>
+                      <a:off x="0" y="0"/>
+                      <a:ext cx="129600" cy="147600"/>
+                    </a:xfrm>
+                    <a:prstGeom prst="rect">
+                      <a:avLst/>
+                    </a:prstGeom>
+                    <a:noFill/>
+                  </pic:spPr>
+                </pic:pic>
+              </a:graphicData>
+            </a:graphic>
+          </wp:inline>
+        </w:drawing>
+      </w:r>
+      <w:r>
+        <w:t>, törölni a mellette található piros szemetesre</w:t>
+      </w:r>
+      <w:r>
+        <w:t xml:space="preserve"> </w:t>
+      </w:r>
+      <w:r>
+        <w:drawing>
+          <wp:inline distT="0" distB="0" distL="0" distR="0" wp14:anchorId="06F753E2" wp14:editId="5959C29E">
+            <wp:extent cx="126000" cy="144000"/>
+            <wp:effectExtent l="0" t="0" r="7620" b="8890"/>
+            <wp:docPr id="2082910653" name="Ábra 1"/>
+            <wp:cNvGraphicFramePr>
+              <a:graphicFrameLocks xmlns:a="http://schemas.openxmlformats.org/drawingml/2006/main" noChangeAspect="1"/>
+            </wp:cNvGraphicFramePr>
+            <a:graphic xmlns:a="http://schemas.openxmlformats.org/drawingml/2006/main">
+              <a:graphicData uri="http://schemas.openxmlformats.org/drawingml/2006/picture">
+                <pic:pic xmlns:pic="http://schemas.openxmlformats.org/drawingml/2006/picture">
+                  <pic:nvPicPr>
+                    <pic:cNvPr id="2082910653" name=""/>
+                    <pic:cNvPicPr/>
+                  </pic:nvPicPr>
+                  <pic:blipFill>
+                    <a:blip r:embed="rId32">
+                      <a:extLst>
+                        <a:ext uri="{96DAC541-7B7A-43D3-8B79-37D633B846F1}">
+                          <asvg:svgBlip xmlns:asvg="http://schemas.microsoft.com/office/drawing/2016/SVG/main" r:embed="rId33"/>
+                        </a:ext>
+                      </a:extLst>
+                    </a:blip>
+                    <a:stretch>
+                      <a:fillRect/>
+                    </a:stretch>
+                  </pic:blipFill>
+                  <pic:spPr>
+                    <a:xfrm>
+                      <a:off x="0" y="0"/>
+                      <a:ext cx="126000" cy="144000"/>
+                    </a:xfrm>
+                    <a:prstGeom prst="rect">
+                      <a:avLst/>
+                    </a:prstGeom>
+                  </pic:spPr>
+                </pic:pic>
+              </a:graphicData>
+            </a:graphic>
+          </wp:inline>
+        </w:drawing>
+      </w:r>
+      <w:r>
+        <w:t xml:space="preserve"> kattintva tudunk. Az „X”-re kattintva a módosítások nem hajtódnak végre, visszaáll az eredeti állapotába.</w:t>
       </w:r>
     </w:p>
     <w:p>
@@ -4519,7 +4948,7 @@
                     </pic:cNvPicPr>
                   </pic:nvPicPr>
                   <pic:blipFill>
-                    <a:blip r:embed="rId30">
+                    <a:blip r:embed="rId34">
                       <a:extLst>
                         <a:ext uri="{28A0092B-C50C-407E-A947-70E740481C1C}">
                           <a14:useLocalDpi xmlns:a14="http://schemas.microsoft.com/office/drawing/2010/main" val="0"/>
@@ -4560,17 +4989,192 @@
         </w:numPr>
         <w:ind w:left="720"/>
       </w:pPr>
-      <w:bookmarkStart w:id="21" w:name="_Toc163726466"/>
+      <w:bookmarkStart w:id="20" w:name="_Toc163756802"/>
       <w:r>
         <w:t>Profil</w:t>
       </w:r>
+      <w:bookmarkEnd w:id="20"/>
+    </w:p>
+    <w:p>
+      <w:r>
+        <w:t>A profilunkon megtalálhatunk mindenféle információt, statisztikát, valamint itt módosíthatjuk a</w:t>
+      </w:r>
+      <w:r>
+        <w:t xml:space="preserve"> felhasználónevünket, email címünket, jelszavunkat és profilképünket</w:t>
+      </w:r>
+      <w:r>
+        <w:t>. Erre az oldalra a bal oldali navigációs sávból érhetjük el.</w:t>
+      </w:r>
+      <w:r>
+        <w:t xml:space="preserve"> </w:t>
+      </w:r>
+      <w:r>
+        <w:t>Amikor más profiljára kerülünk, akkor az ő email címük rejtve van, a státusznál megjeleníti, hogy elérhető (Online) vagy nem (Offline). Az oldalon más felhasználónak az adatait nem módosíthatjuk, a hozzá tartozó szerkesztési opciók se jelennek meg, valamint a privát listái se érhetők el.</w:t>
+      </w:r>
+    </w:p>
+    <w:p>
+      <w:r>
+        <w:rPr>
+          <w:noProof/>
+        </w:rPr>
+        <w:drawing>
+          <wp:inline distT="0" distB="0" distL="0" distR="0" wp14:anchorId="4242EA13" wp14:editId="3E7AAD0A">
+            <wp:extent cx="5391150" cy="3038475"/>
+            <wp:effectExtent l="0" t="0" r="0" b="9525"/>
+            <wp:docPr id="935534627" name="Kép 3"/>
+            <wp:cNvGraphicFramePr>
+              <a:graphicFrameLocks xmlns:a="http://schemas.openxmlformats.org/drawingml/2006/main" noChangeAspect="1"/>
+            </wp:cNvGraphicFramePr>
+            <a:graphic xmlns:a="http://schemas.openxmlformats.org/drawingml/2006/main">
+              <a:graphicData uri="http://schemas.openxmlformats.org/drawingml/2006/picture">
+                <pic:pic xmlns:pic="http://schemas.openxmlformats.org/drawingml/2006/picture">
+                  <pic:nvPicPr>
+                    <pic:cNvPr id="0" name="Picture 6"/>
+                    <pic:cNvPicPr>
+                      <a:picLocks noChangeAspect="1" noChangeArrowheads="1"/>
+                    </pic:cNvPicPr>
+                  </pic:nvPicPr>
+                  <pic:blipFill>
+                    <a:blip r:embed="rId35" cstate="print">
+                      <a:extLst>
+                        <a:ext uri="{28A0092B-C50C-407E-A947-70E740481C1C}">
+                          <a14:useLocalDpi xmlns:a14="http://schemas.microsoft.com/office/drawing/2010/main" val="0"/>
+                        </a:ext>
+                      </a:extLst>
+                    </a:blip>
+                    <a:srcRect/>
+                    <a:stretch>
+                      <a:fillRect/>
+                    </a:stretch>
+                  </pic:blipFill>
+                  <pic:spPr bwMode="auto">
+                    <a:xfrm>
+                      <a:off x="0" y="0"/>
+                      <a:ext cx="5391150" cy="3038475"/>
+                    </a:xfrm>
+                    <a:prstGeom prst="rect">
+                      <a:avLst/>
+                    </a:prstGeom>
+                    <a:noFill/>
+                    <a:ln>
+                      <a:noFill/>
+                    </a:ln>
+                  </pic:spPr>
+                </pic:pic>
+              </a:graphicData>
+            </a:graphic>
+          </wp:inline>
+        </w:drawing>
+      </w:r>
+    </w:p>
+    <w:p>
+      <w:pPr>
+        <w:pStyle w:val="Cmsor3"/>
+        <w:numPr>
+          <w:ilvl w:val="2"/>
+          <w:numId w:val="2"/>
+        </w:numPr>
+        <w:ind w:left="720"/>
+      </w:pPr>
+      <w:bookmarkStart w:id="21" w:name="_Toc163756803"/>
+      <w:r>
+        <w:lastRenderedPageBreak/>
+        <w:t>Statisztikák</w:t>
+      </w:r>
       <w:bookmarkEnd w:id="21"/>
     </w:p>
     <w:p>
       <w:r>
-        <w:t>Profil leírás.</w:t>
-      </w:r>
-    </w:p>
+        <w:t>Három féle statisztikai adat jelenik meg az oldalon:</w:t>
+      </w:r>
+    </w:p>
+    <w:p>
+      <w:pPr>
+        <w:pStyle w:val="Listaszerbekezds"/>
+        <w:numPr>
+          <w:ilvl w:val="0"/>
+          <w:numId w:val="3"/>
+        </w:numPr>
+        <w:spacing w:before="120" w:after="0"/>
+        <w:ind w:left="357" w:hanging="357"/>
+      </w:pPr>
+      <w:r>
+        <w:rPr>
+          <w:b/>
+          <w:bCs/>
+        </w:rPr>
+        <w:t>Heti aktivitás:</w:t>
+      </w:r>
+      <w:r>
+        <w:t xml:space="preserve"> Látható rajta az elmúlt egy heti aktivitásunk. Egy aktivitásnak számít, amikor létrehozunk, mozdítunk, módosítunk, törlünk valamit a listában.</w:t>
+      </w:r>
+      <w:r>
+        <w:t xml:space="preserve"> Például, ha hozzáadunk 10 karaktert és 3 kategóriát, amik közül 5 karaktert áthelyezünk, akkor az 18 aktivitásnak számít arra a napra. Az egeret egy aktivitási oszlopra ráhúzva kiírja, hogy az adott napon melyik listában mennyi módosítás történt.</w:t>
+      </w:r>
+    </w:p>
+    <w:p>
+      <w:pPr>
+        <w:pStyle w:val="Listaszerbekezds"/>
+        <w:numPr>
+          <w:ilvl w:val="0"/>
+          <w:numId w:val="3"/>
+        </w:numPr>
+        <w:spacing w:before="120" w:after="0"/>
+        <w:ind w:left="357" w:hanging="357"/>
+        <w:contextualSpacing w:val="0"/>
+      </w:pPr>
+      <w:r>
+        <w:rPr>
+          <w:b/>
+          <w:bCs/>
+        </w:rPr>
+        <w:t>Leggyakrabban használt karakterek:</w:t>
+      </w:r>
+      <w:r>
+        <w:t xml:space="preserve"> Azon karakterek listája, amelyeket a legtöbbször használtunk. Ez az összesen létrehozott karakterek száma, amit töröltünk az kerül bele a számításba. A képre kattintva elérünk egy képnézegetőt, amivel közelebbről is megvizsgálhatjuk a karakterünk kinézetét. A top 10 leghasználtabb fog itt megjelenni.</w:t>
+      </w:r>
+    </w:p>
+    <w:p>
+      <w:pPr>
+        <w:pStyle w:val="Listaszerbekezds"/>
+        <w:numPr>
+          <w:ilvl w:val="0"/>
+          <w:numId w:val="3"/>
+        </w:numPr>
+        <w:spacing w:before="120"/>
+        <w:ind w:left="357" w:hanging="357"/>
+        <w:contextualSpacing w:val="0"/>
+      </w:pPr>
+      <w:r>
+        <w:rPr>
+          <w:b/>
+          <w:bCs/>
+        </w:rPr>
+        <w:t>Legtöbbet módosított listák:</w:t>
+      </w:r>
+      <w:r>
+        <w:t xml:space="preserve"> A </w:t>
+      </w:r>
+      <w:r>
+        <w:t>listához jogosult felhasználók által elvégzett összes aktivitás alapján számolt legtöbbet módosított top 10 lista. Ezekre rákattintva – ha a saját profilunkon vagyunk vagy nem privát a lista – megnyithatjuk.</w:t>
+      </w:r>
+    </w:p>
+    <w:p>
+      <w:pPr>
+        <w:pStyle w:val="Cmsor3"/>
+        <w:numPr>
+          <w:ilvl w:val="2"/>
+          <w:numId w:val="2"/>
+        </w:numPr>
+        <w:ind w:left="720"/>
+      </w:pPr>
+      <w:bookmarkStart w:id="22" w:name="_Toc163756804"/>
+      <w:r>
+        <w:t>Adatok módosítása</w:t>
+      </w:r>
+      <w:bookmarkEnd w:id="22"/>
+    </w:p>
+    <w:p/>
     <w:p>
       <w:r>
         <w:br w:type="page"/>
@@ -4585,13 +5189,13 @@
         </w:numPr>
         <w:ind w:left="357" w:hanging="357"/>
       </w:pPr>
-      <w:bookmarkStart w:id="22" w:name="_Toc163726467"/>
+      <w:bookmarkStart w:id="23" w:name="_Toc163756805"/>
       <w:r>
         <w:lastRenderedPageBreak/>
         <w:t>Fejlesztői dokumentáció</w:t>
       </w:r>
-      <w:bookmarkEnd w:id="16"/>
-      <w:bookmarkEnd w:id="22"/>
+      <w:bookmarkEnd w:id="15"/>
+      <w:bookmarkEnd w:id="23"/>
     </w:p>
     <w:p>
       <w:pPr>
@@ -4617,7 +5221,7 @@
 </file>
 
 <file path=word/endnotes.xml><?xml version="1.0" encoding="utf-8"?>
-<w:endnotes xmlns:wpc="http://schemas.microsoft.com/office/word/2010/wordprocessingCanvas" xmlns:cx="http://schemas.microsoft.com/office/drawing/2014/chartex" xmlns:cx1="http://schemas.microsoft.com/office/drawing/2015/9/8/chartex" xmlns:mc="http://schemas.openxmlformats.org/markup-compatibility/2006" xmlns:o="urn:schemas-microsoft-com:office:office" xmlns:r="http://schemas.openxmlformats.org/officeDocument/2006/relationships" xmlns:m="http://schemas.openxmlformats.org/officeDocument/2006/math" xmlns:v="urn:schemas-microsoft-com:vml" xmlns:wp14="http://schemas.microsoft.com/office/word/2010/wordprocessingDrawing" xmlns:wp="http://schemas.openxmlformats.org/drawingml/2006/wordprocessingDrawing" xmlns:w10="urn:schemas-microsoft-com:office:word" xmlns:w="http://schemas.openxmlformats.org/wordprocessingml/2006/main" xmlns:w14="http://schemas.microsoft.com/office/word/2010/wordml" xmlns:w15="http://schemas.microsoft.com/office/word/2012/wordml" xmlns:w16se="http://schemas.microsoft.com/office/word/2015/wordml/symex" xmlns:wpg="http://schemas.microsoft.com/office/word/2010/wordprocessingGroup" xmlns:wpi="http://schemas.microsoft.com/office/word/2010/wordprocessingInk" xmlns:wne="http://schemas.microsoft.com/office/word/2006/wordml" xmlns:wps="http://schemas.microsoft.com/office/word/2010/wordprocessingShape" mc:Ignorable="w14 w15 w16se wp14">
+<w:endnotes xmlns:wpc="http://schemas.microsoft.com/office/word/2010/wordprocessingCanvas" xmlns:cx="http://schemas.microsoft.com/office/drawing/2014/chartex" xmlns:cx1="http://schemas.microsoft.com/office/drawing/2015/9/8/chartex" xmlns:cx2="http://schemas.microsoft.com/office/drawing/2015/10/21/chartex" xmlns:cx3="http://schemas.microsoft.com/office/drawing/2016/5/9/chartex" xmlns:cx4="http://schemas.microsoft.com/office/drawing/2016/5/10/chartex" xmlns:cx5="http://schemas.microsoft.com/office/drawing/2016/5/11/chartex" xmlns:cx6="http://schemas.microsoft.com/office/drawing/2016/5/12/chartex" xmlns:cx7="http://schemas.microsoft.com/office/drawing/2016/5/13/chartex" xmlns:cx8="http://schemas.microsoft.com/office/drawing/2016/5/14/chartex" xmlns:mc="http://schemas.openxmlformats.org/markup-compatibility/2006" xmlns:aink="http://schemas.microsoft.com/office/drawing/2016/ink" xmlns:am3d="http://schemas.microsoft.com/office/drawing/2017/model3d" xmlns:o="urn:schemas-microsoft-com:office:office" xmlns:oel="http://schemas.microsoft.com/office/2019/extlst" xmlns:r="http://schemas.openxmlformats.org/officeDocument/2006/relationships" xmlns:m="http://schemas.openxmlformats.org/officeDocument/2006/math" xmlns:v="urn:schemas-microsoft-com:vml" xmlns:wp14="http://schemas.microsoft.com/office/word/2010/wordprocessingDrawing" xmlns:wp="http://schemas.openxmlformats.org/drawingml/2006/wordprocessingDrawing" xmlns:w10="urn:schemas-microsoft-com:office:word" xmlns:w="http://schemas.openxmlformats.org/wordprocessingml/2006/main" xmlns:w14="http://schemas.microsoft.com/office/word/2010/wordml" xmlns:w15="http://schemas.microsoft.com/office/word/2012/wordml" xmlns:w16cex="http://schemas.microsoft.com/office/word/2018/wordml/cex" xmlns:w16cid="http://schemas.microsoft.com/office/word/2016/wordml/cid" xmlns:w16="http://schemas.microsoft.com/office/word/2018/wordml" xmlns:w16sdtdh="http://schemas.microsoft.com/office/word/2020/wordml/sdtdatahash" xmlns:w16se="http://schemas.microsoft.com/office/word/2015/wordml/symex" xmlns:wpg="http://schemas.microsoft.com/office/word/2010/wordprocessingGroup" xmlns:wpi="http://schemas.microsoft.com/office/word/2010/wordprocessingInk" xmlns:wne="http://schemas.microsoft.com/office/word/2006/wordml" xmlns:wps="http://schemas.microsoft.com/office/word/2010/wordprocessingShape" mc:Ignorable="w14 w15 w16se w16cid w16 w16cex w16sdtdh wp14">
   <w:endnote w:type="separator" w:id="-1">
     <w:p>
       <w:pPr>
@@ -4642,7 +5246,7 @@
 </file>
 
 <file path=word/footnotes.xml><?xml version="1.0" encoding="utf-8"?>
-<w:footnotes xmlns:wpc="http://schemas.microsoft.com/office/word/2010/wordprocessingCanvas" xmlns:cx="http://schemas.microsoft.com/office/drawing/2014/chartex" xmlns:cx1="http://schemas.microsoft.com/office/drawing/2015/9/8/chartex" xmlns:mc="http://schemas.openxmlformats.org/markup-compatibility/2006" xmlns:o="urn:schemas-microsoft-com:office:office" xmlns:r="http://schemas.openxmlformats.org/officeDocument/2006/relationships" xmlns:m="http://schemas.openxmlformats.org/officeDocument/2006/math" xmlns:v="urn:schemas-microsoft-com:vml" xmlns:wp14="http://schemas.microsoft.com/office/word/2010/wordprocessingDrawing" xmlns:wp="http://schemas.openxmlformats.org/drawingml/2006/wordprocessingDrawing" xmlns:w10="urn:schemas-microsoft-com:office:word" xmlns:w="http://schemas.openxmlformats.org/wordprocessingml/2006/main" xmlns:w14="http://schemas.microsoft.com/office/word/2010/wordml" xmlns:w15="http://schemas.microsoft.com/office/word/2012/wordml" xmlns:w16se="http://schemas.microsoft.com/office/word/2015/wordml/symex" xmlns:wpg="http://schemas.microsoft.com/office/word/2010/wordprocessingGroup" xmlns:wpi="http://schemas.microsoft.com/office/word/2010/wordprocessingInk" xmlns:wne="http://schemas.microsoft.com/office/word/2006/wordml" xmlns:wps="http://schemas.microsoft.com/office/word/2010/wordprocessingShape" mc:Ignorable="w14 w15 w16se wp14">
+<w:footnotes xmlns:wpc="http://schemas.microsoft.com/office/word/2010/wordprocessingCanvas" xmlns:cx="http://schemas.microsoft.com/office/drawing/2014/chartex" xmlns:cx1="http://schemas.microsoft.com/office/drawing/2015/9/8/chartex" xmlns:cx2="http://schemas.microsoft.com/office/drawing/2015/10/21/chartex" xmlns:cx3="http://schemas.microsoft.com/office/drawing/2016/5/9/chartex" xmlns:cx4="http://schemas.microsoft.com/office/drawing/2016/5/10/chartex" xmlns:cx5="http://schemas.microsoft.com/office/drawing/2016/5/11/chartex" xmlns:cx6="http://schemas.microsoft.com/office/drawing/2016/5/12/chartex" xmlns:cx7="http://schemas.microsoft.com/office/drawing/2016/5/13/chartex" xmlns:cx8="http://schemas.microsoft.com/office/drawing/2016/5/14/chartex" xmlns:mc="http://schemas.openxmlformats.org/markup-compatibility/2006" xmlns:aink="http://schemas.microsoft.com/office/drawing/2016/ink" xmlns:am3d="http://schemas.microsoft.com/office/drawing/2017/model3d" xmlns:o="urn:schemas-microsoft-com:office:office" xmlns:oel="http://schemas.microsoft.com/office/2019/extlst" xmlns:r="http://schemas.openxmlformats.org/officeDocument/2006/relationships" xmlns:m="http://schemas.openxmlformats.org/officeDocument/2006/math" xmlns:v="urn:schemas-microsoft-com:vml" xmlns:wp14="http://schemas.microsoft.com/office/word/2010/wordprocessingDrawing" xmlns:wp="http://schemas.openxmlformats.org/drawingml/2006/wordprocessingDrawing" xmlns:w10="urn:schemas-microsoft-com:office:word" xmlns:w="http://schemas.openxmlformats.org/wordprocessingml/2006/main" xmlns:w14="http://schemas.microsoft.com/office/word/2010/wordml" xmlns:w15="http://schemas.microsoft.com/office/word/2012/wordml" xmlns:w16cex="http://schemas.microsoft.com/office/word/2018/wordml/cex" xmlns:w16cid="http://schemas.microsoft.com/office/word/2016/wordml/cid" xmlns:w16="http://schemas.microsoft.com/office/word/2018/wordml" xmlns:w16sdtdh="http://schemas.microsoft.com/office/word/2020/wordml/sdtdatahash" xmlns:w16se="http://schemas.microsoft.com/office/word/2015/wordml/symex" xmlns:wpg="http://schemas.microsoft.com/office/word/2010/wordprocessingGroup" xmlns:wpi="http://schemas.microsoft.com/office/word/2010/wordprocessingInk" xmlns:wne="http://schemas.microsoft.com/office/word/2006/wordml" xmlns:wps="http://schemas.microsoft.com/office/word/2010/wordprocessingShape" mc:Ignorable="w14 w15 w16se w16cid w16 w16cex w16sdtdh wp14">
   <w:footnote w:type="separator" w:id="-1">
     <w:p>
       <w:pPr>
@@ -4667,7 +5271,7 @@
 </file>
 
 <file path=word/numbering.xml><?xml version="1.0" encoding="utf-8"?>
-<w:numbering xmlns:wpc="http://schemas.microsoft.com/office/word/2010/wordprocessingCanvas" xmlns:cx="http://schemas.microsoft.com/office/drawing/2014/chartex" xmlns:cx1="http://schemas.microsoft.com/office/drawing/2015/9/8/chartex" xmlns:mc="http://schemas.openxmlformats.org/markup-compatibility/2006" xmlns:o="urn:schemas-microsoft-com:office:office" xmlns:r="http://schemas.openxmlformats.org/officeDocument/2006/relationships" xmlns:m="http://schemas.openxmlformats.org/officeDocument/2006/math" xmlns:v="urn:schemas-microsoft-com:vml" xmlns:wp14="http://schemas.microsoft.com/office/word/2010/wordprocessingDrawing" xmlns:wp="http://schemas.openxmlformats.org/drawingml/2006/wordprocessingDrawing" xmlns:w10="urn:schemas-microsoft-com:office:word" xmlns:w="http://schemas.openxmlformats.org/wordprocessingml/2006/main" xmlns:w14="http://schemas.microsoft.com/office/word/2010/wordml" xmlns:w15="http://schemas.microsoft.com/office/word/2012/wordml" xmlns:w16se="http://schemas.microsoft.com/office/word/2015/wordml/symex" xmlns:wpg="http://schemas.microsoft.com/office/word/2010/wordprocessingGroup" xmlns:wpi="http://schemas.microsoft.com/office/word/2010/wordprocessingInk" xmlns:wne="http://schemas.microsoft.com/office/word/2006/wordml" xmlns:wps="http://schemas.microsoft.com/office/word/2010/wordprocessingShape" mc:Ignorable="w14 w15 w16se wp14">
+<w:numbering xmlns:wpc="http://schemas.microsoft.com/office/word/2010/wordprocessingCanvas" xmlns:cx="http://schemas.microsoft.com/office/drawing/2014/chartex" xmlns:cx1="http://schemas.microsoft.com/office/drawing/2015/9/8/chartex" xmlns:cx2="http://schemas.microsoft.com/office/drawing/2015/10/21/chartex" xmlns:cx3="http://schemas.microsoft.com/office/drawing/2016/5/9/chartex" xmlns:cx4="http://schemas.microsoft.com/office/drawing/2016/5/10/chartex" xmlns:cx5="http://schemas.microsoft.com/office/drawing/2016/5/11/chartex" xmlns:cx6="http://schemas.microsoft.com/office/drawing/2016/5/12/chartex" xmlns:cx7="http://schemas.microsoft.com/office/drawing/2016/5/13/chartex" xmlns:cx8="http://schemas.microsoft.com/office/drawing/2016/5/14/chartex" xmlns:mc="http://schemas.openxmlformats.org/markup-compatibility/2006" xmlns:aink="http://schemas.microsoft.com/office/drawing/2016/ink" xmlns:am3d="http://schemas.microsoft.com/office/drawing/2017/model3d" xmlns:o="urn:schemas-microsoft-com:office:office" xmlns:oel="http://schemas.microsoft.com/office/2019/extlst" xmlns:r="http://schemas.openxmlformats.org/officeDocument/2006/relationships" xmlns:m="http://schemas.openxmlformats.org/officeDocument/2006/math" xmlns:v="urn:schemas-microsoft-com:vml" xmlns:wp14="http://schemas.microsoft.com/office/word/2010/wordprocessingDrawing" xmlns:wp="http://schemas.openxmlformats.org/drawingml/2006/wordprocessingDrawing" xmlns:w10="urn:schemas-microsoft-com:office:word" xmlns:w="http://schemas.openxmlformats.org/wordprocessingml/2006/main" xmlns:w14="http://schemas.microsoft.com/office/word/2010/wordml" xmlns:w15="http://schemas.microsoft.com/office/word/2012/wordml" xmlns:w16cex="http://schemas.microsoft.com/office/word/2018/wordml/cex" xmlns:w16cid="http://schemas.microsoft.com/office/word/2016/wordml/cid" xmlns:w16="http://schemas.microsoft.com/office/word/2018/wordml" xmlns:w16sdtdh="http://schemas.microsoft.com/office/word/2020/wordml/sdtdatahash" xmlns:w16se="http://schemas.microsoft.com/office/word/2015/wordml/symex" xmlns:wpg="http://schemas.microsoft.com/office/word/2010/wordprocessingGroup" xmlns:wpi="http://schemas.microsoft.com/office/word/2010/wordprocessingInk" xmlns:wne="http://schemas.microsoft.com/office/word/2006/wordml" xmlns:wps="http://schemas.microsoft.com/office/word/2010/wordprocessingShape" mc:Ignorable="w14 w15 w16se w16cid w16 w16cex w16sdtdh wp14">
   <w:abstractNum w:abstractNumId="0" w15:restartNumberingAfterBreak="0">
     <w:nsid w:val="40E66E32"/>
     <w:multiLevelType w:val="multilevel"/>
@@ -5014,20 +5618,20 @@
       </w:rPr>
     </w:lvl>
   </w:abstractNum>
-  <w:num w:numId="1">
+  <w:num w:numId="1" w16cid:durableId="1923373851">
     <w:abstractNumId w:val="2"/>
   </w:num>
-  <w:num w:numId="2">
+  <w:num w:numId="2" w16cid:durableId="177080904">
     <w:abstractNumId w:val="0"/>
   </w:num>
-  <w:num w:numId="3">
+  <w:num w:numId="3" w16cid:durableId="2143309821">
     <w:abstractNumId w:val="1"/>
   </w:num>
 </w:numbering>
 </file>
 
 <file path=word/styles.xml><?xml version="1.0" encoding="utf-8"?>
-<w:styles xmlns:mc="http://schemas.openxmlformats.org/markup-compatibility/2006" xmlns:r="http://schemas.openxmlformats.org/officeDocument/2006/relationships" xmlns:w="http://schemas.openxmlformats.org/wordprocessingml/2006/main" xmlns:w14="http://schemas.microsoft.com/office/word/2010/wordml" xmlns:w15="http://schemas.microsoft.com/office/word/2012/wordml" xmlns:w16se="http://schemas.microsoft.com/office/word/2015/wordml/symex" mc:Ignorable="w14 w15 w16se">
+<w:styles xmlns:mc="http://schemas.openxmlformats.org/markup-compatibility/2006" xmlns:r="http://schemas.openxmlformats.org/officeDocument/2006/relationships" xmlns:w="http://schemas.openxmlformats.org/wordprocessingml/2006/main" xmlns:w14="http://schemas.microsoft.com/office/word/2010/wordml" xmlns:w15="http://schemas.microsoft.com/office/word/2012/wordml" xmlns:w16cex="http://schemas.microsoft.com/office/word/2018/wordml/cex" xmlns:w16cid="http://schemas.microsoft.com/office/word/2016/wordml/cid" xmlns:w16="http://schemas.microsoft.com/office/word/2018/wordml" xmlns:w16sdtdh="http://schemas.microsoft.com/office/word/2020/wordml/sdtdatahash" xmlns:w16se="http://schemas.microsoft.com/office/word/2015/wordml/symex" mc:Ignorable="w14 w15 w16se w16cid w16 w16cex w16sdtdh">
   <w:docDefaults>
     <w:rPrDefault>
       <w:rPr>
@@ -5043,7 +5647,7 @@
       </w:pPr>
     </w:pPrDefault>
   </w:docDefaults>
-  <w:latentStyles w:defLockedState="0" w:defUIPriority="99" w:defSemiHidden="0" w:defUnhideWhenUsed="0" w:defQFormat="0" w:count="371">
+  <w:latentStyles w:defLockedState="0" w:defUIPriority="99" w:defSemiHidden="0" w:defUnhideWhenUsed="0" w:defQFormat="0" w:count="376">
     <w:lsdException w:name="Normal" w:uiPriority="0" w:qFormat="1"/>
     <w:lsdException w:name="heading 1" w:uiPriority="9" w:qFormat="1"/>
     <w:lsdException w:name="heading 2" w:semiHidden="1" w:uiPriority="9" w:unhideWhenUsed="1" w:qFormat="1"/>
@@ -5415,6 +6019,11 @@
     <w:lsdException w:name="List Table 5 Dark Accent 6" w:uiPriority="50"/>
     <w:lsdException w:name="List Table 6 Colorful Accent 6" w:uiPriority="51"/>
     <w:lsdException w:name="List Table 7 Colorful Accent 6" w:uiPriority="52"/>
+    <w:lsdException w:name="Mention" w:semiHidden="1" w:unhideWhenUsed="1"/>
+    <w:lsdException w:name="Smart Hyperlink" w:semiHidden="1" w:unhideWhenUsed="1"/>
+    <w:lsdException w:name="Hashtag" w:semiHidden="1" w:unhideWhenUsed="1"/>
+    <w:lsdException w:name="Unresolved Mention" w:semiHidden="1" w:unhideWhenUsed="1"/>
+    <w:lsdException w:name="Smart Link" w:semiHidden="1" w:unhideWhenUsed="1"/>
   </w:latentStyles>
   <w:style w:type="paragraph" w:default="1" w:styleId="Norml">
     <w:name w:val="Normal"/>

</xml_diff>

<commit_message>
TL-43 TL-44 Email hitelesítés és navigáció + útvonalak befejezve
</commit_message>
<xml_diff>
--- a/documents/Szakdolgozat.docx
+++ b/documents/Szakdolgozat.docx
@@ -507,7 +507,7 @@
           <w:color w:val="auto"/>
           <w:kern w:val="2"/>
           <w:szCs w:val="24"/>
-          <w:lang w:val="hu-HU" w:eastAsia="hu-HU"/>
+          <w:lang w:eastAsia="hu-HU"/>
           <w14:ligatures w14:val="standardContextual"/>
         </w:rPr>
       </w:pPr>
@@ -547,7 +547,7 @@
           <w:color w:val="auto"/>
           <w:kern w:val="2"/>
           <w:szCs w:val="24"/>
-          <w:lang w:val="hu-HU" w:eastAsia="hu-HU"/>
+          <w:lang w:eastAsia="hu-HU"/>
           <w14:ligatures w14:val="standardContextual"/>
         </w:rPr>
         <w:tab/>
@@ -562,7 +562,7 @@
         <w:fldChar w:fldCharType="begin"/>
       </w:r>
       <w:r>
-        <w:instrText xml:space="preserve"> PAGEREF _Toc163899625 \h </w:instrText>
+        <w:instrText xml:space="preserve"> PAGEREF _Toc163929035 \h </w:instrText>
       </w:r>
       <w:r>
         <w:fldChar w:fldCharType="separate"/>
@@ -582,7 +582,7 @@
           <w:color w:val="auto"/>
           <w:kern w:val="2"/>
           <w:szCs w:val="24"/>
-          <w:lang w:val="hu-HU" w:eastAsia="hu-HU"/>
+          <w:lang w:eastAsia="hu-HU"/>
           <w14:ligatures w14:val="standardContextual"/>
         </w:rPr>
       </w:pPr>
@@ -595,7 +595,7 @@
           <w:color w:val="auto"/>
           <w:kern w:val="2"/>
           <w:szCs w:val="24"/>
-          <w:lang w:val="hu-HU" w:eastAsia="hu-HU"/>
+          <w:lang w:eastAsia="hu-HU"/>
           <w14:ligatures w14:val="standardContextual"/>
         </w:rPr>
         <w:tab/>
@@ -610,7 +610,7 @@
         <w:fldChar w:fldCharType="begin"/>
       </w:r>
       <w:r>
-        <w:instrText xml:space="preserve"> PAGEREF _Toc163899626 \h </w:instrText>
+        <w:instrText xml:space="preserve"> PAGEREF _Toc163929036 \h </w:instrText>
       </w:r>
       <w:r>
         <w:fldChar w:fldCharType="separate"/>
@@ -633,7 +633,7 @@
           <w:rFonts w:asciiTheme="minorHAnsi" w:eastAsiaTheme="minorEastAsia" w:hAnsiTheme="minorHAnsi"/>
           <w:kern w:val="2"/>
           <w:szCs w:val="24"/>
-          <w:lang w:val="hu-HU" w:eastAsia="hu-HU"/>
+          <w:lang w:eastAsia="hu-HU"/>
           <w14:ligatures w14:val="standardContextual"/>
         </w:rPr>
       </w:pPr>
@@ -645,7 +645,7 @@
           <w:rFonts w:asciiTheme="minorHAnsi" w:eastAsiaTheme="minorEastAsia" w:hAnsiTheme="minorHAnsi"/>
           <w:kern w:val="2"/>
           <w:szCs w:val="24"/>
-          <w:lang w:val="hu-HU" w:eastAsia="hu-HU"/>
+          <w:lang w:eastAsia="hu-HU"/>
           <w14:ligatures w14:val="standardContextual"/>
         </w:rPr>
         <w:tab/>
@@ -660,7 +660,7 @@
         <w:fldChar w:fldCharType="begin"/>
       </w:r>
       <w:r>
-        <w:instrText xml:space="preserve"> PAGEREF _Toc163899627 \h </w:instrText>
+        <w:instrText xml:space="preserve"> PAGEREF _Toc163929037 \h </w:instrText>
       </w:r>
       <w:r>
         <w:fldChar w:fldCharType="separate"/>
@@ -683,7 +683,7 @@
           <w:rFonts w:asciiTheme="minorHAnsi" w:eastAsiaTheme="minorEastAsia" w:hAnsiTheme="minorHAnsi"/>
           <w:kern w:val="2"/>
           <w:szCs w:val="24"/>
-          <w:lang w:val="hu-HU" w:eastAsia="hu-HU"/>
+          <w:lang w:eastAsia="hu-HU"/>
           <w14:ligatures w14:val="standardContextual"/>
         </w:rPr>
       </w:pPr>
@@ -695,7 +695,7 @@
           <w:rFonts w:asciiTheme="minorHAnsi" w:eastAsiaTheme="minorEastAsia" w:hAnsiTheme="minorHAnsi"/>
           <w:kern w:val="2"/>
           <w:szCs w:val="24"/>
-          <w:lang w:val="hu-HU" w:eastAsia="hu-HU"/>
+          <w:lang w:eastAsia="hu-HU"/>
           <w14:ligatures w14:val="standardContextual"/>
         </w:rPr>
         <w:tab/>
@@ -710,7 +710,7 @@
         <w:fldChar w:fldCharType="begin"/>
       </w:r>
       <w:r>
-        <w:instrText xml:space="preserve"> PAGEREF _Toc163899628 \h </w:instrText>
+        <w:instrText xml:space="preserve"> PAGEREF _Toc163929038 \h </w:instrText>
       </w:r>
       <w:r>
         <w:fldChar w:fldCharType="separate"/>
@@ -733,7 +733,7 @@
           <w:rFonts w:asciiTheme="minorHAnsi" w:eastAsiaTheme="minorEastAsia" w:hAnsiTheme="minorHAnsi"/>
           <w:kern w:val="2"/>
           <w:szCs w:val="24"/>
-          <w:lang w:val="hu-HU" w:eastAsia="hu-HU"/>
+          <w:lang w:eastAsia="hu-HU"/>
           <w14:ligatures w14:val="standardContextual"/>
         </w:rPr>
       </w:pPr>
@@ -745,7 +745,7 @@
           <w:rFonts w:asciiTheme="minorHAnsi" w:eastAsiaTheme="minorEastAsia" w:hAnsiTheme="minorHAnsi"/>
           <w:kern w:val="2"/>
           <w:szCs w:val="24"/>
-          <w:lang w:val="hu-HU" w:eastAsia="hu-HU"/>
+          <w:lang w:eastAsia="hu-HU"/>
           <w14:ligatures w14:val="standardContextual"/>
         </w:rPr>
         <w:tab/>
@@ -760,7 +760,7 @@
         <w:fldChar w:fldCharType="begin"/>
       </w:r>
       <w:r>
-        <w:instrText xml:space="preserve"> PAGEREF _Toc163899629 \h </w:instrText>
+        <w:instrText xml:space="preserve"> PAGEREF _Toc163929039 \h </w:instrText>
       </w:r>
       <w:r>
         <w:fldChar w:fldCharType="separate"/>
@@ -783,7 +783,7 @@
           <w:rFonts w:asciiTheme="minorHAnsi" w:eastAsiaTheme="minorEastAsia" w:hAnsiTheme="minorHAnsi"/>
           <w:kern w:val="2"/>
           <w:szCs w:val="24"/>
-          <w:lang w:val="hu-HU" w:eastAsia="hu-HU"/>
+          <w:lang w:eastAsia="hu-HU"/>
           <w14:ligatures w14:val="standardContextual"/>
         </w:rPr>
       </w:pPr>
@@ -795,7 +795,7 @@
           <w:rFonts w:asciiTheme="minorHAnsi" w:eastAsiaTheme="minorEastAsia" w:hAnsiTheme="minorHAnsi"/>
           <w:kern w:val="2"/>
           <w:szCs w:val="24"/>
-          <w:lang w:val="hu-HU" w:eastAsia="hu-HU"/>
+          <w:lang w:eastAsia="hu-HU"/>
           <w14:ligatures w14:val="standardContextual"/>
         </w:rPr>
         <w:tab/>
@@ -810,7 +810,7 @@
         <w:fldChar w:fldCharType="begin"/>
       </w:r>
       <w:r>
-        <w:instrText xml:space="preserve"> PAGEREF _Toc163899630 \h </w:instrText>
+        <w:instrText xml:space="preserve"> PAGEREF _Toc163929040 \h </w:instrText>
       </w:r>
       <w:r>
         <w:fldChar w:fldCharType="separate"/>
@@ -833,7 +833,7 @@
           <w:rFonts w:asciiTheme="minorHAnsi" w:eastAsiaTheme="minorEastAsia" w:hAnsiTheme="minorHAnsi"/>
           <w:kern w:val="2"/>
           <w:szCs w:val="24"/>
-          <w:lang w:val="hu-HU" w:eastAsia="hu-HU"/>
+          <w:lang w:eastAsia="hu-HU"/>
           <w14:ligatures w14:val="standardContextual"/>
         </w:rPr>
       </w:pPr>
@@ -845,7 +845,7 @@
           <w:rFonts w:asciiTheme="minorHAnsi" w:eastAsiaTheme="minorEastAsia" w:hAnsiTheme="minorHAnsi"/>
           <w:kern w:val="2"/>
           <w:szCs w:val="24"/>
-          <w:lang w:val="hu-HU" w:eastAsia="hu-HU"/>
+          <w:lang w:eastAsia="hu-HU"/>
           <w14:ligatures w14:val="standardContextual"/>
         </w:rPr>
         <w:tab/>
@@ -860,7 +860,7 @@
         <w:fldChar w:fldCharType="begin"/>
       </w:r>
       <w:r>
-        <w:instrText xml:space="preserve"> PAGEREF _Toc163899631 \h </w:instrText>
+        <w:instrText xml:space="preserve"> PAGEREF _Toc163929041 \h </w:instrText>
       </w:r>
       <w:r>
         <w:fldChar w:fldCharType="separate"/>
@@ -883,7 +883,7 @@
           <w:rFonts w:asciiTheme="minorHAnsi" w:eastAsiaTheme="minorEastAsia" w:hAnsiTheme="minorHAnsi"/>
           <w:kern w:val="2"/>
           <w:szCs w:val="24"/>
-          <w:lang w:val="hu-HU" w:eastAsia="hu-HU"/>
+          <w:lang w:eastAsia="hu-HU"/>
           <w14:ligatures w14:val="standardContextual"/>
         </w:rPr>
       </w:pPr>
@@ -895,7 +895,7 @@
           <w:rFonts w:asciiTheme="minorHAnsi" w:eastAsiaTheme="minorEastAsia" w:hAnsiTheme="minorHAnsi"/>
           <w:kern w:val="2"/>
           <w:szCs w:val="24"/>
-          <w:lang w:val="hu-HU" w:eastAsia="hu-HU"/>
+          <w:lang w:eastAsia="hu-HU"/>
           <w14:ligatures w14:val="standardContextual"/>
         </w:rPr>
         <w:tab/>
@@ -910,7 +910,7 @@
         <w:fldChar w:fldCharType="begin"/>
       </w:r>
       <w:r>
-        <w:instrText xml:space="preserve"> PAGEREF _Toc163899632 \h </w:instrText>
+        <w:instrText xml:space="preserve"> PAGEREF _Toc163929042 \h </w:instrText>
       </w:r>
       <w:r>
         <w:fldChar w:fldCharType="separate"/>
@@ -933,7 +933,7 @@
           <w:rFonts w:asciiTheme="minorHAnsi" w:eastAsiaTheme="minorEastAsia" w:hAnsiTheme="minorHAnsi"/>
           <w:kern w:val="2"/>
           <w:szCs w:val="24"/>
-          <w:lang w:val="hu-HU" w:eastAsia="hu-HU"/>
+          <w:lang w:eastAsia="hu-HU"/>
           <w14:ligatures w14:val="standardContextual"/>
         </w:rPr>
       </w:pPr>
@@ -945,7 +945,7 @@
           <w:rFonts w:asciiTheme="minorHAnsi" w:eastAsiaTheme="minorEastAsia" w:hAnsiTheme="minorHAnsi"/>
           <w:kern w:val="2"/>
           <w:szCs w:val="24"/>
-          <w:lang w:val="hu-HU" w:eastAsia="hu-HU"/>
+          <w:lang w:eastAsia="hu-HU"/>
           <w14:ligatures w14:val="standardContextual"/>
         </w:rPr>
         <w:tab/>
@@ -960,7 +960,7 @@
         <w:fldChar w:fldCharType="begin"/>
       </w:r>
       <w:r>
-        <w:instrText xml:space="preserve"> PAGEREF _Toc163899633 \h </w:instrText>
+        <w:instrText xml:space="preserve"> PAGEREF _Toc163929043 \h </w:instrText>
       </w:r>
       <w:r>
         <w:fldChar w:fldCharType="separate"/>
@@ -983,7 +983,7 @@
           <w:rFonts w:asciiTheme="minorHAnsi" w:eastAsiaTheme="minorEastAsia" w:hAnsiTheme="minorHAnsi"/>
           <w:kern w:val="2"/>
           <w:szCs w:val="24"/>
-          <w:lang w:val="hu-HU" w:eastAsia="hu-HU"/>
+          <w:lang w:eastAsia="hu-HU"/>
           <w14:ligatures w14:val="standardContextual"/>
         </w:rPr>
       </w:pPr>
@@ -995,7 +995,7 @@
           <w:rFonts w:asciiTheme="minorHAnsi" w:eastAsiaTheme="minorEastAsia" w:hAnsiTheme="minorHAnsi"/>
           <w:kern w:val="2"/>
           <w:szCs w:val="24"/>
-          <w:lang w:val="hu-HU" w:eastAsia="hu-HU"/>
+          <w:lang w:eastAsia="hu-HU"/>
           <w14:ligatures w14:val="standardContextual"/>
         </w:rPr>
         <w:tab/>
@@ -1010,7 +1010,7 @@
         <w:fldChar w:fldCharType="begin"/>
       </w:r>
       <w:r>
-        <w:instrText xml:space="preserve"> PAGEREF _Toc163899634 \h </w:instrText>
+        <w:instrText xml:space="preserve"> PAGEREF _Toc163929044 \h </w:instrText>
       </w:r>
       <w:r>
         <w:fldChar w:fldCharType="separate"/>
@@ -1033,7 +1033,7 @@
           <w:rFonts w:asciiTheme="minorHAnsi" w:eastAsiaTheme="minorEastAsia" w:hAnsiTheme="minorHAnsi"/>
           <w:kern w:val="2"/>
           <w:szCs w:val="24"/>
-          <w:lang w:val="hu-HU" w:eastAsia="hu-HU"/>
+          <w:lang w:eastAsia="hu-HU"/>
           <w14:ligatures w14:val="standardContextual"/>
         </w:rPr>
       </w:pPr>
@@ -1045,7 +1045,7 @@
           <w:rFonts w:asciiTheme="minorHAnsi" w:eastAsiaTheme="minorEastAsia" w:hAnsiTheme="minorHAnsi"/>
           <w:kern w:val="2"/>
           <w:szCs w:val="24"/>
-          <w:lang w:val="hu-HU" w:eastAsia="hu-HU"/>
+          <w:lang w:eastAsia="hu-HU"/>
           <w14:ligatures w14:val="standardContextual"/>
         </w:rPr>
         <w:tab/>
@@ -1060,7 +1060,7 @@
         <w:fldChar w:fldCharType="begin"/>
       </w:r>
       <w:r>
-        <w:instrText xml:space="preserve"> PAGEREF _Toc163899635 \h </w:instrText>
+        <w:instrText xml:space="preserve"> PAGEREF _Toc163929045 \h </w:instrText>
       </w:r>
       <w:r>
         <w:fldChar w:fldCharType="separate"/>
@@ -1083,7 +1083,7 @@
           <w:rFonts w:asciiTheme="minorHAnsi" w:eastAsiaTheme="minorEastAsia" w:hAnsiTheme="minorHAnsi"/>
           <w:kern w:val="2"/>
           <w:szCs w:val="24"/>
-          <w:lang w:val="hu-HU" w:eastAsia="hu-HU"/>
+          <w:lang w:eastAsia="hu-HU"/>
           <w14:ligatures w14:val="standardContextual"/>
         </w:rPr>
       </w:pPr>
@@ -1095,7 +1095,7 @@
           <w:rFonts w:asciiTheme="minorHAnsi" w:eastAsiaTheme="minorEastAsia" w:hAnsiTheme="minorHAnsi"/>
           <w:kern w:val="2"/>
           <w:szCs w:val="24"/>
-          <w:lang w:val="hu-HU" w:eastAsia="hu-HU"/>
+          <w:lang w:eastAsia="hu-HU"/>
           <w14:ligatures w14:val="standardContextual"/>
         </w:rPr>
         <w:tab/>
@@ -1110,7 +1110,7 @@
         <w:fldChar w:fldCharType="begin"/>
       </w:r>
       <w:r>
-        <w:instrText xml:space="preserve"> PAGEREF _Toc163899636 \h </w:instrText>
+        <w:instrText xml:space="preserve"> PAGEREF _Toc163929046 \h </w:instrText>
       </w:r>
       <w:r>
         <w:fldChar w:fldCharType="separate"/>
@@ -1133,7 +1133,7 @@
           <w:rFonts w:asciiTheme="minorHAnsi" w:eastAsiaTheme="minorEastAsia" w:hAnsiTheme="minorHAnsi"/>
           <w:kern w:val="2"/>
           <w:szCs w:val="24"/>
-          <w:lang w:val="hu-HU" w:eastAsia="hu-HU"/>
+          <w:lang w:eastAsia="hu-HU"/>
           <w14:ligatures w14:val="standardContextual"/>
         </w:rPr>
       </w:pPr>
@@ -1145,7 +1145,7 @@
           <w:rFonts w:asciiTheme="minorHAnsi" w:eastAsiaTheme="minorEastAsia" w:hAnsiTheme="minorHAnsi"/>
           <w:kern w:val="2"/>
           <w:szCs w:val="24"/>
-          <w:lang w:val="hu-HU" w:eastAsia="hu-HU"/>
+          <w:lang w:eastAsia="hu-HU"/>
           <w14:ligatures w14:val="standardContextual"/>
         </w:rPr>
         <w:tab/>
@@ -1160,7 +1160,7 @@
         <w:fldChar w:fldCharType="begin"/>
       </w:r>
       <w:r>
-        <w:instrText xml:space="preserve"> PAGEREF _Toc163899637 \h </w:instrText>
+        <w:instrText xml:space="preserve"> PAGEREF _Toc163929047 \h </w:instrText>
       </w:r>
       <w:r>
         <w:fldChar w:fldCharType="separate"/>
@@ -1183,7 +1183,7 @@
           <w:rFonts w:asciiTheme="minorHAnsi" w:eastAsiaTheme="minorEastAsia" w:hAnsiTheme="minorHAnsi"/>
           <w:kern w:val="2"/>
           <w:szCs w:val="24"/>
-          <w:lang w:val="hu-HU" w:eastAsia="hu-HU"/>
+          <w:lang w:eastAsia="hu-HU"/>
           <w14:ligatures w14:val="standardContextual"/>
         </w:rPr>
       </w:pPr>
@@ -1195,7 +1195,7 @@
           <w:rFonts w:asciiTheme="minorHAnsi" w:eastAsiaTheme="minorEastAsia" w:hAnsiTheme="minorHAnsi"/>
           <w:kern w:val="2"/>
           <w:szCs w:val="24"/>
-          <w:lang w:val="hu-HU" w:eastAsia="hu-HU"/>
+          <w:lang w:eastAsia="hu-HU"/>
           <w14:ligatures w14:val="standardContextual"/>
         </w:rPr>
         <w:tab/>
@@ -1210,7 +1210,7 @@
         <w:fldChar w:fldCharType="begin"/>
       </w:r>
       <w:r>
-        <w:instrText xml:space="preserve"> PAGEREF _Toc163899638 \h </w:instrText>
+        <w:instrText xml:space="preserve"> PAGEREF _Toc163929048 \h </w:instrText>
       </w:r>
       <w:r>
         <w:fldChar w:fldCharType="separate"/>
@@ -1233,7 +1233,7 @@
           <w:rFonts w:asciiTheme="minorHAnsi" w:eastAsiaTheme="minorEastAsia" w:hAnsiTheme="minorHAnsi"/>
           <w:kern w:val="2"/>
           <w:szCs w:val="24"/>
-          <w:lang w:val="hu-HU" w:eastAsia="hu-HU"/>
+          <w:lang w:eastAsia="hu-HU"/>
           <w14:ligatures w14:val="standardContextual"/>
         </w:rPr>
       </w:pPr>
@@ -1245,7 +1245,7 @@
           <w:rFonts w:asciiTheme="minorHAnsi" w:eastAsiaTheme="minorEastAsia" w:hAnsiTheme="minorHAnsi"/>
           <w:kern w:val="2"/>
           <w:szCs w:val="24"/>
-          <w:lang w:val="hu-HU" w:eastAsia="hu-HU"/>
+          <w:lang w:eastAsia="hu-HU"/>
           <w14:ligatures w14:val="standardContextual"/>
         </w:rPr>
         <w:tab/>
@@ -1260,7 +1260,7 @@
         <w:fldChar w:fldCharType="begin"/>
       </w:r>
       <w:r>
-        <w:instrText xml:space="preserve"> PAGEREF _Toc163899639 \h </w:instrText>
+        <w:instrText xml:space="preserve"> PAGEREF _Toc163929049 \h </w:instrText>
       </w:r>
       <w:r>
         <w:fldChar w:fldCharType="separate"/>
@@ -1283,7 +1283,7 @@
           <w:rFonts w:asciiTheme="minorHAnsi" w:eastAsiaTheme="minorEastAsia" w:hAnsiTheme="minorHAnsi"/>
           <w:kern w:val="2"/>
           <w:szCs w:val="24"/>
-          <w:lang w:val="hu-HU" w:eastAsia="hu-HU"/>
+          <w:lang w:eastAsia="hu-HU"/>
           <w14:ligatures w14:val="standardContextual"/>
         </w:rPr>
       </w:pPr>
@@ -1295,7 +1295,7 @@
           <w:rFonts w:asciiTheme="minorHAnsi" w:eastAsiaTheme="minorEastAsia" w:hAnsiTheme="minorHAnsi"/>
           <w:kern w:val="2"/>
           <w:szCs w:val="24"/>
-          <w:lang w:val="hu-HU" w:eastAsia="hu-HU"/>
+          <w:lang w:eastAsia="hu-HU"/>
           <w14:ligatures w14:val="standardContextual"/>
         </w:rPr>
         <w:tab/>
@@ -1310,7 +1310,7 @@
         <w:fldChar w:fldCharType="begin"/>
       </w:r>
       <w:r>
-        <w:instrText xml:space="preserve"> PAGEREF _Toc163899640 \h </w:instrText>
+        <w:instrText xml:space="preserve"> PAGEREF _Toc163929050 \h </w:instrText>
       </w:r>
       <w:r>
         <w:fldChar w:fldCharType="separate"/>
@@ -1333,7 +1333,7 @@
           <w:rFonts w:asciiTheme="minorHAnsi" w:eastAsiaTheme="minorEastAsia" w:hAnsiTheme="minorHAnsi"/>
           <w:kern w:val="2"/>
           <w:szCs w:val="24"/>
-          <w:lang w:val="hu-HU" w:eastAsia="hu-HU"/>
+          <w:lang w:eastAsia="hu-HU"/>
           <w14:ligatures w14:val="standardContextual"/>
         </w:rPr>
       </w:pPr>
@@ -1345,7 +1345,7 @@
           <w:rFonts w:asciiTheme="minorHAnsi" w:eastAsiaTheme="minorEastAsia" w:hAnsiTheme="minorHAnsi"/>
           <w:kern w:val="2"/>
           <w:szCs w:val="24"/>
-          <w:lang w:val="hu-HU" w:eastAsia="hu-HU"/>
+          <w:lang w:eastAsia="hu-HU"/>
           <w14:ligatures w14:val="standardContextual"/>
         </w:rPr>
         <w:tab/>
@@ -1360,7 +1360,7 @@
         <w:fldChar w:fldCharType="begin"/>
       </w:r>
       <w:r>
-        <w:instrText xml:space="preserve"> PAGEREF _Toc163899641 \h </w:instrText>
+        <w:instrText xml:space="preserve"> PAGEREF _Toc163929051 \h </w:instrText>
       </w:r>
       <w:r>
         <w:fldChar w:fldCharType="separate"/>
@@ -1383,7 +1383,7 @@
           <w:rFonts w:asciiTheme="minorHAnsi" w:eastAsiaTheme="minorEastAsia" w:hAnsiTheme="minorHAnsi"/>
           <w:kern w:val="2"/>
           <w:szCs w:val="24"/>
-          <w:lang w:val="hu-HU" w:eastAsia="hu-HU"/>
+          <w:lang w:eastAsia="hu-HU"/>
           <w14:ligatures w14:val="standardContextual"/>
         </w:rPr>
       </w:pPr>
@@ -1395,7 +1395,7 @@
           <w:rFonts w:asciiTheme="minorHAnsi" w:eastAsiaTheme="minorEastAsia" w:hAnsiTheme="minorHAnsi"/>
           <w:kern w:val="2"/>
           <w:szCs w:val="24"/>
-          <w:lang w:val="hu-HU" w:eastAsia="hu-HU"/>
+          <w:lang w:eastAsia="hu-HU"/>
           <w14:ligatures w14:val="standardContextual"/>
         </w:rPr>
         <w:tab/>
@@ -1410,7 +1410,7 @@
         <w:fldChar w:fldCharType="begin"/>
       </w:r>
       <w:r>
-        <w:instrText xml:space="preserve"> PAGEREF _Toc163899642 \h </w:instrText>
+        <w:instrText xml:space="preserve"> PAGEREF _Toc163929052 \h </w:instrText>
       </w:r>
       <w:r>
         <w:fldChar w:fldCharType="separate"/>
@@ -1433,7 +1433,7 @@
           <w:rFonts w:asciiTheme="minorHAnsi" w:eastAsiaTheme="minorEastAsia" w:hAnsiTheme="minorHAnsi"/>
           <w:kern w:val="2"/>
           <w:szCs w:val="24"/>
-          <w:lang w:val="hu-HU" w:eastAsia="hu-HU"/>
+          <w:lang w:eastAsia="hu-HU"/>
           <w14:ligatures w14:val="standardContextual"/>
         </w:rPr>
       </w:pPr>
@@ -1445,13 +1445,13 @@
           <w:rFonts w:asciiTheme="minorHAnsi" w:eastAsiaTheme="minorEastAsia" w:hAnsiTheme="minorHAnsi"/>
           <w:kern w:val="2"/>
           <w:szCs w:val="24"/>
-          <w:lang w:val="hu-HU" w:eastAsia="hu-HU"/>
+          <w:lang w:eastAsia="hu-HU"/>
           <w14:ligatures w14:val="standardContextual"/>
         </w:rPr>
         <w:tab/>
       </w:r>
       <w:r>
-        <w:t>Navigáció</w:t>
+        <w:t>Email hitelesítés</w:t>
       </w:r>
       <w:r>
         <w:tab/>
@@ -1460,7 +1460,7 @@
         <w:fldChar w:fldCharType="begin"/>
       </w:r>
       <w:r>
-        <w:instrText xml:space="preserve"> PAGEREF _Toc163899643 \h </w:instrText>
+        <w:instrText xml:space="preserve"> PAGEREF _Toc163929053 \h </w:instrText>
       </w:r>
       <w:r>
         <w:fldChar w:fldCharType="separate"/>
@@ -1483,7 +1483,7 @@
           <w:rFonts w:asciiTheme="minorHAnsi" w:eastAsiaTheme="minorEastAsia" w:hAnsiTheme="minorHAnsi"/>
           <w:kern w:val="2"/>
           <w:szCs w:val="24"/>
-          <w:lang w:val="hu-HU" w:eastAsia="hu-HU"/>
+          <w:lang w:eastAsia="hu-HU"/>
           <w14:ligatures w14:val="standardContextual"/>
         </w:rPr>
       </w:pPr>
@@ -1495,13 +1495,13 @@
           <w:rFonts w:asciiTheme="minorHAnsi" w:eastAsiaTheme="minorEastAsia" w:hAnsiTheme="minorHAnsi"/>
           <w:kern w:val="2"/>
           <w:szCs w:val="24"/>
-          <w:lang w:val="hu-HU" w:eastAsia="hu-HU"/>
+          <w:lang w:eastAsia="hu-HU"/>
           <w14:ligatures w14:val="standardContextual"/>
         </w:rPr>
         <w:tab/>
       </w:r>
       <w:r>
-        <w:t>Email hitelesítés</w:t>
+        <w:t>Navigácó</w:t>
       </w:r>
       <w:r>
         <w:tab/>
@@ -1510,13 +1510,13 @@
         <w:fldChar w:fldCharType="begin"/>
       </w:r>
       <w:r>
-        <w:instrText xml:space="preserve"> PAGEREF _Toc163899644 \h </w:instrText>
+        <w:instrText xml:space="preserve"> PAGEREF _Toc163929054 \h </w:instrText>
       </w:r>
       <w:r>
         <w:fldChar w:fldCharType="separate"/>
       </w:r>
       <w:r>
-        <w:t>19</w:t>
+        <w:t>20</w:t>
       </w:r>
       <w:r>
         <w:fldChar w:fldCharType="end"/>
@@ -1530,7 +1530,7 @@
           <w:color w:val="auto"/>
           <w:kern w:val="2"/>
           <w:szCs w:val="24"/>
-          <w:lang w:val="hu-HU" w:eastAsia="hu-HU"/>
+          <w:lang w:eastAsia="hu-HU"/>
           <w14:ligatures w14:val="standardContextual"/>
         </w:rPr>
       </w:pPr>
@@ -1543,7 +1543,7 @@
           <w:color w:val="auto"/>
           <w:kern w:val="2"/>
           <w:szCs w:val="24"/>
-          <w:lang w:val="hu-HU" w:eastAsia="hu-HU"/>
+          <w:lang w:eastAsia="hu-HU"/>
           <w14:ligatures w14:val="standardContextual"/>
         </w:rPr>
         <w:tab/>
@@ -1558,13 +1558,13 @@
         <w:fldChar w:fldCharType="begin"/>
       </w:r>
       <w:r>
-        <w:instrText xml:space="preserve"> PAGEREF _Toc163899645 \h </w:instrText>
+        <w:instrText xml:space="preserve"> PAGEREF _Toc163929055 \h </w:instrText>
       </w:r>
       <w:r>
         <w:fldChar w:fldCharType="separate"/>
       </w:r>
       <w:r>
-        <w:t>20</w:t>
+        <w:t>21</w:t>
       </w:r>
       <w:r>
         <w:fldChar w:fldCharType="end"/>
@@ -1581,7 +1581,7 @@
           <w:rFonts w:asciiTheme="minorHAnsi" w:eastAsiaTheme="minorEastAsia" w:hAnsiTheme="minorHAnsi"/>
           <w:kern w:val="2"/>
           <w:szCs w:val="24"/>
-          <w:lang w:val="hu-HU" w:eastAsia="hu-HU"/>
+          <w:lang w:eastAsia="hu-HU"/>
           <w14:ligatures w14:val="standardContextual"/>
         </w:rPr>
       </w:pPr>
@@ -1593,7 +1593,7 @@
           <w:rFonts w:asciiTheme="minorHAnsi" w:eastAsiaTheme="minorEastAsia" w:hAnsiTheme="minorHAnsi"/>
           <w:kern w:val="2"/>
           <w:szCs w:val="24"/>
-          <w:lang w:val="hu-HU" w:eastAsia="hu-HU"/>
+          <w:lang w:eastAsia="hu-HU"/>
           <w14:ligatures w14:val="standardContextual"/>
         </w:rPr>
         <w:tab/>
@@ -1608,13 +1608,13 @@
         <w:fldChar w:fldCharType="begin"/>
       </w:r>
       <w:r>
-        <w:instrText xml:space="preserve"> PAGEREF _Toc163899646 \h </w:instrText>
+        <w:instrText xml:space="preserve"> PAGEREF _Toc163929056 \h </w:instrText>
       </w:r>
       <w:r>
         <w:fldChar w:fldCharType="separate"/>
       </w:r>
       <w:r>
-        <w:t>20</w:t>
+        <w:t>21</w:t>
       </w:r>
       <w:r>
         <w:fldChar w:fldCharType="end"/>
@@ -1631,7 +1631,7 @@
           <w:rFonts w:asciiTheme="minorHAnsi" w:eastAsiaTheme="minorEastAsia" w:hAnsiTheme="minorHAnsi"/>
           <w:kern w:val="2"/>
           <w:szCs w:val="24"/>
-          <w:lang w:val="hu-HU" w:eastAsia="hu-HU"/>
+          <w:lang w:eastAsia="hu-HU"/>
           <w14:ligatures w14:val="standardContextual"/>
         </w:rPr>
       </w:pPr>
@@ -1643,7 +1643,7 @@
           <w:rFonts w:asciiTheme="minorHAnsi" w:eastAsiaTheme="minorEastAsia" w:hAnsiTheme="minorHAnsi"/>
           <w:kern w:val="2"/>
           <w:szCs w:val="24"/>
-          <w:lang w:val="hu-HU" w:eastAsia="hu-HU"/>
+          <w:lang w:eastAsia="hu-HU"/>
           <w14:ligatures w14:val="standardContextual"/>
         </w:rPr>
         <w:tab/>
@@ -1658,13 +1658,13 @@
         <w:fldChar w:fldCharType="begin"/>
       </w:r>
       <w:r>
-        <w:instrText xml:space="preserve"> PAGEREF _Toc163899647 \h </w:instrText>
+        <w:instrText xml:space="preserve"> PAGEREF _Toc163929057 \h </w:instrText>
       </w:r>
       <w:r>
         <w:fldChar w:fldCharType="separate"/>
       </w:r>
       <w:r>
-        <w:t>21</w:t>
+        <w:t>22</w:t>
       </w:r>
       <w:r>
         <w:fldChar w:fldCharType="end"/>
@@ -1681,7 +1681,7 @@
           <w:rFonts w:asciiTheme="minorHAnsi" w:eastAsiaTheme="minorEastAsia" w:hAnsiTheme="minorHAnsi"/>
           <w:kern w:val="2"/>
           <w:szCs w:val="24"/>
-          <w:lang w:val="hu-HU" w:eastAsia="hu-HU"/>
+          <w:lang w:eastAsia="hu-HU"/>
           <w14:ligatures w14:val="standardContextual"/>
         </w:rPr>
       </w:pPr>
@@ -1693,7 +1693,7 @@
           <w:rFonts w:asciiTheme="minorHAnsi" w:eastAsiaTheme="minorEastAsia" w:hAnsiTheme="minorHAnsi"/>
           <w:kern w:val="2"/>
           <w:szCs w:val="24"/>
-          <w:lang w:val="hu-HU" w:eastAsia="hu-HU"/>
+          <w:lang w:eastAsia="hu-HU"/>
           <w14:ligatures w14:val="standardContextual"/>
         </w:rPr>
         <w:tab/>
@@ -1708,13 +1708,13 @@
         <w:fldChar w:fldCharType="begin"/>
       </w:r>
       <w:r>
-        <w:instrText xml:space="preserve"> PAGEREF _Toc163899648 \h </w:instrText>
+        <w:instrText xml:space="preserve"> PAGEREF _Toc163929058 \h </w:instrText>
       </w:r>
       <w:r>
         <w:fldChar w:fldCharType="separate"/>
       </w:r>
       <w:r>
-        <w:t>21</w:t>
+        <w:t>22</w:t>
       </w:r>
       <w:r>
         <w:fldChar w:fldCharType="end"/>
@@ -1731,7 +1731,7 @@
           <w:rFonts w:asciiTheme="minorHAnsi" w:eastAsiaTheme="minorEastAsia" w:hAnsiTheme="minorHAnsi"/>
           <w:kern w:val="2"/>
           <w:szCs w:val="24"/>
-          <w:lang w:val="hu-HU" w:eastAsia="hu-HU"/>
+          <w:lang w:eastAsia="hu-HU"/>
           <w14:ligatures w14:val="standardContextual"/>
         </w:rPr>
       </w:pPr>
@@ -1743,7 +1743,7 @@
           <w:rFonts w:asciiTheme="minorHAnsi" w:eastAsiaTheme="minorEastAsia" w:hAnsiTheme="minorHAnsi"/>
           <w:kern w:val="2"/>
           <w:szCs w:val="24"/>
-          <w:lang w:val="hu-HU" w:eastAsia="hu-HU"/>
+          <w:lang w:eastAsia="hu-HU"/>
           <w14:ligatures w14:val="standardContextual"/>
         </w:rPr>
         <w:tab/>
@@ -1758,13 +1758,13 @@
         <w:fldChar w:fldCharType="begin"/>
       </w:r>
       <w:r>
-        <w:instrText xml:space="preserve"> PAGEREF _Toc163899649 \h </w:instrText>
+        <w:instrText xml:space="preserve"> PAGEREF _Toc163929059 \h </w:instrText>
       </w:r>
       <w:r>
         <w:fldChar w:fldCharType="separate"/>
       </w:r>
       <w:r>
-        <w:t>22</w:t>
+        <w:t>23</w:t>
       </w:r>
       <w:r>
         <w:fldChar w:fldCharType="end"/>
@@ -1781,7 +1781,7 @@
           <w:rFonts w:asciiTheme="minorHAnsi" w:eastAsiaTheme="minorEastAsia" w:hAnsiTheme="minorHAnsi"/>
           <w:kern w:val="2"/>
           <w:szCs w:val="24"/>
-          <w:lang w:val="hu-HU" w:eastAsia="hu-HU"/>
+          <w:lang w:eastAsia="hu-HU"/>
           <w14:ligatures w14:val="standardContextual"/>
         </w:rPr>
       </w:pPr>
@@ -1793,7 +1793,7 @@
           <w:rFonts w:asciiTheme="minorHAnsi" w:eastAsiaTheme="minorEastAsia" w:hAnsiTheme="minorHAnsi"/>
           <w:kern w:val="2"/>
           <w:szCs w:val="24"/>
-          <w:lang w:val="hu-HU" w:eastAsia="hu-HU"/>
+          <w:lang w:eastAsia="hu-HU"/>
           <w14:ligatures w14:val="standardContextual"/>
         </w:rPr>
         <w:tab/>
@@ -1808,13 +1808,13 @@
         <w:fldChar w:fldCharType="begin"/>
       </w:r>
       <w:r>
-        <w:instrText xml:space="preserve"> PAGEREF _Toc163899650 \h </w:instrText>
+        <w:instrText xml:space="preserve"> PAGEREF _Toc163929060 \h </w:instrText>
       </w:r>
       <w:r>
         <w:fldChar w:fldCharType="separate"/>
       </w:r>
       <w:r>
-        <w:t>24</w:t>
+        <w:t>25</w:t>
       </w:r>
       <w:r>
         <w:fldChar w:fldCharType="end"/>
@@ -1860,7 +1860,7 @@
       <w:bookmarkStart w:id="0" w:name="_Toc163551242"/>
       <w:bookmarkStart w:id="1" w:name="_Toc163551337"/>
       <w:bookmarkStart w:id="2" w:name="_Toc163553140"/>
-      <w:bookmarkStart w:id="3" w:name="_Toc163899625"/>
+      <w:bookmarkStart w:id="3" w:name="_Toc163929035"/>
       <w:r>
         <w:rPr>
           <w:rFonts w:eastAsia="Garamond"/>
@@ -1941,7 +1941,7 @@
         <w:ind w:left="357" w:hanging="357"/>
       </w:pPr>
       <w:bookmarkStart w:id="4" w:name="_Toc163553141"/>
-      <w:bookmarkStart w:id="5" w:name="_Toc163899626"/>
+      <w:bookmarkStart w:id="5" w:name="_Toc163929036"/>
       <w:r>
         <w:lastRenderedPageBreak/>
         <w:t>Felhasználói dokumentáció</w:t>
@@ -1968,7 +1968,7 @@
         </w:numPr>
         <w:ind w:left="720"/>
       </w:pPr>
-      <w:bookmarkStart w:id="6" w:name="_Toc163899627"/>
+      <w:bookmarkStart w:id="6" w:name="_Toc163929037"/>
       <w:r>
         <w:t>Főoldal</w:t>
       </w:r>
@@ -2027,7 +2027,7 @@
         </w:numPr>
         <w:ind w:left="720"/>
       </w:pPr>
-      <w:bookmarkStart w:id="7" w:name="_Toc163899628"/>
+      <w:bookmarkStart w:id="7" w:name="_Toc163929038"/>
       <w:r>
         <w:lastRenderedPageBreak/>
         <w:t>Regisztráció</w:t>
@@ -2320,7 +2320,7 @@
         </w:numPr>
         <w:ind w:left="720"/>
       </w:pPr>
-      <w:bookmarkStart w:id="8" w:name="_Toc163899629"/>
+      <w:bookmarkStart w:id="8" w:name="_Toc163929039"/>
       <w:r>
         <w:lastRenderedPageBreak/>
         <w:t>Bejelentkezés</w:t>
@@ -2448,7 +2448,7 @@
         </w:numPr>
         <w:ind w:left="720"/>
       </w:pPr>
-      <w:bookmarkStart w:id="9" w:name="_Toc163899630"/>
+      <w:bookmarkStart w:id="9" w:name="_Toc163929040"/>
       <w:r>
         <w:t>Listák</w:t>
       </w:r>
@@ -2548,7 +2548,7 @@
         </w:numPr>
         <w:ind w:left="720"/>
       </w:pPr>
-      <w:bookmarkStart w:id="10" w:name="_Toc163899631"/>
+      <w:bookmarkStart w:id="10" w:name="_Toc163929041"/>
       <w:r>
         <w:t>Új lista</w:t>
       </w:r>
@@ -2802,7 +2802,7 @@
         </w:numPr>
         <w:ind w:left="720"/>
       </w:pPr>
-      <w:bookmarkStart w:id="11" w:name="_Toc163899632"/>
+      <w:bookmarkStart w:id="11" w:name="_Toc163929042"/>
       <w:r>
         <w:t>Jogosultságok</w:t>
       </w:r>
@@ -3075,7 +3075,7 @@
         </w:numPr>
         <w:ind w:left="720"/>
       </w:pPr>
-      <w:bookmarkStart w:id="12" w:name="_Toc163899633"/>
+      <w:bookmarkStart w:id="12" w:name="_Toc163929043"/>
       <w:r>
         <w:lastRenderedPageBreak/>
         <w:t>Lista készítő</w:t>
@@ -3361,7 +3361,7 @@
         </w:numPr>
         <w:ind w:left="720"/>
       </w:pPr>
-      <w:bookmarkStart w:id="13" w:name="_Toc163899634"/>
+      <w:bookmarkStart w:id="13" w:name="_Toc163929044"/>
       <w:r>
         <w:lastRenderedPageBreak/>
         <w:t>Karakterek</w:t>
@@ -3557,7 +3557,7 @@
         </w:numPr>
         <w:ind w:left="720"/>
       </w:pPr>
-      <w:bookmarkStart w:id="14" w:name="_Toc163899635"/>
+      <w:bookmarkStart w:id="14" w:name="_Toc163929045"/>
       <w:r>
         <w:t>Karakter hozzáadása</w:t>
       </w:r>
@@ -3954,7 +3954,7 @@
         </w:numPr>
         <w:ind w:left="720"/>
       </w:pPr>
-      <w:bookmarkStart w:id="16" w:name="_Toc163899636"/>
+      <w:bookmarkStart w:id="16" w:name="_Toc163929046"/>
       <w:r>
         <w:t>Karakter módosítás</w:t>
       </w:r>
@@ -4068,7 +4068,7 @@
         </w:numPr>
         <w:ind w:left="720"/>
       </w:pPr>
-      <w:bookmarkStart w:id="17" w:name="_Toc163899637"/>
+      <w:bookmarkStart w:id="17" w:name="_Toc163929047"/>
       <w:r>
         <w:lastRenderedPageBreak/>
         <w:t>Kategóriák</w:t>
@@ -4210,7 +4210,7 @@
         </w:numPr>
         <w:ind w:left="720"/>
       </w:pPr>
-      <w:bookmarkStart w:id="18" w:name="_Toc163899638"/>
+      <w:bookmarkStart w:id="18" w:name="_Toc163929048"/>
       <w:r>
         <w:t>Kategória hozzáadása</w:t>
       </w:r>
@@ -4409,7 +4409,7 @@
         </w:numPr>
         <w:ind w:left="720"/>
       </w:pPr>
-      <w:bookmarkStart w:id="19" w:name="_Toc163899639"/>
+      <w:bookmarkStart w:id="19" w:name="_Toc163929049"/>
       <w:r>
         <w:lastRenderedPageBreak/>
         <w:t>Kategória módosítás</w:t>
@@ -4661,7 +4661,7 @@
         </w:numPr>
         <w:ind w:left="720"/>
       </w:pPr>
-      <w:bookmarkStart w:id="20" w:name="_Toc163899640"/>
+      <w:bookmarkStart w:id="20" w:name="_Toc163929050"/>
       <w:r>
         <w:t>Profil</w:t>
       </w:r>
@@ -4748,7 +4748,7 @@
         </w:numPr>
         <w:ind w:left="720"/>
       </w:pPr>
-      <w:bookmarkStart w:id="21" w:name="_Toc163899641"/>
+      <w:bookmarkStart w:id="21" w:name="_Toc163929051"/>
       <w:r>
         <w:lastRenderedPageBreak/>
         <w:t>Statisztikák</w:t>
@@ -4840,7 +4840,7 @@
         </w:numPr>
         <w:ind w:left="720"/>
       </w:pPr>
-      <w:bookmarkStart w:id="22" w:name="_Toc163899642"/>
+      <w:bookmarkStart w:id="22" w:name="_Toc163929052"/>
       <w:r>
         <w:t>Adatok módosítása</w:t>
       </w:r>
@@ -4934,7 +4934,7 @@
         <mc:AlternateContent>
           <mc:Choice Requires="wps">
             <w:drawing>
-              <wp:inline distT="0" distB="0" distL="0" distR="0" wp14:anchorId="60EED005" wp14:editId="527B1706">
+              <wp:inline distT="0" distB="0" distL="0" distR="0" wp14:anchorId="60EED005" wp14:editId="676716C5">
                 <wp:extent cx="3048635" cy="2152650"/>
                 <wp:effectExtent l="0" t="0" r="0" b="0"/>
                 <wp:docPr id="391229853" name="Téglalap: lekerekített 2"/>
@@ -5000,7 +5000,7 @@
           </mc:Choice>
           <mc:Fallback>
             <w:pict>
-              <v:roundrect w14:anchorId="0BDD75C5" id="Téglalap: lekerekített 2" o:spid="_x0000_s1026" style="width:240.05pt;height:169.5pt;visibility:visible;mso-wrap-style:square;mso-left-percent:-10001;mso-top-percent:-10001;mso-position-horizontal:absolute;mso-position-horizontal-relative:char;mso-position-vertical:absolute;mso-position-vertical-relative:line;mso-left-percent:-10001;mso-top-percent:-10001;v-text-anchor:middle" arcsize="4833f" o:gfxdata="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" stroked="f" strokeweight="1pt">
+              <v:roundrect w14:anchorId="7B2C1843" id="Téglalap: lekerekített 2" o:spid="_x0000_s1026" style="width:240.05pt;height:169.5pt;visibility:visible;mso-wrap-style:square;mso-left-percent:-10001;mso-top-percent:-10001;mso-position-horizontal:absolute;mso-position-horizontal-relative:char;mso-position-vertical:absolute;mso-position-vertical-relative:line;mso-left-percent:-10001;mso-top-percent:-10001;v-text-anchor:middle" arcsize="4833f" o:gfxdata="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" stroked="f" strokeweight="1pt">
                 <v:fill r:id="rId37" o:title="" recolor="t" rotate="t" type="frame"/>
                 <v:stroke joinstyle="miter"/>
                 <w10:anchorlock/>
@@ -5354,15 +5354,252 @@
         </w:numPr>
         <w:ind w:left="720"/>
       </w:pPr>
-      <w:bookmarkStart w:id="23" w:name="_Toc163899643"/>
-      <w:r>
-        <w:t>Navigáció</w:t>
+      <w:bookmarkStart w:id="23" w:name="_Toc163929053"/>
+      <w:r>
+        <w:t>Email hitelesítés</w:t>
       </w:r>
       <w:bookmarkEnd w:id="23"/>
     </w:p>
     <w:p>
       <w:r>
-        <w:t>Navigációs lehetőségek kifejtése.</w:t>
+        <w:t>A megadott email címre kapott üzenetben találunk egy hitelesítő linket, amit megnyitva – ha már bejelentkeztünk az oldalra – tudjuk hitelesíteni.</w:t>
+      </w:r>
+      <w:r>
+        <w:t xml:space="preserve"> Amennyiben nem vagy bejelentkezve, az oldal jelezni fogja számodra.</w:t>
+      </w:r>
+    </w:p>
+    <w:p>
+      <w:pPr>
+        <w:jc w:val="center"/>
+      </w:pPr>
+      <w:r>
+        <w:drawing>
+          <wp:inline distT="0" distB="0" distL="0" distR="0" wp14:anchorId="51B1C16D" wp14:editId="2BADFC19">
+            <wp:extent cx="2841192" cy="936000"/>
+            <wp:effectExtent l="0" t="0" r="0" b="0"/>
+            <wp:docPr id="601435877" name="Kép 1"/>
+            <wp:cNvGraphicFramePr>
+              <a:graphicFrameLocks xmlns:a="http://schemas.openxmlformats.org/drawingml/2006/main" noChangeAspect="1"/>
+            </wp:cNvGraphicFramePr>
+            <a:graphic xmlns:a="http://schemas.openxmlformats.org/drawingml/2006/main">
+              <a:graphicData uri="http://schemas.openxmlformats.org/drawingml/2006/picture">
+                <pic:pic xmlns:pic="http://schemas.openxmlformats.org/drawingml/2006/picture">
+                  <pic:nvPicPr>
+                    <pic:cNvPr id="0" name="Picture 7"/>
+                    <pic:cNvPicPr>
+                      <a:picLocks noChangeAspect="1" noChangeArrowheads="1"/>
+                    </pic:cNvPicPr>
+                  </pic:nvPicPr>
+                  <pic:blipFill>
+                    <a:blip r:embed="rId44">
+                      <a:extLst>
+                        <a:ext uri="{28A0092B-C50C-407E-A947-70E740481C1C}">
+                          <a14:useLocalDpi xmlns:a14="http://schemas.microsoft.com/office/drawing/2010/main" val="0"/>
+                        </a:ext>
+                      </a:extLst>
+                    </a:blip>
+                    <a:srcRect/>
+                    <a:stretch>
+                      <a:fillRect/>
+                    </a:stretch>
+                  </pic:blipFill>
+                  <pic:spPr bwMode="auto">
+                    <a:xfrm>
+                      <a:off x="0" y="0"/>
+                      <a:ext cx="2841192" cy="936000"/>
+                    </a:xfrm>
+                    <a:prstGeom prst="roundRect">
+                      <a:avLst/>
+                    </a:prstGeom>
+                    <a:noFill/>
+                    <a:ln>
+                      <a:noFill/>
+                    </a:ln>
+                  </pic:spPr>
+                </pic:pic>
+              </a:graphicData>
+            </a:graphic>
+          </wp:inline>
+        </w:drawing>
+      </w:r>
+    </w:p>
+    <w:p>
+      <w:r>
+        <w:lastRenderedPageBreak/>
+        <w:t>Email váltás után új hitelesítő linket kapsz, az előzővel már nem fog működik a hitelesítés.</w:t>
+      </w:r>
+      <w:r>
+        <w:t xml:space="preserve"> </w:t>
+      </w:r>
+      <w:r>
+        <w:t>Megfelelő linket megnyitva, bejelentkezve sikeresen hitelesítheted az email címedet. Ekkor már semmi egyéb teendőd nincs ezzel kapcsolatban, amíg meg nem újítod az emailedet.</w:t>
+      </w:r>
+      <w:r>
+        <w:t xml:space="preserve"> </w:t>
+      </w:r>
+      <w:r>
+        <w:t>Amennyiben valamilyen oknál fogja új próbálnád hitelesíteni az email címedet, azt az oldal jelezni fogja.</w:t>
+      </w:r>
+    </w:p>
+    <w:p>
+      <w:pPr>
+        <w:jc w:val="center"/>
+      </w:pPr>
+      <w:r>
+        <w:drawing>
+          <wp:inline distT="0" distB="0" distL="0" distR="0" wp14:anchorId="5C846620" wp14:editId="74E66E03">
+            <wp:extent cx="3631149" cy="936000"/>
+            <wp:effectExtent l="0" t="0" r="7620" b="0"/>
+            <wp:docPr id="510608707" name="Kép 2" descr="A képen szöveg, képernyőkép, Betűtípus látható&#10;&#10;Automatikusan generált leírás"/>
+            <wp:cNvGraphicFramePr>
+              <a:graphicFrameLocks xmlns:a="http://schemas.openxmlformats.org/drawingml/2006/main" noChangeAspect="1"/>
+            </wp:cNvGraphicFramePr>
+            <a:graphic xmlns:a="http://schemas.openxmlformats.org/drawingml/2006/main">
+              <a:graphicData uri="http://schemas.openxmlformats.org/drawingml/2006/picture">
+                <pic:pic xmlns:pic="http://schemas.openxmlformats.org/drawingml/2006/picture">
+                  <pic:nvPicPr>
+                    <pic:cNvPr id="510608707" name="Kép 2" descr="A képen szöveg, képernyőkép, Betűtípus látható&#10;&#10;Automatikusan generált leírás"/>
+                    <pic:cNvPicPr>
+                      <a:picLocks noChangeAspect="1" noChangeArrowheads="1"/>
+                    </pic:cNvPicPr>
+                  </pic:nvPicPr>
+                  <pic:blipFill>
+                    <a:blip r:embed="rId45">
+                      <a:extLst>
+                        <a:ext uri="{28A0092B-C50C-407E-A947-70E740481C1C}">
+                          <a14:useLocalDpi xmlns:a14="http://schemas.microsoft.com/office/drawing/2010/main" val="0"/>
+                        </a:ext>
+                      </a:extLst>
+                    </a:blip>
+                    <a:srcRect/>
+                    <a:stretch>
+                      <a:fillRect/>
+                    </a:stretch>
+                  </pic:blipFill>
+                  <pic:spPr bwMode="auto">
+                    <a:xfrm>
+                      <a:off x="0" y="0"/>
+                      <a:ext cx="3631149" cy="936000"/>
+                    </a:xfrm>
+                    <a:prstGeom prst="roundRect">
+                      <a:avLst/>
+                    </a:prstGeom>
+                    <a:noFill/>
+                    <a:ln>
+                      <a:noFill/>
+                    </a:ln>
+                  </pic:spPr>
+                </pic:pic>
+              </a:graphicData>
+            </a:graphic>
+          </wp:inline>
+        </w:drawing>
+      </w:r>
+      <w:r>
+        <w:br/>
+      </w:r>
+      <w:r>
+        <w:drawing>
+          <wp:inline distT="0" distB="0" distL="0" distR="0" wp14:anchorId="520B468B" wp14:editId="2D7DED52">
+            <wp:extent cx="2808000" cy="936000"/>
+            <wp:effectExtent l="0" t="0" r="0" b="0"/>
+            <wp:docPr id="347002426" name="Kép 3"/>
+            <wp:cNvGraphicFramePr>
+              <a:graphicFrameLocks xmlns:a="http://schemas.openxmlformats.org/drawingml/2006/main" noChangeAspect="1"/>
+            </wp:cNvGraphicFramePr>
+            <a:graphic xmlns:a="http://schemas.openxmlformats.org/drawingml/2006/main">
+              <a:graphicData uri="http://schemas.openxmlformats.org/drawingml/2006/picture">
+                <pic:pic xmlns:pic="http://schemas.openxmlformats.org/drawingml/2006/picture">
+                  <pic:nvPicPr>
+                    <pic:cNvPr id="0" name="Picture 9"/>
+                    <pic:cNvPicPr>
+                      <a:picLocks noChangeAspect="1" noChangeArrowheads="1"/>
+                    </pic:cNvPicPr>
+                  </pic:nvPicPr>
+                  <pic:blipFill>
+                    <a:blip r:embed="rId46">
+                      <a:extLst>
+                        <a:ext uri="{28A0092B-C50C-407E-A947-70E740481C1C}">
+                          <a14:useLocalDpi xmlns:a14="http://schemas.microsoft.com/office/drawing/2010/main" val="0"/>
+                        </a:ext>
+                      </a:extLst>
+                    </a:blip>
+                    <a:srcRect/>
+                    <a:stretch>
+                      <a:fillRect/>
+                    </a:stretch>
+                  </pic:blipFill>
+                  <pic:spPr bwMode="auto">
+                    <a:xfrm>
+                      <a:off x="0" y="0"/>
+                      <a:ext cx="2808000" cy="936000"/>
+                    </a:xfrm>
+                    <a:prstGeom prst="roundRect">
+                      <a:avLst/>
+                    </a:prstGeom>
+                    <a:noFill/>
+                    <a:ln>
+                      <a:noFill/>
+                    </a:ln>
+                  </pic:spPr>
+                </pic:pic>
+              </a:graphicData>
+            </a:graphic>
+          </wp:inline>
+        </w:drawing>
+      </w:r>
+      <w:r>
+        <w:br/>
+      </w:r>
+      <w:r>
+        <w:drawing>
+          <wp:inline distT="0" distB="0" distL="0" distR="0" wp14:anchorId="793E860B" wp14:editId="6C4563CC">
+            <wp:extent cx="2616545" cy="936000"/>
+            <wp:effectExtent l="0" t="0" r="0" b="0"/>
+            <wp:docPr id="1948709977" name="Kép 4"/>
+            <wp:cNvGraphicFramePr>
+              <a:graphicFrameLocks xmlns:a="http://schemas.openxmlformats.org/drawingml/2006/main" noChangeAspect="1"/>
+            </wp:cNvGraphicFramePr>
+            <a:graphic xmlns:a="http://schemas.openxmlformats.org/drawingml/2006/main">
+              <a:graphicData uri="http://schemas.openxmlformats.org/drawingml/2006/picture">
+                <pic:pic xmlns:pic="http://schemas.openxmlformats.org/drawingml/2006/picture">
+                  <pic:nvPicPr>
+                    <pic:cNvPr id="0" name="Picture 10"/>
+                    <pic:cNvPicPr>
+                      <a:picLocks noChangeAspect="1" noChangeArrowheads="1"/>
+                    </pic:cNvPicPr>
+                  </pic:nvPicPr>
+                  <pic:blipFill>
+                    <a:blip r:embed="rId47">
+                      <a:extLst>
+                        <a:ext uri="{28A0092B-C50C-407E-A947-70E740481C1C}">
+                          <a14:useLocalDpi xmlns:a14="http://schemas.microsoft.com/office/drawing/2010/main" val="0"/>
+                        </a:ext>
+                      </a:extLst>
+                    </a:blip>
+                    <a:srcRect/>
+                    <a:stretch>
+                      <a:fillRect/>
+                    </a:stretch>
+                  </pic:blipFill>
+                  <pic:spPr bwMode="auto">
+                    <a:xfrm>
+                      <a:off x="0" y="0"/>
+                      <a:ext cx="2616545" cy="936000"/>
+                    </a:xfrm>
+                    <a:prstGeom prst="roundRect">
+                      <a:avLst/>
+                    </a:prstGeom>
+                    <a:noFill/>
+                    <a:ln>
+                      <a:noFill/>
+                    </a:ln>
+                  </pic:spPr>
+                </pic:pic>
+              </a:graphicData>
+            </a:graphic>
+          </wp:inline>
+        </w:drawing>
       </w:r>
     </w:p>
     <w:p>
@@ -5374,15 +5611,168 @@
         </w:numPr>
         <w:ind w:left="720"/>
       </w:pPr>
-      <w:bookmarkStart w:id="24" w:name="_Toc163899644"/>
-      <w:r>
-        <w:t>Email hitelesítés</w:t>
+      <w:bookmarkStart w:id="24" w:name="_Toc163929054"/>
+      <w:r>
+        <w:t>Navigácó</w:t>
       </w:r>
       <w:bookmarkEnd w:id="24"/>
     </w:p>
     <w:p>
       <w:r>
-        <w:t>Email hitelesítés leírása</w:t>
+        <mc:AlternateContent>
+          <mc:Choice Requires="wps">
+            <w:drawing>
+              <wp:anchor distT="0" distB="0" distL="144145" distR="144145" simplePos="0" relativeHeight="251659264" behindDoc="0" locked="0" layoutInCell="1" allowOverlap="1" wp14:anchorId="15DF8AEF" wp14:editId="569EFA16">
+                <wp:simplePos x="0" y="0"/>
+                <wp:positionH relativeFrom="margin">
+                  <wp:align>right</wp:align>
+                </wp:positionH>
+                <wp:positionV relativeFrom="paragraph">
+                  <wp:posOffset>-71120</wp:posOffset>
+                </wp:positionV>
+                <wp:extent cx="1440000" cy="3960000"/>
+                <wp:effectExtent l="0" t="0" r="8255" b="2540"/>
+                <wp:wrapSquare wrapText="bothSides"/>
+                <wp:docPr id="727286499" name="Téglalap: lekerekített 10"/>
+                <wp:cNvGraphicFramePr/>
+                <a:graphic xmlns:a="http://schemas.openxmlformats.org/drawingml/2006/main">
+                  <a:graphicData uri="http://schemas.microsoft.com/office/word/2010/wordprocessingShape">
+                    <wps:wsp>
+                      <wps:cNvSpPr/>
+                      <wps:spPr>
+                        <a:xfrm>
+                          <a:off x="0" y="0"/>
+                          <a:ext cx="1440000" cy="3960000"/>
+                        </a:xfrm>
+                        <a:prstGeom prst="roundRect">
+                          <a:avLst>
+                            <a:gd name="adj" fmla="val 9389"/>
+                          </a:avLst>
+                        </a:prstGeom>
+                        <a:blipFill dpi="0" rotWithShape="1">
+                          <a:blip r:embed="rId48">
+                            <a:extLst>
+                              <a:ext uri="{28A0092B-C50C-407E-A947-70E740481C1C}">
+                                <a14:useLocalDpi xmlns:a14="http://schemas.microsoft.com/office/drawing/2010/main" val="0"/>
+                              </a:ext>
+                            </a:extLst>
+                          </a:blip>
+                          <a:srcRect/>
+                          <a:stretch>
+                            <a:fillRect/>
+                          </a:stretch>
+                        </a:blipFill>
+                        <a:ln>
+                          <a:noFill/>
+                        </a:ln>
+                      </wps:spPr>
+                      <wps:style>
+                        <a:lnRef idx="2">
+                          <a:schemeClr val="accent1">
+                            <a:shade val="15000"/>
+                          </a:schemeClr>
+                        </a:lnRef>
+                        <a:fillRef idx="1">
+                          <a:schemeClr val="accent1"/>
+                        </a:fillRef>
+                        <a:effectRef idx="0">
+                          <a:schemeClr val="accent1"/>
+                        </a:effectRef>
+                        <a:fontRef idx="minor">
+                          <a:schemeClr val="lt1"/>
+                        </a:fontRef>
+                      </wps:style>
+                      <wps:bodyPr rot="0" spcFirstLastPara="0" vertOverflow="overflow" horzOverflow="overflow" vert="horz" wrap="square" lIns="91440" tIns="45720" rIns="91440" bIns="45720" numCol="1" spcCol="0" rtlCol="0" fromWordArt="0" anchor="ctr" anchorCtr="0" forceAA="0" compatLnSpc="1">
+                        <a:prstTxWarp prst="textNoShape">
+                          <a:avLst/>
+                        </a:prstTxWarp>
+                        <a:noAutofit/>
+                      </wps:bodyPr>
+                    </wps:wsp>
+                  </a:graphicData>
+                </a:graphic>
+                <wp14:sizeRelH relativeFrom="margin">
+                  <wp14:pctWidth>0</wp14:pctWidth>
+                </wp14:sizeRelH>
+                <wp14:sizeRelV relativeFrom="margin">
+                  <wp14:pctHeight>0</wp14:pctHeight>
+                </wp14:sizeRelV>
+              </wp:anchor>
+            </w:drawing>
+          </mc:Choice>
+          <mc:Fallback>
+            <w:pict>
+              <v:roundrect w14:anchorId="6AF6CE22" id="Téglalap: lekerekített 10" o:spid="_x0000_s1026" style="position:absolute;margin-left:62.2pt;margin-top:-5.6pt;width:113.4pt;height:311.8pt;z-index:251659264;visibility:visible;mso-wrap-style:square;mso-width-percent:0;mso-height-percent:0;mso-wrap-distance-left:11.35pt;mso-wrap-distance-top:0;mso-wrap-distance-right:11.35pt;mso-wrap-distance-bottom:0;mso-position-horizontal:right;mso-position-horizontal-relative:margin;mso-position-vertical:absolute;mso-position-vertical-relative:text;mso-width-percent:0;mso-height-percent:0;mso-width-relative:margin;mso-height-relative:margin;v-text-anchor:middle" arcsize="6153f" o:gfxdata="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" stroked="f" strokeweight="1pt">
+                <v:fill r:id="rId49" o:title="" recolor="t" rotate="t" type="frame"/>
+                <v:stroke joinstyle="miter"/>
+                <w10:wrap type="square" anchorx="margin"/>
+              </v:roundrect>
+            </w:pict>
+          </mc:Fallback>
+        </mc:AlternateContent>
+      </w:r>
+      <w:r>
+        <w:t>A navigácóis sáv egy Sidebar, ami az oldal bal oldal található, alapértelmezetten csukott formában. Amikor ráhúzzuk az egeret, kinyitódik és láthatjuk a menüpontokat. Az öt legutóbb frissített lista is megjelenik, mellette a módosító profilképe. Alul lehetőségünk van kijelentkezni.</w:t>
+      </w:r>
+    </w:p>
+    <w:p>
+      <w:r>
+        <w:t>A listák oldalán, már megnyitott listánál megjelenik jobb alul egy két lehetőséges navigácós doboz. Itt tudunk a lista szerkesztése (bal oldali) és a lista adatok módosítása (jobb oldali) oldalak között mozogni. Ezeket a gombokat addig nem látjuk, amíg meg nem nyitottunk egy listát.</w:t>
+      </w:r>
+    </w:p>
+    <w:p>
+      <w:pPr>
+        <w:jc w:val="center"/>
+      </w:pPr>
+      <w:r>
+        <w:drawing>
+          <wp:inline distT="0" distB="0" distL="0" distR="0" wp14:anchorId="0ECC23A2" wp14:editId="2534E3B6">
+            <wp:extent cx="1333500" cy="723900"/>
+            <wp:effectExtent l="0" t="0" r="0" b="0"/>
+            <wp:docPr id="1114805121" name="Kép 11"/>
+            <wp:cNvGraphicFramePr>
+              <a:graphicFrameLocks xmlns:a="http://schemas.openxmlformats.org/drawingml/2006/main" noChangeAspect="1"/>
+            </wp:cNvGraphicFramePr>
+            <a:graphic xmlns:a="http://schemas.openxmlformats.org/drawingml/2006/main">
+              <a:graphicData uri="http://schemas.openxmlformats.org/drawingml/2006/picture">
+                <pic:pic xmlns:pic="http://schemas.openxmlformats.org/drawingml/2006/picture">
+                  <pic:nvPicPr>
+                    <pic:cNvPr id="0" name="Picture 13"/>
+                    <pic:cNvPicPr>
+                      <a:picLocks noChangeAspect="1" noChangeArrowheads="1"/>
+                    </pic:cNvPicPr>
+                  </pic:nvPicPr>
+                  <pic:blipFill>
+                    <a:blip r:embed="rId50">
+                      <a:extLst>
+                        <a:ext uri="{28A0092B-C50C-407E-A947-70E740481C1C}">
+                          <a14:useLocalDpi xmlns:a14="http://schemas.microsoft.com/office/drawing/2010/main" val="0"/>
+                        </a:ext>
+                      </a:extLst>
+                    </a:blip>
+                    <a:srcRect/>
+                    <a:stretch>
+                      <a:fillRect/>
+                    </a:stretch>
+                  </pic:blipFill>
+                  <pic:spPr bwMode="auto">
+                    <a:xfrm>
+                      <a:off x="0" y="0"/>
+                      <a:ext cx="1333500" cy="723900"/>
+                    </a:xfrm>
+                    <a:prstGeom prst="roundRect">
+                      <a:avLst/>
+                    </a:prstGeom>
+                    <a:noFill/>
+                    <a:ln>
+                      <a:noFill/>
+                    </a:ln>
+                  </pic:spPr>
+                </pic:pic>
+              </a:graphicData>
+            </a:graphic>
+          </wp:inline>
+        </w:drawing>
       </w:r>
       <w:r>
         <w:br w:type="page"/>
@@ -5397,7 +5787,7 @@
         </w:numPr>
         <w:ind w:left="357" w:hanging="357"/>
       </w:pPr>
-      <w:bookmarkStart w:id="25" w:name="_Toc163899645"/>
+      <w:bookmarkStart w:id="25" w:name="_Toc163929055"/>
       <w:r>
         <w:lastRenderedPageBreak/>
         <w:t>Fejlesztői dokumentáció</w:t>
@@ -5407,19 +5797,7 @@
     </w:p>
     <w:p>
       <w:r>
-        <w:t xml:space="preserve">A weboldal </w:t>
-      </w:r>
-      <w:r>
-        <w:t>Vite, React pluginnal készült</w:t>
-      </w:r>
-      <w:r>
-        <w:t xml:space="preserve"> frontendre és Node</w:t>
-      </w:r>
-      <w:r>
-        <w:t xml:space="preserve"> </w:t>
-      </w:r>
-      <w:r>
-        <w:t>JS backendre épült.</w:t>
+        <w:t>A weboldal frontend része Vite környezetben, React pluginnal készült. A backendet egy Node JS szerver biztosítja. A projekt JavaScript nyelvben írodott, az email sablonok HTML-ben készültek el. A frontend és backend egyaránt Node alapú, ezért mindkettő Node csomagokat használja.</w:t>
       </w:r>
     </w:p>
     <w:p>
@@ -5431,7 +5809,7 @@
         </w:numPr>
         <w:ind w:left="720"/>
       </w:pPr>
-      <w:bookmarkStart w:id="26" w:name="_Toc163899646"/>
+      <w:bookmarkStart w:id="26" w:name="_Toc163929056"/>
       <w:r>
         <w:t>Frontend</w:t>
       </w:r>
@@ -5460,7 +5838,7 @@
         </w:numPr>
         <w:ind w:left="720"/>
       </w:pPr>
-      <w:bookmarkStart w:id="27" w:name="_Toc163899647"/>
+      <w:bookmarkStart w:id="27" w:name="_Toc163929057"/>
       <w:r>
         <w:lastRenderedPageBreak/>
         <w:t>Backend</w:t>
@@ -5481,7 +5859,7 @@
         </w:numPr>
         <w:ind w:left="720"/>
       </w:pPr>
-      <w:bookmarkStart w:id="28" w:name="_Toc163899648"/>
+      <w:bookmarkStart w:id="28" w:name="_Toc163929058"/>
       <w:r>
         <w:t>Függőségek</w:t>
       </w:r>
@@ -5489,13 +5867,7 @@
     </w:p>
     <w:p>
       <w:r>
-        <w:t xml:space="preserve">A felsorolt csomagok elérhetőek az </w:t>
-      </w:r>
-      <w:r>
-        <w:t>npmjs.com</w:t>
-      </w:r>
-      <w:r>
-        <w:t xml:space="preserve"> oldalon.</w:t>
+        <w:t>A felsorolt csomagok elérhetőek az npmjs.com oldalon.</w:t>
       </w:r>
     </w:p>
     <w:p>
@@ -6023,7 +6395,7 @@
         </w:numPr>
         <w:ind w:left="720"/>
       </w:pPr>
-      <w:bookmarkStart w:id="29" w:name="_Toc163899649"/>
+      <w:bookmarkStart w:id="29" w:name="_Toc163929059"/>
       <w:r>
         <w:lastRenderedPageBreak/>
         <w:t>Adatbázis</w:t>
@@ -6035,7 +6407,13 @@
         <w:t xml:space="preserve">Az adatbázishoz az XAMPP v3.0.0 és a hozzá tartozó phpMyAdmin </w:t>
       </w:r>
       <w:r>
-        <w:t>oldalát használtam. Az egész adatbázist, táblákat és kapcsolatokat a Sequelize</w:t>
+        <w:t>oldalát használtam</w:t>
+      </w:r>
+      <w:r>
+        <w:t>, a MySQL verzió 8.2.12.</w:t>
+      </w:r>
+      <w:r>
+        <w:t xml:space="preserve"> Az egész adatbázist, táblákat és kapcsolatokat a Sequelize</w:t>
       </w:r>
       <w:r>
         <w:t xml:space="preserve"> adatbázis kezelő csomag</w:t>
@@ -7951,7 +8329,7 @@
                     </pic:cNvPicPr>
                   </pic:nvPicPr>
                   <pic:blipFill>
-                    <a:blip r:embed="rId44" cstate="print">
+                    <a:blip r:embed="rId51" cstate="print">
                       <a:extLst>
                         <a:ext uri="{28A0092B-C50C-407E-A947-70E740481C1C}">
                           <a14:useLocalDpi xmlns:a14="http://schemas.microsoft.com/office/drawing/2010/main" val="0"/>
@@ -7995,7 +8373,7 @@
         </w:numPr>
         <w:ind w:left="720"/>
       </w:pPr>
-      <w:bookmarkStart w:id="30" w:name="_Toc163899650"/>
+      <w:bookmarkStart w:id="30" w:name="_Toc163929060"/>
       <w:r>
         <w:lastRenderedPageBreak/>
         <w:t>Útvonalak</w:t>
@@ -8012,16 +8390,7 @@
         <w:ind w:left="357" w:hanging="357"/>
       </w:pPr>
       <w:r>
-        <w:t>GET /</w:t>
-      </w:r>
-      <w:r>
-        <w:t xml:space="preserve"> </w:t>
-      </w:r>
-      <w:r>
-        <w:t>–</w:t>
-      </w:r>
-      <w:r>
-        <w:t xml:space="preserve"> Gyökér útvonal</w:t>
+        <w:t>GET / – Gyökér útvonal</w:t>
       </w:r>
     </w:p>
     <w:p>
@@ -8042,13 +8411,7 @@
         <w:ind w:left="357" w:hanging="357"/>
       </w:pPr>
       <w:r>
-        <w:t xml:space="preserve">GET /logged </w:t>
-      </w:r>
-      <w:r>
-        <w:t>–</w:t>
-      </w:r>
-      <w:r>
-        <w:t xml:space="preserve"> Bejelentkezési állapot lekérés</w:t>
+        <w:t>GET /logged – Bejelentkezési állapot lekérés</w:t>
       </w:r>
     </w:p>
     <w:p>
@@ -8061,13 +8424,7 @@
         <w:ind w:left="357" w:hanging="357"/>
       </w:pPr>
       <w:r>
-        <w:t xml:space="preserve">POST /register </w:t>
-      </w:r>
-      <w:r>
-        <w:t>–</w:t>
-      </w:r>
-      <w:r>
-        <w:t xml:space="preserve"> Regisztráció</w:t>
+        <w:t>POST /register – Regisztráció</w:t>
       </w:r>
     </w:p>
     <w:p>
@@ -8080,13 +8437,7 @@
         <w:ind w:left="357" w:hanging="357"/>
       </w:pPr>
       <w:r>
-        <w:t xml:space="preserve">POST /login </w:t>
-      </w:r>
-      <w:r>
-        <w:t>–</w:t>
-      </w:r>
-      <w:r>
-        <w:t xml:space="preserve"> Bejelentkezés</w:t>
+        <w:t>POST /login – Bejelentkezés</w:t>
       </w:r>
     </w:p>
     <w:p>
@@ -8099,13 +8450,7 @@
         <w:ind w:left="357" w:hanging="357"/>
       </w:pPr>
       <w:r>
-        <w:t xml:space="preserve">DELETE /logout </w:t>
-      </w:r>
-      <w:r>
-        <w:t>–</w:t>
-      </w:r>
-      <w:r>
-        <w:t xml:space="preserve"> Kijelentkezés</w:t>
+        <w:t>DELETE /logout – Kijelentkezés</w:t>
       </w:r>
     </w:p>
     <w:p>
@@ -8118,13 +8463,7 @@
         <w:ind w:left="357" w:hanging="357"/>
       </w:pPr>
       <w:r>
-        <w:t xml:space="preserve">GET /user/data </w:t>
-      </w:r>
-      <w:r>
-        <w:t>–</w:t>
-      </w:r>
-      <w:r>
-        <w:t xml:space="preserve"> Felhasználói adatok lekérése</w:t>
+        <w:t>GET /user/data – Felhasználói adatok lekérése</w:t>
       </w:r>
     </w:p>
     <w:p>
@@ -8137,13 +8476,7 @@
         <w:ind w:left="357" w:hanging="357"/>
       </w:pPr>
       <w:r>
-        <w:t xml:space="preserve">GET /user/token/refresh </w:t>
-      </w:r>
-      <w:r>
-        <w:t>–</w:t>
-      </w:r>
-      <w:r>
-        <w:t xml:space="preserve"> Token frissítés</w:t>
+        <w:t>GET /user/token/refresh – Token frissítés</w:t>
       </w:r>
     </w:p>
     <w:p>
@@ -8156,13 +8489,7 @@
         <w:ind w:left="357" w:hanging="357"/>
       </w:pPr>
       <w:r>
-        <w:t xml:space="preserve">GET /user/lists </w:t>
-      </w:r>
-      <w:r>
-        <w:t>–</w:t>
-      </w:r>
-      <w:r>
-        <w:t xml:space="preserve"> Felhasználó listáinak lekérése</w:t>
+        <w:t>GET /user/lists – Felhasználó listáinak lekérése</w:t>
       </w:r>
     </w:p>
     <w:p>
@@ -8175,13 +8502,7 @@
         <w:ind w:left="357" w:hanging="357"/>
       </w:pPr>
       <w:r>
-        <w:t xml:space="preserve">GET /user/lists/:id </w:t>
-      </w:r>
-      <w:r>
-        <w:t>–</w:t>
-      </w:r>
-      <w:r>
-        <w:t xml:space="preserve"> Lista, kategóriái és karakterjeinek lekérdezése</w:t>
+        <w:t>GET /user/lists/:id – Lista, kategóriái és karakterjeinek lekérdezése</w:t>
       </w:r>
     </w:p>
     <w:p>
@@ -8194,13 +8515,7 @@
         <w:ind w:left="357" w:hanging="357"/>
       </w:pPr>
       <w:r>
-        <w:t xml:space="preserve">PATCH /user/username </w:t>
-      </w:r>
-      <w:r>
-        <w:t>–</w:t>
-      </w:r>
-      <w:r>
-        <w:t xml:space="preserve"> Felhasználónév módosítás</w:t>
+        <w:t>PATCH /user/username – Felhasználónév módosítás</w:t>
       </w:r>
     </w:p>
     <w:p>
@@ -8213,13 +8528,7 @@
         <w:ind w:left="357" w:hanging="357"/>
       </w:pPr>
       <w:r>
-        <w:t xml:space="preserve">PATCH /user/avatar </w:t>
-      </w:r>
-      <w:r>
-        <w:t>–</w:t>
-      </w:r>
-      <w:r>
-        <w:t xml:space="preserve"> Profilkép módosítás</w:t>
+        <w:t>PATCH /user/avatar – Profilkép módosítás</w:t>
       </w:r>
     </w:p>
     <w:p>
@@ -8232,13 +8541,7 @@
         <w:ind w:left="357" w:hanging="357"/>
       </w:pPr>
       <w:r>
-        <w:t xml:space="preserve">DELETE /user/avatar </w:t>
-      </w:r>
-      <w:r>
-        <w:t>–</w:t>
-      </w:r>
-      <w:r>
-        <w:t xml:space="preserve"> Profilkép törlése</w:t>
+        <w:t>DELETE /user/avatar – Profilkép törlése</w:t>
       </w:r>
     </w:p>
     <w:p>
@@ -8251,13 +8554,7 @@
         <w:ind w:left="357" w:hanging="357"/>
       </w:pPr>
       <w:r>
-        <w:t xml:space="preserve">PATCH /user/email </w:t>
-      </w:r>
-      <w:r>
-        <w:t>–</w:t>
-      </w:r>
-      <w:r>
-        <w:t xml:space="preserve"> Email módosítás</w:t>
+        <w:t>PATCH /user/email – Email módosítás</w:t>
       </w:r>
     </w:p>
     <w:p>
@@ -8270,13 +8567,7 @@
         <w:ind w:left="357" w:hanging="357"/>
       </w:pPr>
       <w:r>
-        <w:t xml:space="preserve">PATCH /user/password </w:t>
-      </w:r>
-      <w:r>
-        <w:t>–</w:t>
-      </w:r>
-      <w:r>
-        <w:t xml:space="preserve"> Password módosítás</w:t>
+        <w:t>PATCH /user/password – Password módosítás</w:t>
       </w:r>
     </w:p>
     <w:p>
@@ -8289,13 +8580,7 @@
         <w:ind w:left="357" w:hanging="357"/>
       </w:pPr>
       <w:r>
-        <w:t xml:space="preserve">POST /user/email/verify </w:t>
-      </w:r>
-      <w:r>
-        <w:t>–</w:t>
-      </w:r>
-      <w:r>
-        <w:t xml:space="preserve"> Email hitelesítés</w:t>
+        <w:t>POST /user/email/verify – Email hitelesítés</w:t>
       </w:r>
     </w:p>
     <w:p>
@@ -8316,13 +8601,7 @@
         <w:ind w:left="357" w:hanging="357"/>
       </w:pPr>
       <w:r>
-        <w:t xml:space="preserve">GET /lists/sidebar </w:t>
-      </w:r>
-      <w:r>
-        <w:t>–</w:t>
-      </w:r>
-      <w:r>
-        <w:t xml:space="preserve"> Navigációs menüben megjelenő</w:t>
+        <w:t>GET /lists/sidebar – Navigációs menüben megjelenő</w:t>
       </w:r>
       <w:r>
         <w:t xml:space="preserve"> listák</w:t>
@@ -8338,13 +8617,7 @@
         <w:ind w:left="357" w:hanging="357"/>
       </w:pPr>
       <w:r>
-        <w:t xml:space="preserve">GET /lists/shared </w:t>
-      </w:r>
-      <w:r>
-        <w:t>–</w:t>
-      </w:r>
-      <w:r>
-        <w:t xml:space="preserve"> Megosztott listák</w:t>
+        <w:t>GET /lists/shared – Megosztott listák</w:t>
       </w:r>
     </w:p>
     <w:p>
@@ -8357,13 +8630,7 @@
         <w:ind w:left="357" w:hanging="357"/>
       </w:pPr>
       <w:r>
-        <w:t xml:space="preserve">GET /lists/public </w:t>
-      </w:r>
-      <w:r>
-        <w:t>–</w:t>
-      </w:r>
-      <w:r>
-        <w:t xml:space="preserve"> Véletlenszerűen kiválasztott 10 publikus lista</w:t>
+        <w:t>GET /lists/public – Véletlenszerűen kiválasztott 10 publikus lista</w:t>
       </w:r>
     </w:p>
     <w:p>
@@ -8376,13 +8643,7 @@
         <w:ind w:left="357" w:hanging="357"/>
       </w:pPr>
       <w:r>
-        <w:t xml:space="preserve">POST /lists/create </w:t>
-      </w:r>
-      <w:r>
-        <w:t>–</w:t>
-      </w:r>
-      <w:r>
-        <w:t xml:space="preserve"> Lista létrehozás</w:t>
+        <w:t>POST /lists/create – Lista létrehozás</w:t>
       </w:r>
     </w:p>
     <w:p>
@@ -8395,13 +8656,7 @@
         <w:ind w:left="357" w:hanging="357"/>
       </w:pPr>
       <w:r>
-        <w:t xml:space="preserve">PATCH /lists/:id/update </w:t>
-      </w:r>
-      <w:r>
-        <w:t>–</w:t>
-      </w:r>
-      <w:r>
-        <w:t xml:space="preserve"> Lista módosítás</w:t>
+        <w:t>PATCH /lists/:id/update – Lista módosítás</w:t>
       </w:r>
     </w:p>
     <w:p>
@@ -8414,13 +8669,7 @@
         <w:ind w:left="357" w:hanging="357"/>
       </w:pPr>
       <w:r>
-        <w:t xml:space="preserve">DELETE /lists/:id/remove </w:t>
-      </w:r>
-      <w:r>
-        <w:t>–</w:t>
-      </w:r>
-      <w:r>
-        <w:t xml:space="preserve"> Lista törlés</w:t>
+        <w:t>DELETE /lists/:id/remove – Lista törlés</w:t>
       </w:r>
     </w:p>
     <w:p>
@@ -8441,13 +8690,7 @@
         <w:ind w:left="357" w:hanging="357"/>
       </w:pPr>
       <w:r>
-        <w:t xml:space="preserve">POST /lists/:id/permissions/create </w:t>
-      </w:r>
-      <w:r>
-        <w:t>–</w:t>
-      </w:r>
-      <w:r>
-        <w:t xml:space="preserve"> Jogosultság létrehozás</w:t>
+        <w:t>POST /lists/:id/permissions/create – Jogosultság létrehozás</w:t>
       </w:r>
     </w:p>
     <w:p>
@@ -8460,13 +8703,7 @@
         <w:ind w:left="357" w:hanging="357"/>
       </w:pPr>
       <w:r>
-        <w:t xml:space="preserve">PATCH /lists/:id/permissions/update/:userId </w:t>
-      </w:r>
-      <w:r>
-        <w:t>–</w:t>
-      </w:r>
-      <w:r>
-        <w:t xml:space="preserve"> Jogosultság módosítás</w:t>
+        <w:t>PATCH /lists/:id/permissions/update/:userId – Jogosultság módosítás</w:t>
       </w:r>
     </w:p>
     <w:p>
@@ -8479,13 +8716,7 @@
         <w:ind w:left="357" w:hanging="357"/>
       </w:pPr>
       <w:r>
-        <w:t xml:space="preserve">DELETE /lists/:id/permissions/remove/:userId </w:t>
-      </w:r>
-      <w:r>
-        <w:t>–</w:t>
-      </w:r>
-      <w:r>
-        <w:t xml:space="preserve"> Jogosultság törlés</w:t>
+        <w:t>DELETE /lists/:id/permissions/remove/:userId – Jogosultság törlés</w:t>
       </w:r>
     </w:p>
     <w:p>
@@ -8506,13 +8737,7 @@
         <w:ind w:left="357" w:hanging="357"/>
       </w:pPr>
       <w:r>
-        <w:t xml:space="preserve">POST /lists/:id/categories/create </w:t>
-      </w:r>
-      <w:r>
-        <w:t>–</w:t>
-      </w:r>
-      <w:r>
-        <w:t xml:space="preserve"> Kategória létrehozás</w:t>
+        <w:t>POST /lists/:id/categories/create – Kategória létrehozás</w:t>
       </w:r>
     </w:p>
     <w:p>
@@ -8525,13 +8750,7 @@
         <w:ind w:left="357" w:hanging="357"/>
       </w:pPr>
       <w:r>
-        <w:t xml:space="preserve">PATCH /lists/:id/categories/:categoryId/move </w:t>
-      </w:r>
-      <w:r>
-        <w:t>–</w:t>
-      </w:r>
-      <w:r>
-        <w:t xml:space="preserve"> Kategória mozgatás</w:t>
+        <w:t>PATCH /lists/:id/categories/:categoryId/move – Kategória mozgatás</w:t>
       </w:r>
     </w:p>
     <w:p>
@@ -8544,13 +8763,7 @@
         <w:ind w:left="357" w:hanging="357"/>
       </w:pPr>
       <w:r>
-        <w:t xml:space="preserve">PATCH /lists:/id/categories/:categoryId/update </w:t>
-      </w:r>
-      <w:r>
-        <w:t>–</w:t>
-      </w:r>
-      <w:r>
-        <w:t xml:space="preserve"> Kategória módosítás</w:t>
+        <w:t>PATCH /lists:/id/categories/:categoryId/update – Kategória módosítás</w:t>
       </w:r>
     </w:p>
     <w:p>
@@ -8564,13 +8777,7 @@
       </w:pPr>
       <w:r>
         <w:lastRenderedPageBreak/>
-        <w:t xml:space="preserve">DELETE /lists/:id/categories/:categoryId/remove </w:t>
-      </w:r>
-      <w:r>
-        <w:t>–</w:t>
-      </w:r>
-      <w:r>
-        <w:t xml:space="preserve"> Kategória törlés</w:t>
+        <w:t>DELETE /lists/:id/categories/:categoryId/remove – Kategória törlés</w:t>
       </w:r>
     </w:p>
     <w:p>
@@ -8591,13 +8798,7 @@
         <w:ind w:left="357" w:hanging="357"/>
       </w:pPr>
       <w:r>
-        <w:t xml:space="preserve">POST /lists/:id/characters/create </w:t>
-      </w:r>
-      <w:r>
-        <w:t>–</w:t>
-      </w:r>
-      <w:r>
-        <w:t xml:space="preserve"> Karakter létrehozás</w:t>
+        <w:t>POST /lists/:id/characters/create – Karakter létrehozás</w:t>
       </w:r>
     </w:p>
     <w:p>
@@ -8610,13 +8811,7 @@
         <w:ind w:left="357" w:hanging="357"/>
       </w:pPr>
       <w:r>
-        <w:t xml:space="preserve">PATCH /lists/:id/characters/:characterId/move </w:t>
-      </w:r>
-      <w:r>
-        <w:t>–</w:t>
-      </w:r>
-      <w:r>
-        <w:t xml:space="preserve"> Karakter mozgatás</w:t>
+        <w:t>PATCH /lists/:id/characters/:characterId/move – Karakter mozgatás</w:t>
       </w:r>
     </w:p>
     <w:p>
@@ -8629,13 +8824,7 @@
         <w:ind w:left="357" w:hanging="357"/>
       </w:pPr>
       <w:r>
-        <w:t xml:space="preserve">PATCH /lists/:id/characters/:characterId/update </w:t>
-      </w:r>
-      <w:r>
-        <w:t>–</w:t>
-      </w:r>
-      <w:r>
-        <w:t xml:space="preserve"> Karakter módosítás</w:t>
+        <w:t>PATCH /lists/:id/characters/:characterId/update – Karakter módosítás</w:t>
       </w:r>
     </w:p>
     <w:p>
@@ -8648,13 +8837,7 @@
         <w:ind w:left="357" w:hanging="357"/>
       </w:pPr>
       <w:r>
-        <w:t xml:space="preserve">DELETE /lists/:id/characters/:characterId/remove </w:t>
-      </w:r>
-      <w:r>
-        <w:t>–</w:t>
-      </w:r>
-      <w:r>
-        <w:t xml:space="preserve"> Karakter törlés</w:t>
+        <w:t>DELETE /lists/:id/characters/:characterId/remove – Karakter törlés</w:t>
       </w:r>
     </w:p>
     <w:p>
@@ -8675,13 +8858,7 @@
         <w:ind w:left="357" w:hanging="357"/>
       </w:pPr>
       <w:r>
-        <w:t xml:space="preserve">GET /user/images/:filename </w:t>
-      </w:r>
-      <w:r>
-        <w:t>–</w:t>
-      </w:r>
-      <w:r>
-        <w:t xml:space="preserve"> Profilkép lekérése</w:t>
+        <w:t>GET /user/images/:filename – Profilkép lekérése</w:t>
       </w:r>
     </w:p>
     <w:p>
@@ -8694,13 +8871,7 @@
         <w:ind w:left="357" w:hanging="357"/>
       </w:pPr>
       <w:r>
-        <w:t xml:space="preserve">GET /characters/images/:filename </w:t>
-      </w:r>
-      <w:r>
-        <w:t>–</w:t>
-      </w:r>
-      <w:r>
-        <w:t xml:space="preserve"> Karakter kép lekérése</w:t>
+        <w:t>GET /characters/images/:filename – Karakter kép lekérése</w:t>
       </w:r>
     </w:p>
     <w:sectPr>
@@ -9530,7 +9701,6 @@
       <w:rFonts w:ascii="Times New Roman" w:hAnsi="Times New Roman"/>
       <w:noProof/>
       <w:sz w:val="24"/>
-      <w:lang w:val="en-US"/>
     </w:rPr>
   </w:style>
   <w:style w:type="paragraph" w:styleId="Cmsor1">

</xml_diff>

<commit_message>
TL-44 Telepítési útmutató elkezdve
</commit_message>
<xml_diff>
--- a/documents/Szakdolgozat.docx
+++ b/documents/Szakdolgozat.docx
@@ -1,6 +1,6 @@
 
 <file path=word/document.xml><?xml version="1.0" encoding="utf-8"?>
-<w:document xmlns:wpc="http://schemas.microsoft.com/office/word/2010/wordprocessingCanvas" xmlns:cx="http://schemas.microsoft.com/office/drawing/2014/chartex" xmlns:cx1="http://schemas.microsoft.com/office/drawing/2015/9/8/chartex" xmlns:cx2="http://schemas.microsoft.com/office/drawing/2015/10/21/chartex" xmlns:cx3="http://schemas.microsoft.com/office/drawing/2016/5/9/chartex" xmlns:cx4="http://schemas.microsoft.com/office/drawing/2016/5/10/chartex" xmlns:cx5="http://schemas.microsoft.com/office/drawing/2016/5/11/chartex" xmlns:cx6="http://schemas.microsoft.com/office/drawing/2016/5/12/chartex" xmlns:cx7="http://schemas.microsoft.com/office/drawing/2016/5/13/chartex" xmlns:cx8="http://schemas.microsoft.com/office/drawing/2016/5/14/chartex" xmlns:mc="http://schemas.openxmlformats.org/markup-compatibility/2006" xmlns:aink="http://schemas.microsoft.com/office/drawing/2016/ink" xmlns:am3d="http://schemas.microsoft.com/office/drawing/2017/model3d" xmlns:o="urn:schemas-microsoft-com:office:office" xmlns:oel="http://schemas.microsoft.com/office/2019/extlst" xmlns:r="http://schemas.openxmlformats.org/officeDocument/2006/relationships" xmlns:m="http://schemas.openxmlformats.org/officeDocument/2006/math" xmlns:v="urn:schemas-microsoft-com:vml" xmlns:wp14="http://schemas.microsoft.com/office/word/2010/wordprocessingDrawing" xmlns:wp="http://schemas.openxmlformats.org/drawingml/2006/wordprocessingDrawing" xmlns:w10="urn:schemas-microsoft-com:office:word" xmlns:w="http://schemas.openxmlformats.org/wordprocessingml/2006/main" xmlns:w14="http://schemas.microsoft.com/office/word/2010/wordml" xmlns:w15="http://schemas.microsoft.com/office/word/2012/wordml" xmlns:w16cex="http://schemas.microsoft.com/office/word/2018/wordml/cex" xmlns:w16cid="http://schemas.microsoft.com/office/word/2016/wordml/cid" xmlns:w16="http://schemas.microsoft.com/office/word/2018/wordml" xmlns:w16sdtdh="http://schemas.microsoft.com/office/word/2020/wordml/sdtdatahash" xmlns:w16se="http://schemas.microsoft.com/office/word/2015/wordml/symex" xmlns:wpg="http://schemas.microsoft.com/office/word/2010/wordprocessingGroup" xmlns:wpi="http://schemas.microsoft.com/office/word/2010/wordprocessingInk" xmlns:wne="http://schemas.microsoft.com/office/word/2006/wordml" xmlns:wps="http://schemas.microsoft.com/office/word/2010/wordprocessingShape" mc:Ignorable="w14 w15 w16se w16cid w16 w16cex w16sdtdh wp14">
+<w:document xmlns:wpc="http://schemas.microsoft.com/office/word/2010/wordprocessingCanvas" xmlns:cx="http://schemas.microsoft.com/office/drawing/2014/chartex" xmlns:cx1="http://schemas.microsoft.com/office/drawing/2015/9/8/chartex" xmlns:mc="http://schemas.openxmlformats.org/markup-compatibility/2006" xmlns:o="urn:schemas-microsoft-com:office:office" xmlns:r="http://schemas.openxmlformats.org/officeDocument/2006/relationships" xmlns:m="http://schemas.openxmlformats.org/officeDocument/2006/math" xmlns:v="urn:schemas-microsoft-com:vml" xmlns:wp14="http://schemas.microsoft.com/office/word/2010/wordprocessingDrawing" xmlns:wp="http://schemas.openxmlformats.org/drawingml/2006/wordprocessingDrawing" xmlns:w10="urn:schemas-microsoft-com:office:word" xmlns:w="http://schemas.openxmlformats.org/wordprocessingml/2006/main" xmlns:w14="http://schemas.microsoft.com/office/word/2010/wordml" xmlns:w15="http://schemas.microsoft.com/office/word/2012/wordml" xmlns:w16se="http://schemas.microsoft.com/office/word/2015/wordml/symex" xmlns:wpg="http://schemas.microsoft.com/office/word/2010/wordprocessingGroup" xmlns:wpi="http://schemas.microsoft.com/office/word/2010/wordprocessingInk" xmlns:wne="http://schemas.microsoft.com/office/word/2006/wordml" xmlns:wps="http://schemas.microsoft.com/office/word/2010/wordprocessingShape" mc:Ignorable="w14 w15 w16se wp14">
   <w:body>
     <w:p>
       <w:pPr>
@@ -2731,7 +2731,7 @@
               </wp:inline>
             </w:drawing>
           </mc:Choice>
-          <mc:Fallback>
+          <mc:Fallback xmlns:w16sdtdh="http://schemas.microsoft.com/office/word/2020/wordml/sdtdatahash" xmlns:w16="http://schemas.microsoft.com/office/word/2018/wordml" xmlns:w16cid="http://schemas.microsoft.com/office/word/2016/wordml/cid" xmlns:w16cex="http://schemas.microsoft.com/office/word/2018/wordml/cex" xmlns:oel="http://schemas.microsoft.com/office/2019/extlst" xmlns:am3d="http://schemas.microsoft.com/office/drawing/2017/model3d" xmlns:aink="http://schemas.microsoft.com/office/drawing/2016/ink" xmlns:cx8="http://schemas.microsoft.com/office/drawing/2016/5/14/chartex" xmlns:cx7="http://schemas.microsoft.com/office/drawing/2016/5/13/chartex" xmlns:cx6="http://schemas.microsoft.com/office/drawing/2016/5/12/chartex" xmlns:cx5="http://schemas.microsoft.com/office/drawing/2016/5/11/chartex" xmlns:cx4="http://schemas.microsoft.com/office/drawing/2016/5/10/chartex" xmlns:cx3="http://schemas.microsoft.com/office/drawing/2016/5/9/chartex" xmlns:cx2="http://schemas.microsoft.com/office/drawing/2015/10/21/chartex">
             <w:pict>
               <v:roundrect w14:anchorId="4F11AE6D" id="Téglalap: lekerekített 5" o:spid="_x0000_s1026" style="width:425.15pt;height:182.85pt;visibility:visible;mso-wrap-style:square;mso-left-percent:-10001;mso-top-percent:-10001;mso-position-horizontal:absolute;mso-position-horizontal-relative:char;mso-position-vertical:absolute;mso-position-vertical-relative:line;mso-left-percent:-10001;mso-top-percent:-10001;v-text-anchor:middle" arcsize="3425f" o:gfxdata="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" stroked="f" strokeweight="1pt">
                 <v:fill r:id="rId13" o:title="" recolor="t" rotate="t" type="frame"/>
@@ -3046,7 +3046,7 @@
               </wp:inline>
             </w:drawing>
           </mc:Choice>
-          <mc:Fallback>
+          <mc:Fallback xmlns:w16sdtdh="http://schemas.microsoft.com/office/word/2020/wordml/sdtdatahash" xmlns:w16="http://schemas.microsoft.com/office/word/2018/wordml" xmlns:w16cid="http://schemas.microsoft.com/office/word/2016/wordml/cid" xmlns:w16cex="http://schemas.microsoft.com/office/word/2018/wordml/cex" xmlns:oel="http://schemas.microsoft.com/office/2019/extlst" xmlns:am3d="http://schemas.microsoft.com/office/drawing/2017/model3d" xmlns:aink="http://schemas.microsoft.com/office/drawing/2016/ink" xmlns:cx8="http://schemas.microsoft.com/office/drawing/2016/5/14/chartex" xmlns:cx7="http://schemas.microsoft.com/office/drawing/2016/5/13/chartex" xmlns:cx6="http://schemas.microsoft.com/office/drawing/2016/5/12/chartex" xmlns:cx5="http://schemas.microsoft.com/office/drawing/2016/5/11/chartex" xmlns:cx4="http://schemas.microsoft.com/office/drawing/2016/5/10/chartex" xmlns:cx3="http://schemas.microsoft.com/office/drawing/2016/5/9/chartex" xmlns:cx2="http://schemas.microsoft.com/office/drawing/2015/10/21/chartex">
             <w:pict>
               <v:roundrect w14:anchorId="36FF0843" id="Téglalap: lekerekített 5" o:spid="_x0000_s1026" style="width:425.15pt;height:301.6pt;visibility:visible;mso-wrap-style:square;mso-left-percent:-10001;mso-top-percent:-10001;mso-position-horizontal:absolute;mso-position-horizontal-relative:char;mso-position-vertical:absolute;mso-position-vertical-relative:line;mso-left-percent:-10001;mso-top-percent:-10001;v-text-anchor:middle" arcsize="3425f" o:gfxdata="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" stroked="f" strokeweight="1pt">
                 <v:fill r:id="rId15" o:title="" recolor="t" rotate="t" type="frame"/>
@@ -3166,7 +3166,7 @@
                     <a:blip r:embed="rId16">
                       <a:extLst>
                         <a:ext uri="{96DAC541-7B7A-43D3-8B79-37D633B846F1}">
-                          <asvg:svgBlip xmlns:asvg="http://schemas.microsoft.com/office/drawing/2016/SVG/main" r:embed="rId17"/>
+                          <asvg:svgBlip xmlns:asvg="http://schemas.microsoft.com/office/drawing/2016/SVG/main" xmlns:w16sdtdh="http://schemas.microsoft.com/office/word/2020/wordml/sdtdatahash" xmlns:w16="http://schemas.microsoft.com/office/word/2018/wordml" xmlns:w16cid="http://schemas.microsoft.com/office/word/2016/wordml/cid" xmlns:w16cex="http://schemas.microsoft.com/office/word/2018/wordml/cex" xmlns:w="http://schemas.openxmlformats.org/wordprocessingml/2006/main" xmlns:w10="urn:schemas-microsoft-com:office:word" xmlns:v="urn:schemas-microsoft-com:vml" xmlns:oel="http://schemas.microsoft.com/office/2019/extlst" xmlns:o="urn:schemas-microsoft-com:office:office" xmlns:am3d="http://schemas.microsoft.com/office/drawing/2017/model3d" xmlns:aink="http://schemas.microsoft.com/office/drawing/2016/ink" xmlns:cx8="http://schemas.microsoft.com/office/drawing/2016/5/14/chartex" xmlns:cx7="http://schemas.microsoft.com/office/drawing/2016/5/13/chartex" xmlns:cx6="http://schemas.microsoft.com/office/drawing/2016/5/12/chartex" xmlns:cx5="http://schemas.microsoft.com/office/drawing/2016/5/11/chartex" xmlns:cx4="http://schemas.microsoft.com/office/drawing/2016/5/10/chartex" xmlns:cx3="http://schemas.microsoft.com/office/drawing/2016/5/9/chartex" xmlns:cx2="http://schemas.microsoft.com/office/drawing/2015/10/21/chartex" xmlns="" r:embed="rId17"/>
                         </a:ext>
                       </a:extLst>
                     </a:blip>
@@ -3245,7 +3245,7 @@
                     <a:blip r:embed="rId18">
                       <a:extLst>
                         <a:ext uri="{96DAC541-7B7A-43D3-8B79-37D633B846F1}">
-                          <asvg:svgBlip xmlns:asvg="http://schemas.microsoft.com/office/drawing/2016/SVG/main" r:embed="rId19"/>
+                          <asvg:svgBlip xmlns:asvg="http://schemas.microsoft.com/office/drawing/2016/SVG/main" xmlns:w16sdtdh="http://schemas.microsoft.com/office/word/2020/wordml/sdtdatahash" xmlns:w16="http://schemas.microsoft.com/office/word/2018/wordml" xmlns:w16cid="http://schemas.microsoft.com/office/word/2016/wordml/cid" xmlns:w16cex="http://schemas.microsoft.com/office/word/2018/wordml/cex" xmlns:w="http://schemas.openxmlformats.org/wordprocessingml/2006/main" xmlns:w10="urn:schemas-microsoft-com:office:word" xmlns:v="urn:schemas-microsoft-com:vml" xmlns:oel="http://schemas.microsoft.com/office/2019/extlst" xmlns:o="urn:schemas-microsoft-com:office:office" xmlns:am3d="http://schemas.microsoft.com/office/drawing/2017/model3d" xmlns:aink="http://schemas.microsoft.com/office/drawing/2016/ink" xmlns:cx8="http://schemas.microsoft.com/office/drawing/2016/5/14/chartex" xmlns:cx7="http://schemas.microsoft.com/office/drawing/2016/5/13/chartex" xmlns:cx6="http://schemas.microsoft.com/office/drawing/2016/5/12/chartex" xmlns:cx5="http://schemas.microsoft.com/office/drawing/2016/5/11/chartex" xmlns:cx4="http://schemas.microsoft.com/office/drawing/2016/5/10/chartex" xmlns:cx3="http://schemas.microsoft.com/office/drawing/2016/5/9/chartex" xmlns:cx2="http://schemas.microsoft.com/office/drawing/2015/10/21/chartex" xmlns="" r:embed="rId19"/>
                         </a:ext>
                       </a:extLst>
                     </a:blip>
@@ -3933,7 +3933,7 @@
               </wp:inline>
             </w:drawing>
           </mc:Choice>
-          <mc:Fallback>
+          <mc:Fallback xmlns:w16sdtdh="http://schemas.microsoft.com/office/word/2020/wordml/sdtdatahash" xmlns:w16="http://schemas.microsoft.com/office/word/2018/wordml" xmlns:w16cid="http://schemas.microsoft.com/office/word/2016/wordml/cid" xmlns:w16cex="http://schemas.microsoft.com/office/word/2018/wordml/cex" xmlns:oel="http://schemas.microsoft.com/office/2019/extlst" xmlns:am3d="http://schemas.microsoft.com/office/drawing/2017/model3d" xmlns:aink="http://schemas.microsoft.com/office/drawing/2016/ink" xmlns:cx8="http://schemas.microsoft.com/office/drawing/2016/5/14/chartex" xmlns:cx7="http://schemas.microsoft.com/office/drawing/2016/5/13/chartex" xmlns:cx6="http://schemas.microsoft.com/office/drawing/2016/5/12/chartex" xmlns:cx5="http://schemas.microsoft.com/office/drawing/2016/5/11/chartex" xmlns:cx4="http://schemas.microsoft.com/office/drawing/2016/5/10/chartex" xmlns:cx3="http://schemas.microsoft.com/office/drawing/2016/5/9/chartex" xmlns:cx2="http://schemas.microsoft.com/office/drawing/2015/10/21/chartex">
             <w:pict>
               <v:roundrect w14:anchorId="1CAD99C1" id="Lekerekített téglalap 1" o:spid="_x0000_s1026" style="width:312.05pt;height:236.95pt;visibility:visible;mso-wrap-style:square;mso-left-percent:-10001;mso-top-percent:-10001;mso-position-horizontal:absolute;mso-position-horizontal-relative:char;mso-position-vertical:absolute;mso-position-vertical-relative:line;mso-left-percent:-10001;mso-top-percent:-10001;v-text-anchor:middle" arcsize="3662f" o:gfxdata="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" stroked="f" strokeweight="1pt">
                 <v:fill r:id="rId25" o:title="" recolor="t" rotate="t" type="frame"/>
@@ -4388,7 +4388,7 @@
               </wp:inline>
             </w:drawing>
           </mc:Choice>
-          <mc:Fallback>
+          <mc:Fallback xmlns:w16sdtdh="http://schemas.microsoft.com/office/word/2020/wordml/sdtdatahash" xmlns:w16="http://schemas.microsoft.com/office/word/2018/wordml" xmlns:w16cid="http://schemas.microsoft.com/office/word/2016/wordml/cid" xmlns:w16cex="http://schemas.microsoft.com/office/word/2018/wordml/cex" xmlns:oel="http://schemas.microsoft.com/office/2019/extlst" xmlns:am3d="http://schemas.microsoft.com/office/drawing/2017/model3d" xmlns:aink="http://schemas.microsoft.com/office/drawing/2016/ink" xmlns:cx8="http://schemas.microsoft.com/office/drawing/2016/5/14/chartex" xmlns:cx7="http://schemas.microsoft.com/office/drawing/2016/5/13/chartex" xmlns:cx6="http://schemas.microsoft.com/office/drawing/2016/5/12/chartex" xmlns:cx5="http://schemas.microsoft.com/office/drawing/2016/5/11/chartex" xmlns:cx4="http://schemas.microsoft.com/office/drawing/2016/5/10/chartex" xmlns:cx3="http://schemas.microsoft.com/office/drawing/2016/5/9/chartex" xmlns:cx2="http://schemas.microsoft.com/office/drawing/2015/10/21/chartex">
             <w:pict>
               <v:roundrect w14:anchorId="6222FC2A" id="Lekerekített téglalap 2" o:spid="_x0000_s1026" style="width:312.05pt;height:162.15pt;visibility:visible;mso-wrap-style:square;mso-left-percent:-10001;mso-top-percent:-10001;mso-position-horizontal:absolute;mso-position-horizontal-relative:char;mso-position-vertical:absolute;mso-position-vertical-relative:line;mso-left-percent:-10001;mso-top-percent:-10001;v-text-anchor:middle" arcsize="3662f" o:gfxdata="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" stroked="f" strokeweight="1pt">
                 <v:fill r:id="rId29" o:title="" recolor="t" rotate="t" type="frame"/>
@@ -4562,7 +4562,7 @@
                     <a:blip r:embed="rId32">
                       <a:extLst>
                         <a:ext uri="{96DAC541-7B7A-43D3-8B79-37D633B846F1}">
-                          <asvg:svgBlip xmlns:asvg="http://schemas.microsoft.com/office/drawing/2016/SVG/main" r:embed="rId33"/>
+                          <asvg:svgBlip xmlns:asvg="http://schemas.microsoft.com/office/drawing/2016/SVG/main" xmlns:w16sdtdh="http://schemas.microsoft.com/office/word/2020/wordml/sdtdatahash" xmlns:w16="http://schemas.microsoft.com/office/word/2018/wordml" xmlns:w16cid="http://schemas.microsoft.com/office/word/2016/wordml/cid" xmlns:w16cex="http://schemas.microsoft.com/office/word/2018/wordml/cex" xmlns:w="http://schemas.openxmlformats.org/wordprocessingml/2006/main" xmlns:w10="urn:schemas-microsoft-com:office:word" xmlns:v="urn:schemas-microsoft-com:vml" xmlns:oel="http://schemas.microsoft.com/office/2019/extlst" xmlns:o="urn:schemas-microsoft-com:office:office" xmlns:am3d="http://schemas.microsoft.com/office/drawing/2017/model3d" xmlns:aink="http://schemas.microsoft.com/office/drawing/2016/ink" xmlns:cx8="http://schemas.microsoft.com/office/drawing/2016/5/14/chartex" xmlns:cx7="http://schemas.microsoft.com/office/drawing/2016/5/13/chartex" xmlns:cx6="http://schemas.microsoft.com/office/drawing/2016/5/12/chartex" xmlns:cx5="http://schemas.microsoft.com/office/drawing/2016/5/11/chartex" xmlns:cx4="http://schemas.microsoft.com/office/drawing/2016/5/10/chartex" xmlns:cx3="http://schemas.microsoft.com/office/drawing/2016/5/9/chartex" xmlns:cx2="http://schemas.microsoft.com/office/drawing/2015/10/21/chartex" xmlns="" r:embed="rId33"/>
                         </a:ext>
                       </a:extLst>
                     </a:blip>
@@ -4930,6 +4930,7 @@
       <w:r>
         <w:rPr>
           <w:b/>
+          <w:lang w:eastAsia="hu-HU"/>
         </w:rPr>
         <mc:AlternateContent>
           <mc:Choice Requires="wps">
@@ -4998,7 +4999,7 @@
               </wp:inline>
             </w:drawing>
           </mc:Choice>
-          <mc:Fallback>
+          <mc:Fallback xmlns:w16sdtdh="http://schemas.microsoft.com/office/word/2020/wordml/sdtdatahash" xmlns:w16="http://schemas.microsoft.com/office/word/2018/wordml" xmlns:w16cid="http://schemas.microsoft.com/office/word/2016/wordml/cid" xmlns:w16cex="http://schemas.microsoft.com/office/word/2018/wordml/cex" xmlns:oel="http://schemas.microsoft.com/office/2019/extlst" xmlns:am3d="http://schemas.microsoft.com/office/drawing/2017/model3d" xmlns:aink="http://schemas.microsoft.com/office/drawing/2016/ink" xmlns:cx8="http://schemas.microsoft.com/office/drawing/2016/5/14/chartex" xmlns:cx7="http://schemas.microsoft.com/office/drawing/2016/5/13/chartex" xmlns:cx6="http://schemas.microsoft.com/office/drawing/2016/5/12/chartex" xmlns:cx5="http://schemas.microsoft.com/office/drawing/2016/5/11/chartex" xmlns:cx4="http://schemas.microsoft.com/office/drawing/2016/5/10/chartex" xmlns:cx3="http://schemas.microsoft.com/office/drawing/2016/5/9/chartex" xmlns:cx2="http://schemas.microsoft.com/office/drawing/2015/10/21/chartex">
             <w:pict>
               <v:roundrect w14:anchorId="7B2C1843" id="Téglalap: lekerekített 2" o:spid="_x0000_s1026" style="width:240.05pt;height:169.5pt;visibility:visible;mso-wrap-style:square;mso-left-percent:-10001;mso-top-percent:-10001;mso-position-horizontal:absolute;mso-position-horizontal-relative:char;mso-position-vertical:absolute;mso-position-vertical-relative:line;mso-left-percent:-10001;mso-top-percent:-10001;v-text-anchor:middle" arcsize="4833f" o:gfxdata="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" stroked="f" strokeweight="1pt">
                 <v:fill r:id="rId37" o:title="" recolor="t" rotate="t" type="frame"/>
@@ -5037,6 +5038,7 @@
       <w:r>
         <w:rPr>
           <w:b/>
+          <w:lang w:eastAsia="hu-HU"/>
         </w:rPr>
         <mc:AlternateContent>
           <mc:Choice Requires="wps">
@@ -5105,7 +5107,7 @@
               </wp:inline>
             </w:drawing>
           </mc:Choice>
-          <mc:Fallback>
+          <mc:Fallback xmlns:w16sdtdh="http://schemas.microsoft.com/office/word/2020/wordml/sdtdatahash" xmlns:w16="http://schemas.microsoft.com/office/word/2018/wordml" xmlns:w16cid="http://schemas.microsoft.com/office/word/2016/wordml/cid" xmlns:w16cex="http://schemas.microsoft.com/office/word/2018/wordml/cex" xmlns:oel="http://schemas.microsoft.com/office/2019/extlst" xmlns:am3d="http://schemas.microsoft.com/office/drawing/2017/model3d" xmlns:aink="http://schemas.microsoft.com/office/drawing/2016/ink" xmlns:cx8="http://schemas.microsoft.com/office/drawing/2016/5/14/chartex" xmlns:cx7="http://schemas.microsoft.com/office/drawing/2016/5/13/chartex" xmlns:cx6="http://schemas.microsoft.com/office/drawing/2016/5/12/chartex" xmlns:cx5="http://schemas.microsoft.com/office/drawing/2016/5/11/chartex" xmlns:cx4="http://schemas.microsoft.com/office/drawing/2016/5/10/chartex" xmlns:cx3="http://schemas.microsoft.com/office/drawing/2016/5/9/chartex" xmlns:cx2="http://schemas.microsoft.com/office/drawing/2015/10/21/chartex">
             <w:pict>
               <v:roundrect w14:anchorId="7583DB1C" id="Téglalap: lekerekített 2" o:spid="_x0000_s1026" style="width:240.05pt;height:237pt;visibility:visible;mso-wrap-style:square;mso-left-percent:-10001;mso-top-percent:-10001;mso-position-horizontal:absolute;mso-position-horizontal-relative:char;mso-position-vertical:absolute;mso-position-vertical-relative:line;mso-left-percent:-10001;mso-top-percent:-10001;v-text-anchor:middle" arcsize="4833f" o:gfxdata="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" stroked="f" strokeweight="1pt">
                 <v:fill r:id="rId39" o:title="" recolor="t" rotate="t" type="frame"/>
@@ -5149,6 +5151,7 @@
       <w:r>
         <w:rPr>
           <w:b/>
+          <w:lang w:eastAsia="hu-HU"/>
         </w:rPr>
         <mc:AlternateContent>
           <mc:Choice Requires="wps">
@@ -5217,7 +5220,7 @@
               </wp:inline>
             </w:drawing>
           </mc:Choice>
-          <mc:Fallback>
+          <mc:Fallback xmlns:w16sdtdh="http://schemas.microsoft.com/office/word/2020/wordml/sdtdatahash" xmlns:w16="http://schemas.microsoft.com/office/word/2018/wordml" xmlns:w16cid="http://schemas.microsoft.com/office/word/2016/wordml/cid" xmlns:w16cex="http://schemas.microsoft.com/office/word/2018/wordml/cex" xmlns:oel="http://schemas.microsoft.com/office/2019/extlst" xmlns:am3d="http://schemas.microsoft.com/office/drawing/2017/model3d" xmlns:aink="http://schemas.microsoft.com/office/drawing/2016/ink" xmlns:cx8="http://schemas.microsoft.com/office/drawing/2016/5/14/chartex" xmlns:cx7="http://schemas.microsoft.com/office/drawing/2016/5/13/chartex" xmlns:cx6="http://schemas.microsoft.com/office/drawing/2016/5/12/chartex" xmlns:cx5="http://schemas.microsoft.com/office/drawing/2016/5/11/chartex" xmlns:cx4="http://schemas.microsoft.com/office/drawing/2016/5/10/chartex" xmlns:cx3="http://schemas.microsoft.com/office/drawing/2016/5/9/chartex" xmlns:cx2="http://schemas.microsoft.com/office/drawing/2015/10/21/chartex">
             <w:pict>
               <v:roundrect w14:anchorId="1BB4FA77" id="Téglalap: lekerekített 2" o:spid="_x0000_s1026" style="width:240.05pt;height:304.45pt;visibility:visible;mso-wrap-style:square;mso-left-percent:-10001;mso-top-percent:-10001;mso-position-horizontal:absolute;mso-position-horizontal-relative:char;mso-position-vertical:absolute;mso-position-vertical-relative:line;mso-left-percent:-10001;mso-top-percent:-10001;v-text-anchor:middle" arcsize="4833f" o:gfxdata="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" stroked="f" strokeweight="1pt">
                 <v:fill r:id="rId41" o:title="" recolor="t" rotate="t" type="frame"/>
@@ -5265,6 +5268,7 @@
       <w:r>
         <w:rPr>
           <w:b/>
+          <w:lang w:eastAsia="hu-HU"/>
         </w:rPr>
         <mc:AlternateContent>
           <mc:Choice Requires="wps">
@@ -5333,7 +5337,7 @@
               </wp:inline>
             </w:drawing>
           </mc:Choice>
-          <mc:Fallback>
+          <mc:Fallback xmlns:w16sdtdh="http://schemas.microsoft.com/office/word/2020/wordml/sdtdatahash" xmlns:w16="http://schemas.microsoft.com/office/word/2018/wordml" xmlns:w16cid="http://schemas.microsoft.com/office/word/2016/wordml/cid" xmlns:w16cex="http://schemas.microsoft.com/office/word/2018/wordml/cex" xmlns:oel="http://schemas.microsoft.com/office/2019/extlst" xmlns:am3d="http://schemas.microsoft.com/office/drawing/2017/model3d" xmlns:aink="http://schemas.microsoft.com/office/drawing/2016/ink" xmlns:cx8="http://schemas.microsoft.com/office/drawing/2016/5/14/chartex" xmlns:cx7="http://schemas.microsoft.com/office/drawing/2016/5/13/chartex" xmlns:cx6="http://schemas.microsoft.com/office/drawing/2016/5/12/chartex" xmlns:cx5="http://schemas.microsoft.com/office/drawing/2016/5/11/chartex" xmlns:cx4="http://schemas.microsoft.com/office/drawing/2016/5/10/chartex" xmlns:cx3="http://schemas.microsoft.com/office/drawing/2016/5/9/chartex" xmlns:cx2="http://schemas.microsoft.com/office/drawing/2015/10/21/chartex">
             <w:pict>
               <v:roundrect w14:anchorId="57B3D525" id="Téglalap: lekerekített 2" o:spid="_x0000_s1026" style="width:3in;height:5in;visibility:visible;mso-wrap-style:square;mso-left-percent:-10001;mso-top-percent:-10001;mso-position-horizontal:absolute;mso-position-horizontal-relative:char;mso-position-vertical:absolute;mso-position-vertical-relative:line;mso-left-percent:-10001;mso-top-percent:-10001;v-text-anchor:middle" arcsize="4833f" o:gfxdata="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" stroked="f" strokeweight="1pt">
                 <v:fill r:id="rId43" o:title="" recolor="t" rotate="t" type="frame"/>
@@ -5373,6 +5377,9 @@
         <w:jc w:val="center"/>
       </w:pPr>
       <w:r>
+        <w:rPr>
+          <w:lang w:eastAsia="hu-HU"/>
+        </w:rPr>
         <w:drawing>
           <wp:inline distT="0" distB="0" distL="0" distR="0" wp14:anchorId="51B1C16D" wp14:editId="2BADFC19">
             <wp:extent cx="2841192" cy="936000"/>
@@ -5446,6 +5453,9 @@
         <w:jc w:val="center"/>
       </w:pPr>
       <w:r>
+        <w:rPr>
+          <w:lang w:eastAsia="hu-HU"/>
+        </w:rPr>
         <w:drawing>
           <wp:inline distT="0" distB="0" distL="0" distR="0" wp14:anchorId="5C846620" wp14:editId="74E66E03">
             <wp:extent cx="3631149" cy="936000"/>
@@ -5499,6 +5509,9 @@
         <w:br/>
       </w:r>
       <w:r>
+        <w:rPr>
+          <w:lang w:eastAsia="hu-HU"/>
+        </w:rPr>
         <w:drawing>
           <wp:inline distT="0" distB="0" distL="0" distR="0" wp14:anchorId="520B468B" wp14:editId="2D7DED52">
             <wp:extent cx="2808000" cy="936000"/>
@@ -5552,6 +5565,9 @@
         <w:br/>
       </w:r>
       <w:r>
+        <w:rPr>
+          <w:lang w:eastAsia="hu-HU"/>
+        </w:rPr>
         <w:drawing>
           <wp:inline distT="0" distB="0" distL="0" distR="0" wp14:anchorId="793E860B" wp14:editId="6C4563CC">
             <wp:extent cx="2616545" cy="936000"/>
@@ -5619,6 +5635,9 @@
     </w:p>
     <w:p>
       <w:r>
+        <w:rPr>
+          <w:lang w:eastAsia="hu-HU"/>
+        </w:rPr>
         <mc:AlternateContent>
           <mc:Choice Requires="wps">
             <w:drawing>
@@ -5700,7 +5719,7 @@
               </wp:anchor>
             </w:drawing>
           </mc:Choice>
-          <mc:Fallback>
+          <mc:Fallback xmlns:w16sdtdh="http://schemas.microsoft.com/office/word/2020/wordml/sdtdatahash" xmlns:w16="http://schemas.microsoft.com/office/word/2018/wordml" xmlns:w16cid="http://schemas.microsoft.com/office/word/2016/wordml/cid" xmlns:w16cex="http://schemas.microsoft.com/office/word/2018/wordml/cex" xmlns:oel="http://schemas.microsoft.com/office/2019/extlst" xmlns:am3d="http://schemas.microsoft.com/office/drawing/2017/model3d" xmlns:aink="http://schemas.microsoft.com/office/drawing/2016/ink" xmlns:cx8="http://schemas.microsoft.com/office/drawing/2016/5/14/chartex" xmlns:cx7="http://schemas.microsoft.com/office/drawing/2016/5/13/chartex" xmlns:cx6="http://schemas.microsoft.com/office/drawing/2016/5/12/chartex" xmlns:cx5="http://schemas.microsoft.com/office/drawing/2016/5/11/chartex" xmlns:cx4="http://schemas.microsoft.com/office/drawing/2016/5/10/chartex" xmlns:cx3="http://schemas.microsoft.com/office/drawing/2016/5/9/chartex" xmlns:cx2="http://schemas.microsoft.com/office/drawing/2015/10/21/chartex">
             <w:pict>
               <v:roundrect w14:anchorId="6AF6CE22" id="Téglalap: lekerekített 10" o:spid="_x0000_s1026" style="position:absolute;margin-left:62.2pt;margin-top:-5.6pt;width:113.4pt;height:311.8pt;z-index:251659264;visibility:visible;mso-wrap-style:square;mso-width-percent:0;mso-height-percent:0;mso-wrap-distance-left:11.35pt;mso-wrap-distance-top:0;mso-wrap-distance-right:11.35pt;mso-wrap-distance-bottom:0;mso-position-horizontal:right;mso-position-horizontal-relative:margin;mso-position-vertical:absolute;mso-position-vertical-relative:text;mso-width-percent:0;mso-height-percent:0;mso-width-relative:margin;mso-height-relative:margin;v-text-anchor:middle" arcsize="6153f" o:gfxdata="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" stroked="f" strokeweight="1pt">
                 <v:fill r:id="rId49" o:title="" recolor="t" rotate="t" type="frame"/>
@@ -5725,6 +5744,9 @@
         <w:jc w:val="center"/>
       </w:pPr>
       <w:r>
+        <w:rPr>
+          <w:lang w:eastAsia="hu-HU"/>
+        </w:rPr>
         <w:drawing>
           <wp:inline distT="0" distB="0" distL="0" distR="0" wp14:anchorId="0ECC23A2" wp14:editId="2534E3B6">
             <wp:extent cx="1333500" cy="723900"/>
@@ -5797,7 +5819,13 @@
     </w:p>
     <w:p>
       <w:r>
-        <w:t>A weboldal frontend része Vite környezetben, React pluginnal készült. A backendet egy Node JS szerver biztosítja. A projekt JavaScript nyelvben írodott, az email sablonok HTML-ben készültek el. A frontend és backend egyaránt Node alapú, ezért mindkettő Node csomagokat használja.</w:t>
+        <w:t>A weboldal frontend része Vite környezetben, React pluginnal készült. A backendet egy Node JS szerver biztosítja. A projekt JavaScript nyelvben írodott, az email sablonok HTML-ben készültek el. A frontend és backend egyaránt Node alapú, ezért min</w:t>
+      </w:r>
+      <w:r>
+        <w:t>dkettő Node csomagokat használ</w:t>
+      </w:r>
+      <w:r>
+        <w:t>.</w:t>
       </w:r>
     </w:p>
     <w:p>
@@ -5809,7 +5837,545 @@
         </w:numPr>
         <w:ind w:left="720"/>
       </w:pPr>
+      <w:r>
+        <w:t>Telepítés</w:t>
+      </w:r>
+    </w:p>
+    <w:p>
+      <w:r>
+        <w:t>Az oldal mindkét része Node alapú, ezért hasonló indítási lehetőségekkel rendelkeznek.</w:t>
+      </w:r>
+      <w:r>
+        <w:t xml:space="preserve"> A projekt két csomagkezelővel is telepíthető: Npm és Bun. Mindkettővel működik, én a Bun-t használom.</w:t>
+      </w:r>
+    </w:p>
+    <w:p>
+      <w:pPr>
+        <w:pStyle w:val="Cmsor3"/>
+        <w:numPr>
+          <w:ilvl w:val="2"/>
+          <w:numId w:val="2"/>
+        </w:numPr>
+        <w:ind w:left="720"/>
+      </w:pPr>
+      <w:r>
+        <w:t>Npm</w:t>
+      </w:r>
+    </w:p>
+    <w:p>
+      <w:r>
+        <w:rPr>
+          <w:lang w:eastAsia="hu-HU"/>
+        </w:rPr>
+        <w:drawing>
+          <wp:anchor distT="0" distB="0" distL="114300" distR="114300" simplePos="0" relativeHeight="251662336" behindDoc="0" locked="0" layoutInCell="1" allowOverlap="1" wp14:anchorId="41B90077" wp14:editId="0D619E22">
+            <wp:simplePos x="0" y="0"/>
+            <wp:positionH relativeFrom="margin">
+              <wp:align>right</wp:align>
+            </wp:positionH>
+            <wp:positionV relativeFrom="paragraph">
+              <wp:posOffset>5080</wp:posOffset>
+            </wp:positionV>
+            <wp:extent cx="723900" cy="276225"/>
+            <wp:effectExtent l="0" t="0" r="0" b="9525"/>
+            <wp:wrapSquare wrapText="bothSides"/>
+            <wp:docPr id="6" name="Kép 6" descr="C:\Users\TEMP\AppData\Local\Microsoft\Windows\INetCache\Content.Word\npm.png"/>
+            <wp:cNvGraphicFramePr>
+              <a:graphicFrameLocks xmlns:a="http://schemas.openxmlformats.org/drawingml/2006/main" noChangeAspect="1"/>
+            </wp:cNvGraphicFramePr>
+            <a:graphic xmlns:a="http://schemas.openxmlformats.org/drawingml/2006/main">
+              <a:graphicData uri="http://schemas.openxmlformats.org/drawingml/2006/picture">
+                <pic:pic xmlns:pic="http://schemas.openxmlformats.org/drawingml/2006/picture">
+                  <pic:nvPicPr>
+                    <pic:cNvPr id="0" name="Picture 16" descr="C:\Users\TEMP\AppData\Local\Microsoft\Windows\INetCache\Content.Word\npm.png"/>
+                    <pic:cNvPicPr>
+                      <a:picLocks noChangeAspect="1" noChangeArrowheads="1"/>
+                    </pic:cNvPicPr>
+                  </pic:nvPicPr>
+                  <pic:blipFill>
+                    <a:blip r:embed="rId51" cstate="print">
+                      <a:extLst>
+                        <a:ext uri="{28A0092B-C50C-407E-A947-70E740481C1C}">
+                          <a14:useLocalDpi xmlns:a14="http://schemas.microsoft.com/office/drawing/2010/main" val="0"/>
+                        </a:ext>
+                      </a:extLst>
+                    </a:blip>
+                    <a:srcRect/>
+                    <a:stretch>
+                      <a:fillRect/>
+                    </a:stretch>
+                  </pic:blipFill>
+                  <pic:spPr bwMode="auto">
+                    <a:xfrm>
+                      <a:off x="0" y="0"/>
+                      <a:ext cx="723900" cy="276225"/>
+                    </a:xfrm>
+                    <a:prstGeom prst="rect">
+                      <a:avLst/>
+                    </a:prstGeom>
+                    <a:noFill/>
+                    <a:ln>
+                      <a:noFill/>
+                    </a:ln>
+                  </pic:spPr>
+                </pic:pic>
+              </a:graphicData>
+            </a:graphic>
+            <wp14:sizeRelH relativeFrom="page">
+              <wp14:pctWidth>0</wp14:pctWidth>
+            </wp14:sizeRelH>
+            <wp14:sizeRelV relativeFrom="page">
+              <wp14:pctHeight>0</wp14:pctHeight>
+            </wp14:sizeRelV>
+          </wp:anchor>
+        </w:drawing>
+      </w:r>
+      <w:r>
+        <w:t xml:space="preserve">Az Npm a Node JS-hez tartozó csomagkezelő. Minden hozzá tartozó parancs az </w:t>
+      </w:r>
+      <w:r>
+        <w:t>npm kulcsszóval kezdődik.</w:t>
+      </w:r>
+    </w:p>
+    <w:p>
+      <w:pPr>
+        <w:tabs>
+          <w:tab w:val="left" w:pos="1418"/>
+        </w:tabs>
+      </w:pPr>
+      <w:r>
+        <w:rPr>
+          <w:b/>
+        </w:rPr>
+        <w:t>Weboldal:</w:t>
+      </w:r>
+      <w:r>
+        <w:t xml:space="preserve"> </w:t>
+      </w:r>
+      <w:r>
+        <w:tab/>
+      </w:r>
+      <w:hyperlink r:id="rId52" w:history="1">
+        <w:r>
+          <w:rPr>
+            <w:rStyle w:val="Hiperhivatkozs"/>
+          </w:rPr>
+          <w:t>https://nodejs.org/en</w:t>
+        </w:r>
+      </w:hyperlink>
+      <w:r>
+        <w:br/>
+      </w:r>
+      <w:r>
+        <w:tab/>
+      </w:r>
+      <w:hyperlink r:id="rId53" w:history="1">
+        <w:r>
+          <w:rPr>
+            <w:rStyle w:val="Hiperhivatkozs"/>
+          </w:rPr>
+          <w:t>https://www.npmjs.com/</w:t>
+        </w:r>
+      </w:hyperlink>
+    </w:p>
+    <w:p>
+      <w:pPr>
+        <w:pStyle w:val="Cmsor3"/>
+        <w:numPr>
+          <w:ilvl w:val="2"/>
+          <w:numId w:val="2"/>
+        </w:numPr>
+        <w:ind w:left="720"/>
+      </w:pPr>
+      <w:r>
+        <w:pict w14:anchorId="579C9C88">
+          <v:shape id="_x0000_s1029" type="#_x0000_t75" style="position:absolute;left:0;text-align:left;margin-left:368pt;margin-top:19.3pt;width:56.7pt;height:49.6pt;z-index:251661312;mso-position-horizontal-relative:text;mso-position-vertical-relative:text;mso-width-relative:page;mso-height-relative:page">
+            <v:imagedata r:id="rId54" o:title="bun1"/>
+            <w10:wrap type="square"/>
+          </v:shape>
+        </w:pict>
+      </w:r>
+      <w:r>
+        <w:t>Bun</w:t>
+      </w:r>
+    </w:p>
+    <w:p>
+      <w:r>
+        <w:t>A Bun egy különálló csomagkezelő. A Bun jóval gyorsabban telepíti a csomagokat, mint az npm, ezért sok időt megspórolhatunk.</w:t>
+      </w:r>
+      <w:r>
+        <w:t xml:space="preserve"> Parancsai a bun kulcsszóval kezdődnek.</w:t>
+      </w:r>
+    </w:p>
+    <w:p>
+      <w:pPr>
+        <w:tabs>
+          <w:tab w:val="left" w:pos="1418"/>
+        </w:tabs>
+      </w:pPr>
+      <w:r>
+        <w:rPr>
+          <w:b/>
+        </w:rPr>
+        <w:t>Weboldal:</w:t>
+      </w:r>
+      <w:r>
+        <w:t xml:space="preserve"> </w:t>
+      </w:r>
+      <w:r>
+        <w:tab/>
+      </w:r>
+      <w:hyperlink r:id="rId55" w:history="1">
+        <w:r>
+          <w:rPr>
+            <w:rStyle w:val="Hiperhivatkozs"/>
+          </w:rPr>
+          <w:t>https://bun.sh/</w:t>
+        </w:r>
+      </w:hyperlink>
+    </w:p>
+    <w:p>
+      <w:pPr>
+        <w:pStyle w:val="Cmsor3"/>
+        <w:numPr>
+          <w:ilvl w:val="2"/>
+          <w:numId w:val="2"/>
+        </w:numPr>
+        <w:ind w:left="720"/>
+      </w:pPr>
+      <w:r>
+        <w:t>Telepítési parancsok</w:t>
+      </w:r>
+    </w:p>
+    <w:tbl>
+      <w:tblPr>
+        <w:tblStyle w:val="Rcsostblzat"/>
+        <w:tblW w:w="0" w:type="auto"/>
+        <w:tblBorders>
+          <w:top w:val="none" w:sz="0" w:space="0" w:color="auto"/>
+          <w:left w:val="none" w:sz="0" w:space="0" w:color="auto"/>
+          <w:bottom w:val="none" w:sz="0" w:space="0" w:color="auto"/>
+          <w:right w:val="none" w:sz="0" w:space="0" w:color="auto"/>
+          <w:insideH w:val="none" w:sz="0" w:space="0" w:color="auto"/>
+          <w:insideV w:val="none" w:sz="0" w:space="0" w:color="auto"/>
+        </w:tblBorders>
+        <w:tblLook w:val="04A0" w:firstRow="1" w:lastRow="0" w:firstColumn="1" w:lastColumn="0" w:noHBand="0" w:noVBand="1"/>
+      </w:tblPr>
+      <w:tblGrid>
+        <w:gridCol w:w="4246"/>
+        <w:gridCol w:w="4247"/>
+      </w:tblGrid>
+      <w:tr>
+        <w:tc>
+          <w:tcPr>
+            <w:tcW w:w="4246" w:type="dxa"/>
+          </w:tcPr>
+          <w:p>
+            <w:pPr>
+              <w:jc w:val="center"/>
+              <w:rPr>
+                <w:b/>
+                <w:sz w:val="28"/>
+                <w:szCs w:val="28"/>
+              </w:rPr>
+            </w:pPr>
+            <w:r>
+              <w:rPr>
+                <w:b/>
+                <w:sz w:val="28"/>
+                <w:szCs w:val="28"/>
+              </w:rPr>
+              <w:t>Npm</w:t>
+            </w:r>
+          </w:p>
+        </w:tc>
+        <w:tc>
+          <w:tcPr>
+            <w:tcW w:w="4247" w:type="dxa"/>
+          </w:tcPr>
+          <w:p>
+            <w:pPr>
+              <w:jc w:val="center"/>
+              <w:rPr>
+                <w:b/>
+                <w:sz w:val="28"/>
+                <w:szCs w:val="28"/>
+              </w:rPr>
+            </w:pPr>
+            <w:r>
+              <w:rPr>
+                <w:b/>
+                <w:sz w:val="28"/>
+                <w:szCs w:val="28"/>
+              </w:rPr>
+              <w:t>Bun</w:t>
+            </w:r>
+          </w:p>
+        </w:tc>
+      </w:tr>
+      <w:tr>
+        <w:tc>
+          <w:tcPr>
+            <w:tcW w:w="4246" w:type="dxa"/>
+          </w:tcPr>
+          <w:p>
+            <w:pPr>
+              <w:rPr>
+                <w:b/>
+              </w:rPr>
+            </w:pPr>
+            <w:r>
+              <w:rPr>
+                <w:b/>
+              </w:rPr>
+              <w:t>Frontend</w:t>
+            </w:r>
+          </w:p>
+        </w:tc>
+        <w:tc>
+          <w:tcPr>
+            <w:tcW w:w="4247" w:type="dxa"/>
+          </w:tcPr>
+          <w:p>
+            <w:pPr>
+              <w:rPr>
+                <w:b/>
+              </w:rPr>
+            </w:pPr>
+            <w:r>
+              <w:rPr>
+                <w:b/>
+              </w:rPr>
+              <w:t>Frontend</w:t>
+            </w:r>
+          </w:p>
+        </w:tc>
+      </w:tr>
+      <w:tr>
+        <w:tc>
+          <w:tcPr>
+            <w:tcW w:w="4246" w:type="dxa"/>
+          </w:tcPr>
+          <w:p>
+            <w:pPr>
+              <w:ind w:left="170"/>
+            </w:pPr>
+            <w:r>
+              <w:t>npm install</w:t>
+            </w:r>
+          </w:p>
+          <w:p>
+            <w:pPr>
+              <w:ind w:left="170"/>
+            </w:pPr>
+            <w:r>
+              <w:t>npm run builld</w:t>
+            </w:r>
+          </w:p>
+          <w:p>
+            <w:pPr>
+              <w:spacing w:after="240"/>
+              <w:ind w:left="170"/>
+            </w:pPr>
+            <w:r>
+              <w:t>npm run dev</w:t>
+            </w:r>
+          </w:p>
+        </w:tc>
+        <w:tc>
+          <w:tcPr>
+            <w:tcW w:w="4247" w:type="dxa"/>
+          </w:tcPr>
+          <w:p>
+            <w:pPr>
+              <w:ind w:left="170"/>
+            </w:pPr>
+            <w:r>
+              <w:t>bun install</w:t>
+            </w:r>
+          </w:p>
+          <w:p>
+            <w:pPr>
+              <w:ind w:left="170"/>
+            </w:pPr>
+            <w:r>
+              <w:t>bun run build</w:t>
+            </w:r>
+          </w:p>
+          <w:p>
+            <w:pPr>
+              <w:spacing w:after="240"/>
+              <w:ind w:left="170"/>
+            </w:pPr>
+            <w:r>
+              <w:t>bun run dev</w:t>
+            </w:r>
+          </w:p>
+        </w:tc>
+      </w:tr>
+      <w:tr>
+        <w:tc>
+          <w:tcPr>
+            <w:tcW w:w="4246" w:type="dxa"/>
+          </w:tcPr>
+          <w:p>
+            <w:pPr>
+              <w:rPr>
+                <w:b/>
+              </w:rPr>
+            </w:pPr>
+            <w:r>
+              <w:rPr>
+                <w:b/>
+              </w:rPr>
+              <w:t>Backend</w:t>
+            </w:r>
+          </w:p>
+        </w:tc>
+        <w:tc>
+          <w:tcPr>
+            <w:tcW w:w="4247" w:type="dxa"/>
+          </w:tcPr>
+          <w:p>
+            <w:pPr>
+              <w:rPr>
+                <w:b/>
+              </w:rPr>
+            </w:pPr>
+            <w:r>
+              <w:rPr>
+                <w:b/>
+              </w:rPr>
+              <w:t>Backend</w:t>
+            </w:r>
+          </w:p>
+        </w:tc>
+      </w:tr>
+      <w:tr>
+        <w:tc>
+          <w:tcPr>
+            <w:tcW w:w="4246" w:type="dxa"/>
+          </w:tcPr>
+          <w:p>
+            <w:pPr>
+              <w:ind w:left="170"/>
+            </w:pPr>
+            <w:r>
+              <w:t>npm install</w:t>
+            </w:r>
+          </w:p>
+          <w:p>
+            <w:pPr>
+              <w:ind w:left="170"/>
+            </w:pPr>
+            <w:r>
+              <w:t>npm run start</w:t>
+            </w:r>
+          </w:p>
+          <w:p>
+            <w:pPr>
+              <w:ind w:left="170"/>
+            </w:pPr>
+            <w:r>
+              <w:t>npm run dev</w:t>
+            </w:r>
+          </w:p>
+        </w:tc>
+        <w:tc>
+          <w:tcPr>
+            <w:tcW w:w="4247" w:type="dxa"/>
+          </w:tcPr>
+          <w:p>
+            <w:pPr>
+              <w:ind w:left="170"/>
+            </w:pPr>
+            <w:r>
+              <w:t>bun install</w:t>
+            </w:r>
+          </w:p>
+          <w:p>
+            <w:pPr>
+              <w:ind w:left="170"/>
+            </w:pPr>
+            <w:r>
+              <w:t>bun run start</w:t>
+            </w:r>
+          </w:p>
+          <w:p>
+            <w:pPr>
+              <w:ind w:left="170"/>
+            </w:pPr>
+            <w:r>
+              <w:t>bun run dev</w:t>
+            </w:r>
+          </w:p>
+        </w:tc>
+      </w:tr>
+    </w:tbl>
+    <w:p>
+      <w:pPr>
+        <w:pStyle w:val="Cmsor2"/>
+        <w:numPr>
+          <w:ilvl w:val="1"/>
+          <w:numId w:val="2"/>
+        </w:numPr>
+        <w:ind w:left="720"/>
+      </w:pPr>
       <w:bookmarkStart w:id="26" w:name="_Toc163929056"/>
+      <w:r>
+        <w:lastRenderedPageBreak/>
+        <w:t>Projekthez használt szoftverek</w:t>
+      </w:r>
+    </w:p>
+    <w:p>
+      <w:pPr>
+        <w:pStyle w:val="Listaszerbekezds"/>
+        <w:numPr>
+          <w:ilvl w:val="0"/>
+          <w:numId w:val="3"/>
+        </w:numPr>
+        <w:ind w:left="357" w:hanging="357"/>
+      </w:pPr>
+      <w:r>
+        <w:rPr>
+          <w:b/>
+        </w:rPr>
+        <w:t>Visual Studio Code:</w:t>
+      </w:r>
+      <w:r>
+        <w:t xml:space="preserve"> </w:t>
+      </w:r>
+    </w:p>
+    <w:p>
+      <w:pPr>
+        <w:pStyle w:val="Listaszerbekezds"/>
+        <w:numPr>
+          <w:ilvl w:val="0"/>
+          <w:numId w:val="3"/>
+        </w:numPr>
+        <w:ind w:left="357" w:hanging="357"/>
+      </w:pPr>
+      <w:r>
+        <w:rPr>
+          <w:b/>
+        </w:rPr>
+        <w:t>XAMPP:</w:t>
+      </w:r>
+      <w:r>
+        <w:t xml:space="preserve"> </w:t>
+      </w:r>
+      <w:bookmarkStart w:id="27" w:name="_GoBack"/>
+      <w:bookmarkEnd w:id="27"/>
+    </w:p>
+    <w:p>
+      <w:pPr>
+        <w:pStyle w:val="Cmsor2"/>
+        <w:numPr>
+          <w:ilvl w:val="1"/>
+          <w:numId w:val="2"/>
+        </w:numPr>
+        <w:ind w:left="720"/>
+      </w:pPr>
       <w:r>
         <w:t>Frontend</w:t>
       </w:r>
@@ -5838,16 +6404,19 @@
         </w:numPr>
         <w:ind w:left="720"/>
       </w:pPr>
-      <w:bookmarkStart w:id="27" w:name="_Toc163929057"/>
+      <w:bookmarkStart w:id="28" w:name="_Toc163929057"/>
       <w:r>
         <w:lastRenderedPageBreak/>
         <w:t>Backend</w:t>
       </w:r>
-      <w:bookmarkEnd w:id="27"/>
-    </w:p>
-    <w:p>
-      <w:r>
-        <w:t>&lt;&lt; Ide még szükséges egy rövid leírása backendről &gt;&gt;</w:t>
+      <w:bookmarkEnd w:id="28"/>
+    </w:p>
+    <w:p>
+      <w:r>
+        <w:t>A backend</w:t>
+      </w:r>
+      <w:r>
+        <w:t xml:space="preserve"> egy Node JS szerveren fut. A legtöbb útvonal védve van, a nem bejelentkezett felhasználók ellen, kivéve a főoldalon elérhetőek: bejelentkezés, regisztráció. A többfelhasználós használathoz tartozó socket szerver is itt fut.</w:t>
       </w:r>
     </w:p>
     <w:p>
@@ -5859,11 +6428,11 @@
         </w:numPr>
         <w:ind w:left="720"/>
       </w:pPr>
-      <w:bookmarkStart w:id="28" w:name="_Toc163929058"/>
+      <w:bookmarkStart w:id="29" w:name="_Toc163929058"/>
       <w:r>
         <w:t>Függőségek</w:t>
       </w:r>
-      <w:bookmarkEnd w:id="28"/>
+      <w:bookmarkEnd w:id="29"/>
     </w:p>
     <w:p>
       <w:r>
@@ -5879,7 +6448,17 @@
       </w:r>
       <w:r>
         <w:br/>
-        <w:t>Npm verzió: 10.2.3</w:t>
+        <w:t xml:space="preserve">Npm verzió: </w:t>
+      </w:r>
+      <w:r>
+        <w:t>v</w:t>
+      </w:r>
+      <w:r>
+        <w:t>10.2.3</w:t>
+      </w:r>
+      <w:r>
+        <w:br/>
+        <w:t>Bun verzió: v1.1.3</w:t>
       </w:r>
     </w:p>
     <w:p>
@@ -6395,12 +6974,12 @@
         </w:numPr>
         <w:ind w:left="720"/>
       </w:pPr>
-      <w:bookmarkStart w:id="29" w:name="_Toc163929059"/>
+      <w:bookmarkStart w:id="30" w:name="_Toc163929059"/>
       <w:r>
         <w:lastRenderedPageBreak/>
         <w:t>Adatbázis</w:t>
       </w:r>
-      <w:bookmarkEnd w:id="29"/>
+      <w:bookmarkEnd w:id="30"/>
     </w:p>
     <w:p>
       <w:r>
@@ -8311,6 +8890,9 @@
         <w:spacing w:before="240"/>
       </w:pPr>
       <w:r>
+        <w:rPr>
+          <w:lang w:eastAsia="hu-HU"/>
+        </w:rPr>
         <w:drawing>
           <wp:inline distT="0" distB="0" distL="0" distR="0" wp14:anchorId="5C87F2AD" wp14:editId="62756DDF">
             <wp:extent cx="5391150" cy="2181225"/>
@@ -8329,7 +8911,7 @@
                     </pic:cNvPicPr>
                   </pic:nvPicPr>
                   <pic:blipFill>
-                    <a:blip r:embed="rId51" cstate="print">
+                    <a:blip r:embed="rId56" cstate="print">
                       <a:extLst>
                         <a:ext uri="{28A0092B-C50C-407E-A947-70E740481C1C}">
                           <a14:useLocalDpi xmlns:a14="http://schemas.microsoft.com/office/drawing/2010/main" val="0"/>
@@ -8373,12 +8955,12 @@
         </w:numPr>
         <w:ind w:left="720"/>
       </w:pPr>
-      <w:bookmarkStart w:id="30" w:name="_Toc163929060"/>
+      <w:bookmarkStart w:id="31" w:name="_Toc163929060"/>
       <w:r>
         <w:lastRenderedPageBreak/>
         <w:t>Útvonalak</w:t>
       </w:r>
-      <w:bookmarkEnd w:id="30"/>
+      <w:bookmarkEnd w:id="31"/>
     </w:p>
     <w:p>
       <w:pPr>
@@ -8885,7 +9467,7 @@
 </file>
 
 <file path=word/endnotes.xml><?xml version="1.0" encoding="utf-8"?>
-<w:endnotes xmlns:wpc="http://schemas.microsoft.com/office/word/2010/wordprocessingCanvas" xmlns:cx="http://schemas.microsoft.com/office/drawing/2014/chartex" xmlns:cx1="http://schemas.microsoft.com/office/drawing/2015/9/8/chartex" xmlns:cx2="http://schemas.microsoft.com/office/drawing/2015/10/21/chartex" xmlns:cx3="http://schemas.microsoft.com/office/drawing/2016/5/9/chartex" xmlns:cx4="http://schemas.microsoft.com/office/drawing/2016/5/10/chartex" xmlns:cx5="http://schemas.microsoft.com/office/drawing/2016/5/11/chartex" xmlns:cx6="http://schemas.microsoft.com/office/drawing/2016/5/12/chartex" xmlns:cx7="http://schemas.microsoft.com/office/drawing/2016/5/13/chartex" xmlns:cx8="http://schemas.microsoft.com/office/drawing/2016/5/14/chartex" xmlns:mc="http://schemas.openxmlformats.org/markup-compatibility/2006" xmlns:aink="http://schemas.microsoft.com/office/drawing/2016/ink" xmlns:am3d="http://schemas.microsoft.com/office/drawing/2017/model3d" xmlns:o="urn:schemas-microsoft-com:office:office" xmlns:oel="http://schemas.microsoft.com/office/2019/extlst" xmlns:r="http://schemas.openxmlformats.org/officeDocument/2006/relationships" xmlns:m="http://schemas.openxmlformats.org/officeDocument/2006/math" xmlns:v="urn:schemas-microsoft-com:vml" xmlns:wp14="http://schemas.microsoft.com/office/word/2010/wordprocessingDrawing" xmlns:wp="http://schemas.openxmlformats.org/drawingml/2006/wordprocessingDrawing" xmlns:w10="urn:schemas-microsoft-com:office:word" xmlns:w="http://schemas.openxmlformats.org/wordprocessingml/2006/main" xmlns:w14="http://schemas.microsoft.com/office/word/2010/wordml" xmlns:w15="http://schemas.microsoft.com/office/word/2012/wordml" xmlns:w16cex="http://schemas.microsoft.com/office/word/2018/wordml/cex" xmlns:w16cid="http://schemas.microsoft.com/office/word/2016/wordml/cid" xmlns:w16="http://schemas.microsoft.com/office/word/2018/wordml" xmlns:w16sdtdh="http://schemas.microsoft.com/office/word/2020/wordml/sdtdatahash" xmlns:w16se="http://schemas.microsoft.com/office/word/2015/wordml/symex" xmlns:wpg="http://schemas.microsoft.com/office/word/2010/wordprocessingGroup" xmlns:wpi="http://schemas.microsoft.com/office/word/2010/wordprocessingInk" xmlns:wne="http://schemas.microsoft.com/office/word/2006/wordml" xmlns:wps="http://schemas.microsoft.com/office/word/2010/wordprocessingShape" mc:Ignorable="w14 w15 w16se w16cid w16 w16cex w16sdtdh wp14">
+<w:endnotes xmlns:wpc="http://schemas.microsoft.com/office/word/2010/wordprocessingCanvas" xmlns:cx="http://schemas.microsoft.com/office/drawing/2014/chartex" xmlns:cx1="http://schemas.microsoft.com/office/drawing/2015/9/8/chartex" xmlns:mc="http://schemas.openxmlformats.org/markup-compatibility/2006" xmlns:o="urn:schemas-microsoft-com:office:office" xmlns:r="http://schemas.openxmlformats.org/officeDocument/2006/relationships" xmlns:m="http://schemas.openxmlformats.org/officeDocument/2006/math" xmlns:v="urn:schemas-microsoft-com:vml" xmlns:wp14="http://schemas.microsoft.com/office/word/2010/wordprocessingDrawing" xmlns:wp="http://schemas.openxmlformats.org/drawingml/2006/wordprocessingDrawing" xmlns:w10="urn:schemas-microsoft-com:office:word" xmlns:w="http://schemas.openxmlformats.org/wordprocessingml/2006/main" xmlns:w14="http://schemas.microsoft.com/office/word/2010/wordml" xmlns:w15="http://schemas.microsoft.com/office/word/2012/wordml" xmlns:w16se="http://schemas.microsoft.com/office/word/2015/wordml/symex" xmlns:wpg="http://schemas.microsoft.com/office/word/2010/wordprocessingGroup" xmlns:wpi="http://schemas.microsoft.com/office/word/2010/wordprocessingInk" xmlns:wne="http://schemas.microsoft.com/office/word/2006/wordml" xmlns:wps="http://schemas.microsoft.com/office/word/2010/wordprocessingShape" mc:Ignorable="w14 w15 w16se wp14">
   <w:endnote w:type="separator" w:id="-1">
     <w:p>
       <w:pPr>
@@ -8910,7 +9492,7 @@
 </file>
 
 <file path=word/footnotes.xml><?xml version="1.0" encoding="utf-8"?>
-<w:footnotes xmlns:wpc="http://schemas.microsoft.com/office/word/2010/wordprocessingCanvas" xmlns:cx="http://schemas.microsoft.com/office/drawing/2014/chartex" xmlns:cx1="http://schemas.microsoft.com/office/drawing/2015/9/8/chartex" xmlns:cx2="http://schemas.microsoft.com/office/drawing/2015/10/21/chartex" xmlns:cx3="http://schemas.microsoft.com/office/drawing/2016/5/9/chartex" xmlns:cx4="http://schemas.microsoft.com/office/drawing/2016/5/10/chartex" xmlns:cx5="http://schemas.microsoft.com/office/drawing/2016/5/11/chartex" xmlns:cx6="http://schemas.microsoft.com/office/drawing/2016/5/12/chartex" xmlns:cx7="http://schemas.microsoft.com/office/drawing/2016/5/13/chartex" xmlns:cx8="http://schemas.microsoft.com/office/drawing/2016/5/14/chartex" xmlns:mc="http://schemas.openxmlformats.org/markup-compatibility/2006" xmlns:aink="http://schemas.microsoft.com/office/drawing/2016/ink" xmlns:am3d="http://schemas.microsoft.com/office/drawing/2017/model3d" xmlns:o="urn:schemas-microsoft-com:office:office" xmlns:oel="http://schemas.microsoft.com/office/2019/extlst" xmlns:r="http://schemas.openxmlformats.org/officeDocument/2006/relationships" xmlns:m="http://schemas.openxmlformats.org/officeDocument/2006/math" xmlns:v="urn:schemas-microsoft-com:vml" xmlns:wp14="http://schemas.microsoft.com/office/word/2010/wordprocessingDrawing" xmlns:wp="http://schemas.openxmlformats.org/drawingml/2006/wordprocessingDrawing" xmlns:w10="urn:schemas-microsoft-com:office:word" xmlns:w="http://schemas.openxmlformats.org/wordprocessingml/2006/main" xmlns:w14="http://schemas.microsoft.com/office/word/2010/wordml" xmlns:w15="http://schemas.microsoft.com/office/word/2012/wordml" xmlns:w16cex="http://schemas.microsoft.com/office/word/2018/wordml/cex" xmlns:w16cid="http://schemas.microsoft.com/office/word/2016/wordml/cid" xmlns:w16="http://schemas.microsoft.com/office/word/2018/wordml" xmlns:w16sdtdh="http://schemas.microsoft.com/office/word/2020/wordml/sdtdatahash" xmlns:w16se="http://schemas.microsoft.com/office/word/2015/wordml/symex" xmlns:wpg="http://schemas.microsoft.com/office/word/2010/wordprocessingGroup" xmlns:wpi="http://schemas.microsoft.com/office/word/2010/wordprocessingInk" xmlns:wne="http://schemas.microsoft.com/office/word/2006/wordml" xmlns:wps="http://schemas.microsoft.com/office/word/2010/wordprocessingShape" mc:Ignorable="w14 w15 w16se w16cid w16 w16cex w16sdtdh wp14">
+<w:footnotes xmlns:wpc="http://schemas.microsoft.com/office/word/2010/wordprocessingCanvas" xmlns:cx="http://schemas.microsoft.com/office/drawing/2014/chartex" xmlns:cx1="http://schemas.microsoft.com/office/drawing/2015/9/8/chartex" xmlns:mc="http://schemas.openxmlformats.org/markup-compatibility/2006" xmlns:o="urn:schemas-microsoft-com:office:office" xmlns:r="http://schemas.openxmlformats.org/officeDocument/2006/relationships" xmlns:m="http://schemas.openxmlformats.org/officeDocument/2006/math" xmlns:v="urn:schemas-microsoft-com:vml" xmlns:wp14="http://schemas.microsoft.com/office/word/2010/wordprocessingDrawing" xmlns:wp="http://schemas.openxmlformats.org/drawingml/2006/wordprocessingDrawing" xmlns:w10="urn:schemas-microsoft-com:office:word" xmlns:w="http://schemas.openxmlformats.org/wordprocessingml/2006/main" xmlns:w14="http://schemas.microsoft.com/office/word/2010/wordml" xmlns:w15="http://schemas.microsoft.com/office/word/2012/wordml" xmlns:w16se="http://schemas.microsoft.com/office/word/2015/wordml/symex" xmlns:wpg="http://schemas.microsoft.com/office/word/2010/wordprocessingGroup" xmlns:wpi="http://schemas.microsoft.com/office/word/2010/wordprocessingInk" xmlns:wne="http://schemas.microsoft.com/office/word/2006/wordml" xmlns:wps="http://schemas.microsoft.com/office/word/2010/wordprocessingShape" mc:Ignorable="w14 w15 w16se wp14">
   <w:footnote w:type="separator" w:id="-1">
     <w:p>
       <w:pPr>
@@ -8935,7 +9517,7 @@
 </file>
 
 <file path=word/numbering.xml><?xml version="1.0" encoding="utf-8"?>
-<w:numbering xmlns:wpc="http://schemas.microsoft.com/office/word/2010/wordprocessingCanvas" xmlns:cx="http://schemas.microsoft.com/office/drawing/2014/chartex" xmlns:cx1="http://schemas.microsoft.com/office/drawing/2015/9/8/chartex" xmlns:cx2="http://schemas.microsoft.com/office/drawing/2015/10/21/chartex" xmlns:cx3="http://schemas.microsoft.com/office/drawing/2016/5/9/chartex" xmlns:cx4="http://schemas.microsoft.com/office/drawing/2016/5/10/chartex" xmlns:cx5="http://schemas.microsoft.com/office/drawing/2016/5/11/chartex" xmlns:cx6="http://schemas.microsoft.com/office/drawing/2016/5/12/chartex" xmlns:cx7="http://schemas.microsoft.com/office/drawing/2016/5/13/chartex" xmlns:cx8="http://schemas.microsoft.com/office/drawing/2016/5/14/chartex" xmlns:mc="http://schemas.openxmlformats.org/markup-compatibility/2006" xmlns:aink="http://schemas.microsoft.com/office/drawing/2016/ink" xmlns:am3d="http://schemas.microsoft.com/office/drawing/2017/model3d" xmlns:o="urn:schemas-microsoft-com:office:office" xmlns:oel="http://schemas.microsoft.com/office/2019/extlst" xmlns:r="http://schemas.openxmlformats.org/officeDocument/2006/relationships" xmlns:m="http://schemas.openxmlformats.org/officeDocument/2006/math" xmlns:v="urn:schemas-microsoft-com:vml" xmlns:wp14="http://schemas.microsoft.com/office/word/2010/wordprocessingDrawing" xmlns:wp="http://schemas.openxmlformats.org/drawingml/2006/wordprocessingDrawing" xmlns:w10="urn:schemas-microsoft-com:office:word" xmlns:w="http://schemas.openxmlformats.org/wordprocessingml/2006/main" xmlns:w14="http://schemas.microsoft.com/office/word/2010/wordml" xmlns:w15="http://schemas.microsoft.com/office/word/2012/wordml" xmlns:w16cex="http://schemas.microsoft.com/office/word/2018/wordml/cex" xmlns:w16cid="http://schemas.microsoft.com/office/word/2016/wordml/cid" xmlns:w16="http://schemas.microsoft.com/office/word/2018/wordml" xmlns:w16sdtdh="http://schemas.microsoft.com/office/word/2020/wordml/sdtdatahash" xmlns:w16se="http://schemas.microsoft.com/office/word/2015/wordml/symex" xmlns:wpg="http://schemas.microsoft.com/office/word/2010/wordprocessingGroup" xmlns:wpi="http://schemas.microsoft.com/office/word/2010/wordprocessingInk" xmlns:wne="http://schemas.microsoft.com/office/word/2006/wordml" xmlns:wps="http://schemas.microsoft.com/office/word/2010/wordprocessingShape" mc:Ignorable="w14 w15 w16se w16cid w16 w16cex w16sdtdh wp14">
+<w:numbering xmlns:wpc="http://schemas.microsoft.com/office/word/2010/wordprocessingCanvas" xmlns:cx="http://schemas.microsoft.com/office/drawing/2014/chartex" xmlns:cx1="http://schemas.microsoft.com/office/drawing/2015/9/8/chartex" xmlns:mc="http://schemas.openxmlformats.org/markup-compatibility/2006" xmlns:o="urn:schemas-microsoft-com:office:office" xmlns:r="http://schemas.openxmlformats.org/officeDocument/2006/relationships" xmlns:m="http://schemas.openxmlformats.org/officeDocument/2006/math" xmlns:v="urn:schemas-microsoft-com:vml" xmlns:wp14="http://schemas.microsoft.com/office/word/2010/wordprocessingDrawing" xmlns:wp="http://schemas.openxmlformats.org/drawingml/2006/wordprocessingDrawing" xmlns:w10="urn:schemas-microsoft-com:office:word" xmlns:w="http://schemas.openxmlformats.org/wordprocessingml/2006/main" xmlns:w14="http://schemas.microsoft.com/office/word/2010/wordml" xmlns:w15="http://schemas.microsoft.com/office/word/2012/wordml" xmlns:w16se="http://schemas.microsoft.com/office/word/2015/wordml/symex" xmlns:wpg="http://schemas.microsoft.com/office/word/2010/wordprocessingGroup" xmlns:wpi="http://schemas.microsoft.com/office/word/2010/wordprocessingInk" xmlns:wne="http://schemas.microsoft.com/office/word/2006/wordml" xmlns:wps="http://schemas.microsoft.com/office/word/2010/wordprocessingShape" mc:Ignorable="w14 w15 w16se wp14">
   <w:abstractNum w:abstractNumId="0" w15:restartNumberingAfterBreak="0">
     <w:nsid w:val="40E66E32"/>
     <w:multiLevelType w:val="multilevel"/>
@@ -9282,20 +9864,20 @@
       </w:rPr>
     </w:lvl>
   </w:abstractNum>
-  <w:num w:numId="1" w16cid:durableId="1663661208">
+  <w:num w:numId="1">
     <w:abstractNumId w:val="2"/>
   </w:num>
-  <w:num w:numId="2" w16cid:durableId="1411729481">
+  <w:num w:numId="2">
     <w:abstractNumId w:val="0"/>
   </w:num>
-  <w:num w:numId="3" w16cid:durableId="1838110734">
+  <w:num w:numId="3">
     <w:abstractNumId w:val="1"/>
   </w:num>
 </w:numbering>
 </file>
 
 <file path=word/styles.xml><?xml version="1.0" encoding="utf-8"?>
-<w:styles xmlns:mc="http://schemas.openxmlformats.org/markup-compatibility/2006" xmlns:r="http://schemas.openxmlformats.org/officeDocument/2006/relationships" xmlns:w="http://schemas.openxmlformats.org/wordprocessingml/2006/main" xmlns:w14="http://schemas.microsoft.com/office/word/2010/wordml" xmlns:w15="http://schemas.microsoft.com/office/word/2012/wordml" xmlns:w16cex="http://schemas.microsoft.com/office/word/2018/wordml/cex" xmlns:w16cid="http://schemas.microsoft.com/office/word/2016/wordml/cid" xmlns:w16="http://schemas.microsoft.com/office/word/2018/wordml" xmlns:w16sdtdh="http://schemas.microsoft.com/office/word/2020/wordml/sdtdatahash" xmlns:w16se="http://schemas.microsoft.com/office/word/2015/wordml/symex" mc:Ignorable="w14 w15 w16se w16cid w16 w16cex w16sdtdh">
+<w:styles xmlns:mc="http://schemas.openxmlformats.org/markup-compatibility/2006" xmlns:r="http://schemas.openxmlformats.org/officeDocument/2006/relationships" xmlns:w="http://schemas.openxmlformats.org/wordprocessingml/2006/main" xmlns:w14="http://schemas.microsoft.com/office/word/2010/wordml" xmlns:w15="http://schemas.microsoft.com/office/word/2012/wordml" xmlns:w16se="http://schemas.microsoft.com/office/word/2015/wordml/symex" mc:Ignorable="w14 w15 w16se">
   <w:docDefaults>
     <w:rPrDefault>
       <w:rPr>
@@ -9311,7 +9893,7 @@
       </w:pPr>
     </w:pPrDefault>
   </w:docDefaults>
-  <w:latentStyles w:defLockedState="0" w:defUIPriority="99" w:defSemiHidden="0" w:defUnhideWhenUsed="0" w:defQFormat="0" w:count="376">
+  <w:latentStyles w:defLockedState="0" w:defUIPriority="99" w:defSemiHidden="0" w:defUnhideWhenUsed="0" w:defQFormat="0" w:count="371">
     <w:lsdException w:name="Normal" w:uiPriority="0" w:qFormat="1"/>
     <w:lsdException w:name="heading 1" w:uiPriority="9" w:qFormat="1"/>
     <w:lsdException w:name="heading 2" w:semiHidden="1" w:uiPriority="9" w:unhideWhenUsed="1" w:qFormat="1"/>
@@ -9683,11 +10265,6 @@
     <w:lsdException w:name="List Table 5 Dark Accent 6" w:uiPriority="50"/>
     <w:lsdException w:name="List Table 6 Colorful Accent 6" w:uiPriority="51"/>
     <w:lsdException w:name="List Table 7 Colorful Accent 6" w:uiPriority="52"/>
-    <w:lsdException w:name="Mention" w:semiHidden="1" w:unhideWhenUsed="1"/>
-    <w:lsdException w:name="Smart Hyperlink" w:semiHidden="1" w:unhideWhenUsed="1"/>
-    <w:lsdException w:name="Hashtag" w:semiHidden="1" w:unhideWhenUsed="1"/>
-    <w:lsdException w:name="Unresolved Mention" w:semiHidden="1" w:unhideWhenUsed="1"/>
-    <w:lsdException w:name="Smart Link" w:semiHidden="1" w:unhideWhenUsed="1"/>
   </w:latentStyles>
   <w:style w:type="paragraph" w:default="1" w:styleId="Norml">
     <w:name w:val="Normal"/>
@@ -10295,7 +10872,7 @@
 </file>
 
 <file path=customXml/itemProps1.xml><?xml version="1.0" encoding="utf-8"?>
-<ds:datastoreItem xmlns:ds="http://schemas.openxmlformats.org/officeDocument/2006/customXml" ds:itemID="{BF6C1AC0-2C19-4BE1-B588-CD44BF05F219}">
+<ds:datastoreItem xmlns:ds="http://schemas.openxmlformats.org/officeDocument/2006/customXml" ds:itemID="{478CFD3D-03E4-4D23-B2FF-9D0D8B3F68A0}">
   <ds:schemaRefs>
     <ds:schemaRef ds:uri="http://schemas.openxmlformats.org/officeDocument/2006/bibliography"/>
   </ds:schemaRefs>

</xml_diff>

<commit_message>
TL-44 Fejlesztői dokumentáció bővítése
</commit_message>
<xml_diff>
--- a/documents/Szakdolgozat.docx
+++ b/documents/Szakdolgozat.docx
@@ -505,10 +505,9 @@
         <w:rPr>
           <w:rFonts w:asciiTheme="minorHAnsi" w:eastAsiaTheme="minorEastAsia" w:hAnsiTheme="minorHAnsi" w:cstheme="minorBidi"/>
           <w:color w:val="auto"/>
-          <w:kern w:val="2"/>
-          <w:szCs w:val="24"/>
+          <w:sz w:val="22"/>
+          <w:szCs w:val="22"/>
           <w:lang w:eastAsia="hu-HU"/>
-          <w14:ligatures w14:val="standardContextual"/>
         </w:rPr>
       </w:pPr>
       <w:r>
@@ -545,10 +544,9 @@
         <w:rPr>
           <w:rFonts w:asciiTheme="minorHAnsi" w:eastAsiaTheme="minorEastAsia" w:hAnsiTheme="minorHAnsi" w:cstheme="minorBidi"/>
           <w:color w:val="auto"/>
-          <w:kern w:val="2"/>
-          <w:szCs w:val="24"/>
+          <w:sz w:val="22"/>
+          <w:szCs w:val="22"/>
           <w:lang w:eastAsia="hu-HU"/>
-          <w14:ligatures w14:val="standardContextual"/>
         </w:rPr>
         <w:tab/>
       </w:r>
@@ -562,7 +560,7 @@
         <w:fldChar w:fldCharType="begin"/>
       </w:r>
       <w:r>
-        <w:instrText xml:space="preserve"> PAGEREF _Toc163929035 \h </w:instrText>
+        <w:instrText xml:space="preserve"> PAGEREF _Toc164079608 \h </w:instrText>
       </w:r>
       <w:r>
         <w:fldChar w:fldCharType="separate"/>
@@ -580,10 +578,9 @@
         <w:rPr>
           <w:rFonts w:asciiTheme="minorHAnsi" w:eastAsiaTheme="minorEastAsia" w:hAnsiTheme="minorHAnsi" w:cstheme="minorBidi"/>
           <w:color w:val="auto"/>
-          <w:kern w:val="2"/>
-          <w:szCs w:val="24"/>
+          <w:sz w:val="22"/>
+          <w:szCs w:val="22"/>
           <w:lang w:eastAsia="hu-HU"/>
-          <w14:ligatures w14:val="standardContextual"/>
         </w:rPr>
       </w:pPr>
       <w:r>
@@ -593,10 +590,9 @@
         <w:rPr>
           <w:rFonts w:asciiTheme="minorHAnsi" w:eastAsiaTheme="minorEastAsia" w:hAnsiTheme="minorHAnsi" w:cstheme="minorBidi"/>
           <w:color w:val="auto"/>
-          <w:kern w:val="2"/>
-          <w:szCs w:val="24"/>
+          <w:sz w:val="22"/>
+          <w:szCs w:val="22"/>
           <w:lang w:eastAsia="hu-HU"/>
-          <w14:ligatures w14:val="standardContextual"/>
         </w:rPr>
         <w:tab/>
       </w:r>
@@ -610,7 +606,7 @@
         <w:fldChar w:fldCharType="begin"/>
       </w:r>
       <w:r>
-        <w:instrText xml:space="preserve"> PAGEREF _Toc163929036 \h </w:instrText>
+        <w:instrText xml:space="preserve"> PAGEREF _Toc164079609 \h </w:instrText>
       </w:r>
       <w:r>
         <w:fldChar w:fldCharType="separate"/>
@@ -626,15 +622,13 @@
       <w:pPr>
         <w:pStyle w:val="TJ2"/>
         <w:tabs>
-          <w:tab w:val="left" w:pos="960"/>
+          <w:tab w:val="left" w:pos="880"/>
           <w:tab w:val="right" w:leader="dot" w:pos="8493"/>
         </w:tabs>
         <w:rPr>
           <w:rFonts w:asciiTheme="minorHAnsi" w:eastAsiaTheme="minorEastAsia" w:hAnsiTheme="minorHAnsi"/>
-          <w:kern w:val="2"/>
-          <w:szCs w:val="24"/>
+          <w:sz w:val="22"/>
           <w:lang w:eastAsia="hu-HU"/>
-          <w14:ligatures w14:val="standardContextual"/>
         </w:rPr>
       </w:pPr>
       <w:r>
@@ -643,10 +637,8 @@
       <w:r>
         <w:rPr>
           <w:rFonts w:asciiTheme="minorHAnsi" w:eastAsiaTheme="minorEastAsia" w:hAnsiTheme="minorHAnsi"/>
-          <w:kern w:val="2"/>
-          <w:szCs w:val="24"/>
+          <w:sz w:val="22"/>
           <w:lang w:eastAsia="hu-HU"/>
-          <w14:ligatures w14:val="standardContextual"/>
         </w:rPr>
         <w:tab/>
       </w:r>
@@ -660,7 +652,7 @@
         <w:fldChar w:fldCharType="begin"/>
       </w:r>
       <w:r>
-        <w:instrText xml:space="preserve"> PAGEREF _Toc163929037 \h </w:instrText>
+        <w:instrText xml:space="preserve"> PAGEREF _Toc164079610 \h </w:instrText>
       </w:r>
       <w:r>
         <w:fldChar w:fldCharType="separate"/>
@@ -676,15 +668,13 @@
       <w:pPr>
         <w:pStyle w:val="TJ3"/>
         <w:tabs>
-          <w:tab w:val="left" w:pos="1440"/>
+          <w:tab w:val="left" w:pos="1320"/>
           <w:tab w:val="right" w:leader="dot" w:pos="8493"/>
         </w:tabs>
         <w:rPr>
           <w:rFonts w:asciiTheme="minorHAnsi" w:eastAsiaTheme="minorEastAsia" w:hAnsiTheme="minorHAnsi"/>
-          <w:kern w:val="2"/>
-          <w:szCs w:val="24"/>
+          <w:sz w:val="22"/>
           <w:lang w:eastAsia="hu-HU"/>
-          <w14:ligatures w14:val="standardContextual"/>
         </w:rPr>
       </w:pPr>
       <w:r>
@@ -693,10 +683,8 @@
       <w:r>
         <w:rPr>
           <w:rFonts w:asciiTheme="minorHAnsi" w:eastAsiaTheme="minorEastAsia" w:hAnsiTheme="minorHAnsi"/>
-          <w:kern w:val="2"/>
-          <w:szCs w:val="24"/>
+          <w:sz w:val="22"/>
           <w:lang w:eastAsia="hu-HU"/>
-          <w14:ligatures w14:val="standardContextual"/>
         </w:rPr>
         <w:tab/>
       </w:r>
@@ -710,7 +698,7 @@
         <w:fldChar w:fldCharType="begin"/>
       </w:r>
       <w:r>
-        <w:instrText xml:space="preserve"> PAGEREF _Toc163929038 \h </w:instrText>
+        <w:instrText xml:space="preserve"> PAGEREF _Toc164079611 \h </w:instrText>
       </w:r>
       <w:r>
         <w:fldChar w:fldCharType="separate"/>
@@ -726,15 +714,13 @@
       <w:pPr>
         <w:pStyle w:val="TJ3"/>
         <w:tabs>
-          <w:tab w:val="left" w:pos="1440"/>
+          <w:tab w:val="left" w:pos="1320"/>
           <w:tab w:val="right" w:leader="dot" w:pos="8493"/>
         </w:tabs>
         <w:rPr>
           <w:rFonts w:asciiTheme="minorHAnsi" w:eastAsiaTheme="minorEastAsia" w:hAnsiTheme="minorHAnsi"/>
-          <w:kern w:val="2"/>
-          <w:szCs w:val="24"/>
+          <w:sz w:val="22"/>
           <w:lang w:eastAsia="hu-HU"/>
-          <w14:ligatures w14:val="standardContextual"/>
         </w:rPr>
       </w:pPr>
       <w:r>
@@ -743,10 +729,8 @@
       <w:r>
         <w:rPr>
           <w:rFonts w:asciiTheme="minorHAnsi" w:eastAsiaTheme="minorEastAsia" w:hAnsiTheme="minorHAnsi"/>
-          <w:kern w:val="2"/>
-          <w:szCs w:val="24"/>
+          <w:sz w:val="22"/>
           <w:lang w:eastAsia="hu-HU"/>
-          <w14:ligatures w14:val="standardContextual"/>
         </w:rPr>
         <w:tab/>
       </w:r>
@@ -760,7 +744,7 @@
         <w:fldChar w:fldCharType="begin"/>
       </w:r>
       <w:r>
-        <w:instrText xml:space="preserve"> PAGEREF _Toc163929039 \h </w:instrText>
+        <w:instrText xml:space="preserve"> PAGEREF _Toc164079612 \h </w:instrText>
       </w:r>
       <w:r>
         <w:fldChar w:fldCharType="separate"/>
@@ -776,15 +760,13 @@
       <w:pPr>
         <w:pStyle w:val="TJ2"/>
         <w:tabs>
-          <w:tab w:val="left" w:pos="960"/>
+          <w:tab w:val="left" w:pos="880"/>
           <w:tab w:val="right" w:leader="dot" w:pos="8493"/>
         </w:tabs>
         <w:rPr>
           <w:rFonts w:asciiTheme="minorHAnsi" w:eastAsiaTheme="minorEastAsia" w:hAnsiTheme="minorHAnsi"/>
-          <w:kern w:val="2"/>
-          <w:szCs w:val="24"/>
+          <w:sz w:val="22"/>
           <w:lang w:eastAsia="hu-HU"/>
-          <w14:ligatures w14:val="standardContextual"/>
         </w:rPr>
       </w:pPr>
       <w:r>
@@ -793,10 +775,8 @@
       <w:r>
         <w:rPr>
           <w:rFonts w:asciiTheme="minorHAnsi" w:eastAsiaTheme="minorEastAsia" w:hAnsiTheme="minorHAnsi"/>
-          <w:kern w:val="2"/>
-          <w:szCs w:val="24"/>
+          <w:sz w:val="22"/>
           <w:lang w:eastAsia="hu-HU"/>
-          <w14:ligatures w14:val="standardContextual"/>
         </w:rPr>
         <w:tab/>
       </w:r>
@@ -810,7 +790,7 @@
         <w:fldChar w:fldCharType="begin"/>
       </w:r>
       <w:r>
-        <w:instrText xml:space="preserve"> PAGEREF _Toc163929040 \h </w:instrText>
+        <w:instrText xml:space="preserve"> PAGEREF _Toc164079613 \h </w:instrText>
       </w:r>
       <w:r>
         <w:fldChar w:fldCharType="separate"/>
@@ -826,15 +806,13 @@
       <w:pPr>
         <w:pStyle w:val="TJ3"/>
         <w:tabs>
-          <w:tab w:val="left" w:pos="1440"/>
+          <w:tab w:val="left" w:pos="1320"/>
           <w:tab w:val="right" w:leader="dot" w:pos="8493"/>
         </w:tabs>
         <w:rPr>
           <w:rFonts w:asciiTheme="minorHAnsi" w:eastAsiaTheme="minorEastAsia" w:hAnsiTheme="minorHAnsi"/>
-          <w:kern w:val="2"/>
-          <w:szCs w:val="24"/>
+          <w:sz w:val="22"/>
           <w:lang w:eastAsia="hu-HU"/>
-          <w14:ligatures w14:val="standardContextual"/>
         </w:rPr>
       </w:pPr>
       <w:r>
@@ -843,10 +821,8 @@
       <w:r>
         <w:rPr>
           <w:rFonts w:asciiTheme="minorHAnsi" w:eastAsiaTheme="minorEastAsia" w:hAnsiTheme="minorHAnsi"/>
-          <w:kern w:val="2"/>
-          <w:szCs w:val="24"/>
+          <w:sz w:val="22"/>
           <w:lang w:eastAsia="hu-HU"/>
-          <w14:ligatures w14:val="standardContextual"/>
         </w:rPr>
         <w:tab/>
       </w:r>
@@ -860,7 +836,7 @@
         <w:fldChar w:fldCharType="begin"/>
       </w:r>
       <w:r>
-        <w:instrText xml:space="preserve"> PAGEREF _Toc163929041 \h </w:instrText>
+        <w:instrText xml:space="preserve"> PAGEREF _Toc164079614 \h </w:instrText>
       </w:r>
       <w:r>
         <w:fldChar w:fldCharType="separate"/>
@@ -876,15 +852,13 @@
       <w:pPr>
         <w:pStyle w:val="TJ3"/>
         <w:tabs>
-          <w:tab w:val="left" w:pos="1440"/>
+          <w:tab w:val="left" w:pos="1320"/>
           <w:tab w:val="right" w:leader="dot" w:pos="8493"/>
         </w:tabs>
         <w:rPr>
           <w:rFonts w:asciiTheme="minorHAnsi" w:eastAsiaTheme="minorEastAsia" w:hAnsiTheme="minorHAnsi"/>
-          <w:kern w:val="2"/>
-          <w:szCs w:val="24"/>
+          <w:sz w:val="22"/>
           <w:lang w:eastAsia="hu-HU"/>
-          <w14:ligatures w14:val="standardContextual"/>
         </w:rPr>
       </w:pPr>
       <w:r>
@@ -893,10 +867,8 @@
       <w:r>
         <w:rPr>
           <w:rFonts w:asciiTheme="minorHAnsi" w:eastAsiaTheme="minorEastAsia" w:hAnsiTheme="minorHAnsi"/>
-          <w:kern w:val="2"/>
-          <w:szCs w:val="24"/>
+          <w:sz w:val="22"/>
           <w:lang w:eastAsia="hu-HU"/>
-          <w14:ligatures w14:val="standardContextual"/>
         </w:rPr>
         <w:tab/>
       </w:r>
@@ -910,7 +882,7 @@
         <w:fldChar w:fldCharType="begin"/>
       </w:r>
       <w:r>
-        <w:instrText xml:space="preserve"> PAGEREF _Toc163929042 \h </w:instrText>
+        <w:instrText xml:space="preserve"> PAGEREF _Toc164079615 \h </w:instrText>
       </w:r>
       <w:r>
         <w:fldChar w:fldCharType="separate"/>
@@ -926,15 +898,13 @@
       <w:pPr>
         <w:pStyle w:val="TJ2"/>
         <w:tabs>
-          <w:tab w:val="left" w:pos="960"/>
+          <w:tab w:val="left" w:pos="880"/>
           <w:tab w:val="right" w:leader="dot" w:pos="8493"/>
         </w:tabs>
         <w:rPr>
           <w:rFonts w:asciiTheme="minorHAnsi" w:eastAsiaTheme="minorEastAsia" w:hAnsiTheme="minorHAnsi"/>
-          <w:kern w:val="2"/>
-          <w:szCs w:val="24"/>
+          <w:sz w:val="22"/>
           <w:lang w:eastAsia="hu-HU"/>
-          <w14:ligatures w14:val="standardContextual"/>
         </w:rPr>
       </w:pPr>
       <w:r>
@@ -943,10 +913,8 @@
       <w:r>
         <w:rPr>
           <w:rFonts w:asciiTheme="minorHAnsi" w:eastAsiaTheme="minorEastAsia" w:hAnsiTheme="minorHAnsi"/>
-          <w:kern w:val="2"/>
-          <w:szCs w:val="24"/>
+          <w:sz w:val="22"/>
           <w:lang w:eastAsia="hu-HU"/>
-          <w14:ligatures w14:val="standardContextual"/>
         </w:rPr>
         <w:tab/>
       </w:r>
@@ -960,7 +928,7 @@
         <w:fldChar w:fldCharType="begin"/>
       </w:r>
       <w:r>
-        <w:instrText xml:space="preserve"> PAGEREF _Toc163929043 \h </w:instrText>
+        <w:instrText xml:space="preserve"> PAGEREF _Toc164079616 \h </w:instrText>
       </w:r>
       <w:r>
         <w:fldChar w:fldCharType="separate"/>
@@ -976,15 +944,13 @@
       <w:pPr>
         <w:pStyle w:val="TJ3"/>
         <w:tabs>
-          <w:tab w:val="left" w:pos="1440"/>
+          <w:tab w:val="left" w:pos="1320"/>
           <w:tab w:val="right" w:leader="dot" w:pos="8493"/>
         </w:tabs>
         <w:rPr>
           <w:rFonts w:asciiTheme="minorHAnsi" w:eastAsiaTheme="minorEastAsia" w:hAnsiTheme="minorHAnsi"/>
-          <w:kern w:val="2"/>
-          <w:szCs w:val="24"/>
+          <w:sz w:val="22"/>
           <w:lang w:eastAsia="hu-HU"/>
-          <w14:ligatures w14:val="standardContextual"/>
         </w:rPr>
       </w:pPr>
       <w:r>
@@ -993,10 +959,8 @@
       <w:r>
         <w:rPr>
           <w:rFonts w:asciiTheme="minorHAnsi" w:eastAsiaTheme="minorEastAsia" w:hAnsiTheme="minorHAnsi"/>
-          <w:kern w:val="2"/>
-          <w:szCs w:val="24"/>
+          <w:sz w:val="22"/>
           <w:lang w:eastAsia="hu-HU"/>
-          <w14:ligatures w14:val="standardContextual"/>
         </w:rPr>
         <w:tab/>
       </w:r>
@@ -1010,7 +974,7 @@
         <w:fldChar w:fldCharType="begin"/>
       </w:r>
       <w:r>
-        <w:instrText xml:space="preserve"> PAGEREF _Toc163929044 \h </w:instrText>
+        <w:instrText xml:space="preserve"> PAGEREF _Toc164079617 \h </w:instrText>
       </w:r>
       <w:r>
         <w:fldChar w:fldCharType="separate"/>
@@ -1026,15 +990,13 @@
       <w:pPr>
         <w:pStyle w:val="TJ3"/>
         <w:tabs>
-          <w:tab w:val="left" w:pos="1440"/>
+          <w:tab w:val="left" w:pos="1320"/>
           <w:tab w:val="right" w:leader="dot" w:pos="8493"/>
         </w:tabs>
         <w:rPr>
           <w:rFonts w:asciiTheme="minorHAnsi" w:eastAsiaTheme="minorEastAsia" w:hAnsiTheme="minorHAnsi"/>
-          <w:kern w:val="2"/>
-          <w:szCs w:val="24"/>
+          <w:sz w:val="22"/>
           <w:lang w:eastAsia="hu-HU"/>
-          <w14:ligatures w14:val="standardContextual"/>
         </w:rPr>
       </w:pPr>
       <w:r>
@@ -1043,10 +1005,8 @@
       <w:r>
         <w:rPr>
           <w:rFonts w:asciiTheme="minorHAnsi" w:eastAsiaTheme="minorEastAsia" w:hAnsiTheme="minorHAnsi"/>
-          <w:kern w:val="2"/>
-          <w:szCs w:val="24"/>
+          <w:sz w:val="22"/>
           <w:lang w:eastAsia="hu-HU"/>
-          <w14:ligatures w14:val="standardContextual"/>
         </w:rPr>
         <w:tab/>
       </w:r>
@@ -1060,7 +1020,7 @@
         <w:fldChar w:fldCharType="begin"/>
       </w:r>
       <w:r>
-        <w:instrText xml:space="preserve"> PAGEREF _Toc163929045 \h </w:instrText>
+        <w:instrText xml:space="preserve"> PAGEREF _Toc164079618 \h </w:instrText>
       </w:r>
       <w:r>
         <w:fldChar w:fldCharType="separate"/>
@@ -1076,15 +1036,13 @@
       <w:pPr>
         <w:pStyle w:val="TJ3"/>
         <w:tabs>
-          <w:tab w:val="left" w:pos="1440"/>
+          <w:tab w:val="left" w:pos="1320"/>
           <w:tab w:val="right" w:leader="dot" w:pos="8493"/>
         </w:tabs>
         <w:rPr>
           <w:rFonts w:asciiTheme="minorHAnsi" w:eastAsiaTheme="minorEastAsia" w:hAnsiTheme="minorHAnsi"/>
-          <w:kern w:val="2"/>
-          <w:szCs w:val="24"/>
+          <w:sz w:val="22"/>
           <w:lang w:eastAsia="hu-HU"/>
-          <w14:ligatures w14:val="standardContextual"/>
         </w:rPr>
       </w:pPr>
       <w:r>
@@ -1093,10 +1051,8 @@
       <w:r>
         <w:rPr>
           <w:rFonts w:asciiTheme="minorHAnsi" w:eastAsiaTheme="minorEastAsia" w:hAnsiTheme="minorHAnsi"/>
-          <w:kern w:val="2"/>
-          <w:szCs w:val="24"/>
+          <w:sz w:val="22"/>
           <w:lang w:eastAsia="hu-HU"/>
-          <w14:ligatures w14:val="standardContextual"/>
         </w:rPr>
         <w:tab/>
       </w:r>
@@ -1110,7 +1066,7 @@
         <w:fldChar w:fldCharType="begin"/>
       </w:r>
       <w:r>
-        <w:instrText xml:space="preserve"> PAGEREF _Toc163929046 \h </w:instrText>
+        <w:instrText xml:space="preserve"> PAGEREF _Toc164079619 \h </w:instrText>
       </w:r>
       <w:r>
         <w:fldChar w:fldCharType="separate"/>
@@ -1126,15 +1082,13 @@
       <w:pPr>
         <w:pStyle w:val="TJ3"/>
         <w:tabs>
-          <w:tab w:val="left" w:pos="1440"/>
+          <w:tab w:val="left" w:pos="1320"/>
           <w:tab w:val="right" w:leader="dot" w:pos="8493"/>
         </w:tabs>
         <w:rPr>
           <w:rFonts w:asciiTheme="minorHAnsi" w:eastAsiaTheme="minorEastAsia" w:hAnsiTheme="minorHAnsi"/>
-          <w:kern w:val="2"/>
-          <w:szCs w:val="24"/>
+          <w:sz w:val="22"/>
           <w:lang w:eastAsia="hu-HU"/>
-          <w14:ligatures w14:val="standardContextual"/>
         </w:rPr>
       </w:pPr>
       <w:r>
@@ -1143,10 +1097,8 @@
       <w:r>
         <w:rPr>
           <w:rFonts w:asciiTheme="minorHAnsi" w:eastAsiaTheme="minorEastAsia" w:hAnsiTheme="minorHAnsi"/>
-          <w:kern w:val="2"/>
-          <w:szCs w:val="24"/>
+          <w:sz w:val="22"/>
           <w:lang w:eastAsia="hu-HU"/>
-          <w14:ligatures w14:val="standardContextual"/>
         </w:rPr>
         <w:tab/>
       </w:r>
@@ -1160,7 +1112,7 @@
         <w:fldChar w:fldCharType="begin"/>
       </w:r>
       <w:r>
-        <w:instrText xml:space="preserve"> PAGEREF _Toc163929047 \h </w:instrText>
+        <w:instrText xml:space="preserve"> PAGEREF _Toc164079620 \h </w:instrText>
       </w:r>
       <w:r>
         <w:fldChar w:fldCharType="separate"/>
@@ -1176,15 +1128,13 @@
       <w:pPr>
         <w:pStyle w:val="TJ3"/>
         <w:tabs>
-          <w:tab w:val="left" w:pos="1440"/>
+          <w:tab w:val="left" w:pos="1320"/>
           <w:tab w:val="right" w:leader="dot" w:pos="8493"/>
         </w:tabs>
         <w:rPr>
           <w:rFonts w:asciiTheme="minorHAnsi" w:eastAsiaTheme="minorEastAsia" w:hAnsiTheme="minorHAnsi"/>
-          <w:kern w:val="2"/>
-          <w:szCs w:val="24"/>
+          <w:sz w:val="22"/>
           <w:lang w:eastAsia="hu-HU"/>
-          <w14:ligatures w14:val="standardContextual"/>
         </w:rPr>
       </w:pPr>
       <w:r>
@@ -1193,10 +1143,8 @@
       <w:r>
         <w:rPr>
           <w:rFonts w:asciiTheme="minorHAnsi" w:eastAsiaTheme="minorEastAsia" w:hAnsiTheme="minorHAnsi"/>
-          <w:kern w:val="2"/>
-          <w:szCs w:val="24"/>
+          <w:sz w:val="22"/>
           <w:lang w:eastAsia="hu-HU"/>
-          <w14:ligatures w14:val="standardContextual"/>
         </w:rPr>
         <w:tab/>
       </w:r>
@@ -1210,7 +1158,7 @@
         <w:fldChar w:fldCharType="begin"/>
       </w:r>
       <w:r>
-        <w:instrText xml:space="preserve"> PAGEREF _Toc163929048 \h </w:instrText>
+        <w:instrText xml:space="preserve"> PAGEREF _Toc164079621 \h </w:instrText>
       </w:r>
       <w:r>
         <w:fldChar w:fldCharType="separate"/>
@@ -1226,15 +1174,13 @@
       <w:pPr>
         <w:pStyle w:val="TJ3"/>
         <w:tabs>
-          <w:tab w:val="left" w:pos="1440"/>
+          <w:tab w:val="left" w:pos="1320"/>
           <w:tab w:val="right" w:leader="dot" w:pos="8493"/>
         </w:tabs>
         <w:rPr>
           <w:rFonts w:asciiTheme="minorHAnsi" w:eastAsiaTheme="minorEastAsia" w:hAnsiTheme="minorHAnsi"/>
-          <w:kern w:val="2"/>
-          <w:szCs w:val="24"/>
+          <w:sz w:val="22"/>
           <w:lang w:eastAsia="hu-HU"/>
-          <w14:ligatures w14:val="standardContextual"/>
         </w:rPr>
       </w:pPr>
       <w:r>
@@ -1243,10 +1189,8 @@
       <w:r>
         <w:rPr>
           <w:rFonts w:asciiTheme="minorHAnsi" w:eastAsiaTheme="minorEastAsia" w:hAnsiTheme="minorHAnsi"/>
-          <w:kern w:val="2"/>
-          <w:szCs w:val="24"/>
+          <w:sz w:val="22"/>
           <w:lang w:eastAsia="hu-HU"/>
-          <w14:ligatures w14:val="standardContextual"/>
         </w:rPr>
         <w:tab/>
       </w:r>
@@ -1260,7 +1204,7 @@
         <w:fldChar w:fldCharType="begin"/>
       </w:r>
       <w:r>
-        <w:instrText xml:space="preserve"> PAGEREF _Toc163929049 \h </w:instrText>
+        <w:instrText xml:space="preserve"> PAGEREF _Toc164079622 \h </w:instrText>
       </w:r>
       <w:r>
         <w:fldChar w:fldCharType="separate"/>
@@ -1276,15 +1220,13 @@
       <w:pPr>
         <w:pStyle w:val="TJ2"/>
         <w:tabs>
-          <w:tab w:val="left" w:pos="960"/>
+          <w:tab w:val="left" w:pos="880"/>
           <w:tab w:val="right" w:leader="dot" w:pos="8493"/>
         </w:tabs>
         <w:rPr>
           <w:rFonts w:asciiTheme="minorHAnsi" w:eastAsiaTheme="minorEastAsia" w:hAnsiTheme="minorHAnsi"/>
-          <w:kern w:val="2"/>
-          <w:szCs w:val="24"/>
+          <w:sz w:val="22"/>
           <w:lang w:eastAsia="hu-HU"/>
-          <w14:ligatures w14:val="standardContextual"/>
         </w:rPr>
       </w:pPr>
       <w:r>
@@ -1293,10 +1235,8 @@
       <w:r>
         <w:rPr>
           <w:rFonts w:asciiTheme="minorHAnsi" w:eastAsiaTheme="minorEastAsia" w:hAnsiTheme="minorHAnsi"/>
-          <w:kern w:val="2"/>
-          <w:szCs w:val="24"/>
+          <w:sz w:val="22"/>
           <w:lang w:eastAsia="hu-HU"/>
-          <w14:ligatures w14:val="standardContextual"/>
         </w:rPr>
         <w:tab/>
       </w:r>
@@ -1310,7 +1250,7 @@
         <w:fldChar w:fldCharType="begin"/>
       </w:r>
       <w:r>
-        <w:instrText xml:space="preserve"> PAGEREF _Toc163929050 \h </w:instrText>
+        <w:instrText xml:space="preserve"> PAGEREF _Toc164079623 \h </w:instrText>
       </w:r>
       <w:r>
         <w:fldChar w:fldCharType="separate"/>
@@ -1326,15 +1266,13 @@
       <w:pPr>
         <w:pStyle w:val="TJ3"/>
         <w:tabs>
-          <w:tab w:val="left" w:pos="1440"/>
+          <w:tab w:val="left" w:pos="1320"/>
           <w:tab w:val="right" w:leader="dot" w:pos="8493"/>
         </w:tabs>
         <w:rPr>
           <w:rFonts w:asciiTheme="minorHAnsi" w:eastAsiaTheme="minorEastAsia" w:hAnsiTheme="minorHAnsi"/>
-          <w:kern w:val="2"/>
-          <w:szCs w:val="24"/>
+          <w:sz w:val="22"/>
           <w:lang w:eastAsia="hu-HU"/>
-          <w14:ligatures w14:val="standardContextual"/>
         </w:rPr>
       </w:pPr>
       <w:r>
@@ -1343,10 +1281,8 @@
       <w:r>
         <w:rPr>
           <w:rFonts w:asciiTheme="minorHAnsi" w:eastAsiaTheme="minorEastAsia" w:hAnsiTheme="minorHAnsi"/>
-          <w:kern w:val="2"/>
-          <w:szCs w:val="24"/>
+          <w:sz w:val="22"/>
           <w:lang w:eastAsia="hu-HU"/>
-          <w14:ligatures w14:val="standardContextual"/>
         </w:rPr>
         <w:tab/>
       </w:r>
@@ -1360,7 +1296,7 @@
         <w:fldChar w:fldCharType="begin"/>
       </w:r>
       <w:r>
-        <w:instrText xml:space="preserve"> PAGEREF _Toc163929051 \h </w:instrText>
+        <w:instrText xml:space="preserve"> PAGEREF _Toc164079624 \h </w:instrText>
       </w:r>
       <w:r>
         <w:fldChar w:fldCharType="separate"/>
@@ -1376,15 +1312,13 @@
       <w:pPr>
         <w:pStyle w:val="TJ3"/>
         <w:tabs>
-          <w:tab w:val="left" w:pos="1440"/>
+          <w:tab w:val="left" w:pos="1320"/>
           <w:tab w:val="right" w:leader="dot" w:pos="8493"/>
         </w:tabs>
         <w:rPr>
           <w:rFonts w:asciiTheme="minorHAnsi" w:eastAsiaTheme="minorEastAsia" w:hAnsiTheme="minorHAnsi"/>
-          <w:kern w:val="2"/>
-          <w:szCs w:val="24"/>
+          <w:sz w:val="22"/>
           <w:lang w:eastAsia="hu-HU"/>
-          <w14:ligatures w14:val="standardContextual"/>
         </w:rPr>
       </w:pPr>
       <w:r>
@@ -1393,10 +1327,8 @@
       <w:r>
         <w:rPr>
           <w:rFonts w:asciiTheme="minorHAnsi" w:eastAsiaTheme="minorEastAsia" w:hAnsiTheme="minorHAnsi"/>
-          <w:kern w:val="2"/>
-          <w:szCs w:val="24"/>
+          <w:sz w:val="22"/>
           <w:lang w:eastAsia="hu-HU"/>
-          <w14:ligatures w14:val="standardContextual"/>
         </w:rPr>
         <w:tab/>
       </w:r>
@@ -1410,7 +1342,7 @@
         <w:fldChar w:fldCharType="begin"/>
       </w:r>
       <w:r>
-        <w:instrText xml:space="preserve"> PAGEREF _Toc163929052 \h </w:instrText>
+        <w:instrText xml:space="preserve"> PAGEREF _Toc164079625 \h </w:instrText>
       </w:r>
       <w:r>
         <w:fldChar w:fldCharType="separate"/>
@@ -1426,15 +1358,13 @@
       <w:pPr>
         <w:pStyle w:val="TJ2"/>
         <w:tabs>
-          <w:tab w:val="left" w:pos="960"/>
+          <w:tab w:val="left" w:pos="880"/>
           <w:tab w:val="right" w:leader="dot" w:pos="8493"/>
         </w:tabs>
         <w:rPr>
           <w:rFonts w:asciiTheme="minorHAnsi" w:eastAsiaTheme="minorEastAsia" w:hAnsiTheme="minorHAnsi"/>
-          <w:kern w:val="2"/>
-          <w:szCs w:val="24"/>
+          <w:sz w:val="22"/>
           <w:lang w:eastAsia="hu-HU"/>
-          <w14:ligatures w14:val="standardContextual"/>
         </w:rPr>
       </w:pPr>
       <w:r>
@@ -1443,10 +1373,8 @@
       <w:r>
         <w:rPr>
           <w:rFonts w:asciiTheme="minorHAnsi" w:eastAsiaTheme="minorEastAsia" w:hAnsiTheme="minorHAnsi"/>
-          <w:kern w:val="2"/>
-          <w:szCs w:val="24"/>
+          <w:sz w:val="22"/>
           <w:lang w:eastAsia="hu-HU"/>
-          <w14:ligatures w14:val="standardContextual"/>
         </w:rPr>
         <w:tab/>
       </w:r>
@@ -1460,7 +1388,7 @@
         <w:fldChar w:fldCharType="begin"/>
       </w:r>
       <w:r>
-        <w:instrText xml:space="preserve"> PAGEREF _Toc163929053 \h </w:instrText>
+        <w:instrText xml:space="preserve"> PAGEREF _Toc164079626 \h </w:instrText>
       </w:r>
       <w:r>
         <w:fldChar w:fldCharType="separate"/>
@@ -1476,15 +1404,13 @@
       <w:pPr>
         <w:pStyle w:val="TJ2"/>
         <w:tabs>
-          <w:tab w:val="left" w:pos="960"/>
+          <w:tab w:val="left" w:pos="880"/>
           <w:tab w:val="right" w:leader="dot" w:pos="8493"/>
         </w:tabs>
         <w:rPr>
           <w:rFonts w:asciiTheme="minorHAnsi" w:eastAsiaTheme="minorEastAsia" w:hAnsiTheme="minorHAnsi"/>
-          <w:kern w:val="2"/>
-          <w:szCs w:val="24"/>
+          <w:sz w:val="22"/>
           <w:lang w:eastAsia="hu-HU"/>
-          <w14:ligatures w14:val="standardContextual"/>
         </w:rPr>
       </w:pPr>
       <w:r>
@@ -1493,10 +1419,8 @@
       <w:r>
         <w:rPr>
           <w:rFonts w:asciiTheme="minorHAnsi" w:eastAsiaTheme="minorEastAsia" w:hAnsiTheme="minorHAnsi"/>
-          <w:kern w:val="2"/>
-          <w:szCs w:val="24"/>
+          <w:sz w:val="22"/>
           <w:lang w:eastAsia="hu-HU"/>
-          <w14:ligatures w14:val="standardContextual"/>
         </w:rPr>
         <w:tab/>
       </w:r>
@@ -1510,7 +1434,7 @@
         <w:fldChar w:fldCharType="begin"/>
       </w:r>
       <w:r>
-        <w:instrText xml:space="preserve"> PAGEREF _Toc163929054 \h </w:instrText>
+        <w:instrText xml:space="preserve"> PAGEREF _Toc164079627 \h </w:instrText>
       </w:r>
       <w:r>
         <w:fldChar w:fldCharType="separate"/>
@@ -1528,10 +1452,9 @@
         <w:rPr>
           <w:rFonts w:asciiTheme="minorHAnsi" w:eastAsiaTheme="minorEastAsia" w:hAnsiTheme="minorHAnsi" w:cstheme="minorBidi"/>
           <w:color w:val="auto"/>
-          <w:kern w:val="2"/>
-          <w:szCs w:val="24"/>
+          <w:sz w:val="22"/>
+          <w:szCs w:val="22"/>
           <w:lang w:eastAsia="hu-HU"/>
-          <w14:ligatures w14:val="standardContextual"/>
         </w:rPr>
       </w:pPr>
       <w:r>
@@ -1541,10 +1464,9 @@
         <w:rPr>
           <w:rFonts w:asciiTheme="minorHAnsi" w:eastAsiaTheme="minorEastAsia" w:hAnsiTheme="minorHAnsi" w:cstheme="minorBidi"/>
           <w:color w:val="auto"/>
-          <w:kern w:val="2"/>
-          <w:szCs w:val="24"/>
+          <w:sz w:val="22"/>
+          <w:szCs w:val="22"/>
           <w:lang w:eastAsia="hu-HU"/>
-          <w14:ligatures w14:val="standardContextual"/>
         </w:rPr>
         <w:tab/>
       </w:r>
@@ -1558,7 +1480,7 @@
         <w:fldChar w:fldCharType="begin"/>
       </w:r>
       <w:r>
-        <w:instrText xml:space="preserve"> PAGEREF _Toc163929055 \h </w:instrText>
+        <w:instrText xml:space="preserve"> PAGEREF _Toc164079628 \h </w:instrText>
       </w:r>
       <w:r>
         <w:fldChar w:fldCharType="separate"/>
@@ -1574,15 +1496,13 @@
       <w:pPr>
         <w:pStyle w:val="TJ2"/>
         <w:tabs>
-          <w:tab w:val="left" w:pos="960"/>
+          <w:tab w:val="left" w:pos="880"/>
           <w:tab w:val="right" w:leader="dot" w:pos="8493"/>
         </w:tabs>
         <w:rPr>
           <w:rFonts w:asciiTheme="minorHAnsi" w:eastAsiaTheme="minorEastAsia" w:hAnsiTheme="minorHAnsi"/>
-          <w:kern w:val="2"/>
-          <w:szCs w:val="24"/>
+          <w:sz w:val="22"/>
           <w:lang w:eastAsia="hu-HU"/>
-          <w14:ligatures w14:val="standardContextual"/>
         </w:rPr>
       </w:pPr>
       <w:r>
@@ -1591,15 +1511,13 @@
       <w:r>
         <w:rPr>
           <w:rFonts w:asciiTheme="minorHAnsi" w:eastAsiaTheme="minorEastAsia" w:hAnsiTheme="minorHAnsi"/>
-          <w:kern w:val="2"/>
-          <w:szCs w:val="24"/>
+          <w:sz w:val="22"/>
           <w:lang w:eastAsia="hu-HU"/>
-          <w14:ligatures w14:val="standardContextual"/>
         </w:rPr>
         <w:tab/>
       </w:r>
       <w:r>
-        <w:t>Frontend</w:t>
+        <w:t>Telepítés</w:t>
       </w:r>
       <w:r>
         <w:tab/>
@@ -1608,7 +1526,145 @@
         <w:fldChar w:fldCharType="begin"/>
       </w:r>
       <w:r>
-        <w:instrText xml:space="preserve"> PAGEREF _Toc163929056 \h </w:instrText>
+        <w:instrText xml:space="preserve"> PAGEREF _Toc164079629 \h </w:instrText>
+      </w:r>
+      <w:r>
+        <w:fldChar w:fldCharType="separate"/>
+      </w:r>
+      <w:r>
+        <w:t>21</w:t>
+      </w:r>
+      <w:r>
+        <w:fldChar w:fldCharType="end"/>
+      </w:r>
+    </w:p>
+    <w:p>
+      <w:pPr>
+        <w:pStyle w:val="TJ3"/>
+        <w:tabs>
+          <w:tab w:val="left" w:pos="1320"/>
+          <w:tab w:val="right" w:leader="dot" w:pos="8493"/>
+        </w:tabs>
+        <w:rPr>
+          <w:rFonts w:asciiTheme="minorHAnsi" w:eastAsiaTheme="minorEastAsia" w:hAnsiTheme="minorHAnsi"/>
+          <w:sz w:val="22"/>
+          <w:lang w:eastAsia="hu-HU"/>
+        </w:rPr>
+      </w:pPr>
+      <w:r>
+        <w:t>3.1.1.</w:t>
+      </w:r>
+      <w:r>
+        <w:rPr>
+          <w:rFonts w:asciiTheme="minorHAnsi" w:eastAsiaTheme="minorEastAsia" w:hAnsiTheme="minorHAnsi"/>
+          <w:sz w:val="22"/>
+          <w:lang w:eastAsia="hu-HU"/>
+        </w:rPr>
+        <w:tab/>
+      </w:r>
+      <w:r>
+        <w:t>Npm</w:t>
+      </w:r>
+      <w:r>
+        <w:tab/>
+      </w:r>
+      <w:r>
+        <w:fldChar w:fldCharType="begin"/>
+      </w:r>
+      <w:r>
+        <w:instrText xml:space="preserve"> PAGEREF _Toc164079630 \h </w:instrText>
+      </w:r>
+      <w:r>
+        <w:fldChar w:fldCharType="separate"/>
+      </w:r>
+      <w:r>
+        <w:t>21</w:t>
+      </w:r>
+      <w:r>
+        <w:fldChar w:fldCharType="end"/>
+      </w:r>
+    </w:p>
+    <w:p>
+      <w:pPr>
+        <w:pStyle w:val="TJ3"/>
+        <w:tabs>
+          <w:tab w:val="left" w:pos="1320"/>
+          <w:tab w:val="right" w:leader="dot" w:pos="8493"/>
+        </w:tabs>
+        <w:rPr>
+          <w:rFonts w:asciiTheme="minorHAnsi" w:eastAsiaTheme="minorEastAsia" w:hAnsiTheme="minorHAnsi"/>
+          <w:sz w:val="22"/>
+          <w:lang w:eastAsia="hu-HU"/>
+        </w:rPr>
+      </w:pPr>
+      <w:r>
+        <w:t>3.1.2.</w:t>
+      </w:r>
+      <w:r>
+        <w:rPr>
+          <w:rFonts w:asciiTheme="minorHAnsi" w:eastAsiaTheme="minorEastAsia" w:hAnsiTheme="minorHAnsi"/>
+          <w:sz w:val="22"/>
+          <w:lang w:eastAsia="hu-HU"/>
+        </w:rPr>
+        <w:tab/>
+      </w:r>
+      <w:r>
+        <w:t>Bun</w:t>
+      </w:r>
+      <w:r>
+        <w:tab/>
+      </w:r>
+      <w:r>
+        <w:fldChar w:fldCharType="begin"/>
+      </w:r>
+      <w:r>
+        <w:instrText xml:space="preserve"> PAGEREF _Toc164079631 \h </w:instrText>
+      </w:r>
+      <w:r>
+        <w:fldChar w:fldCharType="separate"/>
+      </w:r>
+      <w:r>
+        <w:t>21</w:t>
+      </w:r>
+      <w:r>
+        <w:fldChar w:fldCharType="end"/>
+      </w:r>
+    </w:p>
+    <w:p>
+      <w:pPr>
+        <w:pStyle w:val="TJ3"/>
+        <w:tabs>
+          <w:tab w:val="left" w:pos="1320"/>
+          <w:tab w:val="right" w:leader="dot" w:pos="8493"/>
+        </w:tabs>
+        <w:rPr>
+          <w:rFonts w:asciiTheme="minorHAnsi" w:eastAsiaTheme="minorEastAsia" w:hAnsiTheme="minorHAnsi"/>
+          <w:sz w:val="22"/>
+          <w:lang w:eastAsia="hu-HU"/>
+        </w:rPr>
+      </w:pPr>
+      <w:r>
+        <w:t>3.1.3.</w:t>
+      </w:r>
+      <w:r>
+        <w:rPr>
+          <w:rFonts w:asciiTheme="minorHAnsi" w:eastAsiaTheme="minorEastAsia" w:hAnsiTheme="minorHAnsi"/>
+          <w:sz w:val="22"/>
+          <w:lang w:eastAsia="hu-HU"/>
+        </w:rPr>
+        <w:tab/>
+      </w:r>
+      <w:r>
+        <w:t>Telepítési parancsok</w:t>
+      </w:r>
+      <w:r>
+        <w:tab/>
+      </w:r>
+      <w:r>
+        <w:fldChar w:fldCharType="begin"/>
+      </w:r>
+      <w:r>
+        <w:instrText xml:space="preserve"> PAGEREF _Toc164079632 \h </w:instrText>
       </w:r>
       <w:r>
         <w:fldChar w:fldCharType="separate"/>
@@ -1624,15 +1680,13 @@
       <w:pPr>
         <w:pStyle w:val="TJ2"/>
         <w:tabs>
-          <w:tab w:val="left" w:pos="960"/>
+          <w:tab w:val="left" w:pos="880"/>
           <w:tab w:val="right" w:leader="dot" w:pos="8493"/>
         </w:tabs>
         <w:rPr>
           <w:rFonts w:asciiTheme="minorHAnsi" w:eastAsiaTheme="minorEastAsia" w:hAnsiTheme="minorHAnsi"/>
-          <w:kern w:val="2"/>
-          <w:szCs w:val="24"/>
+          <w:sz w:val="22"/>
           <w:lang w:eastAsia="hu-HU"/>
-          <w14:ligatures w14:val="standardContextual"/>
         </w:rPr>
       </w:pPr>
       <w:r>
@@ -1641,15 +1695,13 @@
       <w:r>
         <w:rPr>
           <w:rFonts w:asciiTheme="minorHAnsi" w:eastAsiaTheme="minorEastAsia" w:hAnsiTheme="minorHAnsi"/>
-          <w:kern w:val="2"/>
-          <w:szCs w:val="24"/>
+          <w:sz w:val="22"/>
           <w:lang w:eastAsia="hu-HU"/>
-          <w14:ligatures w14:val="standardContextual"/>
         </w:rPr>
         <w:tab/>
       </w:r>
       <w:r>
-        <w:t>Backend</w:t>
+        <w:t>Fejlesztés során használt szoftverek</w:t>
       </w:r>
       <w:r>
         <w:tab/>
@@ -1658,7 +1710,7 @@
         <w:fldChar w:fldCharType="begin"/>
       </w:r>
       <w:r>
-        <w:instrText xml:space="preserve"> PAGEREF _Toc163929057 \h </w:instrText>
+        <w:instrText xml:space="preserve"> PAGEREF _Toc164079633 \h </w:instrText>
       </w:r>
       <w:r>
         <w:fldChar w:fldCharType="separate"/>
@@ -1674,32 +1726,29 @@
       <w:pPr>
         <w:pStyle w:val="TJ3"/>
         <w:tabs>
-          <w:tab w:val="left" w:pos="1440"/>
+          <w:tab w:val="left" w:pos="1320"/>
           <w:tab w:val="right" w:leader="dot" w:pos="8493"/>
         </w:tabs>
         <w:rPr>
           <w:rFonts w:asciiTheme="minorHAnsi" w:eastAsiaTheme="minorEastAsia" w:hAnsiTheme="minorHAnsi"/>
-          <w:kern w:val="2"/>
-          <w:szCs w:val="24"/>
+          <w:sz w:val="22"/>
           <w:lang w:eastAsia="hu-HU"/>
-          <w14:ligatures w14:val="standardContextual"/>
-        </w:rPr>
-      </w:pPr>
-      <w:r>
+        </w:rPr>
+      </w:pPr>
+      <w:r>
+        <w:lastRenderedPageBreak/>
         <w:t>3.2.1.</w:t>
       </w:r>
       <w:r>
         <w:rPr>
           <w:rFonts w:asciiTheme="minorHAnsi" w:eastAsiaTheme="minorEastAsia" w:hAnsiTheme="minorHAnsi"/>
-          <w:kern w:val="2"/>
-          <w:szCs w:val="24"/>
+          <w:sz w:val="22"/>
           <w:lang w:eastAsia="hu-HU"/>
-          <w14:ligatures w14:val="standardContextual"/>
         </w:rPr>
         <w:tab/>
       </w:r>
       <w:r>
-        <w:t>Függőségek</w:t>
+        <w:t>Visual Studio Code (^1.88.0)</w:t>
       </w:r>
       <w:r>
         <w:tab/>
@@ -1708,7 +1757,7 @@
         <w:fldChar w:fldCharType="begin"/>
       </w:r>
       <w:r>
-        <w:instrText xml:space="preserve"> PAGEREF _Toc163929058 \h </w:instrText>
+        <w:instrText xml:space="preserve"> PAGEREF _Toc164079634 \h </w:instrText>
       </w:r>
       <w:r>
         <w:fldChar w:fldCharType="separate"/>
@@ -1724,15 +1773,13 @@
       <w:pPr>
         <w:pStyle w:val="TJ3"/>
         <w:tabs>
-          <w:tab w:val="left" w:pos="1440"/>
+          <w:tab w:val="left" w:pos="1320"/>
           <w:tab w:val="right" w:leader="dot" w:pos="8493"/>
         </w:tabs>
         <w:rPr>
           <w:rFonts w:asciiTheme="minorHAnsi" w:eastAsiaTheme="minorEastAsia" w:hAnsiTheme="minorHAnsi"/>
-          <w:kern w:val="2"/>
-          <w:szCs w:val="24"/>
+          <w:sz w:val="22"/>
           <w:lang w:eastAsia="hu-HU"/>
-          <w14:ligatures w14:val="standardContextual"/>
         </w:rPr>
       </w:pPr>
       <w:r>
@@ -1741,15 +1788,13 @@
       <w:r>
         <w:rPr>
           <w:rFonts w:asciiTheme="minorHAnsi" w:eastAsiaTheme="minorEastAsia" w:hAnsiTheme="minorHAnsi"/>
-          <w:kern w:val="2"/>
-          <w:szCs w:val="24"/>
+          <w:sz w:val="22"/>
           <w:lang w:eastAsia="hu-HU"/>
-          <w14:ligatures w14:val="standardContextual"/>
         </w:rPr>
         <w:tab/>
       </w:r>
       <w:r>
-        <w:t>Adatbázis</w:t>
+        <w:t>XAMPP (^3.3.0)</w:t>
       </w:r>
       <w:r>
         <w:tab/>
@@ -1758,13 +1803,13 @@
         <w:fldChar w:fldCharType="begin"/>
       </w:r>
       <w:r>
-        <w:instrText xml:space="preserve"> PAGEREF _Toc163929059 \h </w:instrText>
+        <w:instrText xml:space="preserve"> PAGEREF _Toc164079635 \h </w:instrText>
       </w:r>
       <w:r>
         <w:fldChar w:fldCharType="separate"/>
       </w:r>
       <w:r>
-        <w:t>23</w:t>
+        <w:t>22</w:t>
       </w:r>
       <w:r>
         <w:fldChar w:fldCharType="end"/>
@@ -1774,15 +1819,13 @@
       <w:pPr>
         <w:pStyle w:val="TJ3"/>
         <w:tabs>
-          <w:tab w:val="left" w:pos="1440"/>
+          <w:tab w:val="left" w:pos="1320"/>
           <w:tab w:val="right" w:leader="dot" w:pos="8493"/>
         </w:tabs>
         <w:rPr>
           <w:rFonts w:asciiTheme="minorHAnsi" w:eastAsiaTheme="minorEastAsia" w:hAnsiTheme="minorHAnsi"/>
-          <w:kern w:val="2"/>
-          <w:szCs w:val="24"/>
+          <w:sz w:val="22"/>
           <w:lang w:eastAsia="hu-HU"/>
-          <w14:ligatures w14:val="standardContextual"/>
         </w:rPr>
       </w:pPr>
       <w:r>
@@ -1791,14 +1834,656 @@
       <w:r>
         <w:rPr>
           <w:rFonts w:asciiTheme="minorHAnsi" w:eastAsiaTheme="minorEastAsia" w:hAnsiTheme="minorHAnsi"/>
-          <w:kern w:val="2"/>
-          <w:szCs w:val="24"/>
+          <w:sz w:val="22"/>
           <w:lang w:eastAsia="hu-HU"/>
-          <w14:ligatures w14:val="standardContextual"/>
         </w:rPr>
         <w:tab/>
       </w:r>
       <w:r>
+        <w:t>Git &amp; Github</w:t>
+      </w:r>
+      <w:r>
+        <w:tab/>
+      </w:r>
+      <w:r>
+        <w:fldChar w:fldCharType="begin"/>
+      </w:r>
+      <w:r>
+        <w:instrText xml:space="preserve"> PAGEREF _Toc164079636 \h </w:instrText>
+      </w:r>
+      <w:r>
+        <w:fldChar w:fldCharType="separate"/>
+      </w:r>
+      <w:r>
+        <w:t>22</w:t>
+      </w:r>
+      <w:r>
+        <w:fldChar w:fldCharType="end"/>
+      </w:r>
+    </w:p>
+    <w:p>
+      <w:pPr>
+        <w:pStyle w:val="TJ3"/>
+        <w:tabs>
+          <w:tab w:val="left" w:pos="1320"/>
+          <w:tab w:val="right" w:leader="dot" w:pos="8493"/>
+        </w:tabs>
+        <w:rPr>
+          <w:rFonts w:asciiTheme="minorHAnsi" w:eastAsiaTheme="minorEastAsia" w:hAnsiTheme="minorHAnsi"/>
+          <w:sz w:val="22"/>
+          <w:lang w:eastAsia="hu-HU"/>
+        </w:rPr>
+      </w:pPr>
+      <w:r>
+        <w:t>3.2.4.</w:t>
+      </w:r>
+      <w:r>
+        <w:rPr>
+          <w:rFonts w:asciiTheme="minorHAnsi" w:eastAsiaTheme="minorEastAsia" w:hAnsiTheme="minorHAnsi"/>
+          <w:sz w:val="22"/>
+          <w:lang w:eastAsia="hu-HU"/>
+        </w:rPr>
+        <w:tab/>
+      </w:r>
+      <w:r>
+        <w:t>Atlassian Jira</w:t>
+      </w:r>
+      <w:r>
+        <w:tab/>
+      </w:r>
+      <w:r>
+        <w:fldChar w:fldCharType="begin"/>
+      </w:r>
+      <w:r>
+        <w:instrText xml:space="preserve"> PAGEREF _Toc164079637 \h </w:instrText>
+      </w:r>
+      <w:r>
+        <w:fldChar w:fldCharType="separate"/>
+      </w:r>
+      <w:r>
+        <w:t>22</w:t>
+      </w:r>
+      <w:r>
+        <w:fldChar w:fldCharType="end"/>
+      </w:r>
+    </w:p>
+    <w:p>
+      <w:pPr>
+        <w:pStyle w:val="TJ3"/>
+        <w:tabs>
+          <w:tab w:val="left" w:pos="1320"/>
+          <w:tab w:val="right" w:leader="dot" w:pos="8493"/>
+        </w:tabs>
+        <w:rPr>
+          <w:rFonts w:asciiTheme="minorHAnsi" w:eastAsiaTheme="minorEastAsia" w:hAnsiTheme="minorHAnsi"/>
+          <w:sz w:val="22"/>
+          <w:lang w:eastAsia="hu-HU"/>
+        </w:rPr>
+      </w:pPr>
+      <w:r>
+        <w:t>3.2.5.</w:t>
+      </w:r>
+      <w:r>
+        <w:rPr>
+          <w:rFonts w:asciiTheme="minorHAnsi" w:eastAsiaTheme="minorEastAsia" w:hAnsiTheme="minorHAnsi"/>
+          <w:sz w:val="22"/>
+          <w:lang w:eastAsia="hu-HU"/>
+        </w:rPr>
+        <w:tab/>
+      </w:r>
+      <w:r>
+        <w:t>Figma</w:t>
+      </w:r>
+      <w:r>
+        <w:tab/>
+      </w:r>
+      <w:r>
+        <w:fldChar w:fldCharType="begin"/>
+      </w:r>
+      <w:r>
+        <w:instrText xml:space="preserve"> PAGEREF _Toc164079638 \h </w:instrText>
+      </w:r>
+      <w:r>
+        <w:fldChar w:fldCharType="separate"/>
+      </w:r>
+      <w:r>
+        <w:t>23</w:t>
+      </w:r>
+      <w:r>
+        <w:fldChar w:fldCharType="end"/>
+      </w:r>
+    </w:p>
+    <w:p>
+      <w:pPr>
+        <w:pStyle w:val="TJ3"/>
+        <w:tabs>
+          <w:tab w:val="left" w:pos="1320"/>
+          <w:tab w:val="right" w:leader="dot" w:pos="8493"/>
+        </w:tabs>
+        <w:rPr>
+          <w:rFonts w:asciiTheme="minorHAnsi" w:eastAsiaTheme="minorEastAsia" w:hAnsiTheme="minorHAnsi"/>
+          <w:sz w:val="22"/>
+          <w:lang w:eastAsia="hu-HU"/>
+        </w:rPr>
+      </w:pPr>
+      <w:r>
+        <w:t>3.2.6.</w:t>
+      </w:r>
+      <w:r>
+        <w:rPr>
+          <w:rFonts w:asciiTheme="minorHAnsi" w:eastAsiaTheme="minorEastAsia" w:hAnsiTheme="minorHAnsi"/>
+          <w:sz w:val="22"/>
+          <w:lang w:eastAsia="hu-HU"/>
+        </w:rPr>
+        <w:tab/>
+      </w:r>
+      <w:r>
+        <w:t>Firefox (^124.0.2)</w:t>
+      </w:r>
+      <w:r>
+        <w:tab/>
+      </w:r>
+      <w:r>
+        <w:fldChar w:fldCharType="begin"/>
+      </w:r>
+      <w:r>
+        <w:instrText xml:space="preserve"> PAGEREF _Toc164079639 \h </w:instrText>
+      </w:r>
+      <w:r>
+        <w:fldChar w:fldCharType="separate"/>
+      </w:r>
+      <w:r>
+        <w:t>23</w:t>
+      </w:r>
+      <w:r>
+        <w:fldChar w:fldCharType="end"/>
+      </w:r>
+    </w:p>
+    <w:p>
+      <w:pPr>
+        <w:pStyle w:val="TJ2"/>
+        <w:tabs>
+          <w:tab w:val="left" w:pos="880"/>
+          <w:tab w:val="right" w:leader="dot" w:pos="8493"/>
+        </w:tabs>
+        <w:rPr>
+          <w:rFonts w:asciiTheme="minorHAnsi" w:eastAsiaTheme="minorEastAsia" w:hAnsiTheme="minorHAnsi"/>
+          <w:sz w:val="22"/>
+          <w:lang w:eastAsia="hu-HU"/>
+        </w:rPr>
+      </w:pPr>
+      <w:r>
+        <w:t>3.3.</w:t>
+      </w:r>
+      <w:r>
+        <w:rPr>
+          <w:rFonts w:asciiTheme="minorHAnsi" w:eastAsiaTheme="minorEastAsia" w:hAnsiTheme="minorHAnsi"/>
+          <w:sz w:val="22"/>
+          <w:lang w:eastAsia="hu-HU"/>
+        </w:rPr>
+        <w:tab/>
+      </w:r>
+      <w:r>
+        <w:t>Frontend</w:t>
+      </w:r>
+      <w:r>
+        <w:tab/>
+      </w:r>
+      <w:r>
+        <w:fldChar w:fldCharType="begin"/>
+      </w:r>
+      <w:r>
+        <w:instrText xml:space="preserve"> PAGEREF _Toc164079640 \h </w:instrText>
+      </w:r>
+      <w:r>
+        <w:fldChar w:fldCharType="separate"/>
+      </w:r>
+      <w:r>
+        <w:t>23</w:t>
+      </w:r>
+      <w:r>
+        <w:fldChar w:fldCharType="end"/>
+      </w:r>
+    </w:p>
+    <w:p>
+      <w:pPr>
+        <w:pStyle w:val="TJ3"/>
+        <w:tabs>
+          <w:tab w:val="left" w:pos="1320"/>
+          <w:tab w:val="right" w:leader="dot" w:pos="8493"/>
+        </w:tabs>
+        <w:rPr>
+          <w:rFonts w:asciiTheme="minorHAnsi" w:eastAsiaTheme="minorEastAsia" w:hAnsiTheme="minorHAnsi"/>
+          <w:sz w:val="22"/>
+          <w:lang w:eastAsia="hu-HU"/>
+        </w:rPr>
+      </w:pPr>
+      <w:r>
+        <w:t>3.3.1.</w:t>
+      </w:r>
+      <w:r>
+        <w:rPr>
+          <w:rFonts w:asciiTheme="minorHAnsi" w:eastAsiaTheme="minorEastAsia" w:hAnsiTheme="minorHAnsi"/>
+          <w:sz w:val="22"/>
+          <w:lang w:eastAsia="hu-HU"/>
+        </w:rPr>
+        <w:tab/>
+      </w:r>
+      <w:r>
+        <w:t>Függőségek</w:t>
+      </w:r>
+      <w:r>
+        <w:tab/>
+      </w:r>
+      <w:r>
+        <w:fldChar w:fldCharType="begin"/>
+      </w:r>
+      <w:r>
+        <w:instrText xml:space="preserve"> PAGEREF _Toc164079641 \h </w:instrText>
+      </w:r>
+      <w:r>
+        <w:fldChar w:fldCharType="separate"/>
+      </w:r>
+      <w:r>
+        <w:t>23</w:t>
+      </w:r>
+      <w:r>
+        <w:fldChar w:fldCharType="end"/>
+      </w:r>
+    </w:p>
+    <w:p>
+      <w:pPr>
+        <w:pStyle w:val="TJ3"/>
+        <w:tabs>
+          <w:tab w:val="left" w:pos="1320"/>
+          <w:tab w:val="right" w:leader="dot" w:pos="8493"/>
+        </w:tabs>
+        <w:rPr>
+          <w:rFonts w:asciiTheme="minorHAnsi" w:eastAsiaTheme="minorEastAsia" w:hAnsiTheme="minorHAnsi"/>
+          <w:sz w:val="22"/>
+          <w:lang w:eastAsia="hu-HU"/>
+        </w:rPr>
+      </w:pPr>
+      <w:r>
+        <w:t>3.3.2.</w:t>
+      </w:r>
+      <w:r>
+        <w:rPr>
+          <w:rFonts w:asciiTheme="minorHAnsi" w:eastAsiaTheme="minorEastAsia" w:hAnsiTheme="minorHAnsi"/>
+          <w:sz w:val="22"/>
+          <w:lang w:eastAsia="hu-HU"/>
+        </w:rPr>
+        <w:tab/>
+      </w:r>
+      <w:r>
+        <w:t>Vite</w:t>
+      </w:r>
+      <w:r>
+        <w:tab/>
+      </w:r>
+      <w:r>
+        <w:fldChar w:fldCharType="begin"/>
+      </w:r>
+      <w:r>
+        <w:instrText xml:space="preserve"> PAGEREF _Toc164079642 \h </w:instrText>
+      </w:r>
+      <w:r>
+        <w:fldChar w:fldCharType="separate"/>
+      </w:r>
+      <w:r>
+        <w:t>24</w:t>
+      </w:r>
+      <w:r>
+        <w:fldChar w:fldCharType="end"/>
+      </w:r>
+    </w:p>
+    <w:p>
+      <w:pPr>
+        <w:pStyle w:val="TJ3"/>
+        <w:tabs>
+          <w:tab w:val="left" w:pos="1320"/>
+          <w:tab w:val="right" w:leader="dot" w:pos="8493"/>
+        </w:tabs>
+        <w:rPr>
+          <w:rFonts w:asciiTheme="minorHAnsi" w:eastAsiaTheme="minorEastAsia" w:hAnsiTheme="minorHAnsi"/>
+          <w:sz w:val="22"/>
+          <w:lang w:eastAsia="hu-HU"/>
+        </w:rPr>
+      </w:pPr>
+      <w:r>
+        <w:t>3.3.3.</w:t>
+      </w:r>
+      <w:r>
+        <w:rPr>
+          <w:rFonts w:asciiTheme="minorHAnsi" w:eastAsiaTheme="minorEastAsia" w:hAnsiTheme="minorHAnsi"/>
+          <w:sz w:val="22"/>
+          <w:lang w:eastAsia="hu-HU"/>
+        </w:rPr>
+        <w:tab/>
+      </w:r>
+      <w:r>
+        <w:t>React</w:t>
+      </w:r>
+      <w:r>
+        <w:tab/>
+      </w:r>
+      <w:r>
+        <w:fldChar w:fldCharType="begin"/>
+      </w:r>
+      <w:r>
+        <w:instrText xml:space="preserve"> PAGEREF _Toc164079643 \h </w:instrText>
+      </w:r>
+      <w:r>
+        <w:fldChar w:fldCharType="separate"/>
+      </w:r>
+      <w:r>
+        <w:t>24</w:t>
+      </w:r>
+      <w:r>
+        <w:fldChar w:fldCharType="end"/>
+      </w:r>
+    </w:p>
+    <w:p>
+      <w:pPr>
+        <w:pStyle w:val="TJ3"/>
+        <w:tabs>
+          <w:tab w:val="left" w:pos="1320"/>
+          <w:tab w:val="right" w:leader="dot" w:pos="8493"/>
+        </w:tabs>
+        <w:rPr>
+          <w:rFonts w:asciiTheme="minorHAnsi" w:eastAsiaTheme="minorEastAsia" w:hAnsiTheme="minorHAnsi"/>
+          <w:sz w:val="22"/>
+          <w:lang w:eastAsia="hu-HU"/>
+        </w:rPr>
+      </w:pPr>
+      <w:r>
+        <w:t>3.3.4.</w:t>
+      </w:r>
+      <w:r>
+        <w:rPr>
+          <w:rFonts w:asciiTheme="minorHAnsi" w:eastAsiaTheme="minorEastAsia" w:hAnsiTheme="minorHAnsi"/>
+          <w:sz w:val="22"/>
+          <w:lang w:eastAsia="hu-HU"/>
+        </w:rPr>
+        <w:tab/>
+      </w:r>
+      <w:r>
+        <w:t>Tailwind</w:t>
+      </w:r>
+      <w:r>
+        <w:tab/>
+      </w:r>
+      <w:r>
+        <w:fldChar w:fldCharType="begin"/>
+      </w:r>
+      <w:r>
+        <w:instrText xml:space="preserve"> PAGEREF _Toc164079644 \h </w:instrText>
+      </w:r>
+      <w:r>
+        <w:fldChar w:fldCharType="separate"/>
+      </w:r>
+      <w:r>
+        <w:t>24</w:t>
+      </w:r>
+      <w:r>
+        <w:fldChar w:fldCharType="end"/>
+      </w:r>
+    </w:p>
+    <w:p>
+      <w:pPr>
+        <w:pStyle w:val="TJ3"/>
+        <w:tabs>
+          <w:tab w:val="left" w:pos="1320"/>
+          <w:tab w:val="right" w:leader="dot" w:pos="8493"/>
+        </w:tabs>
+        <w:rPr>
+          <w:rFonts w:asciiTheme="minorHAnsi" w:eastAsiaTheme="minorEastAsia" w:hAnsiTheme="minorHAnsi"/>
+          <w:sz w:val="22"/>
+          <w:lang w:eastAsia="hu-HU"/>
+        </w:rPr>
+      </w:pPr>
+      <w:r>
+        <w:t>3.3.5.</w:t>
+      </w:r>
+      <w:r>
+        <w:rPr>
+          <w:rFonts w:asciiTheme="minorHAnsi" w:eastAsiaTheme="minorEastAsia" w:hAnsiTheme="minorHAnsi"/>
+          <w:sz w:val="22"/>
+          <w:lang w:eastAsia="hu-HU"/>
+        </w:rPr>
+        <w:tab/>
+      </w:r>
+      <w:r>
+        <w:t>dnd kit</w:t>
+      </w:r>
+      <w:r>
+        <w:tab/>
+      </w:r>
+      <w:r>
+        <w:fldChar w:fldCharType="begin"/>
+      </w:r>
+      <w:r>
+        <w:instrText xml:space="preserve"> PAGEREF _Toc164079645 \h </w:instrText>
+      </w:r>
+      <w:r>
+        <w:fldChar w:fldCharType="separate"/>
+      </w:r>
+      <w:r>
+        <w:t>24</w:t>
+      </w:r>
+      <w:r>
+        <w:fldChar w:fldCharType="end"/>
+      </w:r>
+    </w:p>
+    <w:p>
+      <w:pPr>
+        <w:pStyle w:val="TJ3"/>
+        <w:tabs>
+          <w:tab w:val="left" w:pos="1320"/>
+          <w:tab w:val="right" w:leader="dot" w:pos="8493"/>
+        </w:tabs>
+        <w:rPr>
+          <w:rFonts w:asciiTheme="minorHAnsi" w:eastAsiaTheme="minorEastAsia" w:hAnsiTheme="minorHAnsi"/>
+          <w:sz w:val="22"/>
+          <w:lang w:eastAsia="hu-HU"/>
+        </w:rPr>
+      </w:pPr>
+      <w:r>
+        <w:t>3.3.6.</w:t>
+      </w:r>
+      <w:r>
+        <w:rPr>
+          <w:rFonts w:asciiTheme="minorHAnsi" w:eastAsiaTheme="minorEastAsia" w:hAnsiTheme="minorHAnsi"/>
+          <w:sz w:val="22"/>
+          <w:lang w:eastAsia="hu-HU"/>
+        </w:rPr>
+        <w:tab/>
+      </w:r>
+      <w:r>
+        <w:t>FontAwesome</w:t>
+      </w:r>
+      <w:r>
+        <w:tab/>
+      </w:r>
+      <w:r>
+        <w:fldChar w:fldCharType="begin"/>
+      </w:r>
+      <w:r>
+        <w:instrText xml:space="preserve"> PAGEREF _Toc164079646 \h </w:instrText>
+      </w:r>
+      <w:r>
+        <w:fldChar w:fldCharType="separate"/>
+      </w:r>
+      <w:r>
+        <w:t>24</w:t>
+      </w:r>
+      <w:r>
+        <w:fldChar w:fldCharType="end"/>
+      </w:r>
+    </w:p>
+    <w:p>
+      <w:pPr>
+        <w:pStyle w:val="TJ2"/>
+        <w:tabs>
+          <w:tab w:val="left" w:pos="880"/>
+          <w:tab w:val="right" w:leader="dot" w:pos="8493"/>
+        </w:tabs>
+        <w:rPr>
+          <w:rFonts w:asciiTheme="minorHAnsi" w:eastAsiaTheme="minorEastAsia" w:hAnsiTheme="minorHAnsi"/>
+          <w:sz w:val="22"/>
+          <w:lang w:eastAsia="hu-HU"/>
+        </w:rPr>
+      </w:pPr>
+      <w:r>
+        <w:t>3.4.</w:t>
+      </w:r>
+      <w:r>
+        <w:rPr>
+          <w:rFonts w:asciiTheme="minorHAnsi" w:eastAsiaTheme="minorEastAsia" w:hAnsiTheme="minorHAnsi"/>
+          <w:sz w:val="22"/>
+          <w:lang w:eastAsia="hu-HU"/>
+        </w:rPr>
+        <w:tab/>
+      </w:r>
+      <w:r>
+        <w:t>Backend</w:t>
+      </w:r>
+      <w:r>
+        <w:tab/>
+      </w:r>
+      <w:r>
+        <w:fldChar w:fldCharType="begin"/>
+      </w:r>
+      <w:r>
+        <w:instrText xml:space="preserve"> PAGEREF _Toc164079647 \h </w:instrText>
+      </w:r>
+      <w:r>
+        <w:fldChar w:fldCharType="separate"/>
+      </w:r>
+      <w:r>
+        <w:t>25</w:t>
+      </w:r>
+      <w:r>
+        <w:fldChar w:fldCharType="end"/>
+      </w:r>
+    </w:p>
+    <w:p>
+      <w:pPr>
+        <w:pStyle w:val="TJ3"/>
+        <w:tabs>
+          <w:tab w:val="left" w:pos="1320"/>
+          <w:tab w:val="right" w:leader="dot" w:pos="8493"/>
+        </w:tabs>
+        <w:rPr>
+          <w:rFonts w:asciiTheme="minorHAnsi" w:eastAsiaTheme="minorEastAsia" w:hAnsiTheme="minorHAnsi"/>
+          <w:sz w:val="22"/>
+          <w:lang w:eastAsia="hu-HU"/>
+        </w:rPr>
+      </w:pPr>
+      <w:r>
+        <w:t>3.4.1.</w:t>
+      </w:r>
+      <w:r>
+        <w:rPr>
+          <w:rFonts w:asciiTheme="minorHAnsi" w:eastAsiaTheme="minorEastAsia" w:hAnsiTheme="minorHAnsi"/>
+          <w:sz w:val="22"/>
+          <w:lang w:eastAsia="hu-HU"/>
+        </w:rPr>
+        <w:tab/>
+      </w:r>
+      <w:r>
+        <w:t>Függőségek</w:t>
+      </w:r>
+      <w:r>
+        <w:tab/>
+      </w:r>
+      <w:r>
+        <w:fldChar w:fldCharType="begin"/>
+      </w:r>
+      <w:r>
+        <w:instrText xml:space="preserve"> PAGEREF _Toc164079648 \h </w:instrText>
+      </w:r>
+      <w:r>
+        <w:fldChar w:fldCharType="separate"/>
+      </w:r>
+      <w:r>
+        <w:t>25</w:t>
+      </w:r>
+      <w:r>
+        <w:fldChar w:fldCharType="end"/>
+      </w:r>
+    </w:p>
+    <w:p>
+      <w:pPr>
+        <w:pStyle w:val="TJ3"/>
+        <w:tabs>
+          <w:tab w:val="left" w:pos="1320"/>
+          <w:tab w:val="right" w:leader="dot" w:pos="8493"/>
+        </w:tabs>
+        <w:rPr>
+          <w:rFonts w:asciiTheme="minorHAnsi" w:eastAsiaTheme="minorEastAsia" w:hAnsiTheme="minorHAnsi"/>
+          <w:sz w:val="22"/>
+          <w:lang w:eastAsia="hu-HU"/>
+        </w:rPr>
+      </w:pPr>
+      <w:r>
+        <w:t>3.4.2.</w:t>
+      </w:r>
+      <w:r>
+        <w:rPr>
+          <w:rFonts w:asciiTheme="minorHAnsi" w:eastAsiaTheme="minorEastAsia" w:hAnsiTheme="minorHAnsi"/>
+          <w:sz w:val="22"/>
+          <w:lang w:eastAsia="hu-HU"/>
+        </w:rPr>
+        <w:tab/>
+      </w:r>
+      <w:r>
+        <w:t>Adatbázis</w:t>
+      </w:r>
+      <w:r>
+        <w:tab/>
+      </w:r>
+      <w:r>
+        <w:fldChar w:fldCharType="begin"/>
+      </w:r>
+      <w:r>
+        <w:instrText xml:space="preserve"> PAGEREF _Toc164079649 \h </w:instrText>
+      </w:r>
+      <w:r>
+        <w:fldChar w:fldCharType="separate"/>
+      </w:r>
+      <w:r>
+        <w:t>26</w:t>
+      </w:r>
+      <w:r>
+        <w:fldChar w:fldCharType="end"/>
+      </w:r>
+    </w:p>
+    <w:p>
+      <w:pPr>
+        <w:pStyle w:val="TJ3"/>
+        <w:tabs>
+          <w:tab w:val="left" w:pos="1320"/>
+          <w:tab w:val="right" w:leader="dot" w:pos="8493"/>
+        </w:tabs>
+        <w:rPr>
+          <w:rFonts w:asciiTheme="minorHAnsi" w:eastAsiaTheme="minorEastAsia" w:hAnsiTheme="minorHAnsi"/>
+          <w:sz w:val="22"/>
+          <w:lang w:eastAsia="hu-HU"/>
+        </w:rPr>
+      </w:pPr>
+      <w:r>
+        <w:t>3.4.3.</w:t>
+      </w:r>
+      <w:r>
+        <w:rPr>
+          <w:rFonts w:asciiTheme="minorHAnsi" w:eastAsiaTheme="minorEastAsia" w:hAnsiTheme="minorHAnsi"/>
+          <w:sz w:val="22"/>
+          <w:lang w:eastAsia="hu-HU"/>
+        </w:rPr>
+        <w:tab/>
+      </w:r>
+      <w:r>
         <w:t>Útvonalak</w:t>
       </w:r>
       <w:r>
@@ -1808,13 +2493,13 @@
         <w:fldChar w:fldCharType="begin"/>
       </w:r>
       <w:r>
-        <w:instrText xml:space="preserve"> PAGEREF _Toc163929060 \h </w:instrText>
+        <w:instrText xml:space="preserve"> PAGEREF _Toc164079650 \h </w:instrText>
       </w:r>
       <w:r>
         <w:fldChar w:fldCharType="separate"/>
       </w:r>
       <w:r>
-        <w:t>25</w:t>
+        <w:t>28</w:t>
       </w:r>
       <w:r>
         <w:fldChar w:fldCharType="end"/>
@@ -1830,7 +2515,6 @@
           <w:sz w:val="28"/>
           <w:szCs w:val="28"/>
         </w:rPr>
-        <w:lastRenderedPageBreak/>
         <w:fldChar w:fldCharType="end"/>
       </w:r>
       <w:r>
@@ -1844,6 +2528,8 @@
         </w:rPr>
         <w:br w:type="page"/>
       </w:r>
+      <w:bookmarkStart w:id="0" w:name="_GoBack"/>
+      <w:bookmarkEnd w:id="0"/>
     </w:p>
     <w:p>
       <w:pPr>
@@ -1857,10 +2543,10 @@
           <w:rFonts w:eastAsia="Garamond"/>
         </w:rPr>
       </w:pPr>
-      <w:bookmarkStart w:id="0" w:name="_Toc163551242"/>
-      <w:bookmarkStart w:id="1" w:name="_Toc163551337"/>
-      <w:bookmarkStart w:id="2" w:name="_Toc163553140"/>
-      <w:bookmarkStart w:id="3" w:name="_Toc163929035"/>
+      <w:bookmarkStart w:id="1" w:name="_Toc163551242"/>
+      <w:bookmarkStart w:id="2" w:name="_Toc163551337"/>
+      <w:bookmarkStart w:id="3" w:name="_Toc163553140"/>
+      <w:bookmarkStart w:id="4" w:name="_Toc164079608"/>
       <w:r>
         <w:rPr>
           <w:rFonts w:eastAsia="Garamond"/>
@@ -1868,10 +2554,10 @@
         <w:lastRenderedPageBreak/>
         <w:t>Bevezetés</w:t>
       </w:r>
-      <w:bookmarkEnd w:id="0"/>
       <w:bookmarkEnd w:id="1"/>
       <w:bookmarkEnd w:id="2"/>
       <w:bookmarkEnd w:id="3"/>
+      <w:bookmarkEnd w:id="4"/>
     </w:p>
     <w:p>
       <w:r>
@@ -1940,14 +2626,14 @@
         </w:numPr>
         <w:ind w:left="357" w:hanging="357"/>
       </w:pPr>
-      <w:bookmarkStart w:id="4" w:name="_Toc163553141"/>
-      <w:bookmarkStart w:id="5" w:name="_Toc163929036"/>
+      <w:bookmarkStart w:id="5" w:name="_Toc163553141"/>
+      <w:bookmarkStart w:id="6" w:name="_Toc164079609"/>
       <w:r>
         <w:lastRenderedPageBreak/>
         <w:t>Felhasználói dokumentáció</w:t>
       </w:r>
-      <w:bookmarkEnd w:id="4"/>
       <w:bookmarkEnd w:id="5"/>
+      <w:bookmarkEnd w:id="6"/>
     </w:p>
     <w:p>
       <w:r>
@@ -1968,11 +2654,11 @@
         </w:numPr>
         <w:ind w:left="720"/>
       </w:pPr>
-      <w:bookmarkStart w:id="6" w:name="_Toc163929037"/>
+      <w:bookmarkStart w:id="7" w:name="_Toc164079610"/>
       <w:r>
         <w:t>Főoldal</w:t>
       </w:r>
-      <w:bookmarkEnd w:id="6"/>
+      <w:bookmarkEnd w:id="7"/>
     </w:p>
     <w:p>
       <w:r>
@@ -2027,12 +2713,12 @@
         </w:numPr>
         <w:ind w:left="720"/>
       </w:pPr>
-      <w:bookmarkStart w:id="7" w:name="_Toc163929038"/>
+      <w:bookmarkStart w:id="8" w:name="_Toc164079611"/>
       <w:r>
         <w:lastRenderedPageBreak/>
         <w:t>Regisztráció</w:t>
       </w:r>
-      <w:bookmarkEnd w:id="7"/>
+      <w:bookmarkEnd w:id="8"/>
     </w:p>
     <w:p>
       <w:pPr>
@@ -2320,12 +3006,12 @@
         </w:numPr>
         <w:ind w:left="720"/>
       </w:pPr>
-      <w:bookmarkStart w:id="8" w:name="_Toc163929039"/>
+      <w:bookmarkStart w:id="9" w:name="_Toc164079612"/>
       <w:r>
         <w:lastRenderedPageBreak/>
         <w:t>Bejelentkezés</w:t>
       </w:r>
-      <w:bookmarkEnd w:id="8"/>
+      <w:bookmarkEnd w:id="9"/>
     </w:p>
     <w:p>
       <w:r>
@@ -2448,11 +3134,11 @@
         </w:numPr>
         <w:ind w:left="720"/>
       </w:pPr>
-      <w:bookmarkStart w:id="9" w:name="_Toc163929040"/>
+      <w:bookmarkStart w:id="10" w:name="_Toc164079613"/>
       <w:r>
         <w:t>Listák</w:t>
       </w:r>
-      <w:bookmarkEnd w:id="9"/>
+      <w:bookmarkEnd w:id="10"/>
     </w:p>
     <w:p>
       <w:r>
@@ -2548,11 +3234,11 @@
         </w:numPr>
         <w:ind w:left="720"/>
       </w:pPr>
-      <w:bookmarkStart w:id="10" w:name="_Toc163929041"/>
+      <w:bookmarkStart w:id="11" w:name="_Toc164079614"/>
       <w:r>
         <w:t>Új lista</w:t>
       </w:r>
-      <w:bookmarkEnd w:id="10"/>
+      <w:bookmarkEnd w:id="11"/>
     </w:p>
     <w:p>
       <w:pPr>
@@ -2731,7 +3417,7 @@
               </wp:inline>
             </w:drawing>
           </mc:Choice>
-          <mc:Fallback xmlns:w16sdtdh="http://schemas.microsoft.com/office/word/2020/wordml/sdtdatahash" xmlns:w16="http://schemas.microsoft.com/office/word/2018/wordml" xmlns:w16cid="http://schemas.microsoft.com/office/word/2016/wordml/cid" xmlns:w16cex="http://schemas.microsoft.com/office/word/2018/wordml/cex" xmlns:oel="http://schemas.microsoft.com/office/2019/extlst" xmlns:am3d="http://schemas.microsoft.com/office/drawing/2017/model3d" xmlns:aink="http://schemas.microsoft.com/office/drawing/2016/ink" xmlns:cx8="http://schemas.microsoft.com/office/drawing/2016/5/14/chartex" xmlns:cx7="http://schemas.microsoft.com/office/drawing/2016/5/13/chartex" xmlns:cx6="http://schemas.microsoft.com/office/drawing/2016/5/12/chartex" xmlns:cx5="http://schemas.microsoft.com/office/drawing/2016/5/11/chartex" xmlns:cx4="http://schemas.microsoft.com/office/drawing/2016/5/10/chartex" xmlns:cx3="http://schemas.microsoft.com/office/drawing/2016/5/9/chartex" xmlns:cx2="http://schemas.microsoft.com/office/drawing/2015/10/21/chartex">
+          <mc:Fallback xmlns:cx2="http://schemas.microsoft.com/office/drawing/2015/10/21/chartex" xmlns:cx3="http://schemas.microsoft.com/office/drawing/2016/5/9/chartex" xmlns:cx4="http://schemas.microsoft.com/office/drawing/2016/5/10/chartex" xmlns:cx5="http://schemas.microsoft.com/office/drawing/2016/5/11/chartex" xmlns:cx6="http://schemas.microsoft.com/office/drawing/2016/5/12/chartex" xmlns:cx7="http://schemas.microsoft.com/office/drawing/2016/5/13/chartex" xmlns:cx8="http://schemas.microsoft.com/office/drawing/2016/5/14/chartex" xmlns:aink="http://schemas.microsoft.com/office/drawing/2016/ink" xmlns:am3d="http://schemas.microsoft.com/office/drawing/2017/model3d" xmlns:oel="http://schemas.microsoft.com/office/2019/extlst" xmlns:w16cex="http://schemas.microsoft.com/office/word/2018/wordml/cex" xmlns:w16cid="http://schemas.microsoft.com/office/word/2016/wordml/cid" xmlns:w16="http://schemas.microsoft.com/office/word/2018/wordml" xmlns:w16sdtdh="http://schemas.microsoft.com/office/word/2020/wordml/sdtdatahash">
             <w:pict>
               <v:roundrect w14:anchorId="4F11AE6D" id="Téglalap: lekerekített 5" o:spid="_x0000_s1026" style="width:425.15pt;height:182.85pt;visibility:visible;mso-wrap-style:square;mso-left-percent:-10001;mso-top-percent:-10001;mso-position-horizontal:absolute;mso-position-horizontal-relative:char;mso-position-vertical:absolute;mso-position-vertical-relative:line;mso-left-percent:-10001;mso-top-percent:-10001;v-text-anchor:middle" arcsize="3425f" o:gfxdata="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" stroked="f" strokeweight="1pt">
                 <v:fill r:id="rId13" o:title="" recolor="t" rotate="t" type="frame"/>
@@ -2802,11 +3488,11 @@
         </w:numPr>
         <w:ind w:left="720"/>
       </w:pPr>
-      <w:bookmarkStart w:id="11" w:name="_Toc163929042"/>
+      <w:bookmarkStart w:id="12" w:name="_Toc164079615"/>
       <w:r>
         <w:t>Jogosultságok</w:t>
       </w:r>
-      <w:bookmarkEnd w:id="11"/>
+      <w:bookmarkEnd w:id="12"/>
     </w:p>
     <w:p>
       <w:pPr>
@@ -3046,7 +3732,7 @@
               </wp:inline>
             </w:drawing>
           </mc:Choice>
-          <mc:Fallback xmlns:w16sdtdh="http://schemas.microsoft.com/office/word/2020/wordml/sdtdatahash" xmlns:w16="http://schemas.microsoft.com/office/word/2018/wordml" xmlns:w16cid="http://schemas.microsoft.com/office/word/2016/wordml/cid" xmlns:w16cex="http://schemas.microsoft.com/office/word/2018/wordml/cex" xmlns:oel="http://schemas.microsoft.com/office/2019/extlst" xmlns:am3d="http://schemas.microsoft.com/office/drawing/2017/model3d" xmlns:aink="http://schemas.microsoft.com/office/drawing/2016/ink" xmlns:cx8="http://schemas.microsoft.com/office/drawing/2016/5/14/chartex" xmlns:cx7="http://schemas.microsoft.com/office/drawing/2016/5/13/chartex" xmlns:cx6="http://schemas.microsoft.com/office/drawing/2016/5/12/chartex" xmlns:cx5="http://schemas.microsoft.com/office/drawing/2016/5/11/chartex" xmlns:cx4="http://schemas.microsoft.com/office/drawing/2016/5/10/chartex" xmlns:cx3="http://schemas.microsoft.com/office/drawing/2016/5/9/chartex" xmlns:cx2="http://schemas.microsoft.com/office/drawing/2015/10/21/chartex">
+          <mc:Fallback xmlns:cx2="http://schemas.microsoft.com/office/drawing/2015/10/21/chartex" xmlns:cx3="http://schemas.microsoft.com/office/drawing/2016/5/9/chartex" xmlns:cx4="http://schemas.microsoft.com/office/drawing/2016/5/10/chartex" xmlns:cx5="http://schemas.microsoft.com/office/drawing/2016/5/11/chartex" xmlns:cx6="http://schemas.microsoft.com/office/drawing/2016/5/12/chartex" xmlns:cx7="http://schemas.microsoft.com/office/drawing/2016/5/13/chartex" xmlns:cx8="http://schemas.microsoft.com/office/drawing/2016/5/14/chartex" xmlns:aink="http://schemas.microsoft.com/office/drawing/2016/ink" xmlns:am3d="http://schemas.microsoft.com/office/drawing/2017/model3d" xmlns:oel="http://schemas.microsoft.com/office/2019/extlst" xmlns:w16cex="http://schemas.microsoft.com/office/word/2018/wordml/cex" xmlns:w16cid="http://schemas.microsoft.com/office/word/2016/wordml/cid" xmlns:w16="http://schemas.microsoft.com/office/word/2018/wordml" xmlns:w16sdtdh="http://schemas.microsoft.com/office/word/2020/wordml/sdtdatahash">
             <w:pict>
               <v:roundrect w14:anchorId="36FF0843" id="Téglalap: lekerekített 5" o:spid="_x0000_s1026" style="width:425.15pt;height:301.6pt;visibility:visible;mso-wrap-style:square;mso-left-percent:-10001;mso-top-percent:-10001;mso-position-horizontal:absolute;mso-position-horizontal-relative:char;mso-position-vertical:absolute;mso-position-vertical-relative:line;mso-left-percent:-10001;mso-top-percent:-10001;v-text-anchor:middle" arcsize="3425f" o:gfxdata="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" stroked="f" strokeweight="1pt">
                 <v:fill r:id="rId15" o:title="" recolor="t" rotate="t" type="frame"/>
@@ -3075,12 +3761,12 @@
         </w:numPr>
         <w:ind w:left="720"/>
       </w:pPr>
-      <w:bookmarkStart w:id="12" w:name="_Toc163929043"/>
+      <w:bookmarkStart w:id="13" w:name="_Toc164079616"/>
       <w:r>
         <w:lastRenderedPageBreak/>
         <w:t>Lista készítő</w:t>
       </w:r>
-      <w:bookmarkEnd w:id="12"/>
+      <w:bookmarkEnd w:id="13"/>
     </w:p>
     <w:p>
       <w:r>
@@ -3166,7 +3852,7 @@
                     <a:blip r:embed="rId16">
                       <a:extLst>
                         <a:ext uri="{96DAC541-7B7A-43D3-8B79-37D633B846F1}">
-                          <asvg:svgBlip xmlns:asvg="http://schemas.microsoft.com/office/drawing/2016/SVG/main" xmlns:w16sdtdh="http://schemas.microsoft.com/office/word/2020/wordml/sdtdatahash" xmlns:w16="http://schemas.microsoft.com/office/word/2018/wordml" xmlns:w16cid="http://schemas.microsoft.com/office/word/2016/wordml/cid" xmlns:w16cex="http://schemas.microsoft.com/office/word/2018/wordml/cex" xmlns:w="http://schemas.openxmlformats.org/wordprocessingml/2006/main" xmlns:w10="urn:schemas-microsoft-com:office:word" xmlns:v="urn:schemas-microsoft-com:vml" xmlns:oel="http://schemas.microsoft.com/office/2019/extlst" xmlns:o="urn:schemas-microsoft-com:office:office" xmlns:am3d="http://schemas.microsoft.com/office/drawing/2017/model3d" xmlns:aink="http://schemas.microsoft.com/office/drawing/2016/ink" xmlns:cx8="http://schemas.microsoft.com/office/drawing/2016/5/14/chartex" xmlns:cx7="http://schemas.microsoft.com/office/drawing/2016/5/13/chartex" xmlns:cx6="http://schemas.microsoft.com/office/drawing/2016/5/12/chartex" xmlns:cx5="http://schemas.microsoft.com/office/drawing/2016/5/11/chartex" xmlns:cx4="http://schemas.microsoft.com/office/drawing/2016/5/10/chartex" xmlns:cx3="http://schemas.microsoft.com/office/drawing/2016/5/9/chartex" xmlns:cx2="http://schemas.microsoft.com/office/drawing/2015/10/21/chartex" xmlns="" r:embed="rId17"/>
+                          <asvg:svgBlip xmlns="" xmlns:cx2="http://schemas.microsoft.com/office/drawing/2015/10/21/chartex" xmlns:cx3="http://schemas.microsoft.com/office/drawing/2016/5/9/chartex" xmlns:cx4="http://schemas.microsoft.com/office/drawing/2016/5/10/chartex" xmlns:cx5="http://schemas.microsoft.com/office/drawing/2016/5/11/chartex" xmlns:cx6="http://schemas.microsoft.com/office/drawing/2016/5/12/chartex" xmlns:cx7="http://schemas.microsoft.com/office/drawing/2016/5/13/chartex" xmlns:cx8="http://schemas.microsoft.com/office/drawing/2016/5/14/chartex" xmlns:aink="http://schemas.microsoft.com/office/drawing/2016/ink" xmlns:am3d="http://schemas.microsoft.com/office/drawing/2017/model3d" xmlns:o="urn:schemas-microsoft-com:office:office" xmlns:oel="http://schemas.microsoft.com/office/2019/extlst" xmlns:v="urn:schemas-microsoft-com:vml" xmlns:w10="urn:schemas-microsoft-com:office:word" xmlns:w="http://schemas.openxmlformats.org/wordprocessingml/2006/main" xmlns:w16cex="http://schemas.microsoft.com/office/word/2018/wordml/cex" xmlns:w16cid="http://schemas.microsoft.com/office/word/2016/wordml/cid" xmlns:w16="http://schemas.microsoft.com/office/word/2018/wordml" xmlns:w16sdtdh="http://schemas.microsoft.com/office/word/2020/wordml/sdtdatahash" xmlns:asvg="http://schemas.microsoft.com/office/drawing/2016/SVG/main" r:embed="rId17"/>
                         </a:ext>
                       </a:extLst>
                     </a:blip>
@@ -3245,7 +3931,7 @@
                     <a:blip r:embed="rId18">
                       <a:extLst>
                         <a:ext uri="{96DAC541-7B7A-43D3-8B79-37D633B846F1}">
-                          <asvg:svgBlip xmlns:asvg="http://schemas.microsoft.com/office/drawing/2016/SVG/main" xmlns:w16sdtdh="http://schemas.microsoft.com/office/word/2020/wordml/sdtdatahash" xmlns:w16="http://schemas.microsoft.com/office/word/2018/wordml" xmlns:w16cid="http://schemas.microsoft.com/office/word/2016/wordml/cid" xmlns:w16cex="http://schemas.microsoft.com/office/word/2018/wordml/cex" xmlns:w="http://schemas.openxmlformats.org/wordprocessingml/2006/main" xmlns:w10="urn:schemas-microsoft-com:office:word" xmlns:v="urn:schemas-microsoft-com:vml" xmlns:oel="http://schemas.microsoft.com/office/2019/extlst" xmlns:o="urn:schemas-microsoft-com:office:office" xmlns:am3d="http://schemas.microsoft.com/office/drawing/2017/model3d" xmlns:aink="http://schemas.microsoft.com/office/drawing/2016/ink" xmlns:cx8="http://schemas.microsoft.com/office/drawing/2016/5/14/chartex" xmlns:cx7="http://schemas.microsoft.com/office/drawing/2016/5/13/chartex" xmlns:cx6="http://schemas.microsoft.com/office/drawing/2016/5/12/chartex" xmlns:cx5="http://schemas.microsoft.com/office/drawing/2016/5/11/chartex" xmlns:cx4="http://schemas.microsoft.com/office/drawing/2016/5/10/chartex" xmlns:cx3="http://schemas.microsoft.com/office/drawing/2016/5/9/chartex" xmlns:cx2="http://schemas.microsoft.com/office/drawing/2015/10/21/chartex" xmlns="" r:embed="rId19"/>
+                          <asvg:svgBlip xmlns="" xmlns:cx2="http://schemas.microsoft.com/office/drawing/2015/10/21/chartex" xmlns:cx3="http://schemas.microsoft.com/office/drawing/2016/5/9/chartex" xmlns:cx4="http://schemas.microsoft.com/office/drawing/2016/5/10/chartex" xmlns:cx5="http://schemas.microsoft.com/office/drawing/2016/5/11/chartex" xmlns:cx6="http://schemas.microsoft.com/office/drawing/2016/5/12/chartex" xmlns:cx7="http://schemas.microsoft.com/office/drawing/2016/5/13/chartex" xmlns:cx8="http://schemas.microsoft.com/office/drawing/2016/5/14/chartex" xmlns:aink="http://schemas.microsoft.com/office/drawing/2016/ink" xmlns:am3d="http://schemas.microsoft.com/office/drawing/2017/model3d" xmlns:o="urn:schemas-microsoft-com:office:office" xmlns:oel="http://schemas.microsoft.com/office/2019/extlst" xmlns:v="urn:schemas-microsoft-com:vml" xmlns:w10="urn:schemas-microsoft-com:office:word" xmlns:w="http://schemas.openxmlformats.org/wordprocessingml/2006/main" xmlns:w16cex="http://schemas.microsoft.com/office/word/2018/wordml/cex" xmlns:w16cid="http://schemas.microsoft.com/office/word/2016/wordml/cid" xmlns:w16="http://schemas.microsoft.com/office/word/2018/wordml" xmlns:w16sdtdh="http://schemas.microsoft.com/office/word/2020/wordml/sdtdatahash" xmlns:asvg="http://schemas.microsoft.com/office/drawing/2016/SVG/main" r:embed="rId19"/>
                         </a:ext>
                       </a:extLst>
                     </a:blip>
@@ -3361,12 +4047,12 @@
         </w:numPr>
         <w:ind w:left="720"/>
       </w:pPr>
-      <w:bookmarkStart w:id="13" w:name="_Toc163929044"/>
+      <w:bookmarkStart w:id="14" w:name="_Toc164079617"/>
       <w:r>
         <w:lastRenderedPageBreak/>
         <w:t>Karakterek</w:t>
       </w:r>
-      <w:bookmarkEnd w:id="13"/>
+      <w:bookmarkEnd w:id="14"/>
     </w:p>
     <w:p>
       <w:r>
@@ -3557,11 +4243,11 @@
         </w:numPr>
         <w:ind w:left="720"/>
       </w:pPr>
-      <w:bookmarkStart w:id="14" w:name="_Toc163929045"/>
+      <w:bookmarkStart w:id="15" w:name="_Toc164079618"/>
       <w:r>
         <w:t>Karakter hozzáadása</w:t>
       </w:r>
-      <w:bookmarkEnd w:id="14"/>
+      <w:bookmarkEnd w:id="15"/>
     </w:p>
     <w:p>
       <w:pPr>
@@ -3855,7 +4541,7 @@
         <w:tab/>
         <w:t>Nem megfelelő URL formátum!</w:t>
       </w:r>
-      <w:bookmarkStart w:id="15" w:name="_Toc163553142"/>
+      <w:bookmarkStart w:id="16" w:name="_Toc163553142"/>
     </w:p>
     <w:p>
       <w:pPr>
@@ -3933,7 +4619,7 @@
               </wp:inline>
             </w:drawing>
           </mc:Choice>
-          <mc:Fallback xmlns:w16sdtdh="http://schemas.microsoft.com/office/word/2020/wordml/sdtdatahash" xmlns:w16="http://schemas.microsoft.com/office/word/2018/wordml" xmlns:w16cid="http://schemas.microsoft.com/office/word/2016/wordml/cid" xmlns:w16cex="http://schemas.microsoft.com/office/word/2018/wordml/cex" xmlns:oel="http://schemas.microsoft.com/office/2019/extlst" xmlns:am3d="http://schemas.microsoft.com/office/drawing/2017/model3d" xmlns:aink="http://schemas.microsoft.com/office/drawing/2016/ink" xmlns:cx8="http://schemas.microsoft.com/office/drawing/2016/5/14/chartex" xmlns:cx7="http://schemas.microsoft.com/office/drawing/2016/5/13/chartex" xmlns:cx6="http://schemas.microsoft.com/office/drawing/2016/5/12/chartex" xmlns:cx5="http://schemas.microsoft.com/office/drawing/2016/5/11/chartex" xmlns:cx4="http://schemas.microsoft.com/office/drawing/2016/5/10/chartex" xmlns:cx3="http://schemas.microsoft.com/office/drawing/2016/5/9/chartex" xmlns:cx2="http://schemas.microsoft.com/office/drawing/2015/10/21/chartex">
+          <mc:Fallback xmlns:cx2="http://schemas.microsoft.com/office/drawing/2015/10/21/chartex" xmlns:cx3="http://schemas.microsoft.com/office/drawing/2016/5/9/chartex" xmlns:cx4="http://schemas.microsoft.com/office/drawing/2016/5/10/chartex" xmlns:cx5="http://schemas.microsoft.com/office/drawing/2016/5/11/chartex" xmlns:cx6="http://schemas.microsoft.com/office/drawing/2016/5/12/chartex" xmlns:cx7="http://schemas.microsoft.com/office/drawing/2016/5/13/chartex" xmlns:cx8="http://schemas.microsoft.com/office/drawing/2016/5/14/chartex" xmlns:aink="http://schemas.microsoft.com/office/drawing/2016/ink" xmlns:am3d="http://schemas.microsoft.com/office/drawing/2017/model3d" xmlns:oel="http://schemas.microsoft.com/office/2019/extlst" xmlns:w16cex="http://schemas.microsoft.com/office/word/2018/wordml/cex" xmlns:w16cid="http://schemas.microsoft.com/office/word/2016/wordml/cid" xmlns:w16="http://schemas.microsoft.com/office/word/2018/wordml" xmlns:w16sdtdh="http://schemas.microsoft.com/office/word/2020/wordml/sdtdatahash">
             <w:pict>
               <v:roundrect w14:anchorId="1CAD99C1" id="Lekerekített téglalap 1" o:spid="_x0000_s1026" style="width:312.05pt;height:236.95pt;visibility:visible;mso-wrap-style:square;mso-left-percent:-10001;mso-top-percent:-10001;mso-position-horizontal:absolute;mso-position-horizontal-relative:char;mso-position-vertical:absolute;mso-position-vertical-relative:line;mso-left-percent:-10001;mso-top-percent:-10001;v-text-anchor:middle" arcsize="3662f" o:gfxdata="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" stroked="f" strokeweight="1pt">
                 <v:fill r:id="rId25" o:title="" recolor="t" rotate="t" type="frame"/>
@@ -3954,11 +4640,11 @@
         </w:numPr>
         <w:ind w:left="720"/>
       </w:pPr>
-      <w:bookmarkStart w:id="16" w:name="_Toc163929046"/>
+      <w:bookmarkStart w:id="17" w:name="_Toc164079619"/>
       <w:r>
         <w:t>Karakter módosítás</w:t>
       </w:r>
-      <w:bookmarkEnd w:id="16"/>
+      <w:bookmarkEnd w:id="17"/>
     </w:p>
     <w:p>
       <w:r>
@@ -4068,12 +4754,12 @@
         </w:numPr>
         <w:ind w:left="720"/>
       </w:pPr>
-      <w:bookmarkStart w:id="17" w:name="_Toc163929047"/>
+      <w:bookmarkStart w:id="18" w:name="_Toc164079620"/>
       <w:r>
         <w:lastRenderedPageBreak/>
         <w:t>Kategóriák</w:t>
       </w:r>
-      <w:bookmarkEnd w:id="17"/>
+      <w:bookmarkEnd w:id="18"/>
     </w:p>
     <w:p>
       <w:r>
@@ -4210,11 +4896,11 @@
         </w:numPr>
         <w:ind w:left="720"/>
       </w:pPr>
-      <w:bookmarkStart w:id="18" w:name="_Toc163929048"/>
+      <w:bookmarkStart w:id="19" w:name="_Toc164079621"/>
       <w:r>
         <w:t>Kategória hozzáadása</w:t>
       </w:r>
-      <w:bookmarkEnd w:id="18"/>
+      <w:bookmarkEnd w:id="19"/>
     </w:p>
     <w:p>
       <w:r>
@@ -4388,7 +5074,7 @@
               </wp:inline>
             </w:drawing>
           </mc:Choice>
-          <mc:Fallback xmlns:w16sdtdh="http://schemas.microsoft.com/office/word/2020/wordml/sdtdatahash" xmlns:w16="http://schemas.microsoft.com/office/word/2018/wordml" xmlns:w16cid="http://schemas.microsoft.com/office/word/2016/wordml/cid" xmlns:w16cex="http://schemas.microsoft.com/office/word/2018/wordml/cex" xmlns:oel="http://schemas.microsoft.com/office/2019/extlst" xmlns:am3d="http://schemas.microsoft.com/office/drawing/2017/model3d" xmlns:aink="http://schemas.microsoft.com/office/drawing/2016/ink" xmlns:cx8="http://schemas.microsoft.com/office/drawing/2016/5/14/chartex" xmlns:cx7="http://schemas.microsoft.com/office/drawing/2016/5/13/chartex" xmlns:cx6="http://schemas.microsoft.com/office/drawing/2016/5/12/chartex" xmlns:cx5="http://schemas.microsoft.com/office/drawing/2016/5/11/chartex" xmlns:cx4="http://schemas.microsoft.com/office/drawing/2016/5/10/chartex" xmlns:cx3="http://schemas.microsoft.com/office/drawing/2016/5/9/chartex" xmlns:cx2="http://schemas.microsoft.com/office/drawing/2015/10/21/chartex">
+          <mc:Fallback xmlns:cx2="http://schemas.microsoft.com/office/drawing/2015/10/21/chartex" xmlns:cx3="http://schemas.microsoft.com/office/drawing/2016/5/9/chartex" xmlns:cx4="http://schemas.microsoft.com/office/drawing/2016/5/10/chartex" xmlns:cx5="http://schemas.microsoft.com/office/drawing/2016/5/11/chartex" xmlns:cx6="http://schemas.microsoft.com/office/drawing/2016/5/12/chartex" xmlns:cx7="http://schemas.microsoft.com/office/drawing/2016/5/13/chartex" xmlns:cx8="http://schemas.microsoft.com/office/drawing/2016/5/14/chartex" xmlns:aink="http://schemas.microsoft.com/office/drawing/2016/ink" xmlns:am3d="http://schemas.microsoft.com/office/drawing/2017/model3d" xmlns:oel="http://schemas.microsoft.com/office/2019/extlst" xmlns:w16cex="http://schemas.microsoft.com/office/word/2018/wordml/cex" xmlns:w16cid="http://schemas.microsoft.com/office/word/2016/wordml/cid" xmlns:w16="http://schemas.microsoft.com/office/word/2018/wordml" xmlns:w16sdtdh="http://schemas.microsoft.com/office/word/2020/wordml/sdtdatahash">
             <w:pict>
               <v:roundrect w14:anchorId="6222FC2A" id="Lekerekített téglalap 2" o:spid="_x0000_s1026" style="width:312.05pt;height:162.15pt;visibility:visible;mso-wrap-style:square;mso-left-percent:-10001;mso-top-percent:-10001;mso-position-horizontal:absolute;mso-position-horizontal-relative:char;mso-position-vertical:absolute;mso-position-vertical-relative:line;mso-left-percent:-10001;mso-top-percent:-10001;v-text-anchor:middle" arcsize="3662f" o:gfxdata="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" stroked="f" strokeweight="1pt">
                 <v:fill r:id="rId29" o:title="" recolor="t" rotate="t" type="frame"/>
@@ -4409,12 +5095,12 @@
         </w:numPr>
         <w:ind w:left="720"/>
       </w:pPr>
-      <w:bookmarkStart w:id="19" w:name="_Toc163929049"/>
+      <w:bookmarkStart w:id="20" w:name="_Toc164079622"/>
       <w:r>
         <w:lastRenderedPageBreak/>
         <w:t>Kategória módosítás</w:t>
       </w:r>
-      <w:bookmarkEnd w:id="19"/>
+      <w:bookmarkEnd w:id="20"/>
     </w:p>
     <w:p>
       <w:r>
@@ -4562,7 +5248,7 @@
                     <a:blip r:embed="rId32">
                       <a:extLst>
                         <a:ext uri="{96DAC541-7B7A-43D3-8B79-37D633B846F1}">
-                          <asvg:svgBlip xmlns:asvg="http://schemas.microsoft.com/office/drawing/2016/SVG/main" xmlns:w16sdtdh="http://schemas.microsoft.com/office/word/2020/wordml/sdtdatahash" xmlns:w16="http://schemas.microsoft.com/office/word/2018/wordml" xmlns:w16cid="http://schemas.microsoft.com/office/word/2016/wordml/cid" xmlns:w16cex="http://schemas.microsoft.com/office/word/2018/wordml/cex" xmlns:w="http://schemas.openxmlformats.org/wordprocessingml/2006/main" xmlns:w10="urn:schemas-microsoft-com:office:word" xmlns:v="urn:schemas-microsoft-com:vml" xmlns:oel="http://schemas.microsoft.com/office/2019/extlst" xmlns:o="urn:schemas-microsoft-com:office:office" xmlns:am3d="http://schemas.microsoft.com/office/drawing/2017/model3d" xmlns:aink="http://schemas.microsoft.com/office/drawing/2016/ink" xmlns:cx8="http://schemas.microsoft.com/office/drawing/2016/5/14/chartex" xmlns:cx7="http://schemas.microsoft.com/office/drawing/2016/5/13/chartex" xmlns:cx6="http://schemas.microsoft.com/office/drawing/2016/5/12/chartex" xmlns:cx5="http://schemas.microsoft.com/office/drawing/2016/5/11/chartex" xmlns:cx4="http://schemas.microsoft.com/office/drawing/2016/5/10/chartex" xmlns:cx3="http://schemas.microsoft.com/office/drawing/2016/5/9/chartex" xmlns:cx2="http://schemas.microsoft.com/office/drawing/2015/10/21/chartex" xmlns="" r:embed="rId33"/>
+                          <asvg:svgBlip xmlns="" xmlns:cx2="http://schemas.microsoft.com/office/drawing/2015/10/21/chartex" xmlns:cx3="http://schemas.microsoft.com/office/drawing/2016/5/9/chartex" xmlns:cx4="http://schemas.microsoft.com/office/drawing/2016/5/10/chartex" xmlns:cx5="http://schemas.microsoft.com/office/drawing/2016/5/11/chartex" xmlns:cx6="http://schemas.microsoft.com/office/drawing/2016/5/12/chartex" xmlns:cx7="http://schemas.microsoft.com/office/drawing/2016/5/13/chartex" xmlns:cx8="http://schemas.microsoft.com/office/drawing/2016/5/14/chartex" xmlns:aink="http://schemas.microsoft.com/office/drawing/2016/ink" xmlns:am3d="http://schemas.microsoft.com/office/drawing/2017/model3d" xmlns:o="urn:schemas-microsoft-com:office:office" xmlns:oel="http://schemas.microsoft.com/office/2019/extlst" xmlns:v="urn:schemas-microsoft-com:vml" xmlns:w10="urn:schemas-microsoft-com:office:word" xmlns:w="http://schemas.openxmlformats.org/wordprocessingml/2006/main" xmlns:w16cex="http://schemas.microsoft.com/office/word/2018/wordml/cex" xmlns:w16cid="http://schemas.microsoft.com/office/word/2016/wordml/cid" xmlns:w16="http://schemas.microsoft.com/office/word/2018/wordml" xmlns:w16sdtdh="http://schemas.microsoft.com/office/word/2020/wordml/sdtdatahash" xmlns:asvg="http://schemas.microsoft.com/office/drawing/2016/SVG/main" r:embed="rId33"/>
                         </a:ext>
                       </a:extLst>
                     </a:blip>
@@ -4661,11 +5347,11 @@
         </w:numPr>
         <w:ind w:left="720"/>
       </w:pPr>
-      <w:bookmarkStart w:id="20" w:name="_Toc163929050"/>
+      <w:bookmarkStart w:id="21" w:name="_Toc164079623"/>
       <w:r>
         <w:t>Profil</w:t>
       </w:r>
-      <w:bookmarkEnd w:id="20"/>
+      <w:bookmarkEnd w:id="21"/>
     </w:p>
     <w:p>
       <w:r>
@@ -4748,12 +5434,12 @@
         </w:numPr>
         <w:ind w:left="720"/>
       </w:pPr>
-      <w:bookmarkStart w:id="21" w:name="_Toc163929051"/>
+      <w:bookmarkStart w:id="22" w:name="_Toc164079624"/>
       <w:r>
         <w:lastRenderedPageBreak/>
         <w:t>Statisztikák</w:t>
       </w:r>
-      <w:bookmarkEnd w:id="21"/>
+      <w:bookmarkEnd w:id="22"/>
     </w:p>
     <w:p>
       <w:r>
@@ -4840,11 +5526,11 @@
         </w:numPr>
         <w:ind w:left="720"/>
       </w:pPr>
-      <w:bookmarkStart w:id="22" w:name="_Toc163929052"/>
+      <w:bookmarkStart w:id="23" w:name="_Toc164079625"/>
       <w:r>
         <w:t>Adatok módosítása</w:t>
       </w:r>
-      <w:bookmarkEnd w:id="22"/>
+      <w:bookmarkEnd w:id="23"/>
     </w:p>
     <w:p>
       <w:r>
@@ -4999,7 +5685,7 @@
               </wp:inline>
             </w:drawing>
           </mc:Choice>
-          <mc:Fallback xmlns:w16sdtdh="http://schemas.microsoft.com/office/word/2020/wordml/sdtdatahash" xmlns:w16="http://schemas.microsoft.com/office/word/2018/wordml" xmlns:w16cid="http://schemas.microsoft.com/office/word/2016/wordml/cid" xmlns:w16cex="http://schemas.microsoft.com/office/word/2018/wordml/cex" xmlns:oel="http://schemas.microsoft.com/office/2019/extlst" xmlns:am3d="http://schemas.microsoft.com/office/drawing/2017/model3d" xmlns:aink="http://schemas.microsoft.com/office/drawing/2016/ink" xmlns:cx8="http://schemas.microsoft.com/office/drawing/2016/5/14/chartex" xmlns:cx7="http://schemas.microsoft.com/office/drawing/2016/5/13/chartex" xmlns:cx6="http://schemas.microsoft.com/office/drawing/2016/5/12/chartex" xmlns:cx5="http://schemas.microsoft.com/office/drawing/2016/5/11/chartex" xmlns:cx4="http://schemas.microsoft.com/office/drawing/2016/5/10/chartex" xmlns:cx3="http://schemas.microsoft.com/office/drawing/2016/5/9/chartex" xmlns:cx2="http://schemas.microsoft.com/office/drawing/2015/10/21/chartex">
+          <mc:Fallback xmlns:cx2="http://schemas.microsoft.com/office/drawing/2015/10/21/chartex" xmlns:cx3="http://schemas.microsoft.com/office/drawing/2016/5/9/chartex" xmlns:cx4="http://schemas.microsoft.com/office/drawing/2016/5/10/chartex" xmlns:cx5="http://schemas.microsoft.com/office/drawing/2016/5/11/chartex" xmlns:cx6="http://schemas.microsoft.com/office/drawing/2016/5/12/chartex" xmlns:cx7="http://schemas.microsoft.com/office/drawing/2016/5/13/chartex" xmlns:cx8="http://schemas.microsoft.com/office/drawing/2016/5/14/chartex" xmlns:aink="http://schemas.microsoft.com/office/drawing/2016/ink" xmlns:am3d="http://schemas.microsoft.com/office/drawing/2017/model3d" xmlns:oel="http://schemas.microsoft.com/office/2019/extlst" xmlns:w16cex="http://schemas.microsoft.com/office/word/2018/wordml/cex" xmlns:w16cid="http://schemas.microsoft.com/office/word/2016/wordml/cid" xmlns:w16="http://schemas.microsoft.com/office/word/2018/wordml" xmlns:w16sdtdh="http://schemas.microsoft.com/office/word/2020/wordml/sdtdatahash">
             <w:pict>
               <v:roundrect w14:anchorId="7B2C1843" id="Téglalap: lekerekített 2" o:spid="_x0000_s1026" style="width:240.05pt;height:169.5pt;visibility:visible;mso-wrap-style:square;mso-left-percent:-10001;mso-top-percent:-10001;mso-position-horizontal:absolute;mso-position-horizontal-relative:char;mso-position-vertical:absolute;mso-position-vertical-relative:line;mso-left-percent:-10001;mso-top-percent:-10001;v-text-anchor:middle" arcsize="4833f" o:gfxdata="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" stroked="f" strokeweight="1pt">
                 <v:fill r:id="rId37" o:title="" recolor="t" rotate="t" type="frame"/>
@@ -5107,7 +5793,7 @@
               </wp:inline>
             </w:drawing>
           </mc:Choice>
-          <mc:Fallback xmlns:w16sdtdh="http://schemas.microsoft.com/office/word/2020/wordml/sdtdatahash" xmlns:w16="http://schemas.microsoft.com/office/word/2018/wordml" xmlns:w16cid="http://schemas.microsoft.com/office/word/2016/wordml/cid" xmlns:w16cex="http://schemas.microsoft.com/office/word/2018/wordml/cex" xmlns:oel="http://schemas.microsoft.com/office/2019/extlst" xmlns:am3d="http://schemas.microsoft.com/office/drawing/2017/model3d" xmlns:aink="http://schemas.microsoft.com/office/drawing/2016/ink" xmlns:cx8="http://schemas.microsoft.com/office/drawing/2016/5/14/chartex" xmlns:cx7="http://schemas.microsoft.com/office/drawing/2016/5/13/chartex" xmlns:cx6="http://schemas.microsoft.com/office/drawing/2016/5/12/chartex" xmlns:cx5="http://schemas.microsoft.com/office/drawing/2016/5/11/chartex" xmlns:cx4="http://schemas.microsoft.com/office/drawing/2016/5/10/chartex" xmlns:cx3="http://schemas.microsoft.com/office/drawing/2016/5/9/chartex" xmlns:cx2="http://schemas.microsoft.com/office/drawing/2015/10/21/chartex">
+          <mc:Fallback xmlns:cx2="http://schemas.microsoft.com/office/drawing/2015/10/21/chartex" xmlns:cx3="http://schemas.microsoft.com/office/drawing/2016/5/9/chartex" xmlns:cx4="http://schemas.microsoft.com/office/drawing/2016/5/10/chartex" xmlns:cx5="http://schemas.microsoft.com/office/drawing/2016/5/11/chartex" xmlns:cx6="http://schemas.microsoft.com/office/drawing/2016/5/12/chartex" xmlns:cx7="http://schemas.microsoft.com/office/drawing/2016/5/13/chartex" xmlns:cx8="http://schemas.microsoft.com/office/drawing/2016/5/14/chartex" xmlns:aink="http://schemas.microsoft.com/office/drawing/2016/ink" xmlns:am3d="http://schemas.microsoft.com/office/drawing/2017/model3d" xmlns:oel="http://schemas.microsoft.com/office/2019/extlst" xmlns:w16cex="http://schemas.microsoft.com/office/word/2018/wordml/cex" xmlns:w16cid="http://schemas.microsoft.com/office/word/2016/wordml/cid" xmlns:w16="http://schemas.microsoft.com/office/word/2018/wordml" xmlns:w16sdtdh="http://schemas.microsoft.com/office/word/2020/wordml/sdtdatahash">
             <w:pict>
               <v:roundrect w14:anchorId="7583DB1C" id="Téglalap: lekerekített 2" o:spid="_x0000_s1026" style="width:240.05pt;height:237pt;visibility:visible;mso-wrap-style:square;mso-left-percent:-10001;mso-top-percent:-10001;mso-position-horizontal:absolute;mso-position-horizontal-relative:char;mso-position-vertical:absolute;mso-position-vertical-relative:line;mso-left-percent:-10001;mso-top-percent:-10001;v-text-anchor:middle" arcsize="4833f" o:gfxdata="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" stroked="f" strokeweight="1pt">
                 <v:fill r:id="rId39" o:title="" recolor="t" rotate="t" type="frame"/>
@@ -5220,7 +5906,7 @@
               </wp:inline>
             </w:drawing>
           </mc:Choice>
-          <mc:Fallback xmlns:w16sdtdh="http://schemas.microsoft.com/office/word/2020/wordml/sdtdatahash" xmlns:w16="http://schemas.microsoft.com/office/word/2018/wordml" xmlns:w16cid="http://schemas.microsoft.com/office/word/2016/wordml/cid" xmlns:w16cex="http://schemas.microsoft.com/office/word/2018/wordml/cex" xmlns:oel="http://schemas.microsoft.com/office/2019/extlst" xmlns:am3d="http://schemas.microsoft.com/office/drawing/2017/model3d" xmlns:aink="http://schemas.microsoft.com/office/drawing/2016/ink" xmlns:cx8="http://schemas.microsoft.com/office/drawing/2016/5/14/chartex" xmlns:cx7="http://schemas.microsoft.com/office/drawing/2016/5/13/chartex" xmlns:cx6="http://schemas.microsoft.com/office/drawing/2016/5/12/chartex" xmlns:cx5="http://schemas.microsoft.com/office/drawing/2016/5/11/chartex" xmlns:cx4="http://schemas.microsoft.com/office/drawing/2016/5/10/chartex" xmlns:cx3="http://schemas.microsoft.com/office/drawing/2016/5/9/chartex" xmlns:cx2="http://schemas.microsoft.com/office/drawing/2015/10/21/chartex">
+          <mc:Fallback xmlns:cx2="http://schemas.microsoft.com/office/drawing/2015/10/21/chartex" xmlns:cx3="http://schemas.microsoft.com/office/drawing/2016/5/9/chartex" xmlns:cx4="http://schemas.microsoft.com/office/drawing/2016/5/10/chartex" xmlns:cx5="http://schemas.microsoft.com/office/drawing/2016/5/11/chartex" xmlns:cx6="http://schemas.microsoft.com/office/drawing/2016/5/12/chartex" xmlns:cx7="http://schemas.microsoft.com/office/drawing/2016/5/13/chartex" xmlns:cx8="http://schemas.microsoft.com/office/drawing/2016/5/14/chartex" xmlns:aink="http://schemas.microsoft.com/office/drawing/2016/ink" xmlns:am3d="http://schemas.microsoft.com/office/drawing/2017/model3d" xmlns:oel="http://schemas.microsoft.com/office/2019/extlst" xmlns:w16cex="http://schemas.microsoft.com/office/word/2018/wordml/cex" xmlns:w16cid="http://schemas.microsoft.com/office/word/2016/wordml/cid" xmlns:w16="http://schemas.microsoft.com/office/word/2018/wordml" xmlns:w16sdtdh="http://schemas.microsoft.com/office/word/2020/wordml/sdtdatahash">
             <w:pict>
               <v:roundrect w14:anchorId="1BB4FA77" id="Téglalap: lekerekített 2" o:spid="_x0000_s1026" style="width:240.05pt;height:304.45pt;visibility:visible;mso-wrap-style:square;mso-left-percent:-10001;mso-top-percent:-10001;mso-position-horizontal:absolute;mso-position-horizontal-relative:char;mso-position-vertical:absolute;mso-position-vertical-relative:line;mso-left-percent:-10001;mso-top-percent:-10001;v-text-anchor:middle" arcsize="4833f" o:gfxdata="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" stroked="f" strokeweight="1pt">
                 <v:fill r:id="rId41" o:title="" recolor="t" rotate="t" type="frame"/>
@@ -5337,7 +6023,7 @@
               </wp:inline>
             </w:drawing>
           </mc:Choice>
-          <mc:Fallback xmlns:w16sdtdh="http://schemas.microsoft.com/office/word/2020/wordml/sdtdatahash" xmlns:w16="http://schemas.microsoft.com/office/word/2018/wordml" xmlns:w16cid="http://schemas.microsoft.com/office/word/2016/wordml/cid" xmlns:w16cex="http://schemas.microsoft.com/office/word/2018/wordml/cex" xmlns:oel="http://schemas.microsoft.com/office/2019/extlst" xmlns:am3d="http://schemas.microsoft.com/office/drawing/2017/model3d" xmlns:aink="http://schemas.microsoft.com/office/drawing/2016/ink" xmlns:cx8="http://schemas.microsoft.com/office/drawing/2016/5/14/chartex" xmlns:cx7="http://schemas.microsoft.com/office/drawing/2016/5/13/chartex" xmlns:cx6="http://schemas.microsoft.com/office/drawing/2016/5/12/chartex" xmlns:cx5="http://schemas.microsoft.com/office/drawing/2016/5/11/chartex" xmlns:cx4="http://schemas.microsoft.com/office/drawing/2016/5/10/chartex" xmlns:cx3="http://schemas.microsoft.com/office/drawing/2016/5/9/chartex" xmlns:cx2="http://schemas.microsoft.com/office/drawing/2015/10/21/chartex">
+          <mc:Fallback xmlns:cx2="http://schemas.microsoft.com/office/drawing/2015/10/21/chartex" xmlns:cx3="http://schemas.microsoft.com/office/drawing/2016/5/9/chartex" xmlns:cx4="http://schemas.microsoft.com/office/drawing/2016/5/10/chartex" xmlns:cx5="http://schemas.microsoft.com/office/drawing/2016/5/11/chartex" xmlns:cx6="http://schemas.microsoft.com/office/drawing/2016/5/12/chartex" xmlns:cx7="http://schemas.microsoft.com/office/drawing/2016/5/13/chartex" xmlns:cx8="http://schemas.microsoft.com/office/drawing/2016/5/14/chartex" xmlns:aink="http://schemas.microsoft.com/office/drawing/2016/ink" xmlns:am3d="http://schemas.microsoft.com/office/drawing/2017/model3d" xmlns:oel="http://schemas.microsoft.com/office/2019/extlst" xmlns:w16cex="http://schemas.microsoft.com/office/word/2018/wordml/cex" xmlns:w16cid="http://schemas.microsoft.com/office/word/2016/wordml/cid" xmlns:w16="http://schemas.microsoft.com/office/word/2018/wordml" xmlns:w16sdtdh="http://schemas.microsoft.com/office/word/2020/wordml/sdtdatahash">
             <w:pict>
               <v:roundrect w14:anchorId="57B3D525" id="Téglalap: lekerekített 2" o:spid="_x0000_s1026" style="width:3in;height:5in;visibility:visible;mso-wrap-style:square;mso-left-percent:-10001;mso-top-percent:-10001;mso-position-horizontal:absolute;mso-position-horizontal-relative:char;mso-position-vertical:absolute;mso-position-vertical-relative:line;mso-left-percent:-10001;mso-top-percent:-10001;v-text-anchor:middle" arcsize="4833f" o:gfxdata="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" stroked="f" strokeweight="1pt">
                 <v:fill r:id="rId43" o:title="" recolor="t" rotate="t" type="frame"/>
@@ -5358,11 +6044,11 @@
         </w:numPr>
         <w:ind w:left="720"/>
       </w:pPr>
-      <w:bookmarkStart w:id="23" w:name="_Toc163929053"/>
+      <w:bookmarkStart w:id="24" w:name="_Toc164079626"/>
       <w:r>
         <w:t>Email hitelesítés</w:t>
       </w:r>
-      <w:bookmarkEnd w:id="23"/>
+      <w:bookmarkEnd w:id="24"/>
     </w:p>
     <w:p>
       <w:r>
@@ -5627,11 +6313,11 @@
         </w:numPr>
         <w:ind w:left="720"/>
       </w:pPr>
-      <w:bookmarkStart w:id="24" w:name="_Toc163929054"/>
+      <w:bookmarkStart w:id="25" w:name="_Toc164079627"/>
       <w:r>
         <w:t>Navigácó</w:t>
       </w:r>
-      <w:bookmarkEnd w:id="24"/>
+      <w:bookmarkEnd w:id="25"/>
     </w:p>
     <w:p>
       <w:r>
@@ -5719,7 +6405,7 @@
               </wp:anchor>
             </w:drawing>
           </mc:Choice>
-          <mc:Fallback xmlns:w16sdtdh="http://schemas.microsoft.com/office/word/2020/wordml/sdtdatahash" xmlns:w16="http://schemas.microsoft.com/office/word/2018/wordml" xmlns:w16cid="http://schemas.microsoft.com/office/word/2016/wordml/cid" xmlns:w16cex="http://schemas.microsoft.com/office/word/2018/wordml/cex" xmlns:oel="http://schemas.microsoft.com/office/2019/extlst" xmlns:am3d="http://schemas.microsoft.com/office/drawing/2017/model3d" xmlns:aink="http://schemas.microsoft.com/office/drawing/2016/ink" xmlns:cx8="http://schemas.microsoft.com/office/drawing/2016/5/14/chartex" xmlns:cx7="http://schemas.microsoft.com/office/drawing/2016/5/13/chartex" xmlns:cx6="http://schemas.microsoft.com/office/drawing/2016/5/12/chartex" xmlns:cx5="http://schemas.microsoft.com/office/drawing/2016/5/11/chartex" xmlns:cx4="http://schemas.microsoft.com/office/drawing/2016/5/10/chartex" xmlns:cx3="http://schemas.microsoft.com/office/drawing/2016/5/9/chartex" xmlns:cx2="http://schemas.microsoft.com/office/drawing/2015/10/21/chartex">
+          <mc:Fallback xmlns:cx2="http://schemas.microsoft.com/office/drawing/2015/10/21/chartex" xmlns:cx3="http://schemas.microsoft.com/office/drawing/2016/5/9/chartex" xmlns:cx4="http://schemas.microsoft.com/office/drawing/2016/5/10/chartex" xmlns:cx5="http://schemas.microsoft.com/office/drawing/2016/5/11/chartex" xmlns:cx6="http://schemas.microsoft.com/office/drawing/2016/5/12/chartex" xmlns:cx7="http://schemas.microsoft.com/office/drawing/2016/5/13/chartex" xmlns:cx8="http://schemas.microsoft.com/office/drawing/2016/5/14/chartex" xmlns:aink="http://schemas.microsoft.com/office/drawing/2016/ink" xmlns:am3d="http://schemas.microsoft.com/office/drawing/2017/model3d" xmlns:oel="http://schemas.microsoft.com/office/2019/extlst" xmlns:w16cex="http://schemas.microsoft.com/office/word/2018/wordml/cex" xmlns:w16cid="http://schemas.microsoft.com/office/word/2016/wordml/cid" xmlns:w16="http://schemas.microsoft.com/office/word/2018/wordml" xmlns:w16sdtdh="http://schemas.microsoft.com/office/word/2020/wordml/sdtdatahash">
             <w:pict>
               <v:roundrect w14:anchorId="6AF6CE22" id="Téglalap: lekerekített 10" o:spid="_x0000_s1026" style="position:absolute;margin-left:62.2pt;margin-top:-5.6pt;width:113.4pt;height:311.8pt;z-index:251659264;visibility:visible;mso-wrap-style:square;mso-width-percent:0;mso-height-percent:0;mso-wrap-distance-left:11.35pt;mso-wrap-distance-top:0;mso-wrap-distance-right:11.35pt;mso-wrap-distance-bottom:0;mso-position-horizontal:right;mso-position-horizontal-relative:margin;mso-position-vertical:absolute;mso-position-vertical-relative:text;mso-width-percent:0;mso-height-percent:0;mso-width-relative:margin;mso-height-relative:margin;v-text-anchor:middle" arcsize="6153f" o:gfxdata="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" stroked="f" strokeweight="1pt">
                 <v:fill r:id="rId49" o:title="" recolor="t" rotate="t" type="frame"/>
@@ -5809,13 +6495,13 @@
         </w:numPr>
         <w:ind w:left="357" w:hanging="357"/>
       </w:pPr>
-      <w:bookmarkStart w:id="25" w:name="_Toc163929055"/>
+      <w:bookmarkStart w:id="26" w:name="_Toc164079628"/>
       <w:r>
         <w:lastRenderedPageBreak/>
         <w:t>Fejlesztői dokumentáció</w:t>
       </w:r>
-      <w:bookmarkEnd w:id="15"/>
-      <w:bookmarkEnd w:id="25"/>
+      <w:bookmarkEnd w:id="16"/>
+      <w:bookmarkEnd w:id="26"/>
     </w:p>
     <w:p>
       <w:r>
@@ -5837,16 +6523,21 @@
         </w:numPr>
         <w:ind w:left="720"/>
       </w:pPr>
+      <w:bookmarkStart w:id="27" w:name="_Toc164079629"/>
       <w:r>
         <w:t>Telepítés</w:t>
       </w:r>
+      <w:bookmarkEnd w:id="27"/>
     </w:p>
     <w:p>
       <w:r>
         <w:t>Az oldal mindkét része Node alapú, ezért hasonló indítási lehetőségekkel rendelkeznek.</w:t>
       </w:r>
       <w:r>
-        <w:t xml:space="preserve"> A projekt két csomagkezelővel is telepíthető: Npm és Bun. Mindkettővel működik, én a Bun-t használom.</w:t>
+        <w:t xml:space="preserve"> A proje</w:t>
+      </w:r>
+      <w:r>
+        <w:t>kt több csomagkezelővel is telepíthető, az általam használtak és teszteltek az Npm és Bun. Végleges verzióban én a Bun-t használom.</w:t>
       </w:r>
     </w:p>
     <w:p>
@@ -5858,9 +6549,11 @@
         </w:numPr>
         <w:ind w:left="720"/>
       </w:pPr>
+      <w:bookmarkStart w:id="28" w:name="_Toc164079630"/>
       <w:r>
         <w:t>Npm</w:t>
       </w:r>
+      <w:bookmarkEnd w:id="28"/>
     </w:p>
     <w:p>
       <w:r>
@@ -5987,6 +6680,7 @@
         </w:numPr>
         <w:ind w:left="720"/>
       </w:pPr>
+      <w:bookmarkStart w:id="29" w:name="_Toc164079631"/>
       <w:r>
         <w:pict w14:anchorId="579C9C88">
           <v:shape id="_x0000_s1029" type="#_x0000_t75" style="position:absolute;left:0;text-align:left;margin-left:368pt;margin-top:19.3pt;width:56.7pt;height:49.6pt;z-index:251661312;mso-position-horizontal-relative:text;mso-position-vertical-relative:text;mso-width-relative:page;mso-height-relative:page">
@@ -5998,6 +6692,7 @@
       <w:r>
         <w:t>Bun</w:t>
       </w:r>
+      <w:bookmarkEnd w:id="29"/>
     </w:p>
     <w:p>
       <w:r>
@@ -6043,9 +6738,11 @@
         </w:numPr>
         <w:ind w:left="720"/>
       </w:pPr>
+      <w:bookmarkStart w:id="30" w:name="_Toc164079632"/>
       <w:r>
         <w:t>Telepítési parancsok</w:t>
       </w:r>
+      <w:bookmarkEnd w:id="30"/>
     </w:p>
     <w:tbl>
       <w:tblPr>
@@ -6159,16 +6856,28 @@
           <w:p>
             <w:pPr>
               <w:ind w:left="170"/>
-            </w:pPr>
-            <w:r>
+              <w:rPr>
+                <w:rFonts w:ascii="Consolas" w:hAnsi="Consolas"/>
+              </w:rPr>
+            </w:pPr>
+            <w:r>
+              <w:rPr>
+                <w:rFonts w:ascii="Consolas" w:hAnsi="Consolas"/>
+              </w:rPr>
               <w:t>npm install</w:t>
             </w:r>
           </w:p>
           <w:p>
             <w:pPr>
               <w:ind w:left="170"/>
-            </w:pPr>
-            <w:r>
+              <w:rPr>
+                <w:rFonts w:ascii="Consolas" w:hAnsi="Consolas"/>
+              </w:rPr>
+            </w:pPr>
+            <w:r>
+              <w:rPr>
+                <w:rFonts w:ascii="Consolas" w:hAnsi="Consolas"/>
+              </w:rPr>
               <w:t>npm run builld</w:t>
             </w:r>
           </w:p>
@@ -6176,8 +6885,14 @@
             <w:pPr>
               <w:spacing w:after="240"/>
               <w:ind w:left="170"/>
-            </w:pPr>
-            <w:r>
+              <w:rPr>
+                <w:rFonts w:ascii="Consolas" w:hAnsi="Consolas"/>
+              </w:rPr>
+            </w:pPr>
+            <w:r>
+              <w:rPr>
+                <w:rFonts w:ascii="Consolas" w:hAnsi="Consolas"/>
+              </w:rPr>
               <w:t>npm run dev</w:t>
             </w:r>
           </w:p>
@@ -6189,16 +6904,28 @@
           <w:p>
             <w:pPr>
               <w:ind w:left="170"/>
-            </w:pPr>
-            <w:r>
+              <w:rPr>
+                <w:rFonts w:ascii="Consolas" w:hAnsi="Consolas"/>
+              </w:rPr>
+            </w:pPr>
+            <w:r>
+              <w:rPr>
+                <w:rFonts w:ascii="Consolas" w:hAnsi="Consolas"/>
+              </w:rPr>
               <w:t>bun install</w:t>
             </w:r>
           </w:p>
           <w:p>
             <w:pPr>
               <w:ind w:left="170"/>
-            </w:pPr>
-            <w:r>
+              <w:rPr>
+                <w:rFonts w:ascii="Consolas" w:hAnsi="Consolas"/>
+              </w:rPr>
+            </w:pPr>
+            <w:r>
+              <w:rPr>
+                <w:rFonts w:ascii="Consolas" w:hAnsi="Consolas"/>
+              </w:rPr>
               <w:t>bun run build</w:t>
             </w:r>
           </w:p>
@@ -6206,8 +6933,14 @@
             <w:pPr>
               <w:spacing w:after="240"/>
               <w:ind w:left="170"/>
-            </w:pPr>
-            <w:r>
+              <w:rPr>
+                <w:rFonts w:ascii="Consolas" w:hAnsi="Consolas"/>
+              </w:rPr>
+            </w:pPr>
+            <w:r>
+              <w:rPr>
+                <w:rFonts w:ascii="Consolas" w:hAnsi="Consolas"/>
+              </w:rPr>
               <w:t>bun run dev</w:t>
             </w:r>
           </w:p>
@@ -6259,24 +6992,42 @@
           <w:p>
             <w:pPr>
               <w:ind w:left="170"/>
-            </w:pPr>
-            <w:r>
+              <w:rPr>
+                <w:rFonts w:ascii="Consolas" w:hAnsi="Consolas"/>
+              </w:rPr>
+            </w:pPr>
+            <w:r>
+              <w:rPr>
+                <w:rFonts w:ascii="Consolas" w:hAnsi="Consolas"/>
+              </w:rPr>
               <w:t>npm install</w:t>
             </w:r>
           </w:p>
           <w:p>
             <w:pPr>
               <w:ind w:left="170"/>
-            </w:pPr>
-            <w:r>
+              <w:rPr>
+                <w:rFonts w:ascii="Consolas" w:hAnsi="Consolas"/>
+              </w:rPr>
+            </w:pPr>
+            <w:r>
+              <w:rPr>
+                <w:rFonts w:ascii="Consolas" w:hAnsi="Consolas"/>
+              </w:rPr>
               <w:t>npm run start</w:t>
             </w:r>
           </w:p>
           <w:p>
             <w:pPr>
               <w:ind w:left="170"/>
-            </w:pPr>
-            <w:r>
+              <w:rPr>
+                <w:rFonts w:ascii="Consolas" w:hAnsi="Consolas"/>
+              </w:rPr>
+            </w:pPr>
+            <w:r>
+              <w:rPr>
+                <w:rFonts w:ascii="Consolas" w:hAnsi="Consolas"/>
+              </w:rPr>
               <w:t>npm run dev</w:t>
             </w:r>
           </w:p>
@@ -6288,24 +7039,42 @@
           <w:p>
             <w:pPr>
               <w:ind w:left="170"/>
-            </w:pPr>
-            <w:r>
+              <w:rPr>
+                <w:rFonts w:ascii="Consolas" w:hAnsi="Consolas"/>
+              </w:rPr>
+            </w:pPr>
+            <w:r>
+              <w:rPr>
+                <w:rFonts w:ascii="Consolas" w:hAnsi="Consolas"/>
+              </w:rPr>
               <w:t>bun install</w:t>
             </w:r>
           </w:p>
           <w:p>
             <w:pPr>
               <w:ind w:left="170"/>
-            </w:pPr>
-            <w:r>
+              <w:rPr>
+                <w:rFonts w:ascii="Consolas" w:hAnsi="Consolas"/>
+              </w:rPr>
+            </w:pPr>
+            <w:r>
+              <w:rPr>
+                <w:rFonts w:ascii="Consolas" w:hAnsi="Consolas"/>
+              </w:rPr>
               <w:t>bun run start</w:t>
             </w:r>
           </w:p>
           <w:p>
             <w:pPr>
               <w:ind w:left="170"/>
-            </w:pPr>
-            <w:r>
+              <w:rPr>
+                <w:rFonts w:ascii="Consolas" w:hAnsi="Consolas"/>
+              </w:rPr>
+            </w:pPr>
+            <w:r>
+              <w:rPr>
+                <w:rFonts w:ascii="Consolas" w:hAnsi="Consolas"/>
+              </w:rPr>
               <w:t>bun run dev</w:t>
             </w:r>
           </w:p>
@@ -6321,10 +7090,47 @@
         </w:numPr>
         <w:ind w:left="720"/>
       </w:pPr>
-      <w:bookmarkStart w:id="26" w:name="_Toc163929056"/>
+      <w:bookmarkStart w:id="31" w:name="_Toc164079633"/>
       <w:r>
         <w:lastRenderedPageBreak/>
-        <w:t>Projekthez használt szoftverek</w:t>
+        <w:t>Fejlesztés során használt szoftverek</w:t>
+      </w:r>
+      <w:bookmarkEnd w:id="31"/>
+    </w:p>
+    <w:p>
+      <w:r>
+        <w:t>Fejlesztés során sok szoftvert használhatunk, ami könnyíti a folyamatot. Tervezéshez, kódíráshoz, feladatok követésére és tesztelésre is találhatunk szoftvereket, weboldalakat.</w:t>
+      </w:r>
+    </w:p>
+    <w:p>
+      <w:pPr>
+        <w:pStyle w:val="Cmsor3"/>
+        <w:numPr>
+          <w:ilvl w:val="2"/>
+          <w:numId w:val="2"/>
+        </w:numPr>
+        <w:ind w:left="720"/>
+      </w:pPr>
+      <w:bookmarkStart w:id="32" w:name="_Toc164079634"/>
+      <w:r>
+        <w:t>Visual Studio Code</w:t>
+      </w:r>
+      <w:r>
+        <w:t xml:space="preserve"> (^1.88.0)</w:t>
+      </w:r>
+      <w:bookmarkEnd w:id="32"/>
+    </w:p>
+    <w:p>
+      <w:r>
+        <w:t>A Visual Studio Code egy ingyenes, nyílt forráskódú kódszerkesztő. A kódot átlátjuk benne és a hibakezelési folyamatot is elősegíti. A beépített terminálon keresztül indíthatjuk a szükséges szervereket, telepíthetünk csomagokat.</w:t>
+      </w:r>
+    </w:p>
+    <w:p>
+      <w:pPr>
+        <w:spacing w:after="0"/>
+      </w:pPr>
+      <w:r>
+        <w:t>Az alábbi bővítményeket használtam a fejlesztés során:</w:t>
       </w:r>
     </w:p>
     <w:p>
@@ -6335,15 +7141,18 @@
           <w:numId w:val="3"/>
         </w:numPr>
         <w:ind w:left="357" w:hanging="357"/>
-      </w:pPr>
-      <w:r>
-        <w:rPr>
-          <w:b/>
-        </w:rPr>
-        <w:t>Visual Studio Code:</w:t>
-      </w:r>
-      <w:r>
-        <w:t xml:space="preserve"> </w:t>
+        <w:rPr>
+          <w:b/>
+        </w:rPr>
+      </w:pPr>
+      <w:r>
+        <w:rPr>
+          <w:b/>
+        </w:rPr>
+        <w:t>ES7 React/Redux/GraphQL/React-Native snippets:</w:t>
+      </w:r>
+      <w:r>
+        <w:t xml:space="preserve"> Frontendhez, a React pluginnál lett felhasználva, egyszerűbbé teszi a fejlesztést.</w:t>
       </w:r>
     </w:p>
     <w:p>
@@ -6354,18 +7163,191 @@
           <w:numId w:val="3"/>
         </w:numPr>
         <w:ind w:left="357" w:hanging="357"/>
-      </w:pPr>
-      <w:r>
-        <w:rPr>
-          <w:b/>
-        </w:rPr>
-        <w:t>XAMPP:</w:t>
-      </w:r>
-      <w:r>
-        <w:t xml:space="preserve"> </w:t>
-      </w:r>
-      <w:bookmarkStart w:id="27" w:name="_GoBack"/>
-      <w:bookmarkEnd w:id="27"/>
+        <w:rPr>
+          <w:b/>
+        </w:rPr>
+      </w:pPr>
+      <w:r>
+        <w:rPr>
+          <w:b/>
+        </w:rPr>
+        <w:t>Console Ninja:</w:t>
+      </w:r>
+      <w:r>
+        <w:t xml:space="preserve"> Amikor futtatjuk a programunkat, előfordulhat, hogy consoleban kiírunk változókat tesztelés miatt, ezeket láthatjuk a kódunkban is, ott ahol alkalmaztuk a logolást.</w:t>
+      </w:r>
+    </w:p>
+    <w:p>
+      <w:pPr>
+        <w:pStyle w:val="Listaszerbekezds"/>
+        <w:numPr>
+          <w:ilvl w:val="0"/>
+          <w:numId w:val="3"/>
+        </w:numPr>
+        <w:ind w:left="357" w:hanging="357"/>
+        <w:rPr>
+          <w:b/>
+        </w:rPr>
+      </w:pPr>
+      <w:r>
+        <w:rPr>
+          <w:b/>
+        </w:rPr>
+        <w:t>Tailwind CSS IntelliSense</w:t>
+      </w:r>
+      <w:r>
+        <w:rPr>
+          <w:b/>
+        </w:rPr>
+        <w:t>:</w:t>
+      </w:r>
+      <w:r>
+        <w:t xml:space="preserve"> A design elkészítésére a Tailwindet használtam, ezt megegyszerűsítve töltöttem le ezt a bővítményt, ami kiegészíti a class neveket.</w:t>
+      </w:r>
+    </w:p>
+    <w:p>
+      <w:pPr>
+        <w:pStyle w:val="Listaszerbekezds"/>
+        <w:numPr>
+          <w:ilvl w:val="0"/>
+          <w:numId w:val="3"/>
+        </w:numPr>
+        <w:ind w:left="357" w:hanging="357"/>
+        <w:rPr>
+          <w:b/>
+        </w:rPr>
+      </w:pPr>
+      <w:r>
+        <w:rPr>
+          <w:b/>
+        </w:rPr>
+        <w:t>Thunder Client:</w:t>
+      </w:r>
+      <w:r>
+        <w:t xml:space="preserve"> Backend útvonalak tesztelésére használt bővítmény.</w:t>
+      </w:r>
+    </w:p>
+    <w:p>
+      <w:pPr>
+        <w:pStyle w:val="Cmsor3"/>
+        <w:numPr>
+          <w:ilvl w:val="2"/>
+          <w:numId w:val="2"/>
+        </w:numPr>
+        <w:ind w:left="720"/>
+      </w:pPr>
+      <w:bookmarkStart w:id="33" w:name="_Toc164079635"/>
+      <w:r>
+        <w:t>XAMPP</w:t>
+      </w:r>
+      <w:r>
+        <w:t xml:space="preserve"> (^3.3.0)</w:t>
+      </w:r>
+      <w:bookmarkEnd w:id="33"/>
+    </w:p>
+    <w:p>
+      <w:r>
+        <w:t xml:space="preserve">Az XAMPP egy platformfüggetlen </w:t>
+      </w:r>
+      <w:r>
+        <w:t>webszerver-szoftvercsomag. Ebben a projektben a MySQL</w:t>
+      </w:r>
+      <w:r>
+        <w:t xml:space="preserve"> adatbázis szervert biztosítja, valamint az Apache szerver elindításával a phpMyAdmin oldalon láthatóak és kezelhetőek az adatok.</w:t>
+      </w:r>
+    </w:p>
+    <w:p>
+      <w:pPr>
+        <w:pStyle w:val="Cmsor3"/>
+        <w:numPr>
+          <w:ilvl w:val="2"/>
+          <w:numId w:val="2"/>
+        </w:numPr>
+        <w:ind w:left="720"/>
+      </w:pPr>
+      <w:bookmarkStart w:id="34" w:name="_Toc164079636"/>
+      <w:r>
+        <w:t xml:space="preserve">Git &amp; </w:t>
+      </w:r>
+      <w:r>
+        <w:t>Github</w:t>
+      </w:r>
+      <w:bookmarkEnd w:id="34"/>
+    </w:p>
+    <w:p>
+      <w:r>
+        <w:t>A Git egy verziókezelő szoftver, ami lehetőséget biztosít a projekt módosításainak kezelésére, figyelésére. A Github egy adattároló weboldal, ahol láthatjuk a Gitről feltöltött adatainkat. A projektünk változtatásainak megfigyelésére és távoli elérésére alkalmas.</w:t>
+      </w:r>
+    </w:p>
+    <w:p>
+      <w:pPr>
+        <w:pStyle w:val="Cmsor3"/>
+        <w:numPr>
+          <w:ilvl w:val="2"/>
+          <w:numId w:val="2"/>
+        </w:numPr>
+        <w:ind w:left="720"/>
+      </w:pPr>
+      <w:bookmarkStart w:id="35" w:name="_Toc164079637"/>
+      <w:r>
+        <w:t>Atlassian Jira</w:t>
+      </w:r>
+      <w:bookmarkEnd w:id="35"/>
+    </w:p>
+    <w:p>
+      <w:r>
+        <w:t xml:space="preserve">A Jira lehetővé teszi a projektunk menedzselését, a hibák és problémák követését. Minden fontosabb feladat megtalálható a projekt Jira oldalán. Láthatjuk a teendő, folyamatban lévő és kész feladatainkat, így könnyen szűrhetjük, hogy mit kell még megcsinálni. Bármikor bővíthető, így ha új funkciók, elvárások kerülnek a projektbe, akkor probléma nélkül hozzáadhatjuk. </w:t>
+      </w:r>
+    </w:p>
+    <w:p>
+      <w:pPr>
+        <w:pStyle w:val="Cmsor3"/>
+        <w:numPr>
+          <w:ilvl w:val="2"/>
+          <w:numId w:val="2"/>
+        </w:numPr>
+        <w:ind w:left="720"/>
+      </w:pPr>
+      <w:bookmarkStart w:id="36" w:name="_Toc164079638"/>
+      <w:r>
+        <w:lastRenderedPageBreak/>
+        <w:t>Figma</w:t>
+      </w:r>
+      <w:bookmarkEnd w:id="36"/>
+    </w:p>
+    <w:p>
+      <w:r>
+        <w:t>A weboldal design tervek megtervézése lett használva. Az összes oldal ebben lett megtervezve, ezek megtalálhatóak a projekt Github oldalon is.</w:t>
+      </w:r>
+    </w:p>
+    <w:p>
+      <w:pPr>
+        <w:pStyle w:val="Cmsor3"/>
+        <w:numPr>
+          <w:ilvl w:val="2"/>
+          <w:numId w:val="2"/>
+        </w:numPr>
+        <w:ind w:left="720"/>
+      </w:pPr>
+      <w:bookmarkStart w:id="37" w:name="_Toc164079639"/>
+      <w:r>
+        <w:t>Firefox</w:t>
+      </w:r>
+      <w:r>
+        <w:t xml:space="preserve"> (^</w:t>
+      </w:r>
+      <w:r>
+        <w:t>124.0.2</w:t>
+      </w:r>
+      <w:r>
+        <w:t>)</w:t>
+      </w:r>
+      <w:bookmarkEnd w:id="37"/>
+    </w:p>
+    <w:p>
+      <w:r>
+        <w:t>A Firefox egy böngésző, amit a weboldal tesztelésére használtam. A fejlesztői konzol lehetőséget biztosít funkciók megtekintésére, a konzolra kiírt üzenetek megtekintésére, hibák észlelésére és tárolt adatok figyelésére is.</w:t>
+      </w:r>
     </w:p>
     <w:p>
       <w:pPr>
@@ -6376,14 +7358,817 @@
         </w:numPr>
         <w:ind w:left="720"/>
       </w:pPr>
+      <w:bookmarkStart w:id="38" w:name="_Toc164079640"/>
       <w:r>
         <w:t>Frontend</w:t>
       </w:r>
-      <w:bookmarkEnd w:id="26"/>
-    </w:p>
-    <w:p>
-      <w:r>
-        <w:t>Frontend leírása</w:t>
+      <w:bookmarkEnd w:id="38"/>
+    </w:p>
+    <w:p>
+      <w:r>
+        <w:t>A frontend Vite környezetben készült React plugin felhasználásával. A Vite egy gyors fejlesztői környezet, amely sokféle projektet támogat. A React egy JavaScript könyvtár, ami lehetővé teszi, hogy az oldalon megjelenő tartalom újratöltés nélkül látható legyen.</w:t>
+      </w:r>
+    </w:p>
+    <w:p>
+      <w:pPr>
+        <w:pStyle w:val="Cmsor3"/>
+        <w:numPr>
+          <w:ilvl w:val="2"/>
+          <w:numId w:val="2"/>
+        </w:numPr>
+        <w:ind w:left="720"/>
+      </w:pPr>
+      <w:bookmarkStart w:id="39" w:name="_Toc164079641"/>
+      <w:r>
+        <w:t>Függőségek</w:t>
+      </w:r>
+      <w:bookmarkEnd w:id="39"/>
+    </w:p>
+    <w:p>
+      <w:r>
+        <w:t>A felsorolt csomagok elérhetőek az npmjs.com oldalon.</w:t>
+      </w:r>
+    </w:p>
+    <w:p>
+      <w:pPr>
+        <w:jc w:val="left"/>
+      </w:pPr>
+      <w:r>
+        <w:t>Node verzió: v20.10.0</w:t>
+      </w:r>
+      <w:r>
+        <w:br/>
+        <w:t xml:space="preserve">Npm verzió: </w:t>
+      </w:r>
+      <w:r>
+        <w:t>v</w:t>
+      </w:r>
+      <w:r>
+        <w:t>10.2.3</w:t>
+      </w:r>
+      <w:r>
+        <w:br/>
+        <w:t>Bun verzió: v1.1.3</w:t>
+      </w:r>
+    </w:p>
+    <w:p>
+      <w:pPr>
+        <w:pStyle w:val="Listaszerbekezds"/>
+        <w:numPr>
+          <w:ilvl w:val="0"/>
+          <w:numId w:val="3"/>
+        </w:numPr>
+        <w:ind w:left="357" w:hanging="357"/>
+      </w:pPr>
+      <w:r>
+        <w:rPr>
+          <w:b/>
+        </w:rPr>
+        <w:t>@dnd-kit/core</w:t>
+      </w:r>
+      <w:r>
+        <w:rPr>
+          <w:b/>
+        </w:rPr>
+        <w:t xml:space="preserve"> (^6.1.0)</w:t>
+      </w:r>
+      <w:r>
+        <w:rPr>
+          <w:b/>
+        </w:rPr>
+        <w:t>:</w:t>
+      </w:r>
+      <w:r>
+        <w:t xml:space="preserve"> </w:t>
+      </w:r>
+      <w:r>
+        <w:t>Drag and drop React könyvtár</w:t>
+      </w:r>
+    </w:p>
+    <w:p>
+      <w:pPr>
+        <w:pStyle w:val="Listaszerbekezds"/>
+        <w:numPr>
+          <w:ilvl w:val="0"/>
+          <w:numId w:val="3"/>
+        </w:numPr>
+        <w:ind w:left="357" w:hanging="357"/>
+      </w:pPr>
+      <w:r>
+        <w:rPr>
+          <w:b/>
+        </w:rPr>
+        <w:t>@dnd-kit/modifiers</w:t>
+      </w:r>
+      <w:r>
+        <w:rPr>
+          <w:b/>
+        </w:rPr>
+        <w:t xml:space="preserve"> (^7.0.0)</w:t>
+      </w:r>
+      <w:r>
+        <w:rPr>
+          <w:b/>
+        </w:rPr>
+        <w:t>:</w:t>
+      </w:r>
+      <w:r>
+        <w:t xml:space="preserve"> </w:t>
+      </w:r>
+      <w:r>
+        <w:t>Dnd-kit mozgatást módosító eszközök</w:t>
+      </w:r>
+    </w:p>
+    <w:p>
+      <w:pPr>
+        <w:pStyle w:val="Listaszerbekezds"/>
+        <w:numPr>
+          <w:ilvl w:val="0"/>
+          <w:numId w:val="3"/>
+        </w:numPr>
+        <w:ind w:left="357" w:hanging="357"/>
+      </w:pPr>
+      <w:r>
+        <w:rPr>
+          <w:b/>
+        </w:rPr>
+        <w:t>@dnd-kit/sortable</w:t>
+      </w:r>
+      <w:r>
+        <w:rPr>
+          <w:b/>
+        </w:rPr>
+        <w:t xml:space="preserve"> (^8.0.0)</w:t>
+      </w:r>
+      <w:r>
+        <w:rPr>
+          <w:b/>
+        </w:rPr>
+        <w:t>:</w:t>
+      </w:r>
+      <w:r>
+        <w:t xml:space="preserve"> </w:t>
+      </w:r>
+      <w:r>
+        <w:t>Sorbarendezős dnd-kit interfészek</w:t>
+      </w:r>
+    </w:p>
+    <w:p>
+      <w:pPr>
+        <w:pStyle w:val="Listaszerbekezds"/>
+        <w:numPr>
+          <w:ilvl w:val="0"/>
+          <w:numId w:val="3"/>
+        </w:numPr>
+        <w:ind w:left="357" w:hanging="357"/>
+      </w:pPr>
+      <w:r>
+        <w:rPr>
+          <w:b/>
+        </w:rPr>
+        <w:t>@dnd-kit/utilities</w:t>
+      </w:r>
+      <w:r>
+        <w:rPr>
+          <w:b/>
+        </w:rPr>
+        <w:t xml:space="preserve"> (^3.2.2)</w:t>
+      </w:r>
+      <w:r>
+        <w:rPr>
+          <w:b/>
+        </w:rPr>
+        <w:t>:</w:t>
+      </w:r>
+      <w:r>
+        <w:t xml:space="preserve"> </w:t>
+      </w:r>
+      <w:r>
+        <w:t>Segédeszközök a dnd-kithez</w:t>
+      </w:r>
+    </w:p>
+    <w:p>
+      <w:pPr>
+        <w:pStyle w:val="Listaszerbekezds"/>
+        <w:numPr>
+          <w:ilvl w:val="0"/>
+          <w:numId w:val="3"/>
+        </w:numPr>
+        <w:ind w:left="357" w:hanging="357"/>
+      </w:pPr>
+      <w:r>
+        <w:rPr>
+          <w:b/>
+        </w:rPr>
+        <w:t>@fortawesome/free-solid-svg-icons</w:t>
+      </w:r>
+      <w:r>
+        <w:rPr>
+          <w:b/>
+        </w:rPr>
+        <w:t xml:space="preserve"> (^6.5.2)</w:t>
+      </w:r>
+      <w:r>
+        <w:rPr>
+          <w:b/>
+        </w:rPr>
+        <w:t>:</w:t>
+      </w:r>
+      <w:r>
+        <w:t xml:space="preserve"> FontAwesome ikon csomag</w:t>
+      </w:r>
+    </w:p>
+    <w:p>
+      <w:pPr>
+        <w:pStyle w:val="Listaszerbekezds"/>
+        <w:numPr>
+          <w:ilvl w:val="0"/>
+          <w:numId w:val="3"/>
+        </w:numPr>
+        <w:ind w:left="357" w:hanging="357"/>
+      </w:pPr>
+      <w:r>
+        <w:rPr>
+          <w:b/>
+        </w:rPr>
+        <w:t>@fortawesome/react-fontawesome</w:t>
+      </w:r>
+      <w:r>
+        <w:rPr>
+          <w:b/>
+        </w:rPr>
+        <w:t xml:space="preserve"> (^0.2.0)</w:t>
+      </w:r>
+      <w:r>
+        <w:rPr>
+          <w:b/>
+        </w:rPr>
+        <w:t>:</w:t>
+      </w:r>
+      <w:r>
+        <w:t xml:space="preserve"> React FontAwesomeIcon, az ikonok használatához</w:t>
+      </w:r>
+    </w:p>
+    <w:p>
+      <w:pPr>
+        <w:pStyle w:val="Listaszerbekezds"/>
+        <w:numPr>
+          <w:ilvl w:val="0"/>
+          <w:numId w:val="3"/>
+        </w:numPr>
+        <w:ind w:left="357" w:hanging="357"/>
+      </w:pPr>
+      <w:r>
+        <w:rPr>
+          <w:b/>
+        </w:rPr>
+        <w:t>axios</w:t>
+      </w:r>
+      <w:r>
+        <w:rPr>
+          <w:b/>
+        </w:rPr>
+        <w:t xml:space="preserve"> (^1.6.8)</w:t>
+      </w:r>
+      <w:r>
+        <w:rPr>
+          <w:b/>
+        </w:rPr>
+        <w:t>:</w:t>
+      </w:r>
+      <w:r>
+        <w:t xml:space="preserve"> Backend</w:t>
+      </w:r>
+      <w:r>
+        <w:t>-frontend kapcsolat létrehozása</w:t>
+      </w:r>
+    </w:p>
+    <w:p>
+      <w:pPr>
+        <w:pStyle w:val="Listaszerbekezds"/>
+        <w:numPr>
+          <w:ilvl w:val="0"/>
+          <w:numId w:val="3"/>
+        </w:numPr>
+        <w:ind w:left="357" w:hanging="357"/>
+      </w:pPr>
+      <w:r>
+        <w:rPr>
+          <w:b/>
+        </w:rPr>
+        <w:t>moment</w:t>
+      </w:r>
+      <w:r>
+        <w:rPr>
+          <w:b/>
+        </w:rPr>
+        <w:t xml:space="preserve"> (^2.30.1)</w:t>
+      </w:r>
+      <w:r>
+        <w:rPr>
+          <w:b/>
+        </w:rPr>
+        <w:t>:</w:t>
+      </w:r>
+      <w:r>
+        <w:t xml:space="preserve"> </w:t>
+      </w:r>
+      <w:r>
+        <w:t>Idő formátumok és műveletek</w:t>
+      </w:r>
+    </w:p>
+    <w:p>
+      <w:pPr>
+        <w:pStyle w:val="Listaszerbekezds"/>
+        <w:numPr>
+          <w:ilvl w:val="0"/>
+          <w:numId w:val="3"/>
+        </w:numPr>
+        <w:ind w:left="357" w:hanging="357"/>
+      </w:pPr>
+      <w:r>
+        <w:rPr>
+          <w:b/>
+        </w:rPr>
+        <w:t>react</w:t>
+      </w:r>
+      <w:r>
+        <w:rPr>
+          <w:b/>
+        </w:rPr>
+        <w:t xml:space="preserve"> (^18.2.0)</w:t>
+      </w:r>
+      <w:r>
+        <w:rPr>
+          <w:b/>
+        </w:rPr>
+        <w:t>:</w:t>
+      </w:r>
+      <w:r>
+        <w:t xml:space="preserve"> React könyvtár a keretrendszerhez</w:t>
+      </w:r>
+    </w:p>
+    <w:p>
+      <w:pPr>
+        <w:pStyle w:val="Listaszerbekezds"/>
+        <w:numPr>
+          <w:ilvl w:val="0"/>
+          <w:numId w:val="3"/>
+        </w:numPr>
+        <w:ind w:left="357" w:hanging="357"/>
+      </w:pPr>
+      <w:r>
+        <w:rPr>
+          <w:b/>
+        </w:rPr>
+        <w:t>react-device-detect</w:t>
+      </w:r>
+      <w:r>
+        <w:rPr>
+          <w:b/>
+        </w:rPr>
+        <w:t xml:space="preserve"> (^2.2.3)</w:t>
+      </w:r>
+      <w:r>
+        <w:rPr>
+          <w:b/>
+        </w:rPr>
+        <w:t>:</w:t>
+      </w:r>
+      <w:r>
+        <w:t xml:space="preserve"> Lekérhető, hogy a felhasználó milyen eszközről használja a weboldalt (telefon, számítógép)</w:t>
+      </w:r>
+    </w:p>
+    <w:p>
+      <w:pPr>
+        <w:pStyle w:val="Listaszerbekezds"/>
+        <w:numPr>
+          <w:ilvl w:val="0"/>
+          <w:numId w:val="3"/>
+        </w:numPr>
+        <w:ind w:left="357" w:hanging="357"/>
+      </w:pPr>
+      <w:r>
+        <w:rPr>
+          <w:b/>
+        </w:rPr>
+        <w:t>react-dom</w:t>
+      </w:r>
+      <w:r>
+        <w:rPr>
+          <w:b/>
+        </w:rPr>
+        <w:t xml:space="preserve"> (^18.2.0)</w:t>
+      </w:r>
+      <w:r>
+        <w:rPr>
+          <w:b/>
+        </w:rPr>
+        <w:t>:</w:t>
+      </w:r>
+      <w:r>
+        <w:t xml:space="preserve"> </w:t>
+      </w:r>
+      <w:r>
+        <w:t>Reacthoz szükséges függőség</w:t>
+      </w:r>
+    </w:p>
+    <w:p>
+      <w:pPr>
+        <w:pStyle w:val="Listaszerbekezds"/>
+        <w:numPr>
+          <w:ilvl w:val="0"/>
+          <w:numId w:val="3"/>
+        </w:numPr>
+        <w:ind w:left="357" w:hanging="357"/>
+      </w:pPr>
+      <w:r>
+        <w:rPr>
+          <w:b/>
+        </w:rPr>
+        <w:t>react-router-dom</w:t>
+      </w:r>
+      <w:r>
+        <w:rPr>
+          <w:b/>
+        </w:rPr>
+        <w:t xml:space="preserve"> (^6.22.3)</w:t>
+      </w:r>
+      <w:r>
+        <w:rPr>
+          <w:b/>
+        </w:rPr>
+        <w:t>:</w:t>
+      </w:r>
+      <w:r>
+        <w:t xml:space="preserve"> React útvonalak kezelése</w:t>
+      </w:r>
+    </w:p>
+    <w:p>
+      <w:pPr>
+        <w:pStyle w:val="Listaszerbekezds"/>
+        <w:numPr>
+          <w:ilvl w:val="0"/>
+          <w:numId w:val="3"/>
+        </w:numPr>
+        <w:ind w:left="357" w:hanging="357"/>
+      </w:pPr>
+      <w:r>
+        <w:rPr>
+          <w:b/>
+        </w:rPr>
+        <w:t>react-tooltip</w:t>
+      </w:r>
+      <w:r>
+        <w:rPr>
+          <w:b/>
+        </w:rPr>
+        <w:t xml:space="preserve"> (^5.26.3)</w:t>
+      </w:r>
+      <w:r>
+        <w:rPr>
+          <w:b/>
+        </w:rPr>
+        <w:t>:</w:t>
+      </w:r>
+      <w:r>
+        <w:t xml:space="preserve"> Információ, eszköztipp jelenik meg egy-egy elemre ráhúzva az egeret</w:t>
+      </w:r>
+    </w:p>
+    <w:p>
+      <w:pPr>
+        <w:pStyle w:val="Listaszerbekezds"/>
+        <w:numPr>
+          <w:ilvl w:val="0"/>
+          <w:numId w:val="3"/>
+        </w:numPr>
+        <w:ind w:left="357" w:hanging="357"/>
+      </w:pPr>
+      <w:r>
+        <w:rPr>
+          <w:b/>
+        </w:rPr>
+        <w:lastRenderedPageBreak/>
+        <w:t>socket.io-client</w:t>
+      </w:r>
+      <w:r>
+        <w:rPr>
+          <w:b/>
+        </w:rPr>
+        <w:t xml:space="preserve"> (^4.7.5)</w:t>
+      </w:r>
+      <w:r>
+        <w:rPr>
+          <w:b/>
+        </w:rPr>
+        <w:t>:</w:t>
+      </w:r>
+      <w:r>
+        <w:t xml:space="preserve"> Kétirányú eseményalapú kommunikációk kezelése kliens oldalon</w:t>
+      </w:r>
+    </w:p>
+    <w:p>
+      <w:pPr>
+        <w:pStyle w:val="Listaszerbekezds"/>
+        <w:numPr>
+          <w:ilvl w:val="0"/>
+          <w:numId w:val="3"/>
+        </w:numPr>
+        <w:ind w:left="357" w:hanging="357"/>
+      </w:pPr>
+      <w:r>
+        <w:rPr>
+          <w:b/>
+        </w:rPr>
+        <w:t>use-debounce</w:t>
+      </w:r>
+      <w:r>
+        <w:rPr>
+          <w:b/>
+        </w:rPr>
+        <w:t xml:space="preserve"> (^10.0.0)</w:t>
+      </w:r>
+      <w:r>
+        <w:rPr>
+          <w:b/>
+        </w:rPr>
+        <w:t>:</w:t>
+      </w:r>
+      <w:r>
+        <w:t xml:space="preserve"> Gépelés befejezésének megvárására használt csomag</w:t>
+      </w:r>
+    </w:p>
+    <w:p>
+      <w:pPr>
+        <w:pStyle w:val="Listaszerbekezds"/>
+        <w:numPr>
+          <w:ilvl w:val="0"/>
+          <w:numId w:val="3"/>
+        </w:numPr>
+        <w:ind w:left="357" w:hanging="357"/>
+      </w:pPr>
+      <w:r>
+        <w:rPr>
+          <w:b/>
+        </w:rPr>
+        <w:t>postcss (^8.4.38):</w:t>
+      </w:r>
+      <w:r>
+        <w:t xml:space="preserve"> Tai</w:t>
+      </w:r>
+      <w:r>
+        <w:t>lwindhez szükséges, JavaScript segítségével lehet módosítani a CSS-t.</w:t>
+      </w:r>
+    </w:p>
+    <w:p>
+      <w:pPr>
+        <w:pStyle w:val="Listaszerbekezds"/>
+        <w:numPr>
+          <w:ilvl w:val="0"/>
+          <w:numId w:val="3"/>
+        </w:numPr>
+        <w:ind w:left="357" w:hanging="357"/>
+      </w:pPr>
+      <w:r>
+        <w:rPr>
+          <w:b/>
+        </w:rPr>
+        <w:t>tailwindcss (^3.4.3):</w:t>
+      </w:r>
+      <w:r>
+        <w:t xml:space="preserve"> Az oldal felületének designjáért felelős CSS keretrendszer.</w:t>
+      </w:r>
+    </w:p>
+    <w:p>
+      <w:pPr>
+        <w:pStyle w:val="Listaszerbekezds"/>
+        <w:numPr>
+          <w:ilvl w:val="0"/>
+          <w:numId w:val="3"/>
+        </w:numPr>
+        <w:ind w:left="357" w:hanging="357"/>
+      </w:pPr>
+      <w:r>
+        <w:rPr>
+          <w:b/>
+        </w:rPr>
+        <w:t>vite (^5.2.0):</w:t>
+      </w:r>
+      <w:r>
+        <w:t xml:space="preserve"> Gyors fejlesztői környezet.</w:t>
+      </w:r>
+    </w:p>
+    <w:p>
+      <w:pPr>
+        <w:pStyle w:val="Cmsor3"/>
+        <w:numPr>
+          <w:ilvl w:val="2"/>
+          <w:numId w:val="2"/>
+        </w:numPr>
+        <w:ind w:left="720"/>
+      </w:pPr>
+      <w:bookmarkStart w:id="40" w:name="_Toc164079642"/>
+      <w:r>
+        <w:pict w14:anchorId="29918298">
+          <v:shape id="_x0000_s1033" type="#_x0000_t75" style="position:absolute;left:0;text-align:left;margin-left:368.75pt;margin-top:21pt;width:56.25pt;height:55.5pt;z-index:251664384;mso-position-horizontal-relative:text;mso-position-vertical-relative:text;mso-width-relative:page;mso-height-relative:page">
+            <v:imagedata r:id="rId56" o:title="vite"/>
+            <w10:wrap type="square"/>
+          </v:shape>
+        </w:pict>
+      </w:r>
+      <w:r>
+        <w:t>Vite</w:t>
+      </w:r>
+      <w:bookmarkEnd w:id="40"/>
+    </w:p>
+    <w:p>
+      <w:r>
+        <w:t xml:space="preserve">A Vite egy gyors és modern webfejlesztési környezetet biztosít a fejlesztők számára. Lehetőséget biztosít </w:t>
+      </w:r>
+      <w:r>
+        <w:t>sokféle keretrendszer és könyvtár használatához, például Vue, Preact, és a projektem által használt React is. A Vite használható npm és bun csomagkezelővel is egyaránt.</w:t>
+      </w:r>
+    </w:p>
+    <w:p>
+      <w:pPr>
+        <w:pStyle w:val="Cmsor3"/>
+        <w:numPr>
+          <w:ilvl w:val="2"/>
+          <w:numId w:val="2"/>
+        </w:numPr>
+        <w:ind w:left="720"/>
+      </w:pPr>
+      <w:bookmarkStart w:id="41" w:name="_Toc164079643"/>
+      <w:r>
+        <w:t>React</w:t>
+      </w:r>
+      <w:bookmarkEnd w:id="41"/>
+    </w:p>
+    <w:p>
+      <w:r>
+        <w:pict w14:anchorId="460854E1">
+          <v:shape id="_x0000_s1035" type="#_x0000_t75" style="position:absolute;left:0;text-align:left;margin-left:368pt;margin-top:.75pt;width:57pt;height:49.5pt;z-index:251668480;mso-position-horizontal-relative:text;mso-position-vertical-relative:text;mso-width-relative:page;mso-height-relative:page">
+            <v:imagedata r:id="rId57" o:title="react"/>
+            <w10:wrap type="square"/>
+          </v:shape>
+        </w:pict>
+      </w:r>
+      <w:r>
+        <w:t>A React egy komponens alapú JavaScript  frontend könyvtár. Webes és natív int</w:t>
+      </w:r>
+      <w:r>
+        <w:t>erfészeket is létrehozhatunk vele. Interaktívvá tehetőek vele az oldalunk található elemek.</w:t>
+      </w:r>
+    </w:p>
+    <w:p>
+      <w:pPr>
+        <w:pStyle w:val="Cmsor3"/>
+        <w:numPr>
+          <w:ilvl w:val="2"/>
+          <w:numId w:val="2"/>
+        </w:numPr>
+        <w:ind w:left="720"/>
+      </w:pPr>
+      <w:bookmarkStart w:id="42" w:name="_Toc164079644"/>
+      <w:r>
+        <w:t>Tailwind</w:t>
+      </w:r>
+      <w:bookmarkEnd w:id="42"/>
+    </w:p>
+    <w:p>
+      <w:r>
+        <w:pict w14:anchorId="1E0B6525">
+          <v:shape id="_x0000_s1034" type="#_x0000_t75" style="position:absolute;left:0;text-align:left;margin-left:368pt;margin-top:7.35pt;width:57pt;height:34.5pt;z-index:251666432;mso-position-horizontal-relative:text;mso-position-vertical-relative:text;mso-width-relative:page;mso-height-relative:page">
+            <v:imagedata r:id="rId58" o:title="tailwind"/>
+            <w10:wrap type="square"/>
+          </v:shape>
+        </w:pict>
+      </w:r>
+      <w:r>
+        <w:t>A Tailwind egy CSS keretrendszer, ami lehetővé teszi, hogy egyszerűen designolhassuk az oldalunkat. Class neveket megadva alakíthatjuk a teljes kinézetét az oldalnak.</w:t>
+      </w:r>
+    </w:p>
+    <w:p>
+      <w:pPr>
+        <w:pStyle w:val="Cmsor3"/>
+        <w:numPr>
+          <w:ilvl w:val="2"/>
+          <w:numId w:val="2"/>
+        </w:numPr>
+        <w:ind w:left="720"/>
+      </w:pPr>
+      <w:bookmarkStart w:id="43" w:name="_Toc164079645"/>
+      <w:r>
+        <w:t>dnd kit</w:t>
+      </w:r>
+      <w:bookmarkEnd w:id="43"/>
+    </w:p>
+    <w:p>
+      <w:r>
+        <w:pict w14:anchorId="0E3A1540">
+          <v:shape id="_x0000_s1036" type="#_x0000_t75" style="position:absolute;left:0;text-align:left;margin-left:368pt;margin-top:7.35pt;width:57pt;height:20.25pt;z-index:251670528;mso-position-horizontal-relative:text;mso-position-vertical-relative:text;mso-width-relative:page;mso-height-relative:page">
+            <v:imagedata r:id="rId59" o:title="dndkit"/>
+            <w10:wrap type="square"/>
+          </v:shape>
+        </w:pict>
+      </w:r>
+      <w:r>
+        <w:t>Reacthoz készült k</w:t>
+      </w:r>
+      <w:r>
+        <w:t xml:space="preserve">önnyű, moduláris, nagy teljesítményű, </w:t>
+      </w:r>
+      <w:r>
+        <w:t>hozzáférhető, bővíthető és könnyen szerkeszthető drag and</w:t>
+      </w:r>
+      <w:r>
+        <w:t xml:space="preserve"> drop eszközkészlet.</w:t>
+      </w:r>
+    </w:p>
+    <w:p>
+      <w:pPr>
+        <w:pStyle w:val="Cmsor3"/>
+        <w:numPr>
+          <w:ilvl w:val="2"/>
+          <w:numId w:val="2"/>
+        </w:numPr>
+        <w:ind w:left="720"/>
+      </w:pPr>
+      <w:bookmarkStart w:id="44" w:name="_Toc164079646"/>
+      <w:r>
+        <w:rPr>
+          <w:lang w:eastAsia="hu-HU"/>
+        </w:rPr>
+        <w:drawing>
+          <wp:anchor distT="0" distB="0" distL="114300" distR="114300" simplePos="0" relativeHeight="251671552" behindDoc="0" locked="0" layoutInCell="1" allowOverlap="1" wp14:anchorId="290F2CAC" wp14:editId="7F6DBCC3">
+            <wp:simplePos x="0" y="0"/>
+            <wp:positionH relativeFrom="margin">
+              <wp:align>right</wp:align>
+            </wp:positionH>
+            <wp:positionV relativeFrom="paragraph">
+              <wp:posOffset>245110</wp:posOffset>
+            </wp:positionV>
+            <wp:extent cx="720000" cy="720000"/>
+            <wp:effectExtent l="0" t="0" r="4445" b="4445"/>
+            <wp:wrapSquare wrapText="bothSides"/>
+            <wp:docPr id="4" name="Kép 4"/>
+            <wp:cNvGraphicFramePr>
+              <a:graphicFrameLocks xmlns:a="http://schemas.openxmlformats.org/drawingml/2006/main" noChangeAspect="1"/>
+            </wp:cNvGraphicFramePr>
+            <a:graphic xmlns:a="http://schemas.openxmlformats.org/drawingml/2006/main">
+              <a:graphicData uri="http://schemas.openxmlformats.org/drawingml/2006/picture">
+                <pic:pic xmlns:pic="http://schemas.openxmlformats.org/drawingml/2006/picture">
+                  <pic:nvPicPr>
+                    <pic:cNvPr id="4" name="fontawesome.png"/>
+                    <pic:cNvPicPr/>
+                  </pic:nvPicPr>
+                  <pic:blipFill>
+                    <a:blip r:embed="rId60" cstate="print">
+                      <a:extLst>
+                        <a:ext uri="{28A0092B-C50C-407E-A947-70E740481C1C}">
+                          <a14:useLocalDpi xmlns:a14="http://schemas.microsoft.com/office/drawing/2010/main" val="0"/>
+                        </a:ext>
+                      </a:extLst>
+                    </a:blip>
+                    <a:stretch>
+                      <a:fillRect/>
+                    </a:stretch>
+                  </pic:blipFill>
+                  <pic:spPr>
+                    <a:xfrm>
+                      <a:off x="0" y="0"/>
+                      <a:ext cx="720000" cy="720000"/>
+                    </a:xfrm>
+                    <a:prstGeom prst="roundRect">
+                      <a:avLst/>
+                    </a:prstGeom>
+                  </pic:spPr>
+                </pic:pic>
+              </a:graphicData>
+            </a:graphic>
+            <wp14:sizeRelH relativeFrom="page">
+              <wp14:pctWidth>0</wp14:pctWidth>
+            </wp14:sizeRelH>
+            <wp14:sizeRelV relativeFrom="page">
+              <wp14:pctHeight>0</wp14:pctHeight>
+            </wp14:sizeRelV>
+          </wp:anchor>
+        </w:drawing>
+      </w:r>
+      <w:r>
+        <w:t>FontAwesome</w:t>
+      </w:r>
+      <w:bookmarkEnd w:id="44"/>
+    </w:p>
+    <w:p>
+      <w:r>
+        <w:t>A FontAwesome egy internetes ikon könyvtár.</w:t>
+      </w:r>
+      <w:r>
+        <w:t xml:space="preserve"> Mindenféle kategóriában találhatunk itt ikonokat, bá</w:t>
+      </w:r>
+      <w:r>
+        <w:t>rmilyen oldalra beépíthetőek és elérhető sokféle keretrendszerben is.</w:t>
       </w:r>
     </w:p>
     <w:p>
@@ -6404,12 +8189,12 @@
         </w:numPr>
         <w:ind w:left="720"/>
       </w:pPr>
-      <w:bookmarkStart w:id="28" w:name="_Toc163929057"/>
+      <w:bookmarkStart w:id="45" w:name="_Toc164079647"/>
       <w:r>
         <w:lastRenderedPageBreak/>
         <w:t>Backend</w:t>
       </w:r>
-      <w:bookmarkEnd w:id="28"/>
+      <w:bookmarkEnd w:id="45"/>
     </w:p>
     <w:p>
       <w:r>
@@ -6428,11 +8213,11 @@
         </w:numPr>
         <w:ind w:left="720"/>
       </w:pPr>
-      <w:bookmarkStart w:id="29" w:name="_Toc163929058"/>
+      <w:bookmarkStart w:id="46" w:name="_Toc164079648"/>
       <w:r>
         <w:t>Függőségek</w:t>
       </w:r>
-      <w:bookmarkEnd w:id="29"/>
+      <w:bookmarkEnd w:id="46"/>
     </w:p>
     <w:p>
       <w:r>
@@ -6974,12 +8759,12 @@
         </w:numPr>
         <w:ind w:left="720"/>
       </w:pPr>
-      <w:bookmarkStart w:id="30" w:name="_Toc163929059"/>
+      <w:bookmarkStart w:id="47" w:name="_Toc164079649"/>
       <w:r>
         <w:lastRenderedPageBreak/>
         <w:t>Adatbázis</w:t>
       </w:r>
-      <w:bookmarkEnd w:id="30"/>
+      <w:bookmarkEnd w:id="47"/>
     </w:p>
     <w:p>
       <w:r>
@@ -8911,7 +10696,7 @@
                     </pic:cNvPicPr>
                   </pic:nvPicPr>
                   <pic:blipFill>
-                    <a:blip r:embed="rId56" cstate="print">
+                    <a:blip r:embed="rId61" cstate="print">
                       <a:extLst>
                         <a:ext uri="{28A0092B-C50C-407E-A947-70E740481C1C}">
                           <a14:useLocalDpi xmlns:a14="http://schemas.microsoft.com/office/drawing/2010/main" val="0"/>
@@ -8955,12 +10740,12 @@
         </w:numPr>
         <w:ind w:left="720"/>
       </w:pPr>
-      <w:bookmarkStart w:id="31" w:name="_Toc163929060"/>
+      <w:bookmarkStart w:id="48" w:name="_Toc164079650"/>
       <w:r>
         <w:lastRenderedPageBreak/>
         <w:t>Útvonalak</w:t>
       </w:r>
-      <w:bookmarkEnd w:id="31"/>
+      <w:bookmarkEnd w:id="48"/>
     </w:p>
     <w:p>
       <w:pPr>
@@ -10872,7 +12657,7 @@
 </file>
 
 <file path=customXml/itemProps1.xml><?xml version="1.0" encoding="utf-8"?>
-<ds:datastoreItem xmlns:ds="http://schemas.openxmlformats.org/officeDocument/2006/customXml" ds:itemID="{478CFD3D-03E4-4D23-B2FF-9D0D8B3F68A0}">
+<ds:datastoreItem xmlns:ds="http://schemas.openxmlformats.org/officeDocument/2006/customXml" ds:itemID="{48D9EEF1-FDBD-41D7-83DC-FD07F0D43DB5}">
   <ds:schemaRefs>
     <ds:schemaRef ds:uri="http://schemas.openxmlformats.org/officeDocument/2006/bibliography"/>
   </ds:schemaRefs>

</xml_diff>

<commit_message>
TL-5 TL-43 Email üzenet + javítások
</commit_message>
<xml_diff>
--- a/documents/Szakdolgozat.docx
+++ b/documents/Szakdolgozat.docx
@@ -579,7 +579,7 @@
         <w:rPr>
           <w:noProof/>
         </w:rPr>
-        <w:instrText xml:space="preserve"> PAGEREF _Toc164429660 \h </w:instrText>
+        <w:instrText xml:space="preserve"> PAGEREF _Toc164530250 \h </w:instrText>
       </w:r>
       <w:r>
         <w:rPr>
@@ -658,7 +658,7 @@
         <w:rPr>
           <w:noProof/>
         </w:rPr>
-        <w:instrText xml:space="preserve"> PAGEREF _Toc164429661 \h </w:instrText>
+        <w:instrText xml:space="preserve"> PAGEREF _Toc164530251 \h </w:instrText>
       </w:r>
       <w:r>
         <w:rPr>
@@ -739,7 +739,7 @@
         <w:rPr>
           <w:noProof/>
         </w:rPr>
-        <w:instrText xml:space="preserve"> PAGEREF _Toc164429662 \h </w:instrText>
+        <w:instrText xml:space="preserve"> PAGEREF _Toc164530252 \h </w:instrText>
       </w:r>
       <w:r>
         <w:rPr>
@@ -820,7 +820,7 @@
         <w:rPr>
           <w:noProof/>
         </w:rPr>
-        <w:instrText xml:space="preserve"> PAGEREF _Toc164429663 \h </w:instrText>
+        <w:instrText xml:space="preserve"> PAGEREF _Toc164530253 \h </w:instrText>
       </w:r>
       <w:r>
         <w:rPr>
@@ -901,7 +901,7 @@
         <w:rPr>
           <w:noProof/>
         </w:rPr>
-        <w:instrText xml:space="preserve"> PAGEREF _Toc164429664 \h </w:instrText>
+        <w:instrText xml:space="preserve"> PAGEREF _Toc164530254 \h </w:instrText>
       </w:r>
       <w:r>
         <w:rPr>
@@ -982,7 +982,7 @@
         <w:rPr>
           <w:noProof/>
         </w:rPr>
-        <w:instrText xml:space="preserve"> PAGEREF _Toc164429665 \h </w:instrText>
+        <w:instrText xml:space="preserve"> PAGEREF _Toc164530255 \h </w:instrText>
       </w:r>
       <w:r>
         <w:rPr>
@@ -1063,7 +1063,7 @@
         <w:rPr>
           <w:noProof/>
         </w:rPr>
-        <w:instrText xml:space="preserve"> PAGEREF _Toc164429666 \h </w:instrText>
+        <w:instrText xml:space="preserve"> PAGEREF _Toc164530256 \h </w:instrText>
       </w:r>
       <w:r>
         <w:rPr>
@@ -1144,7 +1144,7 @@
         <w:rPr>
           <w:noProof/>
         </w:rPr>
-        <w:instrText xml:space="preserve"> PAGEREF _Toc164429667 \h </w:instrText>
+        <w:instrText xml:space="preserve"> PAGEREF _Toc164530257 \h </w:instrText>
       </w:r>
       <w:r>
         <w:rPr>
@@ -1225,7 +1225,7 @@
         <w:rPr>
           <w:noProof/>
         </w:rPr>
-        <w:instrText xml:space="preserve"> PAGEREF _Toc164429668 \h </w:instrText>
+        <w:instrText xml:space="preserve"> PAGEREF _Toc164530258 \h </w:instrText>
       </w:r>
       <w:r>
         <w:rPr>
@@ -1306,7 +1306,7 @@
         <w:rPr>
           <w:noProof/>
         </w:rPr>
-        <w:instrText xml:space="preserve"> PAGEREF _Toc164429669 \h </w:instrText>
+        <w:instrText xml:space="preserve"> PAGEREF _Toc164530259 \h </w:instrText>
       </w:r>
       <w:r>
         <w:rPr>
@@ -1387,7 +1387,7 @@
         <w:rPr>
           <w:noProof/>
         </w:rPr>
-        <w:instrText xml:space="preserve"> PAGEREF _Toc164429670 \h </w:instrText>
+        <w:instrText xml:space="preserve"> PAGEREF _Toc164530260 \h </w:instrText>
       </w:r>
       <w:r>
         <w:rPr>
@@ -1468,7 +1468,7 @@
         <w:rPr>
           <w:noProof/>
         </w:rPr>
-        <w:instrText xml:space="preserve"> PAGEREF _Toc164429671 \h </w:instrText>
+        <w:instrText xml:space="preserve"> PAGEREF _Toc164530261 \h </w:instrText>
       </w:r>
       <w:r>
         <w:rPr>
@@ -1549,7 +1549,7 @@
         <w:rPr>
           <w:noProof/>
         </w:rPr>
-        <w:instrText xml:space="preserve"> PAGEREF _Toc164429672 \h </w:instrText>
+        <w:instrText xml:space="preserve"> PAGEREF _Toc164530262 \h </w:instrText>
       </w:r>
       <w:r>
         <w:rPr>
@@ -1630,7 +1630,7 @@
         <w:rPr>
           <w:noProof/>
         </w:rPr>
-        <w:instrText xml:space="preserve"> PAGEREF _Toc164429673 \h </w:instrText>
+        <w:instrText xml:space="preserve"> PAGEREF _Toc164530263 \h </w:instrText>
       </w:r>
       <w:r>
         <w:rPr>
@@ -1711,7 +1711,7 @@
         <w:rPr>
           <w:noProof/>
         </w:rPr>
-        <w:instrText xml:space="preserve"> PAGEREF _Toc164429674 \h </w:instrText>
+        <w:instrText xml:space="preserve"> PAGEREF _Toc164530264 \h </w:instrText>
       </w:r>
       <w:r>
         <w:rPr>
@@ -1792,7 +1792,7 @@
         <w:rPr>
           <w:noProof/>
         </w:rPr>
-        <w:instrText xml:space="preserve"> PAGEREF _Toc164429675 \h </w:instrText>
+        <w:instrText xml:space="preserve"> PAGEREF _Toc164530265 \h </w:instrText>
       </w:r>
       <w:r>
         <w:rPr>
@@ -1873,7 +1873,7 @@
         <w:rPr>
           <w:noProof/>
         </w:rPr>
-        <w:instrText xml:space="preserve"> PAGEREF _Toc164429676 \h </w:instrText>
+        <w:instrText xml:space="preserve"> PAGEREF _Toc164530266 \h </w:instrText>
       </w:r>
       <w:r>
         <w:rPr>
@@ -1954,7 +1954,7 @@
         <w:rPr>
           <w:noProof/>
         </w:rPr>
-        <w:instrText xml:space="preserve"> PAGEREF _Toc164429677 \h </w:instrText>
+        <w:instrText xml:space="preserve"> PAGEREF _Toc164530267 \h </w:instrText>
       </w:r>
       <w:r>
         <w:rPr>
@@ -2035,7 +2035,7 @@
         <w:rPr>
           <w:noProof/>
         </w:rPr>
-        <w:instrText xml:space="preserve"> PAGEREF _Toc164429678 \h </w:instrText>
+        <w:instrText xml:space="preserve"> PAGEREF _Toc164530268 \h </w:instrText>
       </w:r>
       <w:r>
         <w:rPr>
@@ -2116,7 +2116,7 @@
         <w:rPr>
           <w:noProof/>
         </w:rPr>
-        <w:instrText xml:space="preserve"> PAGEREF _Toc164429679 \h </w:instrText>
+        <w:instrText xml:space="preserve"> PAGEREF _Toc164530269 \h </w:instrText>
       </w:r>
       <w:r>
         <w:rPr>
@@ -2133,7 +2133,7 @@
         <w:rPr>
           <w:noProof/>
         </w:rPr>
-        <w:t>15</w:t>
+        <w:t>16</w:t>
       </w:r>
       <w:r>
         <w:rPr>
@@ -2195,7 +2195,7 @@
         <w:rPr>
           <w:noProof/>
         </w:rPr>
-        <w:instrText xml:space="preserve"> PAGEREF _Toc164429680 \h </w:instrText>
+        <w:instrText xml:space="preserve"> PAGEREF _Toc164530270 \h </w:instrText>
       </w:r>
       <w:r>
         <w:rPr>
@@ -2212,7 +2212,7 @@
         <w:rPr>
           <w:noProof/>
         </w:rPr>
-        <w:t>16</w:t>
+        <w:t>17</w:t>
       </w:r>
       <w:r>
         <w:rPr>
@@ -2276,7 +2276,7 @@
         <w:rPr>
           <w:noProof/>
         </w:rPr>
-        <w:instrText xml:space="preserve"> PAGEREF _Toc164429681 \h </w:instrText>
+        <w:instrText xml:space="preserve"> PAGEREF _Toc164530271 \h </w:instrText>
       </w:r>
       <w:r>
         <w:rPr>
@@ -2293,7 +2293,7 @@
         <w:rPr>
           <w:noProof/>
         </w:rPr>
-        <w:t>16</w:t>
+        <w:t>17</w:t>
       </w:r>
       <w:r>
         <w:rPr>
@@ -2357,7 +2357,7 @@
         <w:rPr>
           <w:noProof/>
         </w:rPr>
-        <w:instrText xml:space="preserve"> PAGEREF _Toc164429682 \h </w:instrText>
+        <w:instrText xml:space="preserve"> PAGEREF _Toc164530272 \h </w:instrText>
       </w:r>
       <w:r>
         <w:rPr>
@@ -2374,7 +2374,7 @@
         <w:rPr>
           <w:noProof/>
         </w:rPr>
-        <w:t>16</w:t>
+        <w:t>17</w:t>
       </w:r>
       <w:r>
         <w:rPr>
@@ -2438,7 +2438,7 @@
         <w:rPr>
           <w:noProof/>
         </w:rPr>
-        <w:instrText xml:space="preserve"> PAGEREF _Toc164429683 \h </w:instrText>
+        <w:instrText xml:space="preserve"> PAGEREF _Toc164530273 \h </w:instrText>
       </w:r>
       <w:r>
         <w:rPr>
@@ -2455,7 +2455,7 @@
         <w:rPr>
           <w:noProof/>
         </w:rPr>
-        <w:t>16</w:t>
+        <w:t>17</w:t>
       </w:r>
       <w:r>
         <w:rPr>
@@ -2519,7 +2519,7 @@
         <w:rPr>
           <w:noProof/>
         </w:rPr>
-        <w:instrText xml:space="preserve"> PAGEREF _Toc164429684 \h </w:instrText>
+        <w:instrText xml:space="preserve"> PAGEREF _Toc164530274 \h </w:instrText>
       </w:r>
       <w:r>
         <w:rPr>
@@ -2536,7 +2536,7 @@
         <w:rPr>
           <w:noProof/>
         </w:rPr>
-        <w:t>17</w:t>
+        <w:t>18</w:t>
       </w:r>
       <w:r>
         <w:rPr>
@@ -2600,7 +2600,7 @@
         <w:rPr>
           <w:noProof/>
         </w:rPr>
-        <w:instrText xml:space="preserve"> PAGEREF _Toc164429685 \h </w:instrText>
+        <w:instrText xml:space="preserve"> PAGEREF _Toc164530275 \h </w:instrText>
       </w:r>
       <w:r>
         <w:rPr>
@@ -2617,7 +2617,7 @@
         <w:rPr>
           <w:noProof/>
         </w:rPr>
-        <w:t>17</w:t>
+        <w:t>18</w:t>
       </w:r>
       <w:r>
         <w:rPr>
@@ -2682,7 +2682,7 @@
         <w:rPr>
           <w:noProof/>
         </w:rPr>
-        <w:instrText xml:space="preserve"> PAGEREF _Toc164429686 \h </w:instrText>
+        <w:instrText xml:space="preserve"> PAGEREF _Toc164530276 \h </w:instrText>
       </w:r>
       <w:r>
         <w:rPr>
@@ -2699,7 +2699,7 @@
         <w:rPr>
           <w:noProof/>
         </w:rPr>
-        <w:t>17</w:t>
+        <w:t>18</w:t>
       </w:r>
       <w:r>
         <w:rPr>
@@ -2763,7 +2763,7 @@
         <w:rPr>
           <w:noProof/>
         </w:rPr>
-        <w:instrText xml:space="preserve"> PAGEREF _Toc164429687 \h </w:instrText>
+        <w:instrText xml:space="preserve"> PAGEREF _Toc164530277 \h </w:instrText>
       </w:r>
       <w:r>
         <w:rPr>
@@ -2780,7 +2780,7 @@
         <w:rPr>
           <w:noProof/>
         </w:rPr>
-        <w:t>18</w:t>
+        <w:t>19</w:t>
       </w:r>
       <w:r>
         <w:rPr>
@@ -2851,7 +2851,7 @@
         <w:rPr>
           <w:noProof/>
         </w:rPr>
-        <w:instrText xml:space="preserve"> PAGEREF _Toc164429688 \h </w:instrText>
+        <w:instrText xml:space="preserve"> PAGEREF _Toc164530278 \h </w:instrText>
       </w:r>
       <w:r>
         <w:rPr>
@@ -2868,7 +2868,7 @@
         <w:rPr>
           <w:noProof/>
         </w:rPr>
-        <w:t>18</w:t>
+        <w:t>19</w:t>
       </w:r>
       <w:r>
         <w:rPr>
@@ -2932,7 +2932,7 @@
         <w:rPr>
           <w:noProof/>
         </w:rPr>
-        <w:instrText xml:space="preserve"> PAGEREF _Toc164429689 \h </w:instrText>
+        <w:instrText xml:space="preserve"> PAGEREF _Toc164530279 \h </w:instrText>
       </w:r>
       <w:r>
         <w:rPr>
@@ -2949,7 +2949,7 @@
         <w:rPr>
           <w:noProof/>
         </w:rPr>
-        <w:t>18</w:t>
+        <w:t>19</w:t>
       </w:r>
       <w:r>
         <w:rPr>
@@ -3013,7 +3013,7 @@
         <w:rPr>
           <w:noProof/>
         </w:rPr>
-        <w:instrText xml:space="preserve"> PAGEREF _Toc164429690 \h </w:instrText>
+        <w:instrText xml:space="preserve"> PAGEREF _Toc164530280 \h </w:instrText>
       </w:r>
       <w:r>
         <w:rPr>
@@ -3030,7 +3030,7 @@
         <w:rPr>
           <w:noProof/>
         </w:rPr>
-        <w:t>18</w:t>
+        <w:t>19</w:t>
       </w:r>
       <w:r>
         <w:rPr>
@@ -3094,7 +3094,7 @@
         <w:rPr>
           <w:noProof/>
         </w:rPr>
-        <w:instrText xml:space="preserve"> PAGEREF _Toc164429691 \h </w:instrText>
+        <w:instrText xml:space="preserve"> PAGEREF _Toc164530281 \h </w:instrText>
       </w:r>
       <w:r>
         <w:rPr>
@@ -3111,7 +3111,7 @@
         <w:rPr>
           <w:noProof/>
         </w:rPr>
-        <w:t>19</w:t>
+        <w:t>20</w:t>
       </w:r>
       <w:r>
         <w:rPr>
@@ -3175,7 +3175,7 @@
         <w:rPr>
           <w:noProof/>
         </w:rPr>
-        <w:instrText xml:space="preserve"> PAGEREF _Toc164429692 \h </w:instrText>
+        <w:instrText xml:space="preserve"> PAGEREF _Toc164530282 \h </w:instrText>
       </w:r>
       <w:r>
         <w:rPr>
@@ -3192,7 +3192,7 @@
         <w:rPr>
           <w:noProof/>
         </w:rPr>
-        <w:t>19</w:t>
+        <w:t>20</w:t>
       </w:r>
       <w:r>
         <w:rPr>
@@ -3256,7 +3256,7 @@
         <w:rPr>
           <w:noProof/>
         </w:rPr>
-        <w:instrText xml:space="preserve"> PAGEREF _Toc164429693 \h </w:instrText>
+        <w:instrText xml:space="preserve"> PAGEREF _Toc164530283 \h </w:instrText>
       </w:r>
       <w:r>
         <w:rPr>
@@ -3273,7 +3273,7 @@
         <w:rPr>
           <w:noProof/>
         </w:rPr>
-        <w:t>19</w:t>
+        <w:t>20</w:t>
       </w:r>
       <w:r>
         <w:rPr>
@@ -3337,7 +3337,7 @@
         <w:rPr>
           <w:noProof/>
         </w:rPr>
-        <w:instrText xml:space="preserve"> PAGEREF _Toc164429694 \h </w:instrText>
+        <w:instrText xml:space="preserve"> PAGEREF _Toc164530284 \h </w:instrText>
       </w:r>
       <w:r>
         <w:rPr>
@@ -3354,7 +3354,7 @@
         <w:rPr>
           <w:noProof/>
         </w:rPr>
-        <w:t>20</w:t>
+        <w:t>21</w:t>
       </w:r>
       <w:r>
         <w:rPr>
@@ -3418,7 +3418,7 @@
         <w:rPr>
           <w:noProof/>
         </w:rPr>
-        <w:instrText xml:space="preserve"> PAGEREF _Toc164429695 \h </w:instrText>
+        <w:instrText xml:space="preserve"> PAGEREF _Toc164530285 \h </w:instrText>
       </w:r>
       <w:r>
         <w:rPr>
@@ -3435,7 +3435,7 @@
         <w:rPr>
           <w:noProof/>
         </w:rPr>
-        <w:t>20</w:t>
+        <w:t>21</w:t>
       </w:r>
       <w:r>
         <w:rPr>
@@ -3499,7 +3499,7 @@
         <w:rPr>
           <w:noProof/>
         </w:rPr>
-        <w:instrText xml:space="preserve"> PAGEREF _Toc164429696 \h </w:instrText>
+        <w:instrText xml:space="preserve"> PAGEREF _Toc164530286 \h </w:instrText>
       </w:r>
       <w:r>
         <w:rPr>
@@ -3516,7 +3516,7 @@
         <w:rPr>
           <w:noProof/>
         </w:rPr>
-        <w:t>20</w:t>
+        <w:t>21</w:t>
       </w:r>
       <w:r>
         <w:rPr>
@@ -3580,7 +3580,7 @@
         <w:rPr>
           <w:noProof/>
         </w:rPr>
-        <w:instrText xml:space="preserve"> PAGEREF _Toc164429697 \h </w:instrText>
+        <w:instrText xml:space="preserve"> PAGEREF _Toc164530287 \h </w:instrText>
       </w:r>
       <w:r>
         <w:rPr>
@@ -3597,7 +3597,7 @@
         <w:rPr>
           <w:noProof/>
         </w:rPr>
-        <w:t>20</w:t>
+        <w:t>21</w:t>
       </w:r>
       <w:r>
         <w:rPr>
@@ -3661,7 +3661,7 @@
         <w:rPr>
           <w:noProof/>
         </w:rPr>
-        <w:instrText xml:space="preserve"> PAGEREF _Toc164429698 \h </w:instrText>
+        <w:instrText xml:space="preserve"> PAGEREF _Toc164530288 \h </w:instrText>
       </w:r>
       <w:r>
         <w:rPr>
@@ -3678,7 +3678,7 @@
         <w:rPr>
           <w:noProof/>
         </w:rPr>
-        <w:t>20</w:t>
+        <w:t>21</w:t>
       </w:r>
       <w:r>
         <w:rPr>
@@ -3742,7 +3742,7 @@
         <w:rPr>
           <w:noProof/>
         </w:rPr>
-        <w:instrText xml:space="preserve"> PAGEREF _Toc164429699 \h </w:instrText>
+        <w:instrText xml:space="preserve"> PAGEREF _Toc164530289 \h </w:instrText>
       </w:r>
       <w:r>
         <w:rPr>
@@ -3759,7 +3759,7 @@
         <w:rPr>
           <w:noProof/>
         </w:rPr>
-        <w:t>21</w:t>
+        <w:t>22</w:t>
       </w:r>
       <w:r>
         <w:rPr>
@@ -3823,7 +3823,7 @@
         <w:rPr>
           <w:noProof/>
         </w:rPr>
-        <w:instrText xml:space="preserve"> PAGEREF _Toc164429700 \h </w:instrText>
+        <w:instrText xml:space="preserve"> PAGEREF _Toc164530290 \h </w:instrText>
       </w:r>
       <w:r>
         <w:rPr>
@@ -3840,7 +3840,7 @@
         <w:rPr>
           <w:noProof/>
         </w:rPr>
-        <w:t>21</w:t>
+        <w:t>22</w:t>
       </w:r>
       <w:r>
         <w:rPr>
@@ -3904,7 +3904,7 @@
         <w:rPr>
           <w:noProof/>
         </w:rPr>
-        <w:instrText xml:space="preserve"> PAGEREF _Toc164429701 \h </w:instrText>
+        <w:instrText xml:space="preserve"> PAGEREF _Toc164530291 \h </w:instrText>
       </w:r>
       <w:r>
         <w:rPr>
@@ -3921,7 +3921,7 @@
         <w:rPr>
           <w:noProof/>
         </w:rPr>
-        <w:t>21</w:t>
+        <w:t>22</w:t>
       </w:r>
       <w:r>
         <w:rPr>
@@ -3987,7 +3987,7 @@
         <w:rPr>
           <w:noProof/>
         </w:rPr>
-        <w:instrText xml:space="preserve"> PAGEREF _Toc164429702 \h </w:instrText>
+        <w:instrText xml:space="preserve"> PAGEREF _Toc164530292 \h </w:instrText>
       </w:r>
       <w:r>
         <w:rPr>
@@ -4004,7 +4004,7 @@
         <w:rPr>
           <w:noProof/>
         </w:rPr>
-        <w:t>22</w:t>
+        <w:t>23</w:t>
       </w:r>
       <w:r>
         <w:rPr>
@@ -4068,7 +4068,7 @@
         <w:rPr>
           <w:noProof/>
         </w:rPr>
-        <w:instrText xml:space="preserve"> PAGEREF _Toc164429703 \h </w:instrText>
+        <w:instrText xml:space="preserve"> PAGEREF _Toc164530293 \h </w:instrText>
       </w:r>
       <w:r>
         <w:rPr>
@@ -4085,7 +4085,7 @@
         <w:rPr>
           <w:noProof/>
         </w:rPr>
-        <w:t>22</w:t>
+        <w:t>23</w:t>
       </w:r>
       <w:r>
         <w:rPr>
@@ -4149,7 +4149,7 @@
         <w:rPr>
           <w:noProof/>
         </w:rPr>
-        <w:instrText xml:space="preserve"> PAGEREF _Toc164429704 \h </w:instrText>
+        <w:instrText xml:space="preserve"> PAGEREF _Toc164530294 \h </w:instrText>
       </w:r>
       <w:r>
         <w:rPr>
@@ -4166,7 +4166,7 @@
         <w:rPr>
           <w:noProof/>
         </w:rPr>
-        <w:t>25</w:t>
+        <w:t>26</w:t>
       </w:r>
       <w:r>
         <w:rPr>
@@ -4230,7 +4230,7 @@
         <w:rPr>
           <w:noProof/>
         </w:rPr>
-        <w:instrText xml:space="preserve"> PAGEREF _Toc164429705 \h </w:instrText>
+        <w:instrText xml:space="preserve"> PAGEREF _Toc164530295 \h </w:instrText>
       </w:r>
       <w:r>
         <w:rPr>
@@ -4247,7 +4247,7 @@
         <w:rPr>
           <w:noProof/>
         </w:rPr>
-        <w:t>26</w:t>
+        <w:t>27</w:t>
       </w:r>
       <w:r>
         <w:rPr>
@@ -4311,7 +4311,7 @@
         <w:rPr>
           <w:noProof/>
         </w:rPr>
-        <w:instrText xml:space="preserve"> PAGEREF _Toc164429706 \h </w:instrText>
+        <w:instrText xml:space="preserve"> PAGEREF _Toc164530296 \h </w:instrText>
       </w:r>
       <w:r>
         <w:rPr>
@@ -4328,7 +4328,7 @@
         <w:rPr>
           <w:noProof/>
         </w:rPr>
-        <w:t>26</w:t>
+        <w:t>27</w:t>
       </w:r>
       <w:r>
         <w:rPr>
@@ -4392,7 +4392,7 @@
         <w:rPr>
           <w:noProof/>
         </w:rPr>
-        <w:instrText xml:space="preserve"> PAGEREF _Toc164429707 \h </w:instrText>
+        <w:instrText xml:space="preserve"> PAGEREF _Toc164530297 \h </w:instrText>
       </w:r>
       <w:r>
         <w:rPr>
@@ -4409,7 +4409,7 @@
         <w:rPr>
           <w:noProof/>
         </w:rPr>
-        <w:t>27</w:t>
+        <w:t>28</w:t>
       </w:r>
       <w:r>
         <w:rPr>
@@ -4473,7 +4473,7 @@
         <w:rPr>
           <w:noProof/>
         </w:rPr>
-        <w:instrText xml:space="preserve"> PAGEREF _Toc164429708 \h </w:instrText>
+        <w:instrText xml:space="preserve"> PAGEREF _Toc164530298 \h </w:instrText>
       </w:r>
       <w:r>
         <w:rPr>
@@ -4490,7 +4490,7 @@
         <w:rPr>
           <w:noProof/>
         </w:rPr>
-        <w:t>27</w:t>
+        <w:t>28</w:t>
       </w:r>
       <w:r>
         <w:rPr>
@@ -4554,7 +4554,7 @@
         <w:rPr>
           <w:noProof/>
         </w:rPr>
-        <w:instrText xml:space="preserve"> PAGEREF _Toc164429709 \h </w:instrText>
+        <w:instrText xml:space="preserve"> PAGEREF _Toc164530299 \h </w:instrText>
       </w:r>
       <w:r>
         <w:rPr>
@@ -4571,7 +4571,7 @@
         <w:rPr>
           <w:noProof/>
         </w:rPr>
-        <w:t>27</w:t>
+        <w:t>28</w:t>
       </w:r>
       <w:r>
         <w:rPr>
@@ -4635,7 +4635,7 @@
         <w:rPr>
           <w:noProof/>
         </w:rPr>
-        <w:instrText xml:space="preserve"> PAGEREF _Toc164429710 \h </w:instrText>
+        <w:instrText xml:space="preserve"> PAGEREF _Toc164530300 \h </w:instrText>
       </w:r>
       <w:r>
         <w:rPr>
@@ -4652,7 +4652,7 @@
         <w:rPr>
           <w:noProof/>
         </w:rPr>
-        <w:t>27</w:t>
+        <w:t>28</w:t>
       </w:r>
       <w:r>
         <w:rPr>
@@ -4716,7 +4716,7 @@
         <w:rPr>
           <w:noProof/>
         </w:rPr>
-        <w:instrText xml:space="preserve"> PAGEREF _Toc164429711 \h </w:instrText>
+        <w:instrText xml:space="preserve"> PAGEREF _Toc164530301 \h </w:instrText>
       </w:r>
       <w:r>
         <w:rPr>
@@ -4733,7 +4733,7 @@
         <w:rPr>
           <w:noProof/>
         </w:rPr>
-        <w:t>27</w:t>
+        <w:t>28</w:t>
       </w:r>
       <w:r>
         <w:rPr>
@@ -4797,7 +4797,7 @@
         <w:rPr>
           <w:noProof/>
         </w:rPr>
-        <w:instrText xml:space="preserve"> PAGEREF _Toc164429712 \h </w:instrText>
+        <w:instrText xml:space="preserve"> PAGEREF _Toc164530302 \h </w:instrText>
       </w:r>
       <w:r>
         <w:rPr>
@@ -4814,7 +4814,7 @@
         <w:rPr>
           <w:noProof/>
         </w:rPr>
-        <w:t>28</w:t>
+        <w:t>29</w:t>
       </w:r>
       <w:r>
         <w:rPr>
@@ -4879,7 +4879,7 @@
         <w:rPr>
           <w:noProof/>
         </w:rPr>
-        <w:instrText xml:space="preserve"> PAGEREF _Toc164429713 \h </w:instrText>
+        <w:instrText xml:space="preserve"> PAGEREF _Toc164530303 \h </w:instrText>
       </w:r>
       <w:r>
         <w:rPr>
@@ -4896,7 +4896,7 @@
         <w:rPr>
           <w:noProof/>
         </w:rPr>
-        <w:t>28</w:t>
+        <w:t>29</w:t>
       </w:r>
       <w:r>
         <w:rPr>
@@ -4958,7 +4958,7 @@
         <w:rPr>
           <w:noProof/>
         </w:rPr>
-        <w:instrText xml:space="preserve"> PAGEREF _Toc164429714 \h </w:instrText>
+        <w:instrText xml:space="preserve"> PAGEREF _Toc164530304 \h </w:instrText>
       </w:r>
       <w:r>
         <w:rPr>
@@ -4975,7 +4975,7 @@
         <w:rPr>
           <w:noProof/>
         </w:rPr>
-        <w:t>29</w:t>
+        <w:t>30</w:t>
       </w:r>
       <w:r>
         <w:rPr>
@@ -5037,7 +5037,7 @@
         <w:rPr>
           <w:noProof/>
         </w:rPr>
-        <w:instrText xml:space="preserve"> PAGEREF _Toc164429715 \h </w:instrText>
+        <w:instrText xml:space="preserve"> PAGEREF _Toc164530305 \h </w:instrText>
       </w:r>
       <w:r>
         <w:rPr>
@@ -5054,7 +5054,7 @@
         <w:rPr>
           <w:noProof/>
         </w:rPr>
-        <w:t>30</w:t>
+        <w:t>31</w:t>
       </w:r>
       <w:r>
         <w:rPr>
@@ -5116,7 +5116,7 @@
         <w:rPr>
           <w:noProof/>
         </w:rPr>
-        <w:instrText xml:space="preserve"> PAGEREF _Toc164429716 \h </w:instrText>
+        <w:instrText xml:space="preserve"> PAGEREF _Toc164530306 \h </w:instrText>
       </w:r>
       <w:r>
         <w:rPr>
@@ -5133,7 +5133,7 @@
         <w:rPr>
           <w:noProof/>
         </w:rPr>
-        <w:t>31</w:t>
+        <w:t>32</w:t>
       </w:r>
       <w:r>
         <w:rPr>
@@ -5186,7 +5186,7 @@
       <w:bookmarkStart w:id="0" w:name="_Toc163551242"/>
       <w:bookmarkStart w:id="1" w:name="_Toc163551337"/>
       <w:bookmarkStart w:id="2" w:name="_Toc163553140"/>
-      <w:bookmarkStart w:id="3" w:name="_Toc164429660"/>
+      <w:bookmarkStart w:id="3" w:name="_Toc164530250"/>
       <w:r>
         <w:rPr>
           <w:rFonts w:eastAsia="Garamond"/>
@@ -5315,7 +5315,7 @@
         <w:ind w:left="357" w:hanging="357"/>
       </w:pPr>
       <w:bookmarkStart w:id="4" w:name="_Toc163553141"/>
-      <w:bookmarkStart w:id="5" w:name="_Toc164429661"/>
+      <w:bookmarkStart w:id="5" w:name="_Toc164530251"/>
       <w:r>
         <w:lastRenderedPageBreak/>
         <w:t>Felhasználói dokumentáció</w:t>
@@ -5354,7 +5354,7 @@
         </w:numPr>
         <w:ind w:left="720"/>
       </w:pPr>
-      <w:bookmarkStart w:id="6" w:name="_Toc164429662"/>
+      <w:bookmarkStart w:id="6" w:name="_Toc164530252"/>
       <w:r>
         <w:t>Főoldal</w:t>
       </w:r>
@@ -5412,7 +5412,7 @@
       <w:r>
         <w:fldChar w:fldCharType="separate"/>
       </w:r>
-      <w:bookmarkStart w:id="7" w:name="_Toc164529177"/>
+      <w:bookmarkStart w:id="7" w:name="_Toc164530353"/>
       <w:r>
         <w:rPr>
           <w:noProof/>
@@ -5450,7 +5450,7 @@
         </w:numPr>
         <w:ind w:left="720"/>
       </w:pPr>
-      <w:bookmarkStart w:id="8" w:name="_Toc164429663"/>
+      <w:bookmarkStart w:id="8" w:name="_Toc164530253"/>
       <w:r>
         <w:lastRenderedPageBreak/>
         <w:t>Regisztráció</w:t>
@@ -5805,7 +5805,7 @@
       <w:r>
         <w:fldChar w:fldCharType="separate"/>
       </w:r>
-      <w:bookmarkStart w:id="9" w:name="_Toc164529178"/>
+      <w:bookmarkStart w:id="9" w:name="_Toc164530354"/>
       <w:r>
         <w:rPr>
           <w:noProof/>
@@ -5832,7 +5832,7 @@
         </w:numPr>
         <w:ind w:left="720"/>
       </w:pPr>
-      <w:bookmarkStart w:id="10" w:name="_Toc164429664"/>
+      <w:bookmarkStart w:id="10" w:name="_Toc164530254"/>
       <w:r>
         <w:lastRenderedPageBreak/>
         <w:t>Bejelentkezés</w:t>
@@ -6060,7 +6060,7 @@
       <w:r>
         <w:fldChar w:fldCharType="separate"/>
       </w:r>
-      <w:bookmarkStart w:id="11" w:name="_Toc164529179"/>
+      <w:bookmarkStart w:id="11" w:name="_Toc164530355"/>
       <w:r>
         <w:rPr>
           <w:noProof/>
@@ -6087,7 +6087,7 @@
         </w:numPr>
         <w:ind w:left="720"/>
       </w:pPr>
-      <w:bookmarkStart w:id="12" w:name="_Toc164429665"/>
+      <w:bookmarkStart w:id="12" w:name="_Toc164530255"/>
       <w:r>
         <w:t>Listák</w:t>
       </w:r>
@@ -6220,7 +6220,7 @@
       <w:r>
         <w:fldChar w:fldCharType="separate"/>
       </w:r>
-      <w:bookmarkStart w:id="13" w:name="_Toc164529180"/>
+      <w:bookmarkStart w:id="13" w:name="_Toc164530356"/>
       <w:r>
         <w:rPr>
           <w:noProof/>
@@ -6252,7 +6252,7 @@
         </w:numPr>
         <w:ind w:left="720"/>
       </w:pPr>
-      <w:bookmarkStart w:id="14" w:name="_Toc164429666"/>
+      <w:bookmarkStart w:id="14" w:name="_Toc164530256"/>
       <w:r>
         <w:t>Új lista</w:t>
       </w:r>
@@ -6493,7 +6493,7 @@
       <w:r>
         <w:fldChar w:fldCharType="separate"/>
       </w:r>
-      <w:bookmarkStart w:id="15" w:name="_Toc164529181"/>
+      <w:bookmarkStart w:id="15" w:name="_Toc164530357"/>
       <w:r>
         <w:rPr>
           <w:noProof/>
@@ -6570,7 +6570,7 @@
         </w:numPr>
         <w:ind w:left="720"/>
       </w:pPr>
-      <w:bookmarkStart w:id="16" w:name="_Toc164429667"/>
+      <w:bookmarkStart w:id="16" w:name="_Toc164530257"/>
       <w:r>
         <w:t>Jogosultságok</w:t>
       </w:r>
@@ -6868,7 +6868,7 @@
       <w:r>
         <w:fldChar w:fldCharType="separate"/>
       </w:r>
-      <w:bookmarkStart w:id="17" w:name="_Toc164529182"/>
+      <w:bookmarkStart w:id="17" w:name="_Toc164530358"/>
       <w:r>
         <w:rPr>
           <w:noProof/>
@@ -6918,7 +6918,7 @@
         </w:numPr>
         <w:ind w:left="720"/>
       </w:pPr>
-      <w:bookmarkStart w:id="18" w:name="_Toc164429668"/>
+      <w:bookmarkStart w:id="18" w:name="_Toc164530258"/>
       <w:r>
         <w:t>Lista készítő</w:t>
       </w:r>
@@ -7231,7 +7231,7 @@
       <w:r>
         <w:fldChar w:fldCharType="separate"/>
       </w:r>
-      <w:bookmarkStart w:id="19" w:name="_Toc164529183"/>
+      <w:bookmarkStart w:id="19" w:name="_Toc164530359"/>
       <w:r>
         <w:rPr>
           <w:noProof/>
@@ -7258,7 +7258,7 @@
         </w:numPr>
         <w:ind w:left="720"/>
       </w:pPr>
-      <w:bookmarkStart w:id="20" w:name="_Toc164429669"/>
+      <w:bookmarkStart w:id="20" w:name="_Toc164530259"/>
       <w:r>
         <w:lastRenderedPageBreak/>
         <w:t>Karakterek</w:t>
@@ -7472,7 +7472,7 @@
       <w:r>
         <w:fldChar w:fldCharType="separate"/>
       </w:r>
-      <w:bookmarkStart w:id="21" w:name="_Toc164529184"/>
+      <w:bookmarkStart w:id="21" w:name="_Toc164530360"/>
       <w:r>
         <w:rPr>
           <w:noProof/>
@@ -7499,7 +7499,7 @@
         </w:numPr>
         <w:ind w:left="720"/>
       </w:pPr>
-      <w:bookmarkStart w:id="22" w:name="_Toc164429670"/>
+      <w:bookmarkStart w:id="22" w:name="_Toc164530260"/>
       <w:r>
         <w:t>Karakter hozzáadása</w:t>
       </w:r>
@@ -7866,7 +7866,7 @@
       <w:r>
         <w:fldChar w:fldCharType="separate"/>
       </w:r>
-      <w:bookmarkStart w:id="24" w:name="_Toc164529185"/>
+      <w:bookmarkStart w:id="24" w:name="_Toc164530361"/>
       <w:r>
         <w:rPr>
           <w:noProof/>
@@ -7893,7 +7893,7 @@
         </w:numPr>
         <w:ind w:left="720"/>
       </w:pPr>
-      <w:bookmarkStart w:id="25" w:name="_Toc164429671"/>
+      <w:bookmarkStart w:id="25" w:name="_Toc164530261"/>
       <w:r>
         <w:t>Karakter módosítás</w:t>
       </w:r>
@@ -8018,7 +8018,7 @@
       <w:r>
         <w:fldChar w:fldCharType="separate"/>
       </w:r>
-      <w:bookmarkStart w:id="26" w:name="_Toc164529186"/>
+      <w:bookmarkStart w:id="26" w:name="_Toc164530362"/>
       <w:r>
         <w:rPr>
           <w:noProof/>
@@ -8060,7 +8060,7 @@
         </w:numPr>
         <w:ind w:left="720"/>
       </w:pPr>
-      <w:bookmarkStart w:id="27" w:name="_Toc164429672"/>
+      <w:bookmarkStart w:id="27" w:name="_Toc164530262"/>
       <w:r>
         <w:lastRenderedPageBreak/>
         <w:t>Kategóriák</w:t>
@@ -8213,7 +8213,7 @@
       <w:r>
         <w:fldChar w:fldCharType="separate"/>
       </w:r>
-      <w:bookmarkStart w:id="28" w:name="_Toc164529187"/>
+      <w:bookmarkStart w:id="28" w:name="_Toc164530363"/>
       <w:r>
         <w:rPr>
           <w:noProof/>
@@ -8240,7 +8240,7 @@
         </w:numPr>
         <w:ind w:left="720"/>
       </w:pPr>
-      <w:bookmarkStart w:id="29" w:name="_Toc164429673"/>
+      <w:bookmarkStart w:id="29" w:name="_Toc164530263"/>
       <w:r>
         <w:t>Kategória hozzáadása</w:t>
       </w:r>
@@ -8452,7 +8452,7 @@
       <w:r>
         <w:fldChar w:fldCharType="separate"/>
       </w:r>
-      <w:bookmarkStart w:id="30" w:name="_Toc164529188"/>
+      <w:bookmarkStart w:id="30" w:name="_Toc164530364"/>
       <w:r>
         <w:rPr>
           <w:noProof/>
@@ -8479,7 +8479,7 @@
         </w:numPr>
         <w:ind w:left="720"/>
       </w:pPr>
-      <w:bookmarkStart w:id="31" w:name="_Toc164429674"/>
+      <w:bookmarkStart w:id="31" w:name="_Toc164530264"/>
       <w:r>
         <w:lastRenderedPageBreak/>
         <w:t>Kategória módosítás</w:t>
@@ -8769,7 +8769,7 @@
       <w:r>
         <w:fldChar w:fldCharType="separate"/>
       </w:r>
-      <w:bookmarkStart w:id="32" w:name="_Toc164529189"/>
+      <w:bookmarkStart w:id="32" w:name="_Toc164530365"/>
       <w:r>
         <w:rPr>
           <w:noProof/>
@@ -8796,7 +8796,7 @@
         </w:numPr>
         <w:ind w:left="720"/>
       </w:pPr>
-      <w:bookmarkStart w:id="33" w:name="_Toc164429675"/>
+      <w:bookmarkStart w:id="33" w:name="_Toc164530265"/>
       <w:r>
         <w:t>Profil</w:t>
       </w:r>
@@ -8915,7 +8915,7 @@
       <w:r>
         <w:fldChar w:fldCharType="separate"/>
       </w:r>
-      <w:bookmarkStart w:id="34" w:name="_Toc164529190"/>
+      <w:bookmarkStart w:id="34" w:name="_Toc164530366"/>
       <w:r>
         <w:rPr>
           <w:noProof/>
@@ -8942,7 +8942,7 @@
         </w:numPr>
         <w:ind w:left="720"/>
       </w:pPr>
-      <w:bookmarkStart w:id="35" w:name="_Toc164429676"/>
+      <w:bookmarkStart w:id="35" w:name="_Toc164530266"/>
       <w:r>
         <w:lastRenderedPageBreak/>
         <w:t>Statisztikák</w:t>
@@ -9040,7 +9040,7 @@
         </w:numPr>
         <w:ind w:left="720"/>
       </w:pPr>
-      <w:bookmarkStart w:id="36" w:name="_Toc164429677"/>
+      <w:bookmarkStart w:id="36" w:name="_Toc164530267"/>
       <w:r>
         <w:t>Adatok módosítása</w:t>
       </w:r>
@@ -9240,7 +9240,7 @@
       <w:r>
         <w:fldChar w:fldCharType="separate"/>
       </w:r>
-      <w:bookmarkStart w:id="37" w:name="_Toc164529191"/>
+      <w:bookmarkStart w:id="37" w:name="_Toc164530367"/>
       <w:r>
         <w:rPr>
           <w:noProof/>
@@ -9405,7 +9405,7 @@
       <w:r>
         <w:fldChar w:fldCharType="separate"/>
       </w:r>
-      <w:bookmarkStart w:id="38" w:name="_Toc164529192"/>
+      <w:bookmarkStart w:id="38" w:name="_Toc164530368"/>
       <w:r>
         <w:rPr>
           <w:noProof/>
@@ -9558,7 +9558,7 @@
       <w:r>
         <w:fldChar w:fldCharType="separate"/>
       </w:r>
-      <w:bookmarkStart w:id="39" w:name="_Toc164529193"/>
+      <w:bookmarkStart w:id="39" w:name="_Toc164530369"/>
       <w:r>
         <w:rPr>
           <w:noProof/>
@@ -9738,7 +9738,7 @@
       <w:r>
         <w:fldChar w:fldCharType="separate"/>
       </w:r>
-      <w:bookmarkStart w:id="40" w:name="_Toc164529194"/>
+      <w:bookmarkStart w:id="40" w:name="_Toc164530370"/>
       <w:r>
         <w:rPr>
           <w:noProof/>
@@ -9765,7 +9765,7 @@
         </w:numPr>
         <w:ind w:left="720"/>
       </w:pPr>
-      <w:bookmarkStart w:id="41" w:name="_Toc164429678"/>
+      <w:bookmarkStart w:id="41" w:name="_Toc164530268"/>
       <w:r>
         <w:t>Email hitelesítés</w:t>
       </w:r>
@@ -9776,7 +9776,13 @@
         <w:t>A megadott email címre kapott üzenetben találunk egy hitelesítő linket, amit megnyitva – ha már bejelentkeztünk az oldalra – tudjuk hitelesíteni.</w:t>
       </w:r>
       <w:r>
-        <w:t xml:space="preserve"> Amennyiben nem vagy bejelentkezve, az oldal jelezni fogja számodra.</w:t>
+        <w:t xml:space="preserve"> Amennyiben nem vagy</w:t>
+      </w:r>
+      <w:r>
+        <w:t>unk</w:t>
+      </w:r>
+      <w:r>
+        <w:t xml:space="preserve"> bejelentkezve, az oldal jelezni fogja számodra.</w:t>
       </w:r>
     </w:p>
     <w:p>
@@ -9854,7 +9860,7 @@
       <w:r>
         <w:fldChar w:fldCharType="separate"/>
       </w:r>
-      <w:bookmarkStart w:id="42" w:name="_Toc164529195"/>
+      <w:bookmarkStart w:id="42" w:name="_Toc164530371"/>
       <w:r>
         <w:rPr>
           <w:noProof/>
@@ -10019,7 +10025,7 @@
       <w:r>
         <w:fldChar w:fldCharType="separate"/>
       </w:r>
-      <w:bookmarkStart w:id="43" w:name="_Toc164529196"/>
+      <w:bookmarkStart w:id="43" w:name="_Toc164530372"/>
       <w:r>
         <w:rPr>
           <w:noProof/>
@@ -10115,7 +10121,7 @@
       <w:r>
         <w:fldChar w:fldCharType="separate"/>
       </w:r>
-      <w:bookmarkStart w:id="44" w:name="_Toc164529197"/>
+      <w:bookmarkStart w:id="44" w:name="_Toc164530373"/>
       <w:r>
         <w:rPr>
           <w:noProof/>
@@ -10211,7 +10217,7 @@
       <w:r>
         <w:fldChar w:fldCharType="separate"/>
       </w:r>
-      <w:bookmarkStart w:id="45" w:name="_Toc164529198"/>
+      <w:bookmarkStart w:id="45" w:name="_Toc164530374"/>
       <w:r>
         <w:rPr>
           <w:noProof/>
@@ -10232,7 +10238,93 @@
       </w:r>
       <w:bookmarkEnd w:id="45"/>
     </w:p>
-    <w:bookmarkStart w:id="46" w:name="_Toc164429679"/>
+    <w:p>
+      <w:r>
+        <w:t>Az üzenet, amit kapunk a regisztráció és e-mail módosítás után is hasonlóan néz ki, különbség a címben lelhető: „Sikeres regisztráció” a regisztrációnk után, „Email módosítás” az e-mail megváltoztatása után. Bal oldalon alul megtalálhatjuk a felhasználónevünket, ezzel megerősítve, hogy tényleg az általunk készült felhasználó hitelesítő üzenetét olvassuk. Az „Email cím megerősítése” gombra – vagy ha a gomb nem működik, akkor a linkre – kattintva kerülünk a feljebb már említett oldalra.</w:t>
+      </w:r>
+    </w:p>
+    <w:p>
+      <w:pPr>
+        <w:keepNext/>
+        <w:spacing w:after="0"/>
+        <w:jc w:val="center"/>
+      </w:pPr>
+      <w:r>
+        <w:rPr>
+          <w:noProof/>
+        </w:rPr>
+        <w:drawing>
+          <wp:inline distT="0" distB="0" distL="0" distR="0" wp14:anchorId="0B32BA20" wp14:editId="3B7A9F31">
+            <wp:extent cx="3960000" cy="2306236"/>
+            <wp:effectExtent l="0" t="0" r="2540" b="0"/>
+            <wp:docPr id="186656837" name="Kép 1" descr="A képen szöveg, képernyőkép, Betűtípus, tervezés látható&#10;&#10;Automatikusan generált leírás"/>
+            <wp:cNvGraphicFramePr>
+              <a:graphicFrameLocks xmlns:a="http://schemas.openxmlformats.org/drawingml/2006/main" noChangeAspect="1"/>
+            </wp:cNvGraphicFramePr>
+            <a:graphic xmlns:a="http://schemas.openxmlformats.org/drawingml/2006/main">
+              <a:graphicData uri="http://schemas.openxmlformats.org/drawingml/2006/picture">
+                <pic:pic xmlns:pic="http://schemas.openxmlformats.org/drawingml/2006/picture">
+                  <pic:nvPicPr>
+                    <pic:cNvPr id="186656837" name="Kép 1" descr="A képen szöveg, képernyőkép, Betűtípus, tervezés látható&#10;&#10;Automatikusan generált leírás"/>
+                    <pic:cNvPicPr/>
+                  </pic:nvPicPr>
+                  <pic:blipFill>
+                    <a:blip r:embed="rId49">
+                      <a:extLst>
+                        <a:ext uri="{28A0092B-C50C-407E-A947-70E740481C1C}">
+                          <a14:useLocalDpi xmlns:a14="http://schemas.microsoft.com/office/drawing/2010/main" val="0"/>
+                        </a:ext>
+                      </a:extLst>
+                    </a:blip>
+                    <a:stretch>
+                      <a:fillRect/>
+                    </a:stretch>
+                  </pic:blipFill>
+                  <pic:spPr>
+                    <a:xfrm>
+                      <a:off x="0" y="0"/>
+                      <a:ext cx="3960000" cy="2306236"/>
+                    </a:xfrm>
+                    <a:prstGeom prst="rect">
+                      <a:avLst/>
+                    </a:prstGeom>
+                  </pic:spPr>
+                </pic:pic>
+              </a:graphicData>
+            </a:graphic>
+          </wp:inline>
+        </w:drawing>
+      </w:r>
+    </w:p>
+    <w:p>
+      <w:pPr>
+        <w:pStyle w:val="Kpalrs"/>
+        <w:jc w:val="center"/>
+      </w:pPr>
+      <w:r>
+        <w:fldChar w:fldCharType="begin"/>
+      </w:r>
+      <w:r>
+        <w:instrText xml:space="preserve"> SEQ ábra \* ARABIC </w:instrText>
+      </w:r>
+      <w:r>
+        <w:fldChar w:fldCharType="separate"/>
+      </w:r>
+      <w:bookmarkStart w:id="46" w:name="_Toc164530375"/>
+      <w:r>
+        <w:rPr>
+          <w:noProof/>
+        </w:rPr>
+        <w:t>23</w:t>
+      </w:r>
+      <w:r>
+        <w:fldChar w:fldCharType="end"/>
+      </w:r>
+      <w:r>
+        <w:t>. ábra: Email hitelesítő üzenet</w:t>
+      </w:r>
+      <w:bookmarkEnd w:id="46"/>
+    </w:p>
     <w:p>
       <w:pPr>
         <w:pStyle w:val="Cmsor2"/>
@@ -10242,21 +10334,23 @@
         </w:numPr>
         <w:ind w:left="720"/>
       </w:pPr>
+      <w:bookmarkStart w:id="47" w:name="_Toc164530269"/>
       <w:r>
         <w:rPr>
           <w:noProof/>
           <w:lang w:eastAsia="hu-HU"/>
         </w:rPr>
+        <w:lastRenderedPageBreak/>
         <mc:AlternateContent>
           <mc:Choice Requires="wps">
             <w:drawing>
-              <wp:anchor distT="0" distB="0" distL="144145" distR="144145" simplePos="0" relativeHeight="251659264" behindDoc="0" locked="0" layoutInCell="1" allowOverlap="1" wp14:anchorId="15DF8AEF" wp14:editId="139278E8">
+              <wp:anchor distT="0" distB="0" distL="144145" distR="144145" simplePos="0" relativeHeight="251659264" behindDoc="0" locked="0" layoutInCell="1" allowOverlap="1" wp14:anchorId="15DF8AEF" wp14:editId="4302BA4C">
                 <wp:simplePos x="0" y="0"/>
                 <wp:positionH relativeFrom="margin">
-                  <wp:align>right</wp:align>
+                  <wp:posOffset>3951605</wp:posOffset>
                 </wp:positionH>
                 <wp:positionV relativeFrom="paragraph">
-                  <wp:posOffset>178435</wp:posOffset>
+                  <wp:posOffset>149860</wp:posOffset>
                 </wp:positionV>
                 <wp:extent cx="1439545" cy="3959860"/>
                 <wp:effectExtent l="0" t="0" r="8255" b="2540"/>
@@ -10278,7 +10372,7 @@
                           </a:avLst>
                         </a:prstGeom>
                         <a:blipFill dpi="0" rotWithShape="1">
-                          <a:blip r:embed="rId49">
+                          <a:blip r:embed="rId50">
                             <a:extLst>
                               <a:ext uri="{28A0092B-C50C-407E-A947-70E740481C1C}">
                                 <a14:useLocalDpi xmlns:a14="http://schemas.microsoft.com/office/drawing/2010/main" val="0"/>
@@ -10330,8 +10424,8 @@
           </mc:Choice>
           <mc:Fallback>
             <w:pict>
-              <v:roundrect w14:anchorId="01D4A18E" id="Téglalap: lekerekített 10" o:spid="_x0000_s1026" style="position:absolute;margin-left:62.15pt;margin-top:14.05pt;width:113.35pt;height:311.8pt;z-index:251659264;visibility:visible;mso-wrap-style:square;mso-width-percent:0;mso-height-percent:0;mso-wrap-distance-left:11.35pt;mso-wrap-distance-top:0;mso-wrap-distance-right:11.35pt;mso-wrap-distance-bottom:0;mso-position-horizontal:right;mso-position-horizontal-relative:margin;mso-position-vertical:absolute;mso-position-vertical-relative:text;mso-width-percent:0;mso-height-percent:0;mso-width-relative:margin;mso-height-relative:margin;v-text-anchor:middle" arcsize="6153f" o:gfxdata="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" stroked="f" strokeweight="1pt">
-                <v:fill r:id="rId50" o:title="" recolor="t" rotate="t" type="frame"/>
+              <v:roundrect w14:anchorId="210BC2C8" id="Téglalap: lekerekített 10" o:spid="_x0000_s1026" style="position:absolute;margin-left:311.15pt;margin-top:11.8pt;width:113.35pt;height:311.8pt;z-index:251659264;visibility:visible;mso-wrap-style:square;mso-width-percent:0;mso-height-percent:0;mso-wrap-distance-left:11.35pt;mso-wrap-distance-top:0;mso-wrap-distance-right:11.35pt;mso-wrap-distance-bottom:0;mso-position-horizontal:absolute;mso-position-horizontal-relative:margin;mso-position-vertical:absolute;mso-position-vertical-relative:text;mso-width-percent:0;mso-height-percent:0;mso-width-relative:margin;mso-height-relative:margin;v-text-anchor:middle" arcsize="6153f" o:gfxdata="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" stroked="f" strokeweight="1pt">
+                <v:fill r:id="rId51" o:title="" recolor="t" rotate="t" type="frame"/>
                 <v:stroke joinstyle="miter"/>
                 <w10:wrap type="square" anchorx="margin"/>
               </v:roundrect>
@@ -10348,7 +10442,7 @@
       <w:r>
         <w:t>ó</w:t>
       </w:r>
-      <w:bookmarkEnd w:id="46"/>
+      <w:bookmarkEnd w:id="47"/>
     </w:p>
     <w:p>
       <w:r>
@@ -10392,77 +10486,16 @@
           <w:noProof/>
           <w:lang w:eastAsia="hu-HU"/>
         </w:rPr>
-        <w:drawing>
-          <wp:inline distT="0" distB="0" distL="0" distR="0" wp14:anchorId="0ECC23A2" wp14:editId="68179F4D">
-            <wp:extent cx="1333500" cy="723900"/>
-            <wp:effectExtent l="0" t="0" r="0" b="0"/>
-            <wp:docPr id="1114805121" name="Kép 11"/>
-            <wp:cNvGraphicFramePr>
-              <a:graphicFrameLocks xmlns:a="http://schemas.openxmlformats.org/drawingml/2006/main" noChangeAspect="1"/>
-            </wp:cNvGraphicFramePr>
-            <a:graphic xmlns:a="http://schemas.openxmlformats.org/drawingml/2006/main">
-              <a:graphicData uri="http://schemas.openxmlformats.org/drawingml/2006/picture">
-                <pic:pic xmlns:pic="http://schemas.openxmlformats.org/drawingml/2006/picture">
-                  <pic:nvPicPr>
-                    <pic:cNvPr id="0" name="Picture 13"/>
-                    <pic:cNvPicPr>
-                      <a:picLocks noChangeAspect="1" noChangeArrowheads="1"/>
-                    </pic:cNvPicPr>
-                  </pic:nvPicPr>
-                  <pic:blipFill>
-                    <a:blip r:embed="rId51">
-                      <a:extLst>
-                        <a:ext uri="{28A0092B-C50C-407E-A947-70E740481C1C}">
-                          <a14:useLocalDpi xmlns:a14="http://schemas.microsoft.com/office/drawing/2010/main" val="0"/>
-                        </a:ext>
-                      </a:extLst>
-                    </a:blip>
-                    <a:srcRect/>
-                    <a:stretch>
-                      <a:fillRect/>
-                    </a:stretch>
-                  </pic:blipFill>
-                  <pic:spPr bwMode="auto">
-                    <a:xfrm>
-                      <a:off x="0" y="0"/>
-                      <a:ext cx="1333500" cy="723900"/>
-                    </a:xfrm>
-                    <a:prstGeom prst="roundRect">
-                      <a:avLst/>
-                    </a:prstGeom>
-                    <a:noFill/>
-                    <a:ln>
-                      <a:noFill/>
-                    </a:ln>
-                  </pic:spPr>
-                </pic:pic>
-              </a:graphicData>
-            </a:graphic>
-          </wp:inline>
-        </w:drawing>
-      </w:r>
-    </w:p>
-    <w:p>
-      <w:pPr>
-        <w:pStyle w:val="Kpalrs"/>
-        <w:jc w:val="center"/>
-      </w:pPr>
-      <w:bookmarkStart w:id="47" w:name="_Toc164529199"/>
-      <w:r>
-        <w:rPr>
-          <w:noProof/>
-          <w:lang w:eastAsia="hu-HU"/>
-        </w:rPr>
         <mc:AlternateContent>
           <mc:Choice Requires="wps">
             <w:drawing>
-              <wp:anchor distT="0" distB="0" distL="114300" distR="114300" simplePos="0" relativeHeight="251689984" behindDoc="0" locked="0" layoutInCell="1" allowOverlap="1" wp14:anchorId="51D1DB3A" wp14:editId="33DBACC3">
+              <wp:anchor distT="0" distB="0" distL="114300" distR="114300" simplePos="0" relativeHeight="251689984" behindDoc="0" locked="0" layoutInCell="1" allowOverlap="1" wp14:anchorId="51D1DB3A" wp14:editId="718A4ACB">
                 <wp:simplePos x="0" y="0"/>
                 <wp:positionH relativeFrom="margin">
-                  <wp:align>right</wp:align>
+                  <wp:posOffset>3951605</wp:posOffset>
                 </wp:positionH>
                 <wp:positionV relativeFrom="paragraph">
-                  <wp:posOffset>2540</wp:posOffset>
+                  <wp:posOffset>785495</wp:posOffset>
                 </wp:positionV>
                 <wp:extent cx="1439545" cy="193040"/>
                 <wp:effectExtent l="0" t="0" r="8255" b="0"/>
@@ -10517,12 +10550,12 @@
                               </w:rPr>
                               <w:fldChar w:fldCharType="separate"/>
                             </w:r>
-                            <w:bookmarkStart w:id="48" w:name="_Toc164529200"/>
+                            <w:bookmarkStart w:id="48" w:name="_Toc164530376"/>
                             <w:r>
                               <w:rPr>
                                 <w:noProof/>
                               </w:rPr>
-                              <w:t>23</w:t>
+                              <w:t>24</w:t>
                             </w:r>
                             <w:r>
                               <w:rPr>
@@ -10561,7 +10594,7 @@
                 <v:stroke joinstyle="miter"/>
                 <v:path gradientshapeok="t" o:connecttype="rect"/>
               </v:shapetype>
-              <v:shape id="Szövegdoboz 1" o:spid="_x0000_s1026" type="#_x0000_t202" style="position:absolute;left:0;text-align:left;margin-left:62.15pt;margin-top:.2pt;width:113.35pt;height:15.2pt;z-index:251689984;visibility:visible;mso-wrap-style:square;mso-height-percent:0;mso-wrap-distance-left:9pt;mso-wrap-distance-top:0;mso-wrap-distance-right:9pt;mso-wrap-distance-bottom:0;mso-position-horizontal:right;mso-position-horizontal-relative:margin;mso-position-vertical:absolute;mso-position-vertical-relative:text;mso-height-percent:0;mso-height-relative:margin;v-text-anchor:top" o:gfxdata="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" stroked="f">
+              <v:shape id="Szövegdoboz 1" o:spid="_x0000_s1026" type="#_x0000_t202" style="position:absolute;left:0;text-align:left;margin-left:311.15pt;margin-top:61.85pt;width:113.35pt;height:15.2pt;z-index:251689984;visibility:visible;mso-wrap-style:square;mso-height-percent:0;mso-wrap-distance-left:9pt;mso-wrap-distance-top:0;mso-wrap-distance-right:9pt;mso-wrap-distance-bottom:0;mso-position-horizontal:absolute;mso-position-horizontal-relative:margin;mso-position-vertical:absolute;mso-position-vertical-relative:text;mso-height-percent:0;mso-height-relative:margin;v-text-anchor:top" o:gfxdata="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" stroked="f">
                 <v:textbox inset="0,0,0,0">
                   <w:txbxContent>
                     <w:p>
@@ -10591,12 +10624,12 @@
                         </w:rPr>
                         <w:fldChar w:fldCharType="separate"/>
                       </w:r>
-                      <w:bookmarkStart w:id="49" w:name="_Toc164529200"/>
+                      <w:bookmarkStart w:id="49" w:name="_Toc164530376"/>
                       <w:r>
                         <w:rPr>
                           <w:noProof/>
                         </w:rPr>
-                        <w:t>23</w:t>
+                        <w:t>24</w:t>
                       </w:r>
                       <w:r>
                         <w:rPr>
@@ -10621,6 +10654,66 @@
         </mc:AlternateContent>
       </w:r>
       <w:r>
+        <w:rPr>
+          <w:noProof/>
+          <w:lang w:eastAsia="hu-HU"/>
+        </w:rPr>
+        <w:drawing>
+          <wp:inline distT="0" distB="0" distL="0" distR="0" wp14:anchorId="0ECC23A2" wp14:editId="68F413C6">
+            <wp:extent cx="1333500" cy="723900"/>
+            <wp:effectExtent l="0" t="0" r="0" b="0"/>
+            <wp:docPr id="1114805121" name="Kép 11"/>
+            <wp:cNvGraphicFramePr>
+              <a:graphicFrameLocks xmlns:a="http://schemas.openxmlformats.org/drawingml/2006/main" noChangeAspect="1"/>
+            </wp:cNvGraphicFramePr>
+            <a:graphic xmlns:a="http://schemas.openxmlformats.org/drawingml/2006/main">
+              <a:graphicData uri="http://schemas.openxmlformats.org/drawingml/2006/picture">
+                <pic:pic xmlns:pic="http://schemas.openxmlformats.org/drawingml/2006/picture">
+                  <pic:nvPicPr>
+                    <pic:cNvPr id="0" name="Picture 13"/>
+                    <pic:cNvPicPr>
+                      <a:picLocks noChangeAspect="1" noChangeArrowheads="1"/>
+                    </pic:cNvPicPr>
+                  </pic:nvPicPr>
+                  <pic:blipFill>
+                    <a:blip r:embed="rId52">
+                      <a:extLst>
+                        <a:ext uri="{28A0092B-C50C-407E-A947-70E740481C1C}">
+                          <a14:useLocalDpi xmlns:a14="http://schemas.microsoft.com/office/drawing/2010/main" val="0"/>
+                        </a:ext>
+                      </a:extLst>
+                    </a:blip>
+                    <a:srcRect/>
+                    <a:stretch>
+                      <a:fillRect/>
+                    </a:stretch>
+                  </pic:blipFill>
+                  <pic:spPr bwMode="auto">
+                    <a:xfrm>
+                      <a:off x="0" y="0"/>
+                      <a:ext cx="1333500" cy="723900"/>
+                    </a:xfrm>
+                    <a:prstGeom prst="roundRect">
+                      <a:avLst/>
+                    </a:prstGeom>
+                    <a:noFill/>
+                    <a:ln>
+                      <a:noFill/>
+                    </a:ln>
+                  </pic:spPr>
+                </pic:pic>
+              </a:graphicData>
+            </a:graphic>
+          </wp:inline>
+        </w:drawing>
+      </w:r>
+    </w:p>
+    <w:p>
+      <w:pPr>
+        <w:pStyle w:val="Kpalrs"/>
+        <w:jc w:val="center"/>
+      </w:pPr>
+      <w:r>
         <w:fldChar w:fldCharType="begin"/>
       </w:r>
       <w:r>
@@ -10629,11 +10722,12 @@
       <w:r>
         <w:fldChar w:fldCharType="separate"/>
       </w:r>
-      <w:r>
-        <w:rPr>
-          <w:noProof/>
-        </w:rPr>
-        <w:t>24</w:t>
+      <w:bookmarkStart w:id="50" w:name="_Toc164530377"/>
+      <w:r>
+        <w:rPr>
+          <w:noProof/>
+        </w:rPr>
+        <w:t>25</w:t>
       </w:r>
       <w:r>
         <w:rPr>
@@ -10647,7 +10741,7 @@
       <w:r>
         <w:t>Lista navigáció</w:t>
       </w:r>
-      <w:bookmarkEnd w:id="47"/>
+      <w:bookmarkEnd w:id="50"/>
       <w:r>
         <w:br w:type="page"/>
       </w:r>
@@ -10661,25 +10755,17 @@
         </w:numPr>
         <w:ind w:left="357" w:hanging="357"/>
       </w:pPr>
-      <w:bookmarkStart w:id="50" w:name="_Toc164429680"/>
+      <w:bookmarkStart w:id="51" w:name="_Toc164530270"/>
       <w:r>
         <w:lastRenderedPageBreak/>
         <w:t>Fejlesztői dokumentáció</w:t>
       </w:r>
       <w:bookmarkEnd w:id="23"/>
-      <w:bookmarkEnd w:id="50"/>
-    </w:p>
-    <w:p>
-      <w:r>
-        <w:t xml:space="preserve">A weboldal frontend része Vite környezetben, React </w:t>
-      </w:r>
-      <w:proofErr w:type="spellStart"/>
-      <w:r>
-        <w:t>pluginnal</w:t>
-      </w:r>
-      <w:proofErr w:type="spellEnd"/>
-      <w:r>
-        <w:t xml:space="preserve"> készült. A backendet egy Node JS szerver biztosítja. A projekt JavaScript nyelvben </w:t>
+      <w:bookmarkEnd w:id="51"/>
+    </w:p>
+    <w:p>
+      <w:r>
+        <w:t xml:space="preserve">A weboldal frontend része Vite környezetben, React pluginnal készült. A backendet egy Node JS szerver biztosítja. A projekt JavaScript nyelvben </w:t>
       </w:r>
       <w:r>
         <w:t>íródott</w:t>
@@ -10709,11 +10795,11 @@
         </w:numPr>
         <w:ind w:left="720"/>
       </w:pPr>
-      <w:bookmarkStart w:id="51" w:name="_Toc164429681"/>
+      <w:bookmarkStart w:id="52" w:name="_Toc164530271"/>
       <w:r>
         <w:t>Telepítés</w:t>
       </w:r>
-      <w:bookmarkEnd w:id="51"/>
+      <w:bookmarkEnd w:id="52"/>
     </w:p>
     <w:p>
       <w:r>
@@ -10786,7 +10872,7 @@
         </w:numPr>
         <w:ind w:left="720"/>
       </w:pPr>
-      <w:bookmarkStart w:id="52" w:name="_Toc164429682"/>
+      <w:bookmarkStart w:id="53" w:name="_Toc164530272"/>
       <w:r>
         <w:t>Npm</w:t>
       </w:r>
@@ -10802,7 +10888,7 @@
         </w:rPr>
         <w:footnoteReference w:id="2"/>
       </w:r>
-      <w:bookmarkEnd w:id="52"/>
+      <w:bookmarkEnd w:id="53"/>
     </w:p>
     <w:p>
       <w:r>
@@ -10874,12 +10960,12 @@
                               </w:rPr>
                               <w:fldChar w:fldCharType="separate"/>
                             </w:r>
-                            <w:bookmarkStart w:id="53" w:name="_Toc164529201"/>
+                            <w:bookmarkStart w:id="54" w:name="_Toc164530378"/>
                             <w:r>
                               <w:rPr>
                                 <w:noProof/>
                               </w:rPr>
-                              <w:t>25</w:t>
+                              <w:t>26</w:t>
                             </w:r>
                             <w:r>
                               <w:rPr>
@@ -10890,7 +10976,7 @@
                             <w:r>
                               <w:t>. ábra: NPM</w:t>
                             </w:r>
-                            <w:bookmarkEnd w:id="53"/>
+                            <w:bookmarkEnd w:id="54"/>
                           </w:p>
                         </w:txbxContent>
                       </wps:txbx>
@@ -10944,12 +11030,12 @@
                         </w:rPr>
                         <w:fldChar w:fldCharType="separate"/>
                       </w:r>
-                      <w:bookmarkStart w:id="54" w:name="_Toc164529201"/>
+                      <w:bookmarkStart w:id="55" w:name="_Toc164530378"/>
                       <w:r>
                         <w:rPr>
                           <w:noProof/>
                         </w:rPr>
-                        <w:t>25</w:t>
+                        <w:t>26</w:t>
                       </w:r>
                       <w:r>
                         <w:rPr>
@@ -10960,7 +11046,7 @@
                       <w:r>
                         <w:t>. ábra: NPM</w:t>
                       </w:r>
-                      <w:bookmarkEnd w:id="54"/>
+                      <w:bookmarkEnd w:id="55"/>
                     </w:p>
                   </w:txbxContent>
                 </v:textbox>
@@ -11001,7 +11087,7 @@
                     </pic:cNvPicPr>
                   </pic:nvPicPr>
                   <pic:blipFill>
-                    <a:blip r:embed="rId52" cstate="print">
+                    <a:blip r:embed="rId53" cstate="print">
                       <a:extLst>
                         <a:ext uri="{28A0092B-C50C-407E-A947-70E740481C1C}">
                           <a14:useLocalDpi xmlns:a14="http://schemas.microsoft.com/office/drawing/2010/main" val="0"/>
@@ -11039,17 +11125,9 @@
         </w:drawing>
       </w:r>
       <w:r>
-        <w:t>Az NPM (Node Package Manager) egy olyan csomagkezelő rendszer, amelyet a Node JS-</w:t>
-      </w:r>
-      <w:proofErr w:type="spellStart"/>
-      <w:r>
-        <w:t>hez</w:t>
-      </w:r>
-      <w:proofErr w:type="spellEnd"/>
-      <w:r>
-        <w:t xml:space="preserve"> fejlesztettek ki. Segítségével a fejlesztők könnyen telepíthetnek, frissíthetnek és kezelhetnek különböző függőségeket. Az összes NPM által letölthető csomag megtalálható a </w:t>
-      </w:r>
-      <w:hyperlink r:id="rId53" w:history="1">
+        <w:t xml:space="preserve">Az NPM (Node Package Manager) egy olyan csomagkezelő rendszer, amelyet a Node JS-hez fejlesztettek ki. Segítségével a fejlesztők könnyen telepíthetnek, frissíthetnek és kezelhetnek különböző függőségeket. Az összes NPM által letölthető csomag megtalálható a </w:t>
+      </w:r>
+      <w:hyperlink r:id="rId54" w:history="1">
         <w:r>
           <w:rPr>
             <w:rStyle w:val="Hiperhivatkozs"/>
@@ -11063,7 +11141,7 @@
       <w:r>
         <w:t xml:space="preserve"> Az NPM a Node JS telepítésével kerül a számítógépünkre, amit a </w:t>
       </w:r>
-      <w:hyperlink r:id="rId54" w:history="1">
+      <w:hyperlink r:id="rId55" w:history="1">
         <w:r>
           <w:rPr>
             <w:rStyle w:val="Hiperhivatkozs"/>
@@ -11084,7 +11162,7 @@
         </w:numPr>
         <w:ind w:left="720"/>
       </w:pPr>
-      <w:bookmarkStart w:id="55" w:name="_Toc164429683"/>
+      <w:bookmarkStart w:id="56" w:name="_Toc164530273"/>
       <w:r>
         <w:t>Bun</w:t>
       </w:r>
@@ -11094,7 +11172,7 @@
         </w:rPr>
         <w:footnoteReference w:id="3"/>
       </w:r>
-      <w:bookmarkEnd w:id="55"/>
+      <w:bookmarkEnd w:id="56"/>
     </w:p>
     <w:p>
       <w:r>
@@ -11159,12 +11237,12 @@
                             <w:r>
                               <w:fldChar w:fldCharType="separate"/>
                             </w:r>
-                            <w:bookmarkStart w:id="56" w:name="_Toc164529202"/>
+                            <w:bookmarkStart w:id="57" w:name="_Toc164530379"/>
                             <w:r>
                               <w:rPr>
                                 <w:noProof/>
                               </w:rPr>
-                              <w:t>26</w:t>
+                              <w:t>27</w:t>
                             </w:r>
                             <w:r>
                               <w:rPr>
@@ -11175,7 +11253,7 @@
                             <w:r>
                               <w:t>. ábra: Bun</w:t>
                             </w:r>
-                            <w:bookmarkEnd w:id="56"/>
+                            <w:bookmarkEnd w:id="57"/>
                           </w:p>
                         </w:txbxContent>
                       </wps:txbx>
@@ -11222,12 +11300,12 @@
                       <w:r>
                         <w:fldChar w:fldCharType="separate"/>
                       </w:r>
-                      <w:bookmarkStart w:id="57" w:name="_Toc164529202"/>
+                      <w:bookmarkStart w:id="58" w:name="_Toc164530379"/>
                       <w:r>
                         <w:rPr>
                           <w:noProof/>
                         </w:rPr>
-                        <w:t>26</w:t>
+                        <w:t>27</w:t>
                       </w:r>
                       <w:r>
                         <w:rPr>
@@ -11238,7 +11316,7 @@
                       <w:r>
                         <w:t>. ábra: Bun</w:t>
                       </w:r>
-                      <w:bookmarkEnd w:id="57"/>
+                      <w:bookmarkEnd w:id="58"/>
                     </w:p>
                   </w:txbxContent>
                 </v:textbox>
@@ -11251,26 +11329,18 @@
       <w:r>
         <w:pict w14:anchorId="579C9C88">
           <v:shape id="_x0000_s2053" type="#_x0000_t75" style="position:absolute;left:0;text-align:left;margin-left:368pt;margin-top:6.1pt;width:56.7pt;height:49.6pt;z-index:251661312;mso-position-horizontal-relative:text;mso-position-vertical-relative:text;mso-width-relative:page;mso-height-relative:page">
-            <v:imagedata r:id="rId55" o:title="bun1"/>
+            <v:imagedata r:id="rId56" o:title="bun1"/>
             <w10:wrap type="square"/>
           </v:shape>
         </w:pict>
       </w:r>
       <w:r>
-        <w:t xml:space="preserve">A Bun egy JavaScript és </w:t>
-      </w:r>
-      <w:proofErr w:type="spellStart"/>
-      <w:r>
-        <w:t>TypeScript</w:t>
-      </w:r>
-      <w:proofErr w:type="spellEnd"/>
-      <w:r>
-        <w:t xml:space="preserve"> projektekhez kifejlesztett </w:t>
+        <w:t xml:space="preserve">A Bun egy JavaScript és TypeScript projektekhez kifejlesztett </w:t>
       </w:r>
       <w:r>
         <w:t xml:space="preserve">futási környezet és eszközkészlet. Függőségek telepítése, frissítése és kezelése is megvalósítható. Gyors és optimalizált fejlesztői élményt nyújt, teljes Node JS kompatibilitással. Célja a szerveroldali teljesítmények növelése. Telepítése a </w:t>
       </w:r>
-      <w:hyperlink r:id="rId56" w:history="1">
+      <w:hyperlink r:id="rId57" w:history="1">
         <w:r>
           <w:rPr>
             <w:rStyle w:val="Hiperhivatkozs"/>
@@ -11294,12 +11364,12 @@
         </w:numPr>
         <w:ind w:left="720"/>
       </w:pPr>
-      <w:bookmarkStart w:id="58" w:name="_Toc164429684"/>
+      <w:bookmarkStart w:id="59" w:name="_Toc164530274"/>
       <w:r>
         <w:lastRenderedPageBreak/>
         <w:t>Telepítési parancsok</w:t>
       </w:r>
-      <w:bookmarkEnd w:id="58"/>
+      <w:bookmarkEnd w:id="59"/>
     </w:p>
     <w:tbl>
       <w:tblPr>
@@ -11405,16 +11475,8 @@
               <w:rPr>
                 <w:rFonts w:ascii="Consolas" w:hAnsi="Consolas"/>
               </w:rPr>
-              <w:t xml:space="preserve">npm </w:t>
+              <w:t>npm install</w:t>
             </w:r>
-            <w:proofErr w:type="spellStart"/>
-            <w:r>
-              <w:rPr>
-                <w:rFonts w:ascii="Consolas" w:hAnsi="Consolas"/>
-              </w:rPr>
-              <w:t>install</w:t>
-            </w:r>
-            <w:proofErr w:type="spellEnd"/>
           </w:p>
           <w:p>
             <w:pPr>
@@ -11427,14 +11489,7 @@
               <w:rPr>
                 <w:rFonts w:ascii="Consolas" w:hAnsi="Consolas"/>
               </w:rPr>
-              <w:t xml:space="preserve">npm run </w:t>
-            </w:r>
-            <w:proofErr w:type="spellStart"/>
-            <w:r>
-              <w:rPr>
-                <w:rFonts w:ascii="Consolas" w:hAnsi="Consolas"/>
-              </w:rPr>
-              <w:t>bui</w:t>
+              <w:t>npm run bui</w:t>
             </w:r>
             <w:r>
               <w:rPr>
@@ -11442,7 +11497,6 @@
               </w:rPr>
               <w:t>ld</w:t>
             </w:r>
-            <w:proofErr w:type="spellEnd"/>
           </w:p>
           <w:p>
             <w:pPr>
@@ -11456,16 +11510,8 @@
               <w:rPr>
                 <w:rFonts w:ascii="Consolas" w:hAnsi="Consolas"/>
               </w:rPr>
-              <w:t xml:space="preserve">npm run </w:t>
+              <w:t>npm run dev</w:t>
             </w:r>
-            <w:proofErr w:type="spellStart"/>
-            <w:r>
-              <w:rPr>
-                <w:rFonts w:ascii="Consolas" w:hAnsi="Consolas"/>
-              </w:rPr>
-              <w:t>dev</w:t>
-            </w:r>
-            <w:proofErr w:type="spellEnd"/>
           </w:p>
         </w:tc>
         <w:tc>
@@ -11483,16 +11529,8 @@
               <w:rPr>
                 <w:rFonts w:ascii="Consolas" w:hAnsi="Consolas"/>
               </w:rPr>
-              <w:t xml:space="preserve">bun </w:t>
+              <w:t>bun install</w:t>
             </w:r>
-            <w:proofErr w:type="spellStart"/>
-            <w:r>
-              <w:rPr>
-                <w:rFonts w:ascii="Consolas" w:hAnsi="Consolas"/>
-              </w:rPr>
-              <w:t>install</w:t>
-            </w:r>
-            <w:proofErr w:type="spellEnd"/>
           </w:p>
           <w:p>
             <w:pPr>
@@ -11505,16 +11543,8 @@
               <w:rPr>
                 <w:rFonts w:ascii="Consolas" w:hAnsi="Consolas"/>
               </w:rPr>
-              <w:t xml:space="preserve">bun run </w:t>
+              <w:t>bun run build</w:t>
             </w:r>
-            <w:proofErr w:type="spellStart"/>
-            <w:r>
-              <w:rPr>
-                <w:rFonts w:ascii="Consolas" w:hAnsi="Consolas"/>
-              </w:rPr>
-              <w:t>build</w:t>
-            </w:r>
-            <w:proofErr w:type="spellEnd"/>
           </w:p>
           <w:p>
             <w:pPr>
@@ -11528,16 +11558,8 @@
               <w:rPr>
                 <w:rFonts w:ascii="Consolas" w:hAnsi="Consolas"/>
               </w:rPr>
-              <w:t xml:space="preserve">bun run </w:t>
+              <w:t>bun run dev</w:t>
             </w:r>
-            <w:proofErr w:type="spellStart"/>
-            <w:r>
-              <w:rPr>
-                <w:rFonts w:ascii="Consolas" w:hAnsi="Consolas"/>
-              </w:rPr>
-              <w:t>dev</w:t>
-            </w:r>
-            <w:proofErr w:type="spellEnd"/>
           </w:p>
         </w:tc>
       </w:tr>
@@ -11579,16 +11601,8 @@
               <w:rPr>
                 <w:rFonts w:ascii="Consolas" w:hAnsi="Consolas"/>
               </w:rPr>
-              <w:t xml:space="preserve">npm </w:t>
+              <w:t>npm install</w:t>
             </w:r>
-            <w:proofErr w:type="spellStart"/>
-            <w:r>
-              <w:rPr>
-                <w:rFonts w:ascii="Consolas" w:hAnsi="Consolas"/>
-              </w:rPr>
-              <w:t>install</w:t>
-            </w:r>
-            <w:proofErr w:type="spellEnd"/>
           </w:p>
           <w:p>
             <w:pPr>
@@ -11615,16 +11629,8 @@
               <w:rPr>
                 <w:rFonts w:ascii="Consolas" w:hAnsi="Consolas"/>
               </w:rPr>
-              <w:t xml:space="preserve">npm run </w:t>
+              <w:t>npm run dev</w:t>
             </w:r>
-            <w:proofErr w:type="spellStart"/>
-            <w:r>
-              <w:rPr>
-                <w:rFonts w:ascii="Consolas" w:hAnsi="Consolas"/>
-              </w:rPr>
-              <w:t>dev</w:t>
-            </w:r>
-            <w:proofErr w:type="spellEnd"/>
           </w:p>
         </w:tc>
         <w:tc>
@@ -11642,16 +11648,8 @@
               <w:rPr>
                 <w:rFonts w:ascii="Consolas" w:hAnsi="Consolas"/>
               </w:rPr>
-              <w:t xml:space="preserve">bun </w:t>
+              <w:t>bun install</w:t>
             </w:r>
-            <w:proofErr w:type="spellStart"/>
-            <w:r>
-              <w:rPr>
-                <w:rFonts w:ascii="Consolas" w:hAnsi="Consolas"/>
-              </w:rPr>
-              <w:t>install</w:t>
-            </w:r>
-            <w:proofErr w:type="spellEnd"/>
           </w:p>
           <w:p>
             <w:pPr>
@@ -11678,16 +11676,8 @@
               <w:rPr>
                 <w:rFonts w:ascii="Consolas" w:hAnsi="Consolas"/>
               </w:rPr>
-              <w:t xml:space="preserve">bun run </w:t>
+              <w:t>bun run dev</w:t>
             </w:r>
-            <w:proofErr w:type="spellStart"/>
-            <w:r>
-              <w:rPr>
-                <w:rFonts w:ascii="Consolas" w:hAnsi="Consolas"/>
-              </w:rPr>
-              <w:t>dev</w:t>
-            </w:r>
-            <w:proofErr w:type="spellEnd"/>
           </w:p>
         </w:tc>
       </w:tr>
@@ -11701,11 +11691,11 @@
         </w:numPr>
         <w:ind w:left="720"/>
       </w:pPr>
-      <w:bookmarkStart w:id="59" w:name="_Toc164429685"/>
+      <w:bookmarkStart w:id="60" w:name="_Toc164530275"/>
       <w:r>
         <w:t>Fejlesztés során használt szoftverek</w:t>
       </w:r>
-      <w:bookmarkEnd w:id="59"/>
+      <w:bookmarkEnd w:id="60"/>
     </w:p>
     <w:p>
       <w:r>
@@ -11721,7 +11711,7 @@
         </w:numPr>
         <w:ind w:left="720"/>
       </w:pPr>
-      <w:bookmarkStart w:id="60" w:name="_Toc164429686"/>
+      <w:bookmarkStart w:id="61" w:name="_Toc164530276"/>
       <w:r>
         <w:t>Visual Studio Code</w:t>
       </w:r>
@@ -11734,7 +11724,7 @@
         </w:rPr>
         <w:footnoteReference w:id="4"/>
       </w:r>
-      <w:bookmarkEnd w:id="60"/>
+      <w:bookmarkEnd w:id="61"/>
     </w:p>
     <w:p>
       <w:r>
@@ -11774,85 +11764,13 @@
         <w:rPr>
           <w:b/>
         </w:rPr>
-        <w:t>ES7 React/</w:t>
-      </w:r>
-      <w:proofErr w:type="spellStart"/>
-      <w:r>
-        <w:rPr>
-          <w:b/>
-        </w:rPr>
-        <w:t>Redux</w:t>
-      </w:r>
-      <w:proofErr w:type="spellEnd"/>
-      <w:r>
-        <w:rPr>
-          <w:b/>
-        </w:rPr>
-        <w:t>/</w:t>
-      </w:r>
-      <w:proofErr w:type="spellStart"/>
-      <w:r>
-        <w:rPr>
-          <w:b/>
-        </w:rPr>
-        <w:t>GraphQL</w:t>
-      </w:r>
-      <w:proofErr w:type="spellEnd"/>
-      <w:r>
-        <w:rPr>
-          <w:b/>
-        </w:rPr>
-        <w:t>/React-</w:t>
-      </w:r>
-      <w:proofErr w:type="spellStart"/>
-      <w:r>
-        <w:rPr>
-          <w:b/>
-        </w:rPr>
-        <w:t>Native</w:t>
-      </w:r>
-      <w:proofErr w:type="spellEnd"/>
-      <w:r>
-        <w:rPr>
-          <w:b/>
-        </w:rPr>
+        <w:t>ES7 React/Redux/GraphQL/React-Native snippets:</w:t>
+      </w:r>
+      <w:r>
         <w:t xml:space="preserve"> </w:t>
       </w:r>
-      <w:proofErr w:type="spellStart"/>
-      <w:r>
-        <w:rPr>
-          <w:b/>
-        </w:rPr>
-        <w:t>snippets</w:t>
-      </w:r>
-      <w:proofErr w:type="spellEnd"/>
-      <w:r>
-        <w:rPr>
-          <w:b/>
-        </w:rPr>
-        <w:t>:</w:t>
-      </w:r>
-      <w:r>
-        <w:t xml:space="preserve"> </w:t>
-      </w:r>
-      <w:r>
-        <w:t xml:space="preserve">Egy hasznos eszköz a fejlesztők számára, akik React, </w:t>
-      </w:r>
-      <w:proofErr w:type="spellStart"/>
-      <w:r>
-        <w:t>Redux</w:t>
-      </w:r>
-      <w:proofErr w:type="spellEnd"/>
-      <w:r>
-        <w:t xml:space="preserve"> vagy React </w:t>
-      </w:r>
-      <w:proofErr w:type="spellStart"/>
-      <w:r>
-        <w:t>Native</w:t>
-      </w:r>
-      <w:proofErr w:type="spellEnd"/>
-      <w:r>
-        <w:t xml:space="preserve"> alkalmazásokat készítenek. Előre definiált rövidítéseket tartalmaz, amik segítenek a gyakori feladatok végrehajtásában, ezzel megkönnyítve a fejlesztést (például komponensek létrehozása).</w:t>
+      <w:r>
+        <w:t>Egy hasznos eszköz a fejlesztők számára, akik React, Redux vagy React Native alkalmazásokat készítenek. Előre definiált rövidítéseket tartalmaz, amik segítenek a gyakori feladatok végrehajtásában, ezzel megkönnyítve a fejlesztést (például komponensek létrehozása).</w:t>
       </w:r>
     </w:p>
     <w:p>
@@ -11867,33 +11785,11 @@
           <w:b/>
         </w:rPr>
       </w:pPr>
-      <w:proofErr w:type="spellStart"/>
-      <w:r>
-        <w:rPr>
-          <w:b/>
-        </w:rPr>
-        <w:t>Console</w:t>
-      </w:r>
-      <w:proofErr w:type="spellEnd"/>
-      <w:r>
-        <w:rPr>
-          <w:b/>
-        </w:rPr>
-        <w:t xml:space="preserve"> </w:t>
-      </w:r>
-      <w:proofErr w:type="spellStart"/>
-      <w:r>
-        <w:rPr>
-          <w:b/>
-        </w:rPr>
-        <w:t>Ninja</w:t>
-      </w:r>
-      <w:proofErr w:type="spellEnd"/>
-      <w:r>
-        <w:rPr>
-          <w:b/>
-        </w:rPr>
-        <w:t>:</w:t>
+      <w:r>
+        <w:rPr>
+          <w:b/>
+        </w:rPr>
+        <w:t>Console Ninja:</w:t>
       </w:r>
       <w:r>
         <w:t xml:space="preserve"> </w:t>
@@ -11919,16 +11815,8 @@
           <w:b/>
         </w:rPr>
         <w:lastRenderedPageBreak/>
-        <w:t xml:space="preserve">Tailwind CSS </w:t>
-      </w:r>
-      <w:proofErr w:type="spellStart"/>
-      <w:r>
-        <w:rPr>
-          <w:b/>
-        </w:rPr>
-        <w:t>IntelliSense</w:t>
-      </w:r>
-      <w:proofErr w:type="spellEnd"/>
+        <w:t>Tailwind CSS IntelliSense</w:t>
+      </w:r>
       <w:r>
         <w:rPr>
           <w:b/>
@@ -11982,7 +11870,7 @@
         </w:numPr>
         <w:ind w:left="720"/>
       </w:pPr>
-      <w:bookmarkStart w:id="61" w:name="_Toc164429687"/>
+      <w:bookmarkStart w:id="62" w:name="_Toc164530277"/>
       <w:r>
         <w:t>XAMPP</w:t>
       </w:r>
@@ -11995,7 +11883,7 @@
         </w:rPr>
         <w:footnoteReference w:id="5"/>
       </w:r>
-      <w:bookmarkEnd w:id="61"/>
+      <w:bookmarkEnd w:id="62"/>
     </w:p>
     <w:p>
       <w:r>
@@ -12011,15 +11899,7 @@
         <w:t xml:space="preserve">webszerver-szoftvercsomag. </w:t>
       </w:r>
       <w:r>
-        <w:t xml:space="preserve">Biztosít </w:t>
-      </w:r>
-      <w:proofErr w:type="spellStart"/>
-      <w:r>
-        <w:t>Apache</w:t>
-      </w:r>
-      <w:proofErr w:type="spellEnd"/>
-      <w:r>
-        <w:t xml:space="preserve"> HTTP szervert, MySQL adatbáziskezelőt és PHP </w:t>
+        <w:t xml:space="preserve">Biztosít Apache HTTP szervert, MySQL adatbáziskezelőt és PHP </w:t>
       </w:r>
       <w:r>
         <w:t>futtatásához szükséges környezetet. A webfejlesztők helyileg fejleszthetik és tesztelhetik az webalkalmazásokat anélkül, hogy távoli szervert használnának. Ebben a projektben a MySQL adatbáziskezelőt használtam.</w:t>
@@ -12034,7 +11914,7 @@
         </w:numPr>
         <w:ind w:left="720"/>
       </w:pPr>
-      <w:bookmarkStart w:id="62" w:name="_Toc164429688"/>
+      <w:bookmarkStart w:id="63" w:name="_Toc164530278"/>
       <w:r>
         <w:t xml:space="preserve">Git &amp; </w:t>
       </w:r>
@@ -12049,17 +11929,11 @@
       </w:r>
       <w:r>
         <w:rPr>
-          <w:vertAlign w:val="superscript"/>
-        </w:rPr>
-        <w:t>,</w:t>
-      </w:r>
-      <w:r>
-        <w:rPr>
           <w:rStyle w:val="Lbjegyzet-hivatkozs"/>
         </w:rPr>
         <w:footnoteReference w:id="7"/>
       </w:r>
-      <w:bookmarkEnd w:id="62"/>
+      <w:bookmarkEnd w:id="63"/>
     </w:p>
     <w:p>
       <w:r>
@@ -12096,7 +11970,7 @@
         </w:numPr>
         <w:ind w:left="720"/>
       </w:pPr>
-      <w:bookmarkStart w:id="63" w:name="_Toc164429689"/>
+      <w:bookmarkStart w:id="64" w:name="_Toc164530279"/>
       <w:r>
         <w:t>Atlassian Jira</w:t>
       </w:r>
@@ -12106,7 +11980,7 @@
         </w:rPr>
         <w:footnoteReference w:id="8"/>
       </w:r>
-      <w:bookmarkEnd w:id="63"/>
+      <w:bookmarkEnd w:id="64"/>
     </w:p>
     <w:p>
       <w:r>
@@ -12116,7 +11990,13 @@
         <w:t>h</w:t>
       </w:r>
       <w:r>
-        <w:t>ub repositoryval, ezáltal a feladatokhoz tartozó commitokat figyelhetjük a Jira oldalán is.</w:t>
+        <w:t xml:space="preserve">ub repositoryval, ezáltal a feladatokhoz tartozó </w:t>
+      </w:r>
+      <w:r>
+        <w:t>módosításokat</w:t>
+      </w:r>
+      <w:r>
+        <w:t xml:space="preserve"> figyelhetjük a Jira oldalán is.</w:t>
       </w:r>
     </w:p>
     <w:p>
@@ -12128,7 +12008,7 @@
         </w:numPr>
         <w:ind w:left="720"/>
       </w:pPr>
-      <w:bookmarkStart w:id="64" w:name="_Toc164429690"/>
+      <w:bookmarkStart w:id="65" w:name="_Toc164530280"/>
       <w:r>
         <w:t>Figma</w:t>
       </w:r>
@@ -12138,7 +12018,7 @@
         </w:rPr>
         <w:footnoteReference w:id="9"/>
       </w:r>
-      <w:bookmarkEnd w:id="64"/>
+      <w:bookmarkEnd w:id="65"/>
     </w:p>
     <w:p>
       <w:r>
@@ -12157,7 +12037,7 @@
         </w:numPr>
         <w:ind w:left="720"/>
       </w:pPr>
-      <w:bookmarkStart w:id="65" w:name="_Toc164429691"/>
+      <w:bookmarkStart w:id="66" w:name="_Toc164530281"/>
       <w:r>
         <w:lastRenderedPageBreak/>
         <w:t>Firefox</w:t>
@@ -12177,7 +12057,7 @@
         </w:rPr>
         <w:footnoteReference w:id="10"/>
       </w:r>
-      <w:bookmarkEnd w:id="65"/>
+      <w:bookmarkEnd w:id="66"/>
     </w:p>
     <w:p>
       <w:r>
@@ -12196,23 +12076,15 @@
         </w:numPr>
         <w:ind w:left="720"/>
       </w:pPr>
-      <w:bookmarkStart w:id="66" w:name="_Toc164429692"/>
+      <w:bookmarkStart w:id="67" w:name="_Toc164530282"/>
       <w:r>
         <w:t>Frontend</w:t>
       </w:r>
-      <w:bookmarkEnd w:id="66"/>
-    </w:p>
-    <w:p>
-      <w:r>
-        <w:t xml:space="preserve">A frontend Vite környezetben készült React </w:t>
-      </w:r>
-      <w:proofErr w:type="spellStart"/>
-      <w:r>
-        <w:t>plugin</w:t>
-      </w:r>
-      <w:proofErr w:type="spellEnd"/>
-      <w:r>
-        <w:t xml:space="preserve"> felhasználásával. A Vite egy gyors fejlesztői környezet, amely sokféle projektet támogat. A React egy JavaScript könyvtár, ami lehetővé teszi, hogy az oldalon megjelenő tartalom </w:t>
+      <w:bookmarkEnd w:id="67"/>
+    </w:p>
+    <w:p>
+      <w:r>
+        <w:t xml:space="preserve">A frontend Vite környezetben készült React plugin felhasználásával. A Vite egy gyors fejlesztői környezet, amely sokféle projektet támogat. A React egy JavaScript könyvtár, ami lehetővé teszi, hogy az oldalon megjelenő tartalom </w:t>
       </w:r>
       <w:r>
         <w:t>újra töltés</w:t>
@@ -12230,17 +12102,17 @@
         </w:numPr>
         <w:ind w:left="720"/>
       </w:pPr>
-      <w:bookmarkStart w:id="67" w:name="_Toc164429693"/>
+      <w:bookmarkStart w:id="68" w:name="_Toc164530283"/>
       <w:r>
         <w:t>Függőségek</w:t>
       </w:r>
-      <w:bookmarkEnd w:id="67"/>
+      <w:bookmarkEnd w:id="68"/>
     </w:p>
     <w:p>
       <w:r>
         <w:t xml:space="preserve">A felsorolt csomagok elérhetőek az </w:t>
       </w:r>
-      <w:hyperlink r:id="rId57" w:history="1">
+      <w:hyperlink r:id="rId58" w:history="1">
         <w:r>
           <w:rPr>
             <w:rStyle w:val="Hiperhivatkozs"/>
@@ -12410,13 +12282,8 @@
         <w:t xml:space="preserve"> </w:t>
       </w:r>
       <w:r>
-        <w:t>Segédeszközök a dnd-</w:t>
-      </w:r>
-      <w:proofErr w:type="spellStart"/>
-      <w:r>
-        <w:t>kithez</w:t>
-      </w:r>
-      <w:proofErr w:type="spellEnd"/>
+        <w:t>Segédeszközök a dnd-kithez</w:t>
+      </w:r>
     </w:p>
     <w:p>
       <w:pPr>
@@ -12477,15 +12344,7 @@
         <w:t>:</w:t>
       </w:r>
       <w:r>
-        <w:t xml:space="preserve"> React </w:t>
-      </w:r>
-      <w:proofErr w:type="spellStart"/>
-      <w:r>
-        <w:t>FontAwesomeIcon</w:t>
-      </w:r>
-      <w:proofErr w:type="spellEnd"/>
-      <w:r>
-        <w:t>, az ikonok használatához</w:t>
+        <w:t xml:space="preserve"> React FontAwesomeIcon, az ikonok használatához</w:t>
       </w:r>
     </w:p>
     <w:p>
@@ -12497,14 +12356,12 @@
         </w:numPr>
         <w:ind w:left="357" w:hanging="357"/>
       </w:pPr>
-      <w:proofErr w:type="spellStart"/>
       <w:r>
         <w:rPr>
           <w:b/>
         </w:rPr>
         <w:t>axios</w:t>
       </w:r>
-      <w:proofErr w:type="spellEnd"/>
       <w:r>
         <w:rPr>
           <w:b/>
@@ -12533,14 +12390,12 @@
         </w:numPr>
         <w:ind w:left="357" w:hanging="357"/>
       </w:pPr>
-      <w:proofErr w:type="spellStart"/>
       <w:r>
         <w:rPr>
           <w:b/>
         </w:rPr>
         <w:t>moment</w:t>
       </w:r>
-      <w:proofErr w:type="spellEnd"/>
       <w:r>
         <w:rPr>
           <w:b/>
@@ -12604,30 +12459,8 @@
         <w:rPr>
           <w:b/>
         </w:rPr>
-        <w:t>react-</w:t>
-      </w:r>
-      <w:proofErr w:type="spellStart"/>
-      <w:r>
-        <w:rPr>
-          <w:b/>
-        </w:rPr>
-        <w:t>device</w:t>
-      </w:r>
-      <w:proofErr w:type="spellEnd"/>
-      <w:r>
-        <w:rPr>
-          <w:b/>
-        </w:rPr>
-        <w:t>-</w:t>
-      </w:r>
-      <w:proofErr w:type="spellStart"/>
-      <w:r>
-        <w:rPr>
-          <w:b/>
-        </w:rPr>
-        <w:t>detect</w:t>
-      </w:r>
-      <w:proofErr w:type="spellEnd"/>
+        <w:t>react-device-detect</w:t>
+      </w:r>
       <w:r>
         <w:rPr>
           <w:b/>
@@ -12657,16 +12490,8 @@
         <w:rPr>
           <w:b/>
         </w:rPr>
-        <w:t>react-</w:t>
-      </w:r>
-      <w:proofErr w:type="spellStart"/>
-      <w:r>
-        <w:rPr>
-          <w:b/>
-        </w:rPr>
-        <w:t>dom</w:t>
-      </w:r>
-      <w:proofErr w:type="spellEnd"/>
+        <w:t>react-dom</w:t>
+      </w:r>
       <w:r>
         <w:rPr>
           <w:b/>
@@ -12682,13 +12507,8 @@
       <w:r>
         <w:t xml:space="preserve"> </w:t>
       </w:r>
-      <w:proofErr w:type="spellStart"/>
-      <w:r>
-        <w:t>Reacthoz</w:t>
-      </w:r>
-      <w:proofErr w:type="spellEnd"/>
-      <w:r>
-        <w:t xml:space="preserve"> szükséges függőség</w:t>
+      <w:r>
+        <w:t>Reacthoz szükséges függőség</w:t>
       </w:r>
     </w:p>
     <w:p>
@@ -12704,16 +12524,8 @@
         <w:rPr>
           <w:b/>
         </w:rPr>
-        <w:t>react-router-</w:t>
-      </w:r>
-      <w:proofErr w:type="spellStart"/>
-      <w:r>
-        <w:rPr>
-          <w:b/>
-        </w:rPr>
-        <w:t>dom</w:t>
-      </w:r>
-      <w:proofErr w:type="spellEnd"/>
+        <w:t>react-router-dom</w:t>
+      </w:r>
       <w:r>
         <w:rPr>
           <w:b/>
@@ -12743,16 +12555,8 @@
         <w:rPr>
           <w:b/>
         </w:rPr>
-        <w:t>react-</w:t>
-      </w:r>
-      <w:proofErr w:type="spellStart"/>
-      <w:r>
-        <w:rPr>
-          <w:b/>
-        </w:rPr>
-        <w:t>tooltip</w:t>
-      </w:r>
-      <w:proofErr w:type="spellEnd"/>
+        <w:t>react-tooltip</w:t>
+      </w:r>
       <w:r>
         <w:rPr>
           <w:b/>
@@ -12783,16 +12587,8 @@
           <w:b/>
         </w:rPr>
         <w:lastRenderedPageBreak/>
-        <w:t>socket.io-</w:t>
-      </w:r>
-      <w:proofErr w:type="spellStart"/>
-      <w:r>
-        <w:rPr>
-          <w:b/>
-        </w:rPr>
-        <w:t>client</w:t>
-      </w:r>
-      <w:proofErr w:type="spellEnd"/>
+        <w:t>socket.io-client</w:t>
+      </w:r>
       <w:r>
         <w:rPr>
           <w:b/>
@@ -12818,14 +12614,12 @@
         </w:numPr>
         <w:ind w:left="357" w:hanging="357"/>
       </w:pPr>
-      <w:proofErr w:type="spellStart"/>
       <w:r>
         <w:rPr>
           <w:b/>
         </w:rPr>
         <w:t>use-debounce</w:t>
       </w:r>
-      <w:proofErr w:type="spellEnd"/>
       <w:r>
         <w:rPr>
           <w:b/>
@@ -12851,33 +12645,17 @@
         </w:numPr>
         <w:ind w:left="357" w:hanging="357"/>
       </w:pPr>
-      <w:proofErr w:type="spellStart"/>
-      <w:r>
-        <w:rPr>
-          <w:b/>
-        </w:rPr>
-        <w:t>postcss</w:t>
-      </w:r>
-      <w:proofErr w:type="spellEnd"/>
-      <w:r>
-        <w:rPr>
-          <w:b/>
-        </w:rPr>
-        <w:t xml:space="preserve"> (^8.4.38):</w:t>
-      </w:r>
-      <w:r>
-        <w:t xml:space="preserve"> </w:t>
-      </w:r>
-      <w:proofErr w:type="spellStart"/>
-      <w:r>
-        <w:t>Tai</w:t>
-      </w:r>
-      <w:r>
-        <w:t>lwindhez</w:t>
-      </w:r>
-      <w:proofErr w:type="spellEnd"/>
-      <w:r>
-        <w:t xml:space="preserve"> szükséges, JavaScript segítségével lehet módosítani a CSS-t.</w:t>
+      <w:r>
+        <w:rPr>
+          <w:b/>
+        </w:rPr>
+        <w:t>postcss (^8.4.38):</w:t>
+      </w:r>
+      <w:r>
+        <w:t xml:space="preserve"> Tai</w:t>
+      </w:r>
+      <w:r>
+        <w:t>lwindhez szükséges, JavaScript segítségével lehet módosítani a CSS-t.</w:t>
       </w:r>
     </w:p>
     <w:p>
@@ -12889,19 +12667,11 @@
         </w:numPr>
         <w:ind w:left="357" w:hanging="357"/>
       </w:pPr>
-      <w:proofErr w:type="spellStart"/>
-      <w:r>
-        <w:rPr>
-          <w:b/>
-        </w:rPr>
-        <w:t>tailwindcss</w:t>
-      </w:r>
-      <w:proofErr w:type="spellEnd"/>
-      <w:r>
-        <w:rPr>
-          <w:b/>
-        </w:rPr>
-        <w:t xml:space="preserve"> (^3.4.3):</w:t>
+      <w:r>
+        <w:rPr>
+          <w:b/>
+        </w:rPr>
+        <w:t>tailwindcss (^3.4.3):</w:t>
       </w:r>
       <w:r>
         <w:t xml:space="preserve"> Az oldal felületének designjáért felelős CSS keretrendszer.</w:t>
@@ -12916,19 +12686,11 @@
         </w:numPr>
         <w:ind w:left="357" w:hanging="357"/>
       </w:pPr>
-      <w:proofErr w:type="spellStart"/>
-      <w:r>
-        <w:rPr>
-          <w:b/>
-        </w:rPr>
-        <w:t>vite</w:t>
-      </w:r>
-      <w:proofErr w:type="spellEnd"/>
-      <w:r>
-        <w:rPr>
-          <w:b/>
-        </w:rPr>
-        <w:t xml:space="preserve"> (^5.2.0):</w:t>
+      <w:r>
+        <w:rPr>
+          <w:b/>
+        </w:rPr>
+        <w:t>vite (^5.2.0):</w:t>
       </w:r>
       <w:r>
         <w:t xml:space="preserve"> Gyors fejlesztői környezet.</w:t>
@@ -12943,11 +12705,11 @@
         </w:numPr>
         <w:ind w:left="720"/>
       </w:pPr>
-      <w:bookmarkStart w:id="68" w:name="_Toc164429694"/>
+      <w:bookmarkStart w:id="69" w:name="_Toc164530284"/>
       <w:r>
         <w:pict w14:anchorId="29918298">
           <v:shape id="_x0000_s2057" type="#_x0000_t75" style="position:absolute;left:0;text-align:left;margin-left:368.75pt;margin-top:21pt;width:56.25pt;height:55.5pt;z-index:251664384;mso-position-horizontal-relative:text;mso-position-vertical-relative:text;mso-width-relative:page;mso-height-relative:page">
-            <v:imagedata r:id="rId58" o:title="vite"/>
+            <v:imagedata r:id="rId59" o:title="vite"/>
             <w10:wrap type="square"/>
           </v:shape>
         </w:pict>
@@ -12961,7 +12723,7 @@
         </w:rPr>
         <w:footnoteReference w:id="11"/>
       </w:r>
-      <w:bookmarkEnd w:id="68"/>
+      <w:bookmarkEnd w:id="69"/>
     </w:p>
     <w:p>
       <w:r>
@@ -13026,12 +12788,12 @@
                             <w:r>
                               <w:fldChar w:fldCharType="separate"/>
                             </w:r>
-                            <w:bookmarkStart w:id="69" w:name="_Toc164529203"/>
+                            <w:bookmarkStart w:id="70" w:name="_Toc164530380"/>
                             <w:r>
                               <w:rPr>
                                 <w:noProof/>
                               </w:rPr>
-                              <w:t>27</w:t>
+                              <w:t>28</w:t>
                             </w:r>
                             <w:r>
                               <w:rPr>
@@ -13042,7 +12804,7 @@
                             <w:r>
                               <w:t>. ábra: Vite</w:t>
                             </w:r>
-                            <w:bookmarkEnd w:id="69"/>
+                            <w:bookmarkEnd w:id="70"/>
                           </w:p>
                         </w:txbxContent>
                       </wps:txbx>
@@ -13089,12 +12851,12 @@
                       <w:r>
                         <w:fldChar w:fldCharType="separate"/>
                       </w:r>
-                      <w:bookmarkStart w:id="70" w:name="_Toc164529203"/>
+                      <w:bookmarkStart w:id="71" w:name="_Toc164530380"/>
                       <w:r>
                         <w:rPr>
                           <w:noProof/>
                         </w:rPr>
-                        <w:t>27</w:t>
+                        <w:t>28</w:t>
                       </w:r>
                       <w:r>
                         <w:rPr>
@@ -13105,7 +12867,7 @@
                       <w:r>
                         <w:t>. ábra: Vite</w:t>
                       </w:r>
-                      <w:bookmarkEnd w:id="70"/>
+                      <w:bookmarkEnd w:id="71"/>
                     </w:p>
                   </w:txbxContent>
                 </v:textbox>
@@ -13143,7 +12905,7 @@
         </w:numPr>
         <w:ind w:left="720"/>
       </w:pPr>
-      <w:bookmarkStart w:id="71" w:name="_Toc164429695"/>
+      <w:bookmarkStart w:id="72" w:name="_Toc164530285"/>
       <w:r>
         <w:t>React</w:t>
       </w:r>
@@ -13153,7 +12915,7 @@
         </w:rPr>
         <w:footnoteReference w:id="12"/>
       </w:r>
-      <w:bookmarkEnd w:id="71"/>
+      <w:bookmarkEnd w:id="72"/>
     </w:p>
     <w:p>
       <w:r>
@@ -13215,12 +12977,12 @@
                             <w:r>
                               <w:fldChar w:fldCharType="separate"/>
                             </w:r>
-                            <w:bookmarkStart w:id="72" w:name="_Toc164529204"/>
+                            <w:bookmarkStart w:id="73" w:name="_Toc164530381"/>
                             <w:r>
                               <w:rPr>
                                 <w:noProof/>
                               </w:rPr>
-                              <w:t>28</w:t>
+                              <w:t>29</w:t>
                             </w:r>
                             <w:r>
                               <w:rPr>
@@ -13231,7 +12993,7 @@
                             <w:r>
                               <w:t>. ábra: React</w:t>
                             </w:r>
-                            <w:bookmarkEnd w:id="72"/>
+                            <w:bookmarkEnd w:id="73"/>
                           </w:p>
                         </w:txbxContent>
                       </wps:txbx>
@@ -13275,12 +13037,12 @@
                       <w:r>
                         <w:fldChar w:fldCharType="separate"/>
                       </w:r>
-                      <w:bookmarkStart w:id="73" w:name="_Toc164529204"/>
+                      <w:bookmarkStart w:id="74" w:name="_Toc164530381"/>
                       <w:r>
                         <w:rPr>
                           <w:noProof/>
                         </w:rPr>
-                        <w:t>28</w:t>
+                        <w:t>29</w:t>
                       </w:r>
                       <w:r>
                         <w:rPr>
@@ -13291,7 +13053,7 @@
                       <w:r>
                         <w:t>. ábra: React</w:t>
                       </w:r>
-                      <w:bookmarkEnd w:id="73"/>
+                      <w:bookmarkEnd w:id="74"/>
                     </w:p>
                   </w:txbxContent>
                 </v:textbox>
@@ -13304,7 +13066,7 @@
       <w:r>
         <w:pict w14:anchorId="460854E1">
           <v:shape id="_x0000_s2059" type="#_x0000_t75" style="position:absolute;left:0;text-align:left;margin-left:368pt;margin-top:.75pt;width:57pt;height:49.5pt;z-index:251668480;mso-position-horizontal-relative:text;mso-position-vertical-relative:text;mso-width-relative:page;mso-height-relative:page">
-            <v:imagedata r:id="rId59" o:title="react"/>
+            <v:imagedata r:id="rId60" o:title="react"/>
             <w10:wrap type="square"/>
           </v:shape>
         </w:pict>
@@ -13325,11 +13087,11 @@
         </w:numPr>
         <w:ind w:left="720"/>
       </w:pPr>
-      <w:bookmarkStart w:id="74" w:name="_Toc164429696"/>
+      <w:bookmarkStart w:id="75" w:name="_Toc164530286"/>
       <w:r>
         <w:pict w14:anchorId="1E0B6525">
           <v:shape id="_x0000_s2058" type="#_x0000_t75" style="position:absolute;left:0;text-align:left;margin-left:368pt;margin-top:16.8pt;width:57pt;height:34.5pt;z-index:251666432;mso-position-horizontal-relative:text;mso-position-vertical-relative:text;mso-width-relative:page;mso-height-relative:page">
-            <v:imagedata r:id="rId60" o:title="tailwind"/>
+            <v:imagedata r:id="rId61" o:title="tailwind"/>
             <w10:wrap type="square"/>
           </v:shape>
         </w:pict>
@@ -13343,7 +13105,7 @@
         </w:rPr>
         <w:footnoteReference w:id="13"/>
       </w:r>
-      <w:bookmarkEnd w:id="74"/>
+      <w:bookmarkEnd w:id="75"/>
     </w:p>
     <w:p>
       <w:r>
@@ -13408,12 +13170,12 @@
                             <w:r>
                               <w:fldChar w:fldCharType="separate"/>
                             </w:r>
-                            <w:bookmarkStart w:id="75" w:name="_Toc164529205"/>
+                            <w:bookmarkStart w:id="76" w:name="_Toc164530382"/>
                             <w:r>
                               <w:rPr>
                                 <w:noProof/>
                               </w:rPr>
-                              <w:t>29</w:t>
+                              <w:t>30</w:t>
                             </w:r>
                             <w:r>
                               <w:rPr>
@@ -13424,7 +13186,7 @@
                             <w:r>
                               <w:t>. ábra: Tailwind</w:t>
                             </w:r>
-                            <w:bookmarkEnd w:id="75"/>
+                            <w:bookmarkEnd w:id="76"/>
                           </w:p>
                         </w:txbxContent>
                       </wps:txbx>
@@ -13471,12 +13233,12 @@
                       <w:r>
                         <w:fldChar w:fldCharType="separate"/>
                       </w:r>
-                      <w:bookmarkStart w:id="76" w:name="_Toc164529205"/>
+                      <w:bookmarkStart w:id="77" w:name="_Toc164530382"/>
                       <w:r>
                         <w:rPr>
                           <w:noProof/>
                         </w:rPr>
-                        <w:t>29</w:t>
+                        <w:t>30</w:t>
                       </w:r>
                       <w:r>
                         <w:rPr>
@@ -13487,7 +13249,7 @@
                       <w:r>
                         <w:t>. ábra: Tailwind</w:t>
                       </w:r>
-                      <w:bookmarkEnd w:id="76"/>
+                      <w:bookmarkEnd w:id="77"/>
                     </w:p>
                   </w:txbxContent>
                 </v:textbox>
@@ -13516,11 +13278,11 @@
         </w:numPr>
         <w:ind w:left="720"/>
       </w:pPr>
-      <w:bookmarkStart w:id="77" w:name="_Toc164429697"/>
+      <w:bookmarkStart w:id="78" w:name="_Toc164530287"/>
       <w:r>
         <w:pict w14:anchorId="0E3A1540">
           <v:shape id="_x0000_s2060" type="#_x0000_t75" style="position:absolute;left:0;text-align:left;margin-left:368pt;margin-top:18.3pt;width:57pt;height:20.25pt;z-index:251670528;mso-position-horizontal-relative:text;mso-position-vertical-relative:text;mso-width-relative:page;mso-height-relative:page">
-            <v:imagedata r:id="rId61" o:title="dndkit"/>
+            <v:imagedata r:id="rId62" o:title="dndkit"/>
             <w10:wrap type="square"/>
           </v:shape>
         </w:pict>
@@ -13534,7 +13296,7 @@
         </w:rPr>
         <w:footnoteReference w:id="14"/>
       </w:r>
-      <w:bookmarkEnd w:id="77"/>
+      <w:bookmarkEnd w:id="78"/>
     </w:p>
     <w:p>
       <w:r>
@@ -13599,12 +13361,12 @@
                             <w:r>
                               <w:fldChar w:fldCharType="separate"/>
                             </w:r>
-                            <w:bookmarkStart w:id="78" w:name="_Toc164529206"/>
+                            <w:bookmarkStart w:id="79" w:name="_Toc164530383"/>
                             <w:r>
                               <w:rPr>
                                 <w:noProof/>
                               </w:rPr>
-                              <w:t>30</w:t>
+                              <w:t>31</w:t>
                             </w:r>
                             <w:r>
                               <w:rPr>
@@ -13615,7 +13377,7 @@
                             <w:r>
                               <w:t>. ábra: dnd kit</w:t>
                             </w:r>
-                            <w:bookmarkEnd w:id="78"/>
+                            <w:bookmarkEnd w:id="79"/>
                           </w:p>
                         </w:txbxContent>
                       </wps:txbx>
@@ -13662,12 +13424,12 @@
                       <w:r>
                         <w:fldChar w:fldCharType="separate"/>
                       </w:r>
-                      <w:bookmarkStart w:id="79" w:name="_Toc164529206"/>
+                      <w:bookmarkStart w:id="80" w:name="_Toc164530383"/>
                       <w:r>
                         <w:rPr>
                           <w:noProof/>
                         </w:rPr>
-                        <w:t>30</w:t>
+                        <w:t>31</w:t>
                       </w:r>
                       <w:r>
                         <w:rPr>
@@ -13678,7 +13440,7 @@
                       <w:r>
                         <w:t>. ábra: dnd kit</w:t>
                       </w:r>
-                      <w:bookmarkEnd w:id="79"/>
+                      <w:bookmarkEnd w:id="80"/>
                     </w:p>
                   </w:txbxContent>
                 </v:textbox>
@@ -13688,13 +13450,8 @@
           </mc:Fallback>
         </mc:AlternateContent>
       </w:r>
-      <w:proofErr w:type="spellStart"/>
-      <w:r>
-        <w:t>Reacthoz</w:t>
-      </w:r>
-      <w:proofErr w:type="spellEnd"/>
-      <w:r>
-        <w:t xml:space="preserve"> készült k</w:t>
+      <w:r>
+        <w:t>Reacthoz készült k</w:t>
       </w:r>
       <w:r>
         <w:t xml:space="preserve">önnyű, moduláris, nagy teljesítményű, </w:t>
@@ -13715,7 +13472,7 @@
         </w:numPr>
         <w:ind w:left="720"/>
       </w:pPr>
-      <w:bookmarkStart w:id="80" w:name="_Toc164429698"/>
+      <w:bookmarkStart w:id="81" w:name="_Toc164530288"/>
       <w:r>
         <w:rPr>
           <w:noProof/>
@@ -13745,7 +13502,7 @@
                     <pic:cNvPicPr/>
                   </pic:nvPicPr>
                   <pic:blipFill>
-                    <a:blip r:embed="rId62" cstate="print">
+                    <a:blip r:embed="rId63" cstate="print">
                       <a:extLst>
                         <a:ext uri="{28A0092B-C50C-407E-A947-70E740481C1C}">
                           <a14:useLocalDpi xmlns:a14="http://schemas.microsoft.com/office/drawing/2010/main" val="0"/>
@@ -13786,7 +13543,7 @@
         </w:rPr>
         <w:footnoteReference w:id="15"/>
       </w:r>
-      <w:bookmarkEnd w:id="80"/>
+      <w:bookmarkEnd w:id="81"/>
     </w:p>
     <w:p>
       <w:r>
@@ -13861,12 +13618,12 @@
                               </w:rPr>
                               <w:fldChar w:fldCharType="separate"/>
                             </w:r>
-                            <w:bookmarkStart w:id="81" w:name="_Toc164529207"/>
+                            <w:bookmarkStart w:id="82" w:name="_Toc164530384"/>
                             <w:r>
                               <w:rPr>
                                 <w:noProof/>
                               </w:rPr>
-                              <w:t>31</w:t>
+                              <w:t>32</w:t>
                             </w:r>
                             <w:r>
                               <w:rPr>
@@ -13877,7 +13634,7 @@
                             <w:r>
                               <w:t>. ábra: FontAwesome</w:t>
                             </w:r>
-                            <w:bookmarkEnd w:id="81"/>
+                            <w:bookmarkEnd w:id="82"/>
                           </w:p>
                         </w:txbxContent>
                       </wps:txbx>
@@ -13931,12 +13688,12 @@
                         </w:rPr>
                         <w:fldChar w:fldCharType="separate"/>
                       </w:r>
-                      <w:bookmarkStart w:id="82" w:name="_Toc164529207"/>
+                      <w:bookmarkStart w:id="83" w:name="_Toc164530384"/>
                       <w:r>
                         <w:rPr>
                           <w:noProof/>
                         </w:rPr>
-                        <w:t>31</w:t>
+                        <w:t>32</w:t>
                       </w:r>
                       <w:r>
                         <w:rPr>
@@ -13947,7 +13704,7 @@
                       <w:r>
                         <w:t>. ábra: FontAwesome</w:t>
                       </w:r>
-                      <w:bookmarkEnd w:id="82"/>
+                      <w:bookmarkEnd w:id="83"/>
                     </w:p>
                   </w:txbxContent>
                 </v:textbox>
@@ -13976,7 +13733,7 @@
         </w:numPr>
         <w:ind w:left="720"/>
       </w:pPr>
-      <w:bookmarkStart w:id="83" w:name="_Toc164429699"/>
+      <w:bookmarkStart w:id="84" w:name="_Toc164530289"/>
       <w:r>
         <w:lastRenderedPageBreak/>
         <w:t>Jikan API</w:t>
@@ -13987,7 +13744,7 @@
         </w:rPr>
         <w:footnoteReference w:id="16"/>
       </w:r>
-      <w:bookmarkEnd w:id="83"/>
+      <w:bookmarkEnd w:id="84"/>
     </w:p>
     <w:p>
       <w:r>
@@ -14058,12 +13815,12 @@
                               </w:rPr>
                               <w:fldChar w:fldCharType="separate"/>
                             </w:r>
-                            <w:bookmarkStart w:id="84" w:name="_Toc164529208"/>
+                            <w:bookmarkStart w:id="85" w:name="_Toc164530385"/>
                             <w:r>
                               <w:rPr>
                                 <w:noProof/>
                               </w:rPr>
-                              <w:t>32</w:t>
+                              <w:t>33</w:t>
                             </w:r>
                             <w:r>
                               <w:rPr>
@@ -14074,7 +13831,7 @@
                             <w:r>
                               <w:t>. ábra: Jikan API</w:t>
                             </w:r>
-                            <w:bookmarkEnd w:id="84"/>
+                            <w:bookmarkEnd w:id="85"/>
                           </w:p>
                         </w:txbxContent>
                       </wps:txbx>
@@ -14128,12 +13885,12 @@
                         </w:rPr>
                         <w:fldChar w:fldCharType="separate"/>
                       </w:r>
-                      <w:bookmarkStart w:id="85" w:name="_Toc164529208"/>
+                      <w:bookmarkStart w:id="86" w:name="_Toc164530385"/>
                       <w:r>
                         <w:rPr>
                           <w:noProof/>
                         </w:rPr>
-                        <w:t>32</w:t>
+                        <w:t>33</w:t>
                       </w:r>
                       <w:r>
                         <w:rPr>
@@ -14144,7 +13901,7 @@
                       <w:r>
                         <w:t>. ábra: Jikan API</w:t>
                       </w:r>
-                      <w:bookmarkEnd w:id="85"/>
+                      <w:bookmarkEnd w:id="86"/>
                     </w:p>
                   </w:txbxContent>
                 </v:textbox>
@@ -14183,7 +13940,7 @@
                     <pic:cNvPicPr/>
                   </pic:nvPicPr>
                   <pic:blipFill>
-                    <a:blip r:embed="rId63" cstate="print">
+                    <a:blip r:embed="rId64" cstate="print">
                       <a:extLst>
                         <a:ext uri="{28A0092B-C50C-407E-A947-70E740481C1C}">
                           <a14:useLocalDpi xmlns:a14="http://schemas.microsoft.com/office/drawing/2010/main" val="0"/>
@@ -14234,11 +13991,11 @@
         </w:numPr>
         <w:ind w:left="720"/>
       </w:pPr>
-      <w:bookmarkStart w:id="86" w:name="_Toc164429700"/>
+      <w:bookmarkStart w:id="87" w:name="_Toc164530290"/>
       <w:r>
         <w:t>Backend</w:t>
       </w:r>
-      <w:bookmarkEnd w:id="86"/>
+      <w:bookmarkEnd w:id="87"/>
     </w:p>
     <w:p>
       <w:r>
@@ -14263,17 +14020,17 @@
         </w:numPr>
         <w:ind w:left="720"/>
       </w:pPr>
-      <w:bookmarkStart w:id="87" w:name="_Toc164429701"/>
+      <w:bookmarkStart w:id="88" w:name="_Toc164530291"/>
       <w:r>
         <w:t>Függőségek</w:t>
       </w:r>
-      <w:bookmarkEnd w:id="87"/>
+      <w:bookmarkEnd w:id="88"/>
     </w:p>
     <w:p>
       <w:r>
         <w:t xml:space="preserve">A felsorolt csomagok elérhetőek az </w:t>
       </w:r>
-      <w:hyperlink r:id="rId64" w:history="1">
+      <w:hyperlink r:id="rId65" w:history="1">
         <w:r>
           <w:rPr>
             <w:rStyle w:val="Hiperhivatkozs"/>
@@ -14356,7 +14113,6 @@
         </w:numPr>
         <w:ind w:left="357" w:hanging="357"/>
       </w:pPr>
-      <w:proofErr w:type="spellStart"/>
       <w:r>
         <w:rPr>
           <w:b/>
@@ -14364,7 +14120,6 @@
         </w:rPr>
         <w:t>chalk</w:t>
       </w:r>
-      <w:proofErr w:type="spellEnd"/>
       <w:r>
         <w:rPr>
           <w:b/>
@@ -14382,13 +14137,8 @@
       <w:r>
         <w:t xml:space="preserve"> </w:t>
       </w:r>
-      <w:proofErr w:type="spellStart"/>
-      <w:r>
-        <w:t>Console</w:t>
-      </w:r>
-      <w:proofErr w:type="spellEnd"/>
-      <w:r>
-        <w:t xml:space="preserve"> log színezés, jobban értelmezhető konzol elérése.</w:t>
+      <w:r>
+        <w:t>Console log színezés, jobban értelmezhető konzol elérése.</w:t>
       </w:r>
     </w:p>
     <w:p>
@@ -14444,21 +14194,8 @@
         </w:rPr>
         <w:t xml:space="preserve">cors (^2.8.5): </w:t>
       </w:r>
-      <w:proofErr w:type="spellStart"/>
-      <w:r>
-        <w:t>Cross</w:t>
-      </w:r>
-      <w:proofErr w:type="spellEnd"/>
-      <w:r>
-        <w:t xml:space="preserve"> </w:t>
-      </w:r>
-      <w:proofErr w:type="spellStart"/>
-      <w:r>
-        <w:t>Origin</w:t>
-      </w:r>
-      <w:proofErr w:type="spellEnd"/>
-      <w:r>
-        <w:t xml:space="preserve"> kérések engedélyezése.</w:t>
+      <w:r>
+        <w:t>Cross Origin kérések engedélyezése.</w:t>
       </w:r>
     </w:p>
     <w:p>
@@ -14572,7 +14309,6 @@
         </w:numPr>
         <w:ind w:left="357" w:hanging="357"/>
       </w:pPr>
-      <w:proofErr w:type="spellStart"/>
       <w:r>
         <w:rPr>
           <w:b/>
@@ -14580,7 +14316,6 @@
         </w:rPr>
         <w:t>moment</w:t>
       </w:r>
-      <w:proofErr w:type="spellEnd"/>
       <w:r>
         <w:rPr>
           <w:b/>
@@ -14608,7 +14343,6 @@
         </w:numPr>
         <w:ind w:left="357" w:hanging="357"/>
       </w:pPr>
-      <w:proofErr w:type="spellStart"/>
       <w:r>
         <w:rPr>
           <w:b/>
@@ -14616,7 +14350,6 @@
         </w:rPr>
         <w:t>multer</w:t>
       </w:r>
-      <w:proofErr w:type="spellEnd"/>
       <w:r>
         <w:rPr>
           <w:b/>
@@ -14669,15 +14402,7 @@
         <w:t>Adatbázis-</w:t>
       </w:r>
       <w:r>
-        <w:t xml:space="preserve">kezelés, </w:t>
-      </w:r>
-      <w:proofErr w:type="spellStart"/>
-      <w:r>
-        <w:t>sequelizehoz</w:t>
-      </w:r>
-      <w:proofErr w:type="spellEnd"/>
-      <w:r>
-        <w:t xml:space="preserve"> kapcsolódó csomag.</w:t>
+        <w:t>kezelés, sequelizehoz kapcsolódó csomag.</w:t>
       </w:r>
     </w:p>
     <w:p>
@@ -14689,7 +14414,6 @@
         </w:numPr>
         <w:ind w:left="357" w:hanging="357"/>
       </w:pPr>
-      <w:proofErr w:type="spellStart"/>
       <w:r>
         <w:rPr>
           <w:b/>
@@ -14697,7 +14421,6 @@
         </w:rPr>
         <w:t>resend</w:t>
       </w:r>
-      <w:proofErr w:type="spellEnd"/>
       <w:r>
         <w:rPr>
           <w:b/>
@@ -14719,15 +14442,7 @@
         <w:t>-</w:t>
       </w:r>
       <w:r>
-        <w:t xml:space="preserve">mail </w:t>
-      </w:r>
-      <w:proofErr w:type="spellStart"/>
-      <w:r>
-        <w:t>küldések</w:t>
-      </w:r>
-      <w:proofErr w:type="spellEnd"/>
-      <w:r>
-        <w:t xml:space="preserve"> kezelése.</w:t>
+        <w:t>mail küldések kezelése.</w:t>
       </w:r>
     </w:p>
     <w:p>
@@ -14739,7 +14454,6 @@
         </w:numPr>
         <w:ind w:left="357" w:hanging="357"/>
       </w:pPr>
-      <w:proofErr w:type="spellStart"/>
       <w:r>
         <w:rPr>
           <w:b/>
@@ -14747,7 +14461,6 @@
         </w:rPr>
         <w:t>rndstr</w:t>
       </w:r>
-      <w:proofErr w:type="spellEnd"/>
       <w:r>
         <w:rPr>
           <w:b/>
@@ -14831,15 +14544,7 @@
         <w:t>:</w:t>
       </w:r>
       <w:r>
-        <w:t xml:space="preserve"> Kétirányú eseményalapú </w:t>
-      </w:r>
-      <w:proofErr w:type="spellStart"/>
-      <w:r>
-        <w:t>kommunikácók</w:t>
-      </w:r>
-      <w:proofErr w:type="spellEnd"/>
-      <w:r>
-        <w:t xml:space="preserve"> kezelése.</w:t>
+        <w:t xml:space="preserve"> Kétirányú eseményalapú kommunikácók kezelése.</w:t>
       </w:r>
     </w:p>
     <w:p>
@@ -14874,7 +14579,7 @@
           <w:rFonts w:eastAsia="Calibri"/>
         </w:rPr>
       </w:pPr>
-      <w:bookmarkStart w:id="88" w:name="_Toc164429702"/>
+      <w:bookmarkStart w:id="89" w:name="_Toc164530292"/>
       <w:r>
         <w:rPr>
           <w:rFonts w:eastAsia="Calibri"/>
@@ -14882,7 +14587,7 @@
         <w:lastRenderedPageBreak/>
         <w:t>Környezeti változók (.env)</w:t>
       </w:r>
-      <w:bookmarkEnd w:id="88"/>
+      <w:bookmarkEnd w:id="89"/>
     </w:p>
     <w:p>
       <w:r>
@@ -14892,11 +14597,7 @@
         <w:t>futtatható, hibákba fog ütközni.</w:t>
       </w:r>
       <w:r>
-        <w:t xml:space="preserve"> A működő adatokat tartalmazó dotenv megtalálható a backend </w:t>
-      </w:r>
-      <w:proofErr w:type="gramStart"/>
-      <w:r>
-        <w:t xml:space="preserve">mappájában </w:t>
+        <w:t xml:space="preserve"> A működő adatokat tartalmazó dotenv megtalálható a backend mappájában </w:t>
       </w:r>
       <w:r>
         <w:rPr>
@@ -14905,7 +14606,6 @@
         </w:rPr>
         <w:t>.env</w:t>
       </w:r>
-      <w:proofErr w:type="gramEnd"/>
       <w:r>
         <w:t xml:space="preserve"> vagy </w:t>
       </w:r>
@@ -14917,15 +14617,7 @@
         <w:t>.env.example</w:t>
       </w:r>
       <w:r>
-        <w:t xml:space="preserve"> néven. Amennyiben a Github törölné </w:t>
-      </w:r>
-      <w:proofErr w:type="gramStart"/>
-      <w:r>
-        <w:t>a .env</w:t>
-      </w:r>
-      <w:proofErr w:type="gramEnd"/>
-      <w:r>
-        <w:t xml:space="preserve"> fájlt, akkor a .env.example-t csak át kell nevezni .env-re.</w:t>
+        <w:t xml:space="preserve"> néven. Amennyiben a Github törölné a .env fájlt, akkor a .env.example-t csak át kell nevezni .env-re.</w:t>
       </w:r>
     </w:p>
     <w:p>
@@ -15071,14 +14763,12 @@
         </w:rPr>
         <w:t xml:space="preserve">Adatbázist elérő felhasználó neve. Alapértelmezetten: </w:t>
       </w:r>
-      <w:proofErr w:type="spellStart"/>
       <w:r>
         <w:rPr>
           <w:rFonts w:cs="Times New Roman"/>
         </w:rPr>
         <w:t>root</w:t>
       </w:r>
-      <w:proofErr w:type="spellEnd"/>
     </w:p>
     <w:p>
       <w:pPr>
@@ -15107,69 +14797,19 @@
         <w:rPr>
           <w:rFonts w:cs="Times New Roman"/>
         </w:rPr>
-        <w:t xml:space="preserve"> Adatbázist elérő felhasználó </w:t>
-      </w:r>
-      <w:proofErr w:type="spellStart"/>
+        <w:t xml:space="preserve"> Adatbázist elérő felhasználó jelszava. Alapértelmezetten</w:t>
+      </w:r>
       <w:r>
         <w:rPr>
           <w:rFonts w:cs="Times New Roman"/>
         </w:rPr>
-        <w:t>jelszava</w:t>
-      </w:r>
-      <w:proofErr w:type="spellEnd"/>
+        <w:t xml:space="preserve"> üres</w:t>
+      </w:r>
       <w:r>
         <w:rPr>
           <w:rFonts w:cs="Times New Roman"/>
         </w:rPr>
-        <w:t>. Alapértelmezetten</w:t>
-      </w:r>
-      <w:r>
-        <w:rPr>
-          <w:rFonts w:cs="Times New Roman"/>
-        </w:rPr>
-        <w:t xml:space="preserve"> üres</w:t>
-      </w:r>
-      <w:r>
-        <w:rPr>
-          <w:rFonts w:cs="Times New Roman"/>
-        </w:rPr>
-        <w:t xml:space="preserve">, mivel </w:t>
-      </w:r>
-      <w:proofErr w:type="spellStart"/>
-      <w:proofErr w:type="gramStart"/>
-      <w:r>
-        <w:rPr>
-          <w:rFonts w:cs="Times New Roman"/>
-        </w:rPr>
-        <w:t>localhoston</w:t>
-      </w:r>
-      <w:proofErr w:type="spellEnd"/>
-      <w:r>
-        <w:rPr>
-          <w:rFonts w:cs="Times New Roman"/>
-        </w:rPr>
-        <w:t xml:space="preserve">  a</w:t>
-      </w:r>
-      <w:proofErr w:type="gramEnd"/>
-      <w:r>
-        <w:rPr>
-          <w:rFonts w:cs="Times New Roman"/>
-        </w:rPr>
-        <w:t xml:space="preserve"> </w:t>
-      </w:r>
-      <w:proofErr w:type="spellStart"/>
-      <w:r>
-        <w:rPr>
-          <w:rFonts w:cs="Times New Roman"/>
-        </w:rPr>
-        <w:t>root</w:t>
-      </w:r>
-      <w:proofErr w:type="spellEnd"/>
-      <w:r>
-        <w:rPr>
-          <w:rFonts w:cs="Times New Roman"/>
-        </w:rPr>
-        <w:t xml:space="preserve"> felhasználóhoz nincs jelszó.</w:t>
+        <w:t>, mivel localhoston  a root felhasználóhoz nincs jelszó.</w:t>
       </w:r>
     </w:p>
     <w:p>
@@ -15279,33 +14919,11 @@
         </w:rPr>
         <w:t xml:space="preserve"> </w:t>
       </w:r>
-      <w:proofErr w:type="spellStart"/>
       <w:r>
         <w:rPr>
           <w:rFonts w:cs="Times New Roman"/>
         </w:rPr>
-        <w:t>Resend</w:t>
-      </w:r>
-      <w:proofErr w:type="spellEnd"/>
-      <w:r>
-        <w:rPr>
-          <w:rFonts w:cs="Times New Roman"/>
-        </w:rPr>
-        <w:t xml:space="preserve"> </w:t>
-      </w:r>
-      <w:proofErr w:type="spellStart"/>
-      <w:r>
-        <w:rPr>
-          <w:rFonts w:cs="Times New Roman"/>
-        </w:rPr>
-        <w:t>mailer</w:t>
-      </w:r>
-      <w:proofErr w:type="spellEnd"/>
-      <w:r>
-        <w:rPr>
-          <w:rFonts w:cs="Times New Roman"/>
-        </w:rPr>
-        <w:t xml:space="preserve"> kulcs. Ehhez</w:t>
+        <w:t>Resend mailer kulcs. Ehhez</w:t>
       </w:r>
       <w:r>
         <w:rPr>
@@ -15341,11 +14959,11 @@
         </w:numPr>
         <w:ind w:left="720"/>
       </w:pPr>
-      <w:bookmarkStart w:id="89" w:name="_Toc164429703"/>
+      <w:bookmarkStart w:id="90" w:name="_Toc164530293"/>
       <w:r>
         <w:t>Adatbázis</w:t>
       </w:r>
-      <w:bookmarkEnd w:id="89"/>
+      <w:bookmarkEnd w:id="90"/>
     </w:p>
     <w:p>
       <w:r>
@@ -15411,7 +15029,7 @@
                     </pic:cNvPicPr>
                   </pic:nvPicPr>
                   <pic:blipFill>
-                    <a:blip r:embed="rId65" cstate="print">
+                    <a:blip r:embed="rId66" cstate="print">
                       <a:extLst>
                         <a:ext uri="{28A0092B-C50C-407E-A947-70E740481C1C}">
                           <a14:useLocalDpi xmlns:a14="http://schemas.microsoft.com/office/drawing/2010/main" val="0"/>
@@ -15457,12 +15075,12 @@
       <w:r>
         <w:fldChar w:fldCharType="separate"/>
       </w:r>
-      <w:bookmarkStart w:id="90" w:name="_Toc164529209"/>
-      <w:r>
-        <w:rPr>
-          <w:noProof/>
-        </w:rPr>
-        <w:t>33</w:t>
+      <w:bookmarkStart w:id="91" w:name="_Toc164530386"/>
+      <w:r>
+        <w:rPr>
+          <w:noProof/>
+        </w:rPr>
+        <w:t>34</w:t>
       </w:r>
       <w:r>
         <w:rPr>
@@ -15473,7 +15091,7 @@
       <w:r>
         <w:t>. ábra: ER Modell</w:t>
       </w:r>
-      <w:bookmarkEnd w:id="90"/>
+      <w:bookmarkEnd w:id="91"/>
     </w:p>
     <w:p>
       <w:pPr>
@@ -15521,7 +15139,7 @@
                     </pic:cNvPicPr>
                   </pic:nvPicPr>
                   <pic:blipFill>
-                    <a:blip r:embed="rId66" cstate="print">
+                    <a:blip r:embed="rId67" cstate="print">
                       <a:extLst>
                         <a:ext uri="{28A0092B-C50C-407E-A947-70E740481C1C}">
                           <a14:useLocalDpi xmlns:a14="http://schemas.microsoft.com/office/drawing/2010/main" val="0"/>
@@ -15567,12 +15185,12 @@
       <w:r>
         <w:fldChar w:fldCharType="separate"/>
       </w:r>
-      <w:bookmarkStart w:id="91" w:name="_Toc164529210"/>
-      <w:r>
-        <w:rPr>
-          <w:noProof/>
-        </w:rPr>
-        <w:t>34</w:t>
+      <w:bookmarkStart w:id="92" w:name="_Toc164530387"/>
+      <w:r>
+        <w:rPr>
+          <w:noProof/>
+        </w:rPr>
+        <w:t>35</w:t>
       </w:r>
       <w:r>
         <w:rPr>
@@ -15583,7 +15201,7 @@
       <w:r>
         <w:t>. ábra: Relációs séma</w:t>
       </w:r>
-      <w:bookmarkEnd w:id="91"/>
+      <w:bookmarkEnd w:id="92"/>
     </w:p>
     <w:p>
       <w:r>
@@ -16400,11 +16018,9 @@
             <w:pPr>
               <w:spacing w:before="60" w:after="60" w:line="240" w:lineRule="auto"/>
             </w:pPr>
-            <w:proofErr w:type="spellStart"/>
             <w:r>
               <w:t>value</w:t>
             </w:r>
-            <w:proofErr w:type="spellEnd"/>
           </w:p>
         </w:tc>
         <w:tc>
@@ -16566,21 +16182,12 @@
         <w:spacing w:before="240" w:after="0"/>
         <w:ind w:left="357" w:hanging="357"/>
       </w:pPr>
-      <w:proofErr w:type="spellStart"/>
       <w:r>
         <w:rPr>
           <w:b/>
           <w:bCs/>
         </w:rPr>
-        <w:t>updates</w:t>
-      </w:r>
-      <w:proofErr w:type="spellEnd"/>
-      <w:r>
-        <w:rPr>
-          <w:b/>
-          <w:bCs/>
-        </w:rPr>
-        <w:t>:</w:t>
+        <w:t>updates:</w:t>
       </w:r>
       <w:r>
         <w:t xml:space="preserve"> Lista aktivitások</w:t>
@@ -16666,11 +16273,9 @@
             <w:pPr>
               <w:spacing w:before="60" w:after="60" w:line="240" w:lineRule="auto"/>
             </w:pPr>
-            <w:proofErr w:type="spellStart"/>
             <w:r>
               <w:t>count</w:t>
             </w:r>
-            <w:proofErr w:type="spellEnd"/>
           </w:p>
         </w:tc>
         <w:tc>
@@ -16752,11 +16357,9 @@
             <w:pPr>
               <w:spacing w:before="60" w:after="60" w:line="240" w:lineRule="auto"/>
             </w:pPr>
-            <w:proofErr w:type="spellStart"/>
             <w:r>
               <w:t>time</w:t>
             </w:r>
-            <w:proofErr w:type="spellEnd"/>
           </w:p>
         </w:tc>
         <w:tc>
@@ -17770,12 +17373,12 @@
         <w:spacing w:before="240"/>
         <w:ind w:left="720"/>
       </w:pPr>
-      <w:bookmarkStart w:id="92" w:name="_Toc164429704"/>
+      <w:bookmarkStart w:id="93" w:name="_Toc164530294"/>
       <w:r>
         <w:lastRenderedPageBreak/>
         <w:t>Útvonalak</w:t>
       </w:r>
-      <w:bookmarkEnd w:id="92"/>
+      <w:bookmarkEnd w:id="93"/>
     </w:p>
     <w:p>
       <w:pPr>
@@ -17814,15 +17417,7 @@
         <w:ind w:left="357" w:hanging="357"/>
       </w:pPr>
       <w:r>
-        <w:t>GET /</w:t>
-      </w:r>
-      <w:proofErr w:type="spellStart"/>
-      <w:r>
-        <w:t>logged</w:t>
-      </w:r>
-      <w:proofErr w:type="spellEnd"/>
-      <w:r>
-        <w:t xml:space="preserve"> – Bejelentkezési állapot lekérés</w:t>
+        <w:t>GET /logged – Bejelentkezési állapot lekérés</w:t>
       </w:r>
     </w:p>
     <w:p>
@@ -17887,15 +17482,7 @@
         <w:ind w:left="357" w:hanging="357"/>
       </w:pPr>
       <w:r>
-        <w:t>GET /user/token/</w:t>
-      </w:r>
-      <w:proofErr w:type="spellStart"/>
-      <w:r>
-        <w:t>refresh</w:t>
-      </w:r>
-      <w:proofErr w:type="spellEnd"/>
-      <w:r>
-        <w:t xml:space="preserve"> – Token frissítés</w:t>
+        <w:t>GET /user/token/refresh – Token frissítés</w:t>
       </w:r>
     </w:p>
     <w:p>
@@ -18005,15 +17592,7 @@
         <w:ind w:left="357" w:hanging="357"/>
       </w:pPr>
       <w:r>
-        <w:t>POST /user/email/</w:t>
-      </w:r>
-      <w:proofErr w:type="spellStart"/>
-      <w:r>
-        <w:t>verify</w:t>
-      </w:r>
-      <w:proofErr w:type="spellEnd"/>
-      <w:r>
-        <w:t xml:space="preserve"> – Email hitelesítés</w:t>
+        <w:t>POST /user/email/verify – Email hitelesítés</w:t>
       </w:r>
     </w:p>
     <w:p>
@@ -18040,15 +17619,7 @@
         <w:ind w:left="357" w:hanging="357"/>
       </w:pPr>
       <w:r>
-        <w:t>GET /lists/</w:t>
-      </w:r>
-      <w:proofErr w:type="spellStart"/>
-      <w:r>
-        <w:t>sidebar</w:t>
-      </w:r>
-      <w:proofErr w:type="spellEnd"/>
-      <w:r>
-        <w:t xml:space="preserve"> – Navigációs menüben megjelenő</w:t>
+        <w:t>GET /lists/sidebar – Navigációs menüben megjelenő</w:t>
       </w:r>
       <w:r>
         <w:t xml:space="preserve"> listák</w:t>
@@ -18064,15 +17635,7 @@
         <w:ind w:left="357" w:hanging="357"/>
       </w:pPr>
       <w:r>
-        <w:t>GET /lists/</w:t>
-      </w:r>
-      <w:proofErr w:type="spellStart"/>
-      <w:r>
-        <w:t>shared</w:t>
-      </w:r>
-      <w:proofErr w:type="spellEnd"/>
-      <w:r>
-        <w:t xml:space="preserve"> – Megosztott listák</w:t>
+        <w:t>GET /lists/shared – Megosztott listák</w:t>
       </w:r>
     </w:p>
     <w:p>
@@ -18124,15 +17687,7 @@
         <w:ind w:left="357" w:hanging="357"/>
       </w:pPr>
       <w:r>
-        <w:t>DELETE /lists/:id/</w:t>
-      </w:r>
-      <w:proofErr w:type="spellStart"/>
-      <w:r>
-        <w:t>remove</w:t>
-      </w:r>
-      <w:proofErr w:type="spellEnd"/>
-      <w:r>
-        <w:t xml:space="preserve"> – Lista törlés</w:t>
+        <w:t>DELETE /lists/:id/remove – Lista törlés</w:t>
       </w:r>
     </w:p>
     <w:p>
@@ -18172,15 +17727,7 @@
         <w:ind w:left="357" w:hanging="357"/>
       </w:pPr>
       <w:r>
-        <w:t>PATCH /lists/:id/permissions/update</w:t>
-      </w:r>
-      <w:proofErr w:type="gramStart"/>
-      <w:r>
-        <w:t>/:userId</w:t>
-      </w:r>
-      <w:proofErr w:type="gramEnd"/>
-      <w:r>
-        <w:t xml:space="preserve"> – Jogosultság módosítás</w:t>
+        <w:t>PATCH /lists/:id/permissions/update/:userId – Jogosultság módosítás</w:t>
       </w:r>
     </w:p>
     <w:p>
@@ -18193,20 +17740,7 @@
         <w:ind w:left="357" w:hanging="357"/>
       </w:pPr>
       <w:r>
-        <w:t>DELETE /lists/:id/permissions/</w:t>
-      </w:r>
-      <w:proofErr w:type="spellStart"/>
-      <w:r>
-        <w:t>remove</w:t>
-      </w:r>
-      <w:proofErr w:type="spellEnd"/>
-      <w:proofErr w:type="gramStart"/>
-      <w:r>
-        <w:t>/:userId</w:t>
-      </w:r>
-      <w:proofErr w:type="gramEnd"/>
-      <w:r>
-        <w:t xml:space="preserve"> – Jogosultság törlés</w:t>
+        <w:t>DELETE /lists/:id/permissions/remove/:userId – Jogosultság törlés</w:t>
       </w:r>
     </w:p>
     <w:p>
@@ -18246,23 +17780,7 @@
         <w:ind w:left="357" w:hanging="357"/>
       </w:pPr>
       <w:r>
-        <w:t>PATCH /lists/:id/categories</w:t>
-      </w:r>
-      <w:proofErr w:type="gramStart"/>
-      <w:r>
-        <w:t>/:categoryId</w:t>
-      </w:r>
-      <w:proofErr w:type="gramEnd"/>
-      <w:r>
-        <w:t>/</w:t>
-      </w:r>
-      <w:proofErr w:type="spellStart"/>
-      <w:r>
-        <w:t>move</w:t>
-      </w:r>
-      <w:proofErr w:type="spellEnd"/>
-      <w:r>
-        <w:t xml:space="preserve"> – Kategória mozgatás</w:t>
+        <w:t>PATCH /lists/:id/categories/:categoryId/move – Kategória mozgatás</w:t>
       </w:r>
     </w:p>
     <w:p>
@@ -18275,15 +17793,7 @@
         <w:ind w:left="357" w:hanging="357"/>
       </w:pPr>
       <w:r>
-        <w:t>PATCH /</w:t>
-      </w:r>
-      <w:proofErr w:type="gramStart"/>
-      <w:r>
-        <w:t>lists:/id/categories/:categoryId</w:t>
-      </w:r>
-      <w:proofErr w:type="gramEnd"/>
-      <w:r>
-        <w:t>/update – Kategória módosítás</w:t>
+        <w:t>PATCH /lists:/id/categories/:categoryId/update – Kategória módosítás</w:t>
       </w:r>
     </w:p>
     <w:p>
@@ -18297,23 +17807,7 @@
       </w:pPr>
       <w:r>
         <w:lastRenderedPageBreak/>
-        <w:t>DELETE /lists/:id/categories</w:t>
-      </w:r>
-      <w:proofErr w:type="gramStart"/>
-      <w:r>
-        <w:t>/:categoryId</w:t>
-      </w:r>
-      <w:proofErr w:type="gramEnd"/>
-      <w:r>
-        <w:t>/</w:t>
-      </w:r>
-      <w:proofErr w:type="spellStart"/>
-      <w:r>
-        <w:t>remove</w:t>
-      </w:r>
-      <w:proofErr w:type="spellEnd"/>
-      <w:r>
-        <w:t xml:space="preserve"> – Kategória törlés</w:t>
+        <w:t>DELETE /lists/:id/categories/:categoryId/remove – Kategória törlés</w:t>
       </w:r>
     </w:p>
     <w:p>
@@ -18353,28 +17847,7 @@
         <w:ind w:left="357" w:hanging="357"/>
       </w:pPr>
       <w:r>
-        <w:t>PATCH /lists/:id/characters</w:t>
-      </w:r>
-      <w:proofErr w:type="gramStart"/>
-      <w:r>
-        <w:t>/:</w:t>
-      </w:r>
-      <w:proofErr w:type="spellStart"/>
-      <w:r>
-        <w:t>characterId</w:t>
-      </w:r>
-      <w:proofErr w:type="spellEnd"/>
-      <w:proofErr w:type="gramEnd"/>
-      <w:r>
-        <w:t>/</w:t>
-      </w:r>
-      <w:proofErr w:type="spellStart"/>
-      <w:r>
-        <w:t>move</w:t>
-      </w:r>
-      <w:proofErr w:type="spellEnd"/>
-      <w:r>
-        <w:t xml:space="preserve"> – Karakter mozgatás</w:t>
+        <w:t>PATCH /lists/:id/characters/:characterId/move – Karakter mozgatás</w:t>
       </w:r>
     </w:p>
     <w:p>
@@ -18387,20 +17860,7 @@
         <w:ind w:left="357" w:hanging="357"/>
       </w:pPr>
       <w:r>
-        <w:t>PATCH /lists/:id/characters</w:t>
-      </w:r>
-      <w:proofErr w:type="gramStart"/>
-      <w:r>
-        <w:t>/:</w:t>
-      </w:r>
-      <w:proofErr w:type="spellStart"/>
-      <w:r>
-        <w:t>characterId</w:t>
-      </w:r>
-      <w:proofErr w:type="spellEnd"/>
-      <w:proofErr w:type="gramEnd"/>
-      <w:r>
-        <w:t>/update – Karakter módosítás</w:t>
+        <w:t>PATCH /lists/:id/characters/:characterId/update – Karakter módosítás</w:t>
       </w:r>
     </w:p>
     <w:p>
@@ -18413,28 +17873,7 @@
         <w:ind w:left="357" w:hanging="357"/>
       </w:pPr>
       <w:r>
-        <w:t>DELETE /lists/:id/characters</w:t>
-      </w:r>
-      <w:proofErr w:type="gramStart"/>
-      <w:r>
-        <w:t>/:</w:t>
-      </w:r>
-      <w:proofErr w:type="spellStart"/>
-      <w:r>
-        <w:t>characterId</w:t>
-      </w:r>
-      <w:proofErr w:type="spellEnd"/>
-      <w:proofErr w:type="gramEnd"/>
-      <w:r>
-        <w:t>/</w:t>
-      </w:r>
-      <w:proofErr w:type="spellStart"/>
-      <w:r>
-        <w:t>remove</w:t>
-      </w:r>
-      <w:proofErr w:type="spellEnd"/>
-      <w:r>
-        <w:t xml:space="preserve"> – Karakter törlés</w:t>
+        <w:t>DELETE /lists/:id/characters/:characterId/remove – Karakter törlés</w:t>
       </w:r>
     </w:p>
     <w:p>
@@ -18461,20 +17900,7 @@
         <w:ind w:left="357" w:hanging="357"/>
       </w:pPr>
       <w:r>
-        <w:t>GET /user/images</w:t>
-      </w:r>
-      <w:proofErr w:type="gramStart"/>
-      <w:r>
-        <w:t>/:</w:t>
-      </w:r>
-      <w:proofErr w:type="spellStart"/>
-      <w:r>
-        <w:t>filename</w:t>
-      </w:r>
-      <w:proofErr w:type="spellEnd"/>
-      <w:proofErr w:type="gramEnd"/>
-      <w:r>
-        <w:t xml:space="preserve"> – Profilkép lekérése</w:t>
+        <w:t>GET /user/images/:filename – Profilkép lekérése</w:t>
       </w:r>
     </w:p>
     <w:p>
@@ -18487,20 +17913,7 @@
         <w:ind w:left="357" w:hanging="357"/>
       </w:pPr>
       <w:r>
-        <w:t>GET /characters/images</w:t>
-      </w:r>
-      <w:proofErr w:type="gramStart"/>
-      <w:r>
-        <w:t>/:</w:t>
-      </w:r>
-      <w:proofErr w:type="spellStart"/>
-      <w:r>
-        <w:t>filename</w:t>
-      </w:r>
-      <w:proofErr w:type="spellEnd"/>
-      <w:proofErr w:type="gramEnd"/>
-      <w:r>
-        <w:t xml:space="preserve"> – Karakter kép lekérése</w:t>
+        <w:t>GET /characters/images/:filename – Karakter kép lekérése</w:t>
       </w:r>
     </w:p>
     <w:p>
@@ -18512,11 +17925,11 @@
         </w:numPr>
         <w:ind w:left="720"/>
       </w:pPr>
-      <w:bookmarkStart w:id="93" w:name="_Toc164429705"/>
+      <w:bookmarkStart w:id="94" w:name="_Toc164530295"/>
       <w:r>
         <w:t>Fájlrendszer</w:t>
       </w:r>
-      <w:bookmarkEnd w:id="93"/>
+      <w:bookmarkEnd w:id="94"/>
     </w:p>
     <w:p>
       <w:r>
@@ -18526,15 +17939,7 @@
         <w:t>hozzá tartozó kép és egyéb fájl</w:t>
       </w:r>
       <w:r>
-        <w:t xml:space="preserve">. A benne található </w:t>
-      </w:r>
-      <w:proofErr w:type="spellStart"/>
-      <w:r>
-        <w:t>gitignore</w:t>
-      </w:r>
-      <w:proofErr w:type="spellEnd"/>
-      <w:r>
-        <w:t xml:space="preserve"> azokat a fájlokat tartalmazza, amik csa</w:t>
+        <w:t>. A benne található gitignore azokat a fájlokat tartalmazza, amik csa</w:t>
       </w:r>
       <w:r>
         <w:t>k ideiglenesen készültek el, valahol felhasználásra kerültek</w:t>
@@ -18552,11 +17957,11 @@
         </w:numPr>
         <w:ind w:left="720"/>
       </w:pPr>
-      <w:bookmarkStart w:id="94" w:name="_Toc164429706"/>
+      <w:bookmarkStart w:id="95" w:name="_Toc164530296"/>
       <w:r>
         <w:t>Backend mappák:</w:t>
       </w:r>
-      <w:bookmarkEnd w:id="94"/>
+      <w:bookmarkEnd w:id="95"/>
     </w:p>
     <w:p>
       <w:pPr>
@@ -18716,15 +18121,7 @@
         <w:t>Egyéb fájlok:</w:t>
       </w:r>
       <w:r>
-        <w:t xml:space="preserve"> Itt található </w:t>
-      </w:r>
-      <w:proofErr w:type="gramStart"/>
-      <w:r>
-        <w:t>a .env</w:t>
-      </w:r>
-      <w:proofErr w:type="gramEnd"/>
-      <w:r>
-        <w:t>, .env.example a környezeti változókhoz. Az index.js és socket.js fájlok tartalmazzák a szerverek alapbeállításait.</w:t>
+        <w:t xml:space="preserve"> Itt található a .env, .env.example a környezeti változókhoz. Az index.js és socket.js fájlok tartalmazzák a szerverek alapbeállításait.</w:t>
       </w:r>
     </w:p>
     <w:p>
@@ -18736,11 +18133,11 @@
         </w:numPr>
         <w:ind w:left="720"/>
       </w:pPr>
-      <w:bookmarkStart w:id="95" w:name="_Toc164429707"/>
+      <w:bookmarkStart w:id="96" w:name="_Toc164530297"/>
       <w:r>
         <w:t>Frontend mappák:</w:t>
       </w:r>
-      <w:bookmarkEnd w:id="95"/>
+      <w:bookmarkEnd w:id="96"/>
     </w:p>
     <w:p>
       <w:pPr>
@@ -18894,11 +18291,11 @@
         </w:numPr>
         <w:ind w:left="720"/>
       </w:pPr>
-      <w:bookmarkStart w:id="96" w:name="_Toc164429708"/>
+      <w:bookmarkStart w:id="97" w:name="_Toc164530298"/>
       <w:r>
         <w:t>Továbbfejlesztési lehetőségek</w:t>
       </w:r>
-      <w:bookmarkEnd w:id="96"/>
+      <w:bookmarkEnd w:id="97"/>
     </w:p>
     <w:p>
       <w:r>
@@ -18914,11 +18311,11 @@
         </w:numPr>
         <w:ind w:left="720"/>
       </w:pPr>
-      <w:bookmarkStart w:id="97" w:name="_Toc164429709"/>
+      <w:bookmarkStart w:id="98" w:name="_Toc164530299"/>
       <w:r>
         <w:t>Főoldal Demo</w:t>
       </w:r>
-      <w:bookmarkEnd w:id="97"/>
+      <w:bookmarkEnd w:id="98"/>
     </w:p>
     <w:p>
       <w:r>
@@ -18946,11 +18343,11 @@
         </w:numPr>
         <w:ind w:left="720"/>
       </w:pPr>
-      <w:bookmarkStart w:id="98" w:name="_Toc164429710"/>
+      <w:bookmarkStart w:id="99" w:name="_Toc164530300"/>
       <w:r>
         <w:t>Beállítások</w:t>
       </w:r>
-      <w:bookmarkEnd w:id="98"/>
+      <w:bookmarkEnd w:id="99"/>
     </w:p>
     <w:p>
       <w:r>
@@ -18978,11 +18375,11 @@
         </w:numPr>
         <w:ind w:left="720"/>
       </w:pPr>
-      <w:bookmarkStart w:id="99" w:name="_Toc164429711"/>
+      <w:bookmarkStart w:id="100" w:name="_Toc164530301"/>
       <w:r>
         <w:t>Téma mentes Tier List</w:t>
       </w:r>
-      <w:bookmarkEnd w:id="99"/>
+      <w:bookmarkEnd w:id="100"/>
     </w:p>
     <w:p>
       <w:r>
@@ -19004,12 +18401,12 @@
         </w:numPr>
         <w:ind w:left="720"/>
       </w:pPr>
-      <w:bookmarkStart w:id="100" w:name="_Toc164429712"/>
+      <w:bookmarkStart w:id="101" w:name="_Toc164530302"/>
       <w:r>
         <w:lastRenderedPageBreak/>
         <w:t>Barátlista, csevegő</w:t>
       </w:r>
-      <w:bookmarkEnd w:id="100"/>
+      <w:bookmarkEnd w:id="101"/>
     </w:p>
     <w:p>
       <w:r>
@@ -19028,11 +18425,11 @@
         </w:numPr>
         <w:ind w:left="720"/>
       </w:pPr>
-      <w:bookmarkStart w:id="101" w:name="_Toc164429713"/>
+      <w:bookmarkStart w:id="102" w:name="_Toc164530303"/>
       <w:r>
         <w:t>Elfelejtettem a jelszavam</w:t>
       </w:r>
-      <w:bookmarkEnd w:id="101"/>
+      <w:bookmarkEnd w:id="102"/>
     </w:p>
     <w:p>
       <w:r>
@@ -19066,12 +18463,12 @@
         </w:numPr>
         <w:ind w:left="357" w:hanging="357"/>
       </w:pPr>
-      <w:bookmarkStart w:id="102" w:name="_Toc164429714"/>
+      <w:bookmarkStart w:id="103" w:name="_Toc164530304"/>
       <w:r>
         <w:lastRenderedPageBreak/>
         <w:t>Tesztelés</w:t>
       </w:r>
-      <w:bookmarkEnd w:id="102"/>
+      <w:bookmarkEnd w:id="103"/>
     </w:p>
     <w:p>
       <w:r>
@@ -19102,7 +18499,7 @@
                     <pic:cNvPicPr/>
                   </pic:nvPicPr>
                   <pic:blipFill>
-                    <a:blip r:embed="rId67">
+                    <a:blip r:embed="rId68">
                       <a:extLst>
                         <a:ext uri="{28A0092B-C50C-407E-A947-70E740481C1C}">
                           <a14:useLocalDpi xmlns:a14="http://schemas.microsoft.com/office/drawing/2010/main" val="0"/>
@@ -19202,12 +18599,12 @@
                               </w:rPr>
                               <w:fldChar w:fldCharType="separate"/>
                             </w:r>
-                            <w:bookmarkStart w:id="103" w:name="_Toc164529211"/>
+                            <w:bookmarkStart w:id="104" w:name="_Toc164530388"/>
                             <w:r>
                               <w:rPr>
                                 <w:noProof/>
                               </w:rPr>
-                              <w:t>35</w:t>
+                              <w:t>36</w:t>
                             </w:r>
                             <w:r>
                               <w:rPr>
@@ -19218,7 +18615,7 @@
                             <w:r>
                               <w:t>. ábra: Thunder Client Collections</w:t>
                             </w:r>
-                            <w:bookmarkEnd w:id="103"/>
+                            <w:bookmarkEnd w:id="104"/>
                           </w:p>
                         </w:txbxContent>
                       </wps:txbx>
@@ -19266,12 +18663,12 @@
                         </w:rPr>
                         <w:fldChar w:fldCharType="separate"/>
                       </w:r>
-                      <w:bookmarkStart w:id="104" w:name="_Toc164529211"/>
+                      <w:bookmarkStart w:id="105" w:name="_Toc164530388"/>
                       <w:r>
                         <w:rPr>
                           <w:noProof/>
                         </w:rPr>
-                        <w:t>35</w:t>
+                        <w:t>36</w:t>
                       </w:r>
                       <w:r>
                         <w:rPr>
@@ -19282,7 +18679,7 @@
                       <w:r>
                         <w:t>. ábra: Thunder Client Collections</w:t>
                       </w:r>
-                      <w:bookmarkEnd w:id="104"/>
+                      <w:bookmarkEnd w:id="105"/>
                     </w:p>
                   </w:txbxContent>
                 </v:textbox>
@@ -19378,7 +18775,7 @@
                     <pic:cNvPicPr/>
                   </pic:nvPicPr>
                   <pic:blipFill>
-                    <a:blip r:embed="rId68">
+                    <a:blip r:embed="rId69">
                       <a:extLst>
                         <a:ext uri="{28A0092B-C50C-407E-A947-70E740481C1C}">
                           <a14:useLocalDpi xmlns:a14="http://schemas.microsoft.com/office/drawing/2010/main" val="0"/>
@@ -19419,12 +18816,12 @@
       <w:r>
         <w:fldChar w:fldCharType="separate"/>
       </w:r>
-      <w:bookmarkStart w:id="105" w:name="_Toc164529212"/>
-      <w:r>
-        <w:rPr>
-          <w:noProof/>
-        </w:rPr>
-        <w:t>36</w:t>
+      <w:bookmarkStart w:id="106" w:name="_Toc164530389"/>
+      <w:r>
+        <w:rPr>
+          <w:noProof/>
+        </w:rPr>
+        <w:t>37</w:t>
       </w:r>
       <w:r>
         <w:fldChar w:fldCharType="end"/>
@@ -19432,7 +18829,7 @@
       <w:r>
         <w:t>. ábra: Thunder Client Sidebar listák lekérdezése</w:t>
       </w:r>
-      <w:bookmarkEnd w:id="105"/>
+      <w:bookmarkEnd w:id="106"/>
     </w:p>
     <w:p/>
     <w:p>
@@ -19460,12 +18857,12 @@
         </w:numPr>
         <w:ind w:left="357" w:hanging="357"/>
       </w:pPr>
-      <w:bookmarkStart w:id="106" w:name="_Toc164429715"/>
+      <w:bookmarkStart w:id="107" w:name="_Toc164530305"/>
       <w:r>
         <w:lastRenderedPageBreak/>
         <w:t>Összegzés</w:t>
       </w:r>
-      <w:bookmarkEnd w:id="106"/>
+      <w:bookmarkEnd w:id="107"/>
     </w:p>
     <w:p>
       <w:r>
@@ -19601,12 +18998,12 @@
         </w:numPr>
         <w:ind w:left="357" w:hanging="357"/>
       </w:pPr>
-      <w:bookmarkStart w:id="107" w:name="_Toc164429716"/>
+      <w:bookmarkStart w:id="108" w:name="_Toc164530306"/>
       <w:r>
         <w:lastRenderedPageBreak/>
         <w:t>Ábrajegyzék</w:t>
       </w:r>
-      <w:bookmarkEnd w:id="107"/>
+      <w:bookmarkEnd w:id="108"/>
     </w:p>
     <w:p>
       <w:pPr>
@@ -19654,7 +19051,7 @@
         <w:rPr>
           <w:noProof/>
         </w:rPr>
-        <w:instrText xml:space="preserve"> PAGEREF _Toc164529177 \h </w:instrText>
+        <w:instrText xml:space="preserve"> PAGEREF _Toc164530353 \h </w:instrText>
       </w:r>
       <w:r>
         <w:rPr>
@@ -19717,7 +19114,7 @@
         <w:rPr>
           <w:noProof/>
         </w:rPr>
-        <w:instrText xml:space="preserve"> PAGEREF _Toc164529178 \h </w:instrText>
+        <w:instrText xml:space="preserve"> PAGEREF _Toc164530354 \h </w:instrText>
       </w:r>
       <w:r>
         <w:rPr>
@@ -19780,7 +19177,7 @@
         <w:rPr>
           <w:noProof/>
         </w:rPr>
-        <w:instrText xml:space="preserve"> PAGEREF _Toc164529179 \h </w:instrText>
+        <w:instrText xml:space="preserve"> PAGEREF _Toc164530355 \h </w:instrText>
       </w:r>
       <w:r>
         <w:rPr>
@@ -19843,7 +19240,7 @@
         <w:rPr>
           <w:noProof/>
         </w:rPr>
-        <w:instrText xml:space="preserve"> PAGEREF _Toc164529180 \h </w:instrText>
+        <w:instrText xml:space="preserve"> PAGEREF _Toc164530356 \h </w:instrText>
       </w:r>
       <w:r>
         <w:rPr>
@@ -19906,7 +19303,7 @@
         <w:rPr>
           <w:noProof/>
         </w:rPr>
-        <w:instrText xml:space="preserve"> PAGEREF _Toc164529181 \h </w:instrText>
+        <w:instrText xml:space="preserve"> PAGEREF _Toc164530357 \h </w:instrText>
       </w:r>
       <w:r>
         <w:rPr>
@@ -19969,7 +19366,7 @@
         <w:rPr>
           <w:noProof/>
         </w:rPr>
-        <w:instrText xml:space="preserve"> PAGEREF _Toc164529182 \h </w:instrText>
+        <w:instrText xml:space="preserve"> PAGEREF _Toc164530358 \h </w:instrText>
       </w:r>
       <w:r>
         <w:rPr>
@@ -20032,7 +19429,7 @@
         <w:rPr>
           <w:noProof/>
         </w:rPr>
-        <w:instrText xml:space="preserve"> PAGEREF _Toc164529183 \h </w:instrText>
+        <w:instrText xml:space="preserve"> PAGEREF _Toc164530359 \h </w:instrText>
       </w:r>
       <w:r>
         <w:rPr>
@@ -20095,7 +19492,7 @@
         <w:rPr>
           <w:noProof/>
         </w:rPr>
-        <w:instrText xml:space="preserve"> PAGEREF _Toc164529184 \h </w:instrText>
+        <w:instrText xml:space="preserve"> PAGEREF _Toc164530360 \h </w:instrText>
       </w:r>
       <w:r>
         <w:rPr>
@@ -20158,7 +19555,7 @@
         <w:rPr>
           <w:noProof/>
         </w:rPr>
-        <w:instrText xml:space="preserve"> PAGEREF _Toc164529185 \h </w:instrText>
+        <w:instrText xml:space="preserve"> PAGEREF _Toc164530361 \h </w:instrText>
       </w:r>
       <w:r>
         <w:rPr>
@@ -20221,7 +19618,7 @@
         <w:rPr>
           <w:noProof/>
         </w:rPr>
-        <w:instrText xml:space="preserve"> PAGEREF _Toc164529186 \h </w:instrText>
+        <w:instrText xml:space="preserve"> PAGEREF _Toc164530362 \h </w:instrText>
       </w:r>
       <w:r>
         <w:rPr>
@@ -20284,7 +19681,7 @@
         <w:rPr>
           <w:noProof/>
         </w:rPr>
-        <w:instrText xml:space="preserve"> PAGEREF _Toc164529187 \h </w:instrText>
+        <w:instrText xml:space="preserve"> PAGEREF _Toc164530363 \h </w:instrText>
       </w:r>
       <w:r>
         <w:rPr>
@@ -20347,7 +19744,7 @@
         <w:rPr>
           <w:noProof/>
         </w:rPr>
-        <w:instrText xml:space="preserve"> PAGEREF _Toc164529188 \h </w:instrText>
+        <w:instrText xml:space="preserve"> PAGEREF _Toc164530364 \h </w:instrText>
       </w:r>
       <w:r>
         <w:rPr>
@@ -20410,7 +19807,7 @@
         <w:rPr>
           <w:noProof/>
         </w:rPr>
-        <w:instrText xml:space="preserve"> PAGEREF _Toc164529189 \h </w:instrText>
+        <w:instrText xml:space="preserve"> PAGEREF _Toc164530365 \h </w:instrText>
       </w:r>
       <w:r>
         <w:rPr>
@@ -20473,7 +19870,7 @@
         <w:rPr>
           <w:noProof/>
         </w:rPr>
-        <w:instrText xml:space="preserve"> PAGEREF _Toc164529190 \h </w:instrText>
+        <w:instrText xml:space="preserve"> PAGEREF _Toc164530366 \h </w:instrText>
       </w:r>
       <w:r>
         <w:rPr>
@@ -20536,7 +19933,7 @@
         <w:rPr>
           <w:noProof/>
         </w:rPr>
-        <w:instrText xml:space="preserve"> PAGEREF _Toc164529191 \h </w:instrText>
+        <w:instrText xml:space="preserve"> PAGEREF _Toc164530367 \h </w:instrText>
       </w:r>
       <w:r>
         <w:rPr>
@@ -20599,7 +19996,7 @@
         <w:rPr>
           <w:noProof/>
         </w:rPr>
-        <w:instrText xml:space="preserve"> PAGEREF _Toc164529192 \h </w:instrText>
+        <w:instrText xml:space="preserve"> PAGEREF _Toc164530368 \h </w:instrText>
       </w:r>
       <w:r>
         <w:rPr>
@@ -20662,7 +20059,7 @@
         <w:rPr>
           <w:noProof/>
         </w:rPr>
-        <w:instrText xml:space="preserve"> PAGEREF _Toc164529193 \h </w:instrText>
+        <w:instrText xml:space="preserve"> PAGEREF _Toc164530369 \h </w:instrText>
       </w:r>
       <w:r>
         <w:rPr>
@@ -20725,7 +20122,7 @@
         <w:rPr>
           <w:noProof/>
         </w:rPr>
-        <w:instrText xml:space="preserve"> PAGEREF _Toc164529194 \h </w:instrText>
+        <w:instrText xml:space="preserve"> PAGEREF _Toc164530370 \h </w:instrText>
       </w:r>
       <w:r>
         <w:rPr>
@@ -20788,7 +20185,7 @@
         <w:rPr>
           <w:noProof/>
         </w:rPr>
-        <w:instrText xml:space="preserve"> PAGEREF _Toc164529195 \h </w:instrText>
+        <w:instrText xml:space="preserve"> PAGEREF _Toc164530371 \h </w:instrText>
       </w:r>
       <w:r>
         <w:rPr>
@@ -20851,7 +20248,7 @@
         <w:rPr>
           <w:noProof/>
         </w:rPr>
-        <w:instrText xml:space="preserve"> PAGEREF _Toc164529196 \h </w:instrText>
+        <w:instrText xml:space="preserve"> PAGEREF _Toc164530372 \h </w:instrText>
       </w:r>
       <w:r>
         <w:rPr>
@@ -20914,7 +20311,7 @@
         <w:rPr>
           <w:noProof/>
         </w:rPr>
-        <w:instrText xml:space="preserve"> PAGEREF _Toc164529197 \h </w:instrText>
+        <w:instrText xml:space="preserve"> PAGEREF _Toc164530373 \h </w:instrText>
       </w:r>
       <w:r>
         <w:rPr>
@@ -20977,7 +20374,7 @@
         <w:rPr>
           <w:noProof/>
         </w:rPr>
-        <w:instrText xml:space="preserve"> PAGEREF _Toc164529198 \h </w:instrText>
+        <w:instrText xml:space="preserve"> PAGEREF _Toc164530374 \h </w:instrText>
       </w:r>
       <w:r>
         <w:rPr>
@@ -21022,7 +20419,7 @@
         <w:rPr>
           <w:noProof/>
         </w:rPr>
-        <w:t>24. ábra: Lista navigáció</w:t>
+        <w:t>23. ábra: Email hitelesítő üzenet</w:t>
       </w:r>
       <w:r>
         <w:rPr>
@@ -21040,7 +20437,7 @@
         <w:rPr>
           <w:noProof/>
         </w:rPr>
-        <w:instrText xml:space="preserve"> PAGEREF _Toc164529199 \h </w:instrText>
+        <w:instrText xml:space="preserve"> PAGEREF _Toc164530375 \h </w:instrText>
       </w:r>
       <w:r>
         <w:rPr>
@@ -21085,7 +20482,7 @@
         <w:rPr>
           <w:noProof/>
         </w:rPr>
-        <w:t>23. ábra: Sidebar</w:t>
+        <w:t>24. ábra: Sidebar</w:t>
       </w:r>
       <w:r>
         <w:rPr>
@@ -21103,7 +20500,7 @@
         <w:rPr>
           <w:noProof/>
         </w:rPr>
-        <w:instrText xml:space="preserve"> PAGEREF _Toc164529200 \h </w:instrText>
+        <w:instrText xml:space="preserve"> PAGEREF _Toc164530376 \h </w:instrText>
       </w:r>
       <w:r>
         <w:rPr>
@@ -21120,7 +20517,7 @@
         <w:rPr>
           <w:noProof/>
         </w:rPr>
-        <w:t>15</w:t>
+        <w:t>16</w:t>
       </w:r>
       <w:r>
         <w:rPr>
@@ -21148,7 +20545,7 @@
         <w:rPr>
           <w:noProof/>
         </w:rPr>
-        <w:t>25. ábra: NPM</w:t>
+        <w:t>25. ábra: Lista navigáció</w:t>
       </w:r>
       <w:r>
         <w:rPr>
@@ -21166,7 +20563,7 @@
         <w:rPr>
           <w:noProof/>
         </w:rPr>
-        <w:instrText xml:space="preserve"> PAGEREF _Toc164529201 \h </w:instrText>
+        <w:instrText xml:space="preserve"> PAGEREF _Toc164530377 \h </w:instrText>
       </w:r>
       <w:r>
         <w:rPr>
@@ -21211,7 +20608,7 @@
         <w:rPr>
           <w:noProof/>
         </w:rPr>
-        <w:t>26. ábra: Bun</w:t>
+        <w:t>26. ábra: NPM</w:t>
       </w:r>
       <w:r>
         <w:rPr>
@@ -21229,7 +20626,7 @@
         <w:rPr>
           <w:noProof/>
         </w:rPr>
-        <w:instrText xml:space="preserve"> PAGEREF _Toc164529202 \h </w:instrText>
+        <w:instrText xml:space="preserve"> PAGEREF _Toc164530378 \h </w:instrText>
       </w:r>
       <w:r>
         <w:rPr>
@@ -21246,7 +20643,7 @@
         <w:rPr>
           <w:noProof/>
         </w:rPr>
-        <w:t>16</w:t>
+        <w:t>17</w:t>
       </w:r>
       <w:r>
         <w:rPr>
@@ -21274,7 +20671,7 @@
         <w:rPr>
           <w:noProof/>
         </w:rPr>
-        <w:t>27. ábra: Vite</w:t>
+        <w:t>27. ábra: Bun</w:t>
       </w:r>
       <w:r>
         <w:rPr>
@@ -21292,7 +20689,7 @@
         <w:rPr>
           <w:noProof/>
         </w:rPr>
-        <w:instrText xml:space="preserve"> PAGEREF _Toc164529203 \h </w:instrText>
+        <w:instrText xml:space="preserve"> PAGEREF _Toc164530379 \h </w:instrText>
       </w:r>
       <w:r>
         <w:rPr>
@@ -21309,7 +20706,7 @@
         <w:rPr>
           <w:noProof/>
         </w:rPr>
-        <w:t>20</w:t>
+        <w:t>17</w:t>
       </w:r>
       <w:r>
         <w:rPr>
@@ -21337,7 +20734,7 @@
         <w:rPr>
           <w:noProof/>
         </w:rPr>
-        <w:t>28. ábra: React</w:t>
+        <w:t>28. ábra: Vite</w:t>
       </w:r>
       <w:r>
         <w:rPr>
@@ -21355,7 +20752,7 @@
         <w:rPr>
           <w:noProof/>
         </w:rPr>
-        <w:instrText xml:space="preserve"> PAGEREF _Toc164529204 \h </w:instrText>
+        <w:instrText xml:space="preserve"> PAGEREF _Toc164530380 \h </w:instrText>
       </w:r>
       <w:r>
         <w:rPr>
@@ -21372,7 +20769,7 @@
         <w:rPr>
           <w:noProof/>
         </w:rPr>
-        <w:t>20</w:t>
+        <w:t>21</w:t>
       </w:r>
       <w:r>
         <w:rPr>
@@ -21400,7 +20797,7 @@
         <w:rPr>
           <w:noProof/>
         </w:rPr>
-        <w:t>29. ábra: Tailwind</w:t>
+        <w:t>29. ábra: React</w:t>
       </w:r>
       <w:r>
         <w:rPr>
@@ -21418,7 +20815,7 @@
         <w:rPr>
           <w:noProof/>
         </w:rPr>
-        <w:instrText xml:space="preserve"> PAGEREF _Toc164529205 \h </w:instrText>
+        <w:instrText xml:space="preserve"> PAGEREF _Toc164530381 \h </w:instrText>
       </w:r>
       <w:r>
         <w:rPr>
@@ -21435,7 +20832,7 @@
         <w:rPr>
           <w:noProof/>
         </w:rPr>
-        <w:t>20</w:t>
+        <w:t>21</w:t>
       </w:r>
       <w:r>
         <w:rPr>
@@ -21463,7 +20860,7 @@
         <w:rPr>
           <w:noProof/>
         </w:rPr>
-        <w:t>30. ábra: dnd kit</w:t>
+        <w:t>30. ábra: Tailwind</w:t>
       </w:r>
       <w:r>
         <w:rPr>
@@ -21481,7 +20878,7 @@
         <w:rPr>
           <w:noProof/>
         </w:rPr>
-        <w:instrText xml:space="preserve"> PAGEREF _Toc164529206 \h </w:instrText>
+        <w:instrText xml:space="preserve"> PAGEREF _Toc164530382 \h </w:instrText>
       </w:r>
       <w:r>
         <w:rPr>
@@ -21498,7 +20895,7 @@
         <w:rPr>
           <w:noProof/>
         </w:rPr>
-        <w:t>20</w:t>
+        <w:t>21</w:t>
       </w:r>
       <w:r>
         <w:rPr>
@@ -21526,7 +20923,7 @@
         <w:rPr>
           <w:noProof/>
         </w:rPr>
-        <w:t>31. ábra: FontAwesome</w:t>
+        <w:t>31. ábra: dnd kit</w:t>
       </w:r>
       <w:r>
         <w:rPr>
@@ -21544,7 +20941,7 @@
         <w:rPr>
           <w:noProof/>
         </w:rPr>
-        <w:instrText xml:space="preserve"> PAGEREF _Toc164529207 \h </w:instrText>
+        <w:instrText xml:space="preserve"> PAGEREF _Toc164530383 \h </w:instrText>
       </w:r>
       <w:r>
         <w:rPr>
@@ -21561,7 +20958,7 @@
         <w:rPr>
           <w:noProof/>
         </w:rPr>
-        <w:t>20</w:t>
+        <w:t>21</w:t>
       </w:r>
       <w:r>
         <w:rPr>
@@ -21589,7 +20986,7 @@
         <w:rPr>
           <w:noProof/>
         </w:rPr>
-        <w:t>32. ábra: Jikan API</w:t>
+        <w:t>32. ábra: FontAwesome</w:t>
       </w:r>
       <w:r>
         <w:rPr>
@@ -21607,7 +21004,7 @@
         <w:rPr>
           <w:noProof/>
         </w:rPr>
-        <w:instrText xml:space="preserve"> PAGEREF _Toc164529208 \h </w:instrText>
+        <w:instrText xml:space="preserve"> PAGEREF _Toc164530384 \h </w:instrText>
       </w:r>
       <w:r>
         <w:rPr>
@@ -21653,7 +21050,7 @@
           <w:noProof/>
         </w:rPr>
         <w:lastRenderedPageBreak/>
-        <w:t>33. ábra: ER Modell</w:t>
+        <w:t>33. ábra: Jikan API</w:t>
       </w:r>
       <w:r>
         <w:rPr>
@@ -21671,7 +21068,7 @@
         <w:rPr>
           <w:noProof/>
         </w:rPr>
-        <w:instrText xml:space="preserve"> PAGEREF _Toc164529209 \h </w:instrText>
+        <w:instrText xml:space="preserve"> PAGEREF _Toc164530385 \h </w:instrText>
       </w:r>
       <w:r>
         <w:rPr>
@@ -21716,7 +21113,7 @@
         <w:rPr>
           <w:noProof/>
         </w:rPr>
-        <w:t>34. ábra: Relációs séma</w:t>
+        <w:t>34. ábra: ER Modell</w:t>
       </w:r>
       <w:r>
         <w:rPr>
@@ -21734,7 +21131,7 @@
         <w:rPr>
           <w:noProof/>
         </w:rPr>
-        <w:instrText xml:space="preserve"> PAGEREF _Toc164529210 \h </w:instrText>
+        <w:instrText xml:space="preserve"> PAGEREF _Toc164530386 \h </w:instrText>
       </w:r>
       <w:r>
         <w:rPr>
@@ -21779,7 +21176,7 @@
         <w:rPr>
           <w:noProof/>
         </w:rPr>
-        <w:t>35. ábra: Thunder Client Collections</w:t>
+        <w:t>35. ábra: Relációs séma</w:t>
       </w:r>
       <w:r>
         <w:rPr>
@@ -21797,7 +21194,7 @@
         <w:rPr>
           <w:noProof/>
         </w:rPr>
-        <w:instrText xml:space="preserve"> PAGEREF _Toc164529211 \h </w:instrText>
+        <w:instrText xml:space="preserve"> PAGEREF _Toc164530387 \h </w:instrText>
       </w:r>
       <w:r>
         <w:rPr>
@@ -21814,7 +21211,7 @@
         <w:rPr>
           <w:noProof/>
         </w:rPr>
-        <w:t>29</w:t>
+        <w:t>24</w:t>
       </w:r>
       <w:r>
         <w:rPr>
@@ -21842,7 +21239,7 @@
         <w:rPr>
           <w:noProof/>
         </w:rPr>
-        <w:t>36. ábra: Thunder Client Sidebar listák lekérdezése</w:t>
+        <w:t>36. ábra: Thunder Client Collections</w:t>
       </w:r>
       <w:r>
         <w:rPr>
@@ -21860,7 +21257,7 @@
         <w:rPr>
           <w:noProof/>
         </w:rPr>
-        <w:instrText xml:space="preserve"> PAGEREF _Toc164529212 \h </w:instrText>
+        <w:instrText xml:space="preserve"> PAGEREF _Toc164530388 \h </w:instrText>
       </w:r>
       <w:r>
         <w:rPr>
@@ -21877,7 +21274,7 @@
         <w:rPr>
           <w:noProof/>
         </w:rPr>
-        <w:t>29</w:t>
+        <w:t>30</w:t>
       </w:r>
       <w:r>
         <w:rPr>
@@ -21887,12 +21284,75 @@
       </w:r>
     </w:p>
     <w:p>
-      <w:r>
+      <w:pPr>
+        <w:pStyle w:val="brajegyzk"/>
+        <w:tabs>
+          <w:tab w:val="right" w:leader="dot" w:pos="8493"/>
+        </w:tabs>
+        <w:rPr>
+          <w:rFonts w:asciiTheme="minorHAnsi" w:eastAsiaTheme="minorEastAsia" w:hAnsiTheme="minorHAnsi"/>
+          <w:noProof/>
+          <w:kern w:val="2"/>
+          <w:szCs w:val="24"/>
+          <w:lang w:eastAsia="hu-HU"/>
+          <w14:ligatures w14:val="standardContextual"/>
+        </w:rPr>
+      </w:pPr>
+      <w:r>
+        <w:rPr>
+          <w:noProof/>
+        </w:rPr>
+        <w:t>37. ábra: Thunder Client Sidebar listák lekérdezése</w:t>
+      </w:r>
+      <w:r>
+        <w:rPr>
+          <w:noProof/>
+        </w:rPr>
+        <w:tab/>
+      </w:r>
+      <w:r>
+        <w:rPr>
+          <w:noProof/>
+        </w:rPr>
+        <w:fldChar w:fldCharType="begin"/>
+      </w:r>
+      <w:r>
+        <w:rPr>
+          <w:noProof/>
+        </w:rPr>
+        <w:instrText xml:space="preserve"> PAGEREF _Toc164530389 \h </w:instrText>
+      </w:r>
+      <w:r>
+        <w:rPr>
+          <w:noProof/>
+        </w:rPr>
+      </w:r>
+      <w:r>
+        <w:rPr>
+          <w:noProof/>
+        </w:rPr>
+        <w:fldChar w:fldCharType="separate"/>
+      </w:r>
+      <w:r>
+        <w:rPr>
+          <w:noProof/>
+        </w:rPr>
+        <w:t>30</w:t>
+      </w:r>
+      <w:r>
+        <w:rPr>
+          <w:noProof/>
+        </w:rPr>
         <w:fldChar w:fldCharType="end"/>
       </w:r>
     </w:p>
+    <w:p>
+      <w:r>
+        <w:fldChar w:fldCharType="end"/>
+      </w:r>
+    </w:p>
     <w:sectPr>
-      <w:footerReference w:type="default" r:id="rId69"/>
+      <w:footerReference w:type="default" r:id="rId70"/>
       <w:pgSz w:w="11906" w:h="16838"/>
       <w:pgMar w:top="1418" w:right="1418" w:bottom="1418" w:left="1418" w:header="709" w:footer="709" w:gutter="567"/>
       <w:pgNumType w:start="1"/>

</xml_diff>

<commit_message>
TL-44 Továbbfejlesztési lehetőségek bővítése
</commit_message>
<xml_diff>
--- a/documents/Szakdolgozat.docx
+++ b/documents/Szakdolgozat.docx
@@ -579,7 +579,7 @@
         <w:rPr>
           <w:noProof/>
         </w:rPr>
-        <w:instrText xml:space="preserve"> PAGEREF _Toc164700410 \h </w:instrText>
+        <w:instrText xml:space="preserve"> PAGEREF _Toc164709934 \h </w:instrText>
       </w:r>
       <w:r>
         <w:rPr>
@@ -660,7 +660,7 @@
         <w:rPr>
           <w:noProof/>
         </w:rPr>
-        <w:instrText xml:space="preserve"> PAGEREF _Toc164700411 \h </w:instrText>
+        <w:instrText xml:space="preserve"> PAGEREF _Toc164709935 \h </w:instrText>
       </w:r>
       <w:r>
         <w:rPr>
@@ -739,7 +739,7 @@
         <w:rPr>
           <w:noProof/>
         </w:rPr>
-        <w:instrText xml:space="preserve"> PAGEREF _Toc164700412 \h </w:instrText>
+        <w:instrText xml:space="preserve"> PAGEREF _Toc164709936 \h </w:instrText>
       </w:r>
       <w:r>
         <w:rPr>
@@ -820,7 +820,7 @@
         <w:rPr>
           <w:noProof/>
         </w:rPr>
-        <w:instrText xml:space="preserve"> PAGEREF _Toc164700413 \h </w:instrText>
+        <w:instrText xml:space="preserve"> PAGEREF _Toc164709937 \h </w:instrText>
       </w:r>
       <w:r>
         <w:rPr>
@@ -901,7 +901,7 @@
         <w:rPr>
           <w:noProof/>
         </w:rPr>
-        <w:instrText xml:space="preserve"> PAGEREF _Toc164700414 \h </w:instrText>
+        <w:instrText xml:space="preserve"> PAGEREF _Toc164709938 \h </w:instrText>
       </w:r>
       <w:r>
         <w:rPr>
@@ -982,7 +982,7 @@
         <w:rPr>
           <w:noProof/>
         </w:rPr>
-        <w:instrText xml:space="preserve"> PAGEREF _Toc164700415 \h </w:instrText>
+        <w:instrText xml:space="preserve"> PAGEREF _Toc164709939 \h </w:instrText>
       </w:r>
       <w:r>
         <w:rPr>
@@ -1063,7 +1063,7 @@
         <w:rPr>
           <w:noProof/>
         </w:rPr>
-        <w:instrText xml:space="preserve"> PAGEREF _Toc164700416 \h </w:instrText>
+        <w:instrText xml:space="preserve"> PAGEREF _Toc164709940 \h </w:instrText>
       </w:r>
       <w:r>
         <w:rPr>
@@ -1144,7 +1144,7 @@
         <w:rPr>
           <w:noProof/>
         </w:rPr>
-        <w:instrText xml:space="preserve"> PAGEREF _Toc164700417 \h </w:instrText>
+        <w:instrText xml:space="preserve"> PAGEREF _Toc164709941 \h </w:instrText>
       </w:r>
       <w:r>
         <w:rPr>
@@ -1225,7 +1225,7 @@
         <w:rPr>
           <w:noProof/>
         </w:rPr>
-        <w:instrText xml:space="preserve"> PAGEREF _Toc164700418 \h </w:instrText>
+        <w:instrText xml:space="preserve"> PAGEREF _Toc164709942 \h </w:instrText>
       </w:r>
       <w:r>
         <w:rPr>
@@ -1306,7 +1306,7 @@
         <w:rPr>
           <w:noProof/>
         </w:rPr>
-        <w:instrText xml:space="preserve"> PAGEREF _Toc164700419 \h </w:instrText>
+        <w:instrText xml:space="preserve"> PAGEREF _Toc164709943 \h </w:instrText>
       </w:r>
       <w:r>
         <w:rPr>
@@ -1387,7 +1387,7 @@
         <w:rPr>
           <w:noProof/>
         </w:rPr>
-        <w:instrText xml:space="preserve"> PAGEREF _Toc164700420 \h </w:instrText>
+        <w:instrText xml:space="preserve"> PAGEREF _Toc164709944 \h </w:instrText>
       </w:r>
       <w:r>
         <w:rPr>
@@ -1468,7 +1468,7 @@
         <w:rPr>
           <w:noProof/>
         </w:rPr>
-        <w:instrText xml:space="preserve"> PAGEREF _Toc164700421 \h </w:instrText>
+        <w:instrText xml:space="preserve"> PAGEREF _Toc164709945 \h </w:instrText>
       </w:r>
       <w:r>
         <w:rPr>
@@ -1549,7 +1549,7 @@
         <w:rPr>
           <w:noProof/>
         </w:rPr>
-        <w:instrText xml:space="preserve"> PAGEREF _Toc164700422 \h </w:instrText>
+        <w:instrText xml:space="preserve"> PAGEREF _Toc164709946 \h </w:instrText>
       </w:r>
       <w:r>
         <w:rPr>
@@ -1630,7 +1630,7 @@
         <w:rPr>
           <w:noProof/>
         </w:rPr>
-        <w:instrText xml:space="preserve"> PAGEREF _Toc164700423 \h </w:instrText>
+        <w:instrText xml:space="preserve"> PAGEREF _Toc164709947 \h </w:instrText>
       </w:r>
       <w:r>
         <w:rPr>
@@ -1711,7 +1711,7 @@
         <w:rPr>
           <w:noProof/>
         </w:rPr>
-        <w:instrText xml:space="preserve"> PAGEREF _Toc164700424 \h </w:instrText>
+        <w:instrText xml:space="preserve"> PAGEREF _Toc164709948 \h </w:instrText>
       </w:r>
       <w:r>
         <w:rPr>
@@ -1792,7 +1792,7 @@
         <w:rPr>
           <w:noProof/>
         </w:rPr>
-        <w:instrText xml:space="preserve"> PAGEREF _Toc164700425 \h </w:instrText>
+        <w:instrText xml:space="preserve"> PAGEREF _Toc164709949 \h </w:instrText>
       </w:r>
       <w:r>
         <w:rPr>
@@ -1873,7 +1873,7 @@
         <w:rPr>
           <w:noProof/>
         </w:rPr>
-        <w:instrText xml:space="preserve"> PAGEREF _Toc164700426 \h </w:instrText>
+        <w:instrText xml:space="preserve"> PAGEREF _Toc164709950 \h </w:instrText>
       </w:r>
       <w:r>
         <w:rPr>
@@ -1954,7 +1954,7 @@
         <w:rPr>
           <w:noProof/>
         </w:rPr>
-        <w:instrText xml:space="preserve"> PAGEREF _Toc164700427 \h </w:instrText>
+        <w:instrText xml:space="preserve"> PAGEREF _Toc164709951 \h </w:instrText>
       </w:r>
       <w:r>
         <w:rPr>
@@ -2035,7 +2035,7 @@
         <w:rPr>
           <w:noProof/>
         </w:rPr>
-        <w:instrText xml:space="preserve"> PAGEREF _Toc164700428 \h </w:instrText>
+        <w:instrText xml:space="preserve"> PAGEREF _Toc164709952 \h </w:instrText>
       </w:r>
       <w:r>
         <w:rPr>
@@ -2116,7 +2116,7 @@
         <w:rPr>
           <w:noProof/>
         </w:rPr>
-        <w:instrText xml:space="preserve"> PAGEREF _Toc164700429 \h </w:instrText>
+        <w:instrText xml:space="preserve"> PAGEREF _Toc164709953 \h </w:instrText>
       </w:r>
       <w:r>
         <w:rPr>
@@ -2197,7 +2197,7 @@
         <w:rPr>
           <w:noProof/>
         </w:rPr>
-        <w:instrText xml:space="preserve"> PAGEREF _Toc164700430 \h </w:instrText>
+        <w:instrText xml:space="preserve"> PAGEREF _Toc164709954 \h </w:instrText>
       </w:r>
       <w:r>
         <w:rPr>
@@ -2276,7 +2276,7 @@
         <w:rPr>
           <w:noProof/>
         </w:rPr>
-        <w:instrText xml:space="preserve"> PAGEREF _Toc164700431 \h </w:instrText>
+        <w:instrText xml:space="preserve"> PAGEREF _Toc164709955 \h </w:instrText>
       </w:r>
       <w:r>
         <w:rPr>
@@ -2357,7 +2357,7 @@
         <w:rPr>
           <w:noProof/>
         </w:rPr>
-        <w:instrText xml:space="preserve"> PAGEREF _Toc164700432 \h </w:instrText>
+        <w:instrText xml:space="preserve"> PAGEREF _Toc164709956 \h </w:instrText>
       </w:r>
       <w:r>
         <w:rPr>
@@ -2438,7 +2438,7 @@
         <w:rPr>
           <w:noProof/>
         </w:rPr>
-        <w:instrText xml:space="preserve"> PAGEREF _Toc164700433 \h </w:instrText>
+        <w:instrText xml:space="preserve"> PAGEREF _Toc164709957 \h </w:instrText>
       </w:r>
       <w:r>
         <w:rPr>
@@ -2519,7 +2519,7 @@
         <w:rPr>
           <w:noProof/>
         </w:rPr>
-        <w:instrText xml:space="preserve"> PAGEREF _Toc164700434 \h </w:instrText>
+        <w:instrText xml:space="preserve"> PAGEREF _Toc164709958 \h </w:instrText>
       </w:r>
       <w:r>
         <w:rPr>
@@ -2600,7 +2600,7 @@
         <w:rPr>
           <w:noProof/>
         </w:rPr>
-        <w:instrText xml:space="preserve"> PAGEREF _Toc164700435 \h </w:instrText>
+        <w:instrText xml:space="preserve"> PAGEREF _Toc164709959 \h </w:instrText>
       </w:r>
       <w:r>
         <w:rPr>
@@ -2682,7 +2682,7 @@
         <w:rPr>
           <w:noProof/>
         </w:rPr>
-        <w:instrText xml:space="preserve"> PAGEREF _Toc164700436 \h </w:instrText>
+        <w:instrText xml:space="preserve"> PAGEREF _Toc164709960 \h </w:instrText>
       </w:r>
       <w:r>
         <w:rPr>
@@ -2763,7 +2763,7 @@
         <w:rPr>
           <w:noProof/>
         </w:rPr>
-        <w:instrText xml:space="preserve"> PAGEREF _Toc164700437 \h </w:instrText>
+        <w:instrText xml:space="preserve"> PAGEREF _Toc164709961 \h </w:instrText>
       </w:r>
       <w:r>
         <w:rPr>
@@ -2844,7 +2844,7 @@
         <w:rPr>
           <w:noProof/>
         </w:rPr>
-        <w:instrText xml:space="preserve"> PAGEREF _Toc164700438 \h </w:instrText>
+        <w:instrText xml:space="preserve"> PAGEREF _Toc164709962 \h </w:instrText>
       </w:r>
       <w:r>
         <w:rPr>
@@ -2925,7 +2925,7 @@
         <w:rPr>
           <w:noProof/>
         </w:rPr>
-        <w:instrText xml:space="preserve"> PAGEREF _Toc164700439 \h </w:instrText>
+        <w:instrText xml:space="preserve"> PAGEREF _Toc164709963 \h </w:instrText>
       </w:r>
       <w:r>
         <w:rPr>
@@ -3006,7 +3006,7 @@
         <w:rPr>
           <w:noProof/>
         </w:rPr>
-        <w:instrText xml:space="preserve"> PAGEREF _Toc164700440 \h </w:instrText>
+        <w:instrText xml:space="preserve"> PAGEREF _Toc164709964 \h </w:instrText>
       </w:r>
       <w:r>
         <w:rPr>
@@ -3023,7 +3023,7 @@
         <w:rPr>
           <w:noProof/>
         </w:rPr>
-        <w:t>19</w:t>
+        <w:t>20</w:t>
       </w:r>
       <w:r>
         <w:rPr>
@@ -3087,7 +3087,7 @@
         <w:rPr>
           <w:noProof/>
         </w:rPr>
-        <w:instrText xml:space="preserve"> PAGEREF _Toc164700441 \h </w:instrText>
+        <w:instrText xml:space="preserve"> PAGEREF _Toc164709965 \h </w:instrText>
       </w:r>
       <w:r>
         <w:rPr>
@@ -3104,7 +3104,7 @@
         <w:rPr>
           <w:noProof/>
         </w:rPr>
-        <w:t>19</w:t>
+        <w:t>20</w:t>
       </w:r>
       <w:r>
         <w:rPr>
@@ -3168,7 +3168,7 @@
         <w:rPr>
           <w:noProof/>
         </w:rPr>
-        <w:instrText xml:space="preserve"> PAGEREF _Toc164700442 \h </w:instrText>
+        <w:instrText xml:space="preserve"> PAGEREF _Toc164709966 \h </w:instrText>
       </w:r>
       <w:r>
         <w:rPr>
@@ -3249,7 +3249,7 @@
         <w:rPr>
           <w:noProof/>
         </w:rPr>
-        <w:instrText xml:space="preserve"> PAGEREF _Toc164700443 \h </w:instrText>
+        <w:instrText xml:space="preserve"> PAGEREF _Toc164709967 \h </w:instrText>
       </w:r>
       <w:r>
         <w:rPr>
@@ -3330,7 +3330,7 @@
         <w:rPr>
           <w:noProof/>
         </w:rPr>
-        <w:instrText xml:space="preserve"> PAGEREF _Toc164700444 \h </w:instrText>
+        <w:instrText xml:space="preserve"> PAGEREF _Toc164709968 \h </w:instrText>
       </w:r>
       <w:r>
         <w:rPr>
@@ -3411,7 +3411,7 @@
         <w:rPr>
           <w:noProof/>
         </w:rPr>
-        <w:instrText xml:space="preserve"> PAGEREF _Toc164700445 \h </w:instrText>
+        <w:instrText xml:space="preserve"> PAGEREF _Toc164709969 \h </w:instrText>
       </w:r>
       <w:r>
         <w:rPr>
@@ -3492,7 +3492,7 @@
         <w:rPr>
           <w:noProof/>
         </w:rPr>
-        <w:instrText xml:space="preserve"> PAGEREF _Toc164700446 \h </w:instrText>
+        <w:instrText xml:space="preserve"> PAGEREF _Toc164709970 \h </w:instrText>
       </w:r>
       <w:r>
         <w:rPr>
@@ -3573,7 +3573,7 @@
         <w:rPr>
           <w:noProof/>
         </w:rPr>
-        <w:instrText xml:space="preserve"> PAGEREF _Toc164700447 \h </w:instrText>
+        <w:instrText xml:space="preserve"> PAGEREF _Toc164709971 \h </w:instrText>
       </w:r>
       <w:r>
         <w:rPr>
@@ -3590,7 +3590,7 @@
         <w:rPr>
           <w:noProof/>
         </w:rPr>
-        <w:t>21</w:t>
+        <w:t>22</w:t>
       </w:r>
       <w:r>
         <w:rPr>
@@ -3654,7 +3654,7 @@
         <w:rPr>
           <w:noProof/>
         </w:rPr>
-        <w:instrText xml:space="preserve"> PAGEREF _Toc164700448 \h </w:instrText>
+        <w:instrText xml:space="preserve"> PAGEREF _Toc164709972 \h </w:instrText>
       </w:r>
       <w:r>
         <w:rPr>
@@ -3671,7 +3671,7 @@
         <w:rPr>
           <w:noProof/>
         </w:rPr>
-        <w:t>21</w:t>
+        <w:t>22</w:t>
       </w:r>
       <w:r>
         <w:rPr>
@@ -3735,7 +3735,7 @@
         <w:rPr>
           <w:noProof/>
         </w:rPr>
-        <w:instrText xml:space="preserve"> PAGEREF _Toc164700449 \h </w:instrText>
+        <w:instrText xml:space="preserve"> PAGEREF _Toc164709973 \h </w:instrText>
       </w:r>
       <w:r>
         <w:rPr>
@@ -3752,7 +3752,7 @@
         <w:rPr>
           <w:noProof/>
         </w:rPr>
-        <w:t>21</w:t>
+        <w:t>22</w:t>
       </w:r>
       <w:r>
         <w:rPr>
@@ -3816,7 +3816,7 @@
         <w:rPr>
           <w:noProof/>
         </w:rPr>
-        <w:instrText xml:space="preserve"> PAGEREF _Toc164700450 \h </w:instrText>
+        <w:instrText xml:space="preserve"> PAGEREF _Toc164709974 \h </w:instrText>
       </w:r>
       <w:r>
         <w:rPr>
@@ -3897,7 +3897,7 @@
         <w:rPr>
           <w:noProof/>
         </w:rPr>
-        <w:instrText xml:space="preserve"> PAGEREF _Toc164700451 \h </w:instrText>
+        <w:instrText xml:space="preserve"> PAGEREF _Toc164709975 \h </w:instrText>
       </w:r>
       <w:r>
         <w:rPr>
@@ -3978,7 +3978,7 @@
         <w:rPr>
           <w:noProof/>
         </w:rPr>
-        <w:instrText xml:space="preserve"> PAGEREF _Toc164700452 \h </w:instrText>
+        <w:instrText xml:space="preserve"> PAGEREF _Toc164709976 \h </w:instrText>
       </w:r>
       <w:r>
         <w:rPr>
@@ -4061,7 +4061,7 @@
         <w:rPr>
           <w:noProof/>
         </w:rPr>
-        <w:instrText xml:space="preserve"> PAGEREF _Toc164700453 \h </w:instrText>
+        <w:instrText xml:space="preserve"> PAGEREF _Toc164709977 \h </w:instrText>
       </w:r>
       <w:r>
         <w:rPr>
@@ -4142,7 +4142,7 @@
         <w:rPr>
           <w:noProof/>
         </w:rPr>
-        <w:instrText xml:space="preserve"> PAGEREF _Toc164700454 \h </w:instrText>
+        <w:instrText xml:space="preserve"> PAGEREF _Toc164709978 \h </w:instrText>
       </w:r>
       <w:r>
         <w:rPr>
@@ -4223,7 +4223,7 @@
         <w:rPr>
           <w:noProof/>
         </w:rPr>
-        <w:instrText xml:space="preserve"> PAGEREF _Toc164700455 \h </w:instrText>
+        <w:instrText xml:space="preserve"> PAGEREF _Toc164709979 \h </w:instrText>
       </w:r>
       <w:r>
         <w:rPr>
@@ -4304,7 +4304,7 @@
         <w:rPr>
           <w:noProof/>
         </w:rPr>
-        <w:instrText xml:space="preserve"> PAGEREF _Toc164700456 \h </w:instrText>
+        <w:instrText xml:space="preserve"> PAGEREF _Toc164709980 \h </w:instrText>
       </w:r>
       <w:r>
         <w:rPr>
@@ -4385,7 +4385,7 @@
         <w:rPr>
           <w:noProof/>
         </w:rPr>
-        <w:instrText xml:space="preserve"> PAGEREF _Toc164700457 \h </w:instrText>
+        <w:instrText xml:space="preserve"> PAGEREF _Toc164709981 \h </w:instrText>
       </w:r>
       <w:r>
         <w:rPr>
@@ -4402,7 +4402,7 @@
         <w:rPr>
           <w:noProof/>
         </w:rPr>
-        <w:t>27</w:t>
+        <w:t>28</w:t>
       </w:r>
       <w:r>
         <w:rPr>
@@ -4466,7 +4466,7 @@
         <w:rPr>
           <w:noProof/>
         </w:rPr>
-        <w:instrText xml:space="preserve"> PAGEREF _Toc164700458 \h </w:instrText>
+        <w:instrText xml:space="preserve"> PAGEREF _Toc164709982 \h </w:instrText>
       </w:r>
       <w:r>
         <w:rPr>
@@ -4547,7 +4547,7 @@
         <w:rPr>
           <w:noProof/>
         </w:rPr>
-        <w:instrText xml:space="preserve"> PAGEREF _Toc164700459 \h </w:instrText>
+        <w:instrText xml:space="preserve"> PAGEREF _Toc164709983 \h </w:instrText>
       </w:r>
       <w:r>
         <w:rPr>
@@ -4564,7 +4564,7 @@
         <w:rPr>
           <w:noProof/>
         </w:rPr>
-        <w:t>28</w:t>
+        <w:t>29</w:t>
       </w:r>
       <w:r>
         <w:rPr>
@@ -4628,7 +4628,7 @@
         <w:rPr>
           <w:noProof/>
         </w:rPr>
-        <w:instrText xml:space="preserve"> PAGEREF _Toc164700460 \h </w:instrText>
+        <w:instrText xml:space="preserve"> PAGEREF _Toc164709984 \h </w:instrText>
       </w:r>
       <w:r>
         <w:rPr>
@@ -4645,7 +4645,7 @@
         <w:rPr>
           <w:noProof/>
         </w:rPr>
-        <w:t>28</w:t>
+        <w:t>29</w:t>
       </w:r>
       <w:r>
         <w:rPr>
@@ -4709,7 +4709,7 @@
         <w:rPr>
           <w:noProof/>
         </w:rPr>
-        <w:instrText xml:space="preserve"> PAGEREF _Toc164700461 \h </w:instrText>
+        <w:instrText xml:space="preserve"> PAGEREF _Toc164709985 \h </w:instrText>
       </w:r>
       <w:r>
         <w:rPr>
@@ -4726,7 +4726,7 @@
         <w:rPr>
           <w:noProof/>
         </w:rPr>
-        <w:t>29</w:t>
+        <w:t>30</w:t>
       </w:r>
       <w:r>
         <w:rPr>
@@ -4794,7 +4794,7 @@
         <w:rPr>
           <w:noProof/>
         </w:rPr>
-        <w:instrText xml:space="preserve"> PAGEREF _Toc164700462 \h </w:instrText>
+        <w:instrText xml:space="preserve"> PAGEREF _Toc164709986 \h </w:instrText>
       </w:r>
       <w:r>
         <w:rPr>
@@ -4811,7 +4811,7 @@
         <w:rPr>
           <w:noProof/>
         </w:rPr>
-        <w:t>29</w:t>
+        <w:t>30</w:t>
       </w:r>
       <w:r>
         <w:rPr>
@@ -4878,7 +4878,7 @@
         <w:rPr>
           <w:noProof/>
         </w:rPr>
-        <w:instrText xml:space="preserve"> PAGEREF _Toc164700463 \h </w:instrText>
+        <w:instrText xml:space="preserve"> PAGEREF _Toc164709987 \h </w:instrText>
       </w:r>
       <w:r>
         <w:rPr>
@@ -4895,7 +4895,7 @@
         <w:rPr>
           <w:noProof/>
         </w:rPr>
-        <w:t>30</w:t>
+        <w:t>31</w:t>
       </w:r>
       <w:r>
         <w:rPr>
@@ -4961,7 +4961,7 @@
         <w:rPr>
           <w:noProof/>
         </w:rPr>
-        <w:instrText xml:space="preserve"> PAGEREF _Toc164700464 \h </w:instrText>
+        <w:instrText xml:space="preserve"> PAGEREF _Toc164709988 \h </w:instrText>
       </w:r>
       <w:r>
         <w:rPr>
@@ -4978,7 +4978,7 @@
         <w:rPr>
           <w:noProof/>
         </w:rPr>
-        <w:t>31</w:t>
+        <w:t>32</w:t>
       </w:r>
       <w:r>
         <w:rPr>
@@ -5042,7 +5042,7 @@
         <w:rPr>
           <w:noProof/>
         </w:rPr>
-        <w:instrText xml:space="preserve"> PAGEREF _Toc164700465 \h </w:instrText>
+        <w:instrText xml:space="preserve"> PAGEREF _Toc164709989 \h </w:instrText>
       </w:r>
       <w:r>
         <w:rPr>
@@ -5059,7 +5059,7 @@
         <w:rPr>
           <w:noProof/>
         </w:rPr>
-        <w:t>33</w:t>
+        <w:t>34</w:t>
       </w:r>
       <w:r>
         <w:rPr>
@@ -5123,7 +5123,7 @@
         <w:rPr>
           <w:noProof/>
         </w:rPr>
-        <w:instrText xml:space="preserve"> PAGEREF _Toc164700466 \h </w:instrText>
+        <w:instrText xml:space="preserve"> PAGEREF _Toc164709990 \h </w:instrText>
       </w:r>
       <w:r>
         <w:rPr>
@@ -5140,7 +5140,7 @@
         <w:rPr>
           <w:noProof/>
         </w:rPr>
-        <w:t>33</w:t>
+        <w:t>34</w:t>
       </w:r>
       <w:r>
         <w:rPr>
@@ -5204,7 +5204,7 @@
         <w:rPr>
           <w:noProof/>
         </w:rPr>
-        <w:instrText xml:space="preserve"> PAGEREF _Toc164700467 \h </w:instrText>
+        <w:instrText xml:space="preserve"> PAGEREF _Toc164709991 \h </w:instrText>
       </w:r>
       <w:r>
         <w:rPr>
@@ -5221,7 +5221,7 @@
         <w:rPr>
           <w:noProof/>
         </w:rPr>
-        <w:t>33</w:t>
+        <w:t>34</w:t>
       </w:r>
       <w:r>
         <w:rPr>
@@ -5285,7 +5285,7 @@
         <w:rPr>
           <w:noProof/>
         </w:rPr>
-        <w:instrText xml:space="preserve"> PAGEREF _Toc164700468 \h </w:instrText>
+        <w:instrText xml:space="preserve"> PAGEREF _Toc164709992 \h </w:instrText>
       </w:r>
       <w:r>
         <w:rPr>
@@ -5302,7 +5302,7 @@
         <w:rPr>
           <w:noProof/>
         </w:rPr>
-        <w:t>33</w:t>
+        <w:t>34</w:t>
       </w:r>
       <w:r>
         <w:rPr>
@@ -5366,7 +5366,7 @@
         <w:rPr>
           <w:noProof/>
         </w:rPr>
-        <w:instrText xml:space="preserve"> PAGEREF _Toc164700469 \h </w:instrText>
+        <w:instrText xml:space="preserve"> PAGEREF _Toc164709993 \h </w:instrText>
       </w:r>
       <w:r>
         <w:rPr>
@@ -5383,7 +5383,7 @@
         <w:rPr>
           <w:noProof/>
         </w:rPr>
-        <w:t>33</w:t>
+        <w:t>34</w:t>
       </w:r>
       <w:r>
         <w:rPr>
@@ -5447,7 +5447,7 @@
         <w:rPr>
           <w:noProof/>
         </w:rPr>
-        <w:instrText xml:space="preserve"> PAGEREF _Toc164700470 \h </w:instrText>
+        <w:instrText xml:space="preserve"> PAGEREF _Toc164709994 \h </w:instrText>
       </w:r>
       <w:r>
         <w:rPr>
@@ -5464,7 +5464,88 @@
         <w:rPr>
           <w:noProof/>
         </w:rPr>
-        <w:t>33</w:t>
+        <w:t>35</w:t>
+      </w:r>
+      <w:r>
+        <w:rPr>
+          <w:noProof/>
+        </w:rPr>
+        <w:fldChar w:fldCharType="end"/>
+      </w:r>
+    </w:p>
+    <w:p>
+      <w:pPr>
+        <w:pStyle w:val="TJ3"/>
+        <w:tabs>
+          <w:tab w:val="left" w:pos="1440"/>
+          <w:tab w:val="right" w:leader="dot" w:pos="8493"/>
+        </w:tabs>
+        <w:rPr>
+          <w:rFonts w:asciiTheme="minorHAnsi" w:eastAsiaTheme="minorEastAsia" w:hAnsiTheme="minorHAnsi"/>
+          <w:noProof/>
+          <w:kern w:val="2"/>
+          <w:szCs w:val="24"/>
+          <w:lang w:eastAsia="hu-HU"/>
+          <w14:ligatures w14:val="standardContextual"/>
+        </w:rPr>
+      </w:pPr>
+      <w:r>
+        <w:rPr>
+          <w:noProof/>
+        </w:rPr>
+        <w:t>3.7.6.</w:t>
+      </w:r>
+      <w:r>
+        <w:rPr>
+          <w:rFonts w:asciiTheme="minorHAnsi" w:eastAsiaTheme="minorEastAsia" w:hAnsiTheme="minorHAnsi"/>
+          <w:noProof/>
+          <w:kern w:val="2"/>
+          <w:szCs w:val="24"/>
+          <w:lang w:eastAsia="hu-HU"/>
+          <w14:ligatures w14:val="standardContextual"/>
+        </w:rPr>
+        <w:tab/>
+      </w:r>
+      <w:r>
+        <w:rPr>
+          <w:noProof/>
+        </w:rPr>
+        <w:t>Karakter keresés anime alapján</w:t>
+      </w:r>
+      <w:r>
+        <w:rPr>
+          <w:noProof/>
+        </w:rPr>
+        <w:tab/>
+      </w:r>
+      <w:r>
+        <w:rPr>
+          <w:noProof/>
+        </w:rPr>
+        <w:fldChar w:fldCharType="begin"/>
+      </w:r>
+      <w:r>
+        <w:rPr>
+          <w:noProof/>
+        </w:rPr>
+        <w:instrText xml:space="preserve"> PAGEREF _Toc164709995 \h </w:instrText>
+      </w:r>
+      <w:r>
+        <w:rPr>
+          <w:noProof/>
+        </w:rPr>
+      </w:r>
+      <w:r>
+        <w:rPr>
+          <w:noProof/>
+        </w:rPr>
+        <w:fldChar w:fldCharType="separate"/>
+      </w:r>
+      <w:r>
+        <w:rPr>
+          <w:noProof/>
+        </w:rPr>
+        <w:t>35</w:t>
       </w:r>
       <w:r>
         <w:rPr>
@@ -5526,7 +5607,7 @@
         <w:rPr>
           <w:noProof/>
         </w:rPr>
-        <w:instrText xml:space="preserve"> PAGEREF _Toc164700471 \h </w:instrText>
+        <w:instrText xml:space="preserve"> PAGEREF _Toc164709996 \h </w:instrText>
       </w:r>
       <w:r>
         <w:rPr>
@@ -5543,7 +5624,7 @@
         <w:rPr>
           <w:noProof/>
         </w:rPr>
-        <w:t>34</w:t>
+        <w:t>36</w:t>
       </w:r>
       <w:r>
         <w:rPr>
@@ -5605,7 +5686,7 @@
         <w:rPr>
           <w:noProof/>
         </w:rPr>
-        <w:instrText xml:space="preserve"> PAGEREF _Toc164700472 \h </w:instrText>
+        <w:instrText xml:space="preserve"> PAGEREF _Toc164709997 \h </w:instrText>
       </w:r>
       <w:r>
         <w:rPr>
@@ -5622,7 +5703,7 @@
         <w:rPr>
           <w:noProof/>
         </w:rPr>
-        <w:t>36</w:t>
+        <w:t>38</w:t>
       </w:r>
       <w:r>
         <w:rPr>
@@ -5684,7 +5765,7 @@
         <w:rPr>
           <w:noProof/>
         </w:rPr>
-        <w:instrText xml:space="preserve"> PAGEREF _Toc164700473 \h </w:instrText>
+        <w:instrText xml:space="preserve"> PAGEREF _Toc164709998 \h </w:instrText>
       </w:r>
       <w:r>
         <w:rPr>
@@ -5701,7 +5782,7 @@
         <w:rPr>
           <w:noProof/>
         </w:rPr>
-        <w:t>37</w:t>
+        <w:t>39</w:t>
       </w:r>
       <w:r>
         <w:rPr>
@@ -5754,7 +5835,7 @@
       <w:bookmarkStart w:id="0" w:name="_Toc163551242"/>
       <w:bookmarkStart w:id="1" w:name="_Toc163551337"/>
       <w:bookmarkStart w:id="2" w:name="_Toc163553140"/>
-      <w:bookmarkStart w:id="3" w:name="_Toc164700410"/>
+      <w:bookmarkStart w:id="3" w:name="_Toc164709934"/>
       <w:r>
         <w:rPr>
           <w:rFonts w:eastAsia="Garamond"/>
@@ -5879,7 +5960,7 @@
         </w:numPr>
         <w:ind w:left="720"/>
       </w:pPr>
-      <w:bookmarkStart w:id="4" w:name="_Toc164700411"/>
+      <w:bookmarkStart w:id="4" w:name="_Toc164709935"/>
       <w:r>
         <w:t>Github</w:t>
       </w:r>
@@ -5913,7 +5994,7 @@
         <w:ind w:left="357" w:hanging="357"/>
       </w:pPr>
       <w:bookmarkStart w:id="5" w:name="_Toc163553141"/>
-      <w:bookmarkStart w:id="6" w:name="_Toc164700412"/>
+      <w:bookmarkStart w:id="6" w:name="_Toc164709936"/>
       <w:r>
         <w:lastRenderedPageBreak/>
         <w:t>Felhasználói dokumentáció</w:t>
@@ -5952,7 +6033,7 @@
         </w:numPr>
         <w:ind w:left="720"/>
       </w:pPr>
-      <w:bookmarkStart w:id="7" w:name="_Toc164700413"/>
+      <w:bookmarkStart w:id="7" w:name="_Toc164709937"/>
       <w:r>
         <w:t>Főoldal</w:t>
       </w:r>
@@ -6010,7 +6091,7 @@
       <w:r>
         <w:fldChar w:fldCharType="separate"/>
       </w:r>
-      <w:bookmarkStart w:id="8" w:name="_Toc164530353"/>
+      <w:bookmarkStart w:id="8" w:name="_Toc164709897"/>
       <w:r>
         <w:rPr>
           <w:noProof/>
@@ -6048,7 +6129,7 @@
         </w:numPr>
         <w:ind w:left="720"/>
       </w:pPr>
-      <w:bookmarkStart w:id="9" w:name="_Toc164700414"/>
+      <w:bookmarkStart w:id="9" w:name="_Toc164709938"/>
       <w:r>
         <w:lastRenderedPageBreak/>
         <w:t>Regisztráció</w:t>
@@ -6403,7 +6484,7 @@
       <w:r>
         <w:fldChar w:fldCharType="separate"/>
       </w:r>
-      <w:bookmarkStart w:id="10" w:name="_Toc164530354"/>
+      <w:bookmarkStart w:id="10" w:name="_Toc164709898"/>
       <w:r>
         <w:rPr>
           <w:noProof/>
@@ -6430,7 +6511,7 @@
         </w:numPr>
         <w:ind w:left="720"/>
       </w:pPr>
-      <w:bookmarkStart w:id="11" w:name="_Toc164700415"/>
+      <w:bookmarkStart w:id="11" w:name="_Toc164709939"/>
       <w:r>
         <w:lastRenderedPageBreak/>
         <w:t>Bejelentkezés</w:t>
@@ -6658,7 +6739,7 @@
       <w:r>
         <w:fldChar w:fldCharType="separate"/>
       </w:r>
-      <w:bookmarkStart w:id="12" w:name="_Toc164530355"/>
+      <w:bookmarkStart w:id="12" w:name="_Toc164709899"/>
       <w:r>
         <w:rPr>
           <w:noProof/>
@@ -6685,7 +6766,7 @@
         </w:numPr>
         <w:ind w:left="720"/>
       </w:pPr>
-      <w:bookmarkStart w:id="13" w:name="_Toc164700416"/>
+      <w:bookmarkStart w:id="13" w:name="_Toc164709940"/>
       <w:r>
         <w:t>Listák</w:t>
       </w:r>
@@ -6818,7 +6899,7 @@
       <w:r>
         <w:fldChar w:fldCharType="separate"/>
       </w:r>
-      <w:bookmarkStart w:id="14" w:name="_Toc164530356"/>
+      <w:bookmarkStart w:id="14" w:name="_Toc164709900"/>
       <w:r>
         <w:rPr>
           <w:noProof/>
@@ -6850,7 +6931,7 @@
         </w:numPr>
         <w:ind w:left="720"/>
       </w:pPr>
-      <w:bookmarkStart w:id="15" w:name="_Toc164700417"/>
+      <w:bookmarkStart w:id="15" w:name="_Toc164709941"/>
       <w:r>
         <w:t>Új lista</w:t>
       </w:r>
@@ -7091,7 +7172,7 @@
       <w:r>
         <w:fldChar w:fldCharType="separate"/>
       </w:r>
-      <w:bookmarkStart w:id="16" w:name="_Toc164530357"/>
+      <w:bookmarkStart w:id="16" w:name="_Toc164709901"/>
       <w:r>
         <w:rPr>
           <w:noProof/>
@@ -7168,7 +7249,7 @@
         </w:numPr>
         <w:ind w:left="720"/>
       </w:pPr>
-      <w:bookmarkStart w:id="17" w:name="_Toc164700418"/>
+      <w:bookmarkStart w:id="17" w:name="_Toc164709942"/>
       <w:r>
         <w:t>Jogosultságok</w:t>
       </w:r>
@@ -7466,7 +7547,7 @@
       <w:r>
         <w:fldChar w:fldCharType="separate"/>
       </w:r>
-      <w:bookmarkStart w:id="18" w:name="_Toc164530358"/>
+      <w:bookmarkStart w:id="18" w:name="_Toc164709902"/>
       <w:r>
         <w:rPr>
           <w:noProof/>
@@ -7516,7 +7597,7 @@
         </w:numPr>
         <w:ind w:left="720"/>
       </w:pPr>
-      <w:bookmarkStart w:id="19" w:name="_Toc164700419"/>
+      <w:bookmarkStart w:id="19" w:name="_Toc164709943"/>
       <w:r>
         <w:t>Lista készítő</w:t>
       </w:r>
@@ -7829,7 +7910,7 @@
       <w:r>
         <w:fldChar w:fldCharType="separate"/>
       </w:r>
-      <w:bookmarkStart w:id="20" w:name="_Toc164530359"/>
+      <w:bookmarkStart w:id="20" w:name="_Toc164709903"/>
       <w:r>
         <w:rPr>
           <w:noProof/>
@@ -7856,7 +7937,7 @@
         </w:numPr>
         <w:ind w:left="720"/>
       </w:pPr>
-      <w:bookmarkStart w:id="21" w:name="_Toc164700420"/>
+      <w:bookmarkStart w:id="21" w:name="_Toc164709944"/>
       <w:r>
         <w:lastRenderedPageBreak/>
         <w:t>Karakterek</w:t>
@@ -8070,7 +8151,7 @@
       <w:r>
         <w:fldChar w:fldCharType="separate"/>
       </w:r>
-      <w:bookmarkStart w:id="22" w:name="_Toc164530360"/>
+      <w:bookmarkStart w:id="22" w:name="_Toc164709904"/>
       <w:r>
         <w:rPr>
           <w:noProof/>
@@ -8097,7 +8178,7 @@
         </w:numPr>
         <w:ind w:left="720"/>
       </w:pPr>
-      <w:bookmarkStart w:id="23" w:name="_Toc164700421"/>
+      <w:bookmarkStart w:id="23" w:name="_Toc164709945"/>
       <w:r>
         <w:t>Karakter hozzáadása</w:t>
       </w:r>
@@ -8464,7 +8545,7 @@
       <w:r>
         <w:fldChar w:fldCharType="separate"/>
       </w:r>
-      <w:bookmarkStart w:id="25" w:name="_Toc164530361"/>
+      <w:bookmarkStart w:id="25" w:name="_Toc164709905"/>
       <w:r>
         <w:rPr>
           <w:noProof/>
@@ -8491,7 +8572,7 @@
         </w:numPr>
         <w:ind w:left="720"/>
       </w:pPr>
-      <w:bookmarkStart w:id="26" w:name="_Toc164700422"/>
+      <w:bookmarkStart w:id="26" w:name="_Toc164709946"/>
       <w:r>
         <w:t>Karakter módosítás</w:t>
       </w:r>
@@ -8616,7 +8697,7 @@
       <w:r>
         <w:fldChar w:fldCharType="separate"/>
       </w:r>
-      <w:bookmarkStart w:id="27" w:name="_Toc164530362"/>
+      <w:bookmarkStart w:id="27" w:name="_Toc164709906"/>
       <w:r>
         <w:rPr>
           <w:noProof/>
@@ -8658,7 +8739,7 @@
         </w:numPr>
         <w:ind w:left="720"/>
       </w:pPr>
-      <w:bookmarkStart w:id="28" w:name="_Toc164700423"/>
+      <w:bookmarkStart w:id="28" w:name="_Toc164709947"/>
       <w:r>
         <w:lastRenderedPageBreak/>
         <w:t>Kategóriák</w:t>
@@ -8811,7 +8892,7 @@
       <w:r>
         <w:fldChar w:fldCharType="separate"/>
       </w:r>
-      <w:bookmarkStart w:id="29" w:name="_Toc164530363"/>
+      <w:bookmarkStart w:id="29" w:name="_Toc164709907"/>
       <w:r>
         <w:rPr>
           <w:noProof/>
@@ -8838,7 +8919,7 @@
         </w:numPr>
         <w:ind w:left="720"/>
       </w:pPr>
-      <w:bookmarkStart w:id="30" w:name="_Toc164700424"/>
+      <w:bookmarkStart w:id="30" w:name="_Toc164709948"/>
       <w:r>
         <w:t>Kategória hozzáadása</w:t>
       </w:r>
@@ -9050,7 +9131,7 @@
       <w:r>
         <w:fldChar w:fldCharType="separate"/>
       </w:r>
-      <w:bookmarkStart w:id="31" w:name="_Toc164530364"/>
+      <w:bookmarkStart w:id="31" w:name="_Toc164709908"/>
       <w:r>
         <w:rPr>
           <w:noProof/>
@@ -9077,7 +9158,7 @@
         </w:numPr>
         <w:ind w:left="720"/>
       </w:pPr>
-      <w:bookmarkStart w:id="32" w:name="_Toc164700425"/>
+      <w:bookmarkStart w:id="32" w:name="_Toc164709949"/>
       <w:r>
         <w:lastRenderedPageBreak/>
         <w:t>Kategória módosítás</w:t>
@@ -9367,7 +9448,7 @@
       <w:r>
         <w:fldChar w:fldCharType="separate"/>
       </w:r>
-      <w:bookmarkStart w:id="33" w:name="_Toc164530365"/>
+      <w:bookmarkStart w:id="33" w:name="_Toc164709909"/>
       <w:r>
         <w:rPr>
           <w:noProof/>
@@ -9394,7 +9475,7 @@
         </w:numPr>
         <w:ind w:left="720"/>
       </w:pPr>
-      <w:bookmarkStart w:id="34" w:name="_Toc164700426"/>
+      <w:bookmarkStart w:id="34" w:name="_Toc164709950"/>
       <w:r>
         <w:t>Profil</w:t>
       </w:r>
@@ -9513,7 +9594,7 @@
       <w:r>
         <w:fldChar w:fldCharType="separate"/>
       </w:r>
-      <w:bookmarkStart w:id="35" w:name="_Toc164530366"/>
+      <w:bookmarkStart w:id="35" w:name="_Toc164709910"/>
       <w:r>
         <w:rPr>
           <w:noProof/>
@@ -9540,7 +9621,7 @@
         </w:numPr>
         <w:ind w:left="720"/>
       </w:pPr>
-      <w:bookmarkStart w:id="36" w:name="_Toc164700427"/>
+      <w:bookmarkStart w:id="36" w:name="_Toc164709951"/>
       <w:r>
         <w:lastRenderedPageBreak/>
         <w:t>Statisztikák</w:t>
@@ -9638,7 +9719,7 @@
         </w:numPr>
         <w:ind w:left="720"/>
       </w:pPr>
-      <w:bookmarkStart w:id="37" w:name="_Toc164700428"/>
+      <w:bookmarkStart w:id="37" w:name="_Toc164709952"/>
       <w:r>
         <w:t>Adatok módosítása</w:t>
       </w:r>
@@ -9838,7 +9919,7 @@
       <w:r>
         <w:fldChar w:fldCharType="separate"/>
       </w:r>
-      <w:bookmarkStart w:id="38" w:name="_Toc164530367"/>
+      <w:bookmarkStart w:id="38" w:name="_Toc164709911"/>
       <w:r>
         <w:rPr>
           <w:noProof/>
@@ -10003,7 +10084,7 @@
       <w:r>
         <w:fldChar w:fldCharType="separate"/>
       </w:r>
-      <w:bookmarkStart w:id="39" w:name="_Toc164530368"/>
+      <w:bookmarkStart w:id="39" w:name="_Toc164709912"/>
       <w:r>
         <w:rPr>
           <w:noProof/>
@@ -10156,7 +10237,7 @@
       <w:r>
         <w:fldChar w:fldCharType="separate"/>
       </w:r>
-      <w:bookmarkStart w:id="40" w:name="_Toc164530369"/>
+      <w:bookmarkStart w:id="40" w:name="_Toc164709913"/>
       <w:r>
         <w:rPr>
           <w:noProof/>
@@ -10336,7 +10417,7 @@
       <w:r>
         <w:fldChar w:fldCharType="separate"/>
       </w:r>
-      <w:bookmarkStart w:id="41" w:name="_Toc164530370"/>
+      <w:bookmarkStart w:id="41" w:name="_Toc164709914"/>
       <w:r>
         <w:rPr>
           <w:noProof/>
@@ -10363,7 +10444,7 @@
         </w:numPr>
         <w:ind w:left="720"/>
       </w:pPr>
-      <w:bookmarkStart w:id="42" w:name="_Toc164700429"/>
+      <w:bookmarkStart w:id="42" w:name="_Toc164709953"/>
       <w:r>
         <w:t>Email hitelesítés</w:t>
       </w:r>
@@ -10458,7 +10539,7 @@
       <w:r>
         <w:fldChar w:fldCharType="separate"/>
       </w:r>
-      <w:bookmarkStart w:id="43" w:name="_Toc164530371"/>
+      <w:bookmarkStart w:id="43" w:name="_Toc164709915"/>
       <w:r>
         <w:rPr>
           <w:noProof/>
@@ -10623,7 +10704,7 @@
       <w:r>
         <w:fldChar w:fldCharType="separate"/>
       </w:r>
-      <w:bookmarkStart w:id="44" w:name="_Toc164530372"/>
+      <w:bookmarkStart w:id="44" w:name="_Toc164709916"/>
       <w:r>
         <w:rPr>
           <w:noProof/>
@@ -10719,7 +10800,7 @@
       <w:r>
         <w:fldChar w:fldCharType="separate"/>
       </w:r>
-      <w:bookmarkStart w:id="45" w:name="_Toc164530373"/>
+      <w:bookmarkStart w:id="45" w:name="_Toc164709917"/>
       <w:r>
         <w:rPr>
           <w:noProof/>
@@ -10815,7 +10896,7 @@
       <w:r>
         <w:fldChar w:fldCharType="separate"/>
       </w:r>
-      <w:bookmarkStart w:id="46" w:name="_Toc164530374"/>
+      <w:bookmarkStart w:id="46" w:name="_Toc164709918"/>
       <w:r>
         <w:rPr>
           <w:noProof/>
@@ -10908,7 +10989,7 @@
       <w:r>
         <w:fldChar w:fldCharType="separate"/>
       </w:r>
-      <w:bookmarkStart w:id="47" w:name="_Toc164530375"/>
+      <w:bookmarkStart w:id="47" w:name="_Toc164709919"/>
       <w:r>
         <w:rPr>
           <w:noProof/>
@@ -10923,7 +11004,7 @@
       </w:r>
       <w:bookmarkEnd w:id="47"/>
     </w:p>
-    <w:bookmarkStart w:id="48" w:name="_Toc164700430"/>
+    <w:bookmarkStart w:id="48" w:name="_Toc164709954"/>
     <w:p>
       <w:pPr>
         <w:pStyle w:val="Cmsor2"/>
@@ -11148,7 +11229,7 @@
                               </w:rPr>
                               <w:fldChar w:fldCharType="separate"/>
                             </w:r>
-                            <w:bookmarkStart w:id="49" w:name="_Toc164530376"/>
+                            <w:bookmarkStart w:id="49" w:name="_Toc164709920"/>
                             <w:r>
                               <w:rPr>
                                 <w:noProof/>
@@ -11222,7 +11303,7 @@
                         </w:rPr>
                         <w:fldChar w:fldCharType="separate"/>
                       </w:r>
-                      <w:bookmarkStart w:id="50" w:name="_Toc164530376"/>
+                      <w:bookmarkStart w:id="50" w:name="_Toc164709920"/>
                       <w:r>
                         <w:rPr>
                           <w:noProof/>
@@ -11320,7 +11401,7 @@
       <w:r>
         <w:fldChar w:fldCharType="separate"/>
       </w:r>
-      <w:bookmarkStart w:id="51" w:name="_Toc164530377"/>
+      <w:bookmarkStart w:id="51" w:name="_Toc164709921"/>
       <w:r>
         <w:rPr>
           <w:noProof/>
@@ -11353,7 +11434,7 @@
         </w:numPr>
         <w:ind w:left="357" w:hanging="357"/>
       </w:pPr>
-      <w:bookmarkStart w:id="52" w:name="_Toc164700431"/>
+      <w:bookmarkStart w:id="52" w:name="_Toc164709955"/>
       <w:r>
         <w:lastRenderedPageBreak/>
         <w:t>Fejlesztői dokumentáció</w:t>
@@ -11393,7 +11474,7 @@
         </w:numPr>
         <w:ind w:left="720"/>
       </w:pPr>
-      <w:bookmarkStart w:id="53" w:name="_Toc164700432"/>
+      <w:bookmarkStart w:id="53" w:name="_Toc164709956"/>
       <w:r>
         <w:t>Telepítés</w:t>
       </w:r>
@@ -11470,7 +11551,7 @@
         </w:numPr>
         <w:ind w:left="720"/>
       </w:pPr>
-      <w:bookmarkStart w:id="54" w:name="_Toc164700433"/>
+      <w:bookmarkStart w:id="54" w:name="_Toc164709957"/>
       <w:r>
         <w:t>Npm</w:t>
       </w:r>
@@ -11561,7 +11642,7 @@
                               </w:rPr>
                               <w:fldChar w:fldCharType="separate"/>
                             </w:r>
-                            <w:bookmarkStart w:id="55" w:name="_Toc164530378"/>
+                            <w:bookmarkStart w:id="55" w:name="_Toc164709922"/>
                             <w:r>
                               <w:rPr>
                                 <w:noProof/>
@@ -11631,7 +11712,7 @@
                         </w:rPr>
                         <w:fldChar w:fldCharType="separate"/>
                       </w:r>
-                      <w:bookmarkStart w:id="56" w:name="_Toc164530378"/>
+                      <w:bookmarkStart w:id="56" w:name="_Toc164709922"/>
                       <w:r>
                         <w:rPr>
                           <w:noProof/>
@@ -11771,7 +11852,7 @@
         </w:numPr>
         <w:ind w:left="720"/>
       </w:pPr>
-      <w:bookmarkStart w:id="57" w:name="_Toc164700434"/>
+      <w:bookmarkStart w:id="57" w:name="_Toc164709958"/>
       <w:r>
         <w:t>Bun</w:t>
       </w:r>
@@ -11846,7 +11927,7 @@
                             <w:r>
                               <w:fldChar w:fldCharType="separate"/>
                             </w:r>
-                            <w:bookmarkStart w:id="58" w:name="_Toc164530379"/>
+                            <w:bookmarkStart w:id="58" w:name="_Toc164709923"/>
                             <w:r>
                               <w:rPr>
                                 <w:noProof/>
@@ -11909,7 +11990,7 @@
                       <w:r>
                         <w:fldChar w:fldCharType="separate"/>
                       </w:r>
-                      <w:bookmarkStart w:id="59" w:name="_Toc164530379"/>
+                      <w:bookmarkStart w:id="59" w:name="_Toc164709923"/>
                       <w:r>
                         <w:rPr>
                           <w:noProof/>
@@ -11981,7 +12062,7 @@
         </w:numPr>
         <w:ind w:left="720"/>
       </w:pPr>
-      <w:bookmarkStart w:id="60" w:name="_Toc164700435"/>
+      <w:bookmarkStart w:id="60" w:name="_Toc164709959"/>
       <w:r>
         <w:lastRenderedPageBreak/>
         <w:t>Telepítési parancsok</w:t>
@@ -12582,7 +12663,7 @@
         </w:numPr>
         <w:ind w:left="720"/>
       </w:pPr>
-      <w:bookmarkStart w:id="61" w:name="_Toc164700436"/>
+      <w:bookmarkStart w:id="61" w:name="_Toc164709960"/>
       <w:r>
         <w:t>Fejlesztés során használt szoftverek</w:t>
       </w:r>
@@ -12602,7 +12683,7 @@
         </w:numPr>
         <w:ind w:left="720"/>
       </w:pPr>
-      <w:bookmarkStart w:id="62" w:name="_Toc164700437"/>
+      <w:bookmarkStart w:id="62" w:name="_Toc164709961"/>
       <w:r>
         <w:t>Visual Studio Code</w:t>
       </w:r>
@@ -12866,7 +12947,7 @@
         </w:numPr>
         <w:ind w:left="720"/>
       </w:pPr>
-      <w:bookmarkStart w:id="63" w:name="_Toc164700438"/>
+      <w:bookmarkStart w:id="63" w:name="_Toc164709962"/>
       <w:r>
         <w:t>XAMPP</w:t>
       </w:r>
@@ -12918,7 +12999,7 @@
         </w:numPr>
         <w:ind w:left="720"/>
       </w:pPr>
-      <w:bookmarkStart w:id="64" w:name="_Toc164700439"/>
+      <w:bookmarkStart w:id="64" w:name="_Toc164709963"/>
       <w:r>
         <w:t xml:space="preserve">Git &amp; </w:t>
       </w:r>
@@ -12977,7 +13058,7 @@
         </w:numPr>
         <w:ind w:left="720"/>
       </w:pPr>
-      <w:bookmarkStart w:id="65" w:name="_Toc164700440"/>
+      <w:bookmarkStart w:id="65" w:name="_Toc164709964"/>
       <w:r>
         <w:lastRenderedPageBreak/>
         <w:t>Atlassian Jira</w:t>
@@ -13016,7 +13097,7 @@
         </w:numPr>
         <w:ind w:left="720"/>
       </w:pPr>
-      <w:bookmarkStart w:id="66" w:name="_Toc164700441"/>
+      <w:bookmarkStart w:id="66" w:name="_Toc164709965"/>
       <w:r>
         <w:t>Figma</w:t>
       </w:r>
@@ -13045,7 +13126,7 @@
         </w:numPr>
         <w:ind w:left="720"/>
       </w:pPr>
-      <w:bookmarkStart w:id="67" w:name="_Toc164700442"/>
+      <w:bookmarkStart w:id="67" w:name="_Toc164709966"/>
       <w:r>
         <w:t>Firefox</w:t>
       </w:r>
@@ -13083,7 +13164,7 @@
         </w:numPr>
         <w:ind w:left="720"/>
       </w:pPr>
-      <w:bookmarkStart w:id="68" w:name="_Toc164700443"/>
+      <w:bookmarkStart w:id="68" w:name="_Toc164709967"/>
       <w:r>
         <w:t>Frontend</w:t>
       </w:r>
@@ -13117,7 +13198,7 @@
         </w:numPr>
         <w:ind w:left="720"/>
       </w:pPr>
-      <w:bookmarkStart w:id="69" w:name="_Toc164700444"/>
+      <w:bookmarkStart w:id="69" w:name="_Toc164709968"/>
       <w:r>
         <w:t>Függőségek</w:t>
       </w:r>
@@ -13830,7 +13911,7 @@
         </w:numPr>
         <w:ind w:left="720"/>
       </w:pPr>
-      <w:bookmarkStart w:id="70" w:name="_Toc164700445"/>
+      <w:bookmarkStart w:id="70" w:name="_Toc164709969"/>
       <w:r>
         <w:pict w14:anchorId="29918298">
           <v:shape id="_x0000_s2057" type="#_x0000_t75" style="position:absolute;left:0;text-align:left;margin-left:368.75pt;margin-top:21pt;width:56.25pt;height:55.5pt;z-index:251664384;mso-position-horizontal-relative:text;mso-position-vertical-relative:text;mso-width-relative:page;mso-height-relative:page">
@@ -13913,7 +13994,7 @@
                             <w:r>
                               <w:fldChar w:fldCharType="separate"/>
                             </w:r>
-                            <w:bookmarkStart w:id="71" w:name="_Toc164530380"/>
+                            <w:bookmarkStart w:id="71" w:name="_Toc164709924"/>
                             <w:r>
                               <w:rPr>
                                 <w:noProof/>
@@ -13976,7 +14057,7 @@
                       <w:r>
                         <w:fldChar w:fldCharType="separate"/>
                       </w:r>
-                      <w:bookmarkStart w:id="72" w:name="_Toc164530380"/>
+                      <w:bookmarkStart w:id="72" w:name="_Toc164709924"/>
                       <w:r>
                         <w:rPr>
                           <w:noProof/>
@@ -14030,7 +14111,7 @@
         </w:numPr>
         <w:ind w:left="720"/>
       </w:pPr>
-      <w:bookmarkStart w:id="73" w:name="_Toc164700446"/>
+      <w:bookmarkStart w:id="73" w:name="_Toc164709970"/>
       <w:r>
         <w:t>React</w:t>
       </w:r>
@@ -14102,7 +14183,7 @@
                             <w:r>
                               <w:fldChar w:fldCharType="separate"/>
                             </w:r>
-                            <w:bookmarkStart w:id="74" w:name="_Toc164530381"/>
+                            <w:bookmarkStart w:id="74" w:name="_Toc164709925"/>
                             <w:r>
                               <w:rPr>
                                 <w:noProof/>
@@ -14162,7 +14243,7 @@
                       <w:r>
                         <w:fldChar w:fldCharType="separate"/>
                       </w:r>
-                      <w:bookmarkStart w:id="75" w:name="_Toc164530381"/>
+                      <w:bookmarkStart w:id="75" w:name="_Toc164709925"/>
                       <w:r>
                         <w:rPr>
                           <w:noProof/>
@@ -14212,7 +14293,7 @@
         </w:numPr>
         <w:ind w:left="720"/>
       </w:pPr>
-      <w:bookmarkStart w:id="76" w:name="_Toc164700447"/>
+      <w:bookmarkStart w:id="76" w:name="_Toc164709971"/>
       <w:r>
         <w:lastRenderedPageBreak/>
         <w:pict w14:anchorId="1E0B6525">
@@ -14296,7 +14377,7 @@
                             <w:r>
                               <w:fldChar w:fldCharType="separate"/>
                             </w:r>
-                            <w:bookmarkStart w:id="77" w:name="_Toc164530382"/>
+                            <w:bookmarkStart w:id="77" w:name="_Toc164709926"/>
                             <w:r>
                               <w:rPr>
                                 <w:noProof/>
@@ -14359,7 +14440,7 @@
                       <w:r>
                         <w:fldChar w:fldCharType="separate"/>
                       </w:r>
-                      <w:bookmarkStart w:id="78" w:name="_Toc164530382"/>
+                      <w:bookmarkStart w:id="78" w:name="_Toc164709926"/>
                       <w:r>
                         <w:rPr>
                           <w:noProof/>
@@ -14404,7 +14485,7 @@
         </w:numPr>
         <w:ind w:left="720"/>
       </w:pPr>
-      <w:bookmarkStart w:id="79" w:name="_Toc164700448"/>
+      <w:bookmarkStart w:id="79" w:name="_Toc164709972"/>
       <w:r>
         <w:pict w14:anchorId="0E3A1540">
           <v:shape id="_x0000_s2060" type="#_x0000_t75" style="position:absolute;left:0;text-align:left;margin-left:368pt;margin-top:18.3pt;width:57pt;height:20.25pt;z-index:251670528;mso-position-horizontal-relative:text;mso-position-vertical-relative:text;mso-width-relative:page;mso-height-relative:page">
@@ -14487,7 +14568,7 @@
                             <w:r>
                               <w:fldChar w:fldCharType="separate"/>
                             </w:r>
-                            <w:bookmarkStart w:id="80" w:name="_Toc164530383"/>
+                            <w:bookmarkStart w:id="80" w:name="_Toc164709927"/>
                             <w:r>
                               <w:rPr>
                                 <w:noProof/>
@@ -14550,7 +14631,7 @@
                       <w:r>
                         <w:fldChar w:fldCharType="separate"/>
                       </w:r>
-                      <w:bookmarkStart w:id="81" w:name="_Toc164530383"/>
+                      <w:bookmarkStart w:id="81" w:name="_Toc164709927"/>
                       <w:r>
                         <w:rPr>
                           <w:noProof/>
@@ -14603,7 +14684,7 @@
         </w:numPr>
         <w:ind w:left="720"/>
       </w:pPr>
-      <w:bookmarkStart w:id="82" w:name="_Toc164700449"/>
+      <w:bookmarkStart w:id="82" w:name="_Toc164709973"/>
       <w:r>
         <w:rPr>
           <w:noProof/>
@@ -14749,7 +14830,7 @@
                               </w:rPr>
                               <w:fldChar w:fldCharType="separate"/>
                             </w:r>
-                            <w:bookmarkStart w:id="83" w:name="_Toc164530384"/>
+                            <w:bookmarkStart w:id="83" w:name="_Toc164709928"/>
                             <w:r>
                               <w:rPr>
                                 <w:noProof/>
@@ -14819,7 +14900,7 @@
                         </w:rPr>
                         <w:fldChar w:fldCharType="separate"/>
                       </w:r>
-                      <w:bookmarkStart w:id="84" w:name="_Toc164530384"/>
+                      <w:bookmarkStart w:id="84" w:name="_Toc164709928"/>
                       <w:r>
                         <w:rPr>
                           <w:noProof/>
@@ -14864,7 +14945,7 @@
         </w:numPr>
         <w:ind w:left="720"/>
       </w:pPr>
-      <w:bookmarkStart w:id="85" w:name="_Toc164700450"/>
+      <w:bookmarkStart w:id="85" w:name="_Toc164709974"/>
       <w:r>
         <w:t>Jikan API</w:t>
       </w:r>
@@ -14945,7 +15026,7 @@
                               </w:rPr>
                               <w:fldChar w:fldCharType="separate"/>
                             </w:r>
-                            <w:bookmarkStart w:id="86" w:name="_Toc164530385"/>
+                            <w:bookmarkStart w:id="86" w:name="_Toc164709929"/>
                             <w:r>
                               <w:rPr>
                                 <w:noProof/>
@@ -15015,7 +15096,7 @@
                         </w:rPr>
                         <w:fldChar w:fldCharType="separate"/>
                       </w:r>
-                      <w:bookmarkStart w:id="87" w:name="_Toc164530385"/>
+                      <w:bookmarkStart w:id="87" w:name="_Toc164709929"/>
                       <w:r>
                         <w:rPr>
                           <w:noProof/>
@@ -15121,7 +15202,7 @@
         </w:numPr>
         <w:ind w:left="720"/>
       </w:pPr>
-      <w:bookmarkStart w:id="88" w:name="_Toc164700451"/>
+      <w:bookmarkStart w:id="88" w:name="_Toc164709975"/>
       <w:r>
         <w:t>Backend</w:t>
       </w:r>
@@ -15150,7 +15231,7 @@
         </w:numPr>
         <w:ind w:left="720"/>
       </w:pPr>
-      <w:bookmarkStart w:id="89" w:name="_Toc164700452"/>
+      <w:bookmarkStart w:id="89" w:name="_Toc164709976"/>
       <w:r>
         <w:t>Függőségek</w:t>
       </w:r>
@@ -15758,7 +15839,7 @@
           <w:rFonts w:eastAsia="Calibri"/>
         </w:rPr>
       </w:pPr>
-      <w:bookmarkStart w:id="90" w:name="_Toc164700453"/>
+      <w:bookmarkStart w:id="90" w:name="_Toc164709977"/>
       <w:r>
         <w:rPr>
           <w:rFonts w:eastAsia="Calibri"/>
@@ -16195,7 +16276,7 @@
         </w:numPr>
         <w:ind w:left="720"/>
       </w:pPr>
-      <w:bookmarkStart w:id="91" w:name="_Toc164700454"/>
+      <w:bookmarkStart w:id="91" w:name="_Toc164709978"/>
       <w:r>
         <w:t>Adatbázis</w:t>
       </w:r>
@@ -16312,7 +16393,7 @@
       <w:r>
         <w:fldChar w:fldCharType="separate"/>
       </w:r>
-      <w:bookmarkStart w:id="92" w:name="_Toc164530386"/>
+      <w:bookmarkStart w:id="92" w:name="_Toc164709930"/>
       <w:r>
         <w:rPr>
           <w:noProof/>
@@ -16421,7 +16502,7 @@
       <w:r>
         <w:fldChar w:fldCharType="separate"/>
       </w:r>
-      <w:bookmarkStart w:id="93" w:name="_Toc164530387"/>
+      <w:bookmarkStart w:id="93" w:name="_Toc164709931"/>
       <w:r>
         <w:rPr>
           <w:noProof/>
@@ -18609,7 +18690,7 @@
         <w:spacing w:before="240"/>
         <w:ind w:left="720"/>
       </w:pPr>
-      <w:bookmarkStart w:id="94" w:name="_Toc164700455"/>
+      <w:bookmarkStart w:id="94" w:name="_Toc164709979"/>
       <w:r>
         <w:t>Útvonalak</w:t>
       </w:r>
@@ -19288,7 +19369,7 @@
         </w:numPr>
         <w:ind w:left="720"/>
       </w:pPr>
-      <w:bookmarkStart w:id="95" w:name="_Toc164700456"/>
+      <w:bookmarkStart w:id="95" w:name="_Toc164709980"/>
       <w:r>
         <w:t>Fájlrendszer</w:t>
       </w:r>
@@ -19328,7 +19409,7 @@
         </w:numPr>
         <w:ind w:left="720"/>
       </w:pPr>
-      <w:bookmarkStart w:id="96" w:name="_Toc164700457"/>
+      <w:bookmarkStart w:id="96" w:name="_Toc164709981"/>
       <w:r>
         <w:lastRenderedPageBreak/>
         <w:t>Backend mappák:</w:t>
@@ -19504,7 +19585,7 @@
         </w:numPr>
         <w:ind w:left="720"/>
       </w:pPr>
-      <w:bookmarkStart w:id="97" w:name="_Toc164700458"/>
+      <w:bookmarkStart w:id="97" w:name="_Toc164709982"/>
       <w:r>
         <w:t>Frontend mappák:</w:t>
       </w:r>
@@ -19675,7 +19756,7 @@
         </w:numPr>
         <w:ind w:left="720"/>
       </w:pPr>
-      <w:bookmarkStart w:id="98" w:name="_Toc164700459"/>
+      <w:bookmarkStart w:id="98" w:name="_Toc164709983"/>
       <w:r>
         <w:lastRenderedPageBreak/>
         <w:t>Forráskód</w:t>
@@ -19691,7 +19772,7 @@
         </w:numPr>
         <w:ind w:left="720"/>
       </w:pPr>
-      <w:bookmarkStart w:id="99" w:name="_Toc164700460"/>
+      <w:bookmarkStart w:id="99" w:name="_Toc164709984"/>
       <w:r>
         <w:t>backend/libs/database.js</w:t>
       </w:r>
@@ -20587,17 +20668,7 @@
           <w:szCs w:val="21"/>
           <w:lang w:eastAsia="hu-HU"/>
         </w:rPr>
-        <w:t xml:space="preserve">      </w:t>
-      </w:r>
-      <w:r>
-        <w:rPr>
-          <w:rFonts w:ascii="Consolas" w:eastAsia="Times New Roman" w:hAnsi="Consolas" w:cs="Times New Roman"/>
-          <w:color w:val="FFD866"/>
-          <w:sz w:val="21"/>
-          <w:szCs w:val="21"/>
-          <w:lang w:eastAsia="hu-HU"/>
-        </w:rPr>
-        <w:t xml:space="preserve">DEFAULT CHARSET </w:t>
+        <w:t xml:space="preserve">      DEFAULT CHARSET </w:t>
       </w:r>
       <w:r>
         <w:rPr>
@@ -20651,17 +20722,7 @@
           <w:szCs w:val="21"/>
           <w:lang w:eastAsia="hu-HU"/>
         </w:rPr>
-        <w:t xml:space="preserve">      </w:t>
-      </w:r>
-      <w:r>
-        <w:rPr>
-          <w:rFonts w:ascii="Consolas" w:eastAsia="Times New Roman" w:hAnsi="Consolas" w:cs="Times New Roman"/>
-          <w:color w:val="FFD866"/>
-          <w:sz w:val="21"/>
-          <w:szCs w:val="21"/>
-          <w:lang w:eastAsia="hu-HU"/>
-        </w:rPr>
-        <w:t xml:space="preserve">COLLATE </w:t>
+        <w:t xml:space="preserve">      COLLATE </w:t>
       </w:r>
       <w:r>
         <w:rPr>
@@ -20947,17 +21008,7 @@
           <w:szCs w:val="21"/>
           <w:lang w:eastAsia="hu-HU"/>
         </w:rPr>
-        <w:t>(</w:t>
-      </w:r>
-      <w:r>
-        <w:rPr>
-          <w:rFonts w:ascii="Consolas" w:eastAsia="Times New Roman" w:hAnsi="Consolas" w:cs="Times New Roman"/>
-          <w:color w:val="939293"/>
-          <w:sz w:val="21"/>
-          <w:szCs w:val="21"/>
-          <w:lang w:eastAsia="hu-HU"/>
-        </w:rPr>
-        <w:t>`</w:t>
+        <w:t>(`</w:t>
       </w:r>
       <w:r>
         <w:rPr>
@@ -21001,17 +21052,7 @@
           <w:szCs w:val="21"/>
           <w:lang w:eastAsia="hu-HU"/>
         </w:rPr>
-        <w:t xml:space="preserve">                  </w:t>
-      </w:r>
-      <w:r>
-        <w:rPr>
-          <w:rFonts w:ascii="Consolas" w:eastAsia="Times New Roman" w:hAnsi="Consolas" w:cs="Times New Roman"/>
-          <w:color w:val="FFD866"/>
-          <w:sz w:val="21"/>
-          <w:szCs w:val="21"/>
-          <w:lang w:eastAsia="hu-HU"/>
-        </w:rPr>
-        <w:t>when trying to connect and create the database.</w:t>
+        <w:t xml:space="preserve">                  when trying to connect and create the database.</w:t>
       </w:r>
       <w:r>
         <w:rPr>
@@ -21214,10 +21255,7 @@
         <w:footnoteReference w:id="17"/>
       </w:r>
       <w:r>
-        <w:t>-hoz kötelező csomag – telepítésével és importálásával</w:t>
-      </w:r>
-      <w:r>
-        <w:t xml:space="preserve"> megpróbálhatunk kapcsolatot létrehozni és létrehozni az adatbázist. Ha sikeresen lefut a parancs, azt a console-on látni fogjuk. Amennyiben probléma történne – általában az, hogy nem tudjuk elérni az adatbázist – akkor azt is jelezni fogja számunkra.</w:t>
+        <w:t>-hoz kötelező csomag – telepítésével és importálásával megpróbálhatunk kapcsolatot létrehozni és létrehozni az adatbázist. Ha sikeresen lefut a parancs, azt a console-on látni fogjuk. Amennyiben probléma történne – általában az, hogy nem tudjuk elérni az adatbázist – akkor azt is jelezni fogja számunkra.</w:t>
       </w:r>
       <w:r>
         <w:t xml:space="preserve"> Ebben a fájlban található még a Sequelize kapcsolat létrehozása is.</w:t>
@@ -21235,7 +21273,7 @@
         </w:numPr>
         <w:ind w:left="720"/>
       </w:pPr>
-      <w:bookmarkStart w:id="100" w:name="_Toc164700461"/>
+      <w:bookmarkStart w:id="100" w:name="_Toc164709985"/>
       <w:r>
         <w:lastRenderedPageBreak/>
         <w:t>backend/libs/logger.js</w:t>
@@ -23251,7 +23289,7 @@
           <w:lang w:eastAsia="hu-HU"/>
         </w:rPr>
       </w:pPr>
-      <w:bookmarkStart w:id="101" w:name="_Toc164700462"/>
+      <w:bookmarkStart w:id="101" w:name="_Toc164709986"/>
       <w:r>
         <w:rPr>
           <w:rFonts w:eastAsia="Times New Roman"/>
@@ -23271,7 +23309,35 @@
         <w:rPr>
           <w:lang w:eastAsia="hu-HU"/>
         </w:rPr>
-        <w:t>A socket.io-ban nincs alapértelmezett sütik átvitele, ezért – a express szerverhez hasonlóan – alkalmazni kell a cookie-parser middlewaret. Mivel itt máshogy működnek a middlewareben adott, kapott adatok, ezért valamivel többet kell írni. A sütik azért kellenek a socket.io-hoz, hogy ellenőrizni tudjuk – a backend útvonalakhoz hasonlóan – a felhasználó hitelességét, jogosultságait az adott művelethez. Enélkül bárki csatlakozhatna olyan socket szobákhoz, amikhez nem kapott engedélyt.</w:t>
+        <w:t xml:space="preserve">A socket.io-ban nincs alapértelmezett sütik átvitele, ezért – </w:t>
+      </w:r>
+      <w:proofErr w:type="gramStart"/>
+      <w:r>
+        <w:rPr>
+          <w:lang w:eastAsia="hu-HU"/>
+        </w:rPr>
+        <w:t>a</w:t>
+      </w:r>
+      <w:proofErr w:type="gramEnd"/>
+      <w:r>
+        <w:rPr>
+          <w:lang w:eastAsia="hu-HU"/>
+        </w:rPr>
+        <w:t xml:space="preserve"> express szerverhez hasonlóan – alkalmazni kell a cookie-parser middlewaret. Mivel itt máshogy működnek a middlewareben adott, kapott adatok, ezért valamivel többet kell írni. A </w:t>
+      </w:r>
+      <w:proofErr w:type="gramStart"/>
+      <w:r>
+        <w:rPr>
+          <w:lang w:eastAsia="hu-HU"/>
+        </w:rPr>
+        <w:t>sütik</w:t>
+      </w:r>
+      <w:proofErr w:type="gramEnd"/>
+      <w:r>
+        <w:rPr>
+          <w:lang w:eastAsia="hu-HU"/>
+        </w:rPr>
+        <w:t xml:space="preserve"> azért kellenek a socket.io-hoz, hogy ellenőrizni tudjuk – a backend útvonalakhoz hasonlóan – a felhasználó hitelességét, jogosultságait az adott művelethez. Enélkül bárki csatlakozhatna olyan socket szobákhoz, amikhez nem kapott engedélyt.</w:t>
       </w:r>
       <w:r>
         <w:rPr>
@@ -23815,7 +23881,7 @@
           <w:lang w:eastAsia="hu-HU"/>
         </w:rPr>
       </w:pPr>
-      <w:bookmarkStart w:id="102" w:name="_Toc164700463"/>
+      <w:bookmarkStart w:id="102" w:name="_Toc164709987"/>
       <w:r>
         <w:rPr>
           <w:lang w:eastAsia="hu-HU"/>
@@ -25560,7 +25626,7 @@
           <w:lang w:eastAsia="hu-HU"/>
         </w:rPr>
       </w:pPr>
-      <w:bookmarkStart w:id="103" w:name="_Toc164700464"/>
+      <w:bookmarkStart w:id="103" w:name="_Toc164709988"/>
       <w:r>
         <w:rPr>
           <w:lang w:eastAsia="hu-HU"/>
@@ -30733,7 +30799,7 @@
         </w:numPr>
         <w:ind w:left="720"/>
       </w:pPr>
-      <w:bookmarkStart w:id="104" w:name="_Toc164700465"/>
+      <w:bookmarkStart w:id="104" w:name="_Toc164709989"/>
       <w:r>
         <w:lastRenderedPageBreak/>
         <w:t>Továbbfejlesztési lehetőségek</w:t>
@@ -30754,7 +30820,7 @@
         </w:numPr>
         <w:ind w:left="720"/>
       </w:pPr>
-      <w:bookmarkStart w:id="105" w:name="_Toc164700466"/>
+      <w:bookmarkStart w:id="105" w:name="_Toc164709990"/>
       <w:r>
         <w:t>Főoldal Demo</w:t>
       </w:r>
@@ -30786,7 +30852,7 @@
         </w:numPr>
         <w:ind w:left="720"/>
       </w:pPr>
-      <w:bookmarkStart w:id="106" w:name="_Toc164700467"/>
+      <w:bookmarkStart w:id="106" w:name="_Toc164709991"/>
       <w:r>
         <w:t>Beállítások</w:t>
       </w:r>
@@ -30818,7 +30884,7 @@
         </w:numPr>
         <w:ind w:left="720"/>
       </w:pPr>
-      <w:bookmarkStart w:id="107" w:name="_Toc164700468"/>
+      <w:bookmarkStart w:id="107" w:name="_Toc164709992"/>
       <w:r>
         <w:t>Téma mentes Tier List</w:t>
       </w:r>
@@ -30833,6 +30899,11 @@
       </w:r>
       <w:r>
         <w:t xml:space="preserve"> amit tényleg szeretne.</w:t>
+      </w:r>
+    </w:p>
+    <w:p>
+      <w:r>
+        <w:t>A téma mentes listák testre szabhatóak lennének azáltal, hogy beállíthatnánk a képek arányát – például 16:9, 4:3 vagy 3:4 –, megadhatnák a kötelező adatokat – például autó márka, típus – és a lehetséges linkeket. A saját mezők limitált számban lennének beállíthatóak, hogy azok elférjenek a karakter módosító területén.</w:t>
       </w:r>
     </w:p>
     <w:p>
@@ -30844,7 +30915,7 @@
         </w:numPr>
         <w:ind w:left="720"/>
       </w:pPr>
-      <w:bookmarkStart w:id="108" w:name="_Toc164700469"/>
+      <w:bookmarkStart w:id="108" w:name="_Toc164709993"/>
       <w:r>
         <w:t>Barátlista, csevegő</w:t>
       </w:r>
@@ -30852,10 +30923,21 @@
     </w:p>
     <w:p>
       <w:r>
-        <w:t>Az oldalon jelenleg nincs lehetőség a felhasználóknak egymással kommunikálni. Lista készítés közben egy helyi csevegő jelenhetne meg a jobb alsó navigációs menü opciói között, amit ki lehetne nyitni. Amennyiben lehetnek barátaik az oldalon, akkor egy privát csevegőt is hozzá lehetne adni.</w:t>
-      </w:r>
-      <w:r>
-        <w:t xml:space="preserve"> Egyszerűbbé téve a barátaink megtalálását, egy külön felhasználó kereső oldal is megvalósítható.</w:t>
+        <w:t>Az oldalon jelenleg nincs lehetőség a felhasználóknak egymással kommunikálni. Lista készítés közben egy helyi csevegő jelenhetne meg a jobb alsó navigációs menü opciói között, amit ki lehetne nyitni.</w:t>
+      </w:r>
+    </w:p>
+    <w:p>
+      <w:r>
+        <w:t xml:space="preserve">Barátokat a profil oldalakon lehetne hozzáadni, amiket a közös lista készítés során vagy egy felhasználó keresőben érhetnének el. Két felhasználó akkor lenne barát, ha a másik fél is elfogadta a barátkérelmet. Közöttük lehetnének privát csevegők, amik hasonlóan </w:t>
+      </w:r>
+      <w:r>
+        <w:lastRenderedPageBreak/>
+        <w:t>működnének, mint a listánál, azzal a különbséggel, hogy ebben kizárólag két felhasználó tartózkodna.</w:t>
+      </w:r>
+    </w:p>
+    <w:p>
+      <w:r>
+        <w:t>A felhasználók letilthatnák a másikat, ezzel elérve, hogy ne jelölhessék be barátnak, egyből elvehessék az összes jogosultságukat a listákból és tiltsák az összes csevegési lehetőséget.</w:t>
       </w:r>
     </w:p>
     <w:p>
@@ -30867,7 +30949,7 @@
         </w:numPr>
         <w:ind w:left="720"/>
       </w:pPr>
-      <w:bookmarkStart w:id="109" w:name="_Toc164700470"/>
+      <w:bookmarkStart w:id="109" w:name="_Toc164709994"/>
       <w:r>
         <w:t>Elfelejtettem a jelszavam</w:t>
       </w:r>
@@ -30886,6 +30968,49 @@
       <w:r>
         <w:t>mail címére kapott jelszó változtató linkre kattintva, eljutna a weboldalra, ahol megadhatná az új jelszavát.</w:t>
       </w:r>
+      <w:r>
+        <w:t xml:space="preserve"> Hasonlóan működne, mint az e-mail hitelesítés, a kapott </w:t>
+      </w:r>
+      <w:r>
+        <w:t>üzenetben</w:t>
+      </w:r>
+      <w:r>
+        <w:t xml:space="preserve"> lévő link tartalmazná a tokent és azt felhasználva kapna engedélyt a felhasználó a jelszó módosítására.</w:t>
+      </w:r>
+    </w:p>
+    <w:p>
+      <w:pPr>
+        <w:pStyle w:val="Cmsor3"/>
+        <w:numPr>
+          <w:ilvl w:val="2"/>
+          <w:numId w:val="2"/>
+        </w:numPr>
+        <w:ind w:left="720"/>
+      </w:pPr>
+      <w:bookmarkStart w:id="110" w:name="_Toc164709995"/>
+      <w:r>
+        <w:t>Karakter keresés anime alapján</w:t>
+      </w:r>
+      <w:bookmarkEnd w:id="110"/>
+    </w:p>
+    <w:p>
+      <w:r>
+        <w:t xml:space="preserve">A karakterekre keresés név alapján már így is egy hasznos funkció lehet a felhasználók számára, de egy anime címét időnként egyszerűbb megjegyezni, mint egy karakter nevét, így plusz funkcióként egy anime kereső </w:t>
+      </w:r>
+      <w:r>
+        <w:t xml:space="preserve">megegyszerűsíthetné a dolgukat. Rákereshetnének egy-egy anime címére, amiből a karaktereket felsorolná nekünk és onnan választhatnánk ki. </w:t>
+      </w:r>
+      <w:r>
+        <w:t>Egyik megoldásként a</w:t>
+      </w:r>
+      <w:r>
+        <w:t xml:space="preserve"> karakter hozzáadásnál </w:t>
+      </w:r>
+      <w:r>
+        <w:t>választhatnánk, hogy egy anime címére vagy karakter nevére keresünk vagy – a felhasználók számára egyszerűbb, de programozhatóságban nehezebb módszerként – a keresőbe beírt és az API-tól kapott adatok alapján döntené el a weboldal, hogy milyen találatok írjon ki.</w:t>
+      </w:r>
+    </w:p>
+    <w:p>
       <w:r>
         <w:br w:type="page"/>
       </w:r>
@@ -30899,12 +31024,12 @@
         </w:numPr>
         <w:ind w:left="357" w:hanging="357"/>
       </w:pPr>
-      <w:bookmarkStart w:id="110" w:name="_Toc164700471"/>
+      <w:bookmarkStart w:id="111" w:name="_Toc164709996"/>
       <w:r>
         <w:lastRenderedPageBreak/>
         <w:t>Tesztelés</w:t>
       </w:r>
-      <w:bookmarkEnd w:id="110"/>
+      <w:bookmarkEnd w:id="111"/>
     </w:p>
     <w:p>
       <w:r>
@@ -31035,7 +31160,7 @@
                               </w:rPr>
                               <w:fldChar w:fldCharType="separate"/>
                             </w:r>
-                            <w:bookmarkStart w:id="111" w:name="_Toc164530388"/>
+                            <w:bookmarkStart w:id="112" w:name="_Toc164709932"/>
                             <w:r>
                               <w:rPr>
                                 <w:noProof/>
@@ -31051,7 +31176,7 @@
                             <w:r>
                               <w:t>. ábra: Thunder Client Collections</w:t>
                             </w:r>
-                            <w:bookmarkEnd w:id="111"/>
+                            <w:bookmarkEnd w:id="112"/>
                           </w:p>
                         </w:txbxContent>
                       </wps:txbx>
@@ -31099,7 +31224,7 @@
                         </w:rPr>
                         <w:fldChar w:fldCharType="separate"/>
                       </w:r>
-                      <w:bookmarkStart w:id="112" w:name="_Toc164530388"/>
+                      <w:bookmarkStart w:id="113" w:name="_Toc164709932"/>
                       <w:r>
                         <w:rPr>
                           <w:noProof/>
@@ -31115,7 +31240,7 @@
                       <w:r>
                         <w:t>. ábra: Thunder Client Collections</w:t>
                       </w:r>
-                      <w:bookmarkEnd w:id="112"/>
+                      <w:bookmarkEnd w:id="113"/>
                     </w:p>
                   </w:txbxContent>
                 </v:textbox>
@@ -31252,7 +31377,7 @@
       <w:r>
         <w:fldChar w:fldCharType="separate"/>
       </w:r>
-      <w:bookmarkStart w:id="113" w:name="_Toc164530389"/>
+      <w:bookmarkStart w:id="114" w:name="_Toc164709933"/>
       <w:r>
         <w:rPr>
           <w:noProof/>
@@ -31265,7 +31390,7 @@
       <w:r>
         <w:t>. ábra: Thunder Client Sidebar listák lekérdezése</w:t>
       </w:r>
-      <w:bookmarkEnd w:id="113"/>
+      <w:bookmarkEnd w:id="114"/>
     </w:p>
     <w:p>
       <w:r>
@@ -31291,12 +31416,12 @@
         </w:numPr>
         <w:ind w:left="357" w:hanging="357"/>
       </w:pPr>
-      <w:bookmarkStart w:id="114" w:name="_Toc164700472"/>
+      <w:bookmarkStart w:id="115" w:name="_Toc164709997"/>
       <w:r>
         <w:lastRenderedPageBreak/>
         <w:t>Összegzés</w:t>
       </w:r>
-      <w:bookmarkEnd w:id="114"/>
+      <w:bookmarkEnd w:id="115"/>
     </w:p>
     <w:p>
       <w:r>
@@ -31426,12 +31551,12 @@
         </w:numPr>
         <w:ind w:left="357" w:hanging="357"/>
       </w:pPr>
-      <w:bookmarkStart w:id="115" w:name="_Toc164700473"/>
+      <w:bookmarkStart w:id="116" w:name="_Toc164709998"/>
       <w:r>
         <w:lastRenderedPageBreak/>
         <w:t>Ábrajegyzék</w:t>
       </w:r>
-      <w:bookmarkEnd w:id="115"/>
+      <w:bookmarkEnd w:id="116"/>
     </w:p>
     <w:p>
       <w:pPr>
@@ -31479,7 +31604,7 @@
         <w:rPr>
           <w:noProof/>
         </w:rPr>
-        <w:instrText xml:space="preserve"> PAGEREF _Toc164530353 \h </w:instrText>
+        <w:instrText xml:space="preserve"> PAGEREF _Toc164709897 \h </w:instrText>
       </w:r>
       <w:r>
         <w:rPr>
@@ -31542,7 +31667,7 @@
         <w:rPr>
           <w:noProof/>
         </w:rPr>
-        <w:instrText xml:space="preserve"> PAGEREF _Toc164530354 \h </w:instrText>
+        <w:instrText xml:space="preserve"> PAGEREF _Toc164709898 \h </w:instrText>
       </w:r>
       <w:r>
         <w:rPr>
@@ -31605,7 +31730,7 @@
         <w:rPr>
           <w:noProof/>
         </w:rPr>
-        <w:instrText xml:space="preserve"> PAGEREF _Toc164530355 \h </w:instrText>
+        <w:instrText xml:space="preserve"> PAGEREF _Toc164709899 \h </w:instrText>
       </w:r>
       <w:r>
         <w:rPr>
@@ -31668,7 +31793,7 @@
         <w:rPr>
           <w:noProof/>
         </w:rPr>
-        <w:instrText xml:space="preserve"> PAGEREF _Toc164530356 \h </w:instrText>
+        <w:instrText xml:space="preserve"> PAGEREF _Toc164709900 \h </w:instrText>
       </w:r>
       <w:r>
         <w:rPr>
@@ -31731,7 +31856,7 @@
         <w:rPr>
           <w:noProof/>
         </w:rPr>
-        <w:instrText xml:space="preserve"> PAGEREF _Toc164530357 \h </w:instrText>
+        <w:instrText xml:space="preserve"> PAGEREF _Toc164709901 \h </w:instrText>
       </w:r>
       <w:r>
         <w:rPr>
@@ -31794,7 +31919,7 @@
         <w:rPr>
           <w:noProof/>
         </w:rPr>
-        <w:instrText xml:space="preserve"> PAGEREF _Toc164530358 \h </w:instrText>
+        <w:instrText xml:space="preserve"> PAGEREF _Toc164709902 \h </w:instrText>
       </w:r>
       <w:r>
         <w:rPr>
@@ -31857,7 +31982,7 @@
         <w:rPr>
           <w:noProof/>
         </w:rPr>
-        <w:instrText xml:space="preserve"> PAGEREF _Toc164530359 \h </w:instrText>
+        <w:instrText xml:space="preserve"> PAGEREF _Toc164709903 \h </w:instrText>
       </w:r>
       <w:r>
         <w:rPr>
@@ -31920,7 +32045,7 @@
         <w:rPr>
           <w:noProof/>
         </w:rPr>
-        <w:instrText xml:space="preserve"> PAGEREF _Toc164530360 \h </w:instrText>
+        <w:instrText xml:space="preserve"> PAGEREF _Toc164709904 \h </w:instrText>
       </w:r>
       <w:r>
         <w:rPr>
@@ -31983,7 +32108,7 @@
         <w:rPr>
           <w:noProof/>
         </w:rPr>
-        <w:instrText xml:space="preserve"> PAGEREF _Toc164530361 \h </w:instrText>
+        <w:instrText xml:space="preserve"> PAGEREF _Toc164709905 \h </w:instrText>
       </w:r>
       <w:r>
         <w:rPr>
@@ -32046,7 +32171,7 @@
         <w:rPr>
           <w:noProof/>
         </w:rPr>
-        <w:instrText xml:space="preserve"> PAGEREF _Toc164530362 \h </w:instrText>
+        <w:instrText xml:space="preserve"> PAGEREF _Toc164709906 \h </w:instrText>
       </w:r>
       <w:r>
         <w:rPr>
@@ -32109,7 +32234,7 @@
         <w:rPr>
           <w:noProof/>
         </w:rPr>
-        <w:instrText xml:space="preserve"> PAGEREF _Toc164530363 \h </w:instrText>
+        <w:instrText xml:space="preserve"> PAGEREF _Toc164709907 \h </w:instrText>
       </w:r>
       <w:r>
         <w:rPr>
@@ -32172,7 +32297,7 @@
         <w:rPr>
           <w:noProof/>
         </w:rPr>
-        <w:instrText xml:space="preserve"> PAGEREF _Toc164530364 \h </w:instrText>
+        <w:instrText xml:space="preserve"> PAGEREF _Toc164709908 \h </w:instrText>
       </w:r>
       <w:r>
         <w:rPr>
@@ -32235,7 +32360,7 @@
         <w:rPr>
           <w:noProof/>
         </w:rPr>
-        <w:instrText xml:space="preserve"> PAGEREF _Toc164530365 \h </w:instrText>
+        <w:instrText xml:space="preserve"> PAGEREF _Toc164709909 \h </w:instrText>
       </w:r>
       <w:r>
         <w:rPr>
@@ -32298,7 +32423,7 @@
         <w:rPr>
           <w:noProof/>
         </w:rPr>
-        <w:instrText xml:space="preserve"> PAGEREF _Toc164530366 \h </w:instrText>
+        <w:instrText xml:space="preserve"> PAGEREF _Toc164709910 \h </w:instrText>
       </w:r>
       <w:r>
         <w:rPr>
@@ -32361,7 +32486,7 @@
         <w:rPr>
           <w:noProof/>
         </w:rPr>
-        <w:instrText xml:space="preserve"> PAGEREF _Toc164530367 \h </w:instrText>
+        <w:instrText xml:space="preserve"> PAGEREF _Toc164709911 \h </w:instrText>
       </w:r>
       <w:r>
         <w:rPr>
@@ -32424,7 +32549,7 @@
         <w:rPr>
           <w:noProof/>
         </w:rPr>
-        <w:instrText xml:space="preserve"> PAGEREF _Toc164530368 \h </w:instrText>
+        <w:instrText xml:space="preserve"> PAGEREF _Toc164709912 \h </w:instrText>
       </w:r>
       <w:r>
         <w:rPr>
@@ -32487,7 +32612,7 @@
         <w:rPr>
           <w:noProof/>
         </w:rPr>
-        <w:instrText xml:space="preserve"> PAGEREF _Toc164530369 \h </w:instrText>
+        <w:instrText xml:space="preserve"> PAGEREF _Toc164709913 \h </w:instrText>
       </w:r>
       <w:r>
         <w:rPr>
@@ -32550,7 +32675,7 @@
         <w:rPr>
           <w:noProof/>
         </w:rPr>
-        <w:instrText xml:space="preserve"> PAGEREF _Toc164530370 \h </w:instrText>
+        <w:instrText xml:space="preserve"> PAGEREF _Toc164709914 \h </w:instrText>
       </w:r>
       <w:r>
         <w:rPr>
@@ -32613,7 +32738,7 @@
         <w:rPr>
           <w:noProof/>
         </w:rPr>
-        <w:instrText xml:space="preserve"> PAGEREF _Toc164530371 \h </w:instrText>
+        <w:instrText xml:space="preserve"> PAGEREF _Toc164709915 \h </w:instrText>
       </w:r>
       <w:r>
         <w:rPr>
@@ -32676,7 +32801,7 @@
         <w:rPr>
           <w:noProof/>
         </w:rPr>
-        <w:instrText xml:space="preserve"> PAGEREF _Toc164530372 \h </w:instrText>
+        <w:instrText xml:space="preserve"> PAGEREF _Toc164709916 \h </w:instrText>
       </w:r>
       <w:r>
         <w:rPr>
@@ -32739,7 +32864,7 @@
         <w:rPr>
           <w:noProof/>
         </w:rPr>
-        <w:instrText xml:space="preserve"> PAGEREF _Toc164530373 \h </w:instrText>
+        <w:instrText xml:space="preserve"> PAGEREF _Toc164709917 \h </w:instrText>
       </w:r>
       <w:r>
         <w:rPr>
@@ -32802,7 +32927,7 @@
         <w:rPr>
           <w:noProof/>
         </w:rPr>
-        <w:instrText xml:space="preserve"> PAGEREF _Toc164530374 \h </w:instrText>
+        <w:instrText xml:space="preserve"> PAGEREF _Toc164709918 \h </w:instrText>
       </w:r>
       <w:r>
         <w:rPr>
@@ -32865,7 +32990,7 @@
         <w:rPr>
           <w:noProof/>
         </w:rPr>
-        <w:instrText xml:space="preserve"> PAGEREF _Toc164530375 \h </w:instrText>
+        <w:instrText xml:space="preserve"> PAGEREF _Toc164709919 \h </w:instrText>
       </w:r>
       <w:r>
         <w:rPr>
@@ -32928,7 +33053,7 @@
         <w:rPr>
           <w:noProof/>
         </w:rPr>
-        <w:instrText xml:space="preserve"> PAGEREF _Toc164530376 \h </w:instrText>
+        <w:instrText xml:space="preserve"> PAGEREF _Toc164709920 \h </w:instrText>
       </w:r>
       <w:r>
         <w:rPr>
@@ -32991,7 +33116,7 @@
         <w:rPr>
           <w:noProof/>
         </w:rPr>
-        <w:instrText xml:space="preserve"> PAGEREF _Toc164530377 \h </w:instrText>
+        <w:instrText xml:space="preserve"> PAGEREF _Toc164709921 \h </w:instrText>
       </w:r>
       <w:r>
         <w:rPr>
@@ -33054,7 +33179,7 @@
         <w:rPr>
           <w:noProof/>
         </w:rPr>
-        <w:instrText xml:space="preserve"> PAGEREF _Toc164530378 \h </w:instrText>
+        <w:instrText xml:space="preserve"> PAGEREF _Toc164709922 \h </w:instrText>
       </w:r>
       <w:r>
         <w:rPr>
@@ -33117,7 +33242,7 @@
         <w:rPr>
           <w:noProof/>
         </w:rPr>
-        <w:instrText xml:space="preserve"> PAGEREF _Toc164530379 \h </w:instrText>
+        <w:instrText xml:space="preserve"> PAGEREF _Toc164709923 \h </w:instrText>
       </w:r>
       <w:r>
         <w:rPr>
@@ -33180,7 +33305,7 @@
         <w:rPr>
           <w:noProof/>
         </w:rPr>
-        <w:instrText xml:space="preserve"> PAGEREF _Toc164530380 \h </w:instrText>
+        <w:instrText xml:space="preserve"> PAGEREF _Toc164709924 \h </w:instrText>
       </w:r>
       <w:r>
         <w:rPr>
@@ -33243,7 +33368,7 @@
         <w:rPr>
           <w:noProof/>
         </w:rPr>
-        <w:instrText xml:space="preserve"> PAGEREF _Toc164530381 \h </w:instrText>
+        <w:instrText xml:space="preserve"> PAGEREF _Toc164709925 \h </w:instrText>
       </w:r>
       <w:r>
         <w:rPr>
@@ -33306,7 +33431,7 @@
         <w:rPr>
           <w:noProof/>
         </w:rPr>
-        <w:instrText xml:space="preserve"> PAGEREF _Toc164530382 \h </w:instrText>
+        <w:instrText xml:space="preserve"> PAGEREF _Toc164709926 \h </w:instrText>
       </w:r>
       <w:r>
         <w:rPr>
@@ -33323,7 +33448,7 @@
         <w:rPr>
           <w:noProof/>
         </w:rPr>
-        <w:t>21</w:t>
+        <w:t>22</w:t>
       </w:r>
       <w:r>
         <w:rPr>
@@ -33369,7 +33494,7 @@
         <w:rPr>
           <w:noProof/>
         </w:rPr>
-        <w:instrText xml:space="preserve"> PAGEREF _Toc164530383 \h </w:instrText>
+        <w:instrText xml:space="preserve"> PAGEREF _Toc164709927 \h </w:instrText>
       </w:r>
       <w:r>
         <w:rPr>
@@ -33386,7 +33511,7 @@
         <w:rPr>
           <w:noProof/>
         </w:rPr>
-        <w:t>21</w:t>
+        <w:t>22</w:t>
       </w:r>
       <w:r>
         <w:rPr>
@@ -33432,7 +33557,7 @@
         <w:rPr>
           <w:noProof/>
         </w:rPr>
-        <w:instrText xml:space="preserve"> PAGEREF _Toc164530384 \h </w:instrText>
+        <w:instrText xml:space="preserve"> PAGEREF _Toc164709928 \h </w:instrText>
       </w:r>
       <w:r>
         <w:rPr>
@@ -33449,7 +33574,7 @@
         <w:rPr>
           <w:noProof/>
         </w:rPr>
-        <w:t>21</w:t>
+        <w:t>22</w:t>
       </w:r>
       <w:r>
         <w:rPr>
@@ -33496,7 +33621,7 @@
         <w:rPr>
           <w:noProof/>
         </w:rPr>
-        <w:instrText xml:space="preserve"> PAGEREF _Toc164530385 \h </w:instrText>
+        <w:instrText xml:space="preserve"> PAGEREF _Toc164709929 \h </w:instrText>
       </w:r>
       <w:r>
         <w:rPr>
@@ -33559,7 +33684,7 @@
         <w:rPr>
           <w:noProof/>
         </w:rPr>
-        <w:instrText xml:space="preserve"> PAGEREF _Toc164530386 \h </w:instrText>
+        <w:instrText xml:space="preserve"> PAGEREF _Toc164709930 \h </w:instrText>
       </w:r>
       <w:r>
         <w:rPr>
@@ -33576,7 +33701,7 @@
         <w:rPr>
           <w:noProof/>
         </w:rPr>
-        <w:t>23</w:t>
+        <w:t>24</w:t>
       </w:r>
       <w:r>
         <w:rPr>
@@ -33622,7 +33747,7 @@
         <w:rPr>
           <w:noProof/>
         </w:rPr>
-        <w:instrText xml:space="preserve"> PAGEREF _Toc164530387 \h </w:instrText>
+        <w:instrText xml:space="preserve"> PAGEREF _Toc164709931 \h </w:instrText>
       </w:r>
       <w:r>
         <w:rPr>
@@ -33685,7 +33810,7 @@
         <w:rPr>
           <w:noProof/>
         </w:rPr>
-        <w:instrText xml:space="preserve"> PAGEREF _Toc164530388 \h </w:instrText>
+        <w:instrText xml:space="preserve"> PAGEREF _Toc164709932 \h </w:instrText>
       </w:r>
       <w:r>
         <w:rPr>
@@ -33702,7 +33827,7 @@
         <w:rPr>
           <w:noProof/>
         </w:rPr>
-        <w:t>30</w:t>
+        <w:t>36</w:t>
       </w:r>
       <w:r>
         <w:rPr>
@@ -33748,7 +33873,7 @@
         <w:rPr>
           <w:noProof/>
         </w:rPr>
-        <w:instrText xml:space="preserve"> PAGEREF _Toc164530389 \h </w:instrText>
+        <w:instrText xml:space="preserve"> PAGEREF _Toc164709933 \h </w:instrText>
       </w:r>
       <w:r>
         <w:rPr>
@@ -33765,7 +33890,7 @@
         <w:rPr>
           <w:noProof/>
         </w:rPr>
-        <w:t>30</w:t>
+        <w:t>36</w:t>
       </w:r>
       <w:r>
         <w:rPr>

</xml_diff>

<commit_message>
TL-44 Docker futtatás + javítások
</commit_message>
<xml_diff>
--- a/documents/Szakdolgozat.docx
+++ b/documents/Szakdolgozat.docx
@@ -579,7 +579,7 @@
         <w:rPr>
           <w:noProof/>
         </w:rPr>
-        <w:instrText xml:space="preserve"> PAGEREF _Toc164709934 \h </w:instrText>
+        <w:instrText xml:space="preserve"> PAGEREF _Toc164751532 \h </w:instrText>
       </w:r>
       <w:r>
         <w:rPr>
@@ -660,7 +660,7 @@
         <w:rPr>
           <w:noProof/>
         </w:rPr>
-        <w:instrText xml:space="preserve"> PAGEREF _Toc164709935 \h </w:instrText>
+        <w:instrText xml:space="preserve"> PAGEREF _Toc164751533 \h </w:instrText>
       </w:r>
       <w:r>
         <w:rPr>
@@ -739,7 +739,7 @@
         <w:rPr>
           <w:noProof/>
         </w:rPr>
-        <w:instrText xml:space="preserve"> PAGEREF _Toc164709936 \h </w:instrText>
+        <w:instrText xml:space="preserve"> PAGEREF _Toc164751534 \h </w:instrText>
       </w:r>
       <w:r>
         <w:rPr>
@@ -820,7 +820,7 @@
         <w:rPr>
           <w:noProof/>
         </w:rPr>
-        <w:instrText xml:space="preserve"> PAGEREF _Toc164709937 \h </w:instrText>
+        <w:instrText xml:space="preserve"> PAGEREF _Toc164751535 \h </w:instrText>
       </w:r>
       <w:r>
         <w:rPr>
@@ -901,7 +901,7 @@
         <w:rPr>
           <w:noProof/>
         </w:rPr>
-        <w:instrText xml:space="preserve"> PAGEREF _Toc164709938 \h </w:instrText>
+        <w:instrText xml:space="preserve"> PAGEREF _Toc164751536 \h </w:instrText>
       </w:r>
       <w:r>
         <w:rPr>
@@ -982,7 +982,7 @@
         <w:rPr>
           <w:noProof/>
         </w:rPr>
-        <w:instrText xml:space="preserve"> PAGEREF _Toc164709939 \h </w:instrText>
+        <w:instrText xml:space="preserve"> PAGEREF _Toc164751537 \h </w:instrText>
       </w:r>
       <w:r>
         <w:rPr>
@@ -1063,7 +1063,7 @@
         <w:rPr>
           <w:noProof/>
         </w:rPr>
-        <w:instrText xml:space="preserve"> PAGEREF _Toc164709940 \h </w:instrText>
+        <w:instrText xml:space="preserve"> PAGEREF _Toc164751538 \h </w:instrText>
       </w:r>
       <w:r>
         <w:rPr>
@@ -1144,7 +1144,7 @@
         <w:rPr>
           <w:noProof/>
         </w:rPr>
-        <w:instrText xml:space="preserve"> PAGEREF _Toc164709941 \h </w:instrText>
+        <w:instrText xml:space="preserve"> PAGEREF _Toc164751539 \h </w:instrText>
       </w:r>
       <w:r>
         <w:rPr>
@@ -1225,7 +1225,7 @@
         <w:rPr>
           <w:noProof/>
         </w:rPr>
-        <w:instrText xml:space="preserve"> PAGEREF _Toc164709942 \h </w:instrText>
+        <w:instrText xml:space="preserve"> PAGEREF _Toc164751540 \h </w:instrText>
       </w:r>
       <w:r>
         <w:rPr>
@@ -1306,7 +1306,7 @@
         <w:rPr>
           <w:noProof/>
         </w:rPr>
-        <w:instrText xml:space="preserve"> PAGEREF _Toc164709943 \h </w:instrText>
+        <w:instrText xml:space="preserve"> PAGEREF _Toc164751541 \h </w:instrText>
       </w:r>
       <w:r>
         <w:rPr>
@@ -1387,7 +1387,7 @@
         <w:rPr>
           <w:noProof/>
         </w:rPr>
-        <w:instrText xml:space="preserve"> PAGEREF _Toc164709944 \h </w:instrText>
+        <w:instrText xml:space="preserve"> PAGEREF _Toc164751542 \h </w:instrText>
       </w:r>
       <w:r>
         <w:rPr>
@@ -1468,7 +1468,7 @@
         <w:rPr>
           <w:noProof/>
         </w:rPr>
-        <w:instrText xml:space="preserve"> PAGEREF _Toc164709945 \h </w:instrText>
+        <w:instrText xml:space="preserve"> PAGEREF _Toc164751543 \h </w:instrText>
       </w:r>
       <w:r>
         <w:rPr>
@@ -1549,7 +1549,7 @@
         <w:rPr>
           <w:noProof/>
         </w:rPr>
-        <w:instrText xml:space="preserve"> PAGEREF _Toc164709946 \h </w:instrText>
+        <w:instrText xml:space="preserve"> PAGEREF _Toc164751544 \h </w:instrText>
       </w:r>
       <w:r>
         <w:rPr>
@@ -1630,7 +1630,7 @@
         <w:rPr>
           <w:noProof/>
         </w:rPr>
-        <w:instrText xml:space="preserve"> PAGEREF _Toc164709947 \h </w:instrText>
+        <w:instrText xml:space="preserve"> PAGEREF _Toc164751545 \h </w:instrText>
       </w:r>
       <w:r>
         <w:rPr>
@@ -1711,7 +1711,7 @@
         <w:rPr>
           <w:noProof/>
         </w:rPr>
-        <w:instrText xml:space="preserve"> PAGEREF _Toc164709948 \h </w:instrText>
+        <w:instrText xml:space="preserve"> PAGEREF _Toc164751546 \h </w:instrText>
       </w:r>
       <w:r>
         <w:rPr>
@@ -1792,7 +1792,7 @@
         <w:rPr>
           <w:noProof/>
         </w:rPr>
-        <w:instrText xml:space="preserve"> PAGEREF _Toc164709949 \h </w:instrText>
+        <w:instrText xml:space="preserve"> PAGEREF _Toc164751547 \h </w:instrText>
       </w:r>
       <w:r>
         <w:rPr>
@@ -1873,7 +1873,7 @@
         <w:rPr>
           <w:noProof/>
         </w:rPr>
-        <w:instrText xml:space="preserve"> PAGEREF _Toc164709950 \h </w:instrText>
+        <w:instrText xml:space="preserve"> PAGEREF _Toc164751548 \h </w:instrText>
       </w:r>
       <w:r>
         <w:rPr>
@@ -1954,7 +1954,7 @@
         <w:rPr>
           <w:noProof/>
         </w:rPr>
-        <w:instrText xml:space="preserve"> PAGEREF _Toc164709951 \h </w:instrText>
+        <w:instrText xml:space="preserve"> PAGEREF _Toc164751549 \h </w:instrText>
       </w:r>
       <w:r>
         <w:rPr>
@@ -2035,7 +2035,7 @@
         <w:rPr>
           <w:noProof/>
         </w:rPr>
-        <w:instrText xml:space="preserve"> PAGEREF _Toc164709952 \h </w:instrText>
+        <w:instrText xml:space="preserve"> PAGEREF _Toc164751550 \h </w:instrText>
       </w:r>
       <w:r>
         <w:rPr>
@@ -2116,7 +2116,7 @@
         <w:rPr>
           <w:noProof/>
         </w:rPr>
-        <w:instrText xml:space="preserve"> PAGEREF _Toc164709953 \h </w:instrText>
+        <w:instrText xml:space="preserve"> PAGEREF _Toc164751551 \h </w:instrText>
       </w:r>
       <w:r>
         <w:rPr>
@@ -2197,7 +2197,7 @@
         <w:rPr>
           <w:noProof/>
         </w:rPr>
-        <w:instrText xml:space="preserve"> PAGEREF _Toc164709954 \h </w:instrText>
+        <w:instrText xml:space="preserve"> PAGEREF _Toc164751552 \h </w:instrText>
       </w:r>
       <w:r>
         <w:rPr>
@@ -2276,7 +2276,7 @@
         <w:rPr>
           <w:noProof/>
         </w:rPr>
-        <w:instrText xml:space="preserve"> PAGEREF _Toc164709955 \h </w:instrText>
+        <w:instrText xml:space="preserve"> PAGEREF _Toc164751553 \h </w:instrText>
       </w:r>
       <w:r>
         <w:rPr>
@@ -2357,7 +2357,7 @@
         <w:rPr>
           <w:noProof/>
         </w:rPr>
-        <w:instrText xml:space="preserve"> PAGEREF _Toc164709956 \h </w:instrText>
+        <w:instrText xml:space="preserve"> PAGEREF _Toc164751554 \h </w:instrText>
       </w:r>
       <w:r>
         <w:rPr>
@@ -2438,7 +2438,7 @@
         <w:rPr>
           <w:noProof/>
         </w:rPr>
-        <w:instrText xml:space="preserve"> PAGEREF _Toc164709957 \h </w:instrText>
+        <w:instrText xml:space="preserve"> PAGEREF _Toc164751555 \h </w:instrText>
       </w:r>
       <w:r>
         <w:rPr>
@@ -2519,7 +2519,7 @@
         <w:rPr>
           <w:noProof/>
         </w:rPr>
-        <w:instrText xml:space="preserve"> PAGEREF _Toc164709958 \h </w:instrText>
+        <w:instrText xml:space="preserve"> PAGEREF _Toc164751556 \h </w:instrText>
       </w:r>
       <w:r>
         <w:rPr>
@@ -2600,7 +2600,89 @@
         <w:rPr>
           <w:noProof/>
         </w:rPr>
-        <w:instrText xml:space="preserve"> PAGEREF _Toc164709959 \h </w:instrText>
+        <w:instrText xml:space="preserve"> PAGEREF _Toc164751557 \h </w:instrText>
+      </w:r>
+      <w:r>
+        <w:rPr>
+          <w:noProof/>
+        </w:rPr>
+      </w:r>
+      <w:r>
+        <w:rPr>
+          <w:noProof/>
+        </w:rPr>
+        <w:fldChar w:fldCharType="separate"/>
+      </w:r>
+      <w:r>
+        <w:rPr>
+          <w:noProof/>
+        </w:rPr>
+        <w:t>18</w:t>
+      </w:r>
+      <w:r>
+        <w:rPr>
+          <w:noProof/>
+        </w:rPr>
+        <w:fldChar w:fldCharType="end"/>
+      </w:r>
+    </w:p>
+    <w:p>
+      <w:pPr>
+        <w:pStyle w:val="TJ3"/>
+        <w:tabs>
+          <w:tab w:val="left" w:pos="1440"/>
+          <w:tab w:val="right" w:leader="dot" w:pos="8493"/>
+        </w:tabs>
+        <w:rPr>
+          <w:rFonts w:asciiTheme="minorHAnsi" w:eastAsiaTheme="minorEastAsia" w:hAnsiTheme="minorHAnsi"/>
+          <w:noProof/>
+          <w:kern w:val="2"/>
+          <w:szCs w:val="24"/>
+          <w:lang w:eastAsia="hu-HU"/>
+          <w14:ligatures w14:val="standardContextual"/>
+        </w:rPr>
+      </w:pPr>
+      <w:r>
+        <w:rPr>
+          <w:noProof/>
+        </w:rPr>
+        <w:lastRenderedPageBreak/>
+        <w:t>3.1.4.</w:t>
+      </w:r>
+      <w:r>
+        <w:rPr>
+          <w:rFonts w:asciiTheme="minorHAnsi" w:eastAsiaTheme="minorEastAsia" w:hAnsiTheme="minorHAnsi"/>
+          <w:noProof/>
+          <w:kern w:val="2"/>
+          <w:szCs w:val="24"/>
+          <w:lang w:eastAsia="hu-HU"/>
+          <w14:ligatures w14:val="standardContextual"/>
+        </w:rPr>
+        <w:tab/>
+      </w:r>
+      <w:r>
+        <w:rPr>
+          <w:noProof/>
+        </w:rPr>
+        <w:t>Docker</w:t>
+      </w:r>
+      <w:r>
+        <w:rPr>
+          <w:noProof/>
+        </w:rPr>
+        <w:tab/>
+      </w:r>
+      <w:r>
+        <w:rPr>
+          <w:noProof/>
+        </w:rPr>
+        <w:fldChar w:fldCharType="begin"/>
+      </w:r>
+      <w:r>
+        <w:rPr>
+          <w:noProof/>
+        </w:rPr>
+        <w:instrText xml:space="preserve"> PAGEREF _Toc164751558 \h </w:instrText>
       </w:r>
       <w:r>
         <w:rPr>
@@ -2646,7 +2728,6 @@
         <w:rPr>
           <w:noProof/>
         </w:rPr>
-        <w:lastRenderedPageBreak/>
         <w:t>3.2.</w:t>
       </w:r>
       <w:r>
@@ -2682,7 +2763,7 @@
         <w:rPr>
           <w:noProof/>
         </w:rPr>
-        <w:instrText xml:space="preserve"> PAGEREF _Toc164709960 \h </w:instrText>
+        <w:instrText xml:space="preserve"> PAGEREF _Toc164751559 \h </w:instrText>
       </w:r>
       <w:r>
         <w:rPr>
@@ -2699,7 +2780,7 @@
         <w:rPr>
           <w:noProof/>
         </w:rPr>
-        <w:t>18</w:t>
+        <w:t>19</w:t>
       </w:r>
       <w:r>
         <w:rPr>
@@ -2763,7 +2844,7 @@
         <w:rPr>
           <w:noProof/>
         </w:rPr>
-        <w:instrText xml:space="preserve"> PAGEREF _Toc164709961 \h </w:instrText>
+        <w:instrText xml:space="preserve"> PAGEREF _Toc164751560 \h </w:instrText>
       </w:r>
       <w:r>
         <w:rPr>
@@ -2780,7 +2861,7 @@
         <w:rPr>
           <w:noProof/>
         </w:rPr>
-        <w:t>18</w:t>
+        <w:t>19</w:t>
       </w:r>
       <w:r>
         <w:rPr>
@@ -2844,7 +2925,7 @@
         <w:rPr>
           <w:noProof/>
         </w:rPr>
-        <w:instrText xml:space="preserve"> PAGEREF _Toc164709962 \h </w:instrText>
+        <w:instrText xml:space="preserve"> PAGEREF _Toc164751561 \h </w:instrText>
       </w:r>
       <w:r>
         <w:rPr>
@@ -2861,7 +2942,7 @@
         <w:rPr>
           <w:noProof/>
         </w:rPr>
-        <w:t>19</w:t>
+        <w:t>20</w:t>
       </w:r>
       <w:r>
         <w:rPr>
@@ -2925,7 +3006,7 @@
         <w:rPr>
           <w:noProof/>
         </w:rPr>
-        <w:instrText xml:space="preserve"> PAGEREF _Toc164709963 \h </w:instrText>
+        <w:instrText xml:space="preserve"> PAGEREF _Toc164751562 \h </w:instrText>
       </w:r>
       <w:r>
         <w:rPr>
@@ -2942,7 +3023,7 @@
         <w:rPr>
           <w:noProof/>
         </w:rPr>
-        <w:t>19</w:t>
+        <w:t>20</w:t>
       </w:r>
       <w:r>
         <w:rPr>
@@ -3006,7 +3087,7 @@
         <w:rPr>
           <w:noProof/>
         </w:rPr>
-        <w:instrText xml:space="preserve"> PAGEREF _Toc164709964 \h </w:instrText>
+        <w:instrText xml:space="preserve"> PAGEREF _Toc164751563 \h </w:instrText>
       </w:r>
       <w:r>
         <w:rPr>
@@ -3023,7 +3104,7 @@
         <w:rPr>
           <w:noProof/>
         </w:rPr>
-        <w:t>20</w:t>
+        <w:t>21</w:t>
       </w:r>
       <w:r>
         <w:rPr>
@@ -3087,7 +3168,7 @@
         <w:rPr>
           <w:noProof/>
         </w:rPr>
-        <w:instrText xml:space="preserve"> PAGEREF _Toc164709965 \h </w:instrText>
+        <w:instrText xml:space="preserve"> PAGEREF _Toc164751564 \h </w:instrText>
       </w:r>
       <w:r>
         <w:rPr>
@@ -3104,7 +3185,7 @@
         <w:rPr>
           <w:noProof/>
         </w:rPr>
-        <w:t>20</w:t>
+        <w:t>21</w:t>
       </w:r>
       <w:r>
         <w:rPr>
@@ -3168,7 +3249,7 @@
         <w:rPr>
           <w:noProof/>
         </w:rPr>
-        <w:instrText xml:space="preserve"> PAGEREF _Toc164709966 \h </w:instrText>
+        <w:instrText xml:space="preserve"> PAGEREF _Toc164751565 \h </w:instrText>
       </w:r>
       <w:r>
         <w:rPr>
@@ -3185,7 +3266,7 @@
         <w:rPr>
           <w:noProof/>
         </w:rPr>
-        <w:t>20</w:t>
+        <w:t>21</w:t>
       </w:r>
       <w:r>
         <w:rPr>
@@ -3249,7 +3330,7 @@
         <w:rPr>
           <w:noProof/>
         </w:rPr>
-        <w:instrText xml:space="preserve"> PAGEREF _Toc164709967 \h </w:instrText>
+        <w:instrText xml:space="preserve"> PAGEREF _Toc164751566 \h </w:instrText>
       </w:r>
       <w:r>
         <w:rPr>
@@ -3266,7 +3347,7 @@
         <w:rPr>
           <w:noProof/>
         </w:rPr>
-        <w:t>20</w:t>
+        <w:t>21</w:t>
       </w:r>
       <w:r>
         <w:rPr>
@@ -3330,7 +3411,7 @@
         <w:rPr>
           <w:noProof/>
         </w:rPr>
-        <w:instrText xml:space="preserve"> PAGEREF _Toc164709968 \h </w:instrText>
+        <w:instrText xml:space="preserve"> PAGEREF _Toc164751567 \h </w:instrText>
       </w:r>
       <w:r>
         <w:rPr>
@@ -3347,7 +3428,7 @@
         <w:rPr>
           <w:noProof/>
         </w:rPr>
-        <w:t>20</w:t>
+        <w:t>21</w:t>
       </w:r>
       <w:r>
         <w:rPr>
@@ -3411,7 +3492,7 @@
         <w:rPr>
           <w:noProof/>
         </w:rPr>
-        <w:instrText xml:space="preserve"> PAGEREF _Toc164709969 \h </w:instrText>
+        <w:instrText xml:space="preserve"> PAGEREF _Toc164751568 \h </w:instrText>
       </w:r>
       <w:r>
         <w:rPr>
@@ -3428,7 +3509,7 @@
         <w:rPr>
           <w:noProof/>
         </w:rPr>
-        <w:t>21</w:t>
+        <w:t>22</w:t>
       </w:r>
       <w:r>
         <w:rPr>
@@ -3492,7 +3573,7 @@
         <w:rPr>
           <w:noProof/>
         </w:rPr>
-        <w:instrText xml:space="preserve"> PAGEREF _Toc164709970 \h </w:instrText>
+        <w:instrText xml:space="preserve"> PAGEREF _Toc164751569 \h </w:instrText>
       </w:r>
       <w:r>
         <w:rPr>
@@ -3509,7 +3590,7 @@
         <w:rPr>
           <w:noProof/>
         </w:rPr>
-        <w:t>21</w:t>
+        <w:t>22</w:t>
       </w:r>
       <w:r>
         <w:rPr>
@@ -3573,7 +3654,7 @@
         <w:rPr>
           <w:noProof/>
         </w:rPr>
-        <w:instrText xml:space="preserve"> PAGEREF _Toc164709971 \h </w:instrText>
+        <w:instrText xml:space="preserve"> PAGEREF _Toc164751570 \h </w:instrText>
       </w:r>
       <w:r>
         <w:rPr>
@@ -3590,7 +3671,7 @@
         <w:rPr>
           <w:noProof/>
         </w:rPr>
-        <w:t>22</w:t>
+        <w:t>23</w:t>
       </w:r>
       <w:r>
         <w:rPr>
@@ -3654,7 +3735,7 @@
         <w:rPr>
           <w:noProof/>
         </w:rPr>
-        <w:instrText xml:space="preserve"> PAGEREF _Toc164709972 \h </w:instrText>
+        <w:instrText xml:space="preserve"> PAGEREF _Toc164751571 \h </w:instrText>
       </w:r>
       <w:r>
         <w:rPr>
@@ -3671,7 +3752,7 @@
         <w:rPr>
           <w:noProof/>
         </w:rPr>
-        <w:t>22</w:t>
+        <w:t>23</w:t>
       </w:r>
       <w:r>
         <w:rPr>
@@ -3735,7 +3816,7 @@
         <w:rPr>
           <w:noProof/>
         </w:rPr>
-        <w:instrText xml:space="preserve"> PAGEREF _Toc164709973 \h </w:instrText>
+        <w:instrText xml:space="preserve"> PAGEREF _Toc164751572 \h </w:instrText>
       </w:r>
       <w:r>
         <w:rPr>
@@ -3752,7 +3833,7 @@
         <w:rPr>
           <w:noProof/>
         </w:rPr>
-        <w:t>22</w:t>
+        <w:t>23</w:t>
       </w:r>
       <w:r>
         <w:rPr>
@@ -3816,7 +3897,7 @@
         <w:rPr>
           <w:noProof/>
         </w:rPr>
-        <w:instrText xml:space="preserve"> PAGEREF _Toc164709974 \h </w:instrText>
+        <w:instrText xml:space="preserve"> PAGEREF _Toc164751573 \h </w:instrText>
       </w:r>
       <w:r>
         <w:rPr>
@@ -3833,7 +3914,7 @@
         <w:rPr>
           <w:noProof/>
         </w:rPr>
-        <w:t>22</w:t>
+        <w:t>23</w:t>
       </w:r>
       <w:r>
         <w:rPr>
@@ -3897,7 +3978,7 @@
         <w:rPr>
           <w:noProof/>
         </w:rPr>
-        <w:instrText xml:space="preserve"> PAGEREF _Toc164709975 \h </w:instrText>
+        <w:instrText xml:space="preserve"> PAGEREF _Toc164751574 \h </w:instrText>
       </w:r>
       <w:r>
         <w:rPr>
@@ -3914,7 +3995,7 @@
         <w:rPr>
           <w:noProof/>
         </w:rPr>
-        <w:t>22</w:t>
+        <w:t>23</w:t>
       </w:r>
       <w:r>
         <w:rPr>
@@ -3978,7 +4059,7 @@
         <w:rPr>
           <w:noProof/>
         </w:rPr>
-        <w:instrText xml:space="preserve"> PAGEREF _Toc164709976 \h </w:instrText>
+        <w:instrText xml:space="preserve"> PAGEREF _Toc164751575 \h </w:instrText>
       </w:r>
       <w:r>
         <w:rPr>
@@ -3995,7 +4076,7 @@
         <w:rPr>
           <w:noProof/>
         </w:rPr>
-        <w:t>22</w:t>
+        <w:t>23</w:t>
       </w:r>
       <w:r>
         <w:rPr>
@@ -4061,7 +4142,7 @@
         <w:rPr>
           <w:noProof/>
         </w:rPr>
-        <w:instrText xml:space="preserve"> PAGEREF _Toc164709977 \h </w:instrText>
+        <w:instrText xml:space="preserve"> PAGEREF _Toc164751576 \h </w:instrText>
       </w:r>
       <w:r>
         <w:rPr>
@@ -4078,7 +4159,7 @@
         <w:rPr>
           <w:noProof/>
         </w:rPr>
-        <w:t>23</w:t>
+        <w:t>24</w:t>
       </w:r>
       <w:r>
         <w:rPr>
@@ -4142,7 +4223,7 @@
         <w:rPr>
           <w:noProof/>
         </w:rPr>
-        <w:instrText xml:space="preserve"> PAGEREF _Toc164709978 \h </w:instrText>
+        <w:instrText xml:space="preserve"> PAGEREF _Toc164751577 \h </w:instrText>
       </w:r>
       <w:r>
         <w:rPr>
@@ -4159,7 +4240,7 @@
         <w:rPr>
           <w:noProof/>
         </w:rPr>
-        <w:t>23</w:t>
+        <w:t>24</w:t>
       </w:r>
       <w:r>
         <w:rPr>
@@ -4223,7 +4304,7 @@
         <w:rPr>
           <w:noProof/>
         </w:rPr>
-        <w:instrText xml:space="preserve"> PAGEREF _Toc164709979 \h </w:instrText>
+        <w:instrText xml:space="preserve"> PAGEREF _Toc164751578 \h </w:instrText>
       </w:r>
       <w:r>
         <w:rPr>
@@ -4240,7 +4321,7 @@
         <w:rPr>
           <w:noProof/>
         </w:rPr>
-        <w:t>26</w:t>
+        <w:t>27</w:t>
       </w:r>
       <w:r>
         <w:rPr>
@@ -4304,7 +4385,7 @@
         <w:rPr>
           <w:noProof/>
         </w:rPr>
-        <w:instrText xml:space="preserve"> PAGEREF _Toc164709980 \h </w:instrText>
+        <w:instrText xml:space="preserve"> PAGEREF _Toc164751579 \h </w:instrText>
       </w:r>
       <w:r>
         <w:rPr>
@@ -4321,7 +4402,7 @@
         <w:rPr>
           <w:noProof/>
         </w:rPr>
-        <w:t>27</w:t>
+        <w:t>28</w:t>
       </w:r>
       <w:r>
         <w:rPr>
@@ -4385,7 +4466,7 @@
         <w:rPr>
           <w:noProof/>
         </w:rPr>
-        <w:instrText xml:space="preserve"> PAGEREF _Toc164709981 \h </w:instrText>
+        <w:instrText xml:space="preserve"> PAGEREF _Toc164751580 \h </w:instrText>
       </w:r>
       <w:r>
         <w:rPr>
@@ -4402,7 +4483,7 @@
         <w:rPr>
           <w:noProof/>
         </w:rPr>
-        <w:t>28</w:t>
+        <w:t>29</w:t>
       </w:r>
       <w:r>
         <w:rPr>
@@ -4466,7 +4547,7 @@
         <w:rPr>
           <w:noProof/>
         </w:rPr>
-        <w:instrText xml:space="preserve"> PAGEREF _Toc164709982 \h </w:instrText>
+        <w:instrText xml:space="preserve"> PAGEREF _Toc164751581 \h </w:instrText>
       </w:r>
       <w:r>
         <w:rPr>
@@ -4483,7 +4564,7 @@
         <w:rPr>
           <w:noProof/>
         </w:rPr>
-        <w:t>28</w:t>
+        <w:t>29</w:t>
       </w:r>
       <w:r>
         <w:rPr>
@@ -4547,7 +4628,7 @@
         <w:rPr>
           <w:noProof/>
         </w:rPr>
-        <w:instrText xml:space="preserve"> PAGEREF _Toc164709983 \h </w:instrText>
+        <w:instrText xml:space="preserve"> PAGEREF _Toc164751582 \h </w:instrText>
       </w:r>
       <w:r>
         <w:rPr>
@@ -4564,7 +4645,7 @@
         <w:rPr>
           <w:noProof/>
         </w:rPr>
-        <w:t>29</w:t>
+        <w:t>30</w:t>
       </w:r>
       <w:r>
         <w:rPr>
@@ -4628,7 +4709,7 @@
         <w:rPr>
           <w:noProof/>
         </w:rPr>
-        <w:instrText xml:space="preserve"> PAGEREF _Toc164709984 \h </w:instrText>
+        <w:instrText xml:space="preserve"> PAGEREF _Toc164751583 \h </w:instrText>
       </w:r>
       <w:r>
         <w:rPr>
@@ -4645,7 +4726,7 @@
         <w:rPr>
           <w:noProof/>
         </w:rPr>
-        <w:t>29</w:t>
+        <w:t>30</w:t>
       </w:r>
       <w:r>
         <w:rPr>
@@ -4709,7 +4790,7 @@
         <w:rPr>
           <w:noProof/>
         </w:rPr>
-        <w:instrText xml:space="preserve"> PAGEREF _Toc164709985 \h </w:instrText>
+        <w:instrText xml:space="preserve"> PAGEREF _Toc164751584 \h </w:instrText>
       </w:r>
       <w:r>
         <w:rPr>
@@ -4726,7 +4807,7 @@
         <w:rPr>
           <w:noProof/>
         </w:rPr>
-        <w:t>30</w:t>
+        <w:t>31</w:t>
       </w:r>
       <w:r>
         <w:rPr>
@@ -4757,6 +4838,7 @@
           <w:noProof/>
           <w:lang w:eastAsia="hu-HU"/>
         </w:rPr>
+        <w:lastRenderedPageBreak/>
         <w:t>3.6.3.</w:t>
       </w:r>
       <w:r>
@@ -4794,7 +4876,7 @@
         <w:rPr>
           <w:noProof/>
         </w:rPr>
-        <w:instrText xml:space="preserve"> PAGEREF _Toc164709986 \h </w:instrText>
+        <w:instrText xml:space="preserve"> PAGEREF _Toc164751585 \h </w:instrText>
       </w:r>
       <w:r>
         <w:rPr>
@@ -4811,7 +4893,7 @@
         <w:rPr>
           <w:noProof/>
         </w:rPr>
-        <w:t>30</w:t>
+        <w:t>31</w:t>
       </w:r>
       <w:r>
         <w:rPr>
@@ -4841,7 +4923,6 @@
           <w:noProof/>
           <w:lang w:eastAsia="hu-HU"/>
         </w:rPr>
-        <w:lastRenderedPageBreak/>
         <w:t>3.6.4.</w:t>
       </w:r>
       <w:r>
@@ -4878,7 +4959,7 @@
         <w:rPr>
           <w:noProof/>
         </w:rPr>
-        <w:instrText xml:space="preserve"> PAGEREF _Toc164709987 \h </w:instrText>
+        <w:instrText xml:space="preserve"> PAGEREF _Toc164751586 \h </w:instrText>
       </w:r>
       <w:r>
         <w:rPr>
@@ -4895,7 +4976,7 @@
         <w:rPr>
           <w:noProof/>
         </w:rPr>
-        <w:t>31</w:t>
+        <w:t>32</w:t>
       </w:r>
       <w:r>
         <w:rPr>
@@ -4961,7 +5042,7 @@
         <w:rPr>
           <w:noProof/>
         </w:rPr>
-        <w:instrText xml:space="preserve"> PAGEREF _Toc164709988 \h </w:instrText>
+        <w:instrText xml:space="preserve"> PAGEREF _Toc164751587 \h </w:instrText>
       </w:r>
       <w:r>
         <w:rPr>
@@ -4978,7 +5059,7 @@
         <w:rPr>
           <w:noProof/>
         </w:rPr>
-        <w:t>32</w:t>
+        <w:t>33</w:t>
       </w:r>
       <w:r>
         <w:rPr>
@@ -5042,7 +5123,7 @@
         <w:rPr>
           <w:noProof/>
         </w:rPr>
-        <w:instrText xml:space="preserve"> PAGEREF _Toc164709989 \h </w:instrText>
+        <w:instrText xml:space="preserve"> PAGEREF _Toc164751588 \h </w:instrText>
       </w:r>
       <w:r>
         <w:rPr>
@@ -5059,7 +5140,7 @@
         <w:rPr>
           <w:noProof/>
         </w:rPr>
-        <w:t>34</w:t>
+        <w:t>35</w:t>
       </w:r>
       <w:r>
         <w:rPr>
@@ -5123,7 +5204,7 @@
         <w:rPr>
           <w:noProof/>
         </w:rPr>
-        <w:instrText xml:space="preserve"> PAGEREF _Toc164709990 \h </w:instrText>
+        <w:instrText xml:space="preserve"> PAGEREF _Toc164751589 \h </w:instrText>
       </w:r>
       <w:r>
         <w:rPr>
@@ -5140,7 +5221,7 @@
         <w:rPr>
           <w:noProof/>
         </w:rPr>
-        <w:t>34</w:t>
+        <w:t>35</w:t>
       </w:r>
       <w:r>
         <w:rPr>
@@ -5204,7 +5285,7 @@
         <w:rPr>
           <w:noProof/>
         </w:rPr>
-        <w:instrText xml:space="preserve"> PAGEREF _Toc164709991 \h </w:instrText>
+        <w:instrText xml:space="preserve"> PAGEREF _Toc164751590 \h </w:instrText>
       </w:r>
       <w:r>
         <w:rPr>
@@ -5221,7 +5302,7 @@
         <w:rPr>
           <w:noProof/>
         </w:rPr>
-        <w:t>34</w:t>
+        <w:t>35</w:t>
       </w:r>
       <w:r>
         <w:rPr>
@@ -5285,7 +5366,7 @@
         <w:rPr>
           <w:noProof/>
         </w:rPr>
-        <w:instrText xml:space="preserve"> PAGEREF _Toc164709992 \h </w:instrText>
+        <w:instrText xml:space="preserve"> PAGEREF _Toc164751591 \h </w:instrText>
       </w:r>
       <w:r>
         <w:rPr>
@@ -5302,7 +5383,7 @@
         <w:rPr>
           <w:noProof/>
         </w:rPr>
-        <w:t>34</w:t>
+        <w:t>35</w:t>
       </w:r>
       <w:r>
         <w:rPr>
@@ -5366,7 +5447,7 @@
         <w:rPr>
           <w:noProof/>
         </w:rPr>
-        <w:instrText xml:space="preserve"> PAGEREF _Toc164709993 \h </w:instrText>
+        <w:instrText xml:space="preserve"> PAGEREF _Toc164751592 \h </w:instrText>
       </w:r>
       <w:r>
         <w:rPr>
@@ -5383,7 +5464,7 @@
         <w:rPr>
           <w:noProof/>
         </w:rPr>
-        <w:t>34</w:t>
+        <w:t>35</w:t>
       </w:r>
       <w:r>
         <w:rPr>
@@ -5447,7 +5528,7 @@
         <w:rPr>
           <w:noProof/>
         </w:rPr>
-        <w:instrText xml:space="preserve"> PAGEREF _Toc164709994 \h </w:instrText>
+        <w:instrText xml:space="preserve"> PAGEREF _Toc164751593 \h </w:instrText>
       </w:r>
       <w:r>
         <w:rPr>
@@ -5464,7 +5545,7 @@
         <w:rPr>
           <w:noProof/>
         </w:rPr>
-        <w:t>35</w:t>
+        <w:t>36</w:t>
       </w:r>
       <w:r>
         <w:rPr>
@@ -5528,7 +5609,7 @@
         <w:rPr>
           <w:noProof/>
         </w:rPr>
-        <w:instrText xml:space="preserve"> PAGEREF _Toc164709995 \h </w:instrText>
+        <w:instrText xml:space="preserve"> PAGEREF _Toc164751594 \h </w:instrText>
       </w:r>
       <w:r>
         <w:rPr>
@@ -5545,7 +5626,7 @@
         <w:rPr>
           <w:noProof/>
         </w:rPr>
-        <w:t>35</w:t>
+        <w:t>36</w:t>
       </w:r>
       <w:r>
         <w:rPr>
@@ -5607,7 +5688,7 @@
         <w:rPr>
           <w:noProof/>
         </w:rPr>
-        <w:instrText xml:space="preserve"> PAGEREF _Toc164709996 \h </w:instrText>
+        <w:instrText xml:space="preserve"> PAGEREF _Toc164751595 \h </w:instrText>
       </w:r>
       <w:r>
         <w:rPr>
@@ -5624,7 +5705,7 @@
         <w:rPr>
           <w:noProof/>
         </w:rPr>
-        <w:t>36</w:t>
+        <w:t>37</w:t>
       </w:r>
       <w:r>
         <w:rPr>
@@ -5686,7 +5767,7 @@
         <w:rPr>
           <w:noProof/>
         </w:rPr>
-        <w:instrText xml:space="preserve"> PAGEREF _Toc164709997 \h </w:instrText>
+        <w:instrText xml:space="preserve"> PAGEREF _Toc164751596 \h </w:instrText>
       </w:r>
       <w:r>
         <w:rPr>
@@ -5703,7 +5784,7 @@
         <w:rPr>
           <w:noProof/>
         </w:rPr>
-        <w:t>38</w:t>
+        <w:t>39</w:t>
       </w:r>
       <w:r>
         <w:rPr>
@@ -5765,7 +5846,7 @@
         <w:rPr>
           <w:noProof/>
         </w:rPr>
-        <w:instrText xml:space="preserve"> PAGEREF _Toc164709998 \h </w:instrText>
+        <w:instrText xml:space="preserve"> PAGEREF _Toc164751597 \h </w:instrText>
       </w:r>
       <w:r>
         <w:rPr>
@@ -5782,7 +5863,7 @@
         <w:rPr>
           <w:noProof/>
         </w:rPr>
-        <w:t>39</w:t>
+        <w:t>40</w:t>
       </w:r>
       <w:r>
         <w:rPr>
@@ -5835,7 +5916,7 @@
       <w:bookmarkStart w:id="0" w:name="_Toc163551242"/>
       <w:bookmarkStart w:id="1" w:name="_Toc163551337"/>
       <w:bookmarkStart w:id="2" w:name="_Toc163553140"/>
-      <w:bookmarkStart w:id="3" w:name="_Toc164709934"/>
+      <w:bookmarkStart w:id="3" w:name="_Toc164751532"/>
       <w:r>
         <w:rPr>
           <w:rFonts w:eastAsia="Garamond"/>
@@ -5960,7 +6041,7 @@
         </w:numPr>
         <w:ind w:left="720"/>
       </w:pPr>
-      <w:bookmarkStart w:id="4" w:name="_Toc164709935"/>
+      <w:bookmarkStart w:id="4" w:name="_Toc164751533"/>
       <w:r>
         <w:t>Github</w:t>
       </w:r>
@@ -5994,7 +6075,7 @@
         <w:ind w:left="357" w:hanging="357"/>
       </w:pPr>
       <w:bookmarkStart w:id="5" w:name="_Toc163553141"/>
-      <w:bookmarkStart w:id="6" w:name="_Toc164709936"/>
+      <w:bookmarkStart w:id="6" w:name="_Toc164751534"/>
       <w:r>
         <w:lastRenderedPageBreak/>
         <w:t>Felhasználói dokumentáció</w:t>
@@ -6033,7 +6114,7 @@
         </w:numPr>
         <w:ind w:left="720"/>
       </w:pPr>
-      <w:bookmarkStart w:id="7" w:name="_Toc164709937"/>
+      <w:bookmarkStart w:id="7" w:name="_Toc164751535"/>
       <w:r>
         <w:t>Főoldal</w:t>
       </w:r>
@@ -6091,7 +6172,7 @@
       <w:r>
         <w:fldChar w:fldCharType="separate"/>
       </w:r>
-      <w:bookmarkStart w:id="8" w:name="_Toc164709897"/>
+      <w:bookmarkStart w:id="8" w:name="_Toc164751598"/>
       <w:r>
         <w:rPr>
           <w:noProof/>
@@ -6129,7 +6210,7 @@
         </w:numPr>
         <w:ind w:left="720"/>
       </w:pPr>
-      <w:bookmarkStart w:id="9" w:name="_Toc164709938"/>
+      <w:bookmarkStart w:id="9" w:name="_Toc164751536"/>
       <w:r>
         <w:lastRenderedPageBreak/>
         <w:t>Regisztráció</w:t>
@@ -6484,7 +6565,7 @@
       <w:r>
         <w:fldChar w:fldCharType="separate"/>
       </w:r>
-      <w:bookmarkStart w:id="10" w:name="_Toc164709898"/>
+      <w:bookmarkStart w:id="10" w:name="_Toc164751599"/>
       <w:r>
         <w:rPr>
           <w:noProof/>
@@ -6511,7 +6592,7 @@
         </w:numPr>
         <w:ind w:left="720"/>
       </w:pPr>
-      <w:bookmarkStart w:id="11" w:name="_Toc164709939"/>
+      <w:bookmarkStart w:id="11" w:name="_Toc164751537"/>
       <w:r>
         <w:lastRenderedPageBreak/>
         <w:t>Bejelentkezés</w:t>
@@ -6739,7 +6820,7 @@
       <w:r>
         <w:fldChar w:fldCharType="separate"/>
       </w:r>
-      <w:bookmarkStart w:id="12" w:name="_Toc164709899"/>
+      <w:bookmarkStart w:id="12" w:name="_Toc164751600"/>
       <w:r>
         <w:rPr>
           <w:noProof/>
@@ -6766,7 +6847,7 @@
         </w:numPr>
         <w:ind w:left="720"/>
       </w:pPr>
-      <w:bookmarkStart w:id="13" w:name="_Toc164709940"/>
+      <w:bookmarkStart w:id="13" w:name="_Toc164751538"/>
       <w:r>
         <w:t>Listák</w:t>
       </w:r>
@@ -6899,7 +6980,7 @@
       <w:r>
         <w:fldChar w:fldCharType="separate"/>
       </w:r>
-      <w:bookmarkStart w:id="14" w:name="_Toc164709900"/>
+      <w:bookmarkStart w:id="14" w:name="_Toc164751601"/>
       <w:r>
         <w:rPr>
           <w:noProof/>
@@ -6931,7 +7012,7 @@
         </w:numPr>
         <w:ind w:left="720"/>
       </w:pPr>
-      <w:bookmarkStart w:id="15" w:name="_Toc164709941"/>
+      <w:bookmarkStart w:id="15" w:name="_Toc164751539"/>
       <w:r>
         <w:t>Új lista</w:t>
       </w:r>
@@ -7172,7 +7253,7 @@
       <w:r>
         <w:fldChar w:fldCharType="separate"/>
       </w:r>
-      <w:bookmarkStart w:id="16" w:name="_Toc164709901"/>
+      <w:bookmarkStart w:id="16" w:name="_Toc164751602"/>
       <w:r>
         <w:rPr>
           <w:noProof/>
@@ -7249,7 +7330,7 @@
         </w:numPr>
         <w:ind w:left="720"/>
       </w:pPr>
-      <w:bookmarkStart w:id="17" w:name="_Toc164709942"/>
+      <w:bookmarkStart w:id="17" w:name="_Toc164751540"/>
       <w:r>
         <w:t>Jogosultságok</w:t>
       </w:r>
@@ -7547,7 +7628,7 @@
       <w:r>
         <w:fldChar w:fldCharType="separate"/>
       </w:r>
-      <w:bookmarkStart w:id="18" w:name="_Toc164709902"/>
+      <w:bookmarkStart w:id="18" w:name="_Toc164751603"/>
       <w:r>
         <w:rPr>
           <w:noProof/>
@@ -7597,7 +7678,7 @@
         </w:numPr>
         <w:ind w:left="720"/>
       </w:pPr>
-      <w:bookmarkStart w:id="19" w:name="_Toc164709943"/>
+      <w:bookmarkStart w:id="19" w:name="_Toc164751541"/>
       <w:r>
         <w:t>Lista készítő</w:t>
       </w:r>
@@ -7910,7 +7991,7 @@
       <w:r>
         <w:fldChar w:fldCharType="separate"/>
       </w:r>
-      <w:bookmarkStart w:id="20" w:name="_Toc164709903"/>
+      <w:bookmarkStart w:id="20" w:name="_Toc164751604"/>
       <w:r>
         <w:rPr>
           <w:noProof/>
@@ -7937,7 +8018,7 @@
         </w:numPr>
         <w:ind w:left="720"/>
       </w:pPr>
-      <w:bookmarkStart w:id="21" w:name="_Toc164709944"/>
+      <w:bookmarkStart w:id="21" w:name="_Toc164751542"/>
       <w:r>
         <w:lastRenderedPageBreak/>
         <w:t>Karakterek</w:t>
@@ -8151,7 +8232,7 @@
       <w:r>
         <w:fldChar w:fldCharType="separate"/>
       </w:r>
-      <w:bookmarkStart w:id="22" w:name="_Toc164709904"/>
+      <w:bookmarkStart w:id="22" w:name="_Toc164751605"/>
       <w:r>
         <w:rPr>
           <w:noProof/>
@@ -8178,7 +8259,7 @@
         </w:numPr>
         <w:ind w:left="720"/>
       </w:pPr>
-      <w:bookmarkStart w:id="23" w:name="_Toc164709945"/>
+      <w:bookmarkStart w:id="23" w:name="_Toc164751543"/>
       <w:r>
         <w:t>Karakter hozzáadása</w:t>
       </w:r>
@@ -8545,7 +8626,7 @@
       <w:r>
         <w:fldChar w:fldCharType="separate"/>
       </w:r>
-      <w:bookmarkStart w:id="25" w:name="_Toc164709905"/>
+      <w:bookmarkStart w:id="25" w:name="_Toc164751606"/>
       <w:r>
         <w:rPr>
           <w:noProof/>
@@ -8572,7 +8653,7 @@
         </w:numPr>
         <w:ind w:left="720"/>
       </w:pPr>
-      <w:bookmarkStart w:id="26" w:name="_Toc164709946"/>
+      <w:bookmarkStart w:id="26" w:name="_Toc164751544"/>
       <w:r>
         <w:t>Karakter módosítás</w:t>
       </w:r>
@@ -8697,7 +8778,7 @@
       <w:r>
         <w:fldChar w:fldCharType="separate"/>
       </w:r>
-      <w:bookmarkStart w:id="27" w:name="_Toc164709906"/>
+      <w:bookmarkStart w:id="27" w:name="_Toc164751607"/>
       <w:r>
         <w:rPr>
           <w:noProof/>
@@ -8739,7 +8820,7 @@
         </w:numPr>
         <w:ind w:left="720"/>
       </w:pPr>
-      <w:bookmarkStart w:id="28" w:name="_Toc164709947"/>
+      <w:bookmarkStart w:id="28" w:name="_Toc164751545"/>
       <w:r>
         <w:lastRenderedPageBreak/>
         <w:t>Kategóriák</w:t>
@@ -8892,7 +8973,7 @@
       <w:r>
         <w:fldChar w:fldCharType="separate"/>
       </w:r>
-      <w:bookmarkStart w:id="29" w:name="_Toc164709907"/>
+      <w:bookmarkStart w:id="29" w:name="_Toc164751608"/>
       <w:r>
         <w:rPr>
           <w:noProof/>
@@ -8919,7 +9000,7 @@
         </w:numPr>
         <w:ind w:left="720"/>
       </w:pPr>
-      <w:bookmarkStart w:id="30" w:name="_Toc164709948"/>
+      <w:bookmarkStart w:id="30" w:name="_Toc164751546"/>
       <w:r>
         <w:t>Kategória hozzáadása</w:t>
       </w:r>
@@ -9131,7 +9212,7 @@
       <w:r>
         <w:fldChar w:fldCharType="separate"/>
       </w:r>
-      <w:bookmarkStart w:id="31" w:name="_Toc164709908"/>
+      <w:bookmarkStart w:id="31" w:name="_Toc164751609"/>
       <w:r>
         <w:rPr>
           <w:noProof/>
@@ -9158,7 +9239,7 @@
         </w:numPr>
         <w:ind w:left="720"/>
       </w:pPr>
-      <w:bookmarkStart w:id="32" w:name="_Toc164709949"/>
+      <w:bookmarkStart w:id="32" w:name="_Toc164751547"/>
       <w:r>
         <w:lastRenderedPageBreak/>
         <w:t>Kategória módosítás</w:t>
@@ -9448,7 +9529,7 @@
       <w:r>
         <w:fldChar w:fldCharType="separate"/>
       </w:r>
-      <w:bookmarkStart w:id="33" w:name="_Toc164709909"/>
+      <w:bookmarkStart w:id="33" w:name="_Toc164751610"/>
       <w:r>
         <w:rPr>
           <w:noProof/>
@@ -9475,7 +9556,7 @@
         </w:numPr>
         <w:ind w:left="720"/>
       </w:pPr>
-      <w:bookmarkStart w:id="34" w:name="_Toc164709950"/>
+      <w:bookmarkStart w:id="34" w:name="_Toc164751548"/>
       <w:r>
         <w:t>Profil</w:t>
       </w:r>
@@ -9594,7 +9675,7 @@
       <w:r>
         <w:fldChar w:fldCharType="separate"/>
       </w:r>
-      <w:bookmarkStart w:id="35" w:name="_Toc164709910"/>
+      <w:bookmarkStart w:id="35" w:name="_Toc164751611"/>
       <w:r>
         <w:rPr>
           <w:noProof/>
@@ -9621,7 +9702,7 @@
         </w:numPr>
         <w:ind w:left="720"/>
       </w:pPr>
-      <w:bookmarkStart w:id="36" w:name="_Toc164709951"/>
+      <w:bookmarkStart w:id="36" w:name="_Toc164751549"/>
       <w:r>
         <w:lastRenderedPageBreak/>
         <w:t>Statisztikák</w:t>
@@ -9719,7 +9800,7 @@
         </w:numPr>
         <w:ind w:left="720"/>
       </w:pPr>
-      <w:bookmarkStart w:id="37" w:name="_Toc164709952"/>
+      <w:bookmarkStart w:id="37" w:name="_Toc164751550"/>
       <w:r>
         <w:t>Adatok módosítása</w:t>
       </w:r>
@@ -9919,7 +10000,7 @@
       <w:r>
         <w:fldChar w:fldCharType="separate"/>
       </w:r>
-      <w:bookmarkStart w:id="38" w:name="_Toc164709911"/>
+      <w:bookmarkStart w:id="38" w:name="_Toc164751612"/>
       <w:r>
         <w:rPr>
           <w:noProof/>
@@ -10084,7 +10165,7 @@
       <w:r>
         <w:fldChar w:fldCharType="separate"/>
       </w:r>
-      <w:bookmarkStart w:id="39" w:name="_Toc164709912"/>
+      <w:bookmarkStart w:id="39" w:name="_Toc164751613"/>
       <w:r>
         <w:rPr>
           <w:noProof/>
@@ -10237,7 +10318,7 @@
       <w:r>
         <w:fldChar w:fldCharType="separate"/>
       </w:r>
-      <w:bookmarkStart w:id="40" w:name="_Toc164709913"/>
+      <w:bookmarkStart w:id="40" w:name="_Toc164751614"/>
       <w:r>
         <w:rPr>
           <w:noProof/>
@@ -10417,7 +10498,7 @@
       <w:r>
         <w:fldChar w:fldCharType="separate"/>
       </w:r>
-      <w:bookmarkStart w:id="41" w:name="_Toc164709914"/>
+      <w:bookmarkStart w:id="41" w:name="_Toc164751615"/>
       <w:r>
         <w:rPr>
           <w:noProof/>
@@ -10444,7 +10525,7 @@
         </w:numPr>
         <w:ind w:left="720"/>
       </w:pPr>
-      <w:bookmarkStart w:id="42" w:name="_Toc164709953"/>
+      <w:bookmarkStart w:id="42" w:name="_Toc164751551"/>
       <w:r>
         <w:t>Email hitelesítés</w:t>
       </w:r>
@@ -10539,7 +10620,7 @@
       <w:r>
         <w:fldChar w:fldCharType="separate"/>
       </w:r>
-      <w:bookmarkStart w:id="43" w:name="_Toc164709915"/>
+      <w:bookmarkStart w:id="43" w:name="_Toc164751616"/>
       <w:r>
         <w:rPr>
           <w:noProof/>
@@ -10704,7 +10785,7 @@
       <w:r>
         <w:fldChar w:fldCharType="separate"/>
       </w:r>
-      <w:bookmarkStart w:id="44" w:name="_Toc164709916"/>
+      <w:bookmarkStart w:id="44" w:name="_Toc164751617"/>
       <w:r>
         <w:rPr>
           <w:noProof/>
@@ -10800,7 +10881,7 @@
       <w:r>
         <w:fldChar w:fldCharType="separate"/>
       </w:r>
-      <w:bookmarkStart w:id="45" w:name="_Toc164709917"/>
+      <w:bookmarkStart w:id="45" w:name="_Toc164751618"/>
       <w:r>
         <w:rPr>
           <w:noProof/>
@@ -10896,7 +10977,7 @@
       <w:r>
         <w:fldChar w:fldCharType="separate"/>
       </w:r>
-      <w:bookmarkStart w:id="46" w:name="_Toc164709918"/>
+      <w:bookmarkStart w:id="46" w:name="_Toc164751619"/>
       <w:r>
         <w:rPr>
           <w:noProof/>
@@ -10989,7 +11070,7 @@
       <w:r>
         <w:fldChar w:fldCharType="separate"/>
       </w:r>
-      <w:bookmarkStart w:id="47" w:name="_Toc164709919"/>
+      <w:bookmarkStart w:id="47" w:name="_Toc164751620"/>
       <w:r>
         <w:rPr>
           <w:noProof/>
@@ -11004,7 +11085,7 @@
       </w:r>
       <w:bookmarkEnd w:id="47"/>
     </w:p>
-    <w:bookmarkStart w:id="48" w:name="_Toc164709954"/>
+    <w:bookmarkStart w:id="48" w:name="_Toc164751552"/>
     <w:p>
       <w:pPr>
         <w:pStyle w:val="Cmsor2"/>
@@ -11229,7 +11310,7 @@
                               </w:rPr>
                               <w:fldChar w:fldCharType="separate"/>
                             </w:r>
-                            <w:bookmarkStart w:id="49" w:name="_Toc164709920"/>
+                            <w:bookmarkStart w:id="49" w:name="_Toc164751621"/>
                             <w:r>
                               <w:rPr>
                                 <w:noProof/>
@@ -11303,7 +11384,7 @@
                         </w:rPr>
                         <w:fldChar w:fldCharType="separate"/>
                       </w:r>
-                      <w:bookmarkStart w:id="50" w:name="_Toc164709920"/>
+                      <w:bookmarkStart w:id="50" w:name="_Toc164751621"/>
                       <w:r>
                         <w:rPr>
                           <w:noProof/>
@@ -11401,7 +11482,7 @@
       <w:r>
         <w:fldChar w:fldCharType="separate"/>
       </w:r>
-      <w:bookmarkStart w:id="51" w:name="_Toc164709921"/>
+      <w:bookmarkStart w:id="51" w:name="_Toc164751622"/>
       <w:r>
         <w:rPr>
           <w:noProof/>
@@ -11434,7 +11515,7 @@
         </w:numPr>
         <w:ind w:left="357" w:hanging="357"/>
       </w:pPr>
-      <w:bookmarkStart w:id="52" w:name="_Toc164709955"/>
+      <w:bookmarkStart w:id="52" w:name="_Toc164751553"/>
       <w:r>
         <w:lastRenderedPageBreak/>
         <w:t>Fejlesztői dokumentáció</w:t>
@@ -11474,7 +11555,7 @@
         </w:numPr>
         <w:ind w:left="720"/>
       </w:pPr>
-      <w:bookmarkStart w:id="53" w:name="_Toc164709956"/>
+      <w:bookmarkStart w:id="53" w:name="_Toc164751554"/>
       <w:r>
         <w:t>Telepítés</w:t>
       </w:r>
@@ -11551,7 +11632,7 @@
         </w:numPr>
         <w:ind w:left="720"/>
       </w:pPr>
-      <w:bookmarkStart w:id="54" w:name="_Toc164709957"/>
+      <w:bookmarkStart w:id="54" w:name="_Toc164751555"/>
       <w:r>
         <w:t>Npm</w:t>
       </w:r>
@@ -11642,7 +11723,7 @@
                               </w:rPr>
                               <w:fldChar w:fldCharType="separate"/>
                             </w:r>
-                            <w:bookmarkStart w:id="55" w:name="_Toc164709922"/>
+                            <w:bookmarkStart w:id="55" w:name="_Toc164751623"/>
                             <w:r>
                               <w:rPr>
                                 <w:noProof/>
@@ -11712,7 +11793,7 @@
                         </w:rPr>
                         <w:fldChar w:fldCharType="separate"/>
                       </w:r>
-                      <w:bookmarkStart w:id="56" w:name="_Toc164709922"/>
+                      <w:bookmarkStart w:id="56" w:name="_Toc164751623"/>
                       <w:r>
                         <w:rPr>
                           <w:noProof/>
@@ -11852,7 +11933,7 @@
         </w:numPr>
         <w:ind w:left="720"/>
       </w:pPr>
-      <w:bookmarkStart w:id="57" w:name="_Toc164709958"/>
+      <w:bookmarkStart w:id="57" w:name="_Toc164751556"/>
       <w:r>
         <w:t>Bun</w:t>
       </w:r>
@@ -11927,7 +12008,7 @@
                             <w:r>
                               <w:fldChar w:fldCharType="separate"/>
                             </w:r>
-                            <w:bookmarkStart w:id="58" w:name="_Toc164709923"/>
+                            <w:bookmarkStart w:id="58" w:name="_Toc164751624"/>
                             <w:r>
                               <w:rPr>
                                 <w:noProof/>
@@ -11990,7 +12071,7 @@
                       <w:r>
                         <w:fldChar w:fldCharType="separate"/>
                       </w:r>
-                      <w:bookmarkStart w:id="59" w:name="_Toc164709923"/>
+                      <w:bookmarkStart w:id="59" w:name="_Toc164751624"/>
                       <w:r>
                         <w:rPr>
                           <w:noProof/>
@@ -12062,7 +12143,7 @@
         </w:numPr>
         <w:ind w:left="720"/>
       </w:pPr>
-      <w:bookmarkStart w:id="60" w:name="_Toc164709959"/>
+      <w:bookmarkStart w:id="60" w:name="_Toc164751557"/>
       <w:r>
         <w:lastRenderedPageBreak/>
         <w:t>Telepítési parancsok</w:t>
@@ -12279,7 +12360,13 @@
               <w:rPr>
                 <w:rFonts w:ascii="Consolas" w:hAnsi="Consolas"/>
               </w:rPr>
-              <w:t>pm run preview</w:t>
+              <w:t xml:space="preserve">pm run </w:t>
+            </w:r>
+            <w:r>
+              <w:rPr>
+                <w:rFonts w:ascii="Consolas" w:hAnsi="Consolas"/>
+              </w:rPr>
+              <w:t>serve</w:t>
             </w:r>
           </w:p>
           <w:p>
@@ -12397,7 +12484,13 @@
               <w:rPr>
                 <w:rFonts w:ascii="Consolas" w:hAnsi="Consolas"/>
               </w:rPr>
-              <w:t xml:space="preserve"> run preview</w:t>
+              <w:t xml:space="preserve"> run </w:t>
+            </w:r>
+            <w:r>
+              <w:rPr>
+                <w:rFonts w:ascii="Consolas" w:hAnsi="Consolas"/>
+              </w:rPr>
+              <w:t>serve</w:t>
             </w:r>
           </w:p>
           <w:p>
@@ -12656,6 +12749,641 @@
     </w:tbl>
     <w:p>
       <w:pPr>
+        <w:pStyle w:val="Cmsor3"/>
+        <w:numPr>
+          <w:ilvl w:val="2"/>
+          <w:numId w:val="2"/>
+        </w:numPr>
+        <w:spacing w:before="120"/>
+        <w:ind w:left="720"/>
+      </w:pPr>
+      <w:bookmarkStart w:id="61" w:name="_Toc164751558"/>
+      <w:r>
+        <w:t>Docker</w:t>
+      </w:r>
+      <w:r>
+        <w:rPr>
+          <w:rStyle w:val="Lbjegyzet-hivatkozs"/>
+        </w:rPr>
+        <w:footnoteReference w:id="4"/>
+      </w:r>
+      <w:bookmarkEnd w:id="61"/>
+    </w:p>
+    <w:p>
+      <w:r>
+        <w:rPr>
+          <w:noProof/>
+        </w:rPr>
+        <mc:AlternateContent>
+          <mc:Choice Requires="wps">
+            <w:drawing>
+              <wp:anchor distT="0" distB="0" distL="114300" distR="114300" simplePos="0" relativeHeight="251713536" behindDoc="0" locked="0" layoutInCell="1" allowOverlap="1" wp14:anchorId="10E27BDB" wp14:editId="341B4C64">
+                <wp:simplePos x="0" y="0"/>
+                <wp:positionH relativeFrom="margin">
+                  <wp:posOffset>4635500</wp:posOffset>
+                </wp:positionH>
+                <wp:positionV relativeFrom="paragraph">
+                  <wp:posOffset>785495</wp:posOffset>
+                </wp:positionV>
+                <wp:extent cx="666750" cy="635"/>
+                <wp:effectExtent l="0" t="0" r="0" b="0"/>
+                <wp:wrapSquare wrapText="bothSides"/>
+                <wp:docPr id="167489539" name="Szövegdoboz 1"/>
+                <wp:cNvGraphicFramePr/>
+                <a:graphic xmlns:a="http://schemas.openxmlformats.org/drawingml/2006/main">
+                  <a:graphicData uri="http://schemas.microsoft.com/office/word/2010/wordprocessingShape">
+                    <wps:wsp>
+                      <wps:cNvSpPr txBox="1"/>
+                      <wps:spPr>
+                        <a:xfrm>
+                          <a:off x="0" y="0"/>
+                          <a:ext cx="666750" cy="635"/>
+                        </a:xfrm>
+                        <a:prstGeom prst="rect">
+                          <a:avLst/>
+                        </a:prstGeom>
+                        <a:solidFill>
+                          <a:prstClr val="white"/>
+                        </a:solidFill>
+                        <a:ln>
+                          <a:noFill/>
+                        </a:ln>
+                      </wps:spPr>
+                      <wps:txbx>
+                        <w:txbxContent>
+                          <w:p>
+                            <w:pPr>
+                              <w:pStyle w:val="Kpalrs"/>
+                              <w:jc w:val="center"/>
+                              <w:rPr>
+                                <w:noProof/>
+                                <w:szCs w:val="22"/>
+                              </w:rPr>
+                            </w:pPr>
+                            <w:r>
+                              <w:rPr>
+                                <w:noProof/>
+                              </w:rPr>
+                              <w:fldChar w:fldCharType="begin"/>
+                            </w:r>
+                            <w:r>
+                              <w:rPr>
+                                <w:noProof/>
+                              </w:rPr>
+                              <w:instrText xml:space="preserve"> SEQ ábra \* ARABIC </w:instrText>
+                            </w:r>
+                            <w:r>
+                              <w:rPr>
+                                <w:noProof/>
+                              </w:rPr>
+                              <w:fldChar w:fldCharType="separate"/>
+                            </w:r>
+                            <w:bookmarkStart w:id="62" w:name="_Toc164751625"/>
+                            <w:r>
+                              <w:rPr>
+                                <w:noProof/>
+                              </w:rPr>
+                              <w:t>28</w:t>
+                            </w:r>
+                            <w:r>
+                              <w:rPr>
+                                <w:noProof/>
+                              </w:rPr>
+                              <w:fldChar w:fldCharType="end"/>
+                            </w:r>
+                            <w:r>
+                              <w:t>. ábra: Docker</w:t>
+                            </w:r>
+                            <w:bookmarkEnd w:id="62"/>
+                          </w:p>
+                        </w:txbxContent>
+                      </wps:txbx>
+                      <wps:bodyPr rot="0" spcFirstLastPara="0" vertOverflow="overflow" horzOverflow="overflow" vert="horz" wrap="square" lIns="0" tIns="0" rIns="0" bIns="0" numCol="1" spcCol="0" rtlCol="0" fromWordArt="0" anchor="t" anchorCtr="0" forceAA="0" compatLnSpc="1">
+                        <a:prstTxWarp prst="textNoShape">
+                          <a:avLst/>
+                        </a:prstTxWarp>
+                        <a:spAutoFit/>
+                      </wps:bodyPr>
+                    </wps:wsp>
+                  </a:graphicData>
+                </a:graphic>
+                <wp14:sizeRelH relativeFrom="margin">
+                  <wp14:pctWidth>0</wp14:pctWidth>
+                </wp14:sizeRelH>
+              </wp:anchor>
+            </w:drawing>
+          </mc:Choice>
+          <mc:Fallback>
+            <w:pict>
+              <v:shape w14:anchorId="10E27BDB" id="_x0000_s1029" type="#_x0000_t202" style="position:absolute;left:0;text-align:left;margin-left:365pt;margin-top:61.85pt;width:52.5pt;height:.05pt;z-index:251713536;visibility:visible;mso-wrap-style:square;mso-width-percent:0;mso-wrap-distance-left:9pt;mso-wrap-distance-top:0;mso-wrap-distance-right:9pt;mso-wrap-distance-bottom:0;mso-position-horizontal:absolute;mso-position-horizontal-relative:margin;mso-position-vertical:absolute;mso-position-vertical-relative:text;mso-width-percent:0;mso-width-relative:margin;v-text-anchor:top" o:gfxdata="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" stroked="f">
+                <v:textbox style="mso-fit-shape-to-text:t" inset="0,0,0,0">
+                  <w:txbxContent>
+                    <w:p>
+                      <w:pPr>
+                        <w:pStyle w:val="Kpalrs"/>
+                        <w:jc w:val="center"/>
+                        <w:rPr>
+                          <w:noProof/>
+                          <w:szCs w:val="22"/>
+                        </w:rPr>
+                      </w:pPr>
+                      <w:r>
+                        <w:rPr>
+                          <w:noProof/>
+                        </w:rPr>
+                        <w:fldChar w:fldCharType="begin"/>
+                      </w:r>
+                      <w:r>
+                        <w:rPr>
+                          <w:noProof/>
+                        </w:rPr>
+                        <w:instrText xml:space="preserve"> SEQ ábra \* ARABIC </w:instrText>
+                      </w:r>
+                      <w:r>
+                        <w:rPr>
+                          <w:noProof/>
+                        </w:rPr>
+                        <w:fldChar w:fldCharType="separate"/>
+                      </w:r>
+                      <w:bookmarkStart w:id="63" w:name="_Toc164751625"/>
+                      <w:r>
+                        <w:rPr>
+                          <w:noProof/>
+                        </w:rPr>
+                        <w:t>28</w:t>
+                      </w:r>
+                      <w:r>
+                        <w:rPr>
+                          <w:noProof/>
+                        </w:rPr>
+                        <w:fldChar w:fldCharType="end"/>
+                      </w:r>
+                      <w:r>
+                        <w:t>. ábra: Docker</w:t>
+                      </w:r>
+                      <w:bookmarkEnd w:id="63"/>
+                    </w:p>
+                  </w:txbxContent>
+                </v:textbox>
+                <w10:wrap type="square" anchorx="margin"/>
+              </v:shape>
+            </w:pict>
+          </mc:Fallback>
+        </mc:AlternateContent>
+      </w:r>
+      <w:r>
+        <w:rPr>
+          <w:noProof/>
+        </w:rPr>
+        <w:drawing>
+          <wp:anchor distT="0" distB="0" distL="180340" distR="114300" simplePos="0" relativeHeight="251711488" behindDoc="0" locked="0" layoutInCell="1" allowOverlap="1" wp14:anchorId="29897E02" wp14:editId="7A8A8484">
+            <wp:simplePos x="0" y="0"/>
+            <wp:positionH relativeFrom="margin">
+              <wp:posOffset>4675505</wp:posOffset>
+            </wp:positionH>
+            <wp:positionV relativeFrom="paragraph">
+              <wp:posOffset>156845</wp:posOffset>
+            </wp:positionV>
+            <wp:extent cx="719455" cy="521970"/>
+            <wp:effectExtent l="0" t="0" r="4445" b="0"/>
+            <wp:wrapSquare wrapText="bothSides"/>
+            <wp:docPr id="738836990" name="Kép 2"/>
+            <wp:cNvGraphicFramePr>
+              <a:graphicFrameLocks xmlns:a="http://schemas.openxmlformats.org/drawingml/2006/main" noChangeAspect="1"/>
+            </wp:cNvGraphicFramePr>
+            <a:graphic xmlns:a="http://schemas.openxmlformats.org/drawingml/2006/main">
+              <a:graphicData uri="http://schemas.openxmlformats.org/drawingml/2006/picture">
+                <pic:pic xmlns:pic="http://schemas.openxmlformats.org/drawingml/2006/picture">
+                  <pic:nvPicPr>
+                    <pic:cNvPr id="0" name="Picture 2"/>
+                    <pic:cNvPicPr>
+                      <a:picLocks noChangeAspect="1" noChangeArrowheads="1"/>
+                    </pic:cNvPicPr>
+                  </pic:nvPicPr>
+                  <pic:blipFill>
+                    <a:blip r:embed="rId59" cstate="print">
+                      <a:extLst>
+                        <a:ext uri="{28A0092B-C50C-407E-A947-70E740481C1C}">
+                          <a14:useLocalDpi xmlns:a14="http://schemas.microsoft.com/office/drawing/2010/main" val="0"/>
+                        </a:ext>
+                      </a:extLst>
+                    </a:blip>
+                    <a:srcRect/>
+                    <a:stretch>
+                      <a:fillRect/>
+                    </a:stretch>
+                  </pic:blipFill>
+                  <pic:spPr bwMode="auto">
+                    <a:xfrm>
+                      <a:off x="0" y="0"/>
+                      <a:ext cx="719455" cy="521970"/>
+                    </a:xfrm>
+                    <a:prstGeom prst="rect">
+                      <a:avLst/>
+                    </a:prstGeom>
+                    <a:noFill/>
+                    <a:ln>
+                      <a:noFill/>
+                    </a:ln>
+                  </pic:spPr>
+                </pic:pic>
+              </a:graphicData>
+            </a:graphic>
+            <wp14:sizeRelH relativeFrom="page">
+              <wp14:pctWidth>0</wp14:pctWidth>
+            </wp14:sizeRelH>
+            <wp14:sizeRelV relativeFrom="page">
+              <wp14:pctHeight>0</wp14:pctHeight>
+            </wp14:sizeRelV>
+          </wp:anchor>
+        </w:drawing>
+      </w:r>
+      <w:r>
+        <w:t>A Docker olyan eszköz, amely lehetővé teszi a szoftver- és webalkalmazások konténerizált futtatását. A konténerek olyan egységként működő csomagok, amelyek tartalmazzák az alkalmazások futtatásához szükséges fájlokat, kódokat, függőségeket és konfigurációkat. Nem telepít teljes operációs rendszert, csak a futtatáshoz szükséges elemeket.</w:t>
+      </w:r>
+    </w:p>
+    <w:p>
+      <w:r>
+        <w:t>A Tier List projektem tartalmazza a Docker konténerizált futtatáshoz szükséges fájlokat</w:t>
+      </w:r>
+      <w:r>
+        <w:t>:</w:t>
+      </w:r>
+    </w:p>
+    <w:p>
+      <w:pPr>
+        <w:pStyle w:val="Listaszerbekezds"/>
+        <w:numPr>
+          <w:ilvl w:val="0"/>
+          <w:numId w:val="3"/>
+        </w:numPr>
+        <w:rPr>
+          <w:b/>
+          <w:bCs/>
+        </w:rPr>
+      </w:pPr>
+      <w:r>
+        <w:rPr>
+          <w:b/>
+          <w:bCs/>
+        </w:rPr>
+        <w:t>compose.yml</w:t>
+      </w:r>
+      <w:r>
+        <w:rPr>
+          <w:b/>
+          <w:bCs/>
+        </w:rPr>
+        <w:t>:</w:t>
+      </w:r>
+      <w:r>
+        <w:t xml:space="preserve"> Konténerek konfigurációja</w:t>
+      </w:r>
+      <w:r>
+        <w:t>.</w:t>
+      </w:r>
+    </w:p>
+    <w:p>
+      <w:pPr>
+        <w:pStyle w:val="Listaszerbekezds"/>
+        <w:numPr>
+          <w:ilvl w:val="0"/>
+          <w:numId w:val="3"/>
+        </w:numPr>
+        <w:rPr>
+          <w:b/>
+          <w:bCs/>
+        </w:rPr>
+      </w:pPr>
+      <w:r>
+        <w:rPr>
+          <w:b/>
+          <w:bCs/>
+        </w:rPr>
+        <w:t>frontend/frontend.Dockerfile</w:t>
+      </w:r>
+      <w:r>
+        <w:rPr>
+          <w:b/>
+          <w:bCs/>
+        </w:rPr>
+        <w:t>:</w:t>
+      </w:r>
+      <w:r>
+        <w:t xml:space="preserve"> Frontend összeállításához szükséges utasítások</w:t>
+      </w:r>
+      <w:r>
+        <w:t>.</w:t>
+      </w:r>
+    </w:p>
+    <w:p>
+      <w:pPr>
+        <w:pStyle w:val="Listaszerbekezds"/>
+        <w:numPr>
+          <w:ilvl w:val="0"/>
+          <w:numId w:val="3"/>
+        </w:numPr>
+        <w:rPr>
+          <w:b/>
+          <w:bCs/>
+        </w:rPr>
+      </w:pPr>
+      <w:r>
+        <w:rPr>
+          <w:b/>
+          <w:bCs/>
+        </w:rPr>
+        <w:t>backend/backend.Dockerfile</w:t>
+      </w:r>
+      <w:r>
+        <w:rPr>
+          <w:b/>
+          <w:bCs/>
+        </w:rPr>
+        <w:t>:</w:t>
+      </w:r>
+      <w:r>
+        <w:t xml:space="preserve"> Backend összeállításához szükséges utasítások</w:t>
+      </w:r>
+      <w:r>
+        <w:t>.</w:t>
+      </w:r>
+    </w:p>
+    <w:p>
+      <w:pPr>
+        <w:pStyle w:val="Listaszerbekezds"/>
+        <w:numPr>
+          <w:ilvl w:val="0"/>
+          <w:numId w:val="3"/>
+        </w:numPr>
+        <w:rPr>
+          <w:b/>
+          <w:bCs/>
+        </w:rPr>
+      </w:pPr>
+      <w:r>
+        <w:rPr>
+          <w:b/>
+          <w:bCs/>
+        </w:rPr>
+        <w:t>backend/.dockerignore</w:t>
+      </w:r>
+      <w:r>
+        <w:rPr>
+          <w:b/>
+          <w:bCs/>
+        </w:rPr>
+        <w:t>:</w:t>
+      </w:r>
+      <w:r>
+        <w:t xml:space="preserve"> Azokat a fájlokat tartalmazza, amik nem kerülhetnek másolásra.</w:t>
+      </w:r>
+    </w:p>
+    <w:p>
+      <w:pPr>
+        <w:pStyle w:val="Listaszerbekezds"/>
+        <w:numPr>
+          <w:ilvl w:val="0"/>
+          <w:numId w:val="3"/>
+        </w:numPr>
+        <w:rPr>
+          <w:b/>
+          <w:bCs/>
+        </w:rPr>
+      </w:pPr>
+      <w:r>
+        <w:rPr>
+          <w:b/>
+          <w:bCs/>
+        </w:rPr>
+        <w:lastRenderedPageBreak/>
+        <w:t>.env.docker:</w:t>
+      </w:r>
+      <w:r>
+        <w:t xml:space="preserve"> Dockerben használt környezeti változók hasonlóan, mint a normál .env-ben.</w:t>
+      </w:r>
+    </w:p>
+    <w:p>
+      <w:r>
+        <w:t xml:space="preserve">A fájlokat módosítani nem szükséges, a </w:t>
+      </w:r>
+      <w:r>
+        <w:rPr>
+          <w:i/>
+          <w:iCs/>
+        </w:rPr>
+        <w:t>compose.yml</w:t>
+      </w:r>
+      <w:r>
+        <w:t xml:space="preserve"> fájl könyvtárában – tehát a projekt főkönyvtárában – nyissunk egy cmd-t (parancssort), amiben használjuk az alábbi parancsot:</w:t>
+      </w:r>
+    </w:p>
+    <w:p>
+      <w:pPr>
+        <w:rPr>
+          <w:rFonts w:ascii="Consolas" w:hAnsi="Consolas"/>
+        </w:rPr>
+      </w:pPr>
+      <w:r>
+        <w:rPr>
+          <w:rFonts w:ascii="Consolas" w:hAnsi="Consolas"/>
+        </w:rPr>
+        <w:t>docker compose up -d</w:t>
+      </w:r>
+    </w:p>
+    <w:p>
+      <w:r>
+        <w:t>Amint futtattuk a parancsot, a docker létrehozza nekünk a szükséges konténereket.</w:t>
+      </w:r>
+    </w:p>
+    <w:p>
+      <w:pPr>
+        <w:pStyle w:val="Listaszerbekezds"/>
+        <w:numPr>
+          <w:ilvl w:val="0"/>
+          <w:numId w:val="3"/>
+        </w:numPr>
+        <w:rPr>
+          <w:b/>
+          <w:bCs/>
+        </w:rPr>
+      </w:pPr>
+      <w:r>
+        <w:rPr>
+          <w:b/>
+          <w:bCs/>
+        </w:rPr>
+        <w:t>tl-frontend</w:t>
+      </w:r>
+      <w:r>
+        <w:rPr>
+          <w:b/>
+          <w:bCs/>
+        </w:rPr>
+        <w:t>:</w:t>
+      </w:r>
+      <w:r>
+        <w:t xml:space="preserve"> Tier List frontend. 3000-es porton lesz elérhető.</w:t>
+      </w:r>
+    </w:p>
+    <w:p>
+      <w:pPr>
+        <w:pStyle w:val="Listaszerbekezds"/>
+        <w:numPr>
+          <w:ilvl w:val="0"/>
+          <w:numId w:val="3"/>
+        </w:numPr>
+        <w:rPr>
+          <w:b/>
+          <w:bCs/>
+        </w:rPr>
+      </w:pPr>
+      <w:r>
+        <w:rPr>
+          <w:b/>
+          <w:bCs/>
+        </w:rPr>
+        <w:t>tl-backend</w:t>
+      </w:r>
+      <w:r>
+        <w:rPr>
+          <w:b/>
+          <w:bCs/>
+        </w:rPr>
+        <w:t>:</w:t>
+      </w:r>
+      <w:r>
+        <w:t xml:space="preserve"> Tier List backend. 2000-es porton lesz elérhető.</w:t>
+      </w:r>
+    </w:p>
+    <w:p>
+      <w:pPr>
+        <w:pStyle w:val="Listaszerbekezds"/>
+        <w:numPr>
+          <w:ilvl w:val="0"/>
+          <w:numId w:val="3"/>
+        </w:numPr>
+        <w:rPr>
+          <w:b/>
+          <w:bCs/>
+        </w:rPr>
+      </w:pPr>
+      <w:r>
+        <w:rPr>
+          <w:b/>
+          <w:bCs/>
+        </w:rPr>
+        <w:t>tl-database</w:t>
+      </w:r>
+      <w:r>
+        <w:rPr>
+          <w:b/>
+          <w:bCs/>
+        </w:rPr>
+        <w:t>:</w:t>
+      </w:r>
+      <w:r>
+        <w:t xml:space="preserve"> A projekthez tartozó adatbázis. 3306-os porton lesz elérhető.</w:t>
+      </w:r>
+    </w:p>
+    <w:p>
+      <w:r>
+        <w:t xml:space="preserve">A konténer nevére kattintva – például tl-frontend – megnyithatjuk a logokat, ahol látjuk a szerver által kapott információkat. </w:t>
+      </w:r>
+      <w:r>
+        <w:t>A portra kattintva megnyitja a hozzá tartozó oldalt (ennek a frontend esetén van értelme, mivel ott érjük el az oldalunkat).</w:t>
+      </w:r>
+      <w:r>
+        <w:t xml:space="preserve"> </w:t>
+      </w:r>
+      <w:r>
+        <w:t>Jobb oldalt az Actions résznél tudjuk elindítani, leállítani és ha már nem kell, akkor törölni.</w:t>
+      </w:r>
+    </w:p>
+    <w:p>
+      <w:pPr>
+        <w:keepNext/>
+        <w:spacing w:after="0"/>
+        <w:jc w:val="center"/>
+      </w:pPr>
+      <w:r>
+        <w:rPr>
+          <w:noProof/>
+        </w:rPr>
+        <w:drawing>
+          <wp:inline distT="0" distB="0" distL="0" distR="0" wp14:anchorId="29688047" wp14:editId="0C791548">
+            <wp:extent cx="5399405" cy="1071880"/>
+            <wp:effectExtent l="0" t="0" r="0" b="0"/>
+            <wp:docPr id="194375596" name="Kép 1" descr="A képen Multimédiás szoftver, szoftver, képernyőkép látható&#10;&#10;Automatikusan generált leírás"/>
+            <wp:cNvGraphicFramePr>
+              <a:graphicFrameLocks xmlns:a="http://schemas.openxmlformats.org/drawingml/2006/main" noChangeAspect="1"/>
+            </wp:cNvGraphicFramePr>
+            <a:graphic xmlns:a="http://schemas.openxmlformats.org/drawingml/2006/main">
+              <a:graphicData uri="http://schemas.openxmlformats.org/drawingml/2006/picture">
+                <pic:pic xmlns:pic="http://schemas.openxmlformats.org/drawingml/2006/picture">
+                  <pic:nvPicPr>
+                    <pic:cNvPr id="194375596" name="Kép 1" descr="A képen Multimédiás szoftver, szoftver, képernyőkép látható&#10;&#10;Automatikusan generált leírás"/>
+                    <pic:cNvPicPr/>
+                  </pic:nvPicPr>
+                  <pic:blipFill>
+                    <a:blip r:embed="rId60" cstate="print">
+                      <a:extLst>
+                        <a:ext uri="{28A0092B-C50C-407E-A947-70E740481C1C}">
+                          <a14:useLocalDpi xmlns:a14="http://schemas.microsoft.com/office/drawing/2010/main" val="0"/>
+                        </a:ext>
+                      </a:extLst>
+                    </a:blip>
+                    <a:stretch>
+                      <a:fillRect/>
+                    </a:stretch>
+                  </pic:blipFill>
+                  <pic:spPr>
+                    <a:xfrm>
+                      <a:off x="0" y="0"/>
+                      <a:ext cx="5399405" cy="1071880"/>
+                    </a:xfrm>
+                    <a:prstGeom prst="rect">
+                      <a:avLst/>
+                    </a:prstGeom>
+                  </pic:spPr>
+                </pic:pic>
+              </a:graphicData>
+            </a:graphic>
+          </wp:inline>
+        </w:drawing>
+      </w:r>
+    </w:p>
+    <w:p>
+      <w:pPr>
+        <w:pStyle w:val="Kpalrs"/>
+        <w:jc w:val="center"/>
+      </w:pPr>
+      <w:r>
+        <w:fldChar w:fldCharType="begin"/>
+      </w:r>
+      <w:r>
+        <w:instrText xml:space="preserve"> SEQ ábra \* ARABIC </w:instrText>
+      </w:r>
+      <w:r>
+        <w:fldChar w:fldCharType="separate"/>
+      </w:r>
+      <w:bookmarkStart w:id="64" w:name="_Toc164751626"/>
+      <w:r>
+        <w:rPr>
+          <w:noProof/>
+        </w:rPr>
+        <w:t>29</w:t>
+      </w:r>
+      <w:r>
+        <w:fldChar w:fldCharType="end"/>
+      </w:r>
+      <w:r>
+        <w:t>. ábra: Elkészült Docker Container</w:t>
+      </w:r>
+      <w:bookmarkEnd w:id="64"/>
+    </w:p>
+    <w:p>
+      <w:pPr>
         <w:pStyle w:val="Cmsor2"/>
         <w:numPr>
           <w:ilvl w:val="1"/>
@@ -12663,11 +13391,11 @@
         </w:numPr>
         <w:ind w:left="720"/>
       </w:pPr>
-      <w:bookmarkStart w:id="61" w:name="_Toc164709960"/>
+      <w:bookmarkStart w:id="65" w:name="_Toc164751559"/>
       <w:r>
         <w:t>Fejlesztés során használt szoftverek</w:t>
       </w:r>
-      <w:bookmarkEnd w:id="61"/>
+      <w:bookmarkEnd w:id="65"/>
     </w:p>
     <w:p>
       <w:r>
@@ -12683,7 +13411,7 @@
         </w:numPr>
         <w:ind w:left="720"/>
       </w:pPr>
-      <w:bookmarkStart w:id="62" w:name="_Toc164709961"/>
+      <w:bookmarkStart w:id="66" w:name="_Toc164751560"/>
       <w:r>
         <w:t>Visual Studio Code</w:t>
       </w:r>
@@ -12694,9 +13422,9 @@
         <w:rPr>
           <w:rStyle w:val="Lbjegyzet-hivatkozs"/>
         </w:rPr>
-        <w:footnoteReference w:id="4"/>
-      </w:r>
-      <w:bookmarkEnd w:id="62"/>
+        <w:footnoteReference w:id="5"/>
+      </w:r>
+      <w:bookmarkEnd w:id="66"/>
     </w:p>
     <w:p>
       <w:r>
@@ -12947,7 +13675,7 @@
         </w:numPr>
         <w:ind w:left="720"/>
       </w:pPr>
-      <w:bookmarkStart w:id="63" w:name="_Toc164709962"/>
+      <w:bookmarkStart w:id="67" w:name="_Toc164751561"/>
       <w:r>
         <w:t>XAMPP</w:t>
       </w:r>
@@ -12958,9 +13686,9 @@
         <w:rPr>
           <w:rStyle w:val="Lbjegyzet-hivatkozs"/>
         </w:rPr>
-        <w:footnoteReference w:id="5"/>
-      </w:r>
-      <w:bookmarkEnd w:id="63"/>
+        <w:footnoteReference w:id="6"/>
+      </w:r>
+      <w:bookmarkEnd w:id="67"/>
     </w:p>
     <w:p>
       <w:r>
@@ -12999,7 +13727,7 @@
         </w:numPr>
         <w:ind w:left="720"/>
       </w:pPr>
-      <w:bookmarkStart w:id="64" w:name="_Toc164709963"/>
+      <w:bookmarkStart w:id="68" w:name="_Toc164751562"/>
       <w:r>
         <w:t xml:space="preserve">Git &amp; </w:t>
       </w:r>
@@ -13010,7 +13738,7 @@
         <w:rPr>
           <w:rStyle w:val="Lbjegyzet-hivatkozs"/>
         </w:rPr>
-        <w:footnoteReference w:id="6"/>
+        <w:footnoteReference w:id="7"/>
       </w:r>
       <w:r>
         <w:t xml:space="preserve"> </w:t>
@@ -13019,9 +13747,9 @@
         <w:rPr>
           <w:rStyle w:val="Lbjegyzet-hivatkozs"/>
         </w:rPr>
-        <w:footnoteReference w:id="7"/>
-      </w:r>
-      <w:bookmarkEnd w:id="64"/>
+        <w:footnoteReference w:id="8"/>
+      </w:r>
+      <w:bookmarkEnd w:id="68"/>
     </w:p>
     <w:p>
       <w:r>
@@ -13058,7 +13786,7 @@
         </w:numPr>
         <w:ind w:left="720"/>
       </w:pPr>
-      <w:bookmarkStart w:id="65" w:name="_Toc164709964"/>
+      <w:bookmarkStart w:id="69" w:name="_Toc164751563"/>
       <w:r>
         <w:lastRenderedPageBreak/>
         <w:t>Atlassian Jira</w:t>
@@ -13067,9 +13795,9 @@
         <w:rPr>
           <w:rStyle w:val="Lbjegyzet-hivatkozs"/>
         </w:rPr>
-        <w:footnoteReference w:id="8"/>
-      </w:r>
-      <w:bookmarkEnd w:id="65"/>
+        <w:footnoteReference w:id="9"/>
+      </w:r>
+      <w:bookmarkEnd w:id="69"/>
     </w:p>
     <w:p>
       <w:r>
@@ -13097,7 +13825,7 @@
         </w:numPr>
         <w:ind w:left="720"/>
       </w:pPr>
-      <w:bookmarkStart w:id="66" w:name="_Toc164709965"/>
+      <w:bookmarkStart w:id="70" w:name="_Toc164751564"/>
       <w:r>
         <w:t>Figma</w:t>
       </w:r>
@@ -13105,9 +13833,9 @@
         <w:rPr>
           <w:rStyle w:val="Lbjegyzet-hivatkozs"/>
         </w:rPr>
-        <w:footnoteReference w:id="9"/>
-      </w:r>
-      <w:bookmarkEnd w:id="66"/>
+        <w:footnoteReference w:id="10"/>
+      </w:r>
+      <w:bookmarkEnd w:id="70"/>
     </w:p>
     <w:p>
       <w:r>
@@ -13126,7 +13854,7 @@
         </w:numPr>
         <w:ind w:left="720"/>
       </w:pPr>
-      <w:bookmarkStart w:id="67" w:name="_Toc164709966"/>
+      <w:bookmarkStart w:id="71" w:name="_Toc164751565"/>
       <w:r>
         <w:t>Firefox</w:t>
       </w:r>
@@ -13143,9 +13871,9 @@
         <w:rPr>
           <w:rStyle w:val="Lbjegyzet-hivatkozs"/>
         </w:rPr>
-        <w:footnoteReference w:id="10"/>
-      </w:r>
-      <w:bookmarkEnd w:id="67"/>
+        <w:footnoteReference w:id="11"/>
+      </w:r>
+      <w:bookmarkEnd w:id="71"/>
     </w:p>
     <w:p>
       <w:r>
@@ -13164,11 +13892,11 @@
         </w:numPr>
         <w:ind w:left="720"/>
       </w:pPr>
-      <w:bookmarkStart w:id="68" w:name="_Toc164709967"/>
+      <w:bookmarkStart w:id="72" w:name="_Toc164751566"/>
       <w:r>
         <w:t>Frontend</w:t>
       </w:r>
-      <w:bookmarkEnd w:id="68"/>
+      <w:bookmarkEnd w:id="72"/>
     </w:p>
     <w:p>
       <w:r>
@@ -13198,17 +13926,17 @@
         </w:numPr>
         <w:ind w:left="720"/>
       </w:pPr>
-      <w:bookmarkStart w:id="69" w:name="_Toc164709968"/>
+      <w:bookmarkStart w:id="73" w:name="_Toc164751567"/>
       <w:r>
         <w:t>Függőségek</w:t>
       </w:r>
-      <w:bookmarkEnd w:id="69"/>
+      <w:bookmarkEnd w:id="73"/>
     </w:p>
     <w:p>
       <w:r>
         <w:t xml:space="preserve">A felsorolt csomagok elérhetőek az </w:t>
       </w:r>
-      <w:hyperlink r:id="rId59" w:history="1">
+      <w:hyperlink r:id="rId61" w:history="1">
         <w:r>
           <w:rPr>
             <w:rStyle w:val="Hiperhivatkozs"/>
@@ -13911,11 +14639,11 @@
         </w:numPr>
         <w:ind w:left="720"/>
       </w:pPr>
-      <w:bookmarkStart w:id="70" w:name="_Toc164709969"/>
+      <w:bookmarkStart w:id="74" w:name="_Toc164751568"/>
       <w:r>
         <w:pict w14:anchorId="29918298">
           <v:shape id="_x0000_s2057" type="#_x0000_t75" style="position:absolute;left:0;text-align:left;margin-left:368.75pt;margin-top:21pt;width:56.25pt;height:55.5pt;z-index:251664384;mso-position-horizontal-relative:text;mso-position-vertical-relative:text;mso-width-relative:page;mso-height-relative:page">
-            <v:imagedata r:id="rId60" o:title="vite"/>
+            <v:imagedata r:id="rId62" o:title="vite"/>
             <w10:wrap type="square"/>
           </v:shape>
         </w:pict>
@@ -13927,9 +14655,9 @@
         <w:rPr>
           <w:rStyle w:val="Lbjegyzet-hivatkozs"/>
         </w:rPr>
-        <w:footnoteReference w:id="11"/>
-      </w:r>
-      <w:bookmarkEnd w:id="70"/>
+        <w:footnoteReference w:id="12"/>
+      </w:r>
+      <w:bookmarkEnd w:id="74"/>
     </w:p>
     <w:p>
       <w:r>
@@ -13994,12 +14722,12 @@
                             <w:r>
                               <w:fldChar w:fldCharType="separate"/>
                             </w:r>
-                            <w:bookmarkStart w:id="71" w:name="_Toc164709924"/>
+                            <w:bookmarkStart w:id="75" w:name="_Toc164751627"/>
                             <w:r>
                               <w:rPr>
                                 <w:noProof/>
                               </w:rPr>
-                              <w:t>28</w:t>
+                              <w:t>30</w:t>
                             </w:r>
                             <w:r>
                               <w:rPr>
@@ -14010,7 +14738,7 @@
                             <w:r>
                               <w:t>. ábra: Vite</w:t>
                             </w:r>
-                            <w:bookmarkEnd w:id="71"/>
+                            <w:bookmarkEnd w:id="75"/>
                           </w:p>
                         </w:txbxContent>
                       </wps:txbx>
@@ -14034,7 +14762,7 @@
           </mc:Choice>
           <mc:Fallback>
             <w:pict>
-              <v:shape w14:anchorId="5B837CC8" id="_x0000_s1029" type="#_x0000_t202" style="position:absolute;left:0;text-align:left;margin-left:5.05pt;margin-top:60.1pt;width:56.25pt;height:22.5pt;z-index:251696128;visibility:visible;mso-wrap-style:square;mso-width-percent:0;mso-height-percent:0;mso-wrap-distance-left:9pt;mso-wrap-distance-top:0;mso-wrap-distance-right:9pt;mso-wrap-distance-bottom:0;mso-position-horizontal:right;mso-position-horizontal-relative:margin;mso-position-vertical:absolute;mso-position-vertical-relative:text;mso-width-percent:0;mso-height-percent:0;mso-width-relative:margin;mso-height-relative:margin;v-text-anchor:top" o:gfxdata="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" stroked="f">
+              <v:shape w14:anchorId="5B837CC8" id="_x0000_s1030" type="#_x0000_t202" style="position:absolute;left:0;text-align:left;margin-left:5.05pt;margin-top:60.1pt;width:56.25pt;height:22.5pt;z-index:251696128;visibility:visible;mso-wrap-style:square;mso-width-percent:0;mso-height-percent:0;mso-wrap-distance-left:9pt;mso-wrap-distance-top:0;mso-wrap-distance-right:9pt;mso-wrap-distance-bottom:0;mso-position-horizontal:right;mso-position-horizontal-relative:margin;mso-position-vertical:absolute;mso-position-vertical-relative:text;mso-width-percent:0;mso-height-percent:0;mso-width-relative:margin;mso-height-relative:margin;v-text-anchor:top" o:gfxdata="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" stroked="f">
                 <v:textbox inset="0,0,0,0">
                   <w:txbxContent>
                     <w:p>
@@ -14057,12 +14785,12 @@
                       <w:r>
                         <w:fldChar w:fldCharType="separate"/>
                       </w:r>
-                      <w:bookmarkStart w:id="72" w:name="_Toc164709924"/>
+                      <w:bookmarkStart w:id="76" w:name="_Toc164751627"/>
                       <w:r>
                         <w:rPr>
                           <w:noProof/>
                         </w:rPr>
-                        <w:t>28</w:t>
+                        <w:t>30</w:t>
                       </w:r>
                       <w:r>
                         <w:rPr>
@@ -14073,7 +14801,7 @@
                       <w:r>
                         <w:t>. ábra: Vite</w:t>
                       </w:r>
-                      <w:bookmarkEnd w:id="72"/>
+                      <w:bookmarkEnd w:id="76"/>
                     </w:p>
                   </w:txbxContent>
                 </v:textbox>
@@ -14111,7 +14839,7 @@
         </w:numPr>
         <w:ind w:left="720"/>
       </w:pPr>
-      <w:bookmarkStart w:id="73" w:name="_Toc164709970"/>
+      <w:bookmarkStart w:id="77" w:name="_Toc164751569"/>
       <w:r>
         <w:t>React</w:t>
       </w:r>
@@ -14119,9 +14847,9 @@
         <w:rPr>
           <w:rStyle w:val="Lbjegyzet-hivatkozs"/>
         </w:rPr>
-        <w:footnoteReference w:id="12"/>
-      </w:r>
-      <w:bookmarkEnd w:id="73"/>
+        <w:footnoteReference w:id="13"/>
+      </w:r>
+      <w:bookmarkEnd w:id="77"/>
     </w:p>
     <w:p>
       <w:r>
@@ -14183,12 +14911,12 @@
                             <w:r>
                               <w:fldChar w:fldCharType="separate"/>
                             </w:r>
-                            <w:bookmarkStart w:id="74" w:name="_Toc164709925"/>
+                            <w:bookmarkStart w:id="78" w:name="_Toc164751628"/>
                             <w:r>
                               <w:rPr>
                                 <w:noProof/>
                               </w:rPr>
-                              <w:t>29</w:t>
+                              <w:t>31</w:t>
                             </w:r>
                             <w:r>
                               <w:rPr>
@@ -14199,7 +14927,7 @@
                             <w:r>
                               <w:t>. ábra: React</w:t>
                             </w:r>
-                            <w:bookmarkEnd w:id="74"/>
+                            <w:bookmarkEnd w:id="78"/>
                           </w:p>
                         </w:txbxContent>
                       </wps:txbx>
@@ -14223,7 +14951,7 @@
           </mc:Choice>
           <mc:Fallback>
             <w:pict>
-              <v:shape w14:anchorId="3FEF0C16" id="_x0000_s1030" type="#_x0000_t202" style="position:absolute;left:0;text-align:left;margin-left:5.45pt;margin-top:54.65pt;width:56.65pt;height:24pt;z-index:251698176;visibility:visible;mso-wrap-style:square;mso-width-percent:0;mso-height-percent:0;mso-wrap-distance-left:9pt;mso-wrap-distance-top:0;mso-wrap-distance-right:9pt;mso-wrap-distance-bottom:0;mso-position-horizontal:right;mso-position-horizontal-relative:margin;mso-position-vertical:absolute;mso-position-vertical-relative:text;mso-width-percent:0;mso-height-percent:0;mso-width-relative:margin;mso-height-relative:margin;v-text-anchor:top" o:gfxdata="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" stroked="f">
+              <v:shape w14:anchorId="3FEF0C16" id="_x0000_s1031" type="#_x0000_t202" style="position:absolute;left:0;text-align:left;margin-left:5.45pt;margin-top:54.65pt;width:56.65pt;height:24pt;z-index:251698176;visibility:visible;mso-wrap-style:square;mso-width-percent:0;mso-height-percent:0;mso-wrap-distance-left:9pt;mso-wrap-distance-top:0;mso-wrap-distance-right:9pt;mso-wrap-distance-bottom:0;mso-position-horizontal:right;mso-position-horizontal-relative:margin;mso-position-vertical:absolute;mso-position-vertical-relative:text;mso-width-percent:0;mso-height-percent:0;mso-width-relative:margin;mso-height-relative:margin;v-text-anchor:top" o:gfxdata="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" stroked="f">
                 <v:textbox inset="0,0,0,0">
                   <w:txbxContent>
                     <w:p>
@@ -14243,12 +14971,12 @@
                       <w:r>
                         <w:fldChar w:fldCharType="separate"/>
                       </w:r>
-                      <w:bookmarkStart w:id="75" w:name="_Toc164709925"/>
+                      <w:bookmarkStart w:id="79" w:name="_Toc164751628"/>
                       <w:r>
                         <w:rPr>
                           <w:noProof/>
                         </w:rPr>
-                        <w:t>29</w:t>
+                        <w:t>31</w:t>
                       </w:r>
                       <w:r>
                         <w:rPr>
@@ -14259,7 +14987,7 @@
                       <w:r>
                         <w:t>. ábra: React</w:t>
                       </w:r>
-                      <w:bookmarkEnd w:id="75"/>
+                      <w:bookmarkEnd w:id="79"/>
                     </w:p>
                   </w:txbxContent>
                 </v:textbox>
@@ -14272,7 +15000,7 @@
       <w:r>
         <w:pict w14:anchorId="460854E1">
           <v:shape id="_x0000_s2059" type="#_x0000_t75" style="position:absolute;left:0;text-align:left;margin-left:368pt;margin-top:.75pt;width:57pt;height:49.5pt;z-index:251668480;mso-position-horizontal-relative:text;mso-position-vertical-relative:text;mso-width-relative:page;mso-height-relative:page">
-            <v:imagedata r:id="rId61" o:title="react"/>
+            <v:imagedata r:id="rId63" o:title="react"/>
             <w10:wrap type="square"/>
           </v:shape>
         </w:pict>
@@ -14293,12 +15021,12 @@
         </w:numPr>
         <w:ind w:left="720"/>
       </w:pPr>
-      <w:bookmarkStart w:id="76" w:name="_Toc164709971"/>
+      <w:bookmarkStart w:id="80" w:name="_Toc164751570"/>
       <w:r>
         <w:lastRenderedPageBreak/>
         <w:pict w14:anchorId="1E0B6525">
           <v:shape id="_x0000_s2058" type="#_x0000_t75" style="position:absolute;left:0;text-align:left;margin-left:368pt;margin-top:16.8pt;width:57pt;height:34.5pt;z-index:251666432;mso-position-horizontal-relative:text;mso-position-vertical-relative:text;mso-width-relative:page;mso-height-relative:page">
-            <v:imagedata r:id="rId62" o:title="tailwind"/>
+            <v:imagedata r:id="rId64" o:title="tailwind"/>
             <w10:wrap type="square"/>
           </v:shape>
         </w:pict>
@@ -14310,9 +15038,9 @@
         <w:rPr>
           <w:rStyle w:val="Lbjegyzet-hivatkozs"/>
         </w:rPr>
-        <w:footnoteReference w:id="13"/>
-      </w:r>
-      <w:bookmarkEnd w:id="76"/>
+        <w:footnoteReference w:id="14"/>
+      </w:r>
+      <w:bookmarkEnd w:id="80"/>
     </w:p>
     <w:p>
       <w:r>
@@ -14377,12 +15105,12 @@
                             <w:r>
                               <w:fldChar w:fldCharType="separate"/>
                             </w:r>
-                            <w:bookmarkStart w:id="77" w:name="_Toc164709926"/>
+                            <w:bookmarkStart w:id="81" w:name="_Toc164751629"/>
                             <w:r>
                               <w:rPr>
                                 <w:noProof/>
                               </w:rPr>
-                              <w:t>30</w:t>
+                              <w:t>32</w:t>
                             </w:r>
                             <w:r>
                               <w:rPr>
@@ -14393,7 +15121,7 @@
                             <w:r>
                               <w:t>. ábra: Tailwind</w:t>
                             </w:r>
-                            <w:bookmarkEnd w:id="77"/>
+                            <w:bookmarkEnd w:id="81"/>
                           </w:p>
                         </w:txbxContent>
                       </wps:txbx>
@@ -14417,7 +15145,7 @@
           </mc:Choice>
           <mc:Fallback>
             <w:pict>
-              <v:shape w14:anchorId="14DC7676" id="_x0000_s1031" type="#_x0000_t202" style="position:absolute;left:0;text-align:left;margin-left:5.45pt;margin-top:35.1pt;width:56.65pt;height:25.5pt;z-index:251700224;visibility:visible;mso-wrap-style:square;mso-width-percent:0;mso-height-percent:0;mso-wrap-distance-left:9pt;mso-wrap-distance-top:0;mso-wrap-distance-right:9pt;mso-wrap-distance-bottom:0;mso-position-horizontal:right;mso-position-horizontal-relative:margin;mso-position-vertical:absolute;mso-position-vertical-relative:text;mso-width-percent:0;mso-height-percent:0;mso-width-relative:margin;mso-height-relative:margin;v-text-anchor:top" o:gfxdata="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" stroked="f">
+              <v:shape w14:anchorId="14DC7676" id="_x0000_s1032" type="#_x0000_t202" style="position:absolute;left:0;text-align:left;margin-left:5.45pt;margin-top:35.1pt;width:56.65pt;height:25.5pt;z-index:251700224;visibility:visible;mso-wrap-style:square;mso-width-percent:0;mso-height-percent:0;mso-wrap-distance-left:9pt;mso-wrap-distance-top:0;mso-wrap-distance-right:9pt;mso-wrap-distance-bottom:0;mso-position-horizontal:right;mso-position-horizontal-relative:margin;mso-position-vertical:absolute;mso-position-vertical-relative:text;mso-width-percent:0;mso-height-percent:0;mso-width-relative:margin;mso-height-relative:margin;v-text-anchor:top" o:gfxdata="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" stroked="f">
                 <v:textbox inset="0,0,0,0">
                   <w:txbxContent>
                     <w:p>
@@ -14440,12 +15168,12 @@
                       <w:r>
                         <w:fldChar w:fldCharType="separate"/>
                       </w:r>
-                      <w:bookmarkStart w:id="78" w:name="_Toc164709926"/>
+                      <w:bookmarkStart w:id="82" w:name="_Toc164751629"/>
                       <w:r>
                         <w:rPr>
                           <w:noProof/>
                         </w:rPr>
-                        <w:t>30</w:t>
+                        <w:t>32</w:t>
                       </w:r>
                       <w:r>
                         <w:rPr>
@@ -14456,7 +15184,7 @@
                       <w:r>
                         <w:t>. ábra: Tailwind</w:t>
                       </w:r>
-                      <w:bookmarkEnd w:id="78"/>
+                      <w:bookmarkEnd w:id="82"/>
                     </w:p>
                   </w:txbxContent>
                 </v:textbox>
@@ -14485,11 +15213,11 @@
         </w:numPr>
         <w:ind w:left="720"/>
       </w:pPr>
-      <w:bookmarkStart w:id="79" w:name="_Toc164709972"/>
+      <w:bookmarkStart w:id="83" w:name="_Toc164751571"/>
       <w:r>
         <w:pict w14:anchorId="0E3A1540">
           <v:shape id="_x0000_s2060" type="#_x0000_t75" style="position:absolute;left:0;text-align:left;margin-left:368pt;margin-top:18.3pt;width:57pt;height:20.25pt;z-index:251670528;mso-position-horizontal-relative:text;mso-position-vertical-relative:text;mso-width-relative:page;mso-height-relative:page">
-            <v:imagedata r:id="rId63" o:title="dndkit"/>
+            <v:imagedata r:id="rId65" o:title="dndkit"/>
             <w10:wrap type="square"/>
           </v:shape>
         </w:pict>
@@ -14501,9 +15229,9 @@
         <w:rPr>
           <w:rStyle w:val="Lbjegyzet-hivatkozs"/>
         </w:rPr>
-        <w:footnoteReference w:id="14"/>
-      </w:r>
-      <w:bookmarkEnd w:id="79"/>
+        <w:footnoteReference w:id="15"/>
+      </w:r>
+      <w:bookmarkEnd w:id="83"/>
     </w:p>
     <w:p>
       <w:r>
@@ -14568,12 +15296,12 @@
                             <w:r>
                               <w:fldChar w:fldCharType="separate"/>
                             </w:r>
-                            <w:bookmarkStart w:id="80" w:name="_Toc164709927"/>
+                            <w:bookmarkStart w:id="84" w:name="_Toc164751630"/>
                             <w:r>
                               <w:rPr>
                                 <w:noProof/>
                               </w:rPr>
-                              <w:t>31</w:t>
+                              <w:t>33</w:t>
                             </w:r>
                             <w:r>
                               <w:rPr>
@@ -14584,7 +15312,7 @@
                             <w:r>
                               <w:t>. ábra: dnd kit</w:t>
                             </w:r>
-                            <w:bookmarkEnd w:id="80"/>
+                            <w:bookmarkEnd w:id="84"/>
                           </w:p>
                         </w:txbxContent>
                       </wps:txbx>
@@ -14608,7 +15336,7 @@
           </mc:Choice>
           <mc:Fallback>
             <w:pict>
-              <v:shape w14:anchorId="44C968C7" id="_x0000_s1032" type="#_x0000_t202" style="position:absolute;left:0;text-align:left;margin-left:373.25pt;margin-top:22.3pt;width:46.5pt;height:23.25pt;z-index:251702272;visibility:visible;mso-wrap-style:square;mso-width-percent:0;mso-height-percent:0;mso-wrap-distance-left:9pt;mso-wrap-distance-top:0;mso-wrap-distance-right:9pt;mso-wrap-distance-bottom:0;mso-position-horizontal:absolute;mso-position-horizontal-relative:margin;mso-position-vertical:absolute;mso-position-vertical-relative:text;mso-width-percent:0;mso-height-percent:0;mso-width-relative:margin;mso-height-relative:margin;v-text-anchor:top" o:gfxdata="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" stroked="f">
+              <v:shape w14:anchorId="44C968C7" id="_x0000_s1033" type="#_x0000_t202" style="position:absolute;left:0;text-align:left;margin-left:373.25pt;margin-top:22.3pt;width:46.5pt;height:23.25pt;z-index:251702272;visibility:visible;mso-wrap-style:square;mso-width-percent:0;mso-height-percent:0;mso-wrap-distance-left:9pt;mso-wrap-distance-top:0;mso-wrap-distance-right:9pt;mso-wrap-distance-bottom:0;mso-position-horizontal:absolute;mso-position-horizontal-relative:margin;mso-position-vertical:absolute;mso-position-vertical-relative:text;mso-width-percent:0;mso-height-percent:0;mso-width-relative:margin;mso-height-relative:margin;v-text-anchor:top" o:gfxdata="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" stroked="f">
                 <v:textbox inset="0,0,0,0">
                   <w:txbxContent>
                     <w:p>
@@ -14631,12 +15359,12 @@
                       <w:r>
                         <w:fldChar w:fldCharType="separate"/>
                       </w:r>
-                      <w:bookmarkStart w:id="81" w:name="_Toc164709927"/>
+                      <w:bookmarkStart w:id="85" w:name="_Toc164751630"/>
                       <w:r>
                         <w:rPr>
                           <w:noProof/>
                         </w:rPr>
-                        <w:t>31</w:t>
+                        <w:t>33</w:t>
                       </w:r>
                       <w:r>
                         <w:rPr>
@@ -14647,7 +15375,7 @@
                       <w:r>
                         <w:t>. ábra: dnd kit</w:t>
                       </w:r>
-                      <w:bookmarkEnd w:id="81"/>
+                      <w:bookmarkEnd w:id="85"/>
                     </w:p>
                   </w:txbxContent>
                 </v:textbox>
@@ -14684,7 +15412,7 @@
         </w:numPr>
         <w:ind w:left="720"/>
       </w:pPr>
-      <w:bookmarkStart w:id="82" w:name="_Toc164709973"/>
+      <w:bookmarkStart w:id="86" w:name="_Toc164751572"/>
       <w:r>
         <w:rPr>
           <w:noProof/>
@@ -14714,7 +15442,7 @@
                     <pic:cNvPicPr/>
                   </pic:nvPicPr>
                   <pic:blipFill>
-                    <a:blip r:embed="rId64" cstate="print">
+                    <a:blip r:embed="rId66" cstate="print">
                       <a:extLst>
                         <a:ext uri="{28A0092B-C50C-407E-A947-70E740481C1C}">
                           <a14:useLocalDpi xmlns:a14="http://schemas.microsoft.com/office/drawing/2010/main" val="0"/>
@@ -14753,9 +15481,9 @@
         <w:rPr>
           <w:rStyle w:val="Lbjegyzet-hivatkozs"/>
         </w:rPr>
-        <w:footnoteReference w:id="15"/>
-      </w:r>
-      <w:bookmarkEnd w:id="82"/>
+        <w:footnoteReference w:id="16"/>
+      </w:r>
+      <w:bookmarkEnd w:id="86"/>
     </w:p>
     <w:p>
       <w:r>
@@ -14830,12 +15558,12 @@
                               </w:rPr>
                               <w:fldChar w:fldCharType="separate"/>
                             </w:r>
-                            <w:bookmarkStart w:id="83" w:name="_Toc164709928"/>
+                            <w:bookmarkStart w:id="87" w:name="_Toc164751631"/>
                             <w:r>
                               <w:rPr>
                                 <w:noProof/>
                               </w:rPr>
-                              <w:t>32</w:t>
+                              <w:t>34</w:t>
                 